<commit_message>
task 3209 HTML Editor (3)
</commit_message>
<xml_diff>
--- a/JavaRushHomeWork/JavaRushTasks/3.JavaMultithreading/src/com/javarush/task/task32/task3209/HTML Editor.docx
+++ b/JavaRushHomeWork/JavaRushTasks/3.JavaMultithreading/src/com/javarush/task/task32/task3209/HTML Editor.docx
@@ -2514,6 +2514,15 @@
       </w:r>
     </w:p>
     <w:p>
+      <w:pPr>
+        <w:rPr>
+          <w:rFonts w:ascii="Arial" w:hAnsi="Arial" w:cs="Arial"/>
+          <w:color w:val="3D4351"/>
+          <w:sz w:val="27"/>
+          <w:szCs w:val="27"/>
+          <w:shd w:val="clear" w:color="auto" w:fill="FFFFFF"/>
+        </w:rPr>
+      </w:pPr>
       <w:r>
         <w:rPr>
           <w:rFonts w:ascii="Arial" w:hAnsi="Arial" w:cs="Arial"/>
@@ -3224,6 +3233,1781 @@
           <w:shd w:val="clear" w:color="auto" w:fill="FFFFFF"/>
         </w:rPr>
         <w:t>.</w:t>
+      </w:r>
+    </w:p>
+    <w:p>
+      <w:pPr>
+        <w:pStyle w:val="3"/>
+        <w:spacing w:before="300" w:beforeAutospacing="0" w:after="150" w:afterAutospacing="0"/>
+        <w:rPr>
+          <w:rFonts w:ascii="Arial" w:hAnsi="Arial" w:cs="Arial"/>
+          <w:color w:val="3D4351"/>
+          <w:sz w:val="32"/>
+          <w:szCs w:val="32"/>
+        </w:rPr>
+      </w:pPr>
+      <w:r>
+        <w:rPr>
+          <w:rFonts w:ascii="Arial" w:hAnsi="Arial" w:cs="Arial"/>
+          <w:color w:val="3D4351"/>
+          <w:sz w:val="32"/>
+          <w:szCs w:val="32"/>
+        </w:rPr>
+        <w:t xml:space="preserve">HTML </w:t>
+      </w:r>
+      <w:proofErr w:type="spellStart"/>
+      <w:r>
+        <w:rPr>
+          <w:rFonts w:ascii="Arial" w:hAnsi="Arial" w:cs="Arial"/>
+          <w:color w:val="3D4351"/>
+          <w:sz w:val="32"/>
+          <w:szCs w:val="32"/>
+        </w:rPr>
+        <w:t>Editor</w:t>
+      </w:r>
+      <w:proofErr w:type="spellEnd"/>
+      <w:r>
+        <w:rPr>
+          <w:rFonts w:ascii="Arial" w:hAnsi="Arial" w:cs="Arial"/>
+          <w:color w:val="3D4351"/>
+          <w:sz w:val="32"/>
+          <w:szCs w:val="32"/>
+        </w:rPr>
+        <w:t xml:space="preserve"> (3)</w:t>
+      </w:r>
+    </w:p>
+    <w:p>
+      <w:pPr>
+        <w:pStyle w:val="a3"/>
+        <w:spacing w:before="0" w:beforeAutospacing="0" w:after="150" w:afterAutospacing="0"/>
+        <w:rPr>
+          <w:rFonts w:ascii="Arial" w:hAnsi="Arial" w:cs="Arial"/>
+          <w:color w:val="3D4351"/>
+          <w:sz w:val="27"/>
+          <w:szCs w:val="27"/>
+        </w:rPr>
+      </w:pPr>
+      <w:r>
+        <w:rPr>
+          <w:rFonts w:ascii="Arial" w:hAnsi="Arial" w:cs="Arial"/>
+          <w:color w:val="3D4351"/>
+          <w:sz w:val="27"/>
+          <w:szCs w:val="27"/>
+        </w:rPr>
+        <w:t>Графический интерфейс будет представлять собой окно, в котором будет меню и панель с</w:t>
+      </w:r>
+      <w:r>
+        <w:rPr>
+          <w:rFonts w:ascii="Arial" w:hAnsi="Arial" w:cs="Arial"/>
+          <w:color w:val="3D4351"/>
+          <w:sz w:val="27"/>
+          <w:szCs w:val="27"/>
+        </w:rPr>
+        <w:br/>
+        <w:t>двумя вкладками.</w:t>
+      </w:r>
+      <w:r>
+        <w:rPr>
+          <w:rFonts w:ascii="Arial" w:hAnsi="Arial" w:cs="Arial"/>
+          <w:color w:val="3D4351"/>
+          <w:sz w:val="27"/>
+          <w:szCs w:val="27"/>
+        </w:rPr>
+        <w:br/>
+        <w:t xml:space="preserve">На первой вкладке будет располагаться текстовая панель, которая будет </w:t>
+      </w:r>
+      <w:proofErr w:type="spellStart"/>
+      <w:r>
+        <w:rPr>
+          <w:rFonts w:ascii="Arial" w:hAnsi="Arial" w:cs="Arial"/>
+          <w:color w:val="3D4351"/>
+          <w:sz w:val="27"/>
+          <w:szCs w:val="27"/>
+        </w:rPr>
+        <w:t>отрисовывать</w:t>
+      </w:r>
+      <w:proofErr w:type="spellEnd"/>
+      <w:r>
+        <w:rPr>
+          <w:rStyle w:val="apple-converted-space"/>
+          <w:rFonts w:ascii="Arial" w:hAnsi="Arial" w:cs="Arial"/>
+          <w:color w:val="3D4351"/>
+          <w:sz w:val="27"/>
+          <w:szCs w:val="27"/>
+        </w:rPr>
+        <w:t> </w:t>
+      </w:r>
+      <w:proofErr w:type="spellStart"/>
+      <w:r>
+        <w:rPr>
+          <w:rStyle w:val="a4"/>
+          <w:rFonts w:ascii="Arial" w:hAnsi="Arial" w:cs="Arial"/>
+          <w:b w:val="0"/>
+          <w:bCs w:val="0"/>
+          <w:color w:val="000000"/>
+          <w:sz w:val="27"/>
+          <w:szCs w:val="27"/>
+        </w:rPr>
+        <w:t>html</w:t>
+      </w:r>
+      <w:proofErr w:type="spellEnd"/>
+      <w:r>
+        <w:rPr>
+          <w:rFonts w:ascii="Arial" w:hAnsi="Arial" w:cs="Arial"/>
+          <w:color w:val="3D4351"/>
+          <w:sz w:val="27"/>
+          <w:szCs w:val="27"/>
+        </w:rPr>
+        <w:t> страницу. На ней можно будет форматировать и редактировать текст страницы.</w:t>
+      </w:r>
+      <w:r>
+        <w:rPr>
+          <w:rFonts w:ascii="Arial" w:hAnsi="Arial" w:cs="Arial"/>
+          <w:color w:val="3D4351"/>
+          <w:sz w:val="27"/>
+          <w:szCs w:val="27"/>
+        </w:rPr>
+        <w:br/>
+        <w:t xml:space="preserve">На второй вкладке будет редактор, который будет отображать код </w:t>
+      </w:r>
+      <w:proofErr w:type="spellStart"/>
+      <w:r>
+        <w:rPr>
+          <w:rFonts w:ascii="Arial" w:hAnsi="Arial" w:cs="Arial"/>
+          <w:color w:val="3D4351"/>
+          <w:sz w:val="27"/>
+          <w:szCs w:val="27"/>
+        </w:rPr>
+        <w:t>html</w:t>
+      </w:r>
+      <w:proofErr w:type="spellEnd"/>
+      <w:r>
+        <w:rPr>
+          <w:rFonts w:ascii="Arial" w:hAnsi="Arial" w:cs="Arial"/>
+          <w:color w:val="3D4351"/>
+          <w:sz w:val="27"/>
+          <w:szCs w:val="27"/>
+        </w:rPr>
+        <w:t xml:space="preserve"> страницы, в нем будут видны все используемые</w:t>
+      </w:r>
+      <w:r>
+        <w:rPr>
+          <w:rStyle w:val="apple-converted-space"/>
+          <w:rFonts w:ascii="Arial" w:hAnsi="Arial" w:cs="Arial"/>
+          <w:color w:val="3D4351"/>
+          <w:sz w:val="27"/>
+          <w:szCs w:val="27"/>
+        </w:rPr>
+        <w:t> </w:t>
+      </w:r>
+      <w:proofErr w:type="spellStart"/>
+      <w:r>
+        <w:rPr>
+          <w:rStyle w:val="a4"/>
+          <w:rFonts w:ascii="Arial" w:hAnsi="Arial" w:cs="Arial"/>
+          <w:b w:val="0"/>
+          <w:bCs w:val="0"/>
+          <w:color w:val="000000"/>
+          <w:sz w:val="27"/>
+          <w:szCs w:val="27"/>
+        </w:rPr>
+        <w:t>html</w:t>
+      </w:r>
+      <w:proofErr w:type="spellEnd"/>
+      <w:r>
+        <w:rPr>
+          <w:rStyle w:val="apple-converted-space"/>
+          <w:rFonts w:ascii="Arial" w:hAnsi="Arial" w:cs="Arial"/>
+          <w:color w:val="3D4351"/>
+          <w:sz w:val="27"/>
+          <w:szCs w:val="27"/>
+        </w:rPr>
+        <w:t> </w:t>
+      </w:r>
+      <w:r>
+        <w:rPr>
+          <w:rFonts w:ascii="Arial" w:hAnsi="Arial" w:cs="Arial"/>
+          <w:color w:val="3D4351"/>
+          <w:sz w:val="27"/>
+          <w:szCs w:val="27"/>
+        </w:rPr>
+        <w:t>теги. В нем также можно будет менять текст страницы, добавлять и удалять различные теги.</w:t>
+      </w:r>
+      <w:r>
+        <w:rPr>
+          <w:rFonts w:ascii="Arial" w:hAnsi="Arial" w:cs="Arial"/>
+          <w:color w:val="3D4351"/>
+          <w:sz w:val="27"/>
+          <w:szCs w:val="27"/>
+        </w:rPr>
+        <w:br/>
+        <w:t>3.1. Добавь и проинициализируй поля в классе представления:</w:t>
+      </w:r>
+      <w:r>
+        <w:rPr>
+          <w:rFonts w:ascii="Arial" w:hAnsi="Arial" w:cs="Arial"/>
+          <w:color w:val="3D4351"/>
+          <w:sz w:val="27"/>
+          <w:szCs w:val="27"/>
+        </w:rPr>
+        <w:br/>
+        <w:t>3.1.1.</w:t>
+      </w:r>
+      <w:r>
+        <w:rPr>
+          <w:rStyle w:val="apple-converted-space"/>
+          <w:rFonts w:ascii="Arial" w:hAnsi="Arial" w:cs="Arial"/>
+          <w:color w:val="3D4351"/>
+          <w:sz w:val="27"/>
+          <w:szCs w:val="27"/>
+        </w:rPr>
+        <w:t> </w:t>
+      </w:r>
+      <w:proofErr w:type="spellStart"/>
+      <w:r>
+        <w:rPr>
+          <w:rStyle w:val="a4"/>
+          <w:rFonts w:ascii="Arial" w:hAnsi="Arial" w:cs="Arial"/>
+          <w:b w:val="0"/>
+          <w:bCs w:val="0"/>
+          <w:color w:val="000000"/>
+          <w:sz w:val="27"/>
+          <w:szCs w:val="27"/>
+        </w:rPr>
+        <w:t>JTabbedPane</w:t>
+      </w:r>
+      <w:proofErr w:type="spellEnd"/>
+      <w:r>
+        <w:rPr>
+          <w:rStyle w:val="a4"/>
+          <w:rFonts w:ascii="Arial" w:hAnsi="Arial" w:cs="Arial"/>
+          <w:b w:val="0"/>
+          <w:bCs w:val="0"/>
+          <w:color w:val="000000"/>
+          <w:sz w:val="27"/>
+          <w:szCs w:val="27"/>
+        </w:rPr>
+        <w:t xml:space="preserve"> </w:t>
+      </w:r>
+      <w:proofErr w:type="spellStart"/>
+      <w:r>
+        <w:rPr>
+          <w:rStyle w:val="a4"/>
+          <w:rFonts w:ascii="Arial" w:hAnsi="Arial" w:cs="Arial"/>
+          <w:b w:val="0"/>
+          <w:bCs w:val="0"/>
+          <w:color w:val="000000"/>
+          <w:sz w:val="27"/>
+          <w:szCs w:val="27"/>
+        </w:rPr>
+        <w:t>tabbedPane</w:t>
+      </w:r>
+      <w:proofErr w:type="spellEnd"/>
+      <w:r>
+        <w:rPr>
+          <w:rStyle w:val="apple-converted-space"/>
+          <w:rFonts w:ascii="Arial" w:hAnsi="Arial" w:cs="Arial"/>
+          <w:color w:val="3D4351"/>
+          <w:sz w:val="27"/>
+          <w:szCs w:val="27"/>
+        </w:rPr>
+        <w:t> </w:t>
+      </w:r>
+      <w:r>
+        <w:rPr>
+          <w:rFonts w:ascii="Arial" w:hAnsi="Arial" w:cs="Arial"/>
+          <w:color w:val="3D4351"/>
+          <w:sz w:val="27"/>
+          <w:szCs w:val="27"/>
+        </w:rPr>
+        <w:t>— это будет панель с двумя вкладками.</w:t>
+      </w:r>
+      <w:r>
+        <w:rPr>
+          <w:rFonts w:ascii="Arial" w:hAnsi="Arial" w:cs="Arial"/>
+          <w:color w:val="3D4351"/>
+          <w:sz w:val="27"/>
+          <w:szCs w:val="27"/>
+        </w:rPr>
+        <w:br/>
+        <w:t>3.1.2.</w:t>
+      </w:r>
+      <w:r>
+        <w:rPr>
+          <w:rStyle w:val="apple-converted-space"/>
+          <w:rFonts w:ascii="Arial" w:hAnsi="Arial" w:cs="Arial"/>
+          <w:color w:val="3D4351"/>
+          <w:sz w:val="27"/>
+          <w:szCs w:val="27"/>
+        </w:rPr>
+        <w:t> </w:t>
+      </w:r>
+      <w:proofErr w:type="spellStart"/>
+      <w:r>
+        <w:rPr>
+          <w:rStyle w:val="a4"/>
+          <w:rFonts w:ascii="Arial" w:hAnsi="Arial" w:cs="Arial"/>
+          <w:b w:val="0"/>
+          <w:bCs w:val="0"/>
+          <w:color w:val="000000"/>
+          <w:sz w:val="27"/>
+          <w:szCs w:val="27"/>
+        </w:rPr>
+        <w:t>JTextPane</w:t>
+      </w:r>
+      <w:proofErr w:type="spellEnd"/>
+      <w:r>
+        <w:rPr>
+          <w:rStyle w:val="a4"/>
+          <w:rFonts w:ascii="Arial" w:hAnsi="Arial" w:cs="Arial"/>
+          <w:b w:val="0"/>
+          <w:bCs w:val="0"/>
+          <w:color w:val="000000"/>
+          <w:sz w:val="27"/>
+          <w:szCs w:val="27"/>
+        </w:rPr>
+        <w:t xml:space="preserve"> </w:t>
+      </w:r>
+      <w:proofErr w:type="spellStart"/>
+      <w:r>
+        <w:rPr>
+          <w:rStyle w:val="a4"/>
+          <w:rFonts w:ascii="Arial" w:hAnsi="Arial" w:cs="Arial"/>
+          <w:b w:val="0"/>
+          <w:bCs w:val="0"/>
+          <w:color w:val="000000"/>
+          <w:sz w:val="27"/>
+          <w:szCs w:val="27"/>
+        </w:rPr>
+        <w:t>htmlTextPane</w:t>
+      </w:r>
+      <w:proofErr w:type="spellEnd"/>
+      <w:r>
+        <w:rPr>
+          <w:rStyle w:val="apple-converted-space"/>
+          <w:rFonts w:ascii="Arial" w:hAnsi="Arial" w:cs="Arial"/>
+          <w:color w:val="3D4351"/>
+          <w:sz w:val="27"/>
+          <w:szCs w:val="27"/>
+        </w:rPr>
+        <w:t> </w:t>
+      </w:r>
+      <w:r>
+        <w:rPr>
+          <w:rFonts w:ascii="Arial" w:hAnsi="Arial" w:cs="Arial"/>
+          <w:color w:val="3D4351"/>
+          <w:sz w:val="27"/>
+          <w:szCs w:val="27"/>
+        </w:rPr>
+        <w:t>— это будет компонент для визуального редактирования</w:t>
+      </w:r>
+      <w:r>
+        <w:rPr>
+          <w:rStyle w:val="apple-converted-space"/>
+          <w:rFonts w:ascii="Arial" w:hAnsi="Arial" w:cs="Arial"/>
+          <w:color w:val="3D4351"/>
+          <w:sz w:val="27"/>
+          <w:szCs w:val="27"/>
+        </w:rPr>
+        <w:t> </w:t>
+      </w:r>
+      <w:proofErr w:type="spellStart"/>
+      <w:r>
+        <w:rPr>
+          <w:rStyle w:val="a4"/>
+          <w:rFonts w:ascii="Arial" w:hAnsi="Arial" w:cs="Arial"/>
+          <w:b w:val="0"/>
+          <w:bCs w:val="0"/>
+          <w:color w:val="000000"/>
+          <w:sz w:val="27"/>
+          <w:szCs w:val="27"/>
+        </w:rPr>
+        <w:t>html</w:t>
+      </w:r>
+      <w:proofErr w:type="spellEnd"/>
+      <w:r>
+        <w:rPr>
+          <w:rFonts w:ascii="Arial" w:hAnsi="Arial" w:cs="Arial"/>
+          <w:color w:val="3D4351"/>
+          <w:sz w:val="27"/>
+          <w:szCs w:val="27"/>
+        </w:rPr>
+        <w:t>.</w:t>
+      </w:r>
+      <w:r>
+        <w:rPr>
+          <w:rFonts w:ascii="Arial" w:hAnsi="Arial" w:cs="Arial"/>
+          <w:color w:val="3D4351"/>
+          <w:sz w:val="27"/>
+          <w:szCs w:val="27"/>
+        </w:rPr>
+        <w:br/>
+        <w:t>Он будет размещен на первой вкладке.</w:t>
+      </w:r>
+      <w:r>
+        <w:rPr>
+          <w:rFonts w:ascii="Arial" w:hAnsi="Arial" w:cs="Arial"/>
+          <w:color w:val="3D4351"/>
+          <w:sz w:val="27"/>
+          <w:szCs w:val="27"/>
+        </w:rPr>
+        <w:br/>
+        <w:t>3.1.3.</w:t>
+      </w:r>
+      <w:r>
+        <w:rPr>
+          <w:rStyle w:val="apple-converted-space"/>
+          <w:rFonts w:ascii="Arial" w:hAnsi="Arial" w:cs="Arial"/>
+          <w:color w:val="3D4351"/>
+          <w:sz w:val="27"/>
+          <w:szCs w:val="27"/>
+        </w:rPr>
+        <w:t> </w:t>
+      </w:r>
+      <w:proofErr w:type="spellStart"/>
+      <w:r>
+        <w:rPr>
+          <w:rStyle w:val="a4"/>
+          <w:rFonts w:ascii="Arial" w:hAnsi="Arial" w:cs="Arial"/>
+          <w:b w:val="0"/>
+          <w:bCs w:val="0"/>
+          <w:color w:val="000000"/>
+          <w:sz w:val="27"/>
+          <w:szCs w:val="27"/>
+        </w:rPr>
+        <w:t>JEditorPane</w:t>
+      </w:r>
+      <w:proofErr w:type="spellEnd"/>
+      <w:r>
+        <w:rPr>
+          <w:rStyle w:val="a4"/>
+          <w:rFonts w:ascii="Arial" w:hAnsi="Arial" w:cs="Arial"/>
+          <w:b w:val="0"/>
+          <w:bCs w:val="0"/>
+          <w:color w:val="000000"/>
+          <w:sz w:val="27"/>
+          <w:szCs w:val="27"/>
+        </w:rPr>
+        <w:t xml:space="preserve"> </w:t>
+      </w:r>
+      <w:proofErr w:type="spellStart"/>
+      <w:r>
+        <w:rPr>
+          <w:rStyle w:val="a4"/>
+          <w:rFonts w:ascii="Arial" w:hAnsi="Arial" w:cs="Arial"/>
+          <w:b w:val="0"/>
+          <w:bCs w:val="0"/>
+          <w:color w:val="000000"/>
+          <w:sz w:val="27"/>
+          <w:szCs w:val="27"/>
+        </w:rPr>
+        <w:t>plainTextPane</w:t>
+      </w:r>
+      <w:proofErr w:type="spellEnd"/>
+      <w:r>
+        <w:rPr>
+          <w:rStyle w:val="apple-converted-space"/>
+          <w:rFonts w:ascii="Arial" w:hAnsi="Arial" w:cs="Arial"/>
+          <w:color w:val="3D4351"/>
+          <w:sz w:val="27"/>
+          <w:szCs w:val="27"/>
+        </w:rPr>
+        <w:t> </w:t>
+      </w:r>
+      <w:r>
+        <w:rPr>
+          <w:rFonts w:ascii="Arial" w:hAnsi="Arial" w:cs="Arial"/>
+          <w:color w:val="3D4351"/>
+          <w:sz w:val="27"/>
+          <w:szCs w:val="27"/>
+        </w:rPr>
+        <w:t>— это будет компонент для редактирования</w:t>
+      </w:r>
+      <w:r>
+        <w:rPr>
+          <w:rStyle w:val="apple-converted-space"/>
+          <w:rFonts w:ascii="Arial" w:hAnsi="Arial" w:cs="Arial"/>
+          <w:color w:val="3D4351"/>
+          <w:sz w:val="27"/>
+          <w:szCs w:val="27"/>
+        </w:rPr>
+        <w:t> </w:t>
+      </w:r>
+      <w:proofErr w:type="spellStart"/>
+      <w:r>
+        <w:rPr>
+          <w:rStyle w:val="a4"/>
+          <w:rFonts w:ascii="Arial" w:hAnsi="Arial" w:cs="Arial"/>
+          <w:b w:val="0"/>
+          <w:bCs w:val="0"/>
+          <w:color w:val="000000"/>
+          <w:sz w:val="27"/>
+          <w:szCs w:val="27"/>
+        </w:rPr>
+        <w:t>html</w:t>
+      </w:r>
+      <w:proofErr w:type="spellEnd"/>
+      <w:r>
+        <w:rPr>
+          <w:rStyle w:val="apple-converted-space"/>
+          <w:rFonts w:ascii="Arial" w:hAnsi="Arial" w:cs="Arial"/>
+          <w:color w:val="3D4351"/>
+          <w:sz w:val="27"/>
+          <w:szCs w:val="27"/>
+        </w:rPr>
+        <w:t> </w:t>
+      </w:r>
+      <w:r>
+        <w:rPr>
+          <w:rFonts w:ascii="Arial" w:hAnsi="Arial" w:cs="Arial"/>
+          <w:color w:val="3D4351"/>
+          <w:sz w:val="27"/>
+          <w:szCs w:val="27"/>
+        </w:rPr>
+        <w:t>в виде текста, он будет отображать код</w:t>
+      </w:r>
+      <w:r>
+        <w:rPr>
+          <w:rStyle w:val="apple-converted-space"/>
+          <w:rFonts w:ascii="Arial" w:hAnsi="Arial" w:cs="Arial"/>
+          <w:color w:val="3D4351"/>
+          <w:sz w:val="27"/>
+          <w:szCs w:val="27"/>
+        </w:rPr>
+        <w:t> </w:t>
+      </w:r>
+      <w:proofErr w:type="spellStart"/>
+      <w:r>
+        <w:rPr>
+          <w:rStyle w:val="a4"/>
+          <w:rFonts w:ascii="Arial" w:hAnsi="Arial" w:cs="Arial"/>
+          <w:b w:val="0"/>
+          <w:bCs w:val="0"/>
+          <w:color w:val="000000"/>
+          <w:sz w:val="27"/>
+          <w:szCs w:val="27"/>
+        </w:rPr>
+        <w:t>html</w:t>
+      </w:r>
+      <w:proofErr w:type="spellEnd"/>
+      <w:r>
+        <w:rPr>
+          <w:rStyle w:val="apple-converted-space"/>
+          <w:rFonts w:ascii="Arial" w:hAnsi="Arial" w:cs="Arial"/>
+          <w:color w:val="3D4351"/>
+          <w:sz w:val="27"/>
+          <w:szCs w:val="27"/>
+        </w:rPr>
+        <w:t> </w:t>
+      </w:r>
+      <w:r>
+        <w:rPr>
+          <w:rFonts w:ascii="Arial" w:hAnsi="Arial" w:cs="Arial"/>
+          <w:color w:val="3D4351"/>
+          <w:sz w:val="27"/>
+          <w:szCs w:val="27"/>
+        </w:rPr>
+        <w:t>(</w:t>
+      </w:r>
+      <w:r>
+        <w:rPr>
+          <w:rStyle w:val="a5"/>
+          <w:rFonts w:ascii="Arial" w:hAnsi="Arial" w:cs="Arial"/>
+          <w:color w:val="3D4351"/>
+          <w:sz w:val="27"/>
+          <w:szCs w:val="27"/>
+        </w:rPr>
+        <w:t>теги и их содержимое</w:t>
+      </w:r>
+      <w:r>
+        <w:rPr>
+          <w:rFonts w:ascii="Arial" w:hAnsi="Arial" w:cs="Arial"/>
+          <w:color w:val="3D4351"/>
+          <w:sz w:val="27"/>
+          <w:szCs w:val="27"/>
+        </w:rPr>
+        <w:t>).</w:t>
+      </w:r>
+      <w:r>
+        <w:rPr>
+          <w:rFonts w:ascii="Arial" w:hAnsi="Arial" w:cs="Arial"/>
+          <w:color w:val="3D4351"/>
+          <w:sz w:val="27"/>
+          <w:szCs w:val="27"/>
+        </w:rPr>
+        <w:br/>
+      </w:r>
+      <w:r>
+        <w:rPr>
+          <w:rFonts w:ascii="Arial" w:hAnsi="Arial" w:cs="Arial"/>
+          <w:color w:val="3D4351"/>
+          <w:sz w:val="27"/>
+          <w:szCs w:val="27"/>
+        </w:rPr>
+        <w:lastRenderedPageBreak/>
+        <w:t>3.2. Добавь класс</w:t>
+      </w:r>
+      <w:r>
+        <w:rPr>
+          <w:rStyle w:val="apple-converted-space"/>
+          <w:rFonts w:ascii="Arial" w:hAnsi="Arial" w:cs="Arial"/>
+          <w:color w:val="3D4351"/>
+          <w:sz w:val="27"/>
+          <w:szCs w:val="27"/>
+        </w:rPr>
+        <w:t> </w:t>
+      </w:r>
+      <w:proofErr w:type="spellStart"/>
+      <w:r>
+        <w:rPr>
+          <w:rStyle w:val="a4"/>
+          <w:rFonts w:ascii="Arial" w:hAnsi="Arial" w:cs="Arial"/>
+          <w:b w:val="0"/>
+          <w:bCs w:val="0"/>
+          <w:color w:val="3D4351"/>
+          <w:sz w:val="27"/>
+          <w:szCs w:val="27"/>
+        </w:rPr>
+        <w:t>FrameListener</w:t>
+      </w:r>
+      <w:proofErr w:type="spellEnd"/>
+      <w:r>
+        <w:rPr>
+          <w:rStyle w:val="apple-converted-space"/>
+          <w:rFonts w:ascii="Arial" w:hAnsi="Arial" w:cs="Arial"/>
+          <w:color w:val="3D4351"/>
+          <w:sz w:val="27"/>
+          <w:szCs w:val="27"/>
+        </w:rPr>
+        <w:t> </w:t>
+      </w:r>
+      <w:r>
+        <w:rPr>
+          <w:rFonts w:ascii="Arial" w:hAnsi="Arial" w:cs="Arial"/>
+          <w:color w:val="3D4351"/>
+          <w:sz w:val="27"/>
+          <w:szCs w:val="27"/>
+        </w:rPr>
+        <w:t>в пакет</w:t>
+      </w:r>
+      <w:r>
+        <w:rPr>
+          <w:rStyle w:val="apple-converted-space"/>
+          <w:rFonts w:ascii="Arial" w:hAnsi="Arial" w:cs="Arial"/>
+          <w:color w:val="3D4351"/>
+          <w:sz w:val="27"/>
+          <w:szCs w:val="27"/>
+        </w:rPr>
+        <w:t> </w:t>
+      </w:r>
+      <w:proofErr w:type="spellStart"/>
+      <w:r>
+        <w:rPr>
+          <w:rFonts w:ascii="Arial" w:hAnsi="Arial" w:cs="Arial"/>
+          <w:color w:val="3D4351"/>
+          <w:sz w:val="27"/>
+          <w:szCs w:val="27"/>
+        </w:rPr>
+        <w:t>listeners</w:t>
+      </w:r>
+      <w:proofErr w:type="spellEnd"/>
+      <w:r>
+        <w:rPr>
+          <w:rFonts w:ascii="Arial" w:hAnsi="Arial" w:cs="Arial"/>
+          <w:color w:val="3D4351"/>
+          <w:sz w:val="27"/>
+          <w:szCs w:val="27"/>
+        </w:rPr>
+        <w:t>. Он должен:</w:t>
+      </w:r>
+      <w:r>
+        <w:rPr>
+          <w:rFonts w:ascii="Arial" w:hAnsi="Arial" w:cs="Arial"/>
+          <w:color w:val="3D4351"/>
+          <w:sz w:val="27"/>
+          <w:szCs w:val="27"/>
+        </w:rPr>
+        <w:br/>
+        <w:t>3.2.1. Быть унаследован от</w:t>
+      </w:r>
+      <w:r>
+        <w:rPr>
+          <w:rStyle w:val="apple-converted-space"/>
+          <w:rFonts w:ascii="Arial" w:hAnsi="Arial" w:cs="Arial"/>
+          <w:color w:val="3D4351"/>
+          <w:sz w:val="27"/>
+          <w:szCs w:val="27"/>
+        </w:rPr>
+        <w:t> </w:t>
+      </w:r>
+      <w:proofErr w:type="spellStart"/>
+      <w:r>
+        <w:rPr>
+          <w:rStyle w:val="a4"/>
+          <w:rFonts w:ascii="Arial" w:hAnsi="Arial" w:cs="Arial"/>
+          <w:b w:val="0"/>
+          <w:bCs w:val="0"/>
+          <w:color w:val="3D4351"/>
+          <w:sz w:val="27"/>
+          <w:szCs w:val="27"/>
+        </w:rPr>
+        <w:t>WindowAdapter</w:t>
+      </w:r>
+      <w:proofErr w:type="spellEnd"/>
+      <w:r>
+        <w:rPr>
+          <w:rFonts w:ascii="Arial" w:hAnsi="Arial" w:cs="Arial"/>
+          <w:color w:val="3D4351"/>
+          <w:sz w:val="27"/>
+          <w:szCs w:val="27"/>
+        </w:rPr>
+        <w:t>.</w:t>
+      </w:r>
+      <w:r>
+        <w:rPr>
+          <w:rFonts w:ascii="Arial" w:hAnsi="Arial" w:cs="Arial"/>
+          <w:color w:val="3D4351"/>
+          <w:sz w:val="27"/>
+          <w:szCs w:val="27"/>
+        </w:rPr>
+        <w:br/>
+        <w:t>3.2.2. Иметь поле</w:t>
+      </w:r>
+      <w:r>
+        <w:rPr>
+          <w:rStyle w:val="apple-converted-space"/>
+          <w:rFonts w:ascii="Arial" w:hAnsi="Arial" w:cs="Arial"/>
+          <w:color w:val="3D4351"/>
+          <w:sz w:val="27"/>
+          <w:szCs w:val="27"/>
+        </w:rPr>
+        <w:t> </w:t>
+      </w:r>
+      <w:proofErr w:type="spellStart"/>
+      <w:r>
+        <w:rPr>
+          <w:rStyle w:val="a4"/>
+          <w:rFonts w:ascii="Arial" w:hAnsi="Arial" w:cs="Arial"/>
+          <w:b w:val="0"/>
+          <w:bCs w:val="0"/>
+          <w:color w:val="3D4351"/>
+          <w:sz w:val="27"/>
+          <w:szCs w:val="27"/>
+        </w:rPr>
+        <w:t>View</w:t>
+      </w:r>
+      <w:proofErr w:type="spellEnd"/>
+      <w:r>
+        <w:rPr>
+          <w:rStyle w:val="apple-converted-space"/>
+          <w:rFonts w:ascii="Arial" w:hAnsi="Arial" w:cs="Arial"/>
+          <w:color w:val="3D4351"/>
+          <w:sz w:val="27"/>
+          <w:szCs w:val="27"/>
+        </w:rPr>
+        <w:t> </w:t>
+      </w:r>
+      <w:proofErr w:type="spellStart"/>
+      <w:r>
+        <w:rPr>
+          <w:rFonts w:ascii="Arial" w:hAnsi="Arial" w:cs="Arial"/>
+          <w:color w:val="3D4351"/>
+          <w:sz w:val="27"/>
+          <w:szCs w:val="27"/>
+        </w:rPr>
+        <w:t>view</w:t>
+      </w:r>
+      <w:proofErr w:type="spellEnd"/>
+      <w:r>
+        <w:rPr>
+          <w:rFonts w:ascii="Arial" w:hAnsi="Arial" w:cs="Arial"/>
+          <w:color w:val="3D4351"/>
+          <w:sz w:val="27"/>
+          <w:szCs w:val="27"/>
+        </w:rPr>
+        <w:t>.</w:t>
+      </w:r>
+      <w:r>
+        <w:rPr>
+          <w:rFonts w:ascii="Arial" w:hAnsi="Arial" w:cs="Arial"/>
+          <w:color w:val="3D4351"/>
+          <w:sz w:val="27"/>
+          <w:szCs w:val="27"/>
+        </w:rPr>
+        <w:br/>
+        <w:t>3.2.3. В конструкторе принимать</w:t>
+      </w:r>
+      <w:r>
+        <w:rPr>
+          <w:rStyle w:val="apple-converted-space"/>
+          <w:rFonts w:ascii="Arial" w:hAnsi="Arial" w:cs="Arial"/>
+          <w:color w:val="3D4351"/>
+          <w:sz w:val="27"/>
+          <w:szCs w:val="27"/>
+        </w:rPr>
+        <w:t> </w:t>
+      </w:r>
+      <w:proofErr w:type="spellStart"/>
+      <w:r>
+        <w:rPr>
+          <w:rStyle w:val="a4"/>
+          <w:rFonts w:ascii="Arial" w:hAnsi="Arial" w:cs="Arial"/>
+          <w:b w:val="0"/>
+          <w:bCs w:val="0"/>
+          <w:color w:val="3D4351"/>
+          <w:sz w:val="27"/>
+          <w:szCs w:val="27"/>
+        </w:rPr>
+        <w:t>View</w:t>
+      </w:r>
+      <w:proofErr w:type="spellEnd"/>
+      <w:r>
+        <w:rPr>
+          <w:rStyle w:val="apple-converted-space"/>
+          <w:rFonts w:ascii="Arial" w:hAnsi="Arial" w:cs="Arial"/>
+          <w:color w:val="3D4351"/>
+          <w:sz w:val="27"/>
+          <w:szCs w:val="27"/>
+        </w:rPr>
+        <w:t> </w:t>
+      </w:r>
+      <w:r>
+        <w:rPr>
+          <w:rFonts w:ascii="Arial" w:hAnsi="Arial" w:cs="Arial"/>
+          <w:color w:val="3D4351"/>
+          <w:sz w:val="27"/>
+          <w:szCs w:val="27"/>
+        </w:rPr>
+        <w:t>и инициализировать внутреннее поле.</w:t>
+      </w:r>
+      <w:r>
+        <w:rPr>
+          <w:rFonts w:ascii="Arial" w:hAnsi="Arial" w:cs="Arial"/>
+          <w:color w:val="3D4351"/>
+          <w:sz w:val="27"/>
+          <w:szCs w:val="27"/>
+        </w:rPr>
+        <w:br/>
+        <w:t>3.2.4. Иметь переопределенный метод</w:t>
+      </w:r>
+      <w:r>
+        <w:rPr>
+          <w:rStyle w:val="apple-converted-space"/>
+          <w:rFonts w:ascii="Arial" w:hAnsi="Arial" w:cs="Arial"/>
+          <w:color w:val="3D4351"/>
+          <w:sz w:val="27"/>
+          <w:szCs w:val="27"/>
+        </w:rPr>
+        <w:t> </w:t>
+      </w:r>
+      <w:proofErr w:type="spellStart"/>
+      <w:r>
+        <w:rPr>
+          <w:rFonts w:ascii="Arial" w:hAnsi="Arial" w:cs="Arial"/>
+          <w:color w:val="3D4351"/>
+          <w:sz w:val="27"/>
+          <w:szCs w:val="27"/>
+        </w:rPr>
+        <w:t>windowClosing</w:t>
+      </w:r>
+      <w:proofErr w:type="spellEnd"/>
+      <w:r>
+        <w:rPr>
+          <w:rFonts w:ascii="Arial" w:hAnsi="Arial" w:cs="Arial"/>
+          <w:color w:val="3D4351"/>
+          <w:sz w:val="27"/>
+          <w:szCs w:val="27"/>
+        </w:rPr>
+        <w:t>(</w:t>
+      </w:r>
+      <w:proofErr w:type="spellStart"/>
+      <w:r>
+        <w:rPr>
+          <w:rFonts w:ascii="Arial" w:hAnsi="Arial" w:cs="Arial"/>
+          <w:color w:val="3D4351"/>
+          <w:sz w:val="27"/>
+          <w:szCs w:val="27"/>
+        </w:rPr>
+        <w:t>WindowEvent</w:t>
+      </w:r>
+      <w:proofErr w:type="spellEnd"/>
+      <w:r>
+        <w:rPr>
+          <w:rStyle w:val="apple-converted-space"/>
+          <w:rFonts w:ascii="Arial" w:hAnsi="Arial" w:cs="Arial"/>
+          <w:color w:val="3D4351"/>
+          <w:sz w:val="27"/>
+          <w:szCs w:val="27"/>
+        </w:rPr>
+        <w:t> </w:t>
+      </w:r>
+      <w:proofErr w:type="spellStart"/>
+      <w:r>
+        <w:rPr>
+          <w:rStyle w:val="a4"/>
+          <w:rFonts w:ascii="Arial" w:hAnsi="Arial" w:cs="Arial"/>
+          <w:b w:val="0"/>
+          <w:bCs w:val="0"/>
+          <w:color w:val="3D4351"/>
+          <w:sz w:val="27"/>
+          <w:szCs w:val="27"/>
+        </w:rPr>
+        <w:t>windowEvent</w:t>
+      </w:r>
+      <w:proofErr w:type="spellEnd"/>
+      <w:r>
+        <w:rPr>
+          <w:rFonts w:ascii="Arial" w:hAnsi="Arial" w:cs="Arial"/>
+          <w:color w:val="3D4351"/>
+          <w:sz w:val="27"/>
+          <w:szCs w:val="27"/>
+        </w:rPr>
+        <w:t>), который должен вызывать</w:t>
+      </w:r>
+      <w:r>
+        <w:rPr>
+          <w:rStyle w:val="apple-converted-space"/>
+          <w:rFonts w:ascii="Arial" w:hAnsi="Arial" w:cs="Arial"/>
+          <w:color w:val="3D4351"/>
+          <w:sz w:val="27"/>
+          <w:szCs w:val="27"/>
+        </w:rPr>
+        <w:t> </w:t>
+      </w:r>
+      <w:proofErr w:type="spellStart"/>
+      <w:r>
+        <w:rPr>
+          <w:rFonts w:ascii="Arial" w:hAnsi="Arial" w:cs="Arial"/>
+          <w:color w:val="3D4351"/>
+          <w:sz w:val="27"/>
+          <w:szCs w:val="27"/>
+        </w:rPr>
+        <w:t>exit</w:t>
+      </w:r>
+      <w:proofErr w:type="spellEnd"/>
+      <w:r>
+        <w:rPr>
+          <w:rFonts w:ascii="Arial" w:hAnsi="Arial" w:cs="Arial"/>
+          <w:color w:val="3D4351"/>
+          <w:sz w:val="27"/>
+          <w:szCs w:val="27"/>
+        </w:rPr>
+        <w:t>()</w:t>
+      </w:r>
+      <w:r>
+        <w:rPr>
+          <w:rStyle w:val="apple-converted-space"/>
+          <w:rFonts w:ascii="Arial" w:hAnsi="Arial" w:cs="Arial"/>
+          <w:color w:val="3D4351"/>
+          <w:sz w:val="27"/>
+          <w:szCs w:val="27"/>
+        </w:rPr>
+        <w:t> </w:t>
+      </w:r>
+      <w:r>
+        <w:rPr>
+          <w:rFonts w:ascii="Arial" w:hAnsi="Arial" w:cs="Arial"/>
+          <w:color w:val="3D4351"/>
+          <w:sz w:val="27"/>
+          <w:szCs w:val="27"/>
+        </w:rPr>
+        <w:t>у представления.</w:t>
+      </w:r>
+    </w:p>
+    <w:p>
+      <w:pPr>
+        <w:rPr>
+          <w:lang w:val="en-US"/>
+        </w:rPr>
+      </w:pPr>
+      <w:r>
+        <w:rPr>
+          <w:rFonts w:ascii="Arial" w:hAnsi="Arial" w:cs="Arial"/>
+          <w:color w:val="3D4351"/>
+          <w:sz w:val="27"/>
+          <w:szCs w:val="27"/>
+        </w:rPr>
+        <w:br/>
+        <w:t>Требования:</w:t>
+      </w:r>
+      <w:r>
+        <w:rPr>
+          <w:rFonts w:ascii="Arial" w:hAnsi="Arial" w:cs="Arial"/>
+          <w:color w:val="3D4351"/>
+          <w:sz w:val="27"/>
+          <w:szCs w:val="27"/>
+        </w:rPr>
+        <w:br/>
+      </w:r>
+      <w:r>
+        <w:rPr>
+          <w:rFonts w:ascii="Arial" w:hAnsi="Arial" w:cs="Arial"/>
+          <w:color w:val="3D4351"/>
+          <w:sz w:val="27"/>
+          <w:szCs w:val="27"/>
+          <w:shd w:val="clear" w:color="auto" w:fill="FFFFFF"/>
+        </w:rPr>
+        <w:t>1.</w:t>
+      </w:r>
+      <w:r>
+        <w:rPr>
+          <w:rFonts w:ascii="Arial" w:hAnsi="Arial" w:cs="Arial"/>
+          <w:color w:val="3D4351"/>
+          <w:sz w:val="27"/>
+          <w:szCs w:val="27"/>
+          <w:shd w:val="clear" w:color="auto" w:fill="FFFFFF"/>
+        </w:rPr>
+        <w:t> </w:t>
+      </w:r>
+      <w:r>
+        <w:rPr>
+          <w:rFonts w:ascii="Arial" w:hAnsi="Arial" w:cs="Arial"/>
+          <w:color w:val="3D4351"/>
+          <w:sz w:val="27"/>
+          <w:szCs w:val="27"/>
+          <w:shd w:val="clear" w:color="auto" w:fill="FFFFFF"/>
+        </w:rPr>
+        <w:t xml:space="preserve">Класс </w:t>
+      </w:r>
+      <w:proofErr w:type="spellStart"/>
+      <w:r>
+        <w:rPr>
+          <w:rFonts w:ascii="Arial" w:hAnsi="Arial" w:cs="Arial"/>
+          <w:color w:val="3D4351"/>
+          <w:sz w:val="27"/>
+          <w:szCs w:val="27"/>
+          <w:shd w:val="clear" w:color="auto" w:fill="FFFFFF"/>
+        </w:rPr>
+        <w:t>View</w:t>
+      </w:r>
+      <w:proofErr w:type="spellEnd"/>
+      <w:r>
+        <w:rPr>
+          <w:rFonts w:ascii="Arial" w:hAnsi="Arial" w:cs="Arial"/>
+          <w:color w:val="3D4351"/>
+          <w:sz w:val="27"/>
+          <w:szCs w:val="27"/>
+          <w:shd w:val="clear" w:color="auto" w:fill="FFFFFF"/>
+        </w:rPr>
+        <w:t xml:space="preserve"> должен содержать приватное </w:t>
+      </w:r>
+      <w:proofErr w:type="spellStart"/>
+      <w:r>
+        <w:rPr>
+          <w:rFonts w:ascii="Arial" w:hAnsi="Arial" w:cs="Arial"/>
+          <w:color w:val="3D4351"/>
+          <w:sz w:val="27"/>
+          <w:szCs w:val="27"/>
+          <w:shd w:val="clear" w:color="auto" w:fill="FFFFFF"/>
+        </w:rPr>
+        <w:t>проинициализированое</w:t>
+      </w:r>
+      <w:proofErr w:type="spellEnd"/>
+      <w:r>
+        <w:rPr>
+          <w:rFonts w:ascii="Arial" w:hAnsi="Arial" w:cs="Arial"/>
+          <w:color w:val="3D4351"/>
+          <w:sz w:val="27"/>
+          <w:szCs w:val="27"/>
+          <w:shd w:val="clear" w:color="auto" w:fill="FFFFFF"/>
+        </w:rPr>
+        <w:t xml:space="preserve"> поле </w:t>
+      </w:r>
+      <w:proofErr w:type="spellStart"/>
+      <w:r>
+        <w:rPr>
+          <w:rFonts w:ascii="Arial" w:hAnsi="Arial" w:cs="Arial"/>
+          <w:color w:val="3D4351"/>
+          <w:sz w:val="27"/>
+          <w:szCs w:val="27"/>
+          <w:shd w:val="clear" w:color="auto" w:fill="FFFFFF"/>
+        </w:rPr>
+        <w:t>JTabbedPane</w:t>
+      </w:r>
+      <w:proofErr w:type="spellEnd"/>
+      <w:r>
+        <w:rPr>
+          <w:rFonts w:ascii="Arial" w:hAnsi="Arial" w:cs="Arial"/>
+          <w:color w:val="3D4351"/>
+          <w:sz w:val="27"/>
+          <w:szCs w:val="27"/>
+          <w:shd w:val="clear" w:color="auto" w:fill="FFFFFF"/>
+        </w:rPr>
+        <w:t xml:space="preserve"> </w:t>
+      </w:r>
+      <w:proofErr w:type="spellStart"/>
+      <w:r>
+        <w:rPr>
+          <w:rFonts w:ascii="Arial" w:hAnsi="Arial" w:cs="Arial"/>
+          <w:color w:val="3D4351"/>
+          <w:sz w:val="27"/>
+          <w:szCs w:val="27"/>
+          <w:shd w:val="clear" w:color="auto" w:fill="FFFFFF"/>
+        </w:rPr>
+        <w:t>tabbedPane</w:t>
+      </w:r>
+      <w:proofErr w:type="spellEnd"/>
+      <w:r>
+        <w:rPr>
+          <w:rFonts w:ascii="Arial" w:hAnsi="Arial" w:cs="Arial"/>
+          <w:color w:val="3D4351"/>
+          <w:sz w:val="27"/>
+          <w:szCs w:val="27"/>
+          <w:shd w:val="clear" w:color="auto" w:fill="FFFFFF"/>
+        </w:rPr>
+        <w:t>.</w:t>
+      </w:r>
+      <w:r>
+        <w:rPr>
+          <w:rFonts w:ascii="Arial" w:hAnsi="Arial" w:cs="Arial"/>
+          <w:color w:val="3D4351"/>
+          <w:sz w:val="27"/>
+          <w:szCs w:val="27"/>
+        </w:rPr>
+        <w:br/>
+      </w:r>
+      <w:r>
+        <w:rPr>
+          <w:rFonts w:ascii="Arial" w:hAnsi="Arial" w:cs="Arial"/>
+          <w:color w:val="3D4351"/>
+          <w:sz w:val="27"/>
+          <w:szCs w:val="27"/>
+          <w:shd w:val="clear" w:color="auto" w:fill="FFFFFF"/>
+        </w:rPr>
+        <w:t>2.</w:t>
+      </w:r>
+      <w:r>
+        <w:rPr>
+          <w:rFonts w:ascii="Arial" w:hAnsi="Arial" w:cs="Arial"/>
+          <w:color w:val="3D4351"/>
+          <w:sz w:val="27"/>
+          <w:szCs w:val="27"/>
+          <w:shd w:val="clear" w:color="auto" w:fill="FFFFFF"/>
+        </w:rPr>
+        <w:t> </w:t>
+      </w:r>
+      <w:r>
+        <w:rPr>
+          <w:rFonts w:ascii="Arial" w:hAnsi="Arial" w:cs="Arial"/>
+          <w:color w:val="3D4351"/>
+          <w:sz w:val="27"/>
+          <w:szCs w:val="27"/>
+          <w:shd w:val="clear" w:color="auto" w:fill="FFFFFF"/>
+        </w:rPr>
+        <w:t xml:space="preserve">Класс </w:t>
+      </w:r>
+      <w:proofErr w:type="spellStart"/>
+      <w:r>
+        <w:rPr>
+          <w:rFonts w:ascii="Arial" w:hAnsi="Arial" w:cs="Arial"/>
+          <w:color w:val="3D4351"/>
+          <w:sz w:val="27"/>
+          <w:szCs w:val="27"/>
+          <w:shd w:val="clear" w:color="auto" w:fill="FFFFFF"/>
+        </w:rPr>
+        <w:t>View</w:t>
+      </w:r>
+      <w:proofErr w:type="spellEnd"/>
+      <w:r>
+        <w:rPr>
+          <w:rFonts w:ascii="Arial" w:hAnsi="Arial" w:cs="Arial"/>
+          <w:color w:val="3D4351"/>
+          <w:sz w:val="27"/>
+          <w:szCs w:val="27"/>
+          <w:shd w:val="clear" w:color="auto" w:fill="FFFFFF"/>
+        </w:rPr>
+        <w:t xml:space="preserve"> должен содержать приватное </w:t>
+      </w:r>
+      <w:proofErr w:type="spellStart"/>
+      <w:r>
+        <w:rPr>
+          <w:rFonts w:ascii="Arial" w:hAnsi="Arial" w:cs="Arial"/>
+          <w:color w:val="3D4351"/>
+          <w:sz w:val="27"/>
+          <w:szCs w:val="27"/>
+          <w:shd w:val="clear" w:color="auto" w:fill="FFFFFF"/>
+        </w:rPr>
+        <w:t>проинициализированое</w:t>
+      </w:r>
+      <w:proofErr w:type="spellEnd"/>
+      <w:r>
+        <w:rPr>
+          <w:rFonts w:ascii="Arial" w:hAnsi="Arial" w:cs="Arial"/>
+          <w:color w:val="3D4351"/>
+          <w:sz w:val="27"/>
+          <w:szCs w:val="27"/>
+          <w:shd w:val="clear" w:color="auto" w:fill="FFFFFF"/>
+        </w:rPr>
+        <w:t xml:space="preserve"> поле </w:t>
+      </w:r>
+      <w:proofErr w:type="spellStart"/>
+      <w:r>
+        <w:rPr>
+          <w:rFonts w:ascii="Arial" w:hAnsi="Arial" w:cs="Arial"/>
+          <w:color w:val="3D4351"/>
+          <w:sz w:val="27"/>
+          <w:szCs w:val="27"/>
+          <w:shd w:val="clear" w:color="auto" w:fill="FFFFFF"/>
+        </w:rPr>
+        <w:t>JTextPane</w:t>
+      </w:r>
+      <w:proofErr w:type="spellEnd"/>
+      <w:r>
+        <w:rPr>
+          <w:rFonts w:ascii="Arial" w:hAnsi="Arial" w:cs="Arial"/>
+          <w:color w:val="3D4351"/>
+          <w:sz w:val="27"/>
+          <w:szCs w:val="27"/>
+          <w:shd w:val="clear" w:color="auto" w:fill="FFFFFF"/>
+        </w:rPr>
+        <w:t xml:space="preserve"> </w:t>
+      </w:r>
+      <w:proofErr w:type="spellStart"/>
+      <w:r>
+        <w:rPr>
+          <w:rFonts w:ascii="Arial" w:hAnsi="Arial" w:cs="Arial"/>
+          <w:color w:val="3D4351"/>
+          <w:sz w:val="27"/>
+          <w:szCs w:val="27"/>
+          <w:shd w:val="clear" w:color="auto" w:fill="FFFFFF"/>
+        </w:rPr>
+        <w:t>htmlTextPane</w:t>
+      </w:r>
+      <w:proofErr w:type="spellEnd"/>
+      <w:r>
+        <w:rPr>
+          <w:rFonts w:ascii="Arial" w:hAnsi="Arial" w:cs="Arial"/>
+          <w:color w:val="3D4351"/>
+          <w:sz w:val="27"/>
+          <w:szCs w:val="27"/>
+          <w:shd w:val="clear" w:color="auto" w:fill="FFFFFF"/>
+        </w:rPr>
+        <w:t>.</w:t>
+      </w:r>
+      <w:r>
+        <w:rPr>
+          <w:rFonts w:ascii="Arial" w:hAnsi="Arial" w:cs="Arial"/>
+          <w:color w:val="3D4351"/>
+          <w:sz w:val="27"/>
+          <w:szCs w:val="27"/>
+        </w:rPr>
+        <w:br/>
+      </w:r>
+      <w:r>
+        <w:rPr>
+          <w:rFonts w:ascii="Arial" w:hAnsi="Arial" w:cs="Arial"/>
+          <w:color w:val="3D4351"/>
+          <w:sz w:val="27"/>
+          <w:szCs w:val="27"/>
+          <w:shd w:val="clear" w:color="auto" w:fill="FFFFFF"/>
+        </w:rPr>
+        <w:t>3.</w:t>
+      </w:r>
+      <w:r>
+        <w:rPr>
+          <w:rFonts w:ascii="Arial" w:hAnsi="Arial" w:cs="Arial"/>
+          <w:color w:val="3D4351"/>
+          <w:sz w:val="27"/>
+          <w:szCs w:val="27"/>
+          <w:shd w:val="clear" w:color="auto" w:fill="FFFFFF"/>
+        </w:rPr>
+        <w:t> </w:t>
+      </w:r>
+      <w:r>
+        <w:rPr>
+          <w:rFonts w:ascii="Arial" w:hAnsi="Arial" w:cs="Arial"/>
+          <w:color w:val="3D4351"/>
+          <w:sz w:val="27"/>
+          <w:szCs w:val="27"/>
+          <w:shd w:val="clear" w:color="auto" w:fill="FFFFFF"/>
+        </w:rPr>
+        <w:t xml:space="preserve">Класс </w:t>
+      </w:r>
+      <w:proofErr w:type="spellStart"/>
+      <w:r>
+        <w:rPr>
+          <w:rFonts w:ascii="Arial" w:hAnsi="Arial" w:cs="Arial"/>
+          <w:color w:val="3D4351"/>
+          <w:sz w:val="27"/>
+          <w:szCs w:val="27"/>
+          <w:shd w:val="clear" w:color="auto" w:fill="FFFFFF"/>
+        </w:rPr>
+        <w:t>View</w:t>
+      </w:r>
+      <w:proofErr w:type="spellEnd"/>
+      <w:r>
+        <w:rPr>
+          <w:rFonts w:ascii="Arial" w:hAnsi="Arial" w:cs="Arial"/>
+          <w:color w:val="3D4351"/>
+          <w:sz w:val="27"/>
+          <w:szCs w:val="27"/>
+          <w:shd w:val="clear" w:color="auto" w:fill="FFFFFF"/>
+        </w:rPr>
+        <w:t xml:space="preserve"> должен содержать приватное </w:t>
+      </w:r>
+      <w:proofErr w:type="spellStart"/>
+      <w:r>
+        <w:rPr>
+          <w:rFonts w:ascii="Arial" w:hAnsi="Arial" w:cs="Arial"/>
+          <w:color w:val="3D4351"/>
+          <w:sz w:val="27"/>
+          <w:szCs w:val="27"/>
+          <w:shd w:val="clear" w:color="auto" w:fill="FFFFFF"/>
+        </w:rPr>
+        <w:t>проинициализированое</w:t>
+      </w:r>
+      <w:proofErr w:type="spellEnd"/>
+      <w:r>
+        <w:rPr>
+          <w:rFonts w:ascii="Arial" w:hAnsi="Arial" w:cs="Arial"/>
+          <w:color w:val="3D4351"/>
+          <w:sz w:val="27"/>
+          <w:szCs w:val="27"/>
+          <w:shd w:val="clear" w:color="auto" w:fill="FFFFFF"/>
+        </w:rPr>
+        <w:t xml:space="preserve"> поле </w:t>
+      </w:r>
+      <w:proofErr w:type="spellStart"/>
+      <w:r>
+        <w:rPr>
+          <w:rFonts w:ascii="Arial" w:hAnsi="Arial" w:cs="Arial"/>
+          <w:color w:val="3D4351"/>
+          <w:sz w:val="27"/>
+          <w:szCs w:val="27"/>
+          <w:shd w:val="clear" w:color="auto" w:fill="FFFFFF"/>
+        </w:rPr>
+        <w:t>JEditorPane</w:t>
+      </w:r>
+      <w:proofErr w:type="spellEnd"/>
+      <w:r>
+        <w:rPr>
+          <w:rFonts w:ascii="Arial" w:hAnsi="Arial" w:cs="Arial"/>
+          <w:color w:val="3D4351"/>
+          <w:sz w:val="27"/>
+          <w:szCs w:val="27"/>
+          <w:shd w:val="clear" w:color="auto" w:fill="FFFFFF"/>
+        </w:rPr>
+        <w:t xml:space="preserve"> </w:t>
+      </w:r>
+      <w:proofErr w:type="spellStart"/>
+      <w:r>
+        <w:rPr>
+          <w:rFonts w:ascii="Arial" w:hAnsi="Arial" w:cs="Arial"/>
+          <w:color w:val="3D4351"/>
+          <w:sz w:val="27"/>
+          <w:szCs w:val="27"/>
+          <w:shd w:val="clear" w:color="auto" w:fill="FFFFFF"/>
+        </w:rPr>
+        <w:t>plainTextPane</w:t>
+      </w:r>
+      <w:proofErr w:type="spellEnd"/>
+      <w:r>
+        <w:rPr>
+          <w:rFonts w:ascii="Arial" w:hAnsi="Arial" w:cs="Arial"/>
+          <w:color w:val="3D4351"/>
+          <w:sz w:val="27"/>
+          <w:szCs w:val="27"/>
+          <w:shd w:val="clear" w:color="auto" w:fill="FFFFFF"/>
+        </w:rPr>
+        <w:t>.</w:t>
+      </w:r>
+      <w:r>
+        <w:rPr>
+          <w:rFonts w:ascii="Arial" w:hAnsi="Arial" w:cs="Arial"/>
+          <w:color w:val="3D4351"/>
+          <w:sz w:val="27"/>
+          <w:szCs w:val="27"/>
+        </w:rPr>
+        <w:br/>
+      </w:r>
+      <w:r>
+        <w:rPr>
+          <w:rFonts w:ascii="Arial" w:hAnsi="Arial" w:cs="Arial"/>
+          <w:color w:val="3D4351"/>
+          <w:sz w:val="27"/>
+          <w:szCs w:val="27"/>
+          <w:shd w:val="clear" w:color="auto" w:fill="FFFFFF"/>
+        </w:rPr>
+        <w:t>4.</w:t>
+      </w:r>
+      <w:r>
+        <w:rPr>
+          <w:rFonts w:ascii="Arial" w:hAnsi="Arial" w:cs="Arial"/>
+          <w:color w:val="3D4351"/>
+          <w:sz w:val="27"/>
+          <w:szCs w:val="27"/>
+          <w:shd w:val="clear" w:color="auto" w:fill="FFFFFF"/>
+        </w:rPr>
+        <w:t> </w:t>
+      </w:r>
+      <w:r>
+        <w:rPr>
+          <w:rFonts w:ascii="Arial" w:hAnsi="Arial" w:cs="Arial"/>
+          <w:color w:val="3D4351"/>
+          <w:sz w:val="27"/>
+          <w:szCs w:val="27"/>
+          <w:shd w:val="clear" w:color="auto" w:fill="FFFFFF"/>
+        </w:rPr>
+        <w:t xml:space="preserve">Класс </w:t>
+      </w:r>
+      <w:proofErr w:type="spellStart"/>
+      <w:r>
+        <w:rPr>
+          <w:rFonts w:ascii="Arial" w:hAnsi="Arial" w:cs="Arial"/>
+          <w:color w:val="3D4351"/>
+          <w:sz w:val="27"/>
+          <w:szCs w:val="27"/>
+          <w:shd w:val="clear" w:color="auto" w:fill="FFFFFF"/>
+        </w:rPr>
+        <w:t>FrameListener</w:t>
+      </w:r>
+      <w:proofErr w:type="spellEnd"/>
+      <w:r>
+        <w:rPr>
+          <w:rFonts w:ascii="Arial" w:hAnsi="Arial" w:cs="Arial"/>
+          <w:color w:val="3D4351"/>
+          <w:sz w:val="27"/>
+          <w:szCs w:val="27"/>
+          <w:shd w:val="clear" w:color="auto" w:fill="FFFFFF"/>
+        </w:rPr>
+        <w:t xml:space="preserve"> должен быть создан в отдельном файле.</w:t>
+      </w:r>
+      <w:r>
+        <w:rPr>
+          <w:rFonts w:ascii="Arial" w:hAnsi="Arial" w:cs="Arial"/>
+          <w:color w:val="3D4351"/>
+          <w:sz w:val="27"/>
+          <w:szCs w:val="27"/>
+        </w:rPr>
+        <w:br/>
+      </w:r>
+      <w:r>
+        <w:rPr>
+          <w:rFonts w:ascii="Arial" w:hAnsi="Arial" w:cs="Arial"/>
+          <w:color w:val="3D4351"/>
+          <w:sz w:val="27"/>
+          <w:szCs w:val="27"/>
+          <w:shd w:val="clear" w:color="auto" w:fill="FFFFFF"/>
+        </w:rPr>
+        <w:t>5.</w:t>
+      </w:r>
+      <w:r>
+        <w:rPr>
+          <w:rFonts w:ascii="Arial" w:hAnsi="Arial" w:cs="Arial"/>
+          <w:color w:val="3D4351"/>
+          <w:sz w:val="27"/>
+          <w:szCs w:val="27"/>
+          <w:shd w:val="clear" w:color="auto" w:fill="FFFFFF"/>
+        </w:rPr>
+        <w:t> </w:t>
+      </w:r>
+      <w:r>
+        <w:rPr>
+          <w:rFonts w:ascii="Arial" w:hAnsi="Arial" w:cs="Arial"/>
+          <w:color w:val="3D4351"/>
+          <w:sz w:val="27"/>
+          <w:szCs w:val="27"/>
+          <w:shd w:val="clear" w:color="auto" w:fill="FFFFFF"/>
+        </w:rPr>
+        <w:t xml:space="preserve">Класс </w:t>
+      </w:r>
+      <w:proofErr w:type="spellStart"/>
+      <w:r>
+        <w:rPr>
+          <w:rFonts w:ascii="Arial" w:hAnsi="Arial" w:cs="Arial"/>
+          <w:color w:val="3D4351"/>
+          <w:sz w:val="27"/>
+          <w:szCs w:val="27"/>
+          <w:shd w:val="clear" w:color="auto" w:fill="FFFFFF"/>
+        </w:rPr>
+        <w:t>FrameListener</w:t>
+      </w:r>
+      <w:proofErr w:type="spellEnd"/>
+      <w:r>
+        <w:rPr>
+          <w:rFonts w:ascii="Arial" w:hAnsi="Arial" w:cs="Arial"/>
+          <w:color w:val="3D4351"/>
+          <w:sz w:val="27"/>
+          <w:szCs w:val="27"/>
+          <w:shd w:val="clear" w:color="auto" w:fill="FFFFFF"/>
+        </w:rPr>
+        <w:t xml:space="preserve"> должен содержать приватное поле </w:t>
+      </w:r>
+      <w:proofErr w:type="spellStart"/>
+      <w:r>
+        <w:rPr>
+          <w:rFonts w:ascii="Arial" w:hAnsi="Arial" w:cs="Arial"/>
+          <w:color w:val="3D4351"/>
+          <w:sz w:val="27"/>
+          <w:szCs w:val="27"/>
+          <w:shd w:val="clear" w:color="auto" w:fill="FFFFFF"/>
+        </w:rPr>
+        <w:t>View</w:t>
+      </w:r>
+      <w:proofErr w:type="spellEnd"/>
+      <w:r>
+        <w:rPr>
+          <w:rFonts w:ascii="Arial" w:hAnsi="Arial" w:cs="Arial"/>
+          <w:color w:val="3D4351"/>
+          <w:sz w:val="27"/>
+          <w:szCs w:val="27"/>
+          <w:shd w:val="clear" w:color="auto" w:fill="FFFFFF"/>
+        </w:rPr>
+        <w:t xml:space="preserve"> </w:t>
+      </w:r>
+      <w:proofErr w:type="spellStart"/>
+      <w:r>
+        <w:rPr>
+          <w:rFonts w:ascii="Arial" w:hAnsi="Arial" w:cs="Arial"/>
+          <w:color w:val="3D4351"/>
+          <w:sz w:val="27"/>
+          <w:szCs w:val="27"/>
+          <w:shd w:val="clear" w:color="auto" w:fill="FFFFFF"/>
+        </w:rPr>
+        <w:t>view</w:t>
+      </w:r>
+      <w:proofErr w:type="spellEnd"/>
+      <w:r>
+        <w:rPr>
+          <w:rFonts w:ascii="Arial" w:hAnsi="Arial" w:cs="Arial"/>
+          <w:color w:val="3D4351"/>
+          <w:sz w:val="27"/>
+          <w:szCs w:val="27"/>
+          <w:shd w:val="clear" w:color="auto" w:fill="FFFFFF"/>
+        </w:rPr>
+        <w:t>.</w:t>
+      </w:r>
+      <w:r>
+        <w:rPr>
+          <w:rFonts w:ascii="Arial" w:hAnsi="Arial" w:cs="Arial"/>
+          <w:color w:val="3D4351"/>
+          <w:sz w:val="27"/>
+          <w:szCs w:val="27"/>
+        </w:rPr>
+        <w:br/>
+      </w:r>
+      <w:r>
+        <w:rPr>
+          <w:rFonts w:ascii="Arial" w:hAnsi="Arial" w:cs="Arial"/>
+          <w:color w:val="3D4351"/>
+          <w:sz w:val="27"/>
+          <w:szCs w:val="27"/>
+          <w:shd w:val="clear" w:color="auto" w:fill="FFFFFF"/>
+        </w:rPr>
+        <w:t>6.</w:t>
+      </w:r>
+      <w:r>
+        <w:rPr>
+          <w:rFonts w:ascii="Arial" w:hAnsi="Arial" w:cs="Arial"/>
+          <w:color w:val="3D4351"/>
+          <w:sz w:val="27"/>
+          <w:szCs w:val="27"/>
+          <w:shd w:val="clear" w:color="auto" w:fill="FFFFFF"/>
+        </w:rPr>
+        <w:t> </w:t>
+      </w:r>
+      <w:r>
+        <w:rPr>
+          <w:rFonts w:ascii="Arial" w:hAnsi="Arial" w:cs="Arial"/>
+          <w:color w:val="3D4351"/>
+          <w:sz w:val="27"/>
+          <w:szCs w:val="27"/>
+          <w:shd w:val="clear" w:color="auto" w:fill="FFFFFF"/>
+        </w:rPr>
+        <w:t xml:space="preserve">Класс </w:t>
+      </w:r>
+      <w:proofErr w:type="spellStart"/>
+      <w:r>
+        <w:rPr>
+          <w:rFonts w:ascii="Arial" w:hAnsi="Arial" w:cs="Arial"/>
+          <w:color w:val="3D4351"/>
+          <w:sz w:val="27"/>
+          <w:szCs w:val="27"/>
+          <w:shd w:val="clear" w:color="auto" w:fill="FFFFFF"/>
+        </w:rPr>
+        <w:t>FrameListener</w:t>
+      </w:r>
+      <w:proofErr w:type="spellEnd"/>
+      <w:r>
+        <w:rPr>
+          <w:rFonts w:ascii="Arial" w:hAnsi="Arial" w:cs="Arial"/>
+          <w:color w:val="3D4351"/>
+          <w:sz w:val="27"/>
+          <w:szCs w:val="27"/>
+          <w:shd w:val="clear" w:color="auto" w:fill="FFFFFF"/>
+        </w:rPr>
+        <w:t xml:space="preserve"> должен </w:t>
+      </w:r>
+      <w:proofErr w:type="spellStart"/>
+      <w:r>
+        <w:rPr>
+          <w:rFonts w:ascii="Arial" w:hAnsi="Arial" w:cs="Arial"/>
+          <w:color w:val="3D4351"/>
+          <w:sz w:val="27"/>
+          <w:szCs w:val="27"/>
+          <w:shd w:val="clear" w:color="auto" w:fill="FFFFFF"/>
+        </w:rPr>
+        <w:t>должен</w:t>
+      </w:r>
+      <w:proofErr w:type="spellEnd"/>
+      <w:r>
+        <w:rPr>
+          <w:rFonts w:ascii="Arial" w:hAnsi="Arial" w:cs="Arial"/>
+          <w:color w:val="3D4351"/>
+          <w:sz w:val="27"/>
+          <w:szCs w:val="27"/>
+          <w:shd w:val="clear" w:color="auto" w:fill="FFFFFF"/>
+        </w:rPr>
+        <w:t xml:space="preserve"> содержать конструктор с одним параметром, инициализирующий поле </w:t>
+      </w:r>
+      <w:proofErr w:type="spellStart"/>
+      <w:r>
+        <w:rPr>
+          <w:rFonts w:ascii="Arial" w:hAnsi="Arial" w:cs="Arial"/>
+          <w:color w:val="3D4351"/>
+          <w:sz w:val="27"/>
+          <w:szCs w:val="27"/>
+          <w:shd w:val="clear" w:color="auto" w:fill="FFFFFF"/>
+        </w:rPr>
+        <w:t>view</w:t>
+      </w:r>
+      <w:proofErr w:type="spellEnd"/>
+      <w:r>
+        <w:rPr>
+          <w:rFonts w:ascii="Arial" w:hAnsi="Arial" w:cs="Arial"/>
+          <w:color w:val="3D4351"/>
+          <w:sz w:val="27"/>
+          <w:szCs w:val="27"/>
+          <w:shd w:val="clear" w:color="auto" w:fill="FFFFFF"/>
+        </w:rPr>
+        <w:t>.</w:t>
+      </w:r>
+      <w:r>
+        <w:rPr>
+          <w:rFonts w:ascii="Arial" w:hAnsi="Arial" w:cs="Arial"/>
+          <w:color w:val="3D4351"/>
+          <w:sz w:val="27"/>
+          <w:szCs w:val="27"/>
+        </w:rPr>
+        <w:br/>
+      </w:r>
+      <w:r>
+        <w:rPr>
+          <w:rFonts w:ascii="Arial" w:hAnsi="Arial" w:cs="Arial"/>
+          <w:color w:val="3D4351"/>
+          <w:sz w:val="27"/>
+          <w:szCs w:val="27"/>
+          <w:shd w:val="clear" w:color="auto" w:fill="FFFFFF"/>
+        </w:rPr>
+        <w:t>7.</w:t>
+      </w:r>
+      <w:r>
+        <w:rPr>
+          <w:rFonts w:ascii="Arial" w:hAnsi="Arial" w:cs="Arial"/>
+          <w:color w:val="3D4351"/>
+          <w:sz w:val="27"/>
+          <w:szCs w:val="27"/>
+          <w:shd w:val="clear" w:color="auto" w:fill="FFFFFF"/>
+        </w:rPr>
+        <w:t> </w:t>
+      </w:r>
+      <w:r>
+        <w:rPr>
+          <w:rFonts w:ascii="Arial" w:hAnsi="Arial" w:cs="Arial"/>
+          <w:color w:val="3D4351"/>
+          <w:sz w:val="27"/>
+          <w:szCs w:val="27"/>
+          <w:shd w:val="clear" w:color="auto" w:fill="FFFFFF"/>
+        </w:rPr>
+        <w:t xml:space="preserve">В классе </w:t>
+      </w:r>
+      <w:proofErr w:type="spellStart"/>
+      <w:r>
+        <w:rPr>
+          <w:rFonts w:ascii="Arial" w:hAnsi="Arial" w:cs="Arial"/>
+          <w:color w:val="3D4351"/>
+          <w:sz w:val="27"/>
+          <w:szCs w:val="27"/>
+          <w:shd w:val="clear" w:color="auto" w:fill="FFFFFF"/>
+        </w:rPr>
+        <w:t>FrameListenerМетод</w:t>
+      </w:r>
+      <w:proofErr w:type="spellEnd"/>
+      <w:r>
+        <w:rPr>
+          <w:rFonts w:ascii="Arial" w:hAnsi="Arial" w:cs="Arial"/>
+          <w:color w:val="3D4351"/>
+          <w:sz w:val="27"/>
+          <w:szCs w:val="27"/>
+          <w:shd w:val="clear" w:color="auto" w:fill="FFFFFF"/>
+        </w:rPr>
+        <w:t xml:space="preserve"> должен быть метод </w:t>
+      </w:r>
+      <w:proofErr w:type="spellStart"/>
+      <w:r>
+        <w:rPr>
+          <w:rFonts w:ascii="Arial" w:hAnsi="Arial" w:cs="Arial"/>
+          <w:color w:val="3D4351"/>
+          <w:sz w:val="27"/>
+          <w:szCs w:val="27"/>
+          <w:shd w:val="clear" w:color="auto" w:fill="FFFFFF"/>
+        </w:rPr>
+        <w:t>windowClosing</w:t>
+      </w:r>
+      <w:proofErr w:type="spellEnd"/>
+      <w:r>
+        <w:rPr>
+          <w:rFonts w:ascii="Arial" w:hAnsi="Arial" w:cs="Arial"/>
+          <w:color w:val="3D4351"/>
+          <w:sz w:val="27"/>
+          <w:szCs w:val="27"/>
+          <w:shd w:val="clear" w:color="auto" w:fill="FFFFFF"/>
+        </w:rPr>
+        <w:t>(</w:t>
+      </w:r>
+      <w:proofErr w:type="spellStart"/>
+      <w:r>
+        <w:rPr>
+          <w:rFonts w:ascii="Arial" w:hAnsi="Arial" w:cs="Arial"/>
+          <w:color w:val="3D4351"/>
+          <w:sz w:val="27"/>
+          <w:szCs w:val="27"/>
+          <w:shd w:val="clear" w:color="auto" w:fill="FFFFFF"/>
+        </w:rPr>
+        <w:t>WindowEvent</w:t>
+      </w:r>
+      <w:proofErr w:type="spellEnd"/>
+      <w:r>
+        <w:rPr>
+          <w:rFonts w:ascii="Arial" w:hAnsi="Arial" w:cs="Arial"/>
+          <w:color w:val="3D4351"/>
+          <w:sz w:val="27"/>
+          <w:szCs w:val="27"/>
+          <w:shd w:val="clear" w:color="auto" w:fill="FFFFFF"/>
+        </w:rPr>
+        <w:t xml:space="preserve"> </w:t>
+      </w:r>
+      <w:proofErr w:type="spellStart"/>
+      <w:r>
+        <w:rPr>
+          <w:rFonts w:ascii="Arial" w:hAnsi="Arial" w:cs="Arial"/>
+          <w:color w:val="3D4351"/>
+          <w:sz w:val="27"/>
+          <w:szCs w:val="27"/>
+          <w:shd w:val="clear" w:color="auto" w:fill="FFFFFF"/>
+        </w:rPr>
+        <w:t>windowEvent</w:t>
+      </w:r>
+      <w:proofErr w:type="spellEnd"/>
+      <w:r>
+        <w:rPr>
+          <w:rFonts w:ascii="Arial" w:hAnsi="Arial" w:cs="Arial"/>
+          <w:color w:val="3D4351"/>
+          <w:sz w:val="27"/>
+          <w:szCs w:val="27"/>
+          <w:shd w:val="clear" w:color="auto" w:fill="FFFFFF"/>
+        </w:rPr>
+        <w:t>).</w:t>
       </w:r>
       <w:bookmarkStart w:id="0" w:name="_GoBack"/>
       <w:bookmarkEnd w:id="0"/>

</xml_diff>

<commit_message>
task 3209 HTML Editor (5)
</commit_message>
<xml_diff>
--- a/JavaRushHomeWork/JavaRushTasks/3.JavaMultithreading/src/com/javarush/task/task32/task3209/HTML Editor.docx
+++ b/JavaRushHomeWork/JavaRushTasks/3.JavaMultithreading/src/com/javarush/task/task32/task3209/HTML Editor.docx
@@ -4217,6 +4217,11 @@
     <w:p>
       <w:pPr>
         <w:rPr>
+          <w:rFonts w:ascii="Arial" w:hAnsi="Arial" w:cs="Arial"/>
+          <w:color w:val="3D4351"/>
+          <w:sz w:val="27"/>
+          <w:szCs w:val="27"/>
+          <w:shd w:val="clear" w:color="auto" w:fill="FFFFFF"/>
           <w:lang w:val="en-US"/>
         </w:rPr>
       </w:pPr>
@@ -4839,6 +4844,7 @@
         <w:t xml:space="preserve"> должен </w:t>
       </w:r>
       <w:proofErr w:type="spellStart"/>
+      <w:proofErr w:type="gramStart"/>
       <w:r>
         <w:rPr>
           <w:rFonts w:ascii="Arial" w:hAnsi="Arial" w:cs="Arial"/>
@@ -4850,6 +4856,7 @@
         <w:t>должен</w:t>
       </w:r>
       <w:proofErr w:type="spellEnd"/>
+      <w:proofErr w:type="gramEnd"/>
       <w:r>
         <w:rPr>
           <w:rFonts w:ascii="Arial" w:hAnsi="Arial" w:cs="Arial"/>
@@ -4898,6 +4905,7 @@
           <w:sz w:val="27"/>
           <w:szCs w:val="27"/>
           <w:shd w:val="clear" w:color="auto" w:fill="FFFFFF"/>
+          <w:lang w:val="en-US"/>
         </w:rPr>
         <w:t>7.</w:t>
       </w:r>
@@ -4919,38 +4927,148 @@
           <w:szCs w:val="27"/>
           <w:shd w:val="clear" w:color="auto" w:fill="FFFFFF"/>
         </w:rPr>
-        <w:t xml:space="preserve">В классе </w:t>
-      </w:r>
-      <w:proofErr w:type="spellStart"/>
-      <w:r>
-        <w:rPr>
-          <w:rFonts w:ascii="Arial" w:hAnsi="Arial" w:cs="Arial"/>
-          <w:color w:val="3D4351"/>
-          <w:sz w:val="27"/>
-          <w:szCs w:val="27"/>
-          <w:shd w:val="clear" w:color="auto" w:fill="FFFFFF"/>
-        </w:rPr>
-        <w:t>FrameListenerМетод</w:t>
-      </w:r>
-      <w:proofErr w:type="spellEnd"/>
-      <w:r>
-        <w:rPr>
-          <w:rFonts w:ascii="Arial" w:hAnsi="Arial" w:cs="Arial"/>
-          <w:color w:val="3D4351"/>
-          <w:sz w:val="27"/>
-          <w:szCs w:val="27"/>
-          <w:shd w:val="clear" w:color="auto" w:fill="FFFFFF"/>
-        </w:rPr>
-        <w:t xml:space="preserve"> должен быть метод </w:t>
-      </w:r>
-      <w:proofErr w:type="spellStart"/>
-      <w:r>
-        <w:rPr>
-          <w:rFonts w:ascii="Arial" w:hAnsi="Arial" w:cs="Arial"/>
-          <w:color w:val="3D4351"/>
-          <w:sz w:val="27"/>
-          <w:szCs w:val="27"/>
-          <w:shd w:val="clear" w:color="auto" w:fill="FFFFFF"/>
+        <w:t>В</w:t>
+      </w:r>
+      <w:r>
+        <w:rPr>
+          <w:rFonts w:ascii="Arial" w:hAnsi="Arial" w:cs="Arial"/>
+          <w:color w:val="3D4351"/>
+          <w:sz w:val="27"/>
+          <w:szCs w:val="27"/>
+          <w:shd w:val="clear" w:color="auto" w:fill="FFFFFF"/>
+          <w:lang w:val="en-US"/>
+        </w:rPr>
+        <w:t xml:space="preserve"> </w:t>
+      </w:r>
+      <w:r>
+        <w:rPr>
+          <w:rFonts w:ascii="Arial" w:hAnsi="Arial" w:cs="Arial"/>
+          <w:color w:val="3D4351"/>
+          <w:sz w:val="27"/>
+          <w:szCs w:val="27"/>
+          <w:shd w:val="clear" w:color="auto" w:fill="FFFFFF"/>
+        </w:rPr>
+        <w:t>классе</w:t>
+      </w:r>
+      <w:r>
+        <w:rPr>
+          <w:rFonts w:ascii="Arial" w:hAnsi="Arial" w:cs="Arial"/>
+          <w:color w:val="3D4351"/>
+          <w:sz w:val="27"/>
+          <w:szCs w:val="27"/>
+          <w:shd w:val="clear" w:color="auto" w:fill="FFFFFF"/>
+          <w:lang w:val="en-US"/>
+        </w:rPr>
+        <w:t xml:space="preserve"> </w:t>
+      </w:r>
+      <w:proofErr w:type="spellStart"/>
+      <w:r>
+        <w:rPr>
+          <w:rFonts w:ascii="Arial" w:hAnsi="Arial" w:cs="Arial"/>
+          <w:color w:val="3D4351"/>
+          <w:sz w:val="27"/>
+          <w:szCs w:val="27"/>
+          <w:shd w:val="clear" w:color="auto" w:fill="FFFFFF"/>
+          <w:lang w:val="en-US"/>
+        </w:rPr>
+        <w:t>FrameListener</w:t>
+      </w:r>
+      <w:proofErr w:type="spellEnd"/>
+      <w:proofErr w:type="gramStart"/>
+      <w:r>
+        <w:rPr>
+          <w:rFonts w:ascii="Arial" w:hAnsi="Arial" w:cs="Arial"/>
+          <w:color w:val="3D4351"/>
+          <w:sz w:val="27"/>
+          <w:szCs w:val="27"/>
+          <w:shd w:val="clear" w:color="auto" w:fill="FFFFFF"/>
+        </w:rPr>
+        <w:t>Метод</w:t>
+      </w:r>
+      <w:proofErr w:type="gramEnd"/>
+      <w:r>
+        <w:rPr>
+          <w:rFonts w:ascii="Arial" w:hAnsi="Arial" w:cs="Arial"/>
+          <w:color w:val="3D4351"/>
+          <w:sz w:val="27"/>
+          <w:szCs w:val="27"/>
+          <w:shd w:val="clear" w:color="auto" w:fill="FFFFFF"/>
+          <w:lang w:val="en-US"/>
+        </w:rPr>
+        <w:t xml:space="preserve"> </w:t>
+      </w:r>
+      <w:r>
+        <w:rPr>
+          <w:rFonts w:ascii="Arial" w:hAnsi="Arial" w:cs="Arial"/>
+          <w:color w:val="3D4351"/>
+          <w:sz w:val="27"/>
+          <w:szCs w:val="27"/>
+          <w:shd w:val="clear" w:color="auto" w:fill="FFFFFF"/>
+        </w:rPr>
+        <w:t>должен</w:t>
+      </w:r>
+      <w:r>
+        <w:rPr>
+          <w:rFonts w:ascii="Arial" w:hAnsi="Arial" w:cs="Arial"/>
+          <w:color w:val="3D4351"/>
+          <w:sz w:val="27"/>
+          <w:szCs w:val="27"/>
+          <w:shd w:val="clear" w:color="auto" w:fill="FFFFFF"/>
+          <w:lang w:val="en-US"/>
+        </w:rPr>
+        <w:t xml:space="preserve"> </w:t>
+      </w:r>
+      <w:r>
+        <w:rPr>
+          <w:rFonts w:ascii="Arial" w:hAnsi="Arial" w:cs="Arial"/>
+          <w:color w:val="3D4351"/>
+          <w:sz w:val="27"/>
+          <w:szCs w:val="27"/>
+          <w:shd w:val="clear" w:color="auto" w:fill="FFFFFF"/>
+        </w:rPr>
+        <w:t>быть</w:t>
+      </w:r>
+      <w:r>
+        <w:rPr>
+          <w:rFonts w:ascii="Arial" w:hAnsi="Arial" w:cs="Arial"/>
+          <w:color w:val="3D4351"/>
+          <w:sz w:val="27"/>
+          <w:szCs w:val="27"/>
+          <w:shd w:val="clear" w:color="auto" w:fill="FFFFFF"/>
+          <w:lang w:val="en-US"/>
+        </w:rPr>
+        <w:t xml:space="preserve"> </w:t>
+      </w:r>
+      <w:r>
+        <w:rPr>
+          <w:rFonts w:ascii="Arial" w:hAnsi="Arial" w:cs="Arial"/>
+          <w:color w:val="3D4351"/>
+          <w:sz w:val="27"/>
+          <w:szCs w:val="27"/>
+          <w:shd w:val="clear" w:color="auto" w:fill="FFFFFF"/>
+        </w:rPr>
+        <w:t>метод</w:t>
+      </w:r>
+      <w:r>
+        <w:rPr>
+          <w:rFonts w:ascii="Arial" w:hAnsi="Arial" w:cs="Arial"/>
+          <w:color w:val="3D4351"/>
+          <w:sz w:val="27"/>
+          <w:szCs w:val="27"/>
+          <w:shd w:val="clear" w:color="auto" w:fill="FFFFFF"/>
+          <w:lang w:val="en-US"/>
+        </w:rPr>
+        <w:t xml:space="preserve"> </w:t>
+      </w:r>
+      <w:proofErr w:type="spellStart"/>
+      <w:r>
+        <w:rPr>
+          <w:rFonts w:ascii="Arial" w:hAnsi="Arial" w:cs="Arial"/>
+          <w:color w:val="3D4351"/>
+          <w:sz w:val="27"/>
+          <w:szCs w:val="27"/>
+          <w:shd w:val="clear" w:color="auto" w:fill="FFFFFF"/>
+          <w:lang w:val="en-US"/>
         </w:rPr>
         <w:t>windowClosing</w:t>
       </w:r>
@@ -4962,6 +5080,7 @@
           <w:sz w:val="27"/>
           <w:szCs w:val="27"/>
           <w:shd w:val="clear" w:color="auto" w:fill="FFFFFF"/>
+          <w:lang w:val="en-US"/>
         </w:rPr>
         <w:t>(</w:t>
       </w:r>
@@ -4973,6 +5092,7 @@
           <w:sz w:val="27"/>
           <w:szCs w:val="27"/>
           <w:shd w:val="clear" w:color="auto" w:fill="FFFFFF"/>
+          <w:lang w:val="en-US"/>
         </w:rPr>
         <w:t>WindowEvent</w:t>
       </w:r>
@@ -4984,6 +5104,7 @@
           <w:sz w:val="27"/>
           <w:szCs w:val="27"/>
           <w:shd w:val="clear" w:color="auto" w:fill="FFFFFF"/>
+          <w:lang w:val="en-US"/>
         </w:rPr>
         <w:t xml:space="preserve"> </w:t>
       </w:r>
@@ -4995,6 +5116,7 @@
           <w:sz w:val="27"/>
           <w:szCs w:val="27"/>
           <w:shd w:val="clear" w:color="auto" w:fill="FFFFFF"/>
+          <w:lang w:val="en-US"/>
         </w:rPr>
         <w:t>windowEvent</w:t>
       </w:r>
@@ -5006,8 +5128,2075 @@
           <w:sz w:val="27"/>
           <w:szCs w:val="27"/>
           <w:shd w:val="clear" w:color="auto" w:fill="FFFFFF"/>
+          <w:lang w:val="en-US"/>
         </w:rPr>
         <w:t>).</w:t>
+      </w:r>
+    </w:p>
+    <w:p>
+      <w:pPr>
+        <w:pStyle w:val="3"/>
+        <w:spacing w:before="300" w:beforeAutospacing="0" w:after="150" w:afterAutospacing="0"/>
+        <w:rPr>
+          <w:rFonts w:ascii="Arial" w:hAnsi="Arial" w:cs="Arial"/>
+          <w:color w:val="3D4351"/>
+          <w:sz w:val="32"/>
+          <w:szCs w:val="32"/>
+          <w:lang w:val="en-US"/>
+        </w:rPr>
+      </w:pPr>
+      <w:r>
+        <w:rPr>
+          <w:rFonts w:ascii="Arial" w:hAnsi="Arial" w:cs="Arial"/>
+          <w:color w:val="3D4351"/>
+          <w:sz w:val="32"/>
+          <w:szCs w:val="32"/>
+          <w:lang w:val="en-US"/>
+        </w:rPr>
+        <w:t>HTML Editor (4)</w:t>
+      </w:r>
+    </w:p>
+    <w:p>
+      <w:pPr>
+        <w:pStyle w:val="a3"/>
+        <w:spacing w:before="0" w:beforeAutospacing="0" w:after="150" w:afterAutospacing="0"/>
+        <w:rPr>
+          <w:rFonts w:ascii="Arial" w:hAnsi="Arial" w:cs="Arial"/>
+          <w:color w:val="3D4351"/>
+          <w:sz w:val="27"/>
+          <w:szCs w:val="27"/>
+        </w:rPr>
+      </w:pPr>
+      <w:r>
+        <w:rPr>
+          <w:rFonts w:ascii="Arial" w:hAnsi="Arial" w:cs="Arial"/>
+          <w:color w:val="3D4351"/>
+          <w:sz w:val="27"/>
+          <w:szCs w:val="27"/>
+          <w:lang w:val="en-US"/>
+        </w:rPr>
+        <w:t xml:space="preserve">4.1. </w:t>
+      </w:r>
+      <w:r>
+        <w:rPr>
+          <w:rFonts w:ascii="Arial" w:hAnsi="Arial" w:cs="Arial"/>
+          <w:color w:val="3D4351"/>
+          <w:sz w:val="27"/>
+          <w:szCs w:val="27"/>
+        </w:rPr>
+        <w:t>Объяви</w:t>
+      </w:r>
+      <w:r>
+        <w:rPr>
+          <w:rFonts w:ascii="Arial" w:hAnsi="Arial" w:cs="Arial"/>
+          <w:color w:val="3D4351"/>
+          <w:sz w:val="27"/>
+          <w:szCs w:val="27"/>
+          <w:lang w:val="en-US"/>
+        </w:rPr>
+        <w:t xml:space="preserve"> </w:t>
+      </w:r>
+      <w:r>
+        <w:rPr>
+          <w:rFonts w:ascii="Arial" w:hAnsi="Arial" w:cs="Arial"/>
+          <w:color w:val="3D4351"/>
+          <w:sz w:val="27"/>
+          <w:szCs w:val="27"/>
+        </w:rPr>
+        <w:t>методы</w:t>
+      </w:r>
+      <w:r>
+        <w:rPr>
+          <w:rStyle w:val="apple-converted-space"/>
+          <w:rFonts w:ascii="Arial" w:hAnsi="Arial" w:cs="Arial"/>
+          <w:color w:val="3D4351"/>
+          <w:sz w:val="27"/>
+          <w:szCs w:val="27"/>
+          <w:lang w:val="en-US"/>
+        </w:rPr>
+        <w:t> </w:t>
+      </w:r>
+      <w:proofErr w:type="spellStart"/>
+      <w:proofErr w:type="gramStart"/>
+      <w:r>
+        <w:rPr>
+          <w:rFonts w:ascii="Arial" w:hAnsi="Arial" w:cs="Arial"/>
+          <w:color w:val="3D4351"/>
+          <w:sz w:val="27"/>
+          <w:szCs w:val="27"/>
+          <w:lang w:val="en-US"/>
+        </w:rPr>
+        <w:t>initMenuBar</w:t>
+      </w:r>
+      <w:proofErr w:type="spellEnd"/>
+      <w:r>
+        <w:rPr>
+          <w:rFonts w:ascii="Arial" w:hAnsi="Arial" w:cs="Arial"/>
+          <w:color w:val="3D4351"/>
+          <w:sz w:val="27"/>
+          <w:szCs w:val="27"/>
+          <w:lang w:val="en-US"/>
+        </w:rPr>
+        <w:t>(</w:t>
+      </w:r>
+      <w:proofErr w:type="gramEnd"/>
+      <w:r>
+        <w:rPr>
+          <w:rFonts w:ascii="Arial" w:hAnsi="Arial" w:cs="Arial"/>
+          <w:color w:val="3D4351"/>
+          <w:sz w:val="27"/>
+          <w:szCs w:val="27"/>
+          <w:lang w:val="en-US"/>
+        </w:rPr>
+        <w:t>)</w:t>
+      </w:r>
+      <w:r>
+        <w:rPr>
+          <w:rStyle w:val="apple-converted-space"/>
+          <w:rFonts w:ascii="Arial" w:hAnsi="Arial" w:cs="Arial"/>
+          <w:color w:val="3D4351"/>
+          <w:sz w:val="27"/>
+          <w:szCs w:val="27"/>
+          <w:lang w:val="en-US"/>
+        </w:rPr>
+        <w:t> </w:t>
+      </w:r>
+      <w:r>
+        <w:rPr>
+          <w:rFonts w:ascii="Arial" w:hAnsi="Arial" w:cs="Arial"/>
+          <w:color w:val="3D4351"/>
+          <w:sz w:val="27"/>
+          <w:szCs w:val="27"/>
+        </w:rPr>
+        <w:t>и</w:t>
+      </w:r>
+      <w:r>
+        <w:rPr>
+          <w:rStyle w:val="apple-converted-space"/>
+          <w:rFonts w:ascii="Arial" w:hAnsi="Arial" w:cs="Arial"/>
+          <w:color w:val="3D4351"/>
+          <w:sz w:val="27"/>
+          <w:szCs w:val="27"/>
+          <w:lang w:val="en-US"/>
+        </w:rPr>
+        <w:t> </w:t>
+      </w:r>
+      <w:proofErr w:type="spellStart"/>
+      <w:r>
+        <w:rPr>
+          <w:rFonts w:ascii="Arial" w:hAnsi="Arial" w:cs="Arial"/>
+          <w:color w:val="3D4351"/>
+          <w:sz w:val="27"/>
+          <w:szCs w:val="27"/>
+          <w:lang w:val="en-US"/>
+        </w:rPr>
+        <w:t>initEditor</w:t>
+      </w:r>
+      <w:proofErr w:type="spellEnd"/>
+      <w:r>
+        <w:rPr>
+          <w:rFonts w:ascii="Arial" w:hAnsi="Arial" w:cs="Arial"/>
+          <w:color w:val="3D4351"/>
+          <w:sz w:val="27"/>
+          <w:szCs w:val="27"/>
+          <w:lang w:val="en-US"/>
+        </w:rPr>
+        <w:t>()</w:t>
+      </w:r>
+      <w:r>
+        <w:rPr>
+          <w:rStyle w:val="apple-converted-space"/>
+          <w:rFonts w:ascii="Arial" w:hAnsi="Arial" w:cs="Arial"/>
+          <w:color w:val="3D4351"/>
+          <w:sz w:val="27"/>
+          <w:szCs w:val="27"/>
+          <w:lang w:val="en-US"/>
+        </w:rPr>
+        <w:t> </w:t>
+      </w:r>
+      <w:r>
+        <w:rPr>
+          <w:rFonts w:ascii="Arial" w:hAnsi="Arial" w:cs="Arial"/>
+          <w:color w:val="3D4351"/>
+          <w:sz w:val="27"/>
+          <w:szCs w:val="27"/>
+        </w:rPr>
+        <w:t>в</w:t>
+      </w:r>
+      <w:r>
+        <w:rPr>
+          <w:rFonts w:ascii="Arial" w:hAnsi="Arial" w:cs="Arial"/>
+          <w:color w:val="3D4351"/>
+          <w:sz w:val="27"/>
+          <w:szCs w:val="27"/>
+          <w:lang w:val="en-US"/>
+        </w:rPr>
+        <w:t xml:space="preserve"> </w:t>
+      </w:r>
+      <w:r>
+        <w:rPr>
+          <w:rFonts w:ascii="Arial" w:hAnsi="Arial" w:cs="Arial"/>
+          <w:color w:val="3D4351"/>
+          <w:sz w:val="27"/>
+          <w:szCs w:val="27"/>
+        </w:rPr>
+        <w:t>классе</w:t>
+      </w:r>
+      <w:r>
+        <w:rPr>
+          <w:rStyle w:val="apple-converted-space"/>
+          <w:rFonts w:ascii="Arial" w:hAnsi="Arial" w:cs="Arial"/>
+          <w:color w:val="3D4351"/>
+          <w:sz w:val="27"/>
+          <w:szCs w:val="27"/>
+          <w:lang w:val="en-US"/>
+        </w:rPr>
+        <w:t> </w:t>
+      </w:r>
+      <w:r>
+        <w:rPr>
+          <w:rStyle w:val="text-corporate"/>
+          <w:rFonts w:ascii="Arial" w:hAnsi="Arial" w:cs="Arial"/>
+          <w:color w:val="000000"/>
+          <w:sz w:val="27"/>
+          <w:szCs w:val="27"/>
+          <w:lang w:val="en-US"/>
+        </w:rPr>
+        <w:t>View</w:t>
+      </w:r>
+      <w:r>
+        <w:rPr>
+          <w:rFonts w:ascii="Arial" w:hAnsi="Arial" w:cs="Arial"/>
+          <w:color w:val="3D4351"/>
+          <w:sz w:val="27"/>
+          <w:szCs w:val="27"/>
+          <w:lang w:val="en-US"/>
+        </w:rPr>
+        <w:t xml:space="preserve">. </w:t>
+      </w:r>
+      <w:r>
+        <w:rPr>
+          <w:rFonts w:ascii="Arial" w:hAnsi="Arial" w:cs="Arial"/>
+          <w:color w:val="3D4351"/>
+          <w:sz w:val="27"/>
+          <w:szCs w:val="27"/>
+        </w:rPr>
+        <w:t>Они будут отвечать за инициализацию меню и панелей редактора.</w:t>
+      </w:r>
+      <w:r>
+        <w:rPr>
+          <w:rFonts w:ascii="Arial" w:hAnsi="Arial" w:cs="Arial"/>
+          <w:color w:val="3D4351"/>
+          <w:sz w:val="27"/>
+          <w:szCs w:val="27"/>
+        </w:rPr>
+        <w:br/>
+        <w:t>4.2. Объяви в представлении метод</w:t>
+      </w:r>
+      <w:r>
+        <w:rPr>
+          <w:rStyle w:val="apple-converted-space"/>
+          <w:rFonts w:ascii="Arial" w:hAnsi="Arial" w:cs="Arial"/>
+          <w:color w:val="3D4351"/>
+          <w:sz w:val="27"/>
+          <w:szCs w:val="27"/>
+        </w:rPr>
+        <w:t> </w:t>
+      </w:r>
+      <w:proofErr w:type="spellStart"/>
+      <w:r>
+        <w:rPr>
+          <w:rFonts w:ascii="Arial" w:hAnsi="Arial" w:cs="Arial"/>
+          <w:color w:val="3D4351"/>
+          <w:sz w:val="27"/>
+          <w:szCs w:val="27"/>
+        </w:rPr>
+        <w:t>initGui</w:t>
+      </w:r>
+      <w:proofErr w:type="spellEnd"/>
+      <w:r>
+        <w:rPr>
+          <w:rFonts w:ascii="Arial" w:hAnsi="Arial" w:cs="Arial"/>
+          <w:color w:val="3D4351"/>
+          <w:sz w:val="27"/>
+          <w:szCs w:val="27"/>
+        </w:rPr>
+        <w:t>(). Он будет инициализировать графический интерфейс. Вызови из него инициализацию меню</w:t>
+      </w:r>
+      <w:r>
+        <w:rPr>
+          <w:rStyle w:val="apple-converted-space"/>
+          <w:rFonts w:ascii="Arial" w:hAnsi="Arial" w:cs="Arial"/>
+          <w:color w:val="3D4351"/>
+          <w:sz w:val="27"/>
+          <w:szCs w:val="27"/>
+        </w:rPr>
+        <w:t> </w:t>
+      </w:r>
+      <w:proofErr w:type="spellStart"/>
+      <w:r>
+        <w:rPr>
+          <w:rFonts w:ascii="Arial" w:hAnsi="Arial" w:cs="Arial"/>
+          <w:color w:val="3D4351"/>
+          <w:sz w:val="27"/>
+          <w:szCs w:val="27"/>
+        </w:rPr>
+        <w:t>initMenuBar</w:t>
+      </w:r>
+      <w:proofErr w:type="spellEnd"/>
+      <w:r>
+        <w:rPr>
+          <w:rFonts w:ascii="Arial" w:hAnsi="Arial" w:cs="Arial"/>
+          <w:color w:val="3D4351"/>
+          <w:sz w:val="27"/>
+          <w:szCs w:val="27"/>
+        </w:rPr>
+        <w:t>(), инициализацию редактора </w:t>
+      </w:r>
+      <w:proofErr w:type="spellStart"/>
+      <w:r>
+        <w:rPr>
+          <w:rFonts w:ascii="Arial" w:hAnsi="Arial" w:cs="Arial"/>
+          <w:color w:val="3D4351"/>
+          <w:sz w:val="27"/>
+          <w:szCs w:val="27"/>
+        </w:rPr>
+        <w:t>initEditor</w:t>
+      </w:r>
+      <w:proofErr w:type="spellEnd"/>
+      <w:r>
+        <w:rPr>
+          <w:rFonts w:ascii="Arial" w:hAnsi="Arial" w:cs="Arial"/>
+          <w:color w:val="3D4351"/>
+          <w:sz w:val="27"/>
+          <w:szCs w:val="27"/>
+        </w:rPr>
+        <w:t>()</w:t>
+      </w:r>
+      <w:r>
+        <w:rPr>
+          <w:rStyle w:val="apple-converted-space"/>
+          <w:rFonts w:ascii="Arial" w:hAnsi="Arial" w:cs="Arial"/>
+          <w:color w:val="3D4351"/>
+          <w:sz w:val="27"/>
+          <w:szCs w:val="27"/>
+        </w:rPr>
+        <w:t> </w:t>
+      </w:r>
+      <w:r>
+        <w:rPr>
+          <w:rFonts w:ascii="Arial" w:hAnsi="Arial" w:cs="Arial"/>
+          <w:color w:val="3D4351"/>
+          <w:sz w:val="27"/>
+          <w:szCs w:val="27"/>
+        </w:rPr>
+        <w:t>и метод</w:t>
+      </w:r>
+      <w:r>
+        <w:rPr>
+          <w:rStyle w:val="apple-converted-space"/>
+          <w:rFonts w:ascii="Arial" w:hAnsi="Arial" w:cs="Arial"/>
+          <w:color w:val="3D4351"/>
+          <w:sz w:val="27"/>
+          <w:szCs w:val="27"/>
+        </w:rPr>
+        <w:t> </w:t>
+      </w:r>
+      <w:proofErr w:type="spellStart"/>
+      <w:r>
+        <w:rPr>
+          <w:rFonts w:ascii="Arial" w:hAnsi="Arial" w:cs="Arial"/>
+          <w:color w:val="3D4351"/>
+          <w:sz w:val="27"/>
+          <w:szCs w:val="27"/>
+        </w:rPr>
+        <w:t>pack</w:t>
+      </w:r>
+      <w:proofErr w:type="spellEnd"/>
+      <w:r>
+        <w:rPr>
+          <w:rFonts w:ascii="Arial" w:hAnsi="Arial" w:cs="Arial"/>
+          <w:color w:val="3D4351"/>
+          <w:sz w:val="27"/>
+          <w:szCs w:val="27"/>
+        </w:rPr>
+        <w:t>(), реализацию которого мы унаследовали от класса</w:t>
+      </w:r>
+      <w:r>
+        <w:rPr>
+          <w:rStyle w:val="apple-converted-space"/>
+          <w:rFonts w:ascii="Arial" w:hAnsi="Arial" w:cs="Arial"/>
+          <w:color w:val="3D4351"/>
+          <w:sz w:val="27"/>
+          <w:szCs w:val="27"/>
+        </w:rPr>
+        <w:t> </w:t>
+      </w:r>
+      <w:proofErr w:type="spellStart"/>
+      <w:r>
+        <w:rPr>
+          <w:rStyle w:val="a4"/>
+          <w:rFonts w:ascii="Arial" w:hAnsi="Arial" w:cs="Arial"/>
+          <w:b w:val="0"/>
+          <w:bCs w:val="0"/>
+          <w:color w:val="3D4351"/>
+          <w:sz w:val="27"/>
+          <w:szCs w:val="27"/>
+        </w:rPr>
+        <w:t>JFrame</w:t>
+      </w:r>
+      <w:proofErr w:type="spellEnd"/>
+      <w:r>
+        <w:rPr>
+          <w:rFonts w:ascii="Arial" w:hAnsi="Arial" w:cs="Arial"/>
+          <w:color w:val="3D4351"/>
+          <w:sz w:val="27"/>
+          <w:szCs w:val="27"/>
+        </w:rPr>
+        <w:t>.</w:t>
+      </w:r>
+      <w:r>
+        <w:rPr>
+          <w:rFonts w:ascii="Arial" w:hAnsi="Arial" w:cs="Arial"/>
+          <w:color w:val="3D4351"/>
+          <w:sz w:val="27"/>
+          <w:szCs w:val="27"/>
+        </w:rPr>
+        <w:br/>
+      </w:r>
+      <w:proofErr w:type="gramStart"/>
+      <w:r>
+        <w:rPr>
+          <w:rFonts w:ascii="Arial" w:hAnsi="Arial" w:cs="Arial"/>
+          <w:color w:val="3D4351"/>
+          <w:sz w:val="27"/>
+          <w:szCs w:val="27"/>
+        </w:rPr>
+        <w:t>Разберись</w:t>
+      </w:r>
+      <w:proofErr w:type="gramEnd"/>
+      <w:r>
+        <w:rPr>
+          <w:rFonts w:ascii="Arial" w:hAnsi="Arial" w:cs="Arial"/>
+          <w:color w:val="3D4351"/>
+          <w:sz w:val="27"/>
+          <w:szCs w:val="27"/>
+        </w:rPr>
+        <w:t xml:space="preserve"> что делает метод</w:t>
+      </w:r>
+      <w:r>
+        <w:rPr>
+          <w:rStyle w:val="apple-converted-space"/>
+          <w:rFonts w:ascii="Arial" w:hAnsi="Arial" w:cs="Arial"/>
+          <w:color w:val="3D4351"/>
+          <w:sz w:val="27"/>
+          <w:szCs w:val="27"/>
+        </w:rPr>
+        <w:t> </w:t>
+      </w:r>
+      <w:proofErr w:type="spellStart"/>
+      <w:r>
+        <w:rPr>
+          <w:rFonts w:ascii="Arial" w:hAnsi="Arial" w:cs="Arial"/>
+          <w:color w:val="3D4351"/>
+          <w:sz w:val="27"/>
+          <w:szCs w:val="27"/>
+        </w:rPr>
+        <w:t>pack</w:t>
+      </w:r>
+      <w:proofErr w:type="spellEnd"/>
+      <w:r>
+        <w:rPr>
+          <w:rFonts w:ascii="Arial" w:hAnsi="Arial" w:cs="Arial"/>
+          <w:color w:val="3D4351"/>
+          <w:sz w:val="27"/>
+          <w:szCs w:val="27"/>
+        </w:rPr>
+        <w:t>().</w:t>
+      </w:r>
+      <w:r>
+        <w:rPr>
+          <w:rFonts w:ascii="Arial" w:hAnsi="Arial" w:cs="Arial"/>
+          <w:color w:val="3D4351"/>
+          <w:sz w:val="27"/>
+          <w:szCs w:val="27"/>
+        </w:rPr>
+        <w:br/>
+        <w:t>4.3. Реализуй метод</w:t>
+      </w:r>
+      <w:r>
+        <w:rPr>
+          <w:rStyle w:val="apple-converted-space"/>
+          <w:rFonts w:ascii="Arial" w:hAnsi="Arial" w:cs="Arial"/>
+          <w:color w:val="3D4351"/>
+          <w:sz w:val="27"/>
+          <w:szCs w:val="27"/>
+        </w:rPr>
+        <w:t> </w:t>
+      </w:r>
+      <w:proofErr w:type="spellStart"/>
+      <w:r>
+        <w:rPr>
+          <w:rFonts w:ascii="Arial" w:hAnsi="Arial" w:cs="Arial"/>
+          <w:color w:val="3D4351"/>
+          <w:sz w:val="27"/>
+          <w:szCs w:val="27"/>
+        </w:rPr>
+        <w:t>init</w:t>
+      </w:r>
+      <w:proofErr w:type="spellEnd"/>
+      <w:r>
+        <w:rPr>
+          <w:rFonts w:ascii="Arial" w:hAnsi="Arial" w:cs="Arial"/>
+          <w:color w:val="3D4351"/>
+          <w:sz w:val="27"/>
+          <w:szCs w:val="27"/>
+        </w:rPr>
+        <w:t>()</w:t>
+      </w:r>
+      <w:r>
+        <w:rPr>
+          <w:rStyle w:val="apple-converted-space"/>
+          <w:rFonts w:ascii="Arial" w:hAnsi="Arial" w:cs="Arial"/>
+          <w:color w:val="3D4351"/>
+          <w:sz w:val="27"/>
+          <w:szCs w:val="27"/>
+        </w:rPr>
+        <w:t> </w:t>
+      </w:r>
+      <w:r>
+        <w:rPr>
+          <w:rFonts w:ascii="Arial" w:hAnsi="Arial" w:cs="Arial"/>
+          <w:color w:val="3D4351"/>
+          <w:sz w:val="27"/>
+          <w:szCs w:val="27"/>
+        </w:rPr>
+        <w:t>представления.</w:t>
+      </w:r>
+      <w:r>
+        <w:rPr>
+          <w:rStyle w:val="apple-converted-space"/>
+          <w:rFonts w:ascii="Arial" w:hAnsi="Arial" w:cs="Arial"/>
+          <w:color w:val="3D4351"/>
+          <w:sz w:val="27"/>
+          <w:szCs w:val="27"/>
+        </w:rPr>
+        <w:t> </w:t>
+      </w:r>
+      <w:r>
+        <w:rPr>
+          <w:rStyle w:val="a4"/>
+          <w:rFonts w:ascii="Arial" w:hAnsi="Arial" w:cs="Arial"/>
+          <w:b w:val="0"/>
+          <w:bCs w:val="0"/>
+          <w:color w:val="000000"/>
+          <w:sz w:val="27"/>
+          <w:szCs w:val="27"/>
+        </w:rPr>
+        <w:t>Он должен:</w:t>
+      </w:r>
+      <w:r>
+        <w:rPr>
+          <w:rFonts w:ascii="Arial" w:hAnsi="Arial" w:cs="Arial"/>
+          <w:color w:val="3D4351"/>
+          <w:sz w:val="27"/>
+          <w:szCs w:val="27"/>
+        </w:rPr>
+        <w:br/>
+        <w:t>4.3.1. Вызывать инициализацию графического интерфейса</w:t>
+      </w:r>
+      <w:r>
+        <w:rPr>
+          <w:rStyle w:val="apple-converted-space"/>
+          <w:rFonts w:ascii="Arial" w:hAnsi="Arial" w:cs="Arial"/>
+          <w:color w:val="3D4351"/>
+          <w:sz w:val="27"/>
+          <w:szCs w:val="27"/>
+        </w:rPr>
+        <w:t> </w:t>
+      </w:r>
+      <w:proofErr w:type="spellStart"/>
+      <w:r>
+        <w:rPr>
+          <w:rFonts w:ascii="Arial" w:hAnsi="Arial" w:cs="Arial"/>
+          <w:color w:val="3D4351"/>
+          <w:sz w:val="27"/>
+          <w:szCs w:val="27"/>
+        </w:rPr>
+        <w:t>initGui</w:t>
+      </w:r>
+      <w:proofErr w:type="spellEnd"/>
+      <w:r>
+        <w:rPr>
+          <w:rFonts w:ascii="Arial" w:hAnsi="Arial" w:cs="Arial"/>
+          <w:color w:val="3D4351"/>
+          <w:sz w:val="27"/>
+          <w:szCs w:val="27"/>
+        </w:rPr>
+        <w:t>().</w:t>
+      </w:r>
+      <w:r>
+        <w:rPr>
+          <w:rFonts w:ascii="Arial" w:hAnsi="Arial" w:cs="Arial"/>
+          <w:color w:val="3D4351"/>
+          <w:sz w:val="27"/>
+          <w:szCs w:val="27"/>
+        </w:rPr>
+        <w:br/>
+        <w:t>4.3.2. Добавлять слушателя событий нашего окна. В качестве подписчика создай и используй объект класса</w:t>
+      </w:r>
+      <w:r>
+        <w:rPr>
+          <w:rStyle w:val="apple-converted-space"/>
+          <w:rFonts w:ascii="Arial" w:hAnsi="Arial" w:cs="Arial"/>
+          <w:color w:val="3D4351"/>
+          <w:sz w:val="27"/>
+          <w:szCs w:val="27"/>
+        </w:rPr>
+        <w:t> </w:t>
+      </w:r>
+      <w:proofErr w:type="spellStart"/>
+      <w:r>
+        <w:rPr>
+          <w:rStyle w:val="a4"/>
+          <w:rFonts w:ascii="Arial" w:hAnsi="Arial" w:cs="Arial"/>
+          <w:b w:val="0"/>
+          <w:bCs w:val="0"/>
+          <w:color w:val="3D4351"/>
+          <w:sz w:val="27"/>
+          <w:szCs w:val="27"/>
+        </w:rPr>
+        <w:t>FrameListener</w:t>
+      </w:r>
+      <w:proofErr w:type="spellEnd"/>
+      <w:r>
+        <w:rPr>
+          <w:rFonts w:ascii="Arial" w:hAnsi="Arial" w:cs="Arial"/>
+          <w:color w:val="3D4351"/>
+          <w:sz w:val="27"/>
+          <w:szCs w:val="27"/>
+        </w:rPr>
+        <w:t xml:space="preserve">. В качестве метода для добавления подписчика используй подходящий метод из </w:t>
+      </w:r>
+      <w:proofErr w:type="gramStart"/>
+      <w:r>
+        <w:rPr>
+          <w:rFonts w:ascii="Arial" w:hAnsi="Arial" w:cs="Arial"/>
+          <w:color w:val="3D4351"/>
+          <w:sz w:val="27"/>
+          <w:szCs w:val="27"/>
+        </w:rPr>
+        <w:t>класса</w:t>
+      </w:r>
+      <w:proofErr w:type="gramEnd"/>
+      <w:r>
+        <w:rPr>
+          <w:rStyle w:val="apple-converted-space"/>
+          <w:rFonts w:ascii="Arial" w:hAnsi="Arial" w:cs="Arial"/>
+          <w:color w:val="3D4351"/>
+          <w:sz w:val="27"/>
+          <w:szCs w:val="27"/>
+        </w:rPr>
+        <w:t> </w:t>
+      </w:r>
+      <w:proofErr w:type="spellStart"/>
+      <w:r>
+        <w:rPr>
+          <w:rStyle w:val="a4"/>
+          <w:rFonts w:ascii="Arial" w:hAnsi="Arial" w:cs="Arial"/>
+          <w:b w:val="0"/>
+          <w:bCs w:val="0"/>
+          <w:color w:val="3D4351"/>
+          <w:sz w:val="27"/>
+          <w:szCs w:val="27"/>
+        </w:rPr>
+        <w:t>Window</w:t>
+      </w:r>
+      <w:proofErr w:type="spellEnd"/>
+      <w:r>
+        <w:rPr>
+          <w:rStyle w:val="apple-converted-space"/>
+          <w:rFonts w:ascii="Arial" w:hAnsi="Arial" w:cs="Arial"/>
+          <w:color w:val="3D4351"/>
+          <w:sz w:val="27"/>
+          <w:szCs w:val="27"/>
+        </w:rPr>
+        <w:t> </w:t>
+      </w:r>
+      <w:r>
+        <w:rPr>
+          <w:rFonts w:ascii="Arial" w:hAnsi="Arial" w:cs="Arial"/>
+          <w:color w:val="3D4351"/>
+          <w:sz w:val="27"/>
+          <w:szCs w:val="27"/>
+        </w:rPr>
+        <w:t xml:space="preserve">от </w:t>
+      </w:r>
+      <w:proofErr w:type="gramStart"/>
+      <w:r>
+        <w:rPr>
+          <w:rFonts w:ascii="Arial" w:hAnsi="Arial" w:cs="Arial"/>
+          <w:color w:val="3D4351"/>
+          <w:sz w:val="27"/>
+          <w:szCs w:val="27"/>
+        </w:rPr>
+        <w:t>которого</w:t>
+      </w:r>
+      <w:proofErr w:type="gramEnd"/>
+      <w:r>
+        <w:rPr>
+          <w:rFonts w:ascii="Arial" w:hAnsi="Arial" w:cs="Arial"/>
+          <w:color w:val="3D4351"/>
+          <w:sz w:val="27"/>
+          <w:szCs w:val="27"/>
+        </w:rPr>
+        <w:t xml:space="preserve"> наследуется и наш класс через классы</w:t>
+      </w:r>
+      <w:r>
+        <w:rPr>
+          <w:rStyle w:val="apple-converted-space"/>
+          <w:rFonts w:ascii="Arial" w:hAnsi="Arial" w:cs="Arial"/>
+          <w:color w:val="3D4351"/>
+          <w:sz w:val="27"/>
+          <w:szCs w:val="27"/>
+        </w:rPr>
+        <w:t> </w:t>
+      </w:r>
+      <w:proofErr w:type="spellStart"/>
+      <w:r>
+        <w:rPr>
+          <w:rStyle w:val="a4"/>
+          <w:rFonts w:ascii="Arial" w:hAnsi="Arial" w:cs="Arial"/>
+          <w:b w:val="0"/>
+          <w:bCs w:val="0"/>
+          <w:color w:val="3D4351"/>
+          <w:sz w:val="27"/>
+          <w:szCs w:val="27"/>
+        </w:rPr>
+        <w:t>JFrame</w:t>
+      </w:r>
+      <w:proofErr w:type="spellEnd"/>
+      <w:r>
+        <w:rPr>
+          <w:rStyle w:val="apple-converted-space"/>
+          <w:rFonts w:ascii="Arial" w:hAnsi="Arial" w:cs="Arial"/>
+          <w:color w:val="3D4351"/>
+          <w:sz w:val="27"/>
+          <w:szCs w:val="27"/>
+        </w:rPr>
+        <w:t> </w:t>
+      </w:r>
+      <w:r>
+        <w:rPr>
+          <w:rFonts w:ascii="Arial" w:hAnsi="Arial" w:cs="Arial"/>
+          <w:color w:val="3D4351"/>
+          <w:sz w:val="27"/>
+          <w:szCs w:val="27"/>
+        </w:rPr>
+        <w:t>и</w:t>
+      </w:r>
+      <w:r>
+        <w:rPr>
+          <w:rStyle w:val="apple-converted-space"/>
+          <w:rFonts w:ascii="Arial" w:hAnsi="Arial" w:cs="Arial"/>
+          <w:color w:val="3D4351"/>
+          <w:sz w:val="27"/>
+          <w:szCs w:val="27"/>
+        </w:rPr>
+        <w:t> </w:t>
+      </w:r>
+      <w:proofErr w:type="spellStart"/>
+      <w:r>
+        <w:rPr>
+          <w:rStyle w:val="a4"/>
+          <w:rFonts w:ascii="Arial" w:hAnsi="Arial" w:cs="Arial"/>
+          <w:b w:val="0"/>
+          <w:bCs w:val="0"/>
+          <w:color w:val="3D4351"/>
+          <w:sz w:val="27"/>
+          <w:szCs w:val="27"/>
+        </w:rPr>
+        <w:t>Frame</w:t>
+      </w:r>
+      <w:proofErr w:type="spellEnd"/>
+      <w:r>
+        <w:rPr>
+          <w:rFonts w:ascii="Arial" w:hAnsi="Arial" w:cs="Arial"/>
+          <w:color w:val="3D4351"/>
+          <w:sz w:val="27"/>
+          <w:szCs w:val="27"/>
+        </w:rPr>
+        <w:t>.</w:t>
+      </w:r>
+      <w:r>
+        <w:rPr>
+          <w:rFonts w:ascii="Arial" w:hAnsi="Arial" w:cs="Arial"/>
+          <w:color w:val="3D4351"/>
+          <w:sz w:val="27"/>
+          <w:szCs w:val="27"/>
+        </w:rPr>
+        <w:br/>
+        <w:t>4.3.3. Показывать наше окно. Используй метод</w:t>
+      </w:r>
+      <w:r>
+        <w:rPr>
+          <w:rStyle w:val="apple-converted-space"/>
+          <w:rFonts w:ascii="Arial" w:hAnsi="Arial" w:cs="Arial"/>
+          <w:color w:val="3D4351"/>
+          <w:sz w:val="27"/>
+          <w:szCs w:val="27"/>
+        </w:rPr>
+        <w:t> </w:t>
+      </w:r>
+      <w:proofErr w:type="spellStart"/>
+      <w:r>
+        <w:rPr>
+          <w:rFonts w:ascii="Arial" w:hAnsi="Arial" w:cs="Arial"/>
+          <w:color w:val="3D4351"/>
+          <w:sz w:val="27"/>
+          <w:szCs w:val="27"/>
+        </w:rPr>
+        <w:t>setVisible</w:t>
+      </w:r>
+      <w:proofErr w:type="spellEnd"/>
+      <w:r>
+        <w:rPr>
+          <w:rStyle w:val="apple-converted-space"/>
+          <w:rFonts w:ascii="Arial" w:hAnsi="Arial" w:cs="Arial"/>
+          <w:color w:val="3D4351"/>
+          <w:sz w:val="27"/>
+          <w:szCs w:val="27"/>
+        </w:rPr>
+        <w:t> </w:t>
+      </w:r>
+      <w:r>
+        <w:rPr>
+          <w:rFonts w:ascii="Arial" w:hAnsi="Arial" w:cs="Arial"/>
+          <w:color w:val="3D4351"/>
+          <w:sz w:val="27"/>
+          <w:szCs w:val="27"/>
+        </w:rPr>
+        <w:t>с правильным параметром.</w:t>
+      </w:r>
+      <w:r>
+        <w:rPr>
+          <w:rFonts w:ascii="Arial" w:hAnsi="Arial" w:cs="Arial"/>
+          <w:color w:val="3D4351"/>
+          <w:sz w:val="27"/>
+          <w:szCs w:val="27"/>
+        </w:rPr>
+        <w:br/>
+        <w:t>На этом этапе приложение при запуске должно показывать окно, которое можно растягивать, разворачивать, закрыть и т.д.</w:t>
+      </w:r>
+    </w:p>
+    <w:p>
+      <w:pPr>
+        <w:pStyle w:val="3"/>
+        <w:spacing w:before="300" w:beforeAutospacing="0" w:after="150" w:afterAutospacing="0"/>
+        <w:rPr>
+          <w:rFonts w:ascii="Arial" w:hAnsi="Arial" w:cs="Arial"/>
+          <w:color w:val="3D4351"/>
+          <w:sz w:val="32"/>
+          <w:szCs w:val="32"/>
+        </w:rPr>
+      </w:pPr>
+      <w:r>
+        <w:rPr>
+          <w:rFonts w:ascii="Arial" w:hAnsi="Arial" w:cs="Arial"/>
+          <w:color w:val="3D4351"/>
+          <w:sz w:val="32"/>
+          <w:szCs w:val="32"/>
+        </w:rPr>
+        <w:lastRenderedPageBreak/>
+        <w:t xml:space="preserve">HTML </w:t>
+      </w:r>
+      <w:proofErr w:type="spellStart"/>
+      <w:r>
+        <w:rPr>
+          <w:rFonts w:ascii="Arial" w:hAnsi="Arial" w:cs="Arial"/>
+          <w:color w:val="3D4351"/>
+          <w:sz w:val="32"/>
+          <w:szCs w:val="32"/>
+        </w:rPr>
+        <w:t>Editor</w:t>
+      </w:r>
+      <w:proofErr w:type="spellEnd"/>
+      <w:r>
+        <w:rPr>
+          <w:rFonts w:ascii="Arial" w:hAnsi="Arial" w:cs="Arial"/>
+          <w:color w:val="3D4351"/>
+          <w:sz w:val="32"/>
+          <w:szCs w:val="32"/>
+        </w:rPr>
+        <w:t xml:space="preserve"> (5)</w:t>
+      </w:r>
+    </w:p>
+    <w:p>
+      <w:pPr>
+        <w:pStyle w:val="a3"/>
+        <w:spacing w:before="0" w:beforeAutospacing="0" w:after="150" w:afterAutospacing="0"/>
+        <w:rPr>
+          <w:rFonts w:ascii="Arial" w:hAnsi="Arial" w:cs="Arial"/>
+          <w:color w:val="3D4351"/>
+          <w:sz w:val="27"/>
+          <w:szCs w:val="27"/>
+        </w:rPr>
+      </w:pPr>
+      <w:r>
+        <w:rPr>
+          <w:rFonts w:ascii="Arial" w:hAnsi="Arial" w:cs="Arial"/>
+          <w:color w:val="3D4351"/>
+          <w:sz w:val="27"/>
+          <w:szCs w:val="27"/>
+        </w:rPr>
+        <w:t>5.1. Объяви класс</w:t>
+      </w:r>
+      <w:r>
+        <w:rPr>
+          <w:rStyle w:val="apple-converted-space"/>
+          <w:rFonts w:ascii="Arial" w:hAnsi="Arial" w:cs="Arial"/>
+          <w:color w:val="3D4351"/>
+          <w:sz w:val="27"/>
+          <w:szCs w:val="27"/>
+        </w:rPr>
+        <w:t> </w:t>
+      </w:r>
+      <w:proofErr w:type="spellStart"/>
+      <w:r>
+        <w:rPr>
+          <w:rStyle w:val="a4"/>
+          <w:rFonts w:ascii="Arial" w:hAnsi="Arial" w:cs="Arial"/>
+          <w:b w:val="0"/>
+          <w:bCs w:val="0"/>
+          <w:color w:val="3D4351"/>
+          <w:sz w:val="27"/>
+          <w:szCs w:val="27"/>
+        </w:rPr>
+        <w:t>TabbedPaneChangeListener</w:t>
+      </w:r>
+      <w:proofErr w:type="spellEnd"/>
+      <w:r>
+        <w:rPr>
+          <w:rStyle w:val="apple-converted-space"/>
+          <w:rFonts w:ascii="Arial" w:hAnsi="Arial" w:cs="Arial"/>
+          <w:color w:val="3D4351"/>
+          <w:sz w:val="27"/>
+          <w:szCs w:val="27"/>
+        </w:rPr>
+        <w:t> </w:t>
+      </w:r>
+      <w:r>
+        <w:rPr>
+          <w:rFonts w:ascii="Arial" w:hAnsi="Arial" w:cs="Arial"/>
+          <w:color w:val="3D4351"/>
+          <w:sz w:val="27"/>
+          <w:szCs w:val="27"/>
+        </w:rPr>
+        <w:t>реализующий интерфейс</w:t>
+      </w:r>
+      <w:r>
+        <w:rPr>
+          <w:rStyle w:val="apple-converted-space"/>
+          <w:rFonts w:ascii="Arial" w:hAnsi="Arial" w:cs="Arial"/>
+          <w:color w:val="3D4351"/>
+          <w:sz w:val="27"/>
+          <w:szCs w:val="27"/>
+        </w:rPr>
+        <w:t> </w:t>
+      </w:r>
+      <w:proofErr w:type="spellStart"/>
+      <w:r>
+        <w:rPr>
+          <w:rStyle w:val="a4"/>
+          <w:rFonts w:ascii="Arial" w:hAnsi="Arial" w:cs="Arial"/>
+          <w:b w:val="0"/>
+          <w:bCs w:val="0"/>
+          <w:color w:val="3D4351"/>
+          <w:sz w:val="27"/>
+          <w:szCs w:val="27"/>
+        </w:rPr>
+        <w:t>ChangeListener</w:t>
+      </w:r>
+      <w:proofErr w:type="spellEnd"/>
+      <w:r>
+        <w:rPr>
+          <w:rStyle w:val="apple-converted-space"/>
+          <w:rFonts w:ascii="Arial" w:hAnsi="Arial" w:cs="Arial"/>
+          <w:color w:val="3D4351"/>
+          <w:sz w:val="27"/>
+          <w:szCs w:val="27"/>
+        </w:rPr>
+        <w:t> </w:t>
+      </w:r>
+      <w:r>
+        <w:rPr>
+          <w:rFonts w:ascii="Arial" w:hAnsi="Arial" w:cs="Arial"/>
+          <w:color w:val="3D4351"/>
+          <w:sz w:val="27"/>
+          <w:szCs w:val="27"/>
+        </w:rPr>
+        <w:t>в пакете </w:t>
+      </w:r>
+      <w:proofErr w:type="spellStart"/>
+      <w:r>
+        <w:rPr>
+          <w:rFonts w:ascii="Arial" w:hAnsi="Arial" w:cs="Arial"/>
+          <w:color w:val="3D4351"/>
+          <w:sz w:val="27"/>
+          <w:szCs w:val="27"/>
+        </w:rPr>
+        <w:t>listeners</w:t>
+      </w:r>
+      <w:proofErr w:type="spellEnd"/>
+      <w:r>
+        <w:rPr>
+          <w:rFonts w:ascii="Arial" w:hAnsi="Arial" w:cs="Arial"/>
+          <w:color w:val="3D4351"/>
+          <w:sz w:val="27"/>
+          <w:szCs w:val="27"/>
+        </w:rPr>
+        <w:t xml:space="preserve">. Этот класс будет </w:t>
+      </w:r>
+      <w:proofErr w:type="gramStart"/>
+      <w:r>
+        <w:rPr>
+          <w:rFonts w:ascii="Arial" w:hAnsi="Arial" w:cs="Arial"/>
+          <w:color w:val="3D4351"/>
+          <w:sz w:val="27"/>
+          <w:szCs w:val="27"/>
+        </w:rPr>
+        <w:t>слушать</w:t>
+      </w:r>
+      <w:proofErr w:type="gramEnd"/>
+      <w:r>
+        <w:rPr>
+          <w:rFonts w:ascii="Arial" w:hAnsi="Arial" w:cs="Arial"/>
+          <w:color w:val="3D4351"/>
+          <w:sz w:val="27"/>
+          <w:szCs w:val="27"/>
+        </w:rPr>
+        <w:t xml:space="preserve"> и обрабатывать изменения состояния панели вкладок.</w:t>
+      </w:r>
+      <w:r>
+        <w:rPr>
+          <w:rFonts w:ascii="Arial" w:hAnsi="Arial" w:cs="Arial"/>
+          <w:color w:val="3D4351"/>
+          <w:sz w:val="27"/>
+          <w:szCs w:val="27"/>
+        </w:rPr>
+        <w:br/>
+        <w:t>Реализуй в этом классе:</w:t>
+      </w:r>
+      <w:r>
+        <w:rPr>
+          <w:rFonts w:ascii="Arial" w:hAnsi="Arial" w:cs="Arial"/>
+          <w:color w:val="3D4351"/>
+          <w:sz w:val="27"/>
+          <w:szCs w:val="27"/>
+        </w:rPr>
+        <w:br/>
+        <w:t>5.1.1. Конструктор, принимающий представление в виде параметра и сохраняющий во внутреннее поле</w:t>
+      </w:r>
+      <w:r>
+        <w:rPr>
+          <w:rStyle w:val="apple-converted-space"/>
+          <w:rFonts w:ascii="Arial" w:hAnsi="Arial" w:cs="Arial"/>
+          <w:color w:val="3D4351"/>
+          <w:sz w:val="27"/>
+          <w:szCs w:val="27"/>
+        </w:rPr>
+        <w:t> </w:t>
+      </w:r>
+      <w:proofErr w:type="spellStart"/>
+      <w:r>
+        <w:rPr>
+          <w:rFonts w:ascii="Arial" w:hAnsi="Arial" w:cs="Arial"/>
+          <w:color w:val="3D4351"/>
+          <w:sz w:val="27"/>
+          <w:szCs w:val="27"/>
+        </w:rPr>
+        <w:t>view</w:t>
+      </w:r>
+      <w:proofErr w:type="spellEnd"/>
+      <w:r>
+        <w:rPr>
+          <w:rStyle w:val="apple-converted-space"/>
+          <w:rFonts w:ascii="Arial" w:hAnsi="Arial" w:cs="Arial"/>
+          <w:color w:val="3D4351"/>
+          <w:sz w:val="27"/>
+          <w:szCs w:val="27"/>
+        </w:rPr>
+        <w:t> </w:t>
+      </w:r>
+      <w:r>
+        <w:rPr>
+          <w:rFonts w:ascii="Arial" w:hAnsi="Arial" w:cs="Arial"/>
+          <w:color w:val="3D4351"/>
+          <w:sz w:val="27"/>
+          <w:szCs w:val="27"/>
+        </w:rPr>
+        <w:t>класса.</w:t>
+      </w:r>
+      <w:r>
+        <w:rPr>
+          <w:rFonts w:ascii="Arial" w:hAnsi="Arial" w:cs="Arial"/>
+          <w:color w:val="3D4351"/>
+          <w:sz w:val="27"/>
+          <w:szCs w:val="27"/>
+        </w:rPr>
+        <w:br/>
+        <w:t>5.1.2. Переопредели метод из интерфейса</w:t>
+      </w:r>
+      <w:r>
+        <w:rPr>
+          <w:rStyle w:val="apple-converted-space"/>
+          <w:rFonts w:ascii="Arial" w:hAnsi="Arial" w:cs="Arial"/>
+          <w:color w:val="3D4351"/>
+          <w:sz w:val="27"/>
+          <w:szCs w:val="27"/>
+        </w:rPr>
+        <w:t> </w:t>
+      </w:r>
+      <w:proofErr w:type="spellStart"/>
+      <w:r>
+        <w:rPr>
+          <w:rStyle w:val="text-yellow"/>
+          <w:rFonts w:ascii="Arial" w:hAnsi="Arial" w:cs="Arial"/>
+          <w:color w:val="000000"/>
+          <w:sz w:val="27"/>
+          <w:szCs w:val="27"/>
+        </w:rPr>
+        <w:t>ChangeListener</w:t>
+      </w:r>
+      <w:proofErr w:type="spellEnd"/>
+      <w:r>
+        <w:rPr>
+          <w:rFonts w:ascii="Arial" w:hAnsi="Arial" w:cs="Arial"/>
+          <w:color w:val="3D4351"/>
+          <w:sz w:val="27"/>
+          <w:szCs w:val="27"/>
+        </w:rPr>
+        <w:t>, он должен вызывать метод </w:t>
+      </w:r>
+      <w:proofErr w:type="spellStart"/>
+      <w:r>
+        <w:rPr>
+          <w:rFonts w:ascii="Arial" w:hAnsi="Arial" w:cs="Arial"/>
+          <w:color w:val="3D4351"/>
+          <w:sz w:val="27"/>
+          <w:szCs w:val="27"/>
+        </w:rPr>
+        <w:t>selectedTabChanged</w:t>
+      </w:r>
+      <w:proofErr w:type="spellEnd"/>
+      <w:r>
+        <w:rPr>
+          <w:rFonts w:ascii="Arial" w:hAnsi="Arial" w:cs="Arial"/>
+          <w:color w:val="3D4351"/>
+          <w:sz w:val="27"/>
+          <w:szCs w:val="27"/>
+        </w:rPr>
+        <w:t>()</w:t>
+      </w:r>
+      <w:r>
+        <w:rPr>
+          <w:rStyle w:val="apple-converted-space"/>
+          <w:rFonts w:ascii="Arial" w:hAnsi="Arial" w:cs="Arial"/>
+          <w:color w:val="3D4351"/>
+          <w:sz w:val="27"/>
+          <w:szCs w:val="27"/>
+        </w:rPr>
+        <w:t> </w:t>
+      </w:r>
+      <w:r>
+        <w:rPr>
+          <w:rFonts w:ascii="Arial" w:hAnsi="Arial" w:cs="Arial"/>
+          <w:color w:val="3D4351"/>
+          <w:sz w:val="27"/>
+          <w:szCs w:val="27"/>
+        </w:rPr>
+        <w:t>у представления. Последнего метода еще нет, сделай для него заглушку.</w:t>
+      </w:r>
+      <w:r>
+        <w:rPr>
+          <w:rFonts w:ascii="Arial" w:hAnsi="Arial" w:cs="Arial"/>
+          <w:color w:val="3D4351"/>
+          <w:sz w:val="27"/>
+          <w:szCs w:val="27"/>
+        </w:rPr>
+        <w:br/>
+        <w:t>5.2. Объяви класс</w:t>
+      </w:r>
+      <w:r>
+        <w:rPr>
+          <w:rStyle w:val="apple-converted-space"/>
+          <w:rFonts w:ascii="Arial" w:hAnsi="Arial" w:cs="Arial"/>
+          <w:color w:val="3D4351"/>
+          <w:sz w:val="27"/>
+          <w:szCs w:val="27"/>
+        </w:rPr>
+        <w:t> </w:t>
+      </w:r>
+      <w:proofErr w:type="spellStart"/>
+      <w:r>
+        <w:rPr>
+          <w:rStyle w:val="text-corporate"/>
+          <w:rFonts w:ascii="Arial" w:hAnsi="Arial" w:cs="Arial"/>
+          <w:color w:val="000000"/>
+          <w:sz w:val="27"/>
+          <w:szCs w:val="27"/>
+        </w:rPr>
+        <w:t>ExceptionHandler</w:t>
+      </w:r>
+      <w:proofErr w:type="spellEnd"/>
+      <w:r>
+        <w:rPr>
+          <w:rFonts w:ascii="Arial" w:hAnsi="Arial" w:cs="Arial"/>
+          <w:color w:val="3D4351"/>
+          <w:sz w:val="27"/>
+          <w:szCs w:val="27"/>
+        </w:rPr>
+        <w:t>. Это будет наш обработчик исключительных ситуаций, который ты в дальнейшем сможешь переопределить. Пока добавь в него статический метод </w:t>
+      </w:r>
+      <w:proofErr w:type="spellStart"/>
+      <w:r>
+        <w:rPr>
+          <w:rFonts w:ascii="Arial" w:hAnsi="Arial" w:cs="Arial"/>
+          <w:color w:val="3D4351"/>
+          <w:sz w:val="27"/>
+          <w:szCs w:val="27"/>
+        </w:rPr>
+        <w:t>log</w:t>
+      </w:r>
+      <w:proofErr w:type="spellEnd"/>
+      <w:r>
+        <w:rPr>
+          <w:rFonts w:ascii="Arial" w:hAnsi="Arial" w:cs="Arial"/>
+          <w:color w:val="3D4351"/>
+          <w:sz w:val="27"/>
+          <w:szCs w:val="27"/>
+        </w:rPr>
+        <w:t>(</w:t>
+      </w:r>
+      <w:proofErr w:type="spellStart"/>
+      <w:r>
+        <w:rPr>
+          <w:rFonts w:ascii="Arial" w:hAnsi="Arial" w:cs="Arial"/>
+          <w:color w:val="3D4351"/>
+          <w:sz w:val="27"/>
+          <w:szCs w:val="27"/>
+        </w:rPr>
+        <w:t>Exception</w:t>
+      </w:r>
+      <w:proofErr w:type="spellEnd"/>
+      <w:r>
+        <w:rPr>
+          <w:rFonts w:ascii="Arial" w:hAnsi="Arial" w:cs="Arial"/>
+          <w:color w:val="3D4351"/>
+          <w:sz w:val="27"/>
+          <w:szCs w:val="27"/>
+        </w:rPr>
+        <w:t xml:space="preserve"> e), который будет выводить в консоль краткое описание проблемы (</w:t>
+      </w:r>
+      <w:r>
+        <w:rPr>
+          <w:rStyle w:val="a5"/>
+          <w:rFonts w:ascii="Arial" w:hAnsi="Arial" w:cs="Arial"/>
+          <w:color w:val="3D4351"/>
+          <w:sz w:val="27"/>
+          <w:szCs w:val="27"/>
+        </w:rPr>
+        <w:t>используй метод</w:t>
+      </w:r>
+      <w:r>
+        <w:rPr>
+          <w:rStyle w:val="apple-converted-space"/>
+          <w:rFonts w:ascii="Arial" w:hAnsi="Arial" w:cs="Arial"/>
+          <w:i/>
+          <w:iCs/>
+          <w:color w:val="3D4351"/>
+          <w:sz w:val="27"/>
+          <w:szCs w:val="27"/>
+        </w:rPr>
+        <w:t> </w:t>
+      </w:r>
+      <w:proofErr w:type="spellStart"/>
+      <w:r>
+        <w:rPr>
+          <w:rFonts w:ascii="Arial" w:hAnsi="Arial" w:cs="Arial"/>
+          <w:color w:val="3D4351"/>
+          <w:sz w:val="27"/>
+          <w:szCs w:val="27"/>
+        </w:rPr>
+        <w:t>toString</w:t>
+      </w:r>
+      <w:proofErr w:type="spellEnd"/>
+      <w:r>
+        <w:rPr>
+          <w:rStyle w:val="apple-converted-space"/>
+          <w:rFonts w:ascii="Arial" w:hAnsi="Arial" w:cs="Arial"/>
+          <w:i/>
+          <w:iCs/>
+          <w:color w:val="3D4351"/>
+          <w:sz w:val="27"/>
+          <w:szCs w:val="27"/>
+        </w:rPr>
+        <w:t> </w:t>
+      </w:r>
+      <w:r>
+        <w:rPr>
+          <w:rStyle w:val="a5"/>
+          <w:rFonts w:ascii="Arial" w:hAnsi="Arial" w:cs="Arial"/>
+          <w:color w:val="3D4351"/>
+          <w:sz w:val="27"/>
+          <w:szCs w:val="27"/>
+        </w:rPr>
+        <w:t>у переданного исключения</w:t>
+      </w:r>
+      <w:r>
+        <w:rPr>
+          <w:rFonts w:ascii="Arial" w:hAnsi="Arial" w:cs="Arial"/>
+          <w:color w:val="3D4351"/>
+          <w:sz w:val="27"/>
+          <w:szCs w:val="27"/>
+        </w:rPr>
+        <w:t>).</w:t>
+      </w:r>
+    </w:p>
+    <w:p>
+      <w:r>
+        <w:rPr>
+          <w:rFonts w:ascii="Arial" w:hAnsi="Arial" w:cs="Arial"/>
+          <w:color w:val="3D4351"/>
+          <w:sz w:val="27"/>
+          <w:szCs w:val="27"/>
+        </w:rPr>
+        <w:br/>
+        <w:t>Требования:</w:t>
+      </w:r>
+      <w:r>
+        <w:rPr>
+          <w:rFonts w:ascii="Arial" w:hAnsi="Arial" w:cs="Arial"/>
+          <w:color w:val="3D4351"/>
+          <w:sz w:val="27"/>
+          <w:szCs w:val="27"/>
+        </w:rPr>
+        <w:br/>
+      </w:r>
+      <w:r>
+        <w:rPr>
+          <w:rFonts w:ascii="Arial" w:hAnsi="Arial" w:cs="Arial"/>
+          <w:color w:val="3D4351"/>
+          <w:sz w:val="27"/>
+          <w:szCs w:val="27"/>
+          <w:shd w:val="clear" w:color="auto" w:fill="FFFFFF"/>
+        </w:rPr>
+        <w:t>1.</w:t>
+      </w:r>
+      <w:r>
+        <w:rPr>
+          <w:rFonts w:ascii="Arial" w:hAnsi="Arial" w:cs="Arial"/>
+          <w:color w:val="3D4351"/>
+          <w:sz w:val="27"/>
+          <w:szCs w:val="27"/>
+          <w:shd w:val="clear" w:color="auto" w:fill="FFFFFF"/>
+        </w:rPr>
+        <w:t> </w:t>
+      </w:r>
+      <w:r>
+        <w:rPr>
+          <w:rFonts w:ascii="Arial" w:hAnsi="Arial" w:cs="Arial"/>
+          <w:color w:val="3D4351"/>
+          <w:sz w:val="27"/>
+          <w:szCs w:val="27"/>
+          <w:shd w:val="clear" w:color="auto" w:fill="FFFFFF"/>
+        </w:rPr>
+        <w:t xml:space="preserve">Класс </w:t>
+      </w:r>
+      <w:proofErr w:type="spellStart"/>
+      <w:r>
+        <w:rPr>
+          <w:rFonts w:ascii="Arial" w:hAnsi="Arial" w:cs="Arial"/>
+          <w:color w:val="3D4351"/>
+          <w:sz w:val="27"/>
+          <w:szCs w:val="27"/>
+          <w:shd w:val="clear" w:color="auto" w:fill="FFFFFF"/>
+        </w:rPr>
+        <w:t>View</w:t>
+      </w:r>
+      <w:proofErr w:type="spellEnd"/>
+      <w:r>
+        <w:rPr>
+          <w:rFonts w:ascii="Arial" w:hAnsi="Arial" w:cs="Arial"/>
+          <w:color w:val="3D4351"/>
+          <w:sz w:val="27"/>
+          <w:szCs w:val="27"/>
+          <w:shd w:val="clear" w:color="auto" w:fill="FFFFFF"/>
+        </w:rPr>
+        <w:t xml:space="preserve"> должен содержать метод </w:t>
+      </w:r>
+      <w:proofErr w:type="spellStart"/>
+      <w:r>
+        <w:rPr>
+          <w:rFonts w:ascii="Arial" w:hAnsi="Arial" w:cs="Arial"/>
+          <w:color w:val="3D4351"/>
+          <w:sz w:val="27"/>
+          <w:szCs w:val="27"/>
+          <w:shd w:val="clear" w:color="auto" w:fill="FFFFFF"/>
+        </w:rPr>
+        <w:t>public</w:t>
+      </w:r>
+      <w:proofErr w:type="spellEnd"/>
+      <w:r>
+        <w:rPr>
+          <w:rFonts w:ascii="Arial" w:hAnsi="Arial" w:cs="Arial"/>
+          <w:color w:val="3D4351"/>
+          <w:sz w:val="27"/>
+          <w:szCs w:val="27"/>
+          <w:shd w:val="clear" w:color="auto" w:fill="FFFFFF"/>
+        </w:rPr>
+        <w:t xml:space="preserve"> </w:t>
+      </w:r>
+      <w:proofErr w:type="spellStart"/>
+      <w:r>
+        <w:rPr>
+          <w:rFonts w:ascii="Arial" w:hAnsi="Arial" w:cs="Arial"/>
+          <w:color w:val="3D4351"/>
+          <w:sz w:val="27"/>
+          <w:szCs w:val="27"/>
+          <w:shd w:val="clear" w:color="auto" w:fill="FFFFFF"/>
+        </w:rPr>
+        <w:t>void</w:t>
+      </w:r>
+      <w:proofErr w:type="spellEnd"/>
+      <w:r>
+        <w:rPr>
+          <w:rFonts w:ascii="Arial" w:hAnsi="Arial" w:cs="Arial"/>
+          <w:color w:val="3D4351"/>
+          <w:sz w:val="27"/>
+          <w:szCs w:val="27"/>
+          <w:shd w:val="clear" w:color="auto" w:fill="FFFFFF"/>
+        </w:rPr>
+        <w:t xml:space="preserve"> </w:t>
+      </w:r>
+      <w:proofErr w:type="spellStart"/>
+      <w:r>
+        <w:rPr>
+          <w:rFonts w:ascii="Arial" w:hAnsi="Arial" w:cs="Arial"/>
+          <w:color w:val="3D4351"/>
+          <w:sz w:val="27"/>
+          <w:szCs w:val="27"/>
+          <w:shd w:val="clear" w:color="auto" w:fill="FFFFFF"/>
+        </w:rPr>
+        <w:t>selectedTabChanged</w:t>
+      </w:r>
+      <w:proofErr w:type="spellEnd"/>
+      <w:r>
+        <w:rPr>
+          <w:rFonts w:ascii="Arial" w:hAnsi="Arial" w:cs="Arial"/>
+          <w:color w:val="3D4351"/>
+          <w:sz w:val="27"/>
+          <w:szCs w:val="27"/>
+          <w:shd w:val="clear" w:color="auto" w:fill="FFFFFF"/>
+        </w:rPr>
+        <w:t>().</w:t>
+      </w:r>
+      <w:r>
+        <w:rPr>
+          <w:rFonts w:ascii="Arial" w:hAnsi="Arial" w:cs="Arial"/>
+          <w:color w:val="3D4351"/>
+          <w:sz w:val="27"/>
+          <w:szCs w:val="27"/>
+        </w:rPr>
+        <w:br/>
+      </w:r>
+      <w:r>
+        <w:rPr>
+          <w:rFonts w:ascii="Arial" w:hAnsi="Arial" w:cs="Arial"/>
+          <w:color w:val="3D4351"/>
+          <w:sz w:val="27"/>
+          <w:szCs w:val="27"/>
+          <w:shd w:val="clear" w:color="auto" w:fill="FFFFFF"/>
+        </w:rPr>
+        <w:t>2.</w:t>
+      </w:r>
+      <w:r>
+        <w:rPr>
+          <w:rFonts w:ascii="Arial" w:hAnsi="Arial" w:cs="Arial"/>
+          <w:color w:val="3D4351"/>
+          <w:sz w:val="27"/>
+          <w:szCs w:val="27"/>
+          <w:shd w:val="clear" w:color="auto" w:fill="FFFFFF"/>
+        </w:rPr>
+        <w:t> </w:t>
+      </w:r>
+      <w:r>
+        <w:rPr>
+          <w:rFonts w:ascii="Arial" w:hAnsi="Arial" w:cs="Arial"/>
+          <w:color w:val="3D4351"/>
+          <w:sz w:val="27"/>
+          <w:szCs w:val="27"/>
+          <w:shd w:val="clear" w:color="auto" w:fill="FFFFFF"/>
+        </w:rPr>
+        <w:t xml:space="preserve">Класс </w:t>
+      </w:r>
+      <w:proofErr w:type="spellStart"/>
+      <w:r>
+        <w:rPr>
+          <w:rFonts w:ascii="Arial" w:hAnsi="Arial" w:cs="Arial"/>
+          <w:color w:val="3D4351"/>
+          <w:sz w:val="27"/>
+          <w:szCs w:val="27"/>
+          <w:shd w:val="clear" w:color="auto" w:fill="FFFFFF"/>
+        </w:rPr>
+        <w:t>TabbedPaneChangeListener</w:t>
+      </w:r>
+      <w:proofErr w:type="spellEnd"/>
+      <w:r>
+        <w:rPr>
+          <w:rFonts w:ascii="Arial" w:hAnsi="Arial" w:cs="Arial"/>
+          <w:color w:val="3D4351"/>
+          <w:sz w:val="27"/>
+          <w:szCs w:val="27"/>
+          <w:shd w:val="clear" w:color="auto" w:fill="FFFFFF"/>
+        </w:rPr>
+        <w:t xml:space="preserve"> должен быть создан в отдельном файле.</w:t>
+      </w:r>
+      <w:r>
+        <w:rPr>
+          <w:rFonts w:ascii="Arial" w:hAnsi="Arial" w:cs="Arial"/>
+          <w:color w:val="3D4351"/>
+          <w:sz w:val="27"/>
+          <w:szCs w:val="27"/>
+        </w:rPr>
+        <w:br/>
+      </w:r>
+      <w:r>
+        <w:rPr>
+          <w:rFonts w:ascii="Arial" w:hAnsi="Arial" w:cs="Arial"/>
+          <w:color w:val="3D4351"/>
+          <w:sz w:val="27"/>
+          <w:szCs w:val="27"/>
+          <w:shd w:val="clear" w:color="auto" w:fill="FFFFFF"/>
+        </w:rPr>
+        <w:t>3.</w:t>
+      </w:r>
+      <w:r>
+        <w:rPr>
+          <w:rFonts w:ascii="Arial" w:hAnsi="Arial" w:cs="Arial"/>
+          <w:color w:val="3D4351"/>
+          <w:sz w:val="27"/>
+          <w:szCs w:val="27"/>
+          <w:shd w:val="clear" w:color="auto" w:fill="FFFFFF"/>
+        </w:rPr>
+        <w:t> </w:t>
+      </w:r>
+      <w:r>
+        <w:rPr>
+          <w:rFonts w:ascii="Arial" w:hAnsi="Arial" w:cs="Arial"/>
+          <w:color w:val="3D4351"/>
+          <w:sz w:val="27"/>
+          <w:szCs w:val="27"/>
+          <w:shd w:val="clear" w:color="auto" w:fill="FFFFFF"/>
+        </w:rPr>
+        <w:t xml:space="preserve">Класс </w:t>
+      </w:r>
+      <w:proofErr w:type="spellStart"/>
+      <w:r>
+        <w:rPr>
+          <w:rFonts w:ascii="Arial" w:hAnsi="Arial" w:cs="Arial"/>
+          <w:color w:val="3D4351"/>
+          <w:sz w:val="27"/>
+          <w:szCs w:val="27"/>
+          <w:shd w:val="clear" w:color="auto" w:fill="FFFFFF"/>
+        </w:rPr>
+        <w:t>TabbedPaneChangeListener</w:t>
+      </w:r>
+      <w:proofErr w:type="spellEnd"/>
+      <w:r>
+        <w:rPr>
+          <w:rFonts w:ascii="Arial" w:hAnsi="Arial" w:cs="Arial"/>
+          <w:color w:val="3D4351"/>
+          <w:sz w:val="27"/>
+          <w:szCs w:val="27"/>
+          <w:shd w:val="clear" w:color="auto" w:fill="FFFFFF"/>
+        </w:rPr>
+        <w:t xml:space="preserve"> должен содержать поле </w:t>
+      </w:r>
+      <w:proofErr w:type="spellStart"/>
+      <w:r>
+        <w:rPr>
+          <w:rFonts w:ascii="Arial" w:hAnsi="Arial" w:cs="Arial"/>
+          <w:color w:val="3D4351"/>
+          <w:sz w:val="27"/>
+          <w:szCs w:val="27"/>
+          <w:shd w:val="clear" w:color="auto" w:fill="FFFFFF"/>
+        </w:rPr>
+        <w:t>View</w:t>
+      </w:r>
+      <w:proofErr w:type="spellEnd"/>
+      <w:r>
+        <w:rPr>
+          <w:rFonts w:ascii="Arial" w:hAnsi="Arial" w:cs="Arial"/>
+          <w:color w:val="3D4351"/>
+          <w:sz w:val="27"/>
+          <w:szCs w:val="27"/>
+          <w:shd w:val="clear" w:color="auto" w:fill="FFFFFF"/>
+        </w:rPr>
+        <w:t xml:space="preserve"> </w:t>
+      </w:r>
+      <w:proofErr w:type="spellStart"/>
+      <w:r>
+        <w:rPr>
+          <w:rFonts w:ascii="Arial" w:hAnsi="Arial" w:cs="Arial"/>
+          <w:color w:val="3D4351"/>
+          <w:sz w:val="27"/>
+          <w:szCs w:val="27"/>
+          <w:shd w:val="clear" w:color="auto" w:fill="FFFFFF"/>
+        </w:rPr>
+        <w:t>view</w:t>
+      </w:r>
+      <w:proofErr w:type="spellEnd"/>
+      <w:r>
+        <w:rPr>
+          <w:rFonts w:ascii="Arial" w:hAnsi="Arial" w:cs="Arial"/>
+          <w:color w:val="3D4351"/>
+          <w:sz w:val="27"/>
+          <w:szCs w:val="27"/>
+          <w:shd w:val="clear" w:color="auto" w:fill="FFFFFF"/>
+        </w:rPr>
+        <w:t>.</w:t>
+      </w:r>
+      <w:r>
+        <w:rPr>
+          <w:rFonts w:ascii="Arial" w:hAnsi="Arial" w:cs="Arial"/>
+          <w:color w:val="3D4351"/>
+          <w:sz w:val="27"/>
+          <w:szCs w:val="27"/>
+        </w:rPr>
+        <w:br/>
+      </w:r>
+      <w:r>
+        <w:rPr>
+          <w:rFonts w:ascii="Arial" w:hAnsi="Arial" w:cs="Arial"/>
+          <w:color w:val="3D4351"/>
+          <w:sz w:val="27"/>
+          <w:szCs w:val="27"/>
+          <w:shd w:val="clear" w:color="auto" w:fill="FFFFFF"/>
+        </w:rPr>
+        <w:t>4.</w:t>
+      </w:r>
+      <w:r>
+        <w:rPr>
+          <w:rFonts w:ascii="Arial" w:hAnsi="Arial" w:cs="Arial"/>
+          <w:color w:val="3D4351"/>
+          <w:sz w:val="27"/>
+          <w:szCs w:val="27"/>
+          <w:shd w:val="clear" w:color="auto" w:fill="FFFFFF"/>
+        </w:rPr>
+        <w:t> </w:t>
+      </w:r>
+      <w:r>
+        <w:rPr>
+          <w:rFonts w:ascii="Arial" w:hAnsi="Arial" w:cs="Arial"/>
+          <w:color w:val="3D4351"/>
+          <w:sz w:val="27"/>
+          <w:szCs w:val="27"/>
+          <w:shd w:val="clear" w:color="auto" w:fill="FFFFFF"/>
+        </w:rPr>
+        <w:t xml:space="preserve">Класс </w:t>
+      </w:r>
+      <w:proofErr w:type="spellStart"/>
+      <w:r>
+        <w:rPr>
+          <w:rFonts w:ascii="Arial" w:hAnsi="Arial" w:cs="Arial"/>
+          <w:color w:val="3D4351"/>
+          <w:sz w:val="27"/>
+          <w:szCs w:val="27"/>
+          <w:shd w:val="clear" w:color="auto" w:fill="FFFFFF"/>
+        </w:rPr>
+        <w:t>TabbedPaneChangeListener</w:t>
+      </w:r>
+      <w:proofErr w:type="spellEnd"/>
+      <w:r>
+        <w:rPr>
+          <w:rFonts w:ascii="Arial" w:hAnsi="Arial" w:cs="Arial"/>
+          <w:color w:val="3D4351"/>
+          <w:sz w:val="27"/>
+          <w:szCs w:val="27"/>
+          <w:shd w:val="clear" w:color="auto" w:fill="FFFFFF"/>
+        </w:rPr>
+        <w:t xml:space="preserve"> должен содержать конструктор с одним параметром, инициализирующий поле </w:t>
+      </w:r>
+      <w:proofErr w:type="spellStart"/>
+      <w:r>
+        <w:rPr>
+          <w:rFonts w:ascii="Arial" w:hAnsi="Arial" w:cs="Arial"/>
+          <w:color w:val="3D4351"/>
+          <w:sz w:val="27"/>
+          <w:szCs w:val="27"/>
+          <w:shd w:val="clear" w:color="auto" w:fill="FFFFFF"/>
+        </w:rPr>
+        <w:t>view</w:t>
+      </w:r>
+      <w:proofErr w:type="spellEnd"/>
+      <w:r>
+        <w:rPr>
+          <w:rFonts w:ascii="Arial" w:hAnsi="Arial" w:cs="Arial"/>
+          <w:color w:val="3D4351"/>
+          <w:sz w:val="27"/>
+          <w:szCs w:val="27"/>
+          <w:shd w:val="clear" w:color="auto" w:fill="FFFFFF"/>
+        </w:rPr>
+        <w:t>.</w:t>
+      </w:r>
+      <w:r>
+        <w:rPr>
+          <w:rFonts w:ascii="Arial" w:hAnsi="Arial" w:cs="Arial"/>
+          <w:color w:val="3D4351"/>
+          <w:sz w:val="27"/>
+          <w:szCs w:val="27"/>
+        </w:rPr>
+        <w:br/>
+      </w:r>
+      <w:r>
+        <w:rPr>
+          <w:rFonts w:ascii="Arial" w:hAnsi="Arial" w:cs="Arial"/>
+          <w:color w:val="3D4351"/>
+          <w:sz w:val="27"/>
+          <w:szCs w:val="27"/>
+          <w:shd w:val="clear" w:color="auto" w:fill="FFFFFF"/>
+          <w:lang w:val="en-US"/>
+        </w:rPr>
+        <w:t>5.</w:t>
+      </w:r>
+      <w:r>
+        <w:rPr>
+          <w:rFonts w:ascii="Arial" w:hAnsi="Arial" w:cs="Arial"/>
+          <w:color w:val="3D4351"/>
+          <w:sz w:val="27"/>
+          <w:szCs w:val="27"/>
+          <w:shd w:val="clear" w:color="auto" w:fill="FFFFFF"/>
+        </w:rPr>
+        <w:t> </w:t>
+      </w:r>
+      <w:r>
+        <w:rPr>
+          <w:rFonts w:ascii="Arial" w:hAnsi="Arial" w:cs="Arial"/>
+          <w:color w:val="3D4351"/>
+          <w:sz w:val="27"/>
+          <w:szCs w:val="27"/>
+          <w:shd w:val="clear" w:color="auto" w:fill="FFFFFF"/>
+        </w:rPr>
+        <w:t>Класс</w:t>
+      </w:r>
+      <w:r>
+        <w:rPr>
+          <w:rFonts w:ascii="Arial" w:hAnsi="Arial" w:cs="Arial"/>
+          <w:color w:val="3D4351"/>
+          <w:sz w:val="27"/>
+          <w:szCs w:val="27"/>
+          <w:shd w:val="clear" w:color="auto" w:fill="FFFFFF"/>
+          <w:lang w:val="en-US"/>
+        </w:rPr>
+        <w:t xml:space="preserve"> TabbedPaneChangeListener </w:t>
+      </w:r>
+      <w:r>
+        <w:rPr>
+          <w:rFonts w:ascii="Arial" w:hAnsi="Arial" w:cs="Arial"/>
+          <w:color w:val="3D4351"/>
+          <w:sz w:val="27"/>
+          <w:szCs w:val="27"/>
+          <w:shd w:val="clear" w:color="auto" w:fill="FFFFFF"/>
+        </w:rPr>
+        <w:t>должен</w:t>
+      </w:r>
+      <w:r>
+        <w:rPr>
+          <w:rFonts w:ascii="Arial" w:hAnsi="Arial" w:cs="Arial"/>
+          <w:color w:val="3D4351"/>
+          <w:sz w:val="27"/>
+          <w:szCs w:val="27"/>
+          <w:shd w:val="clear" w:color="auto" w:fill="FFFFFF"/>
+          <w:lang w:val="en-US"/>
+        </w:rPr>
+        <w:t xml:space="preserve"> </w:t>
+      </w:r>
+      <w:r>
+        <w:rPr>
+          <w:rFonts w:ascii="Arial" w:hAnsi="Arial" w:cs="Arial"/>
+          <w:color w:val="3D4351"/>
+          <w:sz w:val="27"/>
+          <w:szCs w:val="27"/>
+          <w:shd w:val="clear" w:color="auto" w:fill="FFFFFF"/>
+        </w:rPr>
+        <w:t>содержать</w:t>
+      </w:r>
+      <w:r>
+        <w:rPr>
+          <w:rFonts w:ascii="Arial" w:hAnsi="Arial" w:cs="Arial"/>
+          <w:color w:val="3D4351"/>
+          <w:sz w:val="27"/>
+          <w:szCs w:val="27"/>
+          <w:shd w:val="clear" w:color="auto" w:fill="FFFFFF"/>
+          <w:lang w:val="en-US"/>
+        </w:rPr>
+        <w:t xml:space="preserve"> </w:t>
+      </w:r>
+      <w:r>
+        <w:rPr>
+          <w:rFonts w:ascii="Arial" w:hAnsi="Arial" w:cs="Arial"/>
+          <w:color w:val="3D4351"/>
+          <w:sz w:val="27"/>
+          <w:szCs w:val="27"/>
+          <w:shd w:val="clear" w:color="auto" w:fill="FFFFFF"/>
+        </w:rPr>
+        <w:t>метод</w:t>
+      </w:r>
+      <w:r>
+        <w:rPr>
+          <w:rFonts w:ascii="Arial" w:hAnsi="Arial" w:cs="Arial"/>
+          <w:color w:val="3D4351"/>
+          <w:sz w:val="27"/>
+          <w:szCs w:val="27"/>
+          <w:shd w:val="clear" w:color="auto" w:fill="FFFFFF"/>
+          <w:lang w:val="en-US"/>
+        </w:rPr>
+        <w:t xml:space="preserve"> public void stateChanged(ChangeEvent e).</w:t>
+      </w:r>
+      <w:r>
+        <w:rPr>
+          <w:rFonts w:ascii="Arial" w:hAnsi="Arial" w:cs="Arial"/>
+          <w:color w:val="3D4351"/>
+          <w:sz w:val="27"/>
+          <w:szCs w:val="27"/>
+          <w:lang w:val="en-US"/>
+        </w:rPr>
+        <w:br/>
+      </w:r>
+      <w:r>
+        <w:rPr>
+          <w:rFonts w:ascii="Arial" w:hAnsi="Arial" w:cs="Arial"/>
+          <w:color w:val="3D4351"/>
+          <w:sz w:val="27"/>
+          <w:szCs w:val="27"/>
+          <w:shd w:val="clear" w:color="auto" w:fill="FFFFFF"/>
+          <w:lang w:val="en-US"/>
+        </w:rPr>
+        <w:t>6.</w:t>
+      </w:r>
+      <w:r>
+        <w:rPr>
+          <w:rFonts w:ascii="Arial" w:hAnsi="Arial" w:cs="Arial"/>
+          <w:color w:val="3D4351"/>
+          <w:sz w:val="27"/>
+          <w:szCs w:val="27"/>
+          <w:shd w:val="clear" w:color="auto" w:fill="FFFFFF"/>
+        </w:rPr>
+        <w:t> </w:t>
+      </w:r>
+      <w:r>
+        <w:rPr>
+          <w:rFonts w:ascii="Arial" w:hAnsi="Arial" w:cs="Arial"/>
+          <w:color w:val="3D4351"/>
+          <w:sz w:val="27"/>
+          <w:szCs w:val="27"/>
+          <w:shd w:val="clear" w:color="auto" w:fill="FFFFFF"/>
+        </w:rPr>
+        <w:t xml:space="preserve">Класс </w:t>
+      </w:r>
+      <w:proofErr w:type="spellStart"/>
+      <w:r>
+        <w:rPr>
+          <w:rFonts w:ascii="Arial" w:hAnsi="Arial" w:cs="Arial"/>
+          <w:color w:val="3D4351"/>
+          <w:sz w:val="27"/>
+          <w:szCs w:val="27"/>
+          <w:shd w:val="clear" w:color="auto" w:fill="FFFFFF"/>
+        </w:rPr>
+        <w:t>ExceptionHandler</w:t>
+      </w:r>
+      <w:proofErr w:type="spellEnd"/>
+      <w:r>
+        <w:rPr>
+          <w:rFonts w:ascii="Arial" w:hAnsi="Arial" w:cs="Arial"/>
+          <w:color w:val="3D4351"/>
+          <w:sz w:val="27"/>
+          <w:szCs w:val="27"/>
+          <w:shd w:val="clear" w:color="auto" w:fill="FFFFFF"/>
+        </w:rPr>
+        <w:t xml:space="preserve"> должен быть создан в отдельном файле.</w:t>
+      </w:r>
+      <w:r>
+        <w:rPr>
+          <w:rFonts w:ascii="Arial" w:hAnsi="Arial" w:cs="Arial"/>
+          <w:color w:val="3D4351"/>
+          <w:sz w:val="27"/>
+          <w:szCs w:val="27"/>
+        </w:rPr>
+        <w:br/>
+      </w:r>
+      <w:r>
+        <w:rPr>
+          <w:rFonts w:ascii="Arial" w:hAnsi="Arial" w:cs="Arial"/>
+          <w:color w:val="3D4351"/>
+          <w:sz w:val="27"/>
+          <w:szCs w:val="27"/>
+          <w:shd w:val="clear" w:color="auto" w:fill="FFFFFF"/>
+        </w:rPr>
+        <w:t>7.</w:t>
+      </w:r>
+      <w:r>
+        <w:rPr>
+          <w:rFonts w:ascii="Arial" w:hAnsi="Arial" w:cs="Arial"/>
+          <w:color w:val="3D4351"/>
+          <w:sz w:val="27"/>
+          <w:szCs w:val="27"/>
+          <w:shd w:val="clear" w:color="auto" w:fill="FFFFFF"/>
+        </w:rPr>
+        <w:t> </w:t>
+      </w:r>
+      <w:r>
+        <w:rPr>
+          <w:rFonts w:ascii="Arial" w:hAnsi="Arial" w:cs="Arial"/>
+          <w:color w:val="3D4351"/>
+          <w:sz w:val="27"/>
+          <w:szCs w:val="27"/>
+          <w:shd w:val="clear" w:color="auto" w:fill="FFFFFF"/>
+        </w:rPr>
+        <w:t xml:space="preserve">Класс </w:t>
+      </w:r>
+      <w:proofErr w:type="spellStart"/>
+      <w:r>
+        <w:rPr>
+          <w:rFonts w:ascii="Arial" w:hAnsi="Arial" w:cs="Arial"/>
+          <w:color w:val="3D4351"/>
+          <w:sz w:val="27"/>
+          <w:szCs w:val="27"/>
+          <w:shd w:val="clear" w:color="auto" w:fill="FFFFFF"/>
+        </w:rPr>
+        <w:t>ExceptionHandler</w:t>
+      </w:r>
+      <w:proofErr w:type="spellEnd"/>
+      <w:r>
+        <w:rPr>
+          <w:rFonts w:ascii="Arial" w:hAnsi="Arial" w:cs="Arial"/>
+          <w:color w:val="3D4351"/>
+          <w:sz w:val="27"/>
+          <w:szCs w:val="27"/>
+          <w:shd w:val="clear" w:color="auto" w:fill="FFFFFF"/>
+        </w:rPr>
+        <w:t xml:space="preserve"> должен содержать метод </w:t>
+      </w:r>
+      <w:proofErr w:type="spellStart"/>
+      <w:r>
+        <w:rPr>
+          <w:rFonts w:ascii="Arial" w:hAnsi="Arial" w:cs="Arial"/>
+          <w:color w:val="3D4351"/>
+          <w:sz w:val="27"/>
+          <w:szCs w:val="27"/>
+          <w:shd w:val="clear" w:color="auto" w:fill="FFFFFF"/>
+        </w:rPr>
+        <w:t>public</w:t>
+      </w:r>
+      <w:proofErr w:type="spellEnd"/>
+      <w:r>
+        <w:rPr>
+          <w:rFonts w:ascii="Arial" w:hAnsi="Arial" w:cs="Arial"/>
+          <w:color w:val="3D4351"/>
+          <w:sz w:val="27"/>
+          <w:szCs w:val="27"/>
+          <w:shd w:val="clear" w:color="auto" w:fill="FFFFFF"/>
+        </w:rPr>
+        <w:t xml:space="preserve"> </w:t>
+      </w:r>
+      <w:proofErr w:type="spellStart"/>
+      <w:r>
+        <w:rPr>
+          <w:rFonts w:ascii="Arial" w:hAnsi="Arial" w:cs="Arial"/>
+          <w:color w:val="3D4351"/>
+          <w:sz w:val="27"/>
+          <w:szCs w:val="27"/>
+          <w:shd w:val="clear" w:color="auto" w:fill="FFFFFF"/>
+        </w:rPr>
+        <w:t>static</w:t>
+      </w:r>
+      <w:proofErr w:type="spellEnd"/>
+      <w:r>
+        <w:rPr>
+          <w:rFonts w:ascii="Arial" w:hAnsi="Arial" w:cs="Arial"/>
+          <w:color w:val="3D4351"/>
+          <w:sz w:val="27"/>
+          <w:szCs w:val="27"/>
+          <w:shd w:val="clear" w:color="auto" w:fill="FFFFFF"/>
+        </w:rPr>
+        <w:t xml:space="preserve"> </w:t>
+      </w:r>
+      <w:proofErr w:type="spellStart"/>
+      <w:r>
+        <w:rPr>
+          <w:rFonts w:ascii="Arial" w:hAnsi="Arial" w:cs="Arial"/>
+          <w:color w:val="3D4351"/>
+          <w:sz w:val="27"/>
+          <w:szCs w:val="27"/>
+          <w:shd w:val="clear" w:color="auto" w:fill="FFFFFF"/>
+        </w:rPr>
+        <w:t>void</w:t>
+      </w:r>
+      <w:proofErr w:type="spellEnd"/>
+      <w:r>
+        <w:rPr>
+          <w:rFonts w:ascii="Arial" w:hAnsi="Arial" w:cs="Arial"/>
+          <w:color w:val="3D4351"/>
+          <w:sz w:val="27"/>
+          <w:szCs w:val="27"/>
+          <w:shd w:val="clear" w:color="auto" w:fill="FFFFFF"/>
+        </w:rPr>
+        <w:t xml:space="preserve"> </w:t>
+      </w:r>
+      <w:proofErr w:type="spellStart"/>
+      <w:r>
+        <w:rPr>
+          <w:rFonts w:ascii="Arial" w:hAnsi="Arial" w:cs="Arial"/>
+          <w:color w:val="3D4351"/>
+          <w:sz w:val="27"/>
+          <w:szCs w:val="27"/>
+          <w:shd w:val="clear" w:color="auto" w:fill="FFFFFF"/>
+        </w:rPr>
+        <w:t>log</w:t>
+      </w:r>
+      <w:proofErr w:type="spellEnd"/>
+      <w:r>
+        <w:rPr>
+          <w:rFonts w:ascii="Arial" w:hAnsi="Arial" w:cs="Arial"/>
+          <w:color w:val="3D4351"/>
+          <w:sz w:val="27"/>
+          <w:szCs w:val="27"/>
+          <w:shd w:val="clear" w:color="auto" w:fill="FFFFFF"/>
+        </w:rPr>
+        <w:t>(</w:t>
+      </w:r>
+      <w:proofErr w:type="spellStart"/>
+      <w:r>
+        <w:rPr>
+          <w:rFonts w:ascii="Arial" w:hAnsi="Arial" w:cs="Arial"/>
+          <w:color w:val="3D4351"/>
+          <w:sz w:val="27"/>
+          <w:szCs w:val="27"/>
+          <w:shd w:val="clear" w:color="auto" w:fill="FFFFFF"/>
+        </w:rPr>
+        <w:t>Exception</w:t>
+      </w:r>
+      <w:proofErr w:type="spellEnd"/>
+      <w:r>
+        <w:rPr>
+          <w:rFonts w:ascii="Arial" w:hAnsi="Arial" w:cs="Arial"/>
+          <w:color w:val="3D4351"/>
+          <w:sz w:val="27"/>
+          <w:szCs w:val="27"/>
+          <w:shd w:val="clear" w:color="auto" w:fill="FFFFFF"/>
+        </w:rPr>
+        <w:t xml:space="preserve"> e).</w:t>
       </w:r>
       <w:bookmarkStart w:id="0" w:name="_GoBack"/>
       <w:bookmarkEnd w:id="0"/>

</xml_diff>

<commit_message>
task 3209 HTML Editor (6)
</commit_message>
<xml_diff>
--- a/JavaRushHomeWork/JavaRushTasks/3.JavaMultithreading/src/com/javarush/task/task32/task3209/HTML Editor.docx
+++ b/JavaRushHomeWork/JavaRushTasks/3.JavaMultithreading/src/com/javarush/task/task32/task3209/HTML Editor.docx
@@ -4844,7 +4844,6 @@
         <w:t xml:space="preserve"> должен </w:t>
       </w:r>
       <w:proofErr w:type="spellStart"/>
-      <w:proofErr w:type="gramStart"/>
       <w:r>
         <w:rPr>
           <w:rFonts w:ascii="Arial" w:hAnsi="Arial" w:cs="Arial"/>
@@ -4856,7 +4855,6 @@
         <w:t>должен</w:t>
       </w:r>
       <w:proofErr w:type="spellEnd"/>
-      <w:proofErr w:type="gramEnd"/>
       <w:r>
         <w:rPr>
           <w:rFonts w:ascii="Arial" w:hAnsi="Arial" w:cs="Arial"/>
@@ -4974,7 +4972,6 @@
         <w:t>FrameListener</w:t>
       </w:r>
       <w:proofErr w:type="spellEnd"/>
-      <w:proofErr w:type="gramStart"/>
       <w:r>
         <w:rPr>
           <w:rFonts w:ascii="Arial" w:hAnsi="Arial" w:cs="Arial"/>
@@ -4985,7 +4982,6 @@
         </w:rPr>
         <w:t>Метод</w:t>
       </w:r>
-      <w:proofErr w:type="gramEnd"/>
       <w:r>
         <w:rPr>
           <w:rFonts w:ascii="Arial" w:hAnsi="Arial" w:cs="Arial"/>
@@ -5217,7 +5213,6 @@
         <w:t> </w:t>
       </w:r>
       <w:proofErr w:type="spellStart"/>
-      <w:proofErr w:type="gramStart"/>
       <w:r>
         <w:rPr>
           <w:rFonts w:ascii="Arial" w:hAnsi="Arial" w:cs="Arial"/>
@@ -5237,18 +5232,7 @@
           <w:szCs w:val="27"/>
           <w:lang w:val="en-US"/>
         </w:rPr>
-        <w:t>(</w:t>
-      </w:r>
-      <w:proofErr w:type="gramEnd"/>
-      <w:r>
-        <w:rPr>
-          <w:rFonts w:ascii="Arial" w:hAnsi="Arial" w:cs="Arial"/>
-          <w:color w:val="3D4351"/>
-          <w:sz w:val="27"/>
-          <w:szCs w:val="27"/>
-          <w:lang w:val="en-US"/>
-        </w:rPr>
-        <w:t>)</w:t>
+        <w:t>()</w:t>
       </w:r>
       <w:r>
         <w:rPr>
@@ -5563,26 +5547,7 @@
           <w:szCs w:val="27"/>
         </w:rPr>
         <w:br/>
-      </w:r>
-      <w:proofErr w:type="gramStart"/>
-      <w:r>
-        <w:rPr>
-          <w:rFonts w:ascii="Arial" w:hAnsi="Arial" w:cs="Arial"/>
-          <w:color w:val="3D4351"/>
-          <w:sz w:val="27"/>
-          <w:szCs w:val="27"/>
-        </w:rPr>
-        <w:t>Разберись</w:t>
-      </w:r>
-      <w:proofErr w:type="gramEnd"/>
-      <w:r>
-        <w:rPr>
-          <w:rFonts w:ascii="Arial" w:hAnsi="Arial" w:cs="Arial"/>
-          <w:color w:val="3D4351"/>
-          <w:sz w:val="27"/>
-          <w:szCs w:val="27"/>
-        </w:rPr>
-        <w:t xml:space="preserve"> что делает метод</w:t>
+        <w:t>Разберись что делает метод</w:t>
       </w:r>
       <w:r>
         <w:rPr>
@@ -5776,19 +5741,8 @@
           <w:sz w:val="27"/>
           <w:szCs w:val="27"/>
         </w:rPr>
-        <w:t xml:space="preserve">. В качестве метода для добавления подписчика используй подходящий метод из </w:t>
-      </w:r>
-      <w:proofErr w:type="gramStart"/>
-      <w:r>
-        <w:rPr>
-          <w:rFonts w:ascii="Arial" w:hAnsi="Arial" w:cs="Arial"/>
-          <w:color w:val="3D4351"/>
-          <w:sz w:val="27"/>
-          <w:szCs w:val="27"/>
-        </w:rPr>
-        <w:t>класса</w:t>
-      </w:r>
-      <w:proofErr w:type="gramEnd"/>
+        <w:t>. В качестве метода для добавления подписчика используй подходящий метод из класса</w:t>
+      </w:r>
       <w:r>
         <w:rPr>
           <w:rStyle w:val="apple-converted-space"/>
@@ -5830,27 +5784,7 @@
           <w:sz w:val="27"/>
           <w:szCs w:val="27"/>
         </w:rPr>
-        <w:t xml:space="preserve">от </w:t>
-      </w:r>
-      <w:proofErr w:type="gramStart"/>
-      <w:r>
-        <w:rPr>
-          <w:rFonts w:ascii="Arial" w:hAnsi="Arial" w:cs="Arial"/>
-          <w:color w:val="3D4351"/>
-          <w:sz w:val="27"/>
-          <w:szCs w:val="27"/>
-        </w:rPr>
-        <w:t>которого</w:t>
-      </w:r>
-      <w:proofErr w:type="gramEnd"/>
-      <w:r>
-        <w:rPr>
-          <w:rFonts w:ascii="Arial" w:hAnsi="Arial" w:cs="Arial"/>
-          <w:color w:val="3D4351"/>
-          <w:sz w:val="27"/>
-          <w:szCs w:val="27"/>
-        </w:rPr>
-        <w:t xml:space="preserve"> наследуется и наш класс через классы</w:t>
+        <w:t>от которого наследуется и наш класс через классы</w:t>
       </w:r>
       <w:r>
         <w:rPr>
@@ -6155,27 +6089,7 @@
           <w:sz w:val="27"/>
           <w:szCs w:val="27"/>
         </w:rPr>
-        <w:t xml:space="preserve">. Этот класс будет </w:t>
-      </w:r>
-      <w:proofErr w:type="gramStart"/>
-      <w:r>
-        <w:rPr>
-          <w:rFonts w:ascii="Arial" w:hAnsi="Arial" w:cs="Arial"/>
-          <w:color w:val="3D4351"/>
-          <w:sz w:val="27"/>
-          <w:szCs w:val="27"/>
-        </w:rPr>
-        <w:t>слушать</w:t>
-      </w:r>
-      <w:proofErr w:type="gramEnd"/>
-      <w:r>
-        <w:rPr>
-          <w:rFonts w:ascii="Arial" w:hAnsi="Arial" w:cs="Arial"/>
-          <w:color w:val="3D4351"/>
-          <w:sz w:val="27"/>
-          <w:szCs w:val="27"/>
-        </w:rPr>
-        <w:t xml:space="preserve"> и обрабатывать изменения состояния панели вкладок.</w:t>
+        <w:t>. Этот класс будет слушать и обрабатывать изменения состояния панели вкладок.</w:t>
       </w:r>
       <w:r>
         <w:rPr>
@@ -6464,6 +6378,15 @@
       </w:r>
     </w:p>
     <w:p>
+      <w:pPr>
+        <w:rPr>
+          <w:rFonts w:ascii="Arial" w:hAnsi="Arial" w:cs="Arial"/>
+          <w:color w:val="3D4351"/>
+          <w:sz w:val="27"/>
+          <w:szCs w:val="27"/>
+          <w:shd w:val="clear" w:color="auto" w:fill="FFFFFF"/>
+        </w:rPr>
+      </w:pPr>
       <w:r>
         <w:rPr>
           <w:rFonts w:ascii="Arial" w:hAnsi="Arial" w:cs="Arial"/>
@@ -7197,6 +7120,1767 @@
           <w:shd w:val="clear" w:color="auto" w:fill="FFFFFF"/>
         </w:rPr>
         <w:t xml:space="preserve"> e).</w:t>
+      </w:r>
+    </w:p>
+    <w:p>
+      <w:pPr>
+        <w:pStyle w:val="3"/>
+        <w:spacing w:before="300" w:beforeAutospacing="0" w:after="150" w:afterAutospacing="0"/>
+        <w:rPr>
+          <w:rFonts w:ascii="Arial" w:hAnsi="Arial" w:cs="Arial"/>
+          <w:color w:val="3D4351"/>
+          <w:sz w:val="32"/>
+          <w:szCs w:val="32"/>
+        </w:rPr>
+      </w:pPr>
+      <w:r>
+        <w:rPr>
+          <w:rFonts w:ascii="Arial" w:hAnsi="Arial" w:cs="Arial"/>
+          <w:color w:val="3D4351"/>
+          <w:sz w:val="32"/>
+          <w:szCs w:val="32"/>
+        </w:rPr>
+        <w:t xml:space="preserve">HTML </w:t>
+      </w:r>
+      <w:proofErr w:type="spellStart"/>
+      <w:r>
+        <w:rPr>
+          <w:rFonts w:ascii="Arial" w:hAnsi="Arial" w:cs="Arial"/>
+          <w:color w:val="3D4351"/>
+          <w:sz w:val="32"/>
+          <w:szCs w:val="32"/>
+        </w:rPr>
+        <w:t>Editor</w:t>
+      </w:r>
+      <w:proofErr w:type="spellEnd"/>
+      <w:r>
+        <w:rPr>
+          <w:rFonts w:ascii="Arial" w:hAnsi="Arial" w:cs="Arial"/>
+          <w:color w:val="3D4351"/>
+          <w:sz w:val="32"/>
+          <w:szCs w:val="32"/>
+        </w:rPr>
+        <w:t xml:space="preserve"> (6)</w:t>
+      </w:r>
+    </w:p>
+    <w:p>
+      <w:pPr>
+        <w:pStyle w:val="a3"/>
+        <w:spacing w:before="0" w:beforeAutospacing="0" w:after="150" w:afterAutospacing="0"/>
+        <w:rPr>
+          <w:rFonts w:ascii="Arial" w:hAnsi="Arial" w:cs="Arial"/>
+          <w:color w:val="3D4351"/>
+          <w:sz w:val="27"/>
+          <w:szCs w:val="27"/>
+        </w:rPr>
+      </w:pPr>
+      <w:r>
+        <w:rPr>
+          <w:rFonts w:ascii="Arial" w:hAnsi="Arial" w:cs="Arial"/>
+          <w:color w:val="3D4351"/>
+          <w:sz w:val="27"/>
+          <w:szCs w:val="27"/>
+        </w:rPr>
+        <w:t>Реализуй метод инициализации панелей редактора</w:t>
+      </w:r>
+      <w:r>
+        <w:rPr>
+          <w:rStyle w:val="apple-converted-space"/>
+          <w:rFonts w:ascii="Arial" w:hAnsi="Arial" w:cs="Arial"/>
+          <w:color w:val="3D4351"/>
+          <w:sz w:val="27"/>
+          <w:szCs w:val="27"/>
+        </w:rPr>
+        <w:t> </w:t>
+      </w:r>
+      <w:proofErr w:type="spellStart"/>
+      <w:r>
+        <w:rPr>
+          <w:rFonts w:ascii="Arial" w:hAnsi="Arial" w:cs="Arial"/>
+          <w:color w:val="3D4351"/>
+          <w:sz w:val="27"/>
+          <w:szCs w:val="27"/>
+        </w:rPr>
+        <w:t>initEditor</w:t>
+      </w:r>
+      <w:proofErr w:type="spellEnd"/>
+      <w:r>
+        <w:rPr>
+          <w:rFonts w:ascii="Arial" w:hAnsi="Arial" w:cs="Arial"/>
+          <w:color w:val="3D4351"/>
+          <w:sz w:val="27"/>
+          <w:szCs w:val="27"/>
+        </w:rPr>
+        <w:t>().</w:t>
+      </w:r>
+      <w:r>
+        <w:rPr>
+          <w:rStyle w:val="apple-converted-space"/>
+          <w:rFonts w:ascii="Arial" w:hAnsi="Arial" w:cs="Arial"/>
+          <w:color w:val="3D4351"/>
+          <w:sz w:val="27"/>
+          <w:szCs w:val="27"/>
+        </w:rPr>
+        <w:t> </w:t>
+      </w:r>
+      <w:r>
+        <w:rPr>
+          <w:rStyle w:val="a4"/>
+          <w:rFonts w:ascii="Arial" w:hAnsi="Arial" w:cs="Arial"/>
+          <w:b w:val="0"/>
+          <w:bCs w:val="0"/>
+          <w:color w:val="000000"/>
+          <w:sz w:val="27"/>
+          <w:szCs w:val="27"/>
+        </w:rPr>
+        <w:t>Он должен:</w:t>
+      </w:r>
+      <w:r>
+        <w:rPr>
+          <w:rFonts w:ascii="Arial" w:hAnsi="Arial" w:cs="Arial"/>
+          <w:color w:val="3D4351"/>
+          <w:sz w:val="27"/>
+          <w:szCs w:val="27"/>
+        </w:rPr>
+        <w:br/>
+        <w:t>6.1. Устанавливать значение «</w:t>
+      </w:r>
+      <w:proofErr w:type="spellStart"/>
+      <w:r>
+        <w:rPr>
+          <w:rStyle w:val="a4"/>
+          <w:rFonts w:ascii="Arial" w:hAnsi="Arial" w:cs="Arial"/>
+          <w:b w:val="0"/>
+          <w:bCs w:val="0"/>
+          <w:i/>
+          <w:iCs/>
+          <w:color w:val="3D4351"/>
+          <w:sz w:val="27"/>
+          <w:szCs w:val="27"/>
+        </w:rPr>
+        <w:t>text</w:t>
+      </w:r>
+      <w:proofErr w:type="spellEnd"/>
+      <w:r>
+        <w:rPr>
+          <w:rStyle w:val="a4"/>
+          <w:rFonts w:ascii="Arial" w:hAnsi="Arial" w:cs="Arial"/>
+          <w:b w:val="0"/>
+          <w:bCs w:val="0"/>
+          <w:i/>
+          <w:iCs/>
+          <w:color w:val="3D4351"/>
+          <w:sz w:val="27"/>
+          <w:szCs w:val="27"/>
+        </w:rPr>
+        <w:t>/</w:t>
+      </w:r>
+      <w:proofErr w:type="spellStart"/>
+      <w:r>
+        <w:rPr>
+          <w:rStyle w:val="a4"/>
+          <w:rFonts w:ascii="Arial" w:hAnsi="Arial" w:cs="Arial"/>
+          <w:b w:val="0"/>
+          <w:bCs w:val="0"/>
+          <w:i/>
+          <w:iCs/>
+          <w:color w:val="3D4351"/>
+          <w:sz w:val="27"/>
+          <w:szCs w:val="27"/>
+        </w:rPr>
+        <w:t>html</w:t>
+      </w:r>
+      <w:proofErr w:type="spellEnd"/>
+      <w:r>
+        <w:rPr>
+          <w:rFonts w:ascii="Arial" w:hAnsi="Arial" w:cs="Arial"/>
+          <w:color w:val="3D4351"/>
+          <w:sz w:val="27"/>
+          <w:szCs w:val="27"/>
+        </w:rPr>
+        <w:t>» в качестве типа контента для компонента</w:t>
+      </w:r>
+      <w:r>
+        <w:rPr>
+          <w:rStyle w:val="apple-converted-space"/>
+          <w:rFonts w:ascii="Arial" w:hAnsi="Arial" w:cs="Arial"/>
+          <w:color w:val="3D4351"/>
+          <w:sz w:val="27"/>
+          <w:szCs w:val="27"/>
+        </w:rPr>
+        <w:t> </w:t>
+      </w:r>
+      <w:proofErr w:type="spellStart"/>
+      <w:r>
+        <w:rPr>
+          <w:rStyle w:val="a4"/>
+          <w:rFonts w:ascii="Arial" w:hAnsi="Arial" w:cs="Arial"/>
+          <w:b w:val="0"/>
+          <w:bCs w:val="0"/>
+          <w:color w:val="3D4351"/>
+          <w:sz w:val="27"/>
+          <w:szCs w:val="27"/>
+        </w:rPr>
+        <w:t>htmlTextPane</w:t>
+      </w:r>
+      <w:proofErr w:type="spellEnd"/>
+      <w:r>
+        <w:rPr>
+          <w:rFonts w:ascii="Arial" w:hAnsi="Arial" w:cs="Arial"/>
+          <w:color w:val="3D4351"/>
+          <w:sz w:val="27"/>
+          <w:szCs w:val="27"/>
+        </w:rPr>
+        <w:t>.</w:t>
+      </w:r>
+      <w:r>
+        <w:rPr>
+          <w:rFonts w:ascii="Arial" w:hAnsi="Arial" w:cs="Arial"/>
+          <w:color w:val="3D4351"/>
+          <w:sz w:val="27"/>
+          <w:szCs w:val="27"/>
+        </w:rPr>
+        <w:br/>
+        <w:t>Найди и используй подходящий метод.</w:t>
+      </w:r>
+      <w:r>
+        <w:rPr>
+          <w:rFonts w:ascii="Arial" w:hAnsi="Arial" w:cs="Arial"/>
+          <w:color w:val="3D4351"/>
+          <w:sz w:val="27"/>
+          <w:szCs w:val="27"/>
+        </w:rPr>
+        <w:br/>
+        <w:t>6.2. Создавать новый локальный компонент</w:t>
+      </w:r>
+      <w:r>
+        <w:rPr>
+          <w:rStyle w:val="apple-converted-space"/>
+          <w:rFonts w:ascii="Arial" w:hAnsi="Arial" w:cs="Arial"/>
+          <w:color w:val="3D4351"/>
+          <w:sz w:val="27"/>
+          <w:szCs w:val="27"/>
+        </w:rPr>
+        <w:t> </w:t>
+      </w:r>
+      <w:proofErr w:type="spellStart"/>
+      <w:r>
+        <w:rPr>
+          <w:rStyle w:val="a4"/>
+          <w:rFonts w:ascii="Arial" w:hAnsi="Arial" w:cs="Arial"/>
+          <w:b w:val="0"/>
+          <w:bCs w:val="0"/>
+          <w:color w:val="3D4351"/>
+          <w:sz w:val="27"/>
+          <w:szCs w:val="27"/>
+        </w:rPr>
+        <w:t>JScrollPane</w:t>
+      </w:r>
+      <w:proofErr w:type="spellEnd"/>
+      <w:r>
+        <w:rPr>
+          <w:rStyle w:val="apple-converted-space"/>
+          <w:rFonts w:ascii="Arial" w:hAnsi="Arial" w:cs="Arial"/>
+          <w:color w:val="3D4351"/>
+          <w:sz w:val="27"/>
+          <w:szCs w:val="27"/>
+        </w:rPr>
+        <w:t> </w:t>
+      </w:r>
+      <w:r>
+        <w:rPr>
+          <w:rFonts w:ascii="Arial" w:hAnsi="Arial" w:cs="Arial"/>
+          <w:color w:val="3D4351"/>
+          <w:sz w:val="27"/>
+          <w:szCs w:val="27"/>
+        </w:rPr>
+        <w:t>на базе</w:t>
+      </w:r>
+      <w:r>
+        <w:rPr>
+          <w:rStyle w:val="apple-converted-space"/>
+          <w:rFonts w:ascii="Arial" w:hAnsi="Arial" w:cs="Arial"/>
+          <w:color w:val="3D4351"/>
+          <w:sz w:val="27"/>
+          <w:szCs w:val="27"/>
+        </w:rPr>
+        <w:t> </w:t>
+      </w:r>
+      <w:proofErr w:type="spellStart"/>
+      <w:r>
+        <w:rPr>
+          <w:rStyle w:val="a4"/>
+          <w:rFonts w:ascii="Arial" w:hAnsi="Arial" w:cs="Arial"/>
+          <w:b w:val="0"/>
+          <w:bCs w:val="0"/>
+          <w:color w:val="3D4351"/>
+          <w:sz w:val="27"/>
+          <w:szCs w:val="27"/>
+        </w:rPr>
+        <w:t>htmlTextPane</w:t>
+      </w:r>
+      <w:proofErr w:type="spellEnd"/>
+      <w:r>
+        <w:rPr>
+          <w:rFonts w:ascii="Arial" w:hAnsi="Arial" w:cs="Arial"/>
+          <w:color w:val="3D4351"/>
+          <w:sz w:val="27"/>
+          <w:szCs w:val="27"/>
+        </w:rPr>
+        <w:t>.</w:t>
+      </w:r>
+      <w:r>
+        <w:rPr>
+          <w:rFonts w:ascii="Arial" w:hAnsi="Arial" w:cs="Arial"/>
+          <w:color w:val="3D4351"/>
+          <w:sz w:val="27"/>
+          <w:szCs w:val="27"/>
+        </w:rPr>
+        <w:br/>
+        <w:t xml:space="preserve">6.3. Добавлять вкладку в панель </w:t>
+      </w:r>
+      <w:proofErr w:type="spellStart"/>
+      <w:r>
+        <w:rPr>
+          <w:rFonts w:ascii="Arial" w:hAnsi="Arial" w:cs="Arial"/>
+          <w:color w:val="3D4351"/>
+          <w:sz w:val="27"/>
+          <w:szCs w:val="27"/>
+        </w:rPr>
+        <w:t>tabbedPane</w:t>
+      </w:r>
+      <w:proofErr w:type="spellEnd"/>
+      <w:r>
+        <w:rPr>
+          <w:rFonts w:ascii="Arial" w:hAnsi="Arial" w:cs="Arial"/>
+          <w:color w:val="3D4351"/>
+          <w:sz w:val="27"/>
+          <w:szCs w:val="27"/>
+        </w:rPr>
+        <w:t xml:space="preserve"> с именем «</w:t>
+      </w:r>
+      <w:r>
+        <w:rPr>
+          <w:rStyle w:val="a4"/>
+          <w:rFonts w:ascii="Arial" w:hAnsi="Arial" w:cs="Arial"/>
+          <w:b w:val="0"/>
+          <w:bCs w:val="0"/>
+          <w:i/>
+          <w:iCs/>
+          <w:color w:val="3D4351"/>
+          <w:sz w:val="27"/>
+          <w:szCs w:val="27"/>
+        </w:rPr>
+        <w:t>HTML</w:t>
+      </w:r>
+      <w:r>
+        <w:rPr>
+          <w:rFonts w:ascii="Arial" w:hAnsi="Arial" w:cs="Arial"/>
+          <w:color w:val="3D4351"/>
+          <w:sz w:val="27"/>
+          <w:szCs w:val="27"/>
+        </w:rPr>
+        <w:t>» и компонентом из предыдущего</w:t>
+      </w:r>
+      <w:r>
+        <w:rPr>
+          <w:rFonts w:ascii="Arial" w:hAnsi="Arial" w:cs="Arial"/>
+          <w:color w:val="3D4351"/>
+          <w:sz w:val="27"/>
+          <w:szCs w:val="27"/>
+        </w:rPr>
+        <w:br/>
+        <w:t>пункта.</w:t>
+      </w:r>
+      <w:r>
+        <w:rPr>
+          <w:rFonts w:ascii="Arial" w:hAnsi="Arial" w:cs="Arial"/>
+          <w:color w:val="3D4351"/>
+          <w:sz w:val="27"/>
+          <w:szCs w:val="27"/>
+        </w:rPr>
+        <w:br/>
+        <w:t>6.4. Создавать новый локальный компонент</w:t>
+      </w:r>
+      <w:r>
+        <w:rPr>
+          <w:rStyle w:val="apple-converted-space"/>
+          <w:rFonts w:ascii="Arial" w:hAnsi="Arial" w:cs="Arial"/>
+          <w:color w:val="3D4351"/>
+          <w:sz w:val="27"/>
+          <w:szCs w:val="27"/>
+        </w:rPr>
+        <w:t> </w:t>
+      </w:r>
+      <w:proofErr w:type="spellStart"/>
+      <w:r>
+        <w:rPr>
+          <w:rStyle w:val="text-red"/>
+          <w:rFonts w:ascii="Arial" w:hAnsi="Arial" w:cs="Arial"/>
+          <w:color w:val="000000"/>
+          <w:sz w:val="27"/>
+          <w:szCs w:val="27"/>
+        </w:rPr>
+        <w:t>JScrollPane</w:t>
+      </w:r>
+      <w:proofErr w:type="spellEnd"/>
+      <w:r>
+        <w:rPr>
+          <w:rStyle w:val="apple-converted-space"/>
+          <w:rFonts w:ascii="Arial" w:hAnsi="Arial" w:cs="Arial"/>
+          <w:color w:val="3D4351"/>
+          <w:sz w:val="27"/>
+          <w:szCs w:val="27"/>
+        </w:rPr>
+        <w:t> </w:t>
+      </w:r>
+      <w:r>
+        <w:rPr>
+          <w:rFonts w:ascii="Arial" w:hAnsi="Arial" w:cs="Arial"/>
+          <w:color w:val="3D4351"/>
+          <w:sz w:val="27"/>
+          <w:szCs w:val="27"/>
+        </w:rPr>
+        <w:t>на базе</w:t>
+      </w:r>
+      <w:r>
+        <w:rPr>
+          <w:rStyle w:val="apple-converted-space"/>
+          <w:rFonts w:ascii="Arial" w:hAnsi="Arial" w:cs="Arial"/>
+          <w:color w:val="3D4351"/>
+          <w:sz w:val="27"/>
+          <w:szCs w:val="27"/>
+        </w:rPr>
+        <w:t> </w:t>
+      </w:r>
+      <w:proofErr w:type="spellStart"/>
+      <w:r>
+        <w:rPr>
+          <w:rStyle w:val="a4"/>
+          <w:rFonts w:ascii="Arial" w:hAnsi="Arial" w:cs="Arial"/>
+          <w:b w:val="0"/>
+          <w:bCs w:val="0"/>
+          <w:color w:val="3D4351"/>
+          <w:sz w:val="27"/>
+          <w:szCs w:val="27"/>
+        </w:rPr>
+        <w:t>plainTextPane</w:t>
+      </w:r>
+      <w:proofErr w:type="spellEnd"/>
+      <w:r>
+        <w:rPr>
+          <w:rFonts w:ascii="Arial" w:hAnsi="Arial" w:cs="Arial"/>
+          <w:color w:val="3D4351"/>
+          <w:sz w:val="27"/>
+          <w:szCs w:val="27"/>
+        </w:rPr>
+        <w:t>.</w:t>
+      </w:r>
+      <w:r>
+        <w:rPr>
+          <w:rFonts w:ascii="Arial" w:hAnsi="Arial" w:cs="Arial"/>
+          <w:color w:val="3D4351"/>
+          <w:sz w:val="27"/>
+          <w:szCs w:val="27"/>
+        </w:rPr>
+        <w:br/>
+      </w:r>
+      <w:r>
+        <w:rPr>
+          <w:rFonts w:ascii="Arial" w:hAnsi="Arial" w:cs="Arial"/>
+          <w:color w:val="3D4351"/>
+          <w:sz w:val="27"/>
+          <w:szCs w:val="27"/>
+        </w:rPr>
+        <w:lastRenderedPageBreak/>
+        <w:t>6.5. Добавлять еще одну вкладку в</w:t>
+      </w:r>
+      <w:r>
+        <w:rPr>
+          <w:rStyle w:val="apple-converted-space"/>
+          <w:rFonts w:ascii="Arial" w:hAnsi="Arial" w:cs="Arial"/>
+          <w:color w:val="3D4351"/>
+          <w:sz w:val="27"/>
+          <w:szCs w:val="27"/>
+        </w:rPr>
+        <w:t> </w:t>
+      </w:r>
+      <w:proofErr w:type="spellStart"/>
+      <w:r>
+        <w:rPr>
+          <w:rStyle w:val="a4"/>
+          <w:rFonts w:ascii="Arial" w:hAnsi="Arial" w:cs="Arial"/>
+          <w:b w:val="0"/>
+          <w:bCs w:val="0"/>
+          <w:color w:val="000000"/>
+          <w:sz w:val="27"/>
+          <w:szCs w:val="27"/>
+        </w:rPr>
+        <w:t>tabbedPane</w:t>
+      </w:r>
+      <w:proofErr w:type="spellEnd"/>
+      <w:r>
+        <w:rPr>
+          <w:rStyle w:val="apple-converted-space"/>
+          <w:rFonts w:ascii="Arial" w:hAnsi="Arial" w:cs="Arial"/>
+          <w:color w:val="3D4351"/>
+          <w:sz w:val="27"/>
+          <w:szCs w:val="27"/>
+        </w:rPr>
+        <w:t> </w:t>
+      </w:r>
+      <w:r>
+        <w:rPr>
+          <w:rFonts w:ascii="Arial" w:hAnsi="Arial" w:cs="Arial"/>
+          <w:color w:val="3D4351"/>
+          <w:sz w:val="27"/>
+          <w:szCs w:val="27"/>
+        </w:rPr>
+        <w:t>с именем «</w:t>
+      </w:r>
+      <w:r>
+        <w:rPr>
+          <w:rStyle w:val="a4"/>
+          <w:rFonts w:ascii="Arial" w:hAnsi="Arial" w:cs="Arial"/>
+          <w:b w:val="0"/>
+          <w:bCs w:val="0"/>
+          <w:i/>
+          <w:iCs/>
+          <w:color w:val="3D4351"/>
+          <w:sz w:val="27"/>
+          <w:szCs w:val="27"/>
+        </w:rPr>
+        <w:t>Текст</w:t>
+      </w:r>
+      <w:r>
+        <w:rPr>
+          <w:rFonts w:ascii="Arial" w:hAnsi="Arial" w:cs="Arial"/>
+          <w:color w:val="3D4351"/>
+          <w:sz w:val="27"/>
+          <w:szCs w:val="27"/>
+        </w:rPr>
+        <w:t>» и компонентом из</w:t>
+      </w:r>
+      <w:r>
+        <w:rPr>
+          <w:rFonts w:ascii="Arial" w:hAnsi="Arial" w:cs="Arial"/>
+          <w:color w:val="3D4351"/>
+          <w:sz w:val="27"/>
+          <w:szCs w:val="27"/>
+        </w:rPr>
+        <w:br/>
+        <w:t>предыдущего пункта.</w:t>
+      </w:r>
+      <w:r>
+        <w:rPr>
+          <w:rFonts w:ascii="Arial" w:hAnsi="Arial" w:cs="Arial"/>
+          <w:color w:val="3D4351"/>
+          <w:sz w:val="27"/>
+          <w:szCs w:val="27"/>
+        </w:rPr>
+        <w:br/>
+        <w:t>6.6. Устанавливать предпочтительный размер панели</w:t>
+      </w:r>
+      <w:r>
+        <w:rPr>
+          <w:rStyle w:val="apple-converted-space"/>
+          <w:rFonts w:ascii="Arial" w:hAnsi="Arial" w:cs="Arial"/>
+          <w:color w:val="3D4351"/>
+          <w:sz w:val="27"/>
+          <w:szCs w:val="27"/>
+        </w:rPr>
+        <w:t> </w:t>
+      </w:r>
+      <w:proofErr w:type="spellStart"/>
+      <w:r>
+        <w:rPr>
+          <w:rStyle w:val="a4"/>
+          <w:rFonts w:ascii="Arial" w:hAnsi="Arial" w:cs="Arial"/>
+          <w:b w:val="0"/>
+          <w:bCs w:val="0"/>
+          <w:color w:val="000000"/>
+          <w:sz w:val="27"/>
+          <w:szCs w:val="27"/>
+        </w:rPr>
+        <w:t>tabbedPane</w:t>
+      </w:r>
+      <w:proofErr w:type="spellEnd"/>
+      <w:r>
+        <w:rPr>
+          <w:rFonts w:ascii="Arial" w:hAnsi="Arial" w:cs="Arial"/>
+          <w:color w:val="3D4351"/>
+          <w:sz w:val="27"/>
+          <w:szCs w:val="27"/>
+        </w:rPr>
+        <w:t>.</w:t>
+      </w:r>
+      <w:r>
+        <w:rPr>
+          <w:rFonts w:ascii="Arial" w:hAnsi="Arial" w:cs="Arial"/>
+          <w:color w:val="3D4351"/>
+          <w:sz w:val="27"/>
+          <w:szCs w:val="27"/>
+        </w:rPr>
+        <w:br/>
+        <w:t>6.7. Создавать объект класса</w:t>
+      </w:r>
+      <w:r>
+        <w:rPr>
+          <w:rStyle w:val="apple-converted-space"/>
+          <w:rFonts w:ascii="Arial" w:hAnsi="Arial" w:cs="Arial"/>
+          <w:color w:val="3D4351"/>
+          <w:sz w:val="27"/>
+          <w:szCs w:val="27"/>
+        </w:rPr>
+        <w:t> </w:t>
+      </w:r>
+      <w:proofErr w:type="spellStart"/>
+      <w:r>
+        <w:rPr>
+          <w:rStyle w:val="text-corporate"/>
+          <w:rFonts w:ascii="Arial" w:hAnsi="Arial" w:cs="Arial"/>
+          <w:color w:val="000000"/>
+          <w:sz w:val="27"/>
+          <w:szCs w:val="27"/>
+        </w:rPr>
+        <w:t>TabbedPaneChangeListener</w:t>
+      </w:r>
+      <w:proofErr w:type="spellEnd"/>
+      <w:r>
+        <w:rPr>
+          <w:rStyle w:val="apple-converted-space"/>
+          <w:rFonts w:ascii="Arial" w:hAnsi="Arial" w:cs="Arial"/>
+          <w:color w:val="3D4351"/>
+          <w:sz w:val="27"/>
+          <w:szCs w:val="27"/>
+        </w:rPr>
+        <w:t> </w:t>
+      </w:r>
+      <w:r>
+        <w:rPr>
+          <w:rFonts w:ascii="Arial" w:hAnsi="Arial" w:cs="Arial"/>
+          <w:color w:val="3D4351"/>
+          <w:sz w:val="27"/>
+          <w:szCs w:val="27"/>
+        </w:rPr>
+        <w:t>и устанавливать его в качестве слушателя изменений в</w:t>
+      </w:r>
+      <w:r>
+        <w:rPr>
+          <w:rStyle w:val="apple-converted-space"/>
+          <w:rFonts w:ascii="Arial" w:hAnsi="Arial" w:cs="Arial"/>
+          <w:color w:val="3D4351"/>
+          <w:sz w:val="27"/>
+          <w:szCs w:val="27"/>
+        </w:rPr>
+        <w:t> </w:t>
+      </w:r>
+      <w:proofErr w:type="spellStart"/>
+      <w:r>
+        <w:rPr>
+          <w:rStyle w:val="a4"/>
+          <w:rFonts w:ascii="Arial" w:hAnsi="Arial" w:cs="Arial"/>
+          <w:b w:val="0"/>
+          <w:bCs w:val="0"/>
+          <w:color w:val="000000"/>
+          <w:sz w:val="27"/>
+          <w:szCs w:val="27"/>
+        </w:rPr>
+        <w:t>tabbedPane</w:t>
+      </w:r>
+      <w:proofErr w:type="spellEnd"/>
+      <w:r>
+        <w:rPr>
+          <w:rFonts w:ascii="Arial" w:hAnsi="Arial" w:cs="Arial"/>
+          <w:color w:val="3D4351"/>
+          <w:sz w:val="27"/>
+          <w:szCs w:val="27"/>
+        </w:rPr>
+        <w:t>.</w:t>
+      </w:r>
+      <w:r>
+        <w:rPr>
+          <w:rFonts w:ascii="Arial" w:hAnsi="Arial" w:cs="Arial"/>
+          <w:color w:val="3D4351"/>
+          <w:sz w:val="27"/>
+          <w:szCs w:val="27"/>
+        </w:rPr>
+        <w:br/>
+        <w:t>6.8. Добавлять по центру панели контента текущего фрейма нашу панель с вкладками.</w:t>
+      </w:r>
+      <w:r>
+        <w:rPr>
+          <w:rFonts w:ascii="Arial" w:hAnsi="Arial" w:cs="Arial"/>
+          <w:color w:val="3D4351"/>
+          <w:sz w:val="27"/>
+          <w:szCs w:val="27"/>
+        </w:rPr>
+        <w:br/>
+        <w:t>Получить панель контента текущего фрейма можно с помощью метода </w:t>
+      </w:r>
+      <w:proofErr w:type="spellStart"/>
+      <w:r>
+        <w:rPr>
+          <w:rFonts w:ascii="Arial" w:hAnsi="Arial" w:cs="Arial"/>
+          <w:color w:val="3D4351"/>
+          <w:sz w:val="27"/>
+          <w:szCs w:val="27"/>
+        </w:rPr>
+        <w:t>getContentPane</w:t>
+      </w:r>
+      <w:proofErr w:type="spellEnd"/>
+      <w:r>
+        <w:rPr>
+          <w:rFonts w:ascii="Arial" w:hAnsi="Arial" w:cs="Arial"/>
+          <w:color w:val="3D4351"/>
+          <w:sz w:val="27"/>
+          <w:szCs w:val="27"/>
+        </w:rPr>
+        <w:t xml:space="preserve">(), его реализация </w:t>
+      </w:r>
+      <w:proofErr w:type="spellStart"/>
+      <w:r>
+        <w:rPr>
+          <w:rFonts w:ascii="Arial" w:hAnsi="Arial" w:cs="Arial"/>
+          <w:color w:val="3D4351"/>
+          <w:sz w:val="27"/>
+          <w:szCs w:val="27"/>
+        </w:rPr>
+        <w:t>унаследовалась</w:t>
+      </w:r>
+      <w:proofErr w:type="spellEnd"/>
+      <w:r>
+        <w:rPr>
+          <w:rFonts w:ascii="Arial" w:hAnsi="Arial" w:cs="Arial"/>
+          <w:color w:val="3D4351"/>
+          <w:sz w:val="27"/>
+          <w:szCs w:val="27"/>
+        </w:rPr>
+        <w:t xml:space="preserve"> от</w:t>
+      </w:r>
+      <w:r>
+        <w:rPr>
+          <w:rStyle w:val="apple-converted-space"/>
+          <w:rFonts w:ascii="Arial" w:hAnsi="Arial" w:cs="Arial"/>
+          <w:color w:val="3D4351"/>
+          <w:sz w:val="27"/>
+          <w:szCs w:val="27"/>
+        </w:rPr>
+        <w:t> </w:t>
+      </w:r>
+      <w:proofErr w:type="spellStart"/>
+      <w:r>
+        <w:rPr>
+          <w:rStyle w:val="a4"/>
+          <w:rFonts w:ascii="Arial" w:hAnsi="Arial" w:cs="Arial"/>
+          <w:b w:val="0"/>
+          <w:bCs w:val="0"/>
+          <w:color w:val="3D4351"/>
+          <w:sz w:val="27"/>
+          <w:szCs w:val="27"/>
+        </w:rPr>
+        <w:t>JFrame</w:t>
+      </w:r>
+      <w:proofErr w:type="spellEnd"/>
+      <w:r>
+        <w:rPr>
+          <w:rFonts w:ascii="Arial" w:hAnsi="Arial" w:cs="Arial"/>
+          <w:color w:val="3D4351"/>
+          <w:sz w:val="27"/>
+          <w:szCs w:val="27"/>
+        </w:rPr>
+        <w:t>.</w:t>
+      </w:r>
+      <w:r>
+        <w:rPr>
+          <w:rFonts w:ascii="Arial" w:hAnsi="Arial" w:cs="Arial"/>
+          <w:color w:val="3D4351"/>
+          <w:sz w:val="27"/>
+          <w:szCs w:val="27"/>
+        </w:rPr>
+        <w:br/>
+        <w:t>После запуска приложения можно будет увидеть текущие результаты: две независимые закладки (</w:t>
+      </w:r>
+      <w:r>
+        <w:rPr>
+          <w:rStyle w:val="a5"/>
+          <w:rFonts w:ascii="Arial" w:hAnsi="Arial" w:cs="Arial"/>
+          <w:color w:val="3D4351"/>
+          <w:sz w:val="27"/>
+          <w:szCs w:val="27"/>
+        </w:rPr>
+        <w:t>HTML и Текст</w:t>
+      </w:r>
+      <w:r>
+        <w:rPr>
+          <w:rFonts w:ascii="Arial" w:hAnsi="Arial" w:cs="Arial"/>
+          <w:color w:val="3D4351"/>
+          <w:sz w:val="27"/>
+          <w:szCs w:val="27"/>
+        </w:rPr>
+        <w:t>), в каждой из которых можно набирать свой текст.</w:t>
+      </w:r>
+    </w:p>
+    <w:p>
+      <w:r>
+        <w:rPr>
+          <w:rFonts w:ascii="Arial" w:hAnsi="Arial" w:cs="Arial"/>
+          <w:color w:val="3D4351"/>
+          <w:sz w:val="27"/>
+          <w:szCs w:val="27"/>
+        </w:rPr>
+        <w:br/>
+        <w:t>Требования:</w:t>
+      </w:r>
+      <w:r>
+        <w:rPr>
+          <w:rFonts w:ascii="Arial" w:hAnsi="Arial" w:cs="Arial"/>
+          <w:color w:val="3D4351"/>
+          <w:sz w:val="27"/>
+          <w:szCs w:val="27"/>
+        </w:rPr>
+        <w:br/>
+      </w:r>
+      <w:r>
+        <w:rPr>
+          <w:rFonts w:ascii="Arial" w:hAnsi="Arial" w:cs="Arial"/>
+          <w:color w:val="3D4351"/>
+          <w:sz w:val="27"/>
+          <w:szCs w:val="27"/>
+          <w:shd w:val="clear" w:color="auto" w:fill="FFFFFF"/>
+        </w:rPr>
+        <w:t>1.</w:t>
+      </w:r>
+      <w:r>
+        <w:rPr>
+          <w:rFonts w:ascii="Arial" w:hAnsi="Arial" w:cs="Arial"/>
+          <w:color w:val="3D4351"/>
+          <w:sz w:val="27"/>
+          <w:szCs w:val="27"/>
+          <w:shd w:val="clear" w:color="auto" w:fill="FFFFFF"/>
+        </w:rPr>
+        <w:t> </w:t>
+      </w:r>
+      <w:r>
+        <w:rPr>
+          <w:rFonts w:ascii="Arial" w:hAnsi="Arial" w:cs="Arial"/>
+          <w:color w:val="3D4351"/>
+          <w:sz w:val="27"/>
+          <w:szCs w:val="27"/>
+          <w:shd w:val="clear" w:color="auto" w:fill="FFFFFF"/>
+        </w:rPr>
+        <w:t xml:space="preserve">В методе </w:t>
+      </w:r>
+      <w:proofErr w:type="spellStart"/>
+      <w:r>
+        <w:rPr>
+          <w:rFonts w:ascii="Arial" w:hAnsi="Arial" w:cs="Arial"/>
+          <w:color w:val="3D4351"/>
+          <w:sz w:val="27"/>
+          <w:szCs w:val="27"/>
+          <w:shd w:val="clear" w:color="auto" w:fill="FFFFFF"/>
+        </w:rPr>
+        <w:t>initEditor</w:t>
+      </w:r>
+      <w:proofErr w:type="spellEnd"/>
+      <w:r>
+        <w:rPr>
+          <w:rFonts w:ascii="Arial" w:hAnsi="Arial" w:cs="Arial"/>
+          <w:color w:val="3D4351"/>
+          <w:sz w:val="27"/>
+          <w:szCs w:val="27"/>
+          <w:shd w:val="clear" w:color="auto" w:fill="FFFFFF"/>
+        </w:rPr>
+        <w:t xml:space="preserve">() для компонента </w:t>
+      </w:r>
+      <w:proofErr w:type="spellStart"/>
+      <w:r>
+        <w:rPr>
+          <w:rFonts w:ascii="Arial" w:hAnsi="Arial" w:cs="Arial"/>
+          <w:color w:val="3D4351"/>
+          <w:sz w:val="27"/>
+          <w:szCs w:val="27"/>
+          <w:shd w:val="clear" w:color="auto" w:fill="FFFFFF"/>
+        </w:rPr>
+        <w:t>htmlTextPane</w:t>
+      </w:r>
+      <w:proofErr w:type="spellEnd"/>
+      <w:r>
+        <w:rPr>
+          <w:rFonts w:ascii="Arial" w:hAnsi="Arial" w:cs="Arial"/>
+          <w:color w:val="3D4351"/>
+          <w:sz w:val="27"/>
+          <w:szCs w:val="27"/>
+          <w:shd w:val="clear" w:color="auto" w:fill="FFFFFF"/>
+        </w:rPr>
+        <w:t xml:space="preserve"> должен устанавливаться тип контента "</w:t>
+      </w:r>
+      <w:proofErr w:type="spellStart"/>
+      <w:r>
+        <w:rPr>
+          <w:rFonts w:ascii="Arial" w:hAnsi="Arial" w:cs="Arial"/>
+          <w:color w:val="3D4351"/>
+          <w:sz w:val="27"/>
+          <w:szCs w:val="27"/>
+          <w:shd w:val="clear" w:color="auto" w:fill="FFFFFF"/>
+        </w:rPr>
+        <w:t>text</w:t>
+      </w:r>
+      <w:proofErr w:type="spellEnd"/>
+      <w:r>
+        <w:rPr>
+          <w:rFonts w:ascii="Arial" w:hAnsi="Arial" w:cs="Arial"/>
+          <w:color w:val="3D4351"/>
+          <w:sz w:val="27"/>
+          <w:szCs w:val="27"/>
+          <w:shd w:val="clear" w:color="auto" w:fill="FFFFFF"/>
+        </w:rPr>
+        <w:t>/</w:t>
+      </w:r>
+      <w:proofErr w:type="spellStart"/>
+      <w:r>
+        <w:rPr>
+          <w:rFonts w:ascii="Arial" w:hAnsi="Arial" w:cs="Arial"/>
+          <w:color w:val="3D4351"/>
+          <w:sz w:val="27"/>
+          <w:szCs w:val="27"/>
+          <w:shd w:val="clear" w:color="auto" w:fill="FFFFFF"/>
+        </w:rPr>
+        <w:t>html</w:t>
+      </w:r>
+      <w:proofErr w:type="spellEnd"/>
+      <w:r>
+        <w:rPr>
+          <w:rFonts w:ascii="Arial" w:hAnsi="Arial" w:cs="Arial"/>
+          <w:color w:val="3D4351"/>
+          <w:sz w:val="27"/>
+          <w:szCs w:val="27"/>
+          <w:shd w:val="clear" w:color="auto" w:fill="FFFFFF"/>
+        </w:rPr>
+        <w:t xml:space="preserve">" через сеттер </w:t>
+      </w:r>
+      <w:proofErr w:type="spellStart"/>
+      <w:r>
+        <w:rPr>
+          <w:rFonts w:ascii="Arial" w:hAnsi="Arial" w:cs="Arial"/>
+          <w:color w:val="3D4351"/>
+          <w:sz w:val="27"/>
+          <w:szCs w:val="27"/>
+          <w:shd w:val="clear" w:color="auto" w:fill="FFFFFF"/>
+        </w:rPr>
+        <w:t>setContentType</w:t>
+      </w:r>
+      <w:proofErr w:type="spellEnd"/>
+      <w:r>
+        <w:rPr>
+          <w:rFonts w:ascii="Arial" w:hAnsi="Arial" w:cs="Arial"/>
+          <w:color w:val="3D4351"/>
+          <w:sz w:val="27"/>
+          <w:szCs w:val="27"/>
+          <w:shd w:val="clear" w:color="auto" w:fill="FFFFFF"/>
+        </w:rPr>
+        <w:t>.</w:t>
+      </w:r>
+      <w:r>
+        <w:rPr>
+          <w:rFonts w:ascii="Arial" w:hAnsi="Arial" w:cs="Arial"/>
+          <w:color w:val="3D4351"/>
+          <w:sz w:val="27"/>
+          <w:szCs w:val="27"/>
+        </w:rPr>
+        <w:br/>
+      </w:r>
+      <w:r>
+        <w:rPr>
+          <w:rFonts w:ascii="Arial" w:hAnsi="Arial" w:cs="Arial"/>
+          <w:color w:val="3D4351"/>
+          <w:sz w:val="27"/>
+          <w:szCs w:val="27"/>
+          <w:shd w:val="clear" w:color="auto" w:fill="FFFFFF"/>
+        </w:rPr>
+        <w:t>2.</w:t>
+      </w:r>
+      <w:r>
+        <w:rPr>
+          <w:rFonts w:ascii="Arial" w:hAnsi="Arial" w:cs="Arial"/>
+          <w:color w:val="3D4351"/>
+          <w:sz w:val="27"/>
+          <w:szCs w:val="27"/>
+          <w:shd w:val="clear" w:color="auto" w:fill="FFFFFF"/>
+        </w:rPr>
+        <w:t> </w:t>
+      </w:r>
+      <w:r>
+        <w:rPr>
+          <w:rFonts w:ascii="Arial" w:hAnsi="Arial" w:cs="Arial"/>
+          <w:color w:val="3D4351"/>
+          <w:sz w:val="27"/>
+          <w:szCs w:val="27"/>
+          <w:shd w:val="clear" w:color="auto" w:fill="FFFFFF"/>
+        </w:rPr>
+        <w:t xml:space="preserve">В методе </w:t>
+      </w:r>
+      <w:proofErr w:type="spellStart"/>
+      <w:r>
+        <w:rPr>
+          <w:rFonts w:ascii="Arial" w:hAnsi="Arial" w:cs="Arial"/>
+          <w:color w:val="3D4351"/>
+          <w:sz w:val="27"/>
+          <w:szCs w:val="27"/>
+          <w:shd w:val="clear" w:color="auto" w:fill="FFFFFF"/>
+        </w:rPr>
+        <w:t>initEditor</w:t>
+      </w:r>
+      <w:proofErr w:type="spellEnd"/>
+      <w:r>
+        <w:rPr>
+          <w:rFonts w:ascii="Arial" w:hAnsi="Arial" w:cs="Arial"/>
+          <w:color w:val="3D4351"/>
+          <w:sz w:val="27"/>
+          <w:szCs w:val="27"/>
+          <w:shd w:val="clear" w:color="auto" w:fill="FFFFFF"/>
+        </w:rPr>
+        <w:t xml:space="preserve">() должен создаваться новый локальный компонент </w:t>
+      </w:r>
+      <w:proofErr w:type="spellStart"/>
+      <w:r>
+        <w:rPr>
+          <w:rFonts w:ascii="Arial" w:hAnsi="Arial" w:cs="Arial"/>
+          <w:color w:val="3D4351"/>
+          <w:sz w:val="27"/>
+          <w:szCs w:val="27"/>
+          <w:shd w:val="clear" w:color="auto" w:fill="FFFFFF"/>
+        </w:rPr>
+        <w:t>JScrollPane</w:t>
+      </w:r>
+      <w:proofErr w:type="spellEnd"/>
+      <w:r>
+        <w:rPr>
+          <w:rFonts w:ascii="Arial" w:hAnsi="Arial" w:cs="Arial"/>
+          <w:color w:val="3D4351"/>
+          <w:sz w:val="27"/>
+          <w:szCs w:val="27"/>
+          <w:shd w:val="clear" w:color="auto" w:fill="FFFFFF"/>
+        </w:rPr>
+        <w:t xml:space="preserve"> через конструктор принимающий </w:t>
+      </w:r>
+      <w:proofErr w:type="spellStart"/>
+      <w:r>
+        <w:rPr>
+          <w:rFonts w:ascii="Arial" w:hAnsi="Arial" w:cs="Arial"/>
+          <w:color w:val="3D4351"/>
+          <w:sz w:val="27"/>
+          <w:szCs w:val="27"/>
+          <w:shd w:val="clear" w:color="auto" w:fill="FFFFFF"/>
+        </w:rPr>
+        <w:t>htmlTextPane</w:t>
+      </w:r>
+      <w:proofErr w:type="spellEnd"/>
+      <w:r>
+        <w:rPr>
+          <w:rFonts w:ascii="Arial" w:hAnsi="Arial" w:cs="Arial"/>
+          <w:color w:val="3D4351"/>
+          <w:sz w:val="27"/>
+          <w:szCs w:val="27"/>
+          <w:shd w:val="clear" w:color="auto" w:fill="FFFFFF"/>
+        </w:rPr>
+        <w:t>.</w:t>
+      </w:r>
+      <w:r>
+        <w:rPr>
+          <w:rFonts w:ascii="Arial" w:hAnsi="Arial" w:cs="Arial"/>
+          <w:color w:val="3D4351"/>
+          <w:sz w:val="27"/>
+          <w:szCs w:val="27"/>
+        </w:rPr>
+        <w:br/>
+      </w:r>
+      <w:r>
+        <w:rPr>
+          <w:rFonts w:ascii="Arial" w:hAnsi="Arial" w:cs="Arial"/>
+          <w:color w:val="3D4351"/>
+          <w:sz w:val="27"/>
+          <w:szCs w:val="27"/>
+          <w:shd w:val="clear" w:color="auto" w:fill="FFFFFF"/>
+        </w:rPr>
+        <w:t>3.</w:t>
+      </w:r>
+      <w:r>
+        <w:rPr>
+          <w:rFonts w:ascii="Arial" w:hAnsi="Arial" w:cs="Arial"/>
+          <w:color w:val="3D4351"/>
+          <w:sz w:val="27"/>
+          <w:szCs w:val="27"/>
+          <w:shd w:val="clear" w:color="auto" w:fill="FFFFFF"/>
+        </w:rPr>
+        <w:t> </w:t>
+      </w:r>
+      <w:r>
+        <w:rPr>
+          <w:rFonts w:ascii="Arial" w:hAnsi="Arial" w:cs="Arial"/>
+          <w:color w:val="3D4351"/>
+          <w:sz w:val="27"/>
+          <w:szCs w:val="27"/>
+          <w:shd w:val="clear" w:color="auto" w:fill="FFFFFF"/>
+        </w:rPr>
+        <w:t xml:space="preserve">В методе </w:t>
+      </w:r>
+      <w:proofErr w:type="spellStart"/>
+      <w:r>
+        <w:rPr>
+          <w:rFonts w:ascii="Arial" w:hAnsi="Arial" w:cs="Arial"/>
+          <w:color w:val="3D4351"/>
+          <w:sz w:val="27"/>
+          <w:szCs w:val="27"/>
+          <w:shd w:val="clear" w:color="auto" w:fill="FFFFFF"/>
+        </w:rPr>
+        <w:t>initEditor</w:t>
+      </w:r>
+      <w:proofErr w:type="spellEnd"/>
+      <w:r>
+        <w:rPr>
+          <w:rFonts w:ascii="Arial" w:hAnsi="Arial" w:cs="Arial"/>
+          <w:color w:val="3D4351"/>
+          <w:sz w:val="27"/>
+          <w:szCs w:val="27"/>
+          <w:shd w:val="clear" w:color="auto" w:fill="FFFFFF"/>
+        </w:rPr>
+        <w:t xml:space="preserve">() для компонента </w:t>
+      </w:r>
+      <w:proofErr w:type="spellStart"/>
+      <w:r>
+        <w:rPr>
+          <w:rFonts w:ascii="Arial" w:hAnsi="Arial" w:cs="Arial"/>
+          <w:color w:val="3D4351"/>
+          <w:sz w:val="27"/>
+          <w:szCs w:val="27"/>
+          <w:shd w:val="clear" w:color="auto" w:fill="FFFFFF"/>
+        </w:rPr>
+        <w:t>tabbedPane</w:t>
+      </w:r>
+      <w:proofErr w:type="spellEnd"/>
+      <w:r>
+        <w:rPr>
+          <w:rFonts w:ascii="Arial" w:hAnsi="Arial" w:cs="Arial"/>
+          <w:color w:val="3D4351"/>
+          <w:sz w:val="27"/>
+          <w:szCs w:val="27"/>
+          <w:shd w:val="clear" w:color="auto" w:fill="FFFFFF"/>
+        </w:rPr>
+        <w:t xml:space="preserve"> должна добавляться вкладка с именем "HTML" и созданным компонентом </w:t>
+      </w:r>
+      <w:proofErr w:type="spellStart"/>
+      <w:r>
+        <w:rPr>
+          <w:rFonts w:ascii="Arial" w:hAnsi="Arial" w:cs="Arial"/>
+          <w:color w:val="3D4351"/>
+          <w:sz w:val="27"/>
+          <w:szCs w:val="27"/>
+          <w:shd w:val="clear" w:color="auto" w:fill="FFFFFF"/>
+        </w:rPr>
+        <w:t>JScrollPane</w:t>
+      </w:r>
+      <w:proofErr w:type="spellEnd"/>
+      <w:r>
+        <w:rPr>
+          <w:rFonts w:ascii="Arial" w:hAnsi="Arial" w:cs="Arial"/>
+          <w:color w:val="3D4351"/>
+          <w:sz w:val="27"/>
+          <w:szCs w:val="27"/>
+          <w:shd w:val="clear" w:color="auto" w:fill="FFFFFF"/>
+        </w:rPr>
+        <w:t xml:space="preserve"> на базе </w:t>
+      </w:r>
+      <w:proofErr w:type="spellStart"/>
+      <w:r>
+        <w:rPr>
+          <w:rFonts w:ascii="Arial" w:hAnsi="Arial" w:cs="Arial"/>
+          <w:color w:val="3D4351"/>
+          <w:sz w:val="27"/>
+          <w:szCs w:val="27"/>
+          <w:shd w:val="clear" w:color="auto" w:fill="FFFFFF"/>
+        </w:rPr>
+        <w:t>htmlTextPane</w:t>
+      </w:r>
+      <w:proofErr w:type="spellEnd"/>
+      <w:r>
+        <w:rPr>
+          <w:rFonts w:ascii="Arial" w:hAnsi="Arial" w:cs="Arial"/>
+          <w:color w:val="3D4351"/>
+          <w:sz w:val="27"/>
+          <w:szCs w:val="27"/>
+          <w:shd w:val="clear" w:color="auto" w:fill="FFFFFF"/>
+        </w:rPr>
+        <w:t>.</w:t>
+      </w:r>
+      <w:r>
+        <w:rPr>
+          <w:rFonts w:ascii="Arial" w:hAnsi="Arial" w:cs="Arial"/>
+          <w:color w:val="3D4351"/>
+          <w:sz w:val="27"/>
+          <w:szCs w:val="27"/>
+        </w:rPr>
+        <w:br/>
+      </w:r>
+      <w:r>
+        <w:rPr>
+          <w:rFonts w:ascii="Arial" w:hAnsi="Arial" w:cs="Arial"/>
+          <w:color w:val="3D4351"/>
+          <w:sz w:val="27"/>
+          <w:szCs w:val="27"/>
+          <w:shd w:val="clear" w:color="auto" w:fill="FFFFFF"/>
+        </w:rPr>
+        <w:t>4.</w:t>
+      </w:r>
+      <w:r>
+        <w:rPr>
+          <w:rFonts w:ascii="Arial" w:hAnsi="Arial" w:cs="Arial"/>
+          <w:color w:val="3D4351"/>
+          <w:sz w:val="27"/>
+          <w:szCs w:val="27"/>
+          <w:shd w:val="clear" w:color="auto" w:fill="FFFFFF"/>
+        </w:rPr>
+        <w:t> </w:t>
+      </w:r>
+      <w:r>
+        <w:rPr>
+          <w:rFonts w:ascii="Arial" w:hAnsi="Arial" w:cs="Arial"/>
+          <w:color w:val="3D4351"/>
+          <w:sz w:val="27"/>
+          <w:szCs w:val="27"/>
+          <w:shd w:val="clear" w:color="auto" w:fill="FFFFFF"/>
+        </w:rPr>
+        <w:t xml:space="preserve">В методе </w:t>
+      </w:r>
+      <w:proofErr w:type="spellStart"/>
+      <w:r>
+        <w:rPr>
+          <w:rFonts w:ascii="Arial" w:hAnsi="Arial" w:cs="Arial"/>
+          <w:color w:val="3D4351"/>
+          <w:sz w:val="27"/>
+          <w:szCs w:val="27"/>
+          <w:shd w:val="clear" w:color="auto" w:fill="FFFFFF"/>
+        </w:rPr>
+        <w:t>initEditor</w:t>
+      </w:r>
+      <w:proofErr w:type="spellEnd"/>
+      <w:r>
+        <w:rPr>
+          <w:rFonts w:ascii="Arial" w:hAnsi="Arial" w:cs="Arial"/>
+          <w:color w:val="3D4351"/>
+          <w:sz w:val="27"/>
+          <w:szCs w:val="27"/>
+          <w:shd w:val="clear" w:color="auto" w:fill="FFFFFF"/>
+        </w:rPr>
+        <w:t xml:space="preserve">() должен создаваться новый локальный компонент </w:t>
+      </w:r>
+      <w:proofErr w:type="spellStart"/>
+      <w:r>
+        <w:rPr>
+          <w:rFonts w:ascii="Arial" w:hAnsi="Arial" w:cs="Arial"/>
+          <w:color w:val="3D4351"/>
+          <w:sz w:val="27"/>
+          <w:szCs w:val="27"/>
+          <w:shd w:val="clear" w:color="auto" w:fill="FFFFFF"/>
+        </w:rPr>
+        <w:t>JScrollPane</w:t>
+      </w:r>
+      <w:proofErr w:type="spellEnd"/>
+      <w:r>
+        <w:rPr>
+          <w:rFonts w:ascii="Arial" w:hAnsi="Arial" w:cs="Arial"/>
+          <w:color w:val="3D4351"/>
+          <w:sz w:val="27"/>
+          <w:szCs w:val="27"/>
+          <w:shd w:val="clear" w:color="auto" w:fill="FFFFFF"/>
+        </w:rPr>
+        <w:t xml:space="preserve"> через конструктор принимающий </w:t>
+      </w:r>
+      <w:proofErr w:type="spellStart"/>
+      <w:r>
+        <w:rPr>
+          <w:rFonts w:ascii="Arial" w:hAnsi="Arial" w:cs="Arial"/>
+          <w:color w:val="3D4351"/>
+          <w:sz w:val="27"/>
+          <w:szCs w:val="27"/>
+          <w:shd w:val="clear" w:color="auto" w:fill="FFFFFF"/>
+        </w:rPr>
+        <w:t>plainTextPane</w:t>
+      </w:r>
+      <w:proofErr w:type="spellEnd"/>
+      <w:r>
+        <w:rPr>
+          <w:rFonts w:ascii="Arial" w:hAnsi="Arial" w:cs="Arial"/>
+          <w:color w:val="3D4351"/>
+          <w:sz w:val="27"/>
+          <w:szCs w:val="27"/>
+          <w:shd w:val="clear" w:color="auto" w:fill="FFFFFF"/>
+        </w:rPr>
+        <w:t>.</w:t>
+      </w:r>
+      <w:r>
+        <w:rPr>
+          <w:rFonts w:ascii="Arial" w:hAnsi="Arial" w:cs="Arial"/>
+          <w:color w:val="3D4351"/>
+          <w:sz w:val="27"/>
+          <w:szCs w:val="27"/>
+        </w:rPr>
+        <w:br/>
+      </w:r>
+      <w:r>
+        <w:rPr>
+          <w:rFonts w:ascii="Arial" w:hAnsi="Arial" w:cs="Arial"/>
+          <w:color w:val="3D4351"/>
+          <w:sz w:val="27"/>
+          <w:szCs w:val="27"/>
+          <w:shd w:val="clear" w:color="auto" w:fill="FFFFFF"/>
+        </w:rPr>
+        <w:t>5.</w:t>
+      </w:r>
+      <w:r>
+        <w:rPr>
+          <w:rFonts w:ascii="Arial" w:hAnsi="Arial" w:cs="Arial"/>
+          <w:color w:val="3D4351"/>
+          <w:sz w:val="27"/>
+          <w:szCs w:val="27"/>
+          <w:shd w:val="clear" w:color="auto" w:fill="FFFFFF"/>
+        </w:rPr>
+        <w:t> </w:t>
+      </w:r>
+      <w:r>
+        <w:rPr>
+          <w:rFonts w:ascii="Arial" w:hAnsi="Arial" w:cs="Arial"/>
+          <w:color w:val="3D4351"/>
+          <w:sz w:val="27"/>
+          <w:szCs w:val="27"/>
+          <w:shd w:val="clear" w:color="auto" w:fill="FFFFFF"/>
+        </w:rPr>
+        <w:t xml:space="preserve">В методе </w:t>
+      </w:r>
+      <w:proofErr w:type="spellStart"/>
+      <w:r>
+        <w:rPr>
+          <w:rFonts w:ascii="Arial" w:hAnsi="Arial" w:cs="Arial"/>
+          <w:color w:val="3D4351"/>
+          <w:sz w:val="27"/>
+          <w:szCs w:val="27"/>
+          <w:shd w:val="clear" w:color="auto" w:fill="FFFFFF"/>
+        </w:rPr>
+        <w:t>initEditor</w:t>
+      </w:r>
+      <w:proofErr w:type="spellEnd"/>
+      <w:r>
+        <w:rPr>
+          <w:rFonts w:ascii="Arial" w:hAnsi="Arial" w:cs="Arial"/>
+          <w:color w:val="3D4351"/>
+          <w:sz w:val="27"/>
+          <w:szCs w:val="27"/>
+          <w:shd w:val="clear" w:color="auto" w:fill="FFFFFF"/>
+        </w:rPr>
+        <w:t xml:space="preserve">() для компонента </w:t>
+      </w:r>
+      <w:proofErr w:type="spellStart"/>
+      <w:r>
+        <w:rPr>
+          <w:rFonts w:ascii="Arial" w:hAnsi="Arial" w:cs="Arial"/>
+          <w:color w:val="3D4351"/>
+          <w:sz w:val="27"/>
+          <w:szCs w:val="27"/>
+          <w:shd w:val="clear" w:color="auto" w:fill="FFFFFF"/>
+        </w:rPr>
+        <w:t>tabbedPane</w:t>
+      </w:r>
+      <w:proofErr w:type="spellEnd"/>
+      <w:r>
+        <w:rPr>
+          <w:rFonts w:ascii="Arial" w:hAnsi="Arial" w:cs="Arial"/>
+          <w:color w:val="3D4351"/>
+          <w:sz w:val="27"/>
+          <w:szCs w:val="27"/>
+          <w:shd w:val="clear" w:color="auto" w:fill="FFFFFF"/>
+        </w:rPr>
+        <w:t xml:space="preserve"> должна добавляться вкладка с именем "Текст" и созданным компонентом </w:t>
+      </w:r>
+      <w:proofErr w:type="spellStart"/>
+      <w:r>
+        <w:rPr>
+          <w:rFonts w:ascii="Arial" w:hAnsi="Arial" w:cs="Arial"/>
+          <w:color w:val="3D4351"/>
+          <w:sz w:val="27"/>
+          <w:szCs w:val="27"/>
+          <w:shd w:val="clear" w:color="auto" w:fill="FFFFFF"/>
+        </w:rPr>
+        <w:t>JScrollPane</w:t>
+      </w:r>
+      <w:proofErr w:type="spellEnd"/>
+      <w:r>
+        <w:rPr>
+          <w:rFonts w:ascii="Arial" w:hAnsi="Arial" w:cs="Arial"/>
+          <w:color w:val="3D4351"/>
+          <w:sz w:val="27"/>
+          <w:szCs w:val="27"/>
+          <w:shd w:val="clear" w:color="auto" w:fill="FFFFFF"/>
+        </w:rPr>
+        <w:t xml:space="preserve"> на базе </w:t>
+      </w:r>
+      <w:proofErr w:type="spellStart"/>
+      <w:r>
+        <w:rPr>
+          <w:rFonts w:ascii="Arial" w:hAnsi="Arial" w:cs="Arial"/>
+          <w:color w:val="3D4351"/>
+          <w:sz w:val="27"/>
+          <w:szCs w:val="27"/>
+          <w:shd w:val="clear" w:color="auto" w:fill="FFFFFF"/>
+        </w:rPr>
+        <w:t>plainTextPane</w:t>
+      </w:r>
+      <w:proofErr w:type="spellEnd"/>
+      <w:r>
+        <w:rPr>
+          <w:rFonts w:ascii="Arial" w:hAnsi="Arial" w:cs="Arial"/>
+          <w:color w:val="3D4351"/>
+          <w:sz w:val="27"/>
+          <w:szCs w:val="27"/>
+          <w:shd w:val="clear" w:color="auto" w:fill="FFFFFF"/>
+        </w:rPr>
+        <w:t>.</w:t>
+      </w:r>
+      <w:r>
+        <w:rPr>
+          <w:rFonts w:ascii="Arial" w:hAnsi="Arial" w:cs="Arial"/>
+          <w:color w:val="3D4351"/>
+          <w:sz w:val="27"/>
+          <w:szCs w:val="27"/>
+        </w:rPr>
+        <w:br/>
+      </w:r>
+      <w:r>
+        <w:rPr>
+          <w:rFonts w:ascii="Arial" w:hAnsi="Arial" w:cs="Arial"/>
+          <w:color w:val="3D4351"/>
+          <w:sz w:val="27"/>
+          <w:szCs w:val="27"/>
+          <w:shd w:val="clear" w:color="auto" w:fill="FFFFFF"/>
+        </w:rPr>
+        <w:t>6.</w:t>
+      </w:r>
+      <w:r>
+        <w:rPr>
+          <w:rFonts w:ascii="Arial" w:hAnsi="Arial" w:cs="Arial"/>
+          <w:color w:val="3D4351"/>
+          <w:sz w:val="27"/>
+          <w:szCs w:val="27"/>
+          <w:shd w:val="clear" w:color="auto" w:fill="FFFFFF"/>
+        </w:rPr>
+        <w:t> </w:t>
+      </w:r>
+      <w:r>
+        <w:rPr>
+          <w:rFonts w:ascii="Arial" w:hAnsi="Arial" w:cs="Arial"/>
+          <w:color w:val="3D4351"/>
+          <w:sz w:val="27"/>
+          <w:szCs w:val="27"/>
+          <w:shd w:val="clear" w:color="auto" w:fill="FFFFFF"/>
+        </w:rPr>
+        <w:t xml:space="preserve">В методе </w:t>
+      </w:r>
+      <w:proofErr w:type="spellStart"/>
+      <w:r>
+        <w:rPr>
+          <w:rFonts w:ascii="Arial" w:hAnsi="Arial" w:cs="Arial"/>
+          <w:color w:val="3D4351"/>
+          <w:sz w:val="27"/>
+          <w:szCs w:val="27"/>
+          <w:shd w:val="clear" w:color="auto" w:fill="FFFFFF"/>
+        </w:rPr>
+        <w:t>initEditor</w:t>
+      </w:r>
+      <w:proofErr w:type="spellEnd"/>
+      <w:r>
+        <w:rPr>
+          <w:rFonts w:ascii="Arial" w:hAnsi="Arial" w:cs="Arial"/>
+          <w:color w:val="3D4351"/>
+          <w:sz w:val="27"/>
+          <w:szCs w:val="27"/>
+          <w:shd w:val="clear" w:color="auto" w:fill="FFFFFF"/>
+        </w:rPr>
+        <w:t xml:space="preserve">() для компонента </w:t>
+      </w:r>
+      <w:proofErr w:type="spellStart"/>
+      <w:r>
+        <w:rPr>
+          <w:rFonts w:ascii="Arial" w:hAnsi="Arial" w:cs="Arial"/>
+          <w:color w:val="3D4351"/>
+          <w:sz w:val="27"/>
+          <w:szCs w:val="27"/>
+          <w:shd w:val="clear" w:color="auto" w:fill="FFFFFF"/>
+        </w:rPr>
+        <w:t>tabbedPane</w:t>
+      </w:r>
+      <w:proofErr w:type="spellEnd"/>
+      <w:r>
+        <w:rPr>
+          <w:rFonts w:ascii="Arial" w:hAnsi="Arial" w:cs="Arial"/>
+          <w:color w:val="3D4351"/>
+          <w:sz w:val="27"/>
+          <w:szCs w:val="27"/>
+          <w:shd w:val="clear" w:color="auto" w:fill="FFFFFF"/>
+        </w:rPr>
+        <w:t xml:space="preserve"> должен устанавливаться предпочтительный размер панели, через сеттер </w:t>
+      </w:r>
+      <w:proofErr w:type="spellStart"/>
+      <w:r>
+        <w:rPr>
+          <w:rFonts w:ascii="Arial" w:hAnsi="Arial" w:cs="Arial"/>
+          <w:color w:val="3D4351"/>
+          <w:sz w:val="27"/>
+          <w:szCs w:val="27"/>
+          <w:shd w:val="clear" w:color="auto" w:fill="FFFFFF"/>
+        </w:rPr>
+        <w:t>setPreferredSize</w:t>
+      </w:r>
+      <w:proofErr w:type="spellEnd"/>
+      <w:r>
+        <w:rPr>
+          <w:rFonts w:ascii="Arial" w:hAnsi="Arial" w:cs="Arial"/>
+          <w:color w:val="3D4351"/>
+          <w:sz w:val="27"/>
+          <w:szCs w:val="27"/>
+          <w:shd w:val="clear" w:color="auto" w:fill="FFFFFF"/>
+        </w:rPr>
+        <w:t>.</w:t>
+      </w:r>
+      <w:r>
+        <w:rPr>
+          <w:rFonts w:ascii="Arial" w:hAnsi="Arial" w:cs="Arial"/>
+          <w:color w:val="3D4351"/>
+          <w:sz w:val="27"/>
+          <w:szCs w:val="27"/>
+        </w:rPr>
+        <w:br/>
+      </w:r>
+      <w:r>
+        <w:rPr>
+          <w:rFonts w:ascii="Arial" w:hAnsi="Arial" w:cs="Arial"/>
+          <w:color w:val="3D4351"/>
+          <w:sz w:val="27"/>
+          <w:szCs w:val="27"/>
+          <w:shd w:val="clear" w:color="auto" w:fill="FFFFFF"/>
+        </w:rPr>
+        <w:t>7.</w:t>
+      </w:r>
+      <w:r>
+        <w:rPr>
+          <w:rFonts w:ascii="Arial" w:hAnsi="Arial" w:cs="Arial"/>
+          <w:color w:val="3D4351"/>
+          <w:sz w:val="27"/>
+          <w:szCs w:val="27"/>
+          <w:shd w:val="clear" w:color="auto" w:fill="FFFFFF"/>
+        </w:rPr>
+        <w:t> </w:t>
+      </w:r>
+      <w:r>
+        <w:rPr>
+          <w:rFonts w:ascii="Arial" w:hAnsi="Arial" w:cs="Arial"/>
+          <w:color w:val="3D4351"/>
+          <w:sz w:val="27"/>
+          <w:szCs w:val="27"/>
+          <w:shd w:val="clear" w:color="auto" w:fill="FFFFFF"/>
+        </w:rPr>
+        <w:t xml:space="preserve">В методе </w:t>
+      </w:r>
+      <w:proofErr w:type="spellStart"/>
+      <w:r>
+        <w:rPr>
+          <w:rFonts w:ascii="Arial" w:hAnsi="Arial" w:cs="Arial"/>
+          <w:color w:val="3D4351"/>
+          <w:sz w:val="27"/>
+          <w:szCs w:val="27"/>
+          <w:shd w:val="clear" w:color="auto" w:fill="FFFFFF"/>
+        </w:rPr>
+        <w:t>initEditor</w:t>
+      </w:r>
+      <w:proofErr w:type="spellEnd"/>
+      <w:r>
+        <w:rPr>
+          <w:rFonts w:ascii="Arial" w:hAnsi="Arial" w:cs="Arial"/>
+          <w:color w:val="3D4351"/>
+          <w:sz w:val="27"/>
+          <w:szCs w:val="27"/>
+          <w:shd w:val="clear" w:color="auto" w:fill="FFFFFF"/>
+        </w:rPr>
+        <w:t xml:space="preserve">() для компонента </w:t>
+      </w:r>
+      <w:proofErr w:type="spellStart"/>
+      <w:r>
+        <w:rPr>
+          <w:rFonts w:ascii="Arial" w:hAnsi="Arial" w:cs="Arial"/>
+          <w:color w:val="3D4351"/>
+          <w:sz w:val="27"/>
+          <w:szCs w:val="27"/>
+          <w:shd w:val="clear" w:color="auto" w:fill="FFFFFF"/>
+        </w:rPr>
+        <w:t>tabbedPane</w:t>
+      </w:r>
+      <w:proofErr w:type="spellEnd"/>
+      <w:r>
+        <w:rPr>
+          <w:rFonts w:ascii="Arial" w:hAnsi="Arial" w:cs="Arial"/>
+          <w:color w:val="3D4351"/>
+          <w:sz w:val="27"/>
+          <w:szCs w:val="27"/>
+          <w:shd w:val="clear" w:color="auto" w:fill="FFFFFF"/>
+        </w:rPr>
+        <w:t xml:space="preserve"> должен добавляться слушатель </w:t>
+      </w:r>
+      <w:proofErr w:type="spellStart"/>
+      <w:r>
+        <w:rPr>
+          <w:rFonts w:ascii="Arial" w:hAnsi="Arial" w:cs="Arial"/>
+          <w:color w:val="3D4351"/>
+          <w:sz w:val="27"/>
+          <w:szCs w:val="27"/>
+          <w:shd w:val="clear" w:color="auto" w:fill="FFFFFF"/>
+        </w:rPr>
+        <w:t>TabbedPaneChangeListener</w:t>
+      </w:r>
+      <w:proofErr w:type="spellEnd"/>
+      <w:r>
+        <w:rPr>
+          <w:rFonts w:ascii="Arial" w:hAnsi="Arial" w:cs="Arial"/>
+          <w:color w:val="3D4351"/>
+          <w:sz w:val="27"/>
+          <w:szCs w:val="27"/>
+          <w:shd w:val="clear" w:color="auto" w:fill="FFFFFF"/>
+        </w:rPr>
+        <w:t xml:space="preserve"> через метод </w:t>
+      </w:r>
+      <w:proofErr w:type="spellStart"/>
+      <w:r>
+        <w:rPr>
+          <w:rFonts w:ascii="Arial" w:hAnsi="Arial" w:cs="Arial"/>
+          <w:color w:val="3D4351"/>
+          <w:sz w:val="27"/>
+          <w:szCs w:val="27"/>
+          <w:shd w:val="clear" w:color="auto" w:fill="FFFFFF"/>
+        </w:rPr>
+        <w:t>addChangeListener</w:t>
+      </w:r>
+      <w:proofErr w:type="spellEnd"/>
+      <w:r>
+        <w:rPr>
+          <w:rFonts w:ascii="Arial" w:hAnsi="Arial" w:cs="Arial"/>
+          <w:color w:val="3D4351"/>
+          <w:sz w:val="27"/>
+          <w:szCs w:val="27"/>
+          <w:shd w:val="clear" w:color="auto" w:fill="FFFFFF"/>
+        </w:rPr>
+        <w:t>.</w:t>
+      </w:r>
+      <w:r>
+        <w:rPr>
+          <w:rFonts w:ascii="Arial" w:hAnsi="Arial" w:cs="Arial"/>
+          <w:color w:val="3D4351"/>
+          <w:sz w:val="27"/>
+          <w:szCs w:val="27"/>
+        </w:rPr>
+        <w:br/>
+      </w:r>
+      <w:r>
+        <w:rPr>
+          <w:rFonts w:ascii="Arial" w:hAnsi="Arial" w:cs="Arial"/>
+          <w:color w:val="3D4351"/>
+          <w:sz w:val="27"/>
+          <w:szCs w:val="27"/>
+          <w:shd w:val="clear" w:color="auto" w:fill="FFFFFF"/>
+        </w:rPr>
+        <w:t>8.</w:t>
+      </w:r>
+      <w:r>
+        <w:rPr>
+          <w:rFonts w:ascii="Arial" w:hAnsi="Arial" w:cs="Arial"/>
+          <w:color w:val="3D4351"/>
+          <w:sz w:val="27"/>
+          <w:szCs w:val="27"/>
+          <w:shd w:val="clear" w:color="auto" w:fill="FFFFFF"/>
+        </w:rPr>
+        <w:t> </w:t>
+      </w:r>
+      <w:r>
+        <w:rPr>
+          <w:rFonts w:ascii="Arial" w:hAnsi="Arial" w:cs="Arial"/>
+          <w:color w:val="3D4351"/>
+          <w:sz w:val="27"/>
+          <w:szCs w:val="27"/>
+          <w:shd w:val="clear" w:color="auto" w:fill="FFFFFF"/>
+        </w:rPr>
+        <w:t xml:space="preserve">Метод </w:t>
+      </w:r>
+      <w:proofErr w:type="spellStart"/>
+      <w:r>
+        <w:rPr>
+          <w:rFonts w:ascii="Arial" w:hAnsi="Arial" w:cs="Arial"/>
+          <w:color w:val="3D4351"/>
+          <w:sz w:val="27"/>
+          <w:szCs w:val="27"/>
+          <w:shd w:val="clear" w:color="auto" w:fill="FFFFFF"/>
+        </w:rPr>
+        <w:t>initEditor</w:t>
+      </w:r>
+      <w:proofErr w:type="spellEnd"/>
+      <w:r>
+        <w:rPr>
+          <w:rFonts w:ascii="Arial" w:hAnsi="Arial" w:cs="Arial"/>
+          <w:color w:val="3D4351"/>
+          <w:sz w:val="27"/>
+          <w:szCs w:val="27"/>
+          <w:shd w:val="clear" w:color="auto" w:fill="FFFFFF"/>
+        </w:rPr>
+        <w:t xml:space="preserve">() должен добавлять по центру панели контента текущего фрейма нашу панель с вкладками, через </w:t>
+      </w:r>
+      <w:proofErr w:type="spellStart"/>
+      <w:r>
+        <w:rPr>
+          <w:rFonts w:ascii="Arial" w:hAnsi="Arial" w:cs="Arial"/>
+          <w:color w:val="3D4351"/>
+          <w:sz w:val="27"/>
+          <w:szCs w:val="27"/>
+          <w:shd w:val="clear" w:color="auto" w:fill="FFFFFF"/>
+        </w:rPr>
+        <w:t>getContentPane</w:t>
+      </w:r>
+      <w:proofErr w:type="spellEnd"/>
+      <w:r>
+        <w:rPr>
+          <w:rFonts w:ascii="Arial" w:hAnsi="Arial" w:cs="Arial"/>
+          <w:color w:val="3D4351"/>
+          <w:sz w:val="27"/>
+          <w:szCs w:val="27"/>
+          <w:shd w:val="clear" w:color="auto" w:fill="FFFFFF"/>
+        </w:rPr>
+        <w:t>().</w:t>
+      </w:r>
+      <w:proofErr w:type="spellStart"/>
+      <w:r>
+        <w:rPr>
+          <w:rFonts w:ascii="Arial" w:hAnsi="Arial" w:cs="Arial"/>
+          <w:color w:val="3D4351"/>
+          <w:sz w:val="27"/>
+          <w:szCs w:val="27"/>
+          <w:shd w:val="clear" w:color="auto" w:fill="FFFFFF"/>
+        </w:rPr>
+        <w:t>add</w:t>
+      </w:r>
+      <w:proofErr w:type="spellEnd"/>
+      <w:r>
+        <w:rPr>
+          <w:rFonts w:ascii="Arial" w:hAnsi="Arial" w:cs="Arial"/>
+          <w:color w:val="3D4351"/>
+          <w:sz w:val="27"/>
+          <w:szCs w:val="27"/>
+          <w:shd w:val="clear" w:color="auto" w:fill="FFFFFF"/>
+        </w:rPr>
+        <w:t>().</w:t>
       </w:r>
       <w:bookmarkStart w:id="0" w:name="_GoBack"/>
       <w:bookmarkEnd w:id="0"/>
@@ -7487,6 +9171,11 @@
       <w:iCs/>
     </w:rPr>
   </w:style>
+  <w:style w:type="character" w:customStyle="1" w:styleId="text-red">
+    <w:name w:val="text-red"/>
+    <w:basedOn w:val="a0"/>
+    <w:rsid w:val="00CF1C7A"/>
+  </w:style>
 </w:styles>
 </file>
 
@@ -7765,6 +9454,11 @@
       <w:i/>
       <w:iCs/>
     </w:rPr>
+  </w:style>
+  <w:style w:type="character" w:customStyle="1" w:styleId="text-red">
+    <w:name w:val="text-red"/>
+    <w:basedOn w:val="a0"/>
+    <w:rsid w:val="00CF1C7A"/>
   </w:style>
 </w:styles>
 </file>

</xml_diff>

<commit_message>
task3209 HTML Editor (10)
</commit_message>
<xml_diff>
--- a/JavaRushHomeWork/JavaRushTasks/3.JavaMultithreading/src/com/javarush/task/task32/task3209/HTML Editor.docx
+++ b/JavaRushHomeWork/JavaRushTasks/3.JavaMultithreading/src/com/javarush/task/task32/task3209/HTML Editor.docx
@@ -1,6 +1,6 @@
 
 <file path=word/document.xml><?xml version="1.0" encoding="utf-8"?>
-<w:document xmlns:wpc="http://schemas.microsoft.com/office/word/2010/wordprocessingCanvas" xmlns:mc="http://schemas.openxmlformats.org/markup-compatibility/2006" xmlns:o="urn:schemas-microsoft-com:office:office" xmlns:r="http://schemas.openxmlformats.org/officeDocument/2006/relationships" xmlns:m="http://schemas.openxmlformats.org/officeDocument/2006/math" xmlns:v="urn:schemas-microsoft-com:vml" xmlns:wp14="http://schemas.microsoft.com/office/word/2010/wordprocessingDrawing" xmlns:wp="http://schemas.openxmlformats.org/drawingml/2006/wordprocessingDrawing" xmlns:w10="urn:schemas-microsoft-com:office:word" xmlns:w="http://schemas.openxmlformats.org/wordprocessingml/2006/main" xmlns:w14="http://schemas.microsoft.com/office/word/2010/wordml" xmlns:wpg="http://schemas.microsoft.com/office/word/2010/wordprocessingGroup" xmlns:wpi="http://schemas.microsoft.com/office/word/2010/wordprocessingInk" xmlns:wne="http://schemas.microsoft.com/office/word/2006/wordml" xmlns:wps="http://schemas.microsoft.com/office/word/2010/wordprocessingShape" mc:Ignorable="w14 wp14">
+<w:document xmlns:wpc="http://schemas.microsoft.com/office/word/2010/wordprocessingCanvas" xmlns:mo="http://schemas.microsoft.com/office/mac/office/2008/main" xmlns:mc="http://schemas.openxmlformats.org/markup-compatibility/2006" xmlns:mv="urn:schemas-microsoft-com:mac:vml" xmlns:o="urn:schemas-microsoft-com:office:office" xmlns:r="http://schemas.openxmlformats.org/officeDocument/2006/relationships" xmlns:m="http://schemas.openxmlformats.org/officeDocument/2006/math" xmlns:v="urn:schemas-microsoft-com:vml" xmlns:wp14="http://schemas.microsoft.com/office/word/2010/wordprocessingDrawing" xmlns:wp="http://schemas.openxmlformats.org/drawingml/2006/wordprocessingDrawing" xmlns:w10="urn:schemas-microsoft-com:office:word" xmlns:w="http://schemas.openxmlformats.org/wordprocessingml/2006/main" xmlns:w14="http://schemas.microsoft.com/office/word/2010/wordml" xmlns:w15="http://schemas.microsoft.com/office/word/2012/wordml" xmlns:wpg="http://schemas.microsoft.com/office/word/2010/wordprocessingGroup" xmlns:wpi="http://schemas.microsoft.com/office/word/2010/wordprocessingInk" xmlns:wne="http://schemas.microsoft.com/office/word/2006/wordml" xmlns:wps="http://schemas.microsoft.com/office/word/2010/wordprocessingShape" mc:Ignorable="w14 w15 wp14">
   <w:body>
     <w:p>
       <w:pPr>
@@ -172,29 +172,7 @@
           <w:szCs w:val="27"/>
           <w:lang w:eastAsia="ru-RU"/>
         </w:rPr>
-        <w:t xml:space="preserve"> document. Здесь и далее, классы, которые мы не объявляли, но используем в </w:t>
-      </w:r>
-      <w:proofErr w:type="gramStart"/>
-      <w:r>
-        <w:rPr>
-          <w:rFonts w:ascii="Arial" w:eastAsia="Times New Roman" w:hAnsi="Arial" w:cs="Arial"/>
-          <w:color w:val="3D4351"/>
-          <w:sz w:val="27"/>
-          <w:szCs w:val="27"/>
-          <w:lang w:eastAsia="ru-RU"/>
-        </w:rPr>
-        <w:t>коде</w:t>
-      </w:r>
-      <w:proofErr w:type="gramEnd"/>
-      <w:r>
-        <w:rPr>
-          <w:rFonts w:ascii="Arial" w:eastAsia="Times New Roman" w:hAnsi="Arial" w:cs="Arial"/>
-          <w:color w:val="3D4351"/>
-          <w:sz w:val="27"/>
-          <w:szCs w:val="27"/>
-          <w:lang w:eastAsia="ru-RU"/>
-        </w:rPr>
-        <w:t xml:space="preserve"> скорее всего все находятся в библиотеке swing. Например, класс HTMLDocument реализован в пакете </w:t>
+        <w:t> document. Здесь и далее, классы, которые мы не объявляли, но используем в коде скорее всего все находятся в библиотеке swing. Например, класс HTMLDocument реализован в пакете </w:t>
       </w:r>
       <w:r>
         <w:rPr>
@@ -10598,6 +10576,15 @@
       </w:r>
     </w:p>
     <w:p>
+      <w:pPr>
+        <w:rPr>
+          <w:rFonts w:ascii="Arial" w:hAnsi="Arial" w:cs="Arial"/>
+          <w:color w:val="3D4351"/>
+          <w:sz w:val="27"/>
+          <w:szCs w:val="27"/>
+          <w:shd w:val="clear" w:color="auto" w:fill="FFFFFF"/>
+        </w:rPr>
+      </w:pPr>
       <w:r>
         <w:rPr>
           <w:rFonts w:ascii="Arial" w:hAnsi="Arial" w:cs="Arial"/>
@@ -10764,6 +10751,1241 @@
         </w:rPr>
         <w:t>В конструкторе класса View, через класс UIManager, должен устанавливаться внешний вид и поведение (look and feel).</w:t>
       </w:r>
+    </w:p>
+    <w:p>
+      <w:pPr>
+        <w:pStyle w:val="3"/>
+        <w:spacing w:before="300" w:beforeAutospacing="0" w:after="150" w:afterAutospacing="0"/>
+        <w:rPr>
+          <w:rFonts w:ascii="Arial" w:hAnsi="Arial" w:cs="Arial"/>
+          <w:color w:val="3D4351"/>
+          <w:sz w:val="32"/>
+          <w:szCs w:val="32"/>
+        </w:rPr>
+      </w:pPr>
+      <w:r>
+        <w:rPr>
+          <w:rFonts w:ascii="Arial" w:hAnsi="Arial" w:cs="Arial"/>
+          <w:color w:val="3D4351"/>
+          <w:sz w:val="32"/>
+          <w:szCs w:val="32"/>
+        </w:rPr>
+        <w:lastRenderedPageBreak/>
+        <w:t>HTML Editor (10)</w:t>
+      </w:r>
+    </w:p>
+    <w:p>
+      <w:pPr>
+        <w:pStyle w:val="a3"/>
+        <w:spacing w:before="0" w:beforeAutospacing="0" w:after="150" w:afterAutospacing="0"/>
+        <w:rPr>
+          <w:rFonts w:ascii="Arial" w:eastAsiaTheme="minorHAnsi" w:hAnsi="Arial" w:cs="Arial"/>
+          <w:color w:val="3D4351"/>
+          <w:sz w:val="27"/>
+          <w:szCs w:val="27"/>
+        </w:rPr>
+      </w:pPr>
+      <w:r>
+        <w:rPr>
+          <w:rFonts w:ascii="Arial" w:hAnsi="Arial" w:cs="Arial"/>
+          <w:color w:val="3D4351"/>
+          <w:sz w:val="27"/>
+          <w:szCs w:val="27"/>
+        </w:rPr>
+        <w:t>Наш редактор будет поддерживать механизм</w:t>
+      </w:r>
+      <w:r>
+        <w:rPr>
+          <w:rStyle w:val="apple-converted-space"/>
+          <w:rFonts w:ascii="Arial" w:hAnsi="Arial" w:cs="Arial"/>
+          <w:color w:val="3D4351"/>
+          <w:sz w:val="27"/>
+          <w:szCs w:val="27"/>
+        </w:rPr>
+        <w:t> </w:t>
+      </w:r>
+      <w:r>
+        <w:rPr>
+          <w:rStyle w:val="a4"/>
+          <w:rFonts w:ascii="Arial" w:hAnsi="Arial" w:cs="Arial"/>
+          <w:b w:val="0"/>
+          <w:bCs w:val="0"/>
+          <w:color w:val="000000"/>
+          <w:sz w:val="27"/>
+          <w:szCs w:val="27"/>
+        </w:rPr>
+        <w:t>отмены</w:t>
+      </w:r>
+      <w:r>
+        <w:rPr>
+          <w:rFonts w:ascii="Arial" w:hAnsi="Arial" w:cs="Arial"/>
+          <w:color w:val="3D4351"/>
+          <w:sz w:val="27"/>
+          <w:szCs w:val="27"/>
+        </w:rPr>
+        <w:t>/</w:t>
+      </w:r>
+      <w:r>
+        <w:rPr>
+          <w:rStyle w:val="a4"/>
+          <w:rFonts w:ascii="Arial" w:hAnsi="Arial" w:cs="Arial"/>
+          <w:b w:val="0"/>
+          <w:bCs w:val="0"/>
+          <w:color w:val="000000"/>
+          <w:sz w:val="27"/>
+          <w:szCs w:val="27"/>
+        </w:rPr>
+        <w:t>возврата</w:t>
+      </w:r>
+      <w:r>
+        <w:rPr>
+          <w:rStyle w:val="apple-converted-space"/>
+          <w:rFonts w:ascii="Arial" w:hAnsi="Arial" w:cs="Arial"/>
+          <w:color w:val="3D4351"/>
+          <w:sz w:val="27"/>
+          <w:szCs w:val="27"/>
+        </w:rPr>
+        <w:t> </w:t>
+      </w:r>
+      <w:r>
+        <w:rPr>
+          <w:rFonts w:ascii="Arial" w:hAnsi="Arial" w:cs="Arial"/>
+          <w:color w:val="3D4351"/>
+          <w:sz w:val="27"/>
+          <w:szCs w:val="27"/>
+        </w:rPr>
+        <w:t>(</w:t>
+      </w:r>
+      <w:r>
+        <w:rPr>
+          <w:rStyle w:val="a5"/>
+          <w:rFonts w:ascii="Arial" w:hAnsi="Arial" w:cs="Arial"/>
+          <w:color w:val="3D4351"/>
+          <w:sz w:val="27"/>
+          <w:szCs w:val="27"/>
+        </w:rPr>
+        <w:t>undo/redo</w:t>
+      </w:r>
+      <w:r>
+        <w:rPr>
+          <w:rFonts w:ascii="Arial" w:hAnsi="Arial" w:cs="Arial"/>
+          <w:color w:val="3D4351"/>
+          <w:sz w:val="27"/>
+          <w:szCs w:val="27"/>
+        </w:rPr>
+        <w:t>) действий в</w:t>
+      </w:r>
+      <w:r>
+        <w:rPr>
+          <w:rFonts w:ascii="Arial" w:hAnsi="Arial" w:cs="Arial"/>
+          <w:color w:val="3D4351"/>
+          <w:sz w:val="27"/>
+          <w:szCs w:val="27"/>
+        </w:rPr>
+        <w:br/>
+        <w:t>редакторе.</w:t>
+      </w:r>
+      <w:r>
+        <w:rPr>
+          <w:rFonts w:ascii="Arial" w:hAnsi="Arial" w:cs="Arial"/>
+          <w:color w:val="3D4351"/>
+          <w:sz w:val="27"/>
+          <w:szCs w:val="27"/>
+        </w:rPr>
+        <w:br/>
+        <w:t>Реализуй класс</w:t>
+      </w:r>
+      <w:r>
+        <w:rPr>
+          <w:rStyle w:val="apple-converted-space"/>
+          <w:rFonts w:ascii="Arial" w:hAnsi="Arial" w:cs="Arial"/>
+          <w:color w:val="3D4351"/>
+          <w:sz w:val="27"/>
+          <w:szCs w:val="27"/>
+        </w:rPr>
+        <w:t> </w:t>
+      </w:r>
+      <w:r>
+        <w:rPr>
+          <w:rStyle w:val="text-corporate"/>
+          <w:rFonts w:ascii="Arial" w:hAnsi="Arial" w:cs="Arial"/>
+          <w:color w:val="000000"/>
+          <w:sz w:val="27"/>
+          <w:szCs w:val="27"/>
+        </w:rPr>
+        <w:t>UndoMenuListener</w:t>
+      </w:r>
+      <w:r>
+        <w:rPr>
+          <w:rFonts w:ascii="Arial" w:hAnsi="Arial" w:cs="Arial"/>
+          <w:color w:val="3D4351"/>
+          <w:sz w:val="27"/>
+          <w:szCs w:val="27"/>
+        </w:rPr>
+        <w:t>. Этот слушатель будет следить за меню, а если конкретнее, то за моментом, когда меню редактирования будет выбрано пользователем. В этот момент он будет запрашивать у представления можем ли мы сейчас отменить или вернуть какое-то действие, и в зависимости от этого делать доступными или не доступными пункты меню «</w:t>
+      </w:r>
+      <w:r>
+        <w:rPr>
+          <w:rStyle w:val="a4"/>
+          <w:rFonts w:ascii="Arial" w:hAnsi="Arial" w:cs="Arial"/>
+          <w:b w:val="0"/>
+          <w:bCs w:val="0"/>
+          <w:i/>
+          <w:iCs/>
+          <w:color w:val="3D4351"/>
+          <w:sz w:val="27"/>
+          <w:szCs w:val="27"/>
+        </w:rPr>
+        <w:t>Отменить</w:t>
+      </w:r>
+      <w:r>
+        <w:rPr>
+          <w:rFonts w:ascii="Arial" w:hAnsi="Arial" w:cs="Arial"/>
+          <w:color w:val="3D4351"/>
+          <w:sz w:val="27"/>
+          <w:szCs w:val="27"/>
+        </w:rPr>
+        <w:t>» и «</w:t>
+      </w:r>
+      <w:r>
+        <w:rPr>
+          <w:rStyle w:val="a4"/>
+          <w:rFonts w:ascii="Arial" w:hAnsi="Arial" w:cs="Arial"/>
+          <w:b w:val="0"/>
+          <w:bCs w:val="0"/>
+          <w:i/>
+          <w:iCs/>
+          <w:color w:val="3D4351"/>
+          <w:sz w:val="27"/>
+          <w:szCs w:val="27"/>
+        </w:rPr>
+        <w:t>Вернуть</w:t>
+      </w:r>
+      <w:r>
+        <w:rPr>
+          <w:rFonts w:ascii="Arial" w:hAnsi="Arial" w:cs="Arial"/>
+          <w:color w:val="3D4351"/>
+          <w:sz w:val="27"/>
+          <w:szCs w:val="27"/>
+        </w:rPr>
+        <w:t>«.</w:t>
+      </w:r>
+      <w:r>
+        <w:rPr>
+          <w:rFonts w:ascii="Arial" w:hAnsi="Arial" w:cs="Arial"/>
+          <w:color w:val="3D4351"/>
+          <w:sz w:val="27"/>
+          <w:szCs w:val="27"/>
+        </w:rPr>
+        <w:br/>
+        <w:t>10.1. Добавь в класс</w:t>
+      </w:r>
+      <w:r>
+        <w:rPr>
+          <w:rStyle w:val="apple-converted-space"/>
+          <w:rFonts w:ascii="Arial" w:hAnsi="Arial" w:cs="Arial"/>
+          <w:color w:val="3D4351"/>
+          <w:sz w:val="27"/>
+          <w:szCs w:val="27"/>
+        </w:rPr>
+        <w:t> </w:t>
+      </w:r>
+      <w:r>
+        <w:rPr>
+          <w:rStyle w:val="a4"/>
+          <w:rFonts w:ascii="Arial" w:hAnsi="Arial" w:cs="Arial"/>
+          <w:b w:val="0"/>
+          <w:bCs w:val="0"/>
+          <w:color w:val="3D4351"/>
+          <w:sz w:val="27"/>
+          <w:szCs w:val="27"/>
+        </w:rPr>
+        <w:t>UndoMenuListener</w:t>
+      </w:r>
+      <w:r>
+        <w:rPr>
+          <w:rStyle w:val="apple-converted-space"/>
+          <w:rFonts w:ascii="Arial" w:hAnsi="Arial" w:cs="Arial"/>
+          <w:color w:val="3D4351"/>
+          <w:sz w:val="27"/>
+          <w:szCs w:val="27"/>
+        </w:rPr>
+        <w:t> </w:t>
+      </w:r>
+      <w:r>
+        <w:rPr>
+          <w:rFonts w:ascii="Arial" w:hAnsi="Arial" w:cs="Arial"/>
+          <w:color w:val="3D4351"/>
+          <w:sz w:val="27"/>
+          <w:szCs w:val="27"/>
+        </w:rPr>
+        <w:t>следующие поля:</w:t>
+      </w:r>
+      <w:r>
+        <w:rPr>
+          <w:rFonts w:ascii="Arial" w:hAnsi="Arial" w:cs="Arial"/>
+          <w:color w:val="3D4351"/>
+          <w:sz w:val="27"/>
+          <w:szCs w:val="27"/>
+        </w:rPr>
+        <w:br/>
+        <w:t>10.1.1. Представление</w:t>
+      </w:r>
+      <w:r>
+        <w:rPr>
+          <w:rStyle w:val="apple-converted-space"/>
+          <w:rFonts w:ascii="Arial" w:hAnsi="Arial" w:cs="Arial"/>
+          <w:color w:val="3D4351"/>
+          <w:sz w:val="27"/>
+          <w:szCs w:val="27"/>
+        </w:rPr>
+        <w:t> </w:t>
+      </w:r>
+      <w:r>
+        <w:rPr>
+          <w:rStyle w:val="a4"/>
+          <w:rFonts w:ascii="Arial" w:hAnsi="Arial" w:cs="Arial"/>
+          <w:b w:val="0"/>
+          <w:bCs w:val="0"/>
+          <w:color w:val="3D4351"/>
+          <w:sz w:val="27"/>
+          <w:szCs w:val="27"/>
+        </w:rPr>
+        <w:t>View</w:t>
+      </w:r>
+      <w:r>
+        <w:rPr>
+          <w:rStyle w:val="apple-converted-space"/>
+          <w:rFonts w:ascii="Arial" w:hAnsi="Arial" w:cs="Arial"/>
+          <w:color w:val="3D4351"/>
+          <w:sz w:val="27"/>
+          <w:szCs w:val="27"/>
+        </w:rPr>
+        <w:t> </w:t>
+      </w:r>
+      <w:r>
+        <w:rPr>
+          <w:rFonts w:ascii="Arial" w:hAnsi="Arial" w:cs="Arial"/>
+          <w:color w:val="3D4351"/>
+          <w:sz w:val="27"/>
+          <w:szCs w:val="27"/>
+        </w:rPr>
+        <w:t>view.</w:t>
+      </w:r>
+      <w:r>
+        <w:rPr>
+          <w:rFonts w:ascii="Arial" w:hAnsi="Arial" w:cs="Arial"/>
+          <w:color w:val="3D4351"/>
+          <w:sz w:val="27"/>
+          <w:szCs w:val="27"/>
+        </w:rPr>
+        <w:br/>
+        <w:t>10.1.2. Пункт меню «</w:t>
+      </w:r>
+      <w:r>
+        <w:rPr>
+          <w:rStyle w:val="a4"/>
+          <w:rFonts w:ascii="Arial" w:hAnsi="Arial" w:cs="Arial"/>
+          <w:b w:val="0"/>
+          <w:bCs w:val="0"/>
+          <w:i/>
+          <w:iCs/>
+          <w:color w:val="3D4351"/>
+          <w:sz w:val="27"/>
+          <w:szCs w:val="27"/>
+        </w:rPr>
+        <w:t>Отменить</w:t>
+      </w:r>
+      <w:r>
+        <w:rPr>
+          <w:rFonts w:ascii="Arial" w:hAnsi="Arial" w:cs="Arial"/>
+          <w:color w:val="3D4351"/>
+          <w:sz w:val="27"/>
+          <w:szCs w:val="27"/>
+        </w:rPr>
+        <w:t>»</w:t>
+      </w:r>
+      <w:r>
+        <w:rPr>
+          <w:rStyle w:val="apple-converted-space"/>
+          <w:rFonts w:ascii="Arial" w:hAnsi="Arial" w:cs="Arial"/>
+          <w:color w:val="3D4351"/>
+          <w:sz w:val="27"/>
+          <w:szCs w:val="27"/>
+        </w:rPr>
+        <w:t> </w:t>
+      </w:r>
+      <w:r>
+        <w:rPr>
+          <w:rStyle w:val="a4"/>
+          <w:rFonts w:ascii="Arial" w:hAnsi="Arial" w:cs="Arial"/>
+          <w:b w:val="0"/>
+          <w:bCs w:val="0"/>
+          <w:color w:val="000000"/>
+          <w:sz w:val="27"/>
+          <w:szCs w:val="27"/>
+        </w:rPr>
+        <w:t>JMenuItem undoMenuItem</w:t>
+      </w:r>
+      <w:r>
+        <w:rPr>
+          <w:rFonts w:ascii="Arial" w:hAnsi="Arial" w:cs="Arial"/>
+          <w:color w:val="3D4351"/>
+          <w:sz w:val="27"/>
+          <w:szCs w:val="27"/>
+        </w:rPr>
+        <w:t>.</w:t>
+      </w:r>
+      <w:r>
+        <w:rPr>
+          <w:rFonts w:ascii="Arial" w:hAnsi="Arial" w:cs="Arial"/>
+          <w:color w:val="3D4351"/>
+          <w:sz w:val="27"/>
+          <w:szCs w:val="27"/>
+        </w:rPr>
+        <w:br/>
+        <w:t>10.1.3. Пункт меню «</w:t>
+      </w:r>
+      <w:r>
+        <w:rPr>
+          <w:rStyle w:val="a4"/>
+          <w:rFonts w:ascii="Arial" w:hAnsi="Arial" w:cs="Arial"/>
+          <w:b w:val="0"/>
+          <w:bCs w:val="0"/>
+          <w:i/>
+          <w:iCs/>
+          <w:color w:val="3D4351"/>
+          <w:sz w:val="27"/>
+          <w:szCs w:val="27"/>
+        </w:rPr>
+        <w:t>Вернуть</w:t>
+      </w:r>
+      <w:r>
+        <w:rPr>
+          <w:rFonts w:ascii="Arial" w:hAnsi="Arial" w:cs="Arial"/>
+          <w:color w:val="3D4351"/>
+          <w:sz w:val="27"/>
+          <w:szCs w:val="27"/>
+        </w:rPr>
+        <w:t>»</w:t>
+      </w:r>
+      <w:r>
+        <w:rPr>
+          <w:rStyle w:val="apple-converted-space"/>
+          <w:rFonts w:ascii="Arial" w:hAnsi="Arial" w:cs="Arial"/>
+          <w:color w:val="3D4351"/>
+          <w:sz w:val="27"/>
+          <w:szCs w:val="27"/>
+        </w:rPr>
+        <w:t> </w:t>
+      </w:r>
+      <w:r>
+        <w:rPr>
+          <w:rStyle w:val="a4"/>
+          <w:rFonts w:ascii="Arial" w:hAnsi="Arial" w:cs="Arial"/>
+          <w:b w:val="0"/>
+          <w:bCs w:val="0"/>
+          <w:color w:val="000000"/>
+          <w:sz w:val="27"/>
+          <w:szCs w:val="27"/>
+        </w:rPr>
+        <w:t>JMenuItem redoMenuItem</w:t>
+      </w:r>
+      <w:r>
+        <w:rPr>
+          <w:rFonts w:ascii="Arial" w:hAnsi="Arial" w:cs="Arial"/>
+          <w:color w:val="3D4351"/>
+          <w:sz w:val="27"/>
+          <w:szCs w:val="27"/>
+        </w:rPr>
+        <w:t>.</w:t>
+      </w:r>
+      <w:r>
+        <w:rPr>
+          <w:rFonts w:ascii="Arial" w:hAnsi="Arial" w:cs="Arial"/>
+          <w:color w:val="3D4351"/>
+          <w:sz w:val="27"/>
+          <w:szCs w:val="27"/>
+        </w:rPr>
+        <w:br/>
+        <w:t>10.2. Реализуй конструктор</w:t>
+      </w:r>
+      <w:r>
+        <w:rPr>
+          <w:rStyle w:val="apple-converted-space"/>
+          <w:rFonts w:ascii="Arial" w:hAnsi="Arial" w:cs="Arial"/>
+          <w:color w:val="3D4351"/>
+          <w:sz w:val="27"/>
+          <w:szCs w:val="27"/>
+        </w:rPr>
+        <w:t> </w:t>
+      </w:r>
+      <w:r>
+        <w:rPr>
+          <w:rFonts w:ascii="Arial" w:hAnsi="Arial" w:cs="Arial"/>
+          <w:color w:val="3D4351"/>
+          <w:sz w:val="27"/>
+          <w:szCs w:val="27"/>
+        </w:rPr>
+        <w:t>UndoMenuListener(View</w:t>
+      </w:r>
+      <w:r>
+        <w:rPr>
+          <w:rStyle w:val="apple-converted-space"/>
+          <w:rFonts w:ascii="Arial" w:hAnsi="Arial" w:cs="Arial"/>
+          <w:color w:val="3D4351"/>
+          <w:sz w:val="27"/>
+          <w:szCs w:val="27"/>
+        </w:rPr>
+        <w:t> </w:t>
+      </w:r>
+      <w:r>
+        <w:rPr>
+          <w:rStyle w:val="a4"/>
+          <w:rFonts w:ascii="Arial" w:hAnsi="Arial" w:cs="Arial"/>
+          <w:b w:val="0"/>
+          <w:bCs w:val="0"/>
+          <w:color w:val="3D4351"/>
+          <w:sz w:val="27"/>
+          <w:szCs w:val="27"/>
+        </w:rPr>
+        <w:t>view</w:t>
+      </w:r>
+      <w:r>
+        <w:rPr>
+          <w:rFonts w:ascii="Arial" w:hAnsi="Arial" w:cs="Arial"/>
+          <w:color w:val="3D4351"/>
+          <w:sz w:val="27"/>
+          <w:szCs w:val="27"/>
+        </w:rPr>
+        <w:t>, JMenuItem</w:t>
+      </w:r>
+      <w:r>
+        <w:rPr>
+          <w:rStyle w:val="apple-converted-space"/>
+          <w:rFonts w:ascii="Arial" w:hAnsi="Arial" w:cs="Arial"/>
+          <w:color w:val="3D4351"/>
+          <w:sz w:val="27"/>
+          <w:szCs w:val="27"/>
+        </w:rPr>
+        <w:t> </w:t>
+      </w:r>
+      <w:r>
+        <w:rPr>
+          <w:rStyle w:val="a4"/>
+          <w:rFonts w:ascii="Arial" w:hAnsi="Arial" w:cs="Arial"/>
+          <w:b w:val="0"/>
+          <w:bCs w:val="0"/>
+          <w:color w:val="3D4351"/>
+          <w:sz w:val="27"/>
+          <w:szCs w:val="27"/>
+        </w:rPr>
+        <w:t>undoMenuItem</w:t>
+      </w:r>
+      <w:r>
+        <w:rPr>
+          <w:rFonts w:ascii="Arial" w:hAnsi="Arial" w:cs="Arial"/>
+          <w:color w:val="3D4351"/>
+          <w:sz w:val="27"/>
+          <w:szCs w:val="27"/>
+        </w:rPr>
+        <w:t>, JMenuItem</w:t>
+      </w:r>
+      <w:r>
+        <w:rPr>
+          <w:rStyle w:val="apple-converted-space"/>
+          <w:rFonts w:ascii="Arial" w:hAnsi="Arial" w:cs="Arial"/>
+          <w:color w:val="3D4351"/>
+          <w:sz w:val="27"/>
+          <w:szCs w:val="27"/>
+        </w:rPr>
+        <w:t> </w:t>
+      </w:r>
+      <w:r>
+        <w:rPr>
+          <w:rStyle w:val="a4"/>
+          <w:rFonts w:ascii="Arial" w:hAnsi="Arial" w:cs="Arial"/>
+          <w:b w:val="0"/>
+          <w:bCs w:val="0"/>
+          <w:color w:val="3D4351"/>
+          <w:sz w:val="27"/>
+          <w:szCs w:val="27"/>
+        </w:rPr>
+        <w:t>redoMenuItem</w:t>
+      </w:r>
+      <w:r>
+        <w:rPr>
+          <w:rFonts w:ascii="Arial" w:hAnsi="Arial" w:cs="Arial"/>
+          <w:color w:val="3D4351"/>
+          <w:sz w:val="27"/>
+          <w:szCs w:val="27"/>
+        </w:rPr>
+        <w:t>), он должен инициализировать поля класса.</w:t>
+      </w:r>
+      <w:r>
+        <w:rPr>
+          <w:rFonts w:ascii="Arial" w:hAnsi="Arial" w:cs="Arial"/>
+          <w:color w:val="3D4351"/>
+          <w:sz w:val="27"/>
+          <w:szCs w:val="27"/>
+        </w:rPr>
+        <w:br/>
+        <w:t>10.3. Реализуй метод</w:t>
+      </w:r>
+      <w:r>
+        <w:rPr>
+          <w:rStyle w:val="apple-converted-space"/>
+          <w:rFonts w:ascii="Arial" w:hAnsi="Arial" w:cs="Arial"/>
+          <w:color w:val="3D4351"/>
+          <w:sz w:val="27"/>
+          <w:szCs w:val="27"/>
+        </w:rPr>
+        <w:t> </w:t>
+      </w:r>
+      <w:r>
+        <w:rPr>
+          <w:rFonts w:ascii="Arial" w:hAnsi="Arial" w:cs="Arial"/>
+          <w:color w:val="3D4351"/>
+          <w:sz w:val="27"/>
+          <w:szCs w:val="27"/>
+        </w:rPr>
+        <w:t>menuSelected(MenuEvent</w:t>
+      </w:r>
+      <w:r>
+        <w:rPr>
+          <w:rStyle w:val="apple-converted-space"/>
+          <w:rFonts w:ascii="Arial" w:hAnsi="Arial" w:cs="Arial"/>
+          <w:color w:val="3D4351"/>
+          <w:sz w:val="27"/>
+          <w:szCs w:val="27"/>
+        </w:rPr>
+        <w:t> </w:t>
+      </w:r>
+      <w:r>
+        <w:rPr>
+          <w:rStyle w:val="a4"/>
+          <w:rFonts w:ascii="Arial" w:hAnsi="Arial" w:cs="Arial"/>
+          <w:b w:val="0"/>
+          <w:bCs w:val="0"/>
+          <w:color w:val="3D4351"/>
+          <w:sz w:val="27"/>
+          <w:szCs w:val="27"/>
+        </w:rPr>
+        <w:t>menuEvent</w:t>
+      </w:r>
+      <w:r>
+        <w:rPr>
+          <w:rFonts w:ascii="Arial" w:hAnsi="Arial" w:cs="Arial"/>
+          <w:color w:val="3D4351"/>
+          <w:sz w:val="27"/>
+          <w:szCs w:val="27"/>
+        </w:rPr>
+        <w:t>). Он будет вызываться перед показом меню.</w:t>
+      </w:r>
+      <w:r>
+        <w:rPr>
+          <w:rStyle w:val="apple-converted-space"/>
+          <w:rFonts w:ascii="Arial" w:hAnsi="Arial" w:cs="Arial"/>
+          <w:color w:val="3D4351"/>
+          <w:sz w:val="27"/>
+          <w:szCs w:val="27"/>
+        </w:rPr>
+        <w:t> </w:t>
+      </w:r>
+      <w:r>
+        <w:rPr>
+          <w:rStyle w:val="a4"/>
+          <w:rFonts w:ascii="Arial" w:hAnsi="Arial" w:cs="Arial"/>
+          <w:b w:val="0"/>
+          <w:bCs w:val="0"/>
+          <w:color w:val="000000"/>
+          <w:sz w:val="27"/>
+          <w:szCs w:val="27"/>
+        </w:rPr>
+        <w:t>Он должен:</w:t>
+      </w:r>
+      <w:r>
+        <w:rPr>
+          <w:rFonts w:ascii="Arial" w:hAnsi="Arial" w:cs="Arial"/>
+          <w:color w:val="3D4351"/>
+          <w:sz w:val="27"/>
+          <w:szCs w:val="27"/>
+        </w:rPr>
+        <w:br/>
+        <w:t xml:space="preserve">10.3.1. Спрашивать у представления можем ли мы отменить действие с помощью метода boolean </w:t>
+      </w:r>
+      <w:proofErr w:type="gramStart"/>
+      <w:r>
+        <w:rPr>
+          <w:rFonts w:ascii="Arial" w:hAnsi="Arial" w:cs="Arial"/>
+          <w:color w:val="3D4351"/>
+          <w:sz w:val="27"/>
+          <w:szCs w:val="27"/>
+        </w:rPr>
+        <w:t>canUndo(</w:t>
+      </w:r>
+      <w:proofErr w:type="gramEnd"/>
+      <w:r>
+        <w:rPr>
+          <w:rFonts w:ascii="Arial" w:hAnsi="Arial" w:cs="Arial"/>
+          <w:color w:val="3D4351"/>
+          <w:sz w:val="27"/>
+          <w:szCs w:val="27"/>
+        </w:rPr>
+        <w:t>). Пока у представления нет такого метода, поэтому добавь заглушку, которая всегда возвращает</w:t>
+      </w:r>
+      <w:r>
+        <w:rPr>
+          <w:rStyle w:val="apple-converted-space"/>
+          <w:rFonts w:ascii="Arial" w:hAnsi="Arial" w:cs="Arial"/>
+          <w:color w:val="3D4351"/>
+          <w:sz w:val="27"/>
+          <w:szCs w:val="27"/>
+        </w:rPr>
+        <w:t> </w:t>
+      </w:r>
+      <w:r>
+        <w:rPr>
+          <w:rStyle w:val="a4"/>
+          <w:rFonts w:ascii="Arial" w:hAnsi="Arial" w:cs="Arial"/>
+          <w:b w:val="0"/>
+          <w:bCs w:val="0"/>
+          <w:color w:val="3D4351"/>
+          <w:sz w:val="27"/>
+          <w:szCs w:val="27"/>
+        </w:rPr>
+        <w:t>false</w:t>
+      </w:r>
+      <w:r>
+        <w:rPr>
+          <w:rFonts w:ascii="Arial" w:hAnsi="Arial" w:cs="Arial"/>
+          <w:color w:val="3D4351"/>
+          <w:sz w:val="27"/>
+          <w:szCs w:val="27"/>
+        </w:rPr>
+        <w:t>.</w:t>
+      </w:r>
+      <w:r>
+        <w:rPr>
+          <w:rFonts w:ascii="Arial" w:hAnsi="Arial" w:cs="Arial"/>
+          <w:color w:val="3D4351"/>
+          <w:sz w:val="27"/>
+          <w:szCs w:val="27"/>
+        </w:rPr>
+        <w:br/>
+        <w:t>10.3.2. Делать доступным или не доступным пункт меню</w:t>
+      </w:r>
+      <w:r>
+        <w:rPr>
+          <w:rStyle w:val="apple-converted-space"/>
+          <w:rFonts w:ascii="Arial" w:hAnsi="Arial" w:cs="Arial"/>
+          <w:color w:val="3D4351"/>
+          <w:sz w:val="27"/>
+          <w:szCs w:val="27"/>
+        </w:rPr>
+        <w:t> </w:t>
+      </w:r>
+      <w:r>
+        <w:rPr>
+          <w:rStyle w:val="a4"/>
+          <w:rFonts w:ascii="Arial" w:hAnsi="Arial" w:cs="Arial"/>
+          <w:b w:val="0"/>
+          <w:bCs w:val="0"/>
+          <w:color w:val="000000"/>
+          <w:sz w:val="27"/>
+          <w:szCs w:val="27"/>
+        </w:rPr>
+        <w:t>undoMenuItem</w:t>
+      </w:r>
+      <w:r>
+        <w:rPr>
+          <w:rStyle w:val="apple-converted-space"/>
+          <w:rFonts w:ascii="Arial" w:hAnsi="Arial" w:cs="Arial"/>
+          <w:color w:val="3D4351"/>
+          <w:sz w:val="27"/>
+          <w:szCs w:val="27"/>
+        </w:rPr>
+        <w:t> </w:t>
+      </w:r>
+      <w:r>
+        <w:rPr>
+          <w:rFonts w:ascii="Arial" w:hAnsi="Arial" w:cs="Arial"/>
+          <w:color w:val="3D4351"/>
+          <w:sz w:val="27"/>
+          <w:szCs w:val="27"/>
+        </w:rPr>
+        <w:t>в зависимости от того, что нам вернуло представление.</w:t>
+      </w:r>
+    </w:p>
+    <w:p>
+      <w:pPr>
+        <w:pStyle w:val="a3"/>
+        <w:spacing w:before="0" w:beforeAutospacing="0" w:after="150" w:afterAutospacing="0"/>
+        <w:rPr>
+          <w:rFonts w:ascii="Arial" w:hAnsi="Arial" w:cs="Arial"/>
+          <w:color w:val="3D4351"/>
+          <w:sz w:val="27"/>
+          <w:szCs w:val="27"/>
+        </w:rPr>
+      </w:pPr>
+      <w:r>
+        <w:rPr>
+          <w:rStyle w:val="a4"/>
+          <w:rFonts w:ascii="Arial" w:hAnsi="Arial" w:cs="Arial"/>
+          <w:b w:val="0"/>
+          <w:bCs w:val="0"/>
+          <w:color w:val="000000"/>
+          <w:sz w:val="27"/>
+          <w:szCs w:val="27"/>
+        </w:rPr>
+        <w:t>Подсказка:</w:t>
+      </w:r>
+      <w:r>
+        <w:rPr>
+          <w:rStyle w:val="apple-converted-space"/>
+          <w:rFonts w:ascii="Arial" w:hAnsi="Arial" w:cs="Arial"/>
+          <w:color w:val="3D4351"/>
+          <w:sz w:val="27"/>
+          <w:szCs w:val="27"/>
+        </w:rPr>
+        <w:t> </w:t>
+      </w:r>
+      <w:r>
+        <w:rPr>
+          <w:rStyle w:val="a5"/>
+          <w:rFonts w:ascii="Arial" w:hAnsi="Arial" w:cs="Arial"/>
+          <w:color w:val="3D4351"/>
+          <w:sz w:val="27"/>
+          <w:szCs w:val="27"/>
+        </w:rPr>
+        <w:t>используй метод</w:t>
+      </w:r>
+      <w:r>
+        <w:rPr>
+          <w:rStyle w:val="apple-converted-space"/>
+          <w:rFonts w:ascii="Arial" w:hAnsi="Arial" w:cs="Arial"/>
+          <w:color w:val="3D4351"/>
+          <w:sz w:val="27"/>
+          <w:szCs w:val="27"/>
+        </w:rPr>
+        <w:t> </w:t>
+      </w:r>
+      <w:proofErr w:type="gramStart"/>
+      <w:r>
+        <w:rPr>
+          <w:rFonts w:ascii="Arial" w:hAnsi="Arial" w:cs="Arial"/>
+          <w:color w:val="3D4351"/>
+          <w:sz w:val="27"/>
+          <w:szCs w:val="27"/>
+        </w:rPr>
+        <w:t>setEnabled(</w:t>
+      </w:r>
+      <w:proofErr w:type="gramEnd"/>
+      <w:r>
+        <w:rPr>
+          <w:rFonts w:ascii="Arial" w:hAnsi="Arial" w:cs="Arial"/>
+          <w:color w:val="3D4351"/>
+          <w:sz w:val="27"/>
+          <w:szCs w:val="27"/>
+        </w:rPr>
+        <w:t>).</w:t>
+      </w:r>
+    </w:p>
+    <w:p>
+      <w:pPr>
+        <w:pStyle w:val="a3"/>
+        <w:spacing w:before="0" w:beforeAutospacing="0" w:after="150" w:afterAutospacing="0"/>
+        <w:rPr>
+          <w:rFonts w:ascii="Arial" w:hAnsi="Arial" w:cs="Arial"/>
+          <w:color w:val="3D4351"/>
+          <w:sz w:val="27"/>
+          <w:szCs w:val="27"/>
+        </w:rPr>
+      </w:pPr>
+      <w:r>
+        <w:rPr>
+          <w:rFonts w:ascii="Arial" w:hAnsi="Arial" w:cs="Arial"/>
+          <w:color w:val="3D4351"/>
+          <w:sz w:val="27"/>
+          <w:szCs w:val="27"/>
+        </w:rPr>
+        <w:t>10.3.3. Аналогично поступи и для пункта меню</w:t>
+      </w:r>
+      <w:r>
+        <w:rPr>
+          <w:rStyle w:val="apple-converted-space"/>
+          <w:rFonts w:ascii="Arial" w:hAnsi="Arial" w:cs="Arial"/>
+          <w:color w:val="3D4351"/>
+          <w:sz w:val="27"/>
+          <w:szCs w:val="27"/>
+        </w:rPr>
+        <w:t> </w:t>
+      </w:r>
+      <w:r>
+        <w:rPr>
+          <w:rStyle w:val="a4"/>
+          <w:rFonts w:ascii="Arial" w:hAnsi="Arial" w:cs="Arial"/>
+          <w:b w:val="0"/>
+          <w:bCs w:val="0"/>
+          <w:color w:val="000000"/>
+          <w:sz w:val="27"/>
+          <w:szCs w:val="27"/>
+        </w:rPr>
+        <w:t>redoMenuItem</w:t>
+      </w:r>
+      <w:r>
+        <w:rPr>
+          <w:rFonts w:ascii="Arial" w:hAnsi="Arial" w:cs="Arial"/>
+          <w:color w:val="3D4351"/>
+          <w:sz w:val="27"/>
+          <w:szCs w:val="27"/>
+        </w:rPr>
+        <w:t>, добавив метод-заглушку </w:t>
+      </w:r>
+      <w:proofErr w:type="gramStart"/>
+      <w:r>
+        <w:rPr>
+          <w:rFonts w:ascii="Arial" w:hAnsi="Arial" w:cs="Arial"/>
+          <w:color w:val="3D4351"/>
+          <w:sz w:val="27"/>
+          <w:szCs w:val="27"/>
+        </w:rPr>
+        <w:t>canRedo(</w:t>
+      </w:r>
+      <w:proofErr w:type="gramEnd"/>
+      <w:r>
+        <w:rPr>
+          <w:rFonts w:ascii="Arial" w:hAnsi="Arial" w:cs="Arial"/>
+          <w:color w:val="3D4351"/>
+          <w:sz w:val="27"/>
+          <w:szCs w:val="27"/>
+        </w:rPr>
+        <w:t>)</w:t>
+      </w:r>
+      <w:r>
+        <w:rPr>
+          <w:rStyle w:val="apple-converted-space"/>
+          <w:rFonts w:ascii="Arial" w:hAnsi="Arial" w:cs="Arial"/>
+          <w:color w:val="3D4351"/>
+          <w:sz w:val="27"/>
+          <w:szCs w:val="27"/>
+        </w:rPr>
+        <w:t> </w:t>
+      </w:r>
+      <w:r>
+        <w:rPr>
+          <w:rFonts w:ascii="Arial" w:hAnsi="Arial" w:cs="Arial"/>
+          <w:color w:val="3D4351"/>
+          <w:sz w:val="27"/>
+          <w:szCs w:val="27"/>
+        </w:rPr>
+        <w:t>в представление.</w:t>
+      </w:r>
+      <w:r>
+        <w:rPr>
+          <w:rFonts w:ascii="Arial" w:hAnsi="Arial" w:cs="Arial"/>
+          <w:color w:val="3D4351"/>
+          <w:sz w:val="27"/>
+          <w:szCs w:val="27"/>
+        </w:rPr>
+        <w:br/>
+        <w:t>Запусти программу и убедись, что пункты меню Отменить и Вернуть недоступны.</w:t>
+      </w:r>
+    </w:p>
+    <w:p>
+      <w:pPr>
+        <w:rPr>
+          <w:rFonts w:ascii="Times New Roman" w:eastAsia="Times New Roman" w:hAnsi="Times New Roman" w:cs="Times New Roman"/>
+          <w:sz w:val="24"/>
+          <w:szCs w:val="24"/>
+        </w:rPr>
+      </w:pPr>
+      <w:r>
+        <w:rPr>
+          <w:rFonts w:ascii="Arial" w:eastAsia="Times New Roman" w:hAnsi="Arial" w:cs="Arial"/>
+          <w:color w:val="3D4351"/>
+          <w:sz w:val="27"/>
+          <w:szCs w:val="27"/>
+        </w:rPr>
+        <w:br/>
+        <w:t>Требования:</w:t>
+      </w:r>
+      <w:r>
+        <w:rPr>
+          <w:rFonts w:ascii="Arial" w:eastAsia="Times New Roman" w:hAnsi="Arial" w:cs="Arial"/>
+          <w:color w:val="3D4351"/>
+          <w:sz w:val="27"/>
+          <w:szCs w:val="27"/>
+        </w:rPr>
+        <w:br/>
+      </w:r>
+      <w:r>
+        <w:rPr>
+          <w:rFonts w:ascii="Arial" w:eastAsia="Times New Roman" w:hAnsi="Arial" w:cs="Arial"/>
+          <w:color w:val="3D4351"/>
+          <w:sz w:val="27"/>
+          <w:szCs w:val="27"/>
+          <w:shd w:val="clear" w:color="auto" w:fill="FFFFFF"/>
+        </w:rPr>
+        <w:t>1.</w:t>
+      </w:r>
+      <w:r>
+        <w:rPr>
+          <w:rFonts w:ascii="Arial" w:eastAsia="Times New Roman" w:hAnsi="Arial" w:cs="Arial"/>
+          <w:color w:val="3D4351"/>
+          <w:sz w:val="27"/>
+          <w:szCs w:val="27"/>
+          <w:shd w:val="clear" w:color="auto" w:fill="FFFFFF"/>
+        </w:rPr>
+        <w:t> </w:t>
+      </w:r>
+      <w:r>
+        <w:rPr>
+          <w:rFonts w:ascii="Arial" w:eastAsia="Times New Roman" w:hAnsi="Arial" w:cs="Arial"/>
+          <w:color w:val="3D4351"/>
+          <w:sz w:val="27"/>
+          <w:szCs w:val="27"/>
+          <w:shd w:val="clear" w:color="auto" w:fill="FFFFFF"/>
+        </w:rPr>
+        <w:t>Класс UndoMenuListener должен содержать поле представления View view.</w:t>
+      </w:r>
+      <w:r>
+        <w:rPr>
+          <w:rFonts w:ascii="Arial" w:eastAsia="Times New Roman" w:hAnsi="Arial" w:cs="Arial"/>
+          <w:color w:val="3D4351"/>
+          <w:sz w:val="27"/>
+          <w:szCs w:val="27"/>
+        </w:rPr>
+        <w:br/>
+      </w:r>
+      <w:r>
+        <w:rPr>
+          <w:rFonts w:ascii="Arial" w:eastAsia="Times New Roman" w:hAnsi="Arial" w:cs="Arial"/>
+          <w:color w:val="3D4351"/>
+          <w:sz w:val="27"/>
+          <w:szCs w:val="27"/>
+          <w:shd w:val="clear" w:color="auto" w:fill="FFFFFF"/>
+        </w:rPr>
+        <w:t>2.</w:t>
+      </w:r>
+      <w:r>
+        <w:rPr>
+          <w:rFonts w:ascii="Arial" w:eastAsia="Times New Roman" w:hAnsi="Arial" w:cs="Arial"/>
+          <w:color w:val="3D4351"/>
+          <w:sz w:val="27"/>
+          <w:szCs w:val="27"/>
+          <w:shd w:val="clear" w:color="auto" w:fill="FFFFFF"/>
+        </w:rPr>
+        <w:t> </w:t>
+      </w:r>
+      <w:r>
+        <w:rPr>
+          <w:rFonts w:ascii="Arial" w:eastAsia="Times New Roman" w:hAnsi="Arial" w:cs="Arial"/>
+          <w:color w:val="3D4351"/>
+          <w:sz w:val="27"/>
+          <w:szCs w:val="27"/>
+          <w:shd w:val="clear" w:color="auto" w:fill="FFFFFF"/>
+        </w:rPr>
+        <w:t>Класс UndoMenuListener должен содержать поле JMenuItem undoMenuItem.</w:t>
+      </w:r>
+      <w:r>
+        <w:rPr>
+          <w:rFonts w:ascii="Arial" w:eastAsia="Times New Roman" w:hAnsi="Arial" w:cs="Arial"/>
+          <w:color w:val="3D4351"/>
+          <w:sz w:val="27"/>
+          <w:szCs w:val="27"/>
+        </w:rPr>
+        <w:br/>
+      </w:r>
+      <w:r>
+        <w:rPr>
+          <w:rFonts w:ascii="Arial" w:eastAsia="Times New Roman" w:hAnsi="Arial" w:cs="Arial"/>
+          <w:color w:val="3D4351"/>
+          <w:sz w:val="27"/>
+          <w:szCs w:val="27"/>
+          <w:shd w:val="clear" w:color="auto" w:fill="FFFFFF"/>
+        </w:rPr>
+        <w:t>3.</w:t>
+      </w:r>
+      <w:r>
+        <w:rPr>
+          <w:rFonts w:ascii="Arial" w:eastAsia="Times New Roman" w:hAnsi="Arial" w:cs="Arial"/>
+          <w:color w:val="3D4351"/>
+          <w:sz w:val="27"/>
+          <w:szCs w:val="27"/>
+          <w:shd w:val="clear" w:color="auto" w:fill="FFFFFF"/>
+        </w:rPr>
+        <w:t> </w:t>
+      </w:r>
+      <w:r>
+        <w:rPr>
+          <w:rFonts w:ascii="Arial" w:eastAsia="Times New Roman" w:hAnsi="Arial" w:cs="Arial"/>
+          <w:color w:val="3D4351"/>
+          <w:sz w:val="27"/>
+          <w:szCs w:val="27"/>
+          <w:shd w:val="clear" w:color="auto" w:fill="FFFFFF"/>
+        </w:rPr>
+        <w:t>Класс UndoMenuListener должен содержать поле JMenuItem redoMenuItem.</w:t>
+      </w:r>
+      <w:r>
+        <w:rPr>
+          <w:rFonts w:ascii="Arial" w:eastAsia="Times New Roman" w:hAnsi="Arial" w:cs="Arial"/>
+          <w:color w:val="3D4351"/>
+          <w:sz w:val="27"/>
+          <w:szCs w:val="27"/>
+        </w:rPr>
+        <w:br/>
+      </w:r>
+      <w:r>
+        <w:rPr>
+          <w:rFonts w:ascii="Arial" w:eastAsia="Times New Roman" w:hAnsi="Arial" w:cs="Arial"/>
+          <w:color w:val="3D4351"/>
+          <w:sz w:val="27"/>
+          <w:szCs w:val="27"/>
+          <w:shd w:val="clear" w:color="auto" w:fill="FFFFFF"/>
+        </w:rPr>
+        <w:t>4.</w:t>
+      </w:r>
+      <w:r>
+        <w:rPr>
+          <w:rFonts w:ascii="Arial" w:eastAsia="Times New Roman" w:hAnsi="Arial" w:cs="Arial"/>
+          <w:color w:val="3D4351"/>
+          <w:sz w:val="27"/>
+          <w:szCs w:val="27"/>
+          <w:shd w:val="clear" w:color="auto" w:fill="FFFFFF"/>
+        </w:rPr>
+        <w:t> </w:t>
+      </w:r>
+      <w:r>
+        <w:rPr>
+          <w:rFonts w:ascii="Arial" w:eastAsia="Times New Roman" w:hAnsi="Arial" w:cs="Arial"/>
+          <w:color w:val="3D4351"/>
+          <w:sz w:val="27"/>
+          <w:szCs w:val="27"/>
+          <w:shd w:val="clear" w:color="auto" w:fill="FFFFFF"/>
+        </w:rPr>
+        <w:t>Конструктор UndoMenuListener(View view, JMenuItem undoMenuItem, JMenuItem redoMenuItem) должен корректно инициализировать поля класса.</w:t>
+      </w:r>
+      <w:r>
+        <w:rPr>
+          <w:rFonts w:ascii="Arial" w:eastAsia="Times New Roman" w:hAnsi="Arial" w:cs="Arial"/>
+          <w:color w:val="3D4351"/>
+          <w:sz w:val="27"/>
+          <w:szCs w:val="27"/>
+        </w:rPr>
+        <w:br/>
+      </w:r>
+      <w:r>
+        <w:rPr>
+          <w:rFonts w:ascii="Arial" w:eastAsia="Times New Roman" w:hAnsi="Arial" w:cs="Arial"/>
+          <w:color w:val="3D4351"/>
+          <w:sz w:val="27"/>
+          <w:szCs w:val="27"/>
+          <w:shd w:val="clear" w:color="auto" w:fill="FFFFFF"/>
+        </w:rPr>
+        <w:t>5.</w:t>
+      </w:r>
+      <w:r>
+        <w:rPr>
+          <w:rFonts w:ascii="Arial" w:eastAsia="Times New Roman" w:hAnsi="Arial" w:cs="Arial"/>
+          <w:color w:val="3D4351"/>
+          <w:sz w:val="27"/>
+          <w:szCs w:val="27"/>
+          <w:shd w:val="clear" w:color="auto" w:fill="FFFFFF"/>
+        </w:rPr>
+        <w:t> </w:t>
+      </w:r>
+      <w:r>
+        <w:rPr>
+          <w:rFonts w:ascii="Arial" w:eastAsia="Times New Roman" w:hAnsi="Arial" w:cs="Arial"/>
+          <w:color w:val="3D4351"/>
+          <w:sz w:val="27"/>
+          <w:szCs w:val="27"/>
+          <w:shd w:val="clear" w:color="auto" w:fill="FFFFFF"/>
+        </w:rPr>
+        <w:t>Класс View должен содержать public boolean метод canUndo(), возвращающий false.</w:t>
+      </w:r>
+      <w:r>
+        <w:rPr>
+          <w:rFonts w:ascii="Arial" w:eastAsia="Times New Roman" w:hAnsi="Arial" w:cs="Arial"/>
+          <w:color w:val="3D4351"/>
+          <w:sz w:val="27"/>
+          <w:szCs w:val="27"/>
+        </w:rPr>
+        <w:br/>
+      </w:r>
+      <w:r>
+        <w:rPr>
+          <w:rFonts w:ascii="Arial" w:eastAsia="Times New Roman" w:hAnsi="Arial" w:cs="Arial"/>
+          <w:color w:val="3D4351"/>
+          <w:sz w:val="27"/>
+          <w:szCs w:val="27"/>
+          <w:shd w:val="clear" w:color="auto" w:fill="FFFFFF"/>
+        </w:rPr>
+        <w:lastRenderedPageBreak/>
+        <w:t>6.</w:t>
+      </w:r>
+      <w:r>
+        <w:rPr>
+          <w:rFonts w:ascii="Arial" w:eastAsia="Times New Roman" w:hAnsi="Arial" w:cs="Arial"/>
+          <w:color w:val="3D4351"/>
+          <w:sz w:val="27"/>
+          <w:szCs w:val="27"/>
+          <w:shd w:val="clear" w:color="auto" w:fill="FFFFFF"/>
+        </w:rPr>
+        <w:t> </w:t>
+      </w:r>
+      <w:r>
+        <w:rPr>
+          <w:rFonts w:ascii="Arial" w:eastAsia="Times New Roman" w:hAnsi="Arial" w:cs="Arial"/>
+          <w:color w:val="3D4351"/>
+          <w:sz w:val="27"/>
+          <w:szCs w:val="27"/>
+          <w:shd w:val="clear" w:color="auto" w:fill="FFFFFF"/>
+        </w:rPr>
+        <w:t>Класс View должен содержать public boolean метод canRedo(), возвращающий false.</w:t>
+      </w:r>
+      <w:r>
+        <w:rPr>
+          <w:rFonts w:ascii="Arial" w:eastAsia="Times New Roman" w:hAnsi="Arial" w:cs="Arial"/>
+          <w:color w:val="3D4351"/>
+          <w:sz w:val="27"/>
+          <w:szCs w:val="27"/>
+        </w:rPr>
+        <w:br/>
+      </w:r>
+      <w:r>
+        <w:rPr>
+          <w:rFonts w:ascii="Arial" w:eastAsia="Times New Roman" w:hAnsi="Arial" w:cs="Arial"/>
+          <w:color w:val="3D4351"/>
+          <w:sz w:val="27"/>
+          <w:szCs w:val="27"/>
+          <w:shd w:val="clear" w:color="auto" w:fill="FFFFFF"/>
+        </w:rPr>
+        <w:t>7.</w:t>
+      </w:r>
+      <w:r>
+        <w:rPr>
+          <w:rFonts w:ascii="Arial" w:eastAsia="Times New Roman" w:hAnsi="Arial" w:cs="Arial"/>
+          <w:color w:val="3D4351"/>
+          <w:sz w:val="27"/>
+          <w:szCs w:val="27"/>
+          <w:shd w:val="clear" w:color="auto" w:fill="FFFFFF"/>
+        </w:rPr>
+        <w:t> </w:t>
+      </w:r>
+      <w:r>
+        <w:rPr>
+          <w:rFonts w:ascii="Arial" w:eastAsia="Times New Roman" w:hAnsi="Arial" w:cs="Arial"/>
+          <w:color w:val="3D4351"/>
+          <w:sz w:val="27"/>
+          <w:szCs w:val="27"/>
+          <w:shd w:val="clear" w:color="auto" w:fill="FFFFFF"/>
+        </w:rPr>
+        <w:t>Метод menuSelected(MenuEvent menuEvent) должен делать доступными или не доступными пункты меню undoMenuItem и redoMenuItem.</w:t>
+      </w:r>
+    </w:p>
+    <w:p>
       <w:bookmarkStart w:id="0" w:name="_GoBack"/>
       <w:bookmarkEnd w:id="0"/>
     </w:p>
@@ -10778,7 +12000,7 @@
 </file>
 
 <file path=word/styles.xml><?xml version="1.0" encoding="utf-8"?>
-<w:styles xmlns:mc="http://schemas.openxmlformats.org/markup-compatibility/2006" xmlns:r="http://schemas.openxmlformats.org/officeDocument/2006/relationships" xmlns:w="http://schemas.openxmlformats.org/wordprocessingml/2006/main" xmlns:w14="http://schemas.microsoft.com/office/word/2010/wordml" mc:Ignorable="w14">
+<w:styles xmlns:mc="http://schemas.openxmlformats.org/markup-compatibility/2006" xmlns:r="http://schemas.openxmlformats.org/officeDocument/2006/relationships" xmlns:w="http://schemas.openxmlformats.org/wordprocessingml/2006/main" xmlns:w14="http://schemas.microsoft.com/office/word/2010/wordml" xmlns:w15="http://schemas.microsoft.com/office/word/2012/wordml" mc:Ignorable="w14 w15">
   <w:docDefaults>
     <w:rPrDefault>
       <w:rPr>
@@ -10794,428 +12016,389 @@
       </w:pPr>
     </w:pPrDefault>
   </w:docDefaults>
-  <w:latentStyles w:defLockedState="0" w:defUIPriority="99" w:defSemiHidden="1" w:defUnhideWhenUsed="1" w:defQFormat="0" w:count="267">
-    <w:lsdException w:name="Normal" w:semiHidden="0" w:uiPriority="0" w:unhideWhenUsed="0" w:qFormat="1"/>
-    <w:lsdException w:name="heading 1" w:semiHidden="0" w:uiPriority="9" w:unhideWhenUsed="0" w:qFormat="1"/>
-    <w:lsdException w:name="heading 2" w:uiPriority="9" w:qFormat="1"/>
-    <w:lsdException w:name="heading 3" w:uiPriority="9" w:qFormat="1"/>
-    <w:lsdException w:name="heading 4" w:uiPriority="9" w:qFormat="1"/>
-    <w:lsdException w:name="heading 5" w:uiPriority="9" w:qFormat="1"/>
-    <w:lsdException w:name="heading 6" w:uiPriority="9" w:qFormat="1"/>
-    <w:lsdException w:name="heading 7" w:uiPriority="9" w:qFormat="1"/>
-    <w:lsdException w:name="heading 8" w:uiPriority="9" w:qFormat="1"/>
-    <w:lsdException w:name="heading 9" w:uiPriority="9" w:qFormat="1"/>
-    <w:lsdException w:name="toc 1" w:uiPriority="39"/>
-    <w:lsdException w:name="toc 2" w:uiPriority="39"/>
-    <w:lsdException w:name="toc 3" w:uiPriority="39"/>
-    <w:lsdException w:name="toc 4" w:uiPriority="39"/>
-    <w:lsdException w:name="toc 5" w:uiPriority="39"/>
-    <w:lsdException w:name="toc 6" w:uiPriority="39"/>
-    <w:lsdException w:name="toc 7" w:uiPriority="39"/>
-    <w:lsdException w:name="toc 8" w:uiPriority="39"/>
-    <w:lsdException w:name="toc 9" w:uiPriority="39"/>
-    <w:lsdException w:name="caption" w:uiPriority="35" w:qFormat="1"/>
-    <w:lsdException w:name="Title" w:semiHidden="0" w:uiPriority="10" w:unhideWhenUsed="0" w:qFormat="1"/>
-    <w:lsdException w:name="Default Paragraph Font" w:uiPriority="1"/>
-    <w:lsdException w:name="Subtitle" w:semiHidden="0" w:uiPriority="11" w:unhideWhenUsed="0" w:qFormat="1"/>
-    <w:lsdException w:name="Strong" w:semiHidden="0" w:uiPriority="22" w:unhideWhenUsed="0" w:qFormat="1"/>
-    <w:lsdException w:name="Emphasis" w:semiHidden="0" w:uiPriority="20" w:unhideWhenUsed="0" w:qFormat="1"/>
-    <w:lsdException w:name="Table Grid" w:semiHidden="0" w:uiPriority="59" w:unhideWhenUsed="0"/>
-    <w:lsdException w:name="Placeholder Text" w:unhideWhenUsed="0"/>
-    <w:lsdException w:name="No Spacing" w:semiHidden="0" w:uiPriority="1" w:unhideWhenUsed="0" w:qFormat="1"/>
-    <w:lsdException w:name="Light Shading" w:semiHidden="0" w:uiPriority="60" w:unhideWhenUsed="0"/>
-    <w:lsdException w:name="Light List" w:semiHidden="0" w:uiPriority="61" w:unhideWhenUsed="0"/>
-    <w:lsdException w:name="Light Grid" w:semiHidden="0" w:uiPriority="62" w:unhideWhenUsed="0"/>
-    <w:lsdException w:name="Medium Shading 1" w:semiHidden="0" w:uiPriority="63" w:unhideWhenUsed="0"/>
-    <w:lsdException w:name="Medium Shading 2" w:semiHidden="0" w:uiPriority="64" w:unhideWhenUsed="0"/>
-    <w:lsdException w:name="Medium List 1" w:semiHidden="0" w:uiPriority="65" w:unhideWhenUsed="0"/>
-    <w:lsdException w:name="Medium List 2" w:semiHidden="0" w:uiPriority="66" w:unhideWhenUsed="0"/>
-    <w:lsdException w:name="Medium Grid 1" w:semiHidden="0" w:uiPriority="67" w:unhideWhenUsed="0"/>
-    <w:lsdException w:name="Medium Grid 2" w:semiHidden="0" w:uiPriority="68" w:unhideWhenUsed="0"/>
-    <w:lsdException w:name="Medium Grid 3" w:semiHidden="0" w:uiPriority="69" w:unhideWhenUsed="0"/>
-    <w:lsdException w:name="Dark List" w:semiHidden="0" w:uiPriority="70" w:unhideWhenUsed="0"/>
-    <w:lsdException w:name="Colorful Shading" w:semiHidden="0" w:uiPriority="71" w:unhideWhenUsed="0"/>
-    <w:lsdException w:name="Colorful List" w:semiHidden="0" w:uiPriority="72" w:unhideWhenUsed="0"/>
-    <w:lsdException w:name="Colorful Grid" w:semiHidden="0" w:uiPriority="73" w:unhideWhenUsed="0"/>
-    <w:lsdException w:name="Light Shading Accent 1" w:semiHidden="0" w:uiPriority="60" w:unhideWhenUsed="0"/>
-    <w:lsdException w:name="Light List Accent 1" w:semiHidden="0" w:uiPriority="61" w:unhideWhenUsed="0"/>
-    <w:lsdException w:name="Light Grid Accent 1" w:semiHidden="0" w:uiPriority="62" w:unhideWhenUsed="0"/>
-    <w:lsdException w:name="Medium Shading 1 Accent 1" w:semiHidden="0" w:uiPriority="63" w:unhideWhenUsed="0"/>
-    <w:lsdException w:name="Medium Shading 2 Accent 1" w:semiHidden="0" w:uiPriority="64" w:unhideWhenUsed="0"/>
-    <w:lsdException w:name="Medium List 1 Accent 1" w:semiHidden="0" w:uiPriority="65" w:unhideWhenUsed="0"/>
-    <w:lsdException w:name="Revision" w:unhideWhenUsed="0"/>
-    <w:lsdException w:name="List Paragraph" w:semiHidden="0" w:uiPriority="34" w:unhideWhenUsed="0" w:qFormat="1"/>
-    <w:lsdException w:name="Quote" w:semiHidden="0" w:uiPriority="29" w:unhideWhenUsed="0" w:qFormat="1"/>
-    <w:lsdException w:name="Intense Quote" w:semiHidden="0" w:uiPriority="30" w:unhideWhenUsed="0" w:qFormat="1"/>
-    <w:lsdException w:name="Medium List 2 Accent 1" w:semiHidden="0" w:uiPriority="66" w:unhideWhenUsed="0"/>
-    <w:lsdException w:name="Medium Grid 1 Accent 1" w:semiHidden="0" w:uiPriority="67" w:unhideWhenUsed="0"/>
-    <w:lsdException w:name="Medium Grid 2 Accent 1" w:semiHidden="0" w:uiPriority="68" w:unhideWhenUsed="0"/>
-    <w:lsdException w:name="Medium Grid 3 Accent 1" w:semiHidden="0" w:uiPriority="69" w:unhideWhenUsed="0"/>
-    <w:lsdException w:name="Dark List Accent 1" w:semiHidden="0" w:uiPriority="70" w:unhideWhenUsed="0"/>
-    <w:lsdException w:name="Colorful Shading Accent 1" w:semiHidden="0" w:uiPriority="71" w:unhideWhenUsed="0"/>
-    <w:lsdException w:name="Colorful List Accent 1" w:semiHidden="0" w:uiPriority="72" w:unhideWhenUsed="0"/>
-    <w:lsdException w:name="Colorful Grid Accent 1" w:semiHidden="0" w:uiPriority="73" w:unhideWhenUsed="0"/>
-    <w:lsdException w:name="Light Shading Accent 2" w:semiHidden="0" w:uiPriority="60" w:unhideWhenUsed="0"/>
-    <w:lsdException w:name="Light List Accent 2" w:semiHidden="0" w:uiPriority="61" w:unhideWhenUsed="0"/>
-    <w:lsdException w:name="Light Grid Accent 2" w:semiHidden="0" w:uiPriority="62" w:unhideWhenUsed="0"/>
-    <w:lsdException w:name="Medium Shading 1 Accent 2" w:semiHidden="0" w:uiPriority="63" w:unhideWhenUsed="0"/>
-    <w:lsdException w:name="Medium Shading 2 Accent 2" w:semiHidden="0" w:uiPriority="64" w:unhideWhenUsed="0"/>
-    <w:lsdException w:name="Medium List 1 Accent 2" w:semiHidden="0" w:uiPriority="65" w:unhideWhenUsed="0"/>
-    <w:lsdException w:name="Medium List 2 Accent 2" w:semiHidden="0" w:uiPriority="66" w:unhideWhenUsed="0"/>
-    <w:lsdException w:name="Medium Grid 1 Accent 2" w:semiHidden="0" w:uiPriority="67" w:unhideWhenUsed="0"/>
-    <w:lsdException w:name="Medium Grid 2 Accent 2" w:semiHidden="0" w:uiPriority="68" w:unhideWhenUsed="0"/>
-    <w:lsdException w:name="Medium Grid 3 Accent 2" w:semiHidden="0" w:uiPriority="69" w:unhideWhenUsed="0"/>
-    <w:lsdException w:name="Dark List Accent 2" w:semiHidden="0" w:uiPriority="70" w:unhideWhenUsed="0"/>
-    <w:lsdException w:name="Colorful Shading Accent 2" w:semiHidden="0" w:uiPriority="71" w:unhideWhenUsed="0"/>
-    <w:lsdException w:name="Colorful List Accent 2" w:semiHidden="0" w:uiPriority="72" w:unhideWhenUsed="0"/>
-    <w:lsdException w:name="Colorful Grid Accent 2" w:semiHidden="0" w:uiPriority="73" w:unhideWhenUsed="0"/>
-    <w:lsdException w:name="Light Shading Accent 3" w:semiHidden="0" w:uiPriority="60" w:unhideWhenUsed="0"/>
-    <w:lsdException w:name="Light List Accent 3" w:semiHidden="0" w:uiPriority="61" w:unhideWhenUsed="0"/>
-    <w:lsdException w:name="Light Grid Accent 3" w:semiHidden="0" w:uiPriority="62" w:unhideWhenUsed="0"/>
-    <w:lsdException w:name="Medium Shading 1 Accent 3" w:semiHidden="0" w:uiPriority="63" w:unhideWhenUsed="0"/>
-    <w:lsdException w:name="Medium Shading 2 Accent 3" w:semiHidden="0" w:uiPriority="64" w:unhideWhenUsed="0"/>
-    <w:lsdException w:name="Medium List 1 Accent 3" w:semiHidden="0" w:uiPriority="65" w:unhideWhenUsed="0"/>
-    <w:lsdException w:name="Medium List 2 Accent 3" w:semiHidden="0" w:uiPriority="66" w:unhideWhenUsed="0"/>
-    <w:lsdException w:name="Medium Grid 1 Accent 3" w:semiHidden="0" w:uiPriority="67" w:unhideWhenUsed="0"/>
-    <w:lsdException w:name="Medium Grid 2 Accent 3" w:semiHidden="0" w:uiPriority="68" w:unhideWhenUsed="0"/>
-    <w:lsdException w:name="Medium Grid 3 Accent 3" w:semiHidden="0" w:uiPriority="69" w:unhideWhenUsed="0"/>
-    <w:lsdException w:name="Dark List Accent 3" w:semiHidden="0" w:uiPriority="70" w:unhideWhenUsed="0"/>
-    <w:lsdException w:name="Colorful Shading Accent 3" w:semiHidden="0" w:uiPriority="71" w:unhideWhenUsed="0"/>
-    <w:lsdException w:name="Colorful List Accent 3" w:semiHidden="0" w:uiPriority="72" w:unhideWhenUsed="0"/>
-    <w:lsdException w:name="Colorful Grid Accent 3" w:semiHidden="0" w:uiPriority="73" w:unhideWhenUsed="0"/>
-    <w:lsdException w:name="Light Shading Accent 4" w:semiHidden="0" w:uiPriority="60" w:unhideWhenUsed="0"/>
-    <w:lsdException w:name="Light List Accent 4" w:semiHidden="0" w:uiPriority="61" w:unhideWhenUsed="0"/>
-    <w:lsdException w:name="Light Grid Accent 4" w:semiHidden="0" w:uiPriority="62" w:unhideWhenUsed="0"/>
-    <w:lsdException w:name="Medium Shading 1 Accent 4" w:semiHidden="0" w:uiPriority="63" w:unhideWhenUsed="0"/>
-    <w:lsdException w:name="Medium Shading 2 Accent 4" w:semiHidden="0" w:uiPriority="64" w:unhideWhenUsed="0"/>
-    <w:lsdException w:name="Medium List 1 Accent 4" w:semiHidden="0" w:uiPriority="65" w:unhideWhenUsed="0"/>
-    <w:lsdException w:name="Medium List 2 Accent 4" w:semiHidden="0" w:uiPriority="66" w:unhideWhenUsed="0"/>
-    <w:lsdException w:name="Medium Grid 1 Accent 4" w:semiHidden="0" w:uiPriority="67" w:unhideWhenUsed="0"/>
-    <w:lsdException w:name="Medium Grid 2 Accent 4" w:semiHidden="0" w:uiPriority="68" w:unhideWhenUsed="0"/>
-    <w:lsdException w:name="Medium Grid 3 Accent 4" w:semiHidden="0" w:uiPriority="69" w:unhideWhenUsed="0"/>
-    <w:lsdException w:name="Dark List Accent 4" w:semiHidden="0" w:uiPriority="70" w:unhideWhenUsed="0"/>
-    <w:lsdException w:name="Colorful Shading Accent 4" w:semiHidden="0" w:uiPriority="71" w:unhideWhenUsed="0"/>
-    <w:lsdException w:name="Colorful List Accent 4" w:semiHidden="0" w:uiPriority="72" w:unhideWhenUsed="0"/>
-    <w:lsdException w:name="Colorful Grid Accent 4" w:semiHidden="0" w:uiPriority="73" w:unhideWhenUsed="0"/>
-    <w:lsdException w:name="Light Shading Accent 5" w:semiHidden="0" w:uiPriority="60" w:unhideWhenUsed="0"/>
-    <w:lsdException w:name="Light List Accent 5" w:semiHidden="0" w:uiPriority="61" w:unhideWhenUsed="0"/>
-    <w:lsdException w:name="Light Grid Accent 5" w:semiHidden="0" w:uiPriority="62" w:unhideWhenUsed="0"/>
-    <w:lsdException w:name="Medium Shading 1 Accent 5" w:semiHidden="0" w:uiPriority="63" w:unhideWhenUsed="0"/>
-    <w:lsdException w:name="Medium Shading 2 Accent 5" w:semiHidden="0" w:uiPriority="64" w:unhideWhenUsed="0"/>
-    <w:lsdException w:name="Medium List 1 Accent 5" w:semiHidden="0" w:uiPriority="65" w:unhideWhenUsed="0"/>
-    <w:lsdException w:name="Medium List 2 Accent 5" w:semiHidden="0" w:uiPriority="66" w:unhideWhenUsed="0"/>
-    <w:lsdException w:name="Medium Grid 1 Accent 5" w:semiHidden="0" w:uiPriority="67" w:unhideWhenUsed="0"/>
-    <w:lsdException w:name="Medium Grid 2 Accent 5" w:semiHidden="0" w:uiPriority="68" w:unhideWhenUsed="0"/>
-    <w:lsdException w:name="Medium Grid 3 Accent 5" w:semiHidden="0" w:uiPriority="69" w:unhideWhenUsed="0"/>
-    <w:lsdException w:name="Dark List Accent 5" w:semiHidden="0" w:uiPriority="70" w:unhideWhenUsed="0"/>
-    <w:lsdException w:name="Colorful Shading Accent 5" w:semiHidden="0" w:uiPriority="71" w:unhideWhenUsed="0"/>
-    <w:lsdException w:name="Colorful List Accent 5" w:semiHidden="0" w:uiPriority="72" w:unhideWhenUsed="0"/>
-    <w:lsdException w:name="Colorful Grid Accent 5" w:semiHidden="0" w:uiPriority="73" w:unhideWhenUsed="0"/>
-    <w:lsdException w:name="Light Shading Accent 6" w:semiHidden="0" w:uiPriority="60" w:unhideWhenUsed="0"/>
-    <w:lsdException w:name="Light List Accent 6" w:semiHidden="0" w:uiPriority="61" w:unhideWhenUsed="0"/>
-    <w:lsdException w:name="Light Grid Accent 6" w:semiHidden="0" w:uiPriority="62" w:unhideWhenUsed="0"/>
-    <w:lsdException w:name="Medium Shading 1 Accent 6" w:semiHidden="0" w:uiPriority="63" w:unhideWhenUsed="0"/>
-    <w:lsdException w:name="Medium Shading 2 Accent 6" w:semiHidden="0" w:uiPriority="64" w:unhideWhenUsed="0"/>
-    <w:lsdException w:name="Medium List 1 Accent 6" w:semiHidden="0" w:uiPriority="65" w:unhideWhenUsed="0"/>
-    <w:lsdException w:name="Medium List 2 Accent 6" w:semiHidden="0" w:uiPriority="66" w:unhideWhenUsed="0"/>
-    <w:lsdException w:name="Medium Grid 1 Accent 6" w:semiHidden="0" w:uiPriority="67" w:unhideWhenUsed="0"/>
-    <w:lsdException w:name="Medium Grid 2 Accent 6" w:semiHidden="0" w:uiPriority="68" w:unhideWhenUsed="0"/>
-    <w:lsdException w:name="Medium Grid 3 Accent 6" w:semiHidden="0" w:uiPriority="69" w:unhideWhenUsed="0"/>
-    <w:lsdException w:name="Dark List Accent 6" w:semiHidden="0" w:uiPriority="70" w:unhideWhenUsed="0"/>
-    <w:lsdException w:name="Colorful Shading Accent 6" w:semiHidden="0" w:uiPriority="71" w:unhideWhenUsed="0"/>
-    <w:lsdException w:name="Colorful List Accent 6" w:semiHidden="0" w:uiPriority="72" w:unhideWhenUsed="0"/>
-    <w:lsdException w:name="Colorful Grid Accent 6" w:semiHidden="0" w:uiPriority="73" w:unhideWhenUsed="0"/>
-    <w:lsdException w:name="Subtle Emphasis" w:semiHidden="0" w:uiPriority="19" w:unhideWhenUsed="0" w:qFormat="1"/>
-    <w:lsdException w:name="Intense Emphasis" w:semiHidden="0" w:uiPriority="21" w:unhideWhenUsed="0" w:qFormat="1"/>
-    <w:lsdException w:name="Subtle Reference" w:semiHidden="0" w:uiPriority="31" w:unhideWhenUsed="0" w:qFormat="1"/>
-    <w:lsdException w:name="Intense Reference" w:semiHidden="0" w:uiPriority="32" w:unhideWhenUsed="0" w:qFormat="1"/>
-    <w:lsdException w:name="Book Title" w:semiHidden="0" w:uiPriority="33" w:unhideWhenUsed="0" w:qFormat="1"/>
-    <w:lsdException w:name="Bibliography" w:uiPriority="37"/>
-    <w:lsdException w:name="TOC Heading" w:uiPriority="39" w:qFormat="1"/>
-  </w:latentStyles>
-  <w:style w:type="paragraph" w:default="1" w:styleId="a">
-    <w:name w:val="Normal"/>
-    <w:qFormat/>
-  </w:style>
-  <w:style w:type="paragraph" w:styleId="3">
-    <w:name w:val="heading 3"/>
-    <w:basedOn w:val="a"/>
-    <w:link w:val="30"/>
-    <w:uiPriority w:val="9"/>
-    <w:qFormat/>
-    <w:rsid w:val="00357A25"/>
-    <w:pPr>
-      <w:spacing w:before="100" w:beforeAutospacing="1" w:after="100" w:afterAutospacing="1" w:line="240" w:lineRule="auto"/>
-      <w:outlineLvl w:val="2"/>
-    </w:pPr>
-    <w:rPr>
-      <w:rFonts w:ascii="Times New Roman" w:eastAsia="Times New Roman" w:hAnsi="Times New Roman" w:cs="Times New Roman"/>
-      <w:b/>
-      <w:bCs/>
-      <w:sz w:val="27"/>
-      <w:szCs w:val="27"/>
-      <w:lang w:eastAsia="ru-RU"/>
-    </w:rPr>
-  </w:style>
-  <w:style w:type="character" w:default="1" w:styleId="a0">
-    <w:name w:val="Default Paragraph Font"/>
-    <w:uiPriority w:val="1"/>
-    <w:semiHidden/>
-    <w:unhideWhenUsed/>
-  </w:style>
-  <w:style w:type="table" w:default="1" w:styleId="a1">
-    <w:name w:val="Normal Table"/>
-    <w:uiPriority w:val="99"/>
-    <w:semiHidden/>
-    <w:unhideWhenUsed/>
-    <w:tblPr>
-      <w:tblInd w:w="0" w:type="dxa"/>
-      <w:tblCellMar>
-        <w:top w:w="0" w:type="dxa"/>
-        <w:left w:w="108" w:type="dxa"/>
-        <w:bottom w:w="0" w:type="dxa"/>
-        <w:right w:w="108" w:type="dxa"/>
-      </w:tblCellMar>
-    </w:tblPr>
-  </w:style>
-  <w:style w:type="numbering" w:default="1" w:styleId="a2">
-    <w:name w:val="No List"/>
-    <w:uiPriority w:val="99"/>
-    <w:semiHidden/>
-    <w:unhideWhenUsed/>
-  </w:style>
-  <w:style w:type="character" w:customStyle="1" w:styleId="30">
-    <w:name w:val="Заголовок 3 Знак"/>
-    <w:basedOn w:val="a0"/>
-    <w:link w:val="3"/>
-    <w:uiPriority w:val="9"/>
-    <w:rsid w:val="00357A25"/>
-    <w:rPr>
-      <w:rFonts w:ascii="Times New Roman" w:eastAsia="Times New Roman" w:hAnsi="Times New Roman" w:cs="Times New Roman"/>
-      <w:b/>
-      <w:bCs/>
-      <w:sz w:val="27"/>
-      <w:szCs w:val="27"/>
-      <w:lang w:eastAsia="ru-RU"/>
-    </w:rPr>
-  </w:style>
-  <w:style w:type="paragraph" w:styleId="a3">
-    <w:name w:val="Normal (Web)"/>
-    <w:basedOn w:val="a"/>
-    <w:uiPriority w:val="99"/>
-    <w:semiHidden/>
-    <w:unhideWhenUsed/>
-    <w:rsid w:val="00357A25"/>
-    <w:pPr>
-      <w:spacing w:before="100" w:beforeAutospacing="1" w:after="100" w:afterAutospacing="1" w:line="240" w:lineRule="auto"/>
-    </w:pPr>
-    <w:rPr>
-      <w:rFonts w:ascii="Times New Roman" w:eastAsia="Times New Roman" w:hAnsi="Times New Roman" w:cs="Times New Roman"/>
-      <w:sz w:val="24"/>
-      <w:szCs w:val="24"/>
-      <w:lang w:eastAsia="ru-RU"/>
-    </w:rPr>
-  </w:style>
-  <w:style w:type="character" w:customStyle="1" w:styleId="apple-converted-space">
-    <w:name w:val="apple-converted-space"/>
-    <w:basedOn w:val="a0"/>
-    <w:rsid w:val="00357A25"/>
-  </w:style>
-  <w:style w:type="character" w:styleId="a4">
-    <w:name w:val="Strong"/>
-    <w:basedOn w:val="a0"/>
-    <w:uiPriority w:val="22"/>
-    <w:qFormat/>
-    <w:rsid w:val="00357A25"/>
-    <w:rPr>
-      <w:b/>
-      <w:bCs/>
-    </w:rPr>
-  </w:style>
-  <w:style w:type="character" w:customStyle="1" w:styleId="text-corporate">
-    <w:name w:val="text-corporate"/>
-    <w:basedOn w:val="a0"/>
-    <w:rsid w:val="00357A25"/>
-  </w:style>
-  <w:style w:type="character" w:customStyle="1" w:styleId="text-yellow">
-    <w:name w:val="text-yellow"/>
-    <w:basedOn w:val="a0"/>
-    <w:rsid w:val="00357A25"/>
-  </w:style>
-  <w:style w:type="character" w:styleId="a5">
-    <w:name w:val="Emphasis"/>
-    <w:basedOn w:val="a0"/>
-    <w:uiPriority w:val="20"/>
-    <w:qFormat/>
-    <w:rsid w:val="00357A25"/>
-    <w:rPr>
-      <w:i/>
-      <w:iCs/>
-    </w:rPr>
-  </w:style>
-  <w:style w:type="character" w:customStyle="1" w:styleId="text-red">
-    <w:name w:val="text-red"/>
-    <w:basedOn w:val="a0"/>
-    <w:rsid w:val="00CF1C7A"/>
-  </w:style>
-</w:styles>
-</file>
-
-<file path=word/stylesWithEffects.xml><?xml version="1.0" encoding="utf-8"?>
-<w:styles xmlns:wpc="http://schemas.microsoft.com/office/word/2010/wordprocessingCanvas" xmlns:mc="http://schemas.openxmlformats.org/markup-compatibility/2006" xmlns:o="urn:schemas-microsoft-com:office:office" xmlns:r="http://schemas.openxmlformats.org/officeDocument/2006/relationships" xmlns:m="http://schemas.openxmlformats.org/officeDocument/2006/math" xmlns:v="urn:schemas-microsoft-com:vml" xmlns:wp14="http://schemas.microsoft.com/office/word/2010/wordprocessingDrawing" xmlns:wp="http://schemas.openxmlformats.org/drawingml/2006/wordprocessingDrawing" xmlns:w10="urn:schemas-microsoft-com:office:word" xmlns:w="http://schemas.openxmlformats.org/wordprocessingml/2006/main" xmlns:w14="http://schemas.microsoft.com/office/word/2010/wordml" xmlns:wpg="http://schemas.microsoft.com/office/word/2010/wordprocessingGroup" xmlns:wpi="http://schemas.microsoft.com/office/word/2010/wordprocessingInk" xmlns:wne="http://schemas.microsoft.com/office/word/2006/wordml" xmlns:wps="http://schemas.microsoft.com/office/word/2010/wordprocessingShape" mc:Ignorable="w14 wp14">
-  <w:docDefaults>
-    <w:rPrDefault>
-      <w:rPr>
-        <w:rFonts w:asciiTheme="minorHAnsi" w:eastAsiaTheme="minorHAnsi" w:hAnsiTheme="minorHAnsi" w:cstheme="minorBidi"/>
-        <w:sz w:val="22"/>
-        <w:szCs w:val="22"/>
-        <w:lang w:val="ru-RU" w:eastAsia="en-US" w:bidi="ar-SA"/>
-      </w:rPr>
-    </w:rPrDefault>
-    <w:pPrDefault>
-      <w:pPr>
-        <w:spacing w:after="200" w:line="276" w:lineRule="auto"/>
-      </w:pPr>
-    </w:pPrDefault>
-  </w:docDefaults>
-  <w:latentStyles w:defLockedState="0" w:defUIPriority="99" w:defSemiHidden="1" w:defUnhideWhenUsed="1" w:defQFormat="0" w:count="267">
-    <w:lsdException w:name="Normal" w:semiHidden="0" w:uiPriority="0" w:unhideWhenUsed="0" w:qFormat="1"/>
-    <w:lsdException w:name="heading 1" w:semiHidden="0" w:uiPriority="9" w:unhideWhenUsed="0" w:qFormat="1"/>
-    <w:lsdException w:name="heading 2" w:uiPriority="9" w:qFormat="1"/>
-    <w:lsdException w:name="heading 3" w:uiPriority="9" w:qFormat="1"/>
-    <w:lsdException w:name="heading 4" w:uiPriority="9" w:qFormat="1"/>
-    <w:lsdException w:name="heading 5" w:uiPriority="9" w:qFormat="1"/>
-    <w:lsdException w:name="heading 6" w:uiPriority="9" w:qFormat="1"/>
-    <w:lsdException w:name="heading 7" w:uiPriority="9" w:qFormat="1"/>
-    <w:lsdException w:name="heading 8" w:uiPriority="9" w:qFormat="1"/>
-    <w:lsdException w:name="heading 9" w:uiPriority="9" w:qFormat="1"/>
-    <w:lsdException w:name="toc 1" w:uiPriority="39"/>
-    <w:lsdException w:name="toc 2" w:uiPriority="39"/>
-    <w:lsdException w:name="toc 3" w:uiPriority="39"/>
-    <w:lsdException w:name="toc 4" w:uiPriority="39"/>
-    <w:lsdException w:name="toc 5" w:uiPriority="39"/>
-    <w:lsdException w:name="toc 6" w:uiPriority="39"/>
-    <w:lsdException w:name="toc 7" w:uiPriority="39"/>
-    <w:lsdException w:name="toc 8" w:uiPriority="39"/>
-    <w:lsdException w:name="toc 9" w:uiPriority="39"/>
-    <w:lsdException w:name="caption" w:uiPriority="35" w:qFormat="1"/>
-    <w:lsdException w:name="Title" w:semiHidden="0" w:uiPriority="10" w:unhideWhenUsed="0" w:qFormat="1"/>
-    <w:lsdException w:name="Default Paragraph Font" w:uiPriority="1"/>
-    <w:lsdException w:name="Subtitle" w:semiHidden="0" w:uiPriority="11" w:unhideWhenUsed="0" w:qFormat="1"/>
-    <w:lsdException w:name="Strong" w:semiHidden="0" w:uiPriority="22" w:unhideWhenUsed="0" w:qFormat="1"/>
-    <w:lsdException w:name="Emphasis" w:semiHidden="0" w:uiPriority="20" w:unhideWhenUsed="0" w:qFormat="1"/>
-    <w:lsdException w:name="Table Grid" w:semiHidden="0" w:uiPriority="59" w:unhideWhenUsed="0"/>
-    <w:lsdException w:name="Placeholder Text" w:unhideWhenUsed="0"/>
-    <w:lsdException w:name="No Spacing" w:semiHidden="0" w:uiPriority="1" w:unhideWhenUsed="0" w:qFormat="1"/>
-    <w:lsdException w:name="Light Shading" w:semiHidden="0" w:uiPriority="60" w:unhideWhenUsed="0"/>
-    <w:lsdException w:name="Light List" w:semiHidden="0" w:uiPriority="61" w:unhideWhenUsed="0"/>
-    <w:lsdException w:name="Light Grid" w:semiHidden="0" w:uiPriority="62" w:unhideWhenUsed="0"/>
-    <w:lsdException w:name="Medium Shading 1" w:semiHidden="0" w:uiPriority="63" w:unhideWhenUsed="0"/>
-    <w:lsdException w:name="Medium Shading 2" w:semiHidden="0" w:uiPriority="64" w:unhideWhenUsed="0"/>
-    <w:lsdException w:name="Medium List 1" w:semiHidden="0" w:uiPriority="65" w:unhideWhenUsed="0"/>
-    <w:lsdException w:name="Medium List 2" w:semiHidden="0" w:uiPriority="66" w:unhideWhenUsed="0"/>
-    <w:lsdException w:name="Medium Grid 1" w:semiHidden="0" w:uiPriority="67" w:unhideWhenUsed="0"/>
-    <w:lsdException w:name="Medium Grid 2" w:semiHidden="0" w:uiPriority="68" w:unhideWhenUsed="0"/>
-    <w:lsdException w:name="Medium Grid 3" w:semiHidden="0" w:uiPriority="69" w:unhideWhenUsed="0"/>
-    <w:lsdException w:name="Dark List" w:semiHidden="0" w:uiPriority="70" w:unhideWhenUsed="0"/>
-    <w:lsdException w:name="Colorful Shading" w:semiHidden="0" w:uiPriority="71" w:unhideWhenUsed="0"/>
-    <w:lsdException w:name="Colorful List" w:semiHidden="0" w:uiPriority="72" w:unhideWhenUsed="0"/>
-    <w:lsdException w:name="Colorful Grid" w:semiHidden="0" w:uiPriority="73" w:unhideWhenUsed="0"/>
-    <w:lsdException w:name="Light Shading Accent 1" w:semiHidden="0" w:uiPriority="60" w:unhideWhenUsed="0"/>
-    <w:lsdException w:name="Light List Accent 1" w:semiHidden="0" w:uiPriority="61" w:unhideWhenUsed="0"/>
-    <w:lsdException w:name="Light Grid Accent 1" w:semiHidden="0" w:uiPriority="62" w:unhideWhenUsed="0"/>
-    <w:lsdException w:name="Medium Shading 1 Accent 1" w:semiHidden="0" w:uiPriority="63" w:unhideWhenUsed="0"/>
-    <w:lsdException w:name="Medium Shading 2 Accent 1" w:semiHidden="0" w:uiPriority="64" w:unhideWhenUsed="0"/>
-    <w:lsdException w:name="Medium List 1 Accent 1" w:semiHidden="0" w:uiPriority="65" w:unhideWhenUsed="0"/>
-    <w:lsdException w:name="Revision" w:unhideWhenUsed="0"/>
-    <w:lsdException w:name="List Paragraph" w:semiHidden="0" w:uiPriority="34" w:unhideWhenUsed="0" w:qFormat="1"/>
-    <w:lsdException w:name="Quote" w:semiHidden="0" w:uiPriority="29" w:unhideWhenUsed="0" w:qFormat="1"/>
-    <w:lsdException w:name="Intense Quote" w:semiHidden="0" w:uiPriority="30" w:unhideWhenUsed="0" w:qFormat="1"/>
-    <w:lsdException w:name="Medium List 2 Accent 1" w:semiHidden="0" w:uiPriority="66" w:unhideWhenUsed="0"/>
-    <w:lsdException w:name="Medium Grid 1 Accent 1" w:semiHidden="0" w:uiPriority="67" w:unhideWhenUsed="0"/>
-    <w:lsdException w:name="Medium Grid 2 Accent 1" w:semiHidden="0" w:uiPriority="68" w:unhideWhenUsed="0"/>
-    <w:lsdException w:name="Medium Grid 3 Accent 1" w:semiHidden="0" w:uiPriority="69" w:unhideWhenUsed="0"/>
-    <w:lsdException w:name="Dark List Accent 1" w:semiHidden="0" w:uiPriority="70" w:unhideWhenUsed="0"/>
-    <w:lsdException w:name="Colorful Shading Accent 1" w:semiHidden="0" w:uiPriority="71" w:unhideWhenUsed="0"/>
-    <w:lsdException w:name="Colorful List Accent 1" w:semiHidden="0" w:uiPriority="72" w:unhideWhenUsed="0"/>
-    <w:lsdException w:name="Colorful Grid Accent 1" w:semiHidden="0" w:uiPriority="73" w:unhideWhenUsed="0"/>
-    <w:lsdException w:name="Light Shading Accent 2" w:semiHidden="0" w:uiPriority="60" w:unhideWhenUsed="0"/>
-    <w:lsdException w:name="Light List Accent 2" w:semiHidden="0" w:uiPriority="61" w:unhideWhenUsed="0"/>
-    <w:lsdException w:name="Light Grid Accent 2" w:semiHidden="0" w:uiPriority="62" w:unhideWhenUsed="0"/>
-    <w:lsdException w:name="Medium Shading 1 Accent 2" w:semiHidden="0" w:uiPriority="63" w:unhideWhenUsed="0"/>
-    <w:lsdException w:name="Medium Shading 2 Accent 2" w:semiHidden="0" w:uiPriority="64" w:unhideWhenUsed="0"/>
-    <w:lsdException w:name="Medium List 1 Accent 2" w:semiHidden="0" w:uiPriority="65" w:unhideWhenUsed="0"/>
-    <w:lsdException w:name="Medium List 2 Accent 2" w:semiHidden="0" w:uiPriority="66" w:unhideWhenUsed="0"/>
-    <w:lsdException w:name="Medium Grid 1 Accent 2" w:semiHidden="0" w:uiPriority="67" w:unhideWhenUsed="0"/>
-    <w:lsdException w:name="Medium Grid 2 Accent 2" w:semiHidden="0" w:uiPriority="68" w:unhideWhenUsed="0"/>
-    <w:lsdException w:name="Medium Grid 3 Accent 2" w:semiHidden="0" w:uiPriority="69" w:unhideWhenUsed="0"/>
-    <w:lsdException w:name="Dark List Accent 2" w:semiHidden="0" w:uiPriority="70" w:unhideWhenUsed="0"/>
-    <w:lsdException w:name="Colorful Shading Accent 2" w:semiHidden="0" w:uiPriority="71" w:unhideWhenUsed="0"/>
-    <w:lsdException w:name="Colorful List Accent 2" w:semiHidden="0" w:uiPriority="72" w:unhideWhenUsed="0"/>
-    <w:lsdException w:name="Colorful Grid Accent 2" w:semiHidden="0" w:uiPriority="73" w:unhideWhenUsed="0"/>
-    <w:lsdException w:name="Light Shading Accent 3" w:semiHidden="0" w:uiPriority="60" w:unhideWhenUsed="0"/>
-    <w:lsdException w:name="Light List Accent 3" w:semiHidden="0" w:uiPriority="61" w:unhideWhenUsed="0"/>
-    <w:lsdException w:name="Light Grid Accent 3" w:semiHidden="0" w:uiPriority="62" w:unhideWhenUsed="0"/>
-    <w:lsdException w:name="Medium Shading 1 Accent 3" w:semiHidden="0" w:uiPriority="63" w:unhideWhenUsed="0"/>
-    <w:lsdException w:name="Medium Shading 2 Accent 3" w:semiHidden="0" w:uiPriority="64" w:unhideWhenUsed="0"/>
-    <w:lsdException w:name="Medium List 1 Accent 3" w:semiHidden="0" w:uiPriority="65" w:unhideWhenUsed="0"/>
-    <w:lsdException w:name="Medium List 2 Accent 3" w:semiHidden="0" w:uiPriority="66" w:unhideWhenUsed="0"/>
-    <w:lsdException w:name="Medium Grid 1 Accent 3" w:semiHidden="0" w:uiPriority="67" w:unhideWhenUsed="0"/>
-    <w:lsdException w:name="Medium Grid 2 Accent 3" w:semiHidden="0" w:uiPriority="68" w:unhideWhenUsed="0"/>
-    <w:lsdException w:name="Medium Grid 3 Accent 3" w:semiHidden="0" w:uiPriority="69" w:unhideWhenUsed="0"/>
-    <w:lsdException w:name="Dark List Accent 3" w:semiHidden="0" w:uiPriority="70" w:unhideWhenUsed="0"/>
-    <w:lsdException w:name="Colorful Shading Accent 3" w:semiHidden="0" w:uiPriority="71" w:unhideWhenUsed="0"/>
-    <w:lsdException w:name="Colorful List Accent 3" w:semiHidden="0" w:uiPriority="72" w:unhideWhenUsed="0"/>
-    <w:lsdException w:name="Colorful Grid Accent 3" w:semiHidden="0" w:uiPriority="73" w:unhideWhenUsed="0"/>
-    <w:lsdException w:name="Light Shading Accent 4" w:semiHidden="0" w:uiPriority="60" w:unhideWhenUsed="0"/>
-    <w:lsdException w:name="Light List Accent 4" w:semiHidden="0" w:uiPriority="61" w:unhideWhenUsed="0"/>
-    <w:lsdException w:name="Light Grid Accent 4" w:semiHidden="0" w:uiPriority="62" w:unhideWhenUsed="0"/>
-    <w:lsdException w:name="Medium Shading 1 Accent 4" w:semiHidden="0" w:uiPriority="63" w:unhideWhenUsed="0"/>
-    <w:lsdException w:name="Medium Shading 2 Accent 4" w:semiHidden="0" w:uiPriority="64" w:unhideWhenUsed="0"/>
-    <w:lsdException w:name="Medium List 1 Accent 4" w:semiHidden="0" w:uiPriority="65" w:unhideWhenUsed="0"/>
-    <w:lsdException w:name="Medium List 2 Accent 4" w:semiHidden="0" w:uiPriority="66" w:unhideWhenUsed="0"/>
-    <w:lsdException w:name="Medium Grid 1 Accent 4" w:semiHidden="0" w:uiPriority="67" w:unhideWhenUsed="0"/>
-    <w:lsdException w:name="Medium Grid 2 Accent 4" w:semiHidden="0" w:uiPriority="68" w:unhideWhenUsed="0"/>
-    <w:lsdException w:name="Medium Grid 3 Accent 4" w:semiHidden="0" w:uiPriority="69" w:unhideWhenUsed="0"/>
-    <w:lsdException w:name="Dark List Accent 4" w:semiHidden="0" w:uiPriority="70" w:unhideWhenUsed="0"/>
-    <w:lsdException w:name="Colorful Shading Accent 4" w:semiHidden="0" w:uiPriority="71" w:unhideWhenUsed="0"/>
-    <w:lsdException w:name="Colorful List Accent 4" w:semiHidden="0" w:uiPriority="72" w:unhideWhenUsed="0"/>
-    <w:lsdException w:name="Colorful Grid Accent 4" w:semiHidden="0" w:uiPriority="73" w:unhideWhenUsed="0"/>
-    <w:lsdException w:name="Light Shading Accent 5" w:semiHidden="0" w:uiPriority="60" w:unhideWhenUsed="0"/>
-    <w:lsdException w:name="Light List Accent 5" w:semiHidden="0" w:uiPriority="61" w:unhideWhenUsed="0"/>
-    <w:lsdException w:name="Light Grid Accent 5" w:semiHidden="0" w:uiPriority="62" w:unhideWhenUsed="0"/>
-    <w:lsdException w:name="Medium Shading 1 Accent 5" w:semiHidden="0" w:uiPriority="63" w:unhideWhenUsed="0"/>
-    <w:lsdException w:name="Medium Shading 2 Accent 5" w:semiHidden="0" w:uiPriority="64" w:unhideWhenUsed="0"/>
-    <w:lsdException w:name="Medium List 1 Accent 5" w:semiHidden="0" w:uiPriority="65" w:unhideWhenUsed="0"/>
-    <w:lsdException w:name="Medium List 2 Accent 5" w:semiHidden="0" w:uiPriority="66" w:unhideWhenUsed="0"/>
-    <w:lsdException w:name="Medium Grid 1 Accent 5" w:semiHidden="0" w:uiPriority="67" w:unhideWhenUsed="0"/>
-    <w:lsdException w:name="Medium Grid 2 Accent 5" w:semiHidden="0" w:uiPriority="68" w:unhideWhenUsed="0"/>
-    <w:lsdException w:name="Medium Grid 3 Accent 5" w:semiHidden="0" w:uiPriority="69" w:unhideWhenUsed="0"/>
-    <w:lsdException w:name="Dark List Accent 5" w:semiHidden="0" w:uiPriority="70" w:unhideWhenUsed="0"/>
-    <w:lsdException w:name="Colorful Shading Accent 5" w:semiHidden="0" w:uiPriority="71" w:unhideWhenUsed="0"/>
-    <w:lsdException w:name="Colorful List Accent 5" w:semiHidden="0" w:uiPriority="72" w:unhideWhenUsed="0"/>
-    <w:lsdException w:name="Colorful Grid Accent 5" w:semiHidden="0" w:uiPriority="73" w:unhideWhenUsed="0"/>
-    <w:lsdException w:name="Light Shading Accent 6" w:semiHidden="0" w:uiPriority="60" w:unhideWhenUsed="0"/>
-    <w:lsdException w:name="Light List Accent 6" w:semiHidden="0" w:uiPriority="61" w:unhideWhenUsed="0"/>
-    <w:lsdException w:name="Light Grid Accent 6" w:semiHidden="0" w:uiPriority="62" w:unhideWhenUsed="0"/>
-    <w:lsdException w:name="Medium Shading 1 Accent 6" w:semiHidden="0" w:uiPriority="63" w:unhideWhenUsed="0"/>
-    <w:lsdException w:name="Medium Shading 2 Accent 6" w:semiHidden="0" w:uiPriority="64" w:unhideWhenUsed="0"/>
-    <w:lsdException w:name="Medium List 1 Accent 6" w:semiHidden="0" w:uiPriority="65" w:unhideWhenUsed="0"/>
-    <w:lsdException w:name="Medium List 2 Accent 6" w:semiHidden="0" w:uiPriority="66" w:unhideWhenUsed="0"/>
-    <w:lsdException w:name="Medium Grid 1 Accent 6" w:semiHidden="0" w:uiPriority="67" w:unhideWhenUsed="0"/>
-    <w:lsdException w:name="Medium Grid 2 Accent 6" w:semiHidden="0" w:uiPriority="68" w:unhideWhenUsed="0"/>
-    <w:lsdException w:name="Medium Grid 3 Accent 6" w:semiHidden="0" w:uiPriority="69" w:unhideWhenUsed="0"/>
-    <w:lsdException w:name="Dark List Accent 6" w:semiHidden="0" w:uiPriority="70" w:unhideWhenUsed="0"/>
-    <w:lsdException w:name="Colorful Shading Accent 6" w:semiHidden="0" w:uiPriority="71" w:unhideWhenUsed="0"/>
-    <w:lsdException w:name="Colorful List Accent 6" w:semiHidden="0" w:uiPriority="72" w:unhideWhenUsed="0"/>
-    <w:lsdException w:name="Colorful Grid Accent 6" w:semiHidden="0" w:uiPriority="73" w:unhideWhenUsed="0"/>
-    <w:lsdException w:name="Subtle Emphasis" w:semiHidden="0" w:uiPriority="19" w:unhideWhenUsed="0" w:qFormat="1"/>
-    <w:lsdException w:name="Intense Emphasis" w:semiHidden="0" w:uiPriority="21" w:unhideWhenUsed="0" w:qFormat="1"/>
-    <w:lsdException w:name="Subtle Reference" w:semiHidden="0" w:uiPriority="31" w:unhideWhenUsed="0" w:qFormat="1"/>
-    <w:lsdException w:name="Intense Reference" w:semiHidden="0" w:uiPriority="32" w:unhideWhenUsed="0" w:qFormat="1"/>
-    <w:lsdException w:name="Book Title" w:semiHidden="0" w:uiPriority="33" w:unhideWhenUsed="0" w:qFormat="1"/>
-    <w:lsdException w:name="Bibliography" w:uiPriority="37"/>
-    <w:lsdException w:name="TOC Heading" w:uiPriority="39" w:qFormat="1"/>
+  <w:latentStyles w:defLockedState="0" w:defUIPriority="99" w:defSemiHidden="0" w:defUnhideWhenUsed="0" w:defQFormat="0" w:count="382">
+    <w:lsdException w:name="Normal" w:uiPriority="0" w:qFormat="1"/>
+    <w:lsdException w:name="heading 1" w:uiPriority="9" w:qFormat="1"/>
+    <w:lsdException w:name="heading 2" w:semiHidden="1" w:uiPriority="9" w:unhideWhenUsed="1" w:qFormat="1"/>
+    <w:lsdException w:name="heading 3" w:semiHidden="1" w:uiPriority="9" w:unhideWhenUsed="1" w:qFormat="1"/>
+    <w:lsdException w:name="heading 4" w:semiHidden="1" w:uiPriority="9" w:unhideWhenUsed="1" w:qFormat="1"/>
+    <w:lsdException w:name="heading 5" w:semiHidden="1" w:uiPriority="9" w:unhideWhenUsed="1" w:qFormat="1"/>
+    <w:lsdException w:name="heading 6" w:semiHidden="1" w:uiPriority="9" w:unhideWhenUsed="1" w:qFormat="1"/>
+    <w:lsdException w:name="heading 7" w:semiHidden="1" w:uiPriority="9" w:unhideWhenUsed="1" w:qFormat="1"/>
+    <w:lsdException w:name="heading 8" w:semiHidden="1" w:uiPriority="9" w:unhideWhenUsed="1" w:qFormat="1"/>
+    <w:lsdException w:name="heading 9" w:semiHidden="1" w:uiPriority="9" w:unhideWhenUsed="1" w:qFormat="1"/>
+    <w:lsdException w:name="index 1" w:semiHidden="1" w:unhideWhenUsed="1"/>
+    <w:lsdException w:name="index 2" w:semiHidden="1" w:unhideWhenUsed="1"/>
+    <w:lsdException w:name="index 3" w:semiHidden="1" w:unhideWhenUsed="1"/>
+    <w:lsdException w:name="index 4" w:semiHidden="1" w:unhideWhenUsed="1"/>
+    <w:lsdException w:name="index 5" w:semiHidden="1" w:unhideWhenUsed="1"/>
+    <w:lsdException w:name="index 6" w:semiHidden="1" w:unhideWhenUsed="1"/>
+    <w:lsdException w:name="index 7" w:semiHidden="1" w:unhideWhenUsed="1"/>
+    <w:lsdException w:name="index 8" w:semiHidden="1" w:unhideWhenUsed="1"/>
+    <w:lsdException w:name="index 9" w:semiHidden="1" w:unhideWhenUsed="1"/>
+    <w:lsdException w:name="toc 1" w:semiHidden="1" w:uiPriority="39" w:unhideWhenUsed="1"/>
+    <w:lsdException w:name="toc 2" w:semiHidden="1" w:uiPriority="39" w:unhideWhenUsed="1"/>
+    <w:lsdException w:name="toc 3" w:semiHidden="1" w:uiPriority="39" w:unhideWhenUsed="1"/>
+    <w:lsdException w:name="toc 4" w:semiHidden="1" w:uiPriority="39" w:unhideWhenUsed="1"/>
+    <w:lsdException w:name="toc 5" w:semiHidden="1" w:uiPriority="39" w:unhideWhenUsed="1"/>
+    <w:lsdException w:name="toc 6" w:semiHidden="1" w:uiPriority="39" w:unhideWhenUsed="1"/>
+    <w:lsdException w:name="toc 7" w:semiHidden="1" w:uiPriority="39" w:unhideWhenUsed="1"/>
+    <w:lsdException w:name="toc 8" w:semiHidden="1" w:uiPriority="39" w:unhideWhenUsed="1"/>
+    <w:lsdException w:name="toc 9" w:semiHidden="1" w:uiPriority="39" w:unhideWhenUsed="1"/>
+    <w:lsdException w:name="Normal Indent" w:semiHidden="1" w:unhideWhenUsed="1"/>
+    <w:lsdException w:name="footnote text" w:semiHidden="1" w:unhideWhenUsed="1"/>
+    <w:lsdException w:name="annotation text" w:semiHidden="1" w:unhideWhenUsed="1"/>
+    <w:lsdException w:name="header" w:semiHidden="1" w:unhideWhenUsed="1"/>
+    <w:lsdException w:name="footer" w:semiHidden="1" w:unhideWhenUsed="1"/>
+    <w:lsdException w:name="index heading" w:semiHidden="1" w:unhideWhenUsed="1"/>
+    <w:lsdException w:name="caption" w:semiHidden="1" w:uiPriority="35" w:unhideWhenUsed="1" w:qFormat="1"/>
+    <w:lsdException w:name="table of figures" w:semiHidden="1" w:unhideWhenUsed="1"/>
+    <w:lsdException w:name="envelope address" w:semiHidden="1" w:unhideWhenUsed="1"/>
+    <w:lsdException w:name="envelope return" w:semiHidden="1" w:unhideWhenUsed="1"/>
+    <w:lsdException w:name="footnote reference" w:semiHidden="1" w:unhideWhenUsed="1"/>
+    <w:lsdException w:name="annotation reference" w:semiHidden="1" w:unhideWhenUsed="1"/>
+    <w:lsdException w:name="line number" w:semiHidden="1" w:unhideWhenUsed="1"/>
+    <w:lsdException w:name="page number" w:semiHidden="1" w:unhideWhenUsed="1"/>
+    <w:lsdException w:name="endnote reference" w:semiHidden="1" w:unhideWhenUsed="1"/>
+    <w:lsdException w:name="endnote text" w:semiHidden="1" w:unhideWhenUsed="1"/>
+    <w:lsdException w:name="table of authorities" w:semiHidden="1" w:unhideWhenUsed="1"/>
+    <w:lsdException w:name="macro" w:semiHidden="1" w:unhideWhenUsed="1"/>
+    <w:lsdException w:name="toa heading" w:semiHidden="1" w:unhideWhenUsed="1"/>
+    <w:lsdException w:name="List" w:semiHidden="1" w:unhideWhenUsed="1"/>
+    <w:lsdException w:name="List Bullet" w:semiHidden="1" w:unhideWhenUsed="1"/>
+    <w:lsdException w:name="List Number" w:semiHidden="1" w:unhideWhenUsed="1"/>
+    <w:lsdException w:name="List 2" w:semiHidden="1" w:unhideWhenUsed="1"/>
+    <w:lsdException w:name="List 3" w:semiHidden="1" w:unhideWhenUsed="1"/>
+    <w:lsdException w:name="List 4" w:semiHidden="1" w:unhideWhenUsed="1"/>
+    <w:lsdException w:name="List 5" w:semiHidden="1" w:unhideWhenUsed="1"/>
+    <w:lsdException w:name="List Bullet 2" w:semiHidden="1" w:unhideWhenUsed="1"/>
+    <w:lsdException w:name="List Bullet 3" w:semiHidden="1" w:unhideWhenUsed="1"/>
+    <w:lsdException w:name="List Bullet 4" w:semiHidden="1" w:unhideWhenUsed="1"/>
+    <w:lsdException w:name="List Bullet 5" w:semiHidden="1" w:unhideWhenUsed="1"/>
+    <w:lsdException w:name="List Number 2" w:semiHidden="1" w:unhideWhenUsed="1"/>
+    <w:lsdException w:name="List Number 3" w:semiHidden="1" w:unhideWhenUsed="1"/>
+    <w:lsdException w:name="List Number 4" w:semiHidden="1" w:unhideWhenUsed="1"/>
+    <w:lsdException w:name="List Number 5" w:semiHidden="1" w:unhideWhenUsed="1"/>
+    <w:lsdException w:name="Title" w:uiPriority="10" w:qFormat="1"/>
+    <w:lsdException w:name="Closing" w:semiHidden="1" w:unhideWhenUsed="1"/>
+    <w:lsdException w:name="Signature" w:semiHidden="1" w:unhideWhenUsed="1"/>
+    <w:lsdException w:name="Default Paragraph Font" w:semiHidden="1" w:uiPriority="1" w:unhideWhenUsed="1"/>
+    <w:lsdException w:name="Body Text" w:semiHidden="1" w:unhideWhenUsed="1"/>
+    <w:lsdException w:name="Body Text Indent" w:semiHidden="1" w:unhideWhenUsed="1"/>
+    <w:lsdException w:name="List Continue" w:semiHidden="1" w:unhideWhenUsed="1"/>
+    <w:lsdException w:name="List Continue 2" w:semiHidden="1" w:unhideWhenUsed="1"/>
+    <w:lsdException w:name="List Continue 3" w:semiHidden="1" w:unhideWhenUsed="1"/>
+    <w:lsdException w:name="List Continue 4" w:semiHidden="1" w:unhideWhenUsed="1"/>
+    <w:lsdException w:name="List Continue 5" w:semiHidden="1" w:unhideWhenUsed="1"/>
+    <w:lsdException w:name="Message Header" w:semiHidden="1" w:unhideWhenUsed="1"/>
+    <w:lsdException w:name="Subtitle" w:uiPriority="11" w:qFormat="1"/>
+    <w:lsdException w:name="Salutation" w:semiHidden="1" w:unhideWhenUsed="1"/>
+    <w:lsdException w:name="Date" w:semiHidden="1" w:unhideWhenUsed="1"/>
+    <w:lsdException w:name="Body Text First Indent" w:semiHidden="1" w:unhideWhenUsed="1"/>
+    <w:lsdException w:name="Body Text First Indent 2" w:semiHidden="1" w:unhideWhenUsed="1"/>
+    <w:lsdException w:name="Note Heading" w:semiHidden="1" w:unhideWhenUsed="1"/>
+    <w:lsdException w:name="Body Text 2" w:semiHidden="1" w:unhideWhenUsed="1"/>
+    <w:lsdException w:name="Body Text 3" w:semiHidden="1" w:unhideWhenUsed="1"/>
+    <w:lsdException w:name="Body Text Indent 2" w:semiHidden="1" w:unhideWhenUsed="1"/>
+    <w:lsdException w:name="Body Text Indent 3" w:semiHidden="1" w:unhideWhenUsed="1"/>
+    <w:lsdException w:name="Block Text" w:semiHidden="1" w:unhideWhenUsed="1"/>
+    <w:lsdException w:name="Hyperlink" w:semiHidden="1" w:unhideWhenUsed="1"/>
+    <w:lsdException w:name="FollowedHyperlink" w:semiHidden="1" w:unhideWhenUsed="1"/>
+    <w:lsdException w:name="Strong" w:uiPriority="22" w:qFormat="1"/>
+    <w:lsdException w:name="Emphasis" w:uiPriority="20" w:qFormat="1"/>
+    <w:lsdException w:name="Document Map" w:semiHidden="1" w:unhideWhenUsed="1"/>
+    <w:lsdException w:name="Plain Text" w:semiHidden="1" w:unhideWhenUsed="1"/>
+    <w:lsdException w:name="E-mail Signature" w:semiHidden="1" w:unhideWhenUsed="1"/>
+    <w:lsdException w:name="HTML Top of Form" w:semiHidden="1" w:unhideWhenUsed="1"/>
+    <w:lsdException w:name="HTML Bottom of Form" w:semiHidden="1" w:unhideWhenUsed="1"/>
+    <w:lsdException w:name="Normal (Web)" w:semiHidden="1" w:unhideWhenUsed="1"/>
+    <w:lsdException w:name="HTML Acronym" w:semiHidden="1" w:unhideWhenUsed="1"/>
+    <w:lsdException w:name="HTML Address" w:semiHidden="1" w:unhideWhenUsed="1"/>
+    <w:lsdException w:name="HTML Cite" w:semiHidden="1" w:unhideWhenUsed="1"/>
+    <w:lsdException w:name="HTML Code" w:semiHidden="1" w:unhideWhenUsed="1"/>
+    <w:lsdException w:name="HTML Definition" w:semiHidden="1" w:unhideWhenUsed="1"/>
+    <w:lsdException w:name="HTML Keyboard" w:semiHidden="1" w:unhideWhenUsed="1"/>
+    <w:lsdException w:name="HTML Preformatted" w:semiHidden="1" w:unhideWhenUsed="1"/>
+    <w:lsdException w:name="HTML Sample" w:semiHidden="1" w:unhideWhenUsed="1"/>
+    <w:lsdException w:name="HTML Typewriter" w:semiHidden="1" w:unhideWhenUsed="1"/>
+    <w:lsdException w:name="HTML Variable" w:semiHidden="1" w:unhideWhenUsed="1"/>
+    <w:lsdException w:name="Normal Table" w:semiHidden="1" w:unhideWhenUsed="1"/>
+    <w:lsdException w:name="annotation subject" w:semiHidden="1" w:unhideWhenUsed="1"/>
+    <w:lsdException w:name="No List" w:semiHidden="1" w:unhideWhenUsed="1"/>
+    <w:lsdException w:name="Outline List 1" w:semiHidden="1" w:unhideWhenUsed="1"/>
+    <w:lsdException w:name="Outline List 2" w:semiHidden="1" w:unhideWhenUsed="1"/>
+    <w:lsdException w:name="Outline List 3" w:semiHidden="1" w:unhideWhenUsed="1"/>
+    <w:lsdException w:name="Table Simple 1" w:semiHidden="1" w:unhideWhenUsed="1"/>
+    <w:lsdException w:name="Table Simple 2" w:semiHidden="1" w:unhideWhenUsed="1"/>
+    <w:lsdException w:name="Table Simple 3" w:semiHidden="1" w:unhideWhenUsed="1"/>
+    <w:lsdException w:name="Table Classic 1" w:semiHidden="1" w:unhideWhenUsed="1"/>
+    <w:lsdException w:name="Table Classic 2" w:semiHidden="1" w:unhideWhenUsed="1"/>
+    <w:lsdException w:name="Table Classic 3" w:semiHidden="1" w:unhideWhenUsed="1"/>
+    <w:lsdException w:name="Table Classic 4" w:semiHidden="1" w:unhideWhenUsed="1"/>
+    <w:lsdException w:name="Table Colorful 1" w:semiHidden="1" w:unhideWhenUsed="1"/>
+    <w:lsdException w:name="Table Colorful 2" w:semiHidden="1" w:unhideWhenUsed="1"/>
+    <w:lsdException w:name="Table Colorful 3" w:semiHidden="1" w:unhideWhenUsed="1"/>
+    <w:lsdException w:name="Table Columns 1" w:semiHidden="1" w:unhideWhenUsed="1"/>
+    <w:lsdException w:name="Table Columns 2" w:semiHidden="1" w:unhideWhenUsed="1"/>
+    <w:lsdException w:name="Table Columns 3" w:semiHidden="1" w:unhideWhenUsed="1"/>
+    <w:lsdException w:name="Table Columns 4" w:semiHidden="1" w:unhideWhenUsed="1"/>
+    <w:lsdException w:name="Table Columns 5" w:semiHidden="1" w:unhideWhenUsed="1"/>
+    <w:lsdException w:name="Table Grid 1" w:semiHidden="1" w:unhideWhenUsed="1"/>
+    <w:lsdException w:name="Table Grid 2" w:semiHidden="1" w:unhideWhenUsed="1"/>
+    <w:lsdException w:name="Table Grid 3" w:semiHidden="1" w:unhideWhenUsed="1"/>
+    <w:lsdException w:name="Table Grid 4" w:semiHidden="1" w:unhideWhenUsed="1"/>
+    <w:lsdException w:name="Table Grid 5" w:semiHidden="1" w:unhideWhenUsed="1"/>
+    <w:lsdException w:name="Table Grid 6" w:semiHidden="1" w:unhideWhenUsed="1"/>
+    <w:lsdException w:name="Table Grid 7" w:semiHidden="1" w:unhideWhenUsed="1"/>
+    <w:lsdException w:name="Table Grid 8" w:semiHidden="1" w:unhideWhenUsed="1"/>
+    <w:lsdException w:name="Table List 1" w:semiHidden="1" w:unhideWhenUsed="1"/>
+    <w:lsdException w:name="Table List 2" w:semiHidden="1" w:unhideWhenUsed="1"/>
+    <w:lsdException w:name="Table List 3" w:semiHidden="1" w:unhideWhenUsed="1"/>
+    <w:lsdException w:name="Table List 4" w:semiHidden="1" w:unhideWhenUsed="1"/>
+    <w:lsdException w:name="Table List 5" w:semiHidden="1" w:unhideWhenUsed="1"/>
+    <w:lsdException w:name="Table List 6" w:semiHidden="1" w:unhideWhenUsed="1"/>
+    <w:lsdException w:name="Table List 7" w:semiHidden="1" w:unhideWhenUsed="1"/>
+    <w:lsdException w:name="Table List 8" w:semiHidden="1" w:unhideWhenUsed="1"/>
+    <w:lsdException w:name="Table 3D effects 1" w:semiHidden="1" w:unhideWhenUsed="1"/>
+    <w:lsdException w:name="Table 3D effects 2" w:semiHidden="1" w:unhideWhenUsed="1"/>
+    <w:lsdException w:name="Table 3D effects 3" w:semiHidden="1" w:unhideWhenUsed="1"/>
+    <w:lsdException w:name="Table Contemporary" w:semiHidden="1" w:unhideWhenUsed="1"/>
+    <w:lsdException w:name="Table Elegant" w:semiHidden="1" w:unhideWhenUsed="1"/>
+    <w:lsdException w:name="Table Professional" w:semiHidden="1" w:unhideWhenUsed="1"/>
+    <w:lsdException w:name="Table Subtle 1" w:semiHidden="1" w:unhideWhenUsed="1"/>
+    <w:lsdException w:name="Table Subtle 2" w:semiHidden="1" w:unhideWhenUsed="1"/>
+    <w:lsdException w:name="Table Web 1" w:semiHidden="1" w:unhideWhenUsed="1"/>
+    <w:lsdException w:name="Table Web 2" w:semiHidden="1" w:unhideWhenUsed="1"/>
+    <w:lsdException w:name="Table Web 3" w:semiHidden="1" w:unhideWhenUsed="1"/>
+    <w:lsdException w:name="Balloon Text" w:semiHidden="1" w:unhideWhenUsed="1"/>
+    <w:lsdException w:name="Table Grid" w:uiPriority="59"/>
+    <w:lsdException w:name="Table Theme" w:semiHidden="1" w:unhideWhenUsed="1"/>
+    <w:lsdException w:name="Note Level 1" w:semiHidden="1" w:unhideWhenUsed="1"/>
+    <w:lsdException w:name="Note Level 2" w:semiHidden="1" w:unhideWhenUsed="1"/>
+    <w:lsdException w:name="Note Level 3" w:semiHidden="1" w:unhideWhenUsed="1"/>
+    <w:lsdException w:name="Note Level 4" w:semiHidden="1" w:unhideWhenUsed="1"/>
+    <w:lsdException w:name="Note Level 5" w:semiHidden="1" w:unhideWhenUsed="1"/>
+    <w:lsdException w:name="Note Level 6" w:semiHidden="1" w:unhideWhenUsed="1"/>
+    <w:lsdException w:name="Note Level 7" w:semiHidden="1" w:unhideWhenUsed="1"/>
+    <w:lsdException w:name="Note Level 8" w:semiHidden="1" w:unhideWhenUsed="1"/>
+    <w:lsdException w:name="Note Level 9" w:semiHidden="1" w:unhideWhenUsed="1"/>
+    <w:lsdException w:name="Placeholder Text" w:semiHidden="1"/>
+    <w:lsdException w:name="No Spacing" w:uiPriority="1" w:qFormat="1"/>
+    <w:lsdException w:name="Light Shading" w:uiPriority="60"/>
+    <w:lsdException w:name="Light List" w:uiPriority="61"/>
+    <w:lsdException w:name="Light Grid" w:uiPriority="62"/>
+    <w:lsdException w:name="Medium Shading 1" w:uiPriority="63"/>
+    <w:lsdException w:name="Medium Shading 2" w:uiPriority="64"/>
+    <w:lsdException w:name="Medium List 1" w:uiPriority="65"/>
+    <w:lsdException w:name="Medium List 2" w:uiPriority="66"/>
+    <w:lsdException w:name="Medium Grid 1" w:uiPriority="67"/>
+    <w:lsdException w:name="Medium Grid 2" w:uiPriority="68"/>
+    <w:lsdException w:name="Medium Grid 3" w:uiPriority="69"/>
+    <w:lsdException w:name="Dark List" w:uiPriority="70"/>
+    <w:lsdException w:name="Colorful Shading" w:uiPriority="71"/>
+    <w:lsdException w:name="Colorful List" w:uiPriority="72"/>
+    <w:lsdException w:name="Colorful Grid" w:uiPriority="73"/>
+    <w:lsdException w:name="Light Shading Accent 1" w:uiPriority="60"/>
+    <w:lsdException w:name="Light List Accent 1" w:uiPriority="61"/>
+    <w:lsdException w:name="Light Grid Accent 1" w:uiPriority="62"/>
+    <w:lsdException w:name="Medium Shading 1 Accent 1" w:uiPriority="63"/>
+    <w:lsdException w:name="Medium Shading 2 Accent 1" w:uiPriority="64"/>
+    <w:lsdException w:name="Medium List 1 Accent 1" w:uiPriority="65"/>
+    <w:lsdException w:name="Revision" w:semiHidden="1"/>
+    <w:lsdException w:name="List Paragraph" w:uiPriority="34" w:qFormat="1"/>
+    <w:lsdException w:name="Quote" w:uiPriority="29" w:qFormat="1"/>
+    <w:lsdException w:name="Intense Quote" w:uiPriority="30" w:qFormat="1"/>
+    <w:lsdException w:name="Medium List 2 Accent 1" w:uiPriority="66"/>
+    <w:lsdException w:name="Medium Grid 1 Accent 1" w:uiPriority="67"/>
+    <w:lsdException w:name="Medium Grid 2 Accent 1" w:uiPriority="68"/>
+    <w:lsdException w:name="Medium Grid 3 Accent 1" w:uiPriority="69"/>
+    <w:lsdException w:name="Dark List Accent 1" w:uiPriority="70"/>
+    <w:lsdException w:name="Colorful Shading Accent 1" w:uiPriority="71"/>
+    <w:lsdException w:name="Colorful List Accent 1" w:uiPriority="72"/>
+    <w:lsdException w:name="Colorful Grid Accent 1" w:uiPriority="73"/>
+    <w:lsdException w:name="Light Shading Accent 2" w:uiPriority="60"/>
+    <w:lsdException w:name="Light List Accent 2" w:uiPriority="61"/>
+    <w:lsdException w:name="Light Grid Accent 2" w:uiPriority="62"/>
+    <w:lsdException w:name="Medium Shading 1 Accent 2" w:uiPriority="63"/>
+    <w:lsdException w:name="Medium Shading 2 Accent 2" w:uiPriority="64"/>
+    <w:lsdException w:name="Medium List 1 Accent 2" w:uiPriority="65"/>
+    <w:lsdException w:name="Medium List 2 Accent 2" w:uiPriority="66"/>
+    <w:lsdException w:name="Medium Grid 1 Accent 2" w:uiPriority="67"/>
+    <w:lsdException w:name="Medium Grid 2 Accent 2" w:uiPriority="68"/>
+    <w:lsdException w:name="Medium Grid 3 Accent 2" w:uiPriority="69"/>
+    <w:lsdException w:name="Dark List Accent 2" w:uiPriority="70"/>
+    <w:lsdException w:name="Colorful Shading Accent 2" w:uiPriority="71"/>
+    <w:lsdException w:name="Colorful List Accent 2" w:uiPriority="72"/>
+    <w:lsdException w:name="Colorful Grid Accent 2" w:uiPriority="73"/>
+    <w:lsdException w:name="Light Shading Accent 3" w:uiPriority="60"/>
+    <w:lsdException w:name="Light List Accent 3" w:uiPriority="61"/>
+    <w:lsdException w:name="Light Grid Accent 3" w:uiPriority="62"/>
+    <w:lsdException w:name="Medium Shading 1 Accent 3" w:uiPriority="63"/>
+    <w:lsdException w:name="Medium Shading 2 Accent 3" w:uiPriority="64"/>
+    <w:lsdException w:name="Medium List 1 Accent 3" w:uiPriority="65"/>
+    <w:lsdException w:name="Medium List 2 Accent 3" w:uiPriority="66"/>
+    <w:lsdException w:name="Medium Grid 1 Accent 3" w:uiPriority="67"/>
+    <w:lsdException w:name="Medium Grid 2 Accent 3" w:uiPriority="68"/>
+    <w:lsdException w:name="Medium Grid 3 Accent 3" w:uiPriority="69"/>
+    <w:lsdException w:name="Dark List Accent 3" w:uiPriority="70"/>
+    <w:lsdException w:name="Colorful Shading Accent 3" w:uiPriority="71"/>
+    <w:lsdException w:name="Colorful List Accent 3" w:uiPriority="72"/>
+    <w:lsdException w:name="Colorful Grid Accent 3" w:uiPriority="73"/>
+    <w:lsdException w:name="Light Shading Accent 4" w:uiPriority="60"/>
+    <w:lsdException w:name="Light List Accent 4" w:uiPriority="61"/>
+    <w:lsdException w:name="Light Grid Accent 4" w:uiPriority="62"/>
+    <w:lsdException w:name="Medium Shading 1 Accent 4" w:uiPriority="63"/>
+    <w:lsdException w:name="Medium Shading 2 Accent 4" w:uiPriority="64"/>
+    <w:lsdException w:name="Medium List 1 Accent 4" w:uiPriority="65"/>
+    <w:lsdException w:name="Medium List 2 Accent 4" w:uiPriority="66"/>
+    <w:lsdException w:name="Medium Grid 1 Accent 4" w:uiPriority="67"/>
+    <w:lsdException w:name="Medium Grid 2 Accent 4" w:uiPriority="68"/>
+    <w:lsdException w:name="Medium Grid 3 Accent 4" w:uiPriority="69"/>
+    <w:lsdException w:name="Dark List Accent 4" w:uiPriority="70"/>
+    <w:lsdException w:name="Colorful Shading Accent 4" w:uiPriority="71"/>
+    <w:lsdException w:name="Colorful List Accent 4" w:uiPriority="72"/>
+    <w:lsdException w:name="Colorful Grid Accent 4" w:uiPriority="73"/>
+    <w:lsdException w:name="Light Shading Accent 5" w:uiPriority="60"/>
+    <w:lsdException w:name="Light List Accent 5" w:uiPriority="61"/>
+    <w:lsdException w:name="Light Grid Accent 5" w:uiPriority="62"/>
+    <w:lsdException w:name="Medium Shading 1 Accent 5" w:uiPriority="63"/>
+    <w:lsdException w:name="Medium Shading 2 Accent 5" w:uiPriority="64"/>
+    <w:lsdException w:name="Medium List 1 Accent 5" w:uiPriority="65"/>
+    <w:lsdException w:name="Medium List 2 Accent 5" w:uiPriority="66"/>
+    <w:lsdException w:name="Medium Grid 1 Accent 5" w:uiPriority="67"/>
+    <w:lsdException w:name="Medium Grid 2 Accent 5" w:uiPriority="68"/>
+    <w:lsdException w:name="Medium Grid 3 Accent 5" w:uiPriority="69"/>
+    <w:lsdException w:name="Dark List Accent 5" w:uiPriority="70"/>
+    <w:lsdException w:name="Colorful Shading Accent 5" w:uiPriority="71"/>
+    <w:lsdException w:name="Colorful List Accent 5" w:uiPriority="72"/>
+    <w:lsdException w:name="Colorful Grid Accent 5" w:uiPriority="73"/>
+    <w:lsdException w:name="Light Shading Accent 6" w:uiPriority="60"/>
+    <w:lsdException w:name="Light List Accent 6" w:uiPriority="61"/>
+    <w:lsdException w:name="Light Grid Accent 6" w:uiPriority="62"/>
+    <w:lsdException w:name="Medium Shading 1 Accent 6" w:uiPriority="63"/>
+    <w:lsdException w:name="Medium Shading 2 Accent 6" w:uiPriority="64"/>
+    <w:lsdException w:name="Medium List 1 Accent 6" w:uiPriority="65"/>
+    <w:lsdException w:name="Medium List 2 Accent 6" w:uiPriority="66"/>
+    <w:lsdException w:name="Medium Grid 1 Accent 6" w:uiPriority="67"/>
+    <w:lsdException w:name="Medium Grid 2 Accent 6" w:uiPriority="68"/>
+    <w:lsdException w:name="Medium Grid 3 Accent 6" w:uiPriority="69"/>
+    <w:lsdException w:name="Dark List Accent 6" w:uiPriority="70"/>
+    <w:lsdException w:name="Colorful Shading Accent 6" w:uiPriority="71"/>
+    <w:lsdException w:name="Colorful List Accent 6" w:uiPriority="72"/>
+    <w:lsdException w:name="Colorful Grid Accent 6" w:uiPriority="73"/>
+    <w:lsdException w:name="Subtle Emphasis" w:uiPriority="19" w:qFormat="1"/>
+    <w:lsdException w:name="Intense Emphasis" w:uiPriority="21" w:qFormat="1"/>
+    <w:lsdException w:name="Subtle Reference" w:uiPriority="31" w:qFormat="1"/>
+    <w:lsdException w:name="Intense Reference" w:uiPriority="32" w:qFormat="1"/>
+    <w:lsdException w:name="Book Title" w:uiPriority="33" w:qFormat="1"/>
+    <w:lsdException w:name="Bibliography" w:semiHidden="1" w:uiPriority="37" w:unhideWhenUsed="1"/>
+    <w:lsdException w:name="TOC Heading" w:semiHidden="1" w:uiPriority="39" w:unhideWhenUsed="1" w:qFormat="1"/>
+    <w:lsdException w:name="Plain Table 1" w:uiPriority="41"/>
+    <w:lsdException w:name="Plain Table 2" w:uiPriority="42"/>
+    <w:lsdException w:name="Plain Table 3" w:uiPriority="43"/>
+    <w:lsdException w:name="Plain Table 4" w:uiPriority="44"/>
+    <w:lsdException w:name="Plain Table 5" w:uiPriority="45"/>
+    <w:lsdException w:name="Grid Table Light" w:uiPriority="40"/>
+    <w:lsdException w:name="Grid Table 1 Light" w:uiPriority="46"/>
+    <w:lsdException w:name="Grid Table 2" w:uiPriority="47"/>
+    <w:lsdException w:name="Grid Table 3" w:uiPriority="48"/>
+    <w:lsdException w:name="Grid Table 4" w:uiPriority="49"/>
+    <w:lsdException w:name="Grid Table 5 Dark" w:uiPriority="50"/>
+    <w:lsdException w:name="Grid Table 6 Colorful" w:uiPriority="51"/>
+    <w:lsdException w:name="Grid Table 7 Colorful" w:uiPriority="52"/>
+    <w:lsdException w:name="Grid Table 1 Light Accent 1" w:uiPriority="46"/>
+    <w:lsdException w:name="Grid Table 2 Accent 1" w:uiPriority="47"/>
+    <w:lsdException w:name="Grid Table 3 Accent 1" w:uiPriority="48"/>
+    <w:lsdException w:name="Grid Table 4 Accent 1" w:uiPriority="49"/>
+    <w:lsdException w:name="Grid Table 5 Dark Accent 1" w:uiPriority="50"/>
+    <w:lsdException w:name="Grid Table 6 Colorful Accent 1" w:uiPriority="51"/>
+    <w:lsdException w:name="Grid Table 7 Colorful Accent 1" w:uiPriority="52"/>
+    <w:lsdException w:name="Grid Table 1 Light Accent 2" w:uiPriority="46"/>
+    <w:lsdException w:name="Grid Table 2 Accent 2" w:uiPriority="47"/>
+    <w:lsdException w:name="Grid Table 3 Accent 2" w:uiPriority="48"/>
+    <w:lsdException w:name="Grid Table 4 Accent 2" w:uiPriority="49"/>
+    <w:lsdException w:name="Grid Table 5 Dark Accent 2" w:uiPriority="50"/>
+    <w:lsdException w:name="Grid Table 6 Colorful Accent 2" w:uiPriority="51"/>
+    <w:lsdException w:name="Grid Table 7 Colorful Accent 2" w:uiPriority="52"/>
+    <w:lsdException w:name="Grid Table 1 Light Accent 3" w:uiPriority="46"/>
+    <w:lsdException w:name="Grid Table 2 Accent 3" w:uiPriority="47"/>
+    <w:lsdException w:name="Grid Table 3 Accent 3" w:uiPriority="48"/>
+    <w:lsdException w:name="Grid Table 4 Accent 3" w:uiPriority="49"/>
+    <w:lsdException w:name="Grid Table 5 Dark Accent 3" w:uiPriority="50"/>
+    <w:lsdException w:name="Grid Table 6 Colorful Accent 3" w:uiPriority="51"/>
+    <w:lsdException w:name="Grid Table 7 Colorful Accent 3" w:uiPriority="52"/>
+    <w:lsdException w:name="Grid Table 1 Light Accent 4" w:uiPriority="46"/>
+    <w:lsdException w:name="Grid Table 2 Accent 4" w:uiPriority="47"/>
+    <w:lsdException w:name="Grid Table 3 Accent 4" w:uiPriority="48"/>
+    <w:lsdException w:name="Grid Table 4 Accent 4" w:uiPriority="49"/>
+    <w:lsdException w:name="Grid Table 5 Dark Accent 4" w:uiPriority="50"/>
+    <w:lsdException w:name="Grid Table 6 Colorful Accent 4" w:uiPriority="51"/>
+    <w:lsdException w:name="Grid Table 7 Colorful Accent 4" w:uiPriority="52"/>
+    <w:lsdException w:name="Grid Table 1 Light Accent 5" w:uiPriority="46"/>
+    <w:lsdException w:name="Grid Table 2 Accent 5" w:uiPriority="47"/>
+    <w:lsdException w:name="Grid Table 3 Accent 5" w:uiPriority="48"/>
+    <w:lsdException w:name="Grid Table 4 Accent 5" w:uiPriority="49"/>
+    <w:lsdException w:name="Grid Table 5 Dark Accent 5" w:uiPriority="50"/>
+    <w:lsdException w:name="Grid Table 6 Colorful Accent 5" w:uiPriority="51"/>
+    <w:lsdException w:name="Grid Table 7 Colorful Accent 5" w:uiPriority="52"/>
+    <w:lsdException w:name="Grid Table 1 Light Accent 6" w:uiPriority="46"/>
+    <w:lsdException w:name="Grid Table 2 Accent 6" w:uiPriority="47"/>
+    <w:lsdException w:name="Grid Table 3 Accent 6" w:uiPriority="48"/>
+    <w:lsdException w:name="Grid Table 4 Accent 6" w:uiPriority="49"/>
+    <w:lsdException w:name="Grid Table 5 Dark Accent 6" w:uiPriority="50"/>
+    <w:lsdException w:name="Grid Table 6 Colorful Accent 6" w:uiPriority="51"/>
+    <w:lsdException w:name="Grid Table 7 Colorful Accent 6" w:uiPriority="52"/>
+    <w:lsdException w:name="List Table 1 Light" w:uiPriority="46"/>
+    <w:lsdException w:name="List Table 2" w:uiPriority="47"/>
+    <w:lsdException w:name="List Table 3" w:uiPriority="48"/>
+    <w:lsdException w:name="List Table 4" w:uiPriority="49"/>
+    <w:lsdException w:name="List Table 5 Dark" w:uiPriority="50"/>
+    <w:lsdException w:name="List Table 6 Colorful" w:uiPriority="51"/>
+    <w:lsdException w:name="List Table 7 Colorful" w:uiPriority="52"/>
+    <w:lsdException w:name="List Table 1 Light Accent 1" w:uiPriority="46"/>
+    <w:lsdException w:name="List Table 2 Accent 1" w:uiPriority="47"/>
+    <w:lsdException w:name="List Table 3 Accent 1" w:uiPriority="48"/>
+    <w:lsdException w:name="List Table 4 Accent 1" w:uiPriority="49"/>
+    <w:lsdException w:name="List Table 5 Dark Accent 1" w:uiPriority="50"/>
+    <w:lsdException w:name="List Table 6 Colorful Accent 1" w:uiPriority="51"/>
+    <w:lsdException w:name="List Table 7 Colorful Accent 1" w:uiPriority="52"/>
+    <w:lsdException w:name="List Table 1 Light Accent 2" w:uiPriority="46"/>
+    <w:lsdException w:name="List Table 2 Accent 2" w:uiPriority="47"/>
+    <w:lsdException w:name="List Table 3 Accent 2" w:uiPriority="48"/>
+    <w:lsdException w:name="List Table 4 Accent 2" w:uiPriority="49"/>
+    <w:lsdException w:name="List Table 5 Dark Accent 2" w:uiPriority="50"/>
+    <w:lsdException w:name="List Table 6 Colorful Accent 2" w:uiPriority="51"/>
+    <w:lsdException w:name="List Table 7 Colorful Accent 2" w:uiPriority="52"/>
+    <w:lsdException w:name="List Table 1 Light Accent 3" w:uiPriority="46"/>
+    <w:lsdException w:name="List Table 2 Accent 3" w:uiPriority="47"/>
+    <w:lsdException w:name="List Table 3 Accent 3" w:uiPriority="48"/>
+    <w:lsdException w:name="List Table 4 Accent 3" w:uiPriority="49"/>
+    <w:lsdException w:name="List Table 5 Dark Accent 3" w:uiPriority="50"/>
+    <w:lsdException w:name="List Table 6 Colorful Accent 3" w:uiPriority="51"/>
+    <w:lsdException w:name="List Table 7 Colorful Accent 3" w:uiPriority="52"/>
+    <w:lsdException w:name="List Table 1 Light Accent 4" w:uiPriority="46"/>
+    <w:lsdException w:name="List Table 2 Accent 4" w:uiPriority="47"/>
+    <w:lsdException w:name="List Table 3 Accent 4" w:uiPriority="48"/>
+    <w:lsdException w:name="List Table 4 Accent 4" w:uiPriority="49"/>
+    <w:lsdException w:name="List Table 5 Dark Accent 4" w:uiPriority="50"/>
+    <w:lsdException w:name="List Table 6 Colorful Accent 4" w:uiPriority="51"/>
+    <w:lsdException w:name="List Table 7 Colorful Accent 4" w:uiPriority="52"/>
+    <w:lsdException w:name="List Table 1 Light Accent 5" w:uiPriority="46"/>
+    <w:lsdException w:name="List Table 2 Accent 5" w:uiPriority="47"/>
+    <w:lsdException w:name="List Table 3 Accent 5" w:uiPriority="48"/>
+    <w:lsdException w:name="List Table 4 Accent 5" w:uiPriority="49"/>
+    <w:lsdException w:name="List Table 5 Dark Accent 5" w:uiPriority="50"/>
+    <w:lsdException w:name="List Table 6 Colorful Accent 5" w:uiPriority="51"/>
+    <w:lsdException w:name="List Table 7 Colorful Accent 5" w:uiPriority="52"/>
+    <w:lsdException w:name="List Table 1 Light Accent 6" w:uiPriority="46"/>
+    <w:lsdException w:name="List Table 2 Accent 6" w:uiPriority="47"/>
+    <w:lsdException w:name="List Table 3 Accent 6" w:uiPriority="48"/>
+    <w:lsdException w:name="List Table 4 Accent 6" w:uiPriority="49"/>
+    <w:lsdException w:name="List Table 5 Dark Accent 6" w:uiPriority="50"/>
+    <w:lsdException w:name="List Table 6 Colorful Accent 6" w:uiPriority="51"/>
+    <w:lsdException w:name="List Table 7 Colorful Accent 6" w:uiPriority="52"/>
+    <w:lsdException w:name="Mention" w:semiHidden="1" w:unhideWhenUsed="1"/>
+    <w:lsdException w:name="Smart Hyperlink" w:semiHidden="1" w:unhideWhenUsed="1"/>
   </w:latentStyles>
   <w:style w:type="paragraph" w:default="1" w:styleId="a">
     <w:name w:val="Normal"/>

</xml_diff>

<commit_message>
task3209 HTML Editor (11)
</commit_message>
<xml_diff>
--- a/JavaRushHomeWork/JavaRushTasks/3.JavaMultithreading/src/com/javarush/task/task32/task3209/HTML Editor.docx
+++ b/JavaRushHomeWork/JavaRushTasks/3.JavaMultithreading/src/com/javarush/task/task32/task3209/HTML Editor.docx
@@ -11412,27 +11412,7 @@
           <w:szCs w:val="27"/>
         </w:rPr>
         <w:br/>
-        <w:t xml:space="preserve">10.3.1. Спрашивать у представления можем ли мы отменить действие с помощью метода boolean </w:t>
-      </w:r>
-      <w:proofErr w:type="gramStart"/>
-      <w:r>
-        <w:rPr>
-          <w:rFonts w:ascii="Arial" w:hAnsi="Arial" w:cs="Arial"/>
-          <w:color w:val="3D4351"/>
-          <w:sz w:val="27"/>
-          <w:szCs w:val="27"/>
-        </w:rPr>
-        <w:t>canUndo(</w:t>
-      </w:r>
-      <w:proofErr w:type="gramEnd"/>
-      <w:r>
-        <w:rPr>
-          <w:rFonts w:ascii="Arial" w:hAnsi="Arial" w:cs="Arial"/>
-          <w:color w:val="3D4351"/>
-          <w:sz w:val="27"/>
-          <w:szCs w:val="27"/>
-        </w:rPr>
-        <w:t>). Пока у представления нет такого метода, поэтому добавь заглушку, которая всегда возвращает</w:t>
+        <w:t>10.3.1. Спрашивать у представления можем ли мы отменить действие с помощью метода boolean canUndo(). Пока у представления нет такого метода, поэтому добавь заглушку, которая всегда возвращает</w:t>
       </w:r>
       <w:r>
         <w:rPr>
@@ -11570,25 +11550,14 @@
         </w:rPr>
         <w:t> </w:t>
       </w:r>
-      <w:proofErr w:type="gramStart"/>
-      <w:r>
-        <w:rPr>
-          <w:rFonts w:ascii="Arial" w:hAnsi="Arial" w:cs="Arial"/>
-          <w:color w:val="3D4351"/>
-          <w:sz w:val="27"/>
-          <w:szCs w:val="27"/>
-        </w:rPr>
-        <w:t>setEnabled(</w:t>
-      </w:r>
-      <w:proofErr w:type="gramEnd"/>
-      <w:r>
-        <w:rPr>
-          <w:rFonts w:ascii="Arial" w:hAnsi="Arial" w:cs="Arial"/>
-          <w:color w:val="3D4351"/>
-          <w:sz w:val="27"/>
-          <w:szCs w:val="27"/>
-        </w:rPr>
-        <w:t>).</w:t>
+      <w:r>
+        <w:rPr>
+          <w:rFonts w:ascii="Arial" w:hAnsi="Arial" w:cs="Arial"/>
+          <w:color w:val="3D4351"/>
+          <w:sz w:val="27"/>
+          <w:szCs w:val="27"/>
+        </w:rPr>
+        <w:t>setEnabled().</w:t>
       </w:r>
     </w:p>
     <w:p>
@@ -11640,27 +11609,7 @@
           <w:sz w:val="27"/>
           <w:szCs w:val="27"/>
         </w:rPr>
-        <w:t>, добавив метод-заглушку </w:t>
-      </w:r>
-      <w:proofErr w:type="gramStart"/>
-      <w:r>
-        <w:rPr>
-          <w:rFonts w:ascii="Arial" w:hAnsi="Arial" w:cs="Arial"/>
-          <w:color w:val="3D4351"/>
-          <w:sz w:val="27"/>
-          <w:szCs w:val="27"/>
-        </w:rPr>
-        <w:t>canRedo(</w:t>
-      </w:r>
-      <w:proofErr w:type="gramEnd"/>
-      <w:r>
-        <w:rPr>
-          <w:rFonts w:ascii="Arial" w:hAnsi="Arial" w:cs="Arial"/>
-          <w:color w:val="3D4351"/>
-          <w:sz w:val="27"/>
-          <w:szCs w:val="27"/>
-        </w:rPr>
-        <w:t>)</w:t>
+        <w:t>, добавив метод-заглушку canRedo()</w:t>
       </w:r>
       <w:r>
         <w:rPr>
@@ -11983,6 +11932,1290 @@
           <w:shd w:val="clear" w:color="auto" w:fill="FFFFFF"/>
         </w:rPr>
         <w:t>Метод menuSelected(MenuEvent menuEvent) должен делать доступными или не доступными пункты меню undoMenuItem и redoMenuItem.</w:t>
+      </w:r>
+    </w:p>
+    <w:p>
+      <w:pPr>
+        <w:pStyle w:val="3"/>
+        <w:spacing w:before="300" w:beforeAutospacing="0" w:after="150" w:afterAutospacing="0"/>
+        <w:rPr>
+          <w:rFonts w:ascii="Arial" w:hAnsi="Arial" w:cs="Arial"/>
+          <w:color w:val="3D4351"/>
+          <w:sz w:val="32"/>
+          <w:szCs w:val="32"/>
+        </w:rPr>
+      </w:pPr>
+      <w:r>
+        <w:rPr>
+          <w:rFonts w:ascii="Arial" w:hAnsi="Arial" w:cs="Arial"/>
+          <w:color w:val="3D4351"/>
+          <w:sz w:val="32"/>
+          <w:szCs w:val="32"/>
+        </w:rPr>
+        <w:t>HTML Editor (11)</w:t>
+      </w:r>
+    </w:p>
+    <w:p>
+      <w:pPr>
+        <w:pStyle w:val="a3"/>
+        <w:spacing w:before="0" w:beforeAutospacing="0" w:after="150" w:afterAutospacing="0"/>
+        <w:rPr>
+          <w:rFonts w:ascii="Arial" w:eastAsiaTheme="minorHAnsi" w:hAnsi="Arial" w:cs="Arial"/>
+          <w:color w:val="3D4351"/>
+          <w:sz w:val="27"/>
+          <w:szCs w:val="27"/>
+        </w:rPr>
+      </w:pPr>
+      <w:r>
+        <w:rPr>
+          <w:rFonts w:ascii="Arial" w:hAnsi="Arial" w:cs="Arial"/>
+          <w:color w:val="3D4351"/>
+          <w:sz w:val="27"/>
+          <w:szCs w:val="27"/>
+        </w:rPr>
+        <w:t>11.1. Добавь в представление поле</w:t>
+      </w:r>
+      <w:r>
+        <w:rPr>
+          <w:rStyle w:val="apple-converted-space"/>
+          <w:rFonts w:ascii="Arial" w:hAnsi="Arial" w:cs="Arial"/>
+          <w:color w:val="3D4351"/>
+          <w:sz w:val="27"/>
+          <w:szCs w:val="27"/>
+        </w:rPr>
+        <w:t> </w:t>
+      </w:r>
+      <w:r>
+        <w:rPr>
+          <w:rStyle w:val="a4"/>
+          <w:rFonts w:ascii="Arial" w:hAnsi="Arial" w:cs="Arial"/>
+          <w:b w:val="0"/>
+          <w:bCs w:val="0"/>
+          <w:color w:val="3D4351"/>
+          <w:sz w:val="27"/>
+          <w:szCs w:val="27"/>
+        </w:rPr>
+        <w:t>UndoManager</w:t>
+      </w:r>
+      <w:r>
+        <w:rPr>
+          <w:rStyle w:val="apple-converted-space"/>
+          <w:rFonts w:ascii="Arial" w:hAnsi="Arial" w:cs="Arial"/>
+          <w:color w:val="3D4351"/>
+          <w:sz w:val="27"/>
+          <w:szCs w:val="27"/>
+        </w:rPr>
+        <w:t> </w:t>
+      </w:r>
+      <w:r>
+        <w:rPr>
+          <w:rFonts w:ascii="Arial" w:hAnsi="Arial" w:cs="Arial"/>
+          <w:color w:val="3D4351"/>
+          <w:sz w:val="27"/>
+          <w:szCs w:val="27"/>
+        </w:rPr>
+        <w:t>undoManager. Разберись для чего используется этот класс. Проинициализируй поле класса новым объектом.</w:t>
+      </w:r>
+      <w:r>
+        <w:rPr>
+          <w:rFonts w:ascii="Arial" w:hAnsi="Arial" w:cs="Arial"/>
+          <w:color w:val="3D4351"/>
+          <w:sz w:val="27"/>
+          <w:szCs w:val="27"/>
+        </w:rPr>
+        <w:br/>
+        <w:t>11.2. Добавь класс</w:t>
+      </w:r>
+      <w:r>
+        <w:rPr>
+          <w:rStyle w:val="apple-converted-space"/>
+          <w:rFonts w:ascii="Arial" w:hAnsi="Arial" w:cs="Arial"/>
+          <w:color w:val="3D4351"/>
+          <w:sz w:val="27"/>
+          <w:szCs w:val="27"/>
+        </w:rPr>
+        <w:t> </w:t>
+      </w:r>
+      <w:r>
+        <w:rPr>
+          <w:rStyle w:val="a4"/>
+          <w:rFonts w:ascii="Arial" w:hAnsi="Arial" w:cs="Arial"/>
+          <w:b w:val="0"/>
+          <w:bCs w:val="0"/>
+          <w:color w:val="3D4351"/>
+          <w:sz w:val="27"/>
+          <w:szCs w:val="27"/>
+        </w:rPr>
+        <w:t>UndoListener</w:t>
+      </w:r>
+      <w:r>
+        <w:rPr>
+          <w:rStyle w:val="apple-converted-space"/>
+          <w:rFonts w:ascii="Arial" w:hAnsi="Arial" w:cs="Arial"/>
+          <w:color w:val="3D4351"/>
+          <w:sz w:val="27"/>
+          <w:szCs w:val="27"/>
+        </w:rPr>
+        <w:t> </w:t>
+      </w:r>
+      <w:r>
+        <w:rPr>
+          <w:rFonts w:ascii="Arial" w:hAnsi="Arial" w:cs="Arial"/>
+          <w:color w:val="3D4351"/>
+          <w:sz w:val="27"/>
+          <w:szCs w:val="27"/>
+        </w:rPr>
+        <w:t>реализующий интерфейс</w:t>
+      </w:r>
+      <w:r>
+        <w:rPr>
+          <w:rStyle w:val="apple-converted-space"/>
+          <w:rFonts w:ascii="Arial" w:hAnsi="Arial" w:cs="Arial"/>
+          <w:color w:val="3D4351"/>
+          <w:sz w:val="27"/>
+          <w:szCs w:val="27"/>
+        </w:rPr>
+        <w:t> </w:t>
+      </w:r>
+      <w:r>
+        <w:rPr>
+          <w:rStyle w:val="a4"/>
+          <w:rFonts w:ascii="Arial" w:hAnsi="Arial" w:cs="Arial"/>
+          <w:b w:val="0"/>
+          <w:bCs w:val="0"/>
+          <w:color w:val="3D4351"/>
+          <w:sz w:val="27"/>
+          <w:szCs w:val="27"/>
+        </w:rPr>
+        <w:t>UndoableEditListener</w:t>
+      </w:r>
+      <w:r>
+        <w:rPr>
+          <w:rStyle w:val="apple-converted-space"/>
+          <w:rFonts w:ascii="Arial" w:hAnsi="Arial" w:cs="Arial"/>
+          <w:color w:val="3D4351"/>
+          <w:sz w:val="27"/>
+          <w:szCs w:val="27"/>
+        </w:rPr>
+        <w:t> </w:t>
+      </w:r>
+      <w:r>
+        <w:rPr>
+          <w:rFonts w:ascii="Arial" w:hAnsi="Arial" w:cs="Arial"/>
+          <w:color w:val="3D4351"/>
+          <w:sz w:val="27"/>
+          <w:szCs w:val="27"/>
+        </w:rPr>
+        <w:t>в пакет </w:t>
+      </w:r>
+      <w:r>
+        <w:rPr>
+          <w:rStyle w:val="a4"/>
+          <w:rFonts w:ascii="Arial" w:hAnsi="Arial" w:cs="Arial"/>
+          <w:b w:val="0"/>
+          <w:bCs w:val="0"/>
+          <w:color w:val="3D4351"/>
+          <w:sz w:val="27"/>
+          <w:szCs w:val="27"/>
+        </w:rPr>
+        <w:t>listeners</w:t>
+      </w:r>
+      <w:r>
+        <w:rPr>
+          <w:rFonts w:ascii="Arial" w:hAnsi="Arial" w:cs="Arial"/>
+          <w:color w:val="3D4351"/>
+          <w:sz w:val="27"/>
+          <w:szCs w:val="27"/>
+        </w:rPr>
+        <w:t>. Этот класс будет следить за правками, которые можно отменить или вернуть.</w:t>
+      </w:r>
+      <w:r>
+        <w:rPr>
+          <w:rFonts w:ascii="Arial" w:hAnsi="Arial" w:cs="Arial"/>
+          <w:color w:val="3D4351"/>
+          <w:sz w:val="27"/>
+          <w:szCs w:val="27"/>
+        </w:rPr>
+        <w:br/>
+        <w:t>11.3. Добавь в класс</w:t>
+      </w:r>
+      <w:r>
+        <w:rPr>
+          <w:rStyle w:val="apple-converted-space"/>
+          <w:rFonts w:ascii="Arial" w:hAnsi="Arial" w:cs="Arial"/>
+          <w:color w:val="3D4351"/>
+          <w:sz w:val="27"/>
+          <w:szCs w:val="27"/>
+        </w:rPr>
+        <w:t> </w:t>
+      </w:r>
+      <w:r>
+        <w:rPr>
+          <w:rStyle w:val="a4"/>
+          <w:rFonts w:ascii="Arial" w:hAnsi="Arial" w:cs="Arial"/>
+          <w:b w:val="0"/>
+          <w:bCs w:val="0"/>
+          <w:color w:val="3D4351"/>
+          <w:sz w:val="27"/>
+          <w:szCs w:val="27"/>
+        </w:rPr>
+        <w:t>UndoListener</w:t>
+      </w:r>
+      <w:r>
+        <w:rPr>
+          <w:rFonts w:ascii="Arial" w:hAnsi="Arial" w:cs="Arial"/>
+          <w:color w:val="3D4351"/>
+          <w:sz w:val="27"/>
+          <w:szCs w:val="27"/>
+        </w:rPr>
+        <w:t>:</w:t>
+      </w:r>
+      <w:r>
+        <w:rPr>
+          <w:rFonts w:ascii="Arial" w:hAnsi="Arial" w:cs="Arial"/>
+          <w:color w:val="3D4351"/>
+          <w:sz w:val="27"/>
+          <w:szCs w:val="27"/>
+        </w:rPr>
+        <w:br/>
+        <w:t>11.3.1. Поле</w:t>
+      </w:r>
+      <w:r>
+        <w:rPr>
+          <w:rStyle w:val="apple-converted-space"/>
+          <w:rFonts w:ascii="Arial" w:hAnsi="Arial" w:cs="Arial"/>
+          <w:color w:val="3D4351"/>
+          <w:sz w:val="27"/>
+          <w:szCs w:val="27"/>
+        </w:rPr>
+        <w:t> </w:t>
+      </w:r>
+      <w:r>
+        <w:rPr>
+          <w:rStyle w:val="a4"/>
+          <w:rFonts w:ascii="Arial" w:hAnsi="Arial" w:cs="Arial"/>
+          <w:b w:val="0"/>
+          <w:bCs w:val="0"/>
+          <w:color w:val="3D4351"/>
+          <w:sz w:val="27"/>
+          <w:szCs w:val="27"/>
+        </w:rPr>
+        <w:t>UndoManager</w:t>
+      </w:r>
+      <w:r>
+        <w:rPr>
+          <w:rStyle w:val="apple-converted-space"/>
+          <w:rFonts w:ascii="Arial" w:hAnsi="Arial" w:cs="Arial"/>
+          <w:color w:val="3D4351"/>
+          <w:sz w:val="27"/>
+          <w:szCs w:val="27"/>
+        </w:rPr>
+        <w:t> </w:t>
+      </w:r>
+      <w:r>
+        <w:rPr>
+          <w:rFonts w:ascii="Arial" w:hAnsi="Arial" w:cs="Arial"/>
+          <w:color w:val="3D4351"/>
+          <w:sz w:val="27"/>
+          <w:szCs w:val="27"/>
+        </w:rPr>
+        <w:t>undoManager.</w:t>
+      </w:r>
+      <w:r>
+        <w:rPr>
+          <w:rFonts w:ascii="Arial" w:hAnsi="Arial" w:cs="Arial"/>
+          <w:color w:val="3D4351"/>
+          <w:sz w:val="27"/>
+          <w:szCs w:val="27"/>
+        </w:rPr>
+        <w:br/>
+        <w:t>11.3.2. Конструктор, который принимает</w:t>
+      </w:r>
+      <w:r>
+        <w:rPr>
+          <w:rStyle w:val="apple-converted-space"/>
+          <w:rFonts w:ascii="Arial" w:hAnsi="Arial" w:cs="Arial"/>
+          <w:color w:val="3D4351"/>
+          <w:sz w:val="27"/>
+          <w:szCs w:val="27"/>
+        </w:rPr>
+        <w:t> </w:t>
+      </w:r>
+      <w:r>
+        <w:rPr>
+          <w:rStyle w:val="a4"/>
+          <w:rFonts w:ascii="Arial" w:hAnsi="Arial" w:cs="Arial"/>
+          <w:b w:val="0"/>
+          <w:bCs w:val="0"/>
+          <w:color w:val="3D4351"/>
+          <w:sz w:val="27"/>
+          <w:szCs w:val="27"/>
+        </w:rPr>
+        <w:t>UndoManager</w:t>
+      </w:r>
+      <w:r>
+        <w:rPr>
+          <w:rStyle w:val="apple-converted-space"/>
+          <w:rFonts w:ascii="Arial" w:hAnsi="Arial" w:cs="Arial"/>
+          <w:color w:val="3D4351"/>
+          <w:sz w:val="27"/>
+          <w:szCs w:val="27"/>
+        </w:rPr>
+        <w:t> </w:t>
+      </w:r>
+      <w:r>
+        <w:rPr>
+          <w:rFonts w:ascii="Arial" w:hAnsi="Arial" w:cs="Arial"/>
+          <w:color w:val="3D4351"/>
+          <w:sz w:val="27"/>
+          <w:szCs w:val="27"/>
+        </w:rPr>
+        <w:t>и инициализирует поле класса.</w:t>
+      </w:r>
+      <w:r>
+        <w:rPr>
+          <w:rFonts w:ascii="Arial" w:hAnsi="Arial" w:cs="Arial"/>
+          <w:color w:val="3D4351"/>
+          <w:sz w:val="27"/>
+          <w:szCs w:val="27"/>
+        </w:rPr>
+        <w:br/>
+        <w:t>11.3.3. Метод</w:t>
+      </w:r>
+      <w:r>
+        <w:rPr>
+          <w:rStyle w:val="apple-converted-space"/>
+          <w:rFonts w:ascii="Arial" w:hAnsi="Arial" w:cs="Arial"/>
+          <w:color w:val="3D4351"/>
+          <w:sz w:val="27"/>
+          <w:szCs w:val="27"/>
+        </w:rPr>
+        <w:t> </w:t>
+      </w:r>
+      <w:r>
+        <w:rPr>
+          <w:rFonts w:ascii="Arial" w:hAnsi="Arial" w:cs="Arial"/>
+          <w:color w:val="3D4351"/>
+          <w:sz w:val="27"/>
+          <w:szCs w:val="27"/>
+        </w:rPr>
+        <w:t>undoableEditHappened(UndoableEditEvent e). Он должен из переданного события получать правку и добавлять ее в</w:t>
+      </w:r>
+      <w:r>
+        <w:rPr>
+          <w:rStyle w:val="apple-converted-space"/>
+          <w:rFonts w:ascii="Arial" w:hAnsi="Arial" w:cs="Arial"/>
+          <w:color w:val="3D4351"/>
+          <w:sz w:val="27"/>
+          <w:szCs w:val="27"/>
+        </w:rPr>
+        <w:t> </w:t>
+      </w:r>
+      <w:r>
+        <w:rPr>
+          <w:rStyle w:val="a4"/>
+          <w:rFonts w:ascii="Arial" w:hAnsi="Arial" w:cs="Arial"/>
+          <w:b w:val="0"/>
+          <w:bCs w:val="0"/>
+          <w:color w:val="3D4351"/>
+          <w:sz w:val="27"/>
+          <w:szCs w:val="27"/>
+        </w:rPr>
+        <w:t>undoManager</w:t>
+      </w:r>
+      <w:r>
+        <w:rPr>
+          <w:rFonts w:ascii="Arial" w:hAnsi="Arial" w:cs="Arial"/>
+          <w:color w:val="3D4351"/>
+          <w:sz w:val="27"/>
+          <w:szCs w:val="27"/>
+        </w:rPr>
+        <w:t>.</w:t>
+      </w:r>
+      <w:r>
+        <w:rPr>
+          <w:rFonts w:ascii="Arial" w:hAnsi="Arial" w:cs="Arial"/>
+          <w:color w:val="3D4351"/>
+          <w:sz w:val="27"/>
+          <w:szCs w:val="27"/>
+        </w:rPr>
+        <w:br/>
+        <w:t>11.4. Добавь в представление поле</w:t>
+      </w:r>
+      <w:r>
+        <w:rPr>
+          <w:rStyle w:val="apple-converted-space"/>
+          <w:rFonts w:ascii="Arial" w:hAnsi="Arial" w:cs="Arial"/>
+          <w:color w:val="3D4351"/>
+          <w:sz w:val="27"/>
+          <w:szCs w:val="27"/>
+        </w:rPr>
+        <w:t> </w:t>
+      </w:r>
+      <w:r>
+        <w:rPr>
+          <w:rStyle w:val="a4"/>
+          <w:rFonts w:ascii="Arial" w:hAnsi="Arial" w:cs="Arial"/>
+          <w:b w:val="0"/>
+          <w:bCs w:val="0"/>
+          <w:color w:val="3D4351"/>
+          <w:sz w:val="27"/>
+          <w:szCs w:val="27"/>
+        </w:rPr>
+        <w:t>UndoListener</w:t>
+      </w:r>
+      <w:r>
+        <w:rPr>
+          <w:rStyle w:val="apple-converted-space"/>
+          <w:rFonts w:ascii="Arial" w:hAnsi="Arial" w:cs="Arial"/>
+          <w:color w:val="3D4351"/>
+          <w:sz w:val="27"/>
+          <w:szCs w:val="27"/>
+        </w:rPr>
+        <w:t> </w:t>
+      </w:r>
+      <w:r>
+        <w:rPr>
+          <w:rFonts w:ascii="Arial" w:hAnsi="Arial" w:cs="Arial"/>
+          <w:color w:val="3D4351"/>
+          <w:sz w:val="27"/>
+          <w:szCs w:val="27"/>
+        </w:rPr>
+        <w:t>undoListener, проинициализируй его используя</w:t>
+      </w:r>
+      <w:r>
+        <w:rPr>
+          <w:rStyle w:val="apple-converted-space"/>
+          <w:rFonts w:ascii="Arial" w:hAnsi="Arial" w:cs="Arial"/>
+          <w:color w:val="3D4351"/>
+          <w:sz w:val="27"/>
+          <w:szCs w:val="27"/>
+        </w:rPr>
+        <w:t> </w:t>
+      </w:r>
+      <w:r>
+        <w:rPr>
+          <w:rStyle w:val="a4"/>
+          <w:rFonts w:ascii="Arial" w:hAnsi="Arial" w:cs="Arial"/>
+          <w:b w:val="0"/>
+          <w:bCs w:val="0"/>
+          <w:color w:val="3D4351"/>
+          <w:sz w:val="27"/>
+          <w:szCs w:val="27"/>
+        </w:rPr>
+        <w:t>undoManager</w:t>
+      </w:r>
+      <w:r>
+        <w:rPr>
+          <w:rFonts w:ascii="Arial" w:hAnsi="Arial" w:cs="Arial"/>
+          <w:color w:val="3D4351"/>
+          <w:sz w:val="27"/>
+          <w:szCs w:val="27"/>
+        </w:rPr>
+        <w:t>.</w:t>
+      </w:r>
+      <w:r>
+        <w:rPr>
+          <w:rFonts w:ascii="Arial" w:hAnsi="Arial" w:cs="Arial"/>
+          <w:color w:val="3D4351"/>
+          <w:sz w:val="27"/>
+          <w:szCs w:val="27"/>
+        </w:rPr>
+        <w:br/>
+        <w:t>11.5. Добавь в представление методы:</w:t>
+      </w:r>
+      <w:r>
+        <w:rPr>
+          <w:rFonts w:ascii="Arial" w:hAnsi="Arial" w:cs="Arial"/>
+          <w:color w:val="3D4351"/>
+          <w:sz w:val="27"/>
+          <w:szCs w:val="27"/>
+        </w:rPr>
+        <w:br/>
+        <w:t>11.5.1.</w:t>
+      </w:r>
+      <w:r>
+        <w:rPr>
+          <w:rStyle w:val="apple-converted-space"/>
+          <w:rFonts w:ascii="Arial" w:hAnsi="Arial" w:cs="Arial"/>
+          <w:color w:val="3D4351"/>
+          <w:sz w:val="27"/>
+          <w:szCs w:val="27"/>
+        </w:rPr>
+        <w:t> </w:t>
+      </w:r>
+      <w:r>
+        <w:rPr>
+          <w:rFonts w:ascii="Arial" w:hAnsi="Arial" w:cs="Arial"/>
+          <w:color w:val="3D4351"/>
+          <w:sz w:val="27"/>
+          <w:szCs w:val="27"/>
+        </w:rPr>
+        <w:t>void undo()</w:t>
+      </w:r>
+      <w:r>
+        <w:rPr>
+          <w:rStyle w:val="apple-converted-space"/>
+          <w:rFonts w:ascii="Arial" w:hAnsi="Arial" w:cs="Arial"/>
+          <w:color w:val="3D4351"/>
+          <w:sz w:val="27"/>
+          <w:szCs w:val="27"/>
+        </w:rPr>
+        <w:t> </w:t>
+      </w:r>
+      <w:r>
+        <w:rPr>
+          <w:rFonts w:ascii="Arial" w:hAnsi="Arial" w:cs="Arial"/>
+          <w:color w:val="3D4351"/>
+          <w:sz w:val="27"/>
+          <w:szCs w:val="27"/>
+        </w:rPr>
+        <w:t>— отменяет последнее действие. Реализуй его используя undoManager.</w:t>
+      </w:r>
+      <w:r>
+        <w:rPr>
+          <w:rFonts w:ascii="Arial" w:hAnsi="Arial" w:cs="Arial"/>
+          <w:color w:val="3D4351"/>
+          <w:sz w:val="27"/>
+          <w:szCs w:val="27"/>
+        </w:rPr>
+        <w:br/>
+        <w:t>Метод не должен кидать исключений, логируй их.</w:t>
+      </w:r>
+      <w:r>
+        <w:rPr>
+          <w:rFonts w:ascii="Arial" w:hAnsi="Arial" w:cs="Arial"/>
+          <w:color w:val="3D4351"/>
+          <w:sz w:val="27"/>
+          <w:szCs w:val="27"/>
+        </w:rPr>
+        <w:br/>
+        <w:t>11.5.2.</w:t>
+      </w:r>
+      <w:r>
+        <w:rPr>
+          <w:rStyle w:val="apple-converted-space"/>
+          <w:rFonts w:ascii="Arial" w:hAnsi="Arial" w:cs="Arial"/>
+          <w:color w:val="3D4351"/>
+          <w:sz w:val="27"/>
+          <w:szCs w:val="27"/>
+        </w:rPr>
+        <w:t> </w:t>
+      </w:r>
+      <w:r>
+        <w:rPr>
+          <w:rFonts w:ascii="Arial" w:hAnsi="Arial" w:cs="Arial"/>
+          <w:color w:val="3D4351"/>
+          <w:sz w:val="27"/>
+          <w:szCs w:val="27"/>
+        </w:rPr>
+        <w:t>void redo()</w:t>
+      </w:r>
+      <w:r>
+        <w:rPr>
+          <w:rStyle w:val="apple-converted-space"/>
+          <w:rFonts w:ascii="Arial" w:hAnsi="Arial" w:cs="Arial"/>
+          <w:color w:val="3D4351"/>
+          <w:sz w:val="27"/>
+          <w:szCs w:val="27"/>
+        </w:rPr>
+        <w:t> </w:t>
+      </w:r>
+      <w:r>
+        <w:rPr>
+          <w:rFonts w:ascii="Arial" w:hAnsi="Arial" w:cs="Arial"/>
+          <w:color w:val="3D4351"/>
+          <w:sz w:val="27"/>
+          <w:szCs w:val="27"/>
+        </w:rPr>
+        <w:t>— возвращает ранее отмененное действие. Реализуй его по аналогии с предыдущим пунктом.</w:t>
+      </w:r>
+      <w:r>
+        <w:rPr>
+          <w:rFonts w:ascii="Arial" w:hAnsi="Arial" w:cs="Arial"/>
+          <w:color w:val="3D4351"/>
+          <w:sz w:val="27"/>
+          <w:szCs w:val="27"/>
+        </w:rPr>
+        <w:br/>
+        <w:t>11.5.3. Реализуй методы</w:t>
+      </w:r>
+      <w:r>
+        <w:rPr>
+          <w:rStyle w:val="apple-converted-space"/>
+          <w:rFonts w:ascii="Arial" w:hAnsi="Arial" w:cs="Arial"/>
+          <w:color w:val="3D4351"/>
+          <w:sz w:val="27"/>
+          <w:szCs w:val="27"/>
+        </w:rPr>
+        <w:t> </w:t>
+      </w:r>
+      <w:r>
+        <w:rPr>
+          <w:rFonts w:ascii="Arial" w:hAnsi="Arial" w:cs="Arial"/>
+          <w:color w:val="3D4351"/>
+          <w:sz w:val="27"/>
+          <w:szCs w:val="27"/>
+        </w:rPr>
+        <w:t>boolean canUndo()</w:t>
+      </w:r>
+      <w:r>
+        <w:rPr>
+          <w:rStyle w:val="apple-converted-space"/>
+          <w:rFonts w:ascii="Arial" w:hAnsi="Arial" w:cs="Arial"/>
+          <w:color w:val="3D4351"/>
+          <w:sz w:val="27"/>
+          <w:szCs w:val="27"/>
+        </w:rPr>
+        <w:t> </w:t>
+      </w:r>
+      <w:r>
+        <w:rPr>
+          <w:rFonts w:ascii="Arial" w:hAnsi="Arial" w:cs="Arial"/>
+          <w:color w:val="3D4351"/>
+          <w:sz w:val="27"/>
+          <w:szCs w:val="27"/>
+        </w:rPr>
+        <w:t>и</w:t>
+      </w:r>
+      <w:r>
+        <w:rPr>
+          <w:rStyle w:val="apple-converted-space"/>
+          <w:rFonts w:ascii="Arial" w:hAnsi="Arial" w:cs="Arial"/>
+          <w:color w:val="3D4351"/>
+          <w:sz w:val="27"/>
+          <w:szCs w:val="27"/>
+        </w:rPr>
+        <w:t> </w:t>
+      </w:r>
+      <w:r>
+        <w:rPr>
+          <w:rFonts w:ascii="Arial" w:hAnsi="Arial" w:cs="Arial"/>
+          <w:color w:val="3D4351"/>
+          <w:sz w:val="27"/>
+          <w:szCs w:val="27"/>
+        </w:rPr>
+        <w:t>boolean canRedo() используя</w:t>
+      </w:r>
+      <w:r>
+        <w:rPr>
+          <w:rStyle w:val="apple-converted-space"/>
+          <w:rFonts w:ascii="Arial" w:hAnsi="Arial" w:cs="Arial"/>
+          <w:color w:val="3D4351"/>
+          <w:sz w:val="27"/>
+          <w:szCs w:val="27"/>
+        </w:rPr>
+        <w:t> </w:t>
+      </w:r>
+      <w:r>
+        <w:rPr>
+          <w:rStyle w:val="a4"/>
+          <w:rFonts w:ascii="Arial" w:hAnsi="Arial" w:cs="Arial"/>
+          <w:b w:val="0"/>
+          <w:bCs w:val="0"/>
+          <w:color w:val="3D4351"/>
+          <w:sz w:val="27"/>
+          <w:szCs w:val="27"/>
+        </w:rPr>
+        <w:t>undoManager</w:t>
+      </w:r>
+      <w:r>
+        <w:rPr>
+          <w:rFonts w:ascii="Arial" w:hAnsi="Arial" w:cs="Arial"/>
+          <w:color w:val="3D4351"/>
+          <w:sz w:val="27"/>
+          <w:szCs w:val="27"/>
+        </w:rPr>
+        <w:t>.</w:t>
+      </w:r>
+      <w:r>
+        <w:rPr>
+          <w:rFonts w:ascii="Arial" w:hAnsi="Arial" w:cs="Arial"/>
+          <w:color w:val="3D4351"/>
+          <w:sz w:val="27"/>
+          <w:szCs w:val="27"/>
+        </w:rPr>
+        <w:br/>
+        <w:t>11.5.4. Реализуй геттер для</w:t>
+      </w:r>
+      <w:r>
+        <w:rPr>
+          <w:rStyle w:val="apple-converted-space"/>
+          <w:rFonts w:ascii="Arial" w:hAnsi="Arial" w:cs="Arial"/>
+          <w:color w:val="3D4351"/>
+          <w:sz w:val="27"/>
+          <w:szCs w:val="27"/>
+        </w:rPr>
+        <w:t> </w:t>
+      </w:r>
+      <w:r>
+        <w:rPr>
+          <w:rStyle w:val="a4"/>
+          <w:rFonts w:ascii="Arial" w:hAnsi="Arial" w:cs="Arial"/>
+          <w:b w:val="0"/>
+          <w:bCs w:val="0"/>
+          <w:color w:val="3D4351"/>
+          <w:sz w:val="27"/>
+          <w:szCs w:val="27"/>
+        </w:rPr>
+        <w:t>undoListener</w:t>
+      </w:r>
+      <w:r>
+        <w:rPr>
+          <w:rFonts w:ascii="Arial" w:hAnsi="Arial" w:cs="Arial"/>
+          <w:color w:val="3D4351"/>
+          <w:sz w:val="27"/>
+          <w:szCs w:val="27"/>
+        </w:rPr>
+        <w:t>.</w:t>
+      </w:r>
+      <w:r>
+        <w:rPr>
+          <w:rFonts w:ascii="Arial" w:hAnsi="Arial" w:cs="Arial"/>
+          <w:color w:val="3D4351"/>
+          <w:sz w:val="27"/>
+          <w:szCs w:val="27"/>
+        </w:rPr>
+        <w:br/>
+        <w:t>11.5.5. Добавь и реализуй метод</w:t>
+      </w:r>
+      <w:r>
+        <w:rPr>
+          <w:rStyle w:val="apple-converted-space"/>
+          <w:rFonts w:ascii="Arial" w:hAnsi="Arial" w:cs="Arial"/>
+          <w:color w:val="3D4351"/>
+          <w:sz w:val="27"/>
+          <w:szCs w:val="27"/>
+        </w:rPr>
+        <w:t> </w:t>
+      </w:r>
+      <w:r>
+        <w:rPr>
+          <w:rFonts w:ascii="Arial" w:hAnsi="Arial" w:cs="Arial"/>
+          <w:color w:val="3D4351"/>
+          <w:sz w:val="27"/>
+          <w:szCs w:val="27"/>
+        </w:rPr>
+        <w:t>void resetUndo(), который должен сбрасывать все правки в менеджере</w:t>
+      </w:r>
+      <w:r>
+        <w:rPr>
+          <w:rStyle w:val="apple-converted-space"/>
+          <w:rFonts w:ascii="Arial" w:hAnsi="Arial" w:cs="Arial"/>
+          <w:color w:val="3D4351"/>
+          <w:sz w:val="27"/>
+          <w:szCs w:val="27"/>
+        </w:rPr>
+        <w:t> </w:t>
+      </w:r>
+      <w:r>
+        <w:rPr>
+          <w:rStyle w:val="a4"/>
+          <w:rFonts w:ascii="Arial" w:hAnsi="Arial" w:cs="Arial"/>
+          <w:b w:val="0"/>
+          <w:bCs w:val="0"/>
+          <w:color w:val="3D4351"/>
+          <w:sz w:val="27"/>
+          <w:szCs w:val="27"/>
+        </w:rPr>
+        <w:t>undoManager</w:t>
+      </w:r>
+      <w:r>
+        <w:rPr>
+          <w:rFonts w:ascii="Arial" w:hAnsi="Arial" w:cs="Arial"/>
+          <w:color w:val="3D4351"/>
+          <w:sz w:val="27"/>
+          <w:szCs w:val="27"/>
+        </w:rPr>
+        <w:t>.</w:t>
+      </w:r>
+    </w:p>
+    <w:p>
+      <w:pPr>
+        <w:rPr>
+          <w:rFonts w:ascii="Times New Roman" w:eastAsia="Times New Roman" w:hAnsi="Times New Roman" w:cs="Times New Roman"/>
+          <w:sz w:val="24"/>
+          <w:szCs w:val="24"/>
+        </w:rPr>
+      </w:pPr>
+      <w:r>
+        <w:rPr>
+          <w:rFonts w:ascii="Arial" w:eastAsia="Times New Roman" w:hAnsi="Arial" w:cs="Arial"/>
+          <w:color w:val="3D4351"/>
+          <w:sz w:val="27"/>
+          <w:szCs w:val="27"/>
+        </w:rPr>
+        <w:br/>
+        <w:t>Требования:</w:t>
+      </w:r>
+      <w:r>
+        <w:rPr>
+          <w:rFonts w:ascii="Arial" w:eastAsia="Times New Roman" w:hAnsi="Arial" w:cs="Arial"/>
+          <w:color w:val="3D4351"/>
+          <w:sz w:val="27"/>
+          <w:szCs w:val="27"/>
+        </w:rPr>
+        <w:br/>
+      </w:r>
+      <w:r>
+        <w:rPr>
+          <w:rFonts w:ascii="Arial" w:eastAsia="Times New Roman" w:hAnsi="Arial" w:cs="Arial"/>
+          <w:color w:val="3D4351"/>
+          <w:sz w:val="27"/>
+          <w:szCs w:val="27"/>
+          <w:shd w:val="clear" w:color="auto" w:fill="FFFFFF"/>
+        </w:rPr>
+        <w:t>1.</w:t>
+      </w:r>
+      <w:r>
+        <w:rPr>
+          <w:rFonts w:ascii="Arial" w:eastAsia="Times New Roman" w:hAnsi="Arial" w:cs="Arial"/>
+          <w:color w:val="3D4351"/>
+          <w:sz w:val="27"/>
+          <w:szCs w:val="27"/>
+          <w:shd w:val="clear" w:color="auto" w:fill="FFFFFF"/>
+        </w:rPr>
+        <w:t> </w:t>
+      </w:r>
+      <w:r>
+        <w:rPr>
+          <w:rFonts w:ascii="Arial" w:eastAsia="Times New Roman" w:hAnsi="Arial" w:cs="Arial"/>
+          <w:color w:val="3D4351"/>
+          <w:sz w:val="27"/>
+          <w:szCs w:val="27"/>
+          <w:shd w:val="clear" w:color="auto" w:fill="FFFFFF"/>
+        </w:rPr>
+        <w:t>Класс View должен содержать приватное поле UndoManager undoManager, которое должно быть сразу проинициализовано.</w:t>
+      </w:r>
+      <w:r>
+        <w:rPr>
+          <w:rFonts w:ascii="Arial" w:eastAsia="Times New Roman" w:hAnsi="Arial" w:cs="Arial"/>
+          <w:color w:val="3D4351"/>
+          <w:sz w:val="27"/>
+          <w:szCs w:val="27"/>
+        </w:rPr>
+        <w:br/>
+      </w:r>
+      <w:r>
+        <w:rPr>
+          <w:rFonts w:ascii="Arial" w:eastAsia="Times New Roman" w:hAnsi="Arial" w:cs="Arial"/>
+          <w:color w:val="3D4351"/>
+          <w:sz w:val="27"/>
+          <w:szCs w:val="27"/>
+          <w:shd w:val="clear" w:color="auto" w:fill="FFFFFF"/>
+        </w:rPr>
+        <w:t>2.</w:t>
+      </w:r>
+      <w:r>
+        <w:rPr>
+          <w:rFonts w:ascii="Arial" w:eastAsia="Times New Roman" w:hAnsi="Arial" w:cs="Arial"/>
+          <w:color w:val="3D4351"/>
+          <w:sz w:val="27"/>
+          <w:szCs w:val="27"/>
+          <w:shd w:val="clear" w:color="auto" w:fill="FFFFFF"/>
+        </w:rPr>
+        <w:t> </w:t>
+      </w:r>
+      <w:r>
+        <w:rPr>
+          <w:rFonts w:ascii="Arial" w:eastAsia="Times New Roman" w:hAnsi="Arial" w:cs="Arial"/>
+          <w:color w:val="3D4351"/>
+          <w:sz w:val="27"/>
+          <w:szCs w:val="27"/>
+          <w:shd w:val="clear" w:color="auto" w:fill="FFFFFF"/>
+        </w:rPr>
+        <w:t>Класс View должен содержать приватное поле UndoListener undoListener, которое должно быть сразу проинициализовано через поле undoManager.</w:t>
+      </w:r>
+      <w:r>
+        <w:rPr>
+          <w:rFonts w:ascii="Arial" w:eastAsia="Times New Roman" w:hAnsi="Arial" w:cs="Arial"/>
+          <w:color w:val="3D4351"/>
+          <w:sz w:val="27"/>
+          <w:szCs w:val="27"/>
+        </w:rPr>
+        <w:br/>
+      </w:r>
+      <w:r>
+        <w:rPr>
+          <w:rFonts w:ascii="Arial" w:eastAsia="Times New Roman" w:hAnsi="Arial" w:cs="Arial"/>
+          <w:color w:val="3D4351"/>
+          <w:sz w:val="27"/>
+          <w:szCs w:val="27"/>
+          <w:shd w:val="clear" w:color="auto" w:fill="FFFFFF"/>
+        </w:rPr>
+        <w:t>3.</w:t>
+      </w:r>
+      <w:r>
+        <w:rPr>
+          <w:rFonts w:ascii="Arial" w:eastAsia="Times New Roman" w:hAnsi="Arial" w:cs="Arial"/>
+          <w:color w:val="3D4351"/>
+          <w:sz w:val="27"/>
+          <w:szCs w:val="27"/>
+          <w:shd w:val="clear" w:color="auto" w:fill="FFFFFF"/>
+        </w:rPr>
+        <w:t> </w:t>
+      </w:r>
+      <w:r>
+        <w:rPr>
+          <w:rFonts w:ascii="Arial" w:eastAsia="Times New Roman" w:hAnsi="Arial" w:cs="Arial"/>
+          <w:color w:val="3D4351"/>
+          <w:sz w:val="27"/>
+          <w:szCs w:val="27"/>
+          <w:shd w:val="clear" w:color="auto" w:fill="FFFFFF"/>
+        </w:rPr>
+        <w:t>Класс View должен содержать геттер к полю UndoListener undoListener.</w:t>
+      </w:r>
+      <w:r>
+        <w:rPr>
+          <w:rFonts w:ascii="Arial" w:eastAsia="Times New Roman" w:hAnsi="Arial" w:cs="Arial"/>
+          <w:color w:val="3D4351"/>
+          <w:sz w:val="27"/>
+          <w:szCs w:val="27"/>
+        </w:rPr>
+        <w:br/>
+      </w:r>
+      <w:r>
+        <w:rPr>
+          <w:rFonts w:ascii="Arial" w:eastAsia="Times New Roman" w:hAnsi="Arial" w:cs="Arial"/>
+          <w:color w:val="3D4351"/>
+          <w:sz w:val="27"/>
+          <w:szCs w:val="27"/>
+          <w:shd w:val="clear" w:color="auto" w:fill="FFFFFF"/>
+        </w:rPr>
+        <w:t>4.</w:t>
+      </w:r>
+      <w:r>
+        <w:rPr>
+          <w:rFonts w:ascii="Arial" w:eastAsia="Times New Roman" w:hAnsi="Arial" w:cs="Arial"/>
+          <w:color w:val="3D4351"/>
+          <w:sz w:val="27"/>
+          <w:szCs w:val="27"/>
+          <w:shd w:val="clear" w:color="auto" w:fill="FFFFFF"/>
+        </w:rPr>
+        <w:t> </w:t>
+      </w:r>
+      <w:r>
+        <w:rPr>
+          <w:rFonts w:ascii="Arial" w:eastAsia="Times New Roman" w:hAnsi="Arial" w:cs="Arial"/>
+          <w:color w:val="3D4351"/>
+          <w:sz w:val="27"/>
+          <w:szCs w:val="27"/>
+          <w:shd w:val="clear" w:color="auto" w:fill="FFFFFF"/>
+        </w:rPr>
+        <w:t>Класс View должен содержать public void метод undo().</w:t>
+      </w:r>
+      <w:r>
+        <w:rPr>
+          <w:rFonts w:ascii="Arial" w:eastAsia="Times New Roman" w:hAnsi="Arial" w:cs="Arial"/>
+          <w:color w:val="3D4351"/>
+          <w:sz w:val="27"/>
+          <w:szCs w:val="27"/>
+        </w:rPr>
+        <w:br/>
+      </w:r>
+      <w:r>
+        <w:rPr>
+          <w:rFonts w:ascii="Arial" w:eastAsia="Times New Roman" w:hAnsi="Arial" w:cs="Arial"/>
+          <w:color w:val="3D4351"/>
+          <w:sz w:val="27"/>
+          <w:szCs w:val="27"/>
+          <w:shd w:val="clear" w:color="auto" w:fill="FFFFFF"/>
+        </w:rPr>
+        <w:t>5.</w:t>
+      </w:r>
+      <w:r>
+        <w:rPr>
+          <w:rFonts w:ascii="Arial" w:eastAsia="Times New Roman" w:hAnsi="Arial" w:cs="Arial"/>
+          <w:color w:val="3D4351"/>
+          <w:sz w:val="27"/>
+          <w:szCs w:val="27"/>
+          <w:shd w:val="clear" w:color="auto" w:fill="FFFFFF"/>
+        </w:rPr>
+        <w:t> </w:t>
+      </w:r>
+      <w:r>
+        <w:rPr>
+          <w:rFonts w:ascii="Arial" w:eastAsia="Times New Roman" w:hAnsi="Arial" w:cs="Arial"/>
+          <w:color w:val="3D4351"/>
+          <w:sz w:val="27"/>
+          <w:szCs w:val="27"/>
+          <w:shd w:val="clear" w:color="auto" w:fill="FFFFFF"/>
+        </w:rPr>
+        <w:t>Класс View должен содержать public void метод redo().</w:t>
+      </w:r>
+      <w:r>
+        <w:rPr>
+          <w:rFonts w:ascii="Arial" w:eastAsia="Times New Roman" w:hAnsi="Arial" w:cs="Arial"/>
+          <w:color w:val="3D4351"/>
+          <w:sz w:val="27"/>
+          <w:szCs w:val="27"/>
+        </w:rPr>
+        <w:br/>
+      </w:r>
+      <w:r>
+        <w:rPr>
+          <w:rFonts w:ascii="Arial" w:eastAsia="Times New Roman" w:hAnsi="Arial" w:cs="Arial"/>
+          <w:color w:val="3D4351"/>
+          <w:sz w:val="27"/>
+          <w:szCs w:val="27"/>
+          <w:shd w:val="clear" w:color="auto" w:fill="FFFFFF"/>
+        </w:rPr>
+        <w:lastRenderedPageBreak/>
+        <w:t>6.</w:t>
+      </w:r>
+      <w:r>
+        <w:rPr>
+          <w:rFonts w:ascii="Arial" w:eastAsia="Times New Roman" w:hAnsi="Arial" w:cs="Arial"/>
+          <w:color w:val="3D4351"/>
+          <w:sz w:val="27"/>
+          <w:szCs w:val="27"/>
+          <w:shd w:val="clear" w:color="auto" w:fill="FFFFFF"/>
+        </w:rPr>
+        <w:t> </w:t>
+      </w:r>
+      <w:r>
+        <w:rPr>
+          <w:rFonts w:ascii="Arial" w:eastAsia="Times New Roman" w:hAnsi="Arial" w:cs="Arial"/>
+          <w:color w:val="3D4351"/>
+          <w:sz w:val="27"/>
+          <w:szCs w:val="27"/>
+          <w:shd w:val="clear" w:color="auto" w:fill="FFFFFF"/>
+        </w:rPr>
+        <w:t>Реализация метода canUndo() класса View должна использовать undoManager.</w:t>
+      </w:r>
+      <w:r>
+        <w:rPr>
+          <w:rFonts w:ascii="Arial" w:eastAsia="Times New Roman" w:hAnsi="Arial" w:cs="Arial"/>
+          <w:color w:val="3D4351"/>
+          <w:sz w:val="27"/>
+          <w:szCs w:val="27"/>
+        </w:rPr>
+        <w:br/>
+      </w:r>
+      <w:r>
+        <w:rPr>
+          <w:rFonts w:ascii="Arial" w:eastAsia="Times New Roman" w:hAnsi="Arial" w:cs="Arial"/>
+          <w:color w:val="3D4351"/>
+          <w:sz w:val="27"/>
+          <w:szCs w:val="27"/>
+          <w:shd w:val="clear" w:color="auto" w:fill="FFFFFF"/>
+        </w:rPr>
+        <w:t>7.</w:t>
+      </w:r>
+      <w:r>
+        <w:rPr>
+          <w:rFonts w:ascii="Arial" w:eastAsia="Times New Roman" w:hAnsi="Arial" w:cs="Arial"/>
+          <w:color w:val="3D4351"/>
+          <w:sz w:val="27"/>
+          <w:szCs w:val="27"/>
+          <w:shd w:val="clear" w:color="auto" w:fill="FFFFFF"/>
+        </w:rPr>
+        <w:t> </w:t>
+      </w:r>
+      <w:r>
+        <w:rPr>
+          <w:rFonts w:ascii="Arial" w:eastAsia="Times New Roman" w:hAnsi="Arial" w:cs="Arial"/>
+          <w:color w:val="3D4351"/>
+          <w:sz w:val="27"/>
+          <w:szCs w:val="27"/>
+          <w:shd w:val="clear" w:color="auto" w:fill="FFFFFF"/>
+        </w:rPr>
+        <w:t>Реализация метода canRedo() класса View должна использовать undoManager.</w:t>
+      </w:r>
+      <w:r>
+        <w:rPr>
+          <w:rFonts w:ascii="Arial" w:eastAsia="Times New Roman" w:hAnsi="Arial" w:cs="Arial"/>
+          <w:color w:val="3D4351"/>
+          <w:sz w:val="27"/>
+          <w:szCs w:val="27"/>
+        </w:rPr>
+        <w:br/>
+      </w:r>
+      <w:r>
+        <w:rPr>
+          <w:rFonts w:ascii="Arial" w:eastAsia="Times New Roman" w:hAnsi="Arial" w:cs="Arial"/>
+          <w:color w:val="3D4351"/>
+          <w:sz w:val="27"/>
+          <w:szCs w:val="27"/>
+          <w:shd w:val="clear" w:color="auto" w:fill="FFFFFF"/>
+        </w:rPr>
+        <w:t>8.</w:t>
+      </w:r>
+      <w:r>
+        <w:rPr>
+          <w:rFonts w:ascii="Arial" w:eastAsia="Times New Roman" w:hAnsi="Arial" w:cs="Arial"/>
+          <w:color w:val="3D4351"/>
+          <w:sz w:val="27"/>
+          <w:szCs w:val="27"/>
+          <w:shd w:val="clear" w:color="auto" w:fill="FFFFFF"/>
+        </w:rPr>
+        <w:t> </w:t>
+      </w:r>
+      <w:r>
+        <w:rPr>
+          <w:rFonts w:ascii="Arial" w:eastAsia="Times New Roman" w:hAnsi="Arial" w:cs="Arial"/>
+          <w:color w:val="3D4351"/>
+          <w:sz w:val="27"/>
+          <w:szCs w:val="27"/>
+          <w:shd w:val="clear" w:color="auto" w:fill="FFFFFF"/>
+        </w:rPr>
+        <w:t>Класс View должен содержать public void метод resetUndo(), который должен сбрасывать все правки в менеджере undoManager.</w:t>
+      </w:r>
+      <w:r>
+        <w:rPr>
+          <w:rFonts w:ascii="Arial" w:eastAsia="Times New Roman" w:hAnsi="Arial" w:cs="Arial"/>
+          <w:color w:val="3D4351"/>
+          <w:sz w:val="27"/>
+          <w:szCs w:val="27"/>
+        </w:rPr>
+        <w:br/>
+      </w:r>
+      <w:r>
+        <w:rPr>
+          <w:rFonts w:ascii="Arial" w:eastAsia="Times New Roman" w:hAnsi="Arial" w:cs="Arial"/>
+          <w:color w:val="3D4351"/>
+          <w:sz w:val="27"/>
+          <w:szCs w:val="27"/>
+          <w:shd w:val="clear" w:color="auto" w:fill="FFFFFF"/>
+        </w:rPr>
+        <w:t>9.</w:t>
+      </w:r>
+      <w:r>
+        <w:rPr>
+          <w:rFonts w:ascii="Arial" w:eastAsia="Times New Roman" w:hAnsi="Arial" w:cs="Arial"/>
+          <w:color w:val="3D4351"/>
+          <w:sz w:val="27"/>
+          <w:szCs w:val="27"/>
+          <w:shd w:val="clear" w:color="auto" w:fill="FFFFFF"/>
+        </w:rPr>
+        <w:t> </w:t>
+      </w:r>
+      <w:r>
+        <w:rPr>
+          <w:rFonts w:ascii="Arial" w:eastAsia="Times New Roman" w:hAnsi="Arial" w:cs="Arial"/>
+          <w:color w:val="3D4351"/>
+          <w:sz w:val="27"/>
+          <w:szCs w:val="27"/>
+          <w:shd w:val="clear" w:color="auto" w:fill="FFFFFF"/>
+        </w:rPr>
+        <w:t>Класс UndoListener должен быть создан в отдельном файле.</w:t>
+      </w:r>
+      <w:r>
+        <w:rPr>
+          <w:rFonts w:ascii="Arial" w:eastAsia="Times New Roman" w:hAnsi="Arial" w:cs="Arial"/>
+          <w:color w:val="3D4351"/>
+          <w:sz w:val="27"/>
+          <w:szCs w:val="27"/>
+        </w:rPr>
+        <w:br/>
+      </w:r>
+      <w:r>
+        <w:rPr>
+          <w:rFonts w:ascii="Arial" w:eastAsia="Times New Roman" w:hAnsi="Arial" w:cs="Arial"/>
+          <w:color w:val="3D4351"/>
+          <w:sz w:val="27"/>
+          <w:szCs w:val="27"/>
+          <w:shd w:val="clear" w:color="auto" w:fill="FFFFFF"/>
+        </w:rPr>
+        <w:t>10.</w:t>
+      </w:r>
+      <w:r>
+        <w:rPr>
+          <w:rFonts w:ascii="Arial" w:eastAsia="Times New Roman" w:hAnsi="Arial" w:cs="Arial"/>
+          <w:color w:val="3D4351"/>
+          <w:sz w:val="27"/>
+          <w:szCs w:val="27"/>
+          <w:shd w:val="clear" w:color="auto" w:fill="FFFFFF"/>
+        </w:rPr>
+        <w:t> </w:t>
+      </w:r>
+      <w:r>
+        <w:rPr>
+          <w:rFonts w:ascii="Arial" w:eastAsia="Times New Roman" w:hAnsi="Arial" w:cs="Arial"/>
+          <w:color w:val="3D4351"/>
+          <w:sz w:val="27"/>
+          <w:szCs w:val="27"/>
+          <w:shd w:val="clear" w:color="auto" w:fill="FFFFFF"/>
+        </w:rPr>
+        <w:t>Класс UndoListener должен содержать приватное поле UndoManager undoManager.</w:t>
+      </w:r>
+      <w:r>
+        <w:rPr>
+          <w:rFonts w:ascii="Arial" w:eastAsia="Times New Roman" w:hAnsi="Arial" w:cs="Arial"/>
+          <w:color w:val="3D4351"/>
+          <w:sz w:val="27"/>
+          <w:szCs w:val="27"/>
+        </w:rPr>
+        <w:br/>
+      </w:r>
+      <w:r>
+        <w:rPr>
+          <w:rFonts w:ascii="Arial" w:eastAsia="Times New Roman" w:hAnsi="Arial" w:cs="Arial"/>
+          <w:color w:val="3D4351"/>
+          <w:sz w:val="27"/>
+          <w:szCs w:val="27"/>
+          <w:shd w:val="clear" w:color="auto" w:fill="FFFFFF"/>
+        </w:rPr>
+        <w:t>11.</w:t>
+      </w:r>
+      <w:r>
+        <w:rPr>
+          <w:rFonts w:ascii="Arial" w:eastAsia="Times New Roman" w:hAnsi="Arial" w:cs="Arial"/>
+          <w:color w:val="3D4351"/>
+          <w:sz w:val="27"/>
+          <w:szCs w:val="27"/>
+          <w:shd w:val="clear" w:color="auto" w:fill="FFFFFF"/>
+        </w:rPr>
+        <w:t> </w:t>
+      </w:r>
+      <w:r>
+        <w:rPr>
+          <w:rFonts w:ascii="Arial" w:eastAsia="Times New Roman" w:hAnsi="Arial" w:cs="Arial"/>
+          <w:color w:val="3D4351"/>
+          <w:sz w:val="27"/>
+          <w:szCs w:val="27"/>
+          <w:shd w:val="clear" w:color="auto" w:fill="FFFFFF"/>
+        </w:rPr>
+        <w:t>Конструктор UndoListener(UndoManager undoManager) должен корректно инициализировать поле undoManager.</w:t>
+      </w:r>
+      <w:r>
+        <w:rPr>
+          <w:rFonts w:ascii="Arial" w:eastAsia="Times New Roman" w:hAnsi="Arial" w:cs="Arial"/>
+          <w:color w:val="3D4351"/>
+          <w:sz w:val="27"/>
+          <w:szCs w:val="27"/>
+        </w:rPr>
+        <w:br/>
+      </w:r>
+      <w:r>
+        <w:rPr>
+          <w:rFonts w:ascii="Arial" w:eastAsia="Times New Roman" w:hAnsi="Arial" w:cs="Arial"/>
+          <w:color w:val="3D4351"/>
+          <w:sz w:val="27"/>
+          <w:szCs w:val="27"/>
+          <w:shd w:val="clear" w:color="auto" w:fill="FFFFFF"/>
+        </w:rPr>
+        <w:t>12.</w:t>
+      </w:r>
+      <w:r>
+        <w:rPr>
+          <w:rFonts w:ascii="Arial" w:eastAsia="Times New Roman" w:hAnsi="Arial" w:cs="Arial"/>
+          <w:color w:val="3D4351"/>
+          <w:sz w:val="27"/>
+          <w:szCs w:val="27"/>
+          <w:shd w:val="clear" w:color="auto" w:fill="FFFFFF"/>
+        </w:rPr>
+        <w:t> </w:t>
+      </w:r>
+      <w:r>
+        <w:rPr>
+          <w:rFonts w:ascii="Arial" w:eastAsia="Times New Roman" w:hAnsi="Arial" w:cs="Arial"/>
+          <w:color w:val="3D4351"/>
+          <w:sz w:val="27"/>
+          <w:szCs w:val="27"/>
+          <w:shd w:val="clear" w:color="auto" w:fill="FFFFFF"/>
+        </w:rPr>
+        <w:t>Метод undoableEditHappened(UndoableEditEvent e) в классе UndoListener должен из переданного события получать правку и добавлять ее в undoManager.</w:t>
       </w:r>
     </w:p>
     <w:p>

</xml_diff>

<commit_message>
task3209 HTML Editor (12)
</commit_message>
<xml_diff>
--- a/JavaRushHomeWork/JavaRushTasks/3.JavaMultithreading/src/com/javarush/task/task32/task3209/HTML Editor.docx
+++ b/JavaRushHomeWork/JavaRushTasks/3.JavaMultithreading/src/com/javarush/task/task32/task3209/HTML Editor.docx
@@ -9751,6 +9751,7 @@
           <w:color w:val="3D4351"/>
           <w:sz w:val="32"/>
           <w:szCs w:val="32"/>
+          <w:lang w:val="en-US"/>
         </w:rPr>
       </w:pPr>
       <w:r>
@@ -9759,6 +9760,7 @@
           <w:color w:val="3D4351"/>
           <w:sz w:val="32"/>
           <w:szCs w:val="32"/>
+          <w:lang w:val="en-US"/>
         </w:rPr>
         <w:t>HTML Editor (9)</w:t>
       </w:r>
@@ -9780,35 +9782,79 @@
           <w:color w:val="3D4351"/>
           <w:sz w:val="27"/>
           <w:szCs w:val="27"/>
-        </w:rPr>
-        <w:t>9.1. Реализуй метод</w:t>
-      </w:r>
-      <w:r>
-        <w:rPr>
-          <w:rStyle w:val="apple-converted-space"/>
-          <w:rFonts w:ascii="Arial" w:hAnsi="Arial" w:cs="Arial"/>
-          <w:color w:val="3D4351"/>
-          <w:sz w:val="27"/>
-          <w:szCs w:val="27"/>
-        </w:rPr>
-        <w:t> </w:t>
-      </w:r>
-      <w:r>
-        <w:rPr>
-          <w:rFonts w:ascii="Arial" w:hAnsi="Arial" w:cs="Arial"/>
-          <w:color w:val="3D4351"/>
-          <w:sz w:val="27"/>
-          <w:szCs w:val="27"/>
-        </w:rPr>
-        <w:t>initMenuBar().</w:t>
-      </w:r>
-      <w:r>
-        <w:rPr>
-          <w:rStyle w:val="apple-converted-space"/>
-          <w:rFonts w:ascii="Arial" w:hAnsi="Arial" w:cs="Arial"/>
-          <w:color w:val="3D4351"/>
-          <w:sz w:val="27"/>
-          <w:szCs w:val="27"/>
+          <w:lang w:val="en-US"/>
+        </w:rPr>
+        <w:t xml:space="preserve">9.1. </w:t>
+      </w:r>
+      <w:r>
+        <w:rPr>
+          <w:rFonts w:ascii="Arial" w:hAnsi="Arial" w:cs="Arial"/>
+          <w:color w:val="3D4351"/>
+          <w:sz w:val="27"/>
+          <w:szCs w:val="27"/>
+        </w:rPr>
+        <w:t>Реализуй</w:t>
+      </w:r>
+      <w:r>
+        <w:rPr>
+          <w:rFonts w:ascii="Arial" w:hAnsi="Arial" w:cs="Arial"/>
+          <w:color w:val="3D4351"/>
+          <w:sz w:val="27"/>
+          <w:szCs w:val="27"/>
+          <w:lang w:val="en-US"/>
+        </w:rPr>
+        <w:t xml:space="preserve"> </w:t>
+      </w:r>
+      <w:r>
+        <w:rPr>
+          <w:rFonts w:ascii="Arial" w:hAnsi="Arial" w:cs="Arial"/>
+          <w:color w:val="3D4351"/>
+          <w:sz w:val="27"/>
+          <w:szCs w:val="27"/>
+        </w:rPr>
+        <w:t>метод</w:t>
+      </w:r>
+      <w:r>
+        <w:rPr>
+          <w:rStyle w:val="apple-converted-space"/>
+          <w:rFonts w:ascii="Arial" w:hAnsi="Arial" w:cs="Arial"/>
+          <w:color w:val="3D4351"/>
+          <w:sz w:val="27"/>
+          <w:szCs w:val="27"/>
+          <w:lang w:val="en-US"/>
+        </w:rPr>
+        <w:t> </w:t>
+      </w:r>
+      <w:proofErr w:type="gramStart"/>
+      <w:r>
+        <w:rPr>
+          <w:rFonts w:ascii="Arial" w:hAnsi="Arial" w:cs="Arial"/>
+          <w:color w:val="3D4351"/>
+          <w:sz w:val="27"/>
+          <w:szCs w:val="27"/>
+          <w:lang w:val="en-US"/>
+        </w:rPr>
+        <w:t>initMenuBar(</w:t>
+      </w:r>
+      <w:proofErr w:type="gramEnd"/>
+      <w:r>
+        <w:rPr>
+          <w:rFonts w:ascii="Arial" w:hAnsi="Arial" w:cs="Arial"/>
+          <w:color w:val="3D4351"/>
+          <w:sz w:val="27"/>
+          <w:szCs w:val="27"/>
+          <w:lang w:val="en-US"/>
+        </w:rPr>
+        <w:t>).</w:t>
+      </w:r>
+      <w:r>
+        <w:rPr>
+          <w:rStyle w:val="apple-converted-space"/>
+          <w:rFonts w:ascii="Arial" w:hAnsi="Arial" w:cs="Arial"/>
+          <w:color w:val="3D4351"/>
+          <w:sz w:val="27"/>
+          <w:szCs w:val="27"/>
+          <w:lang w:val="en-US"/>
         </w:rPr>
         <w:t> </w:t>
       </w:r>
@@ -11412,7 +11458,27 @@
           <w:szCs w:val="27"/>
         </w:rPr>
         <w:br/>
-        <w:t>10.3.1. Спрашивать у представления можем ли мы отменить действие с помощью метода boolean canUndo(). Пока у представления нет такого метода, поэтому добавь заглушку, которая всегда возвращает</w:t>
+        <w:t xml:space="preserve">10.3.1. Спрашивать у представления можем ли мы отменить действие с помощью метода boolean </w:t>
+      </w:r>
+      <w:proofErr w:type="gramStart"/>
+      <w:r>
+        <w:rPr>
+          <w:rFonts w:ascii="Arial" w:hAnsi="Arial" w:cs="Arial"/>
+          <w:color w:val="3D4351"/>
+          <w:sz w:val="27"/>
+          <w:szCs w:val="27"/>
+        </w:rPr>
+        <w:t>canUndo(</w:t>
+      </w:r>
+      <w:proofErr w:type="gramEnd"/>
+      <w:r>
+        <w:rPr>
+          <w:rFonts w:ascii="Arial" w:hAnsi="Arial" w:cs="Arial"/>
+          <w:color w:val="3D4351"/>
+          <w:sz w:val="27"/>
+          <w:szCs w:val="27"/>
+        </w:rPr>
+        <w:t>). Пока у представления нет такого метода, поэтому добавь заглушку, которая всегда возвращает</w:t>
       </w:r>
       <w:r>
         <w:rPr>
@@ -11550,14 +11616,25 @@
         </w:rPr>
         <w:t> </w:t>
       </w:r>
-      <w:r>
-        <w:rPr>
-          <w:rFonts w:ascii="Arial" w:hAnsi="Arial" w:cs="Arial"/>
-          <w:color w:val="3D4351"/>
-          <w:sz w:val="27"/>
-          <w:szCs w:val="27"/>
-        </w:rPr>
-        <w:t>setEnabled().</w:t>
+      <w:proofErr w:type="gramStart"/>
+      <w:r>
+        <w:rPr>
+          <w:rFonts w:ascii="Arial" w:hAnsi="Arial" w:cs="Arial"/>
+          <w:color w:val="3D4351"/>
+          <w:sz w:val="27"/>
+          <w:szCs w:val="27"/>
+        </w:rPr>
+        <w:t>setEnabled(</w:t>
+      </w:r>
+      <w:proofErr w:type="gramEnd"/>
+      <w:r>
+        <w:rPr>
+          <w:rFonts w:ascii="Arial" w:hAnsi="Arial" w:cs="Arial"/>
+          <w:color w:val="3D4351"/>
+          <w:sz w:val="27"/>
+          <w:szCs w:val="27"/>
+        </w:rPr>
+        <w:t>).</w:t>
       </w:r>
     </w:p>
     <w:p>
@@ -11609,7 +11686,27 @@
           <w:sz w:val="27"/>
           <w:szCs w:val="27"/>
         </w:rPr>
-        <w:t>, добавив метод-заглушку canRedo()</w:t>
+        <w:t>, добавив метод-заглушку </w:t>
+      </w:r>
+      <w:proofErr w:type="gramStart"/>
+      <w:r>
+        <w:rPr>
+          <w:rFonts w:ascii="Arial" w:hAnsi="Arial" w:cs="Arial"/>
+          <w:color w:val="3D4351"/>
+          <w:sz w:val="27"/>
+          <w:szCs w:val="27"/>
+        </w:rPr>
+        <w:t>canRedo(</w:t>
+      </w:r>
+      <w:proofErr w:type="gramEnd"/>
+      <w:r>
+        <w:rPr>
+          <w:rFonts w:ascii="Arial" w:hAnsi="Arial" w:cs="Arial"/>
+          <w:color w:val="3D4351"/>
+          <w:sz w:val="27"/>
+          <w:szCs w:val="27"/>
+        </w:rPr>
+        <w:t>)</w:t>
       </w:r>
       <w:r>
         <w:rPr>
@@ -11644,9 +11741,11 @@
     <w:p>
       <w:pPr>
         <w:rPr>
-          <w:rFonts w:ascii="Times New Roman" w:eastAsia="Times New Roman" w:hAnsi="Times New Roman" w:cs="Times New Roman"/>
-          <w:sz w:val="24"/>
-          <w:szCs w:val="24"/>
+          <w:rFonts w:ascii="Arial" w:eastAsia="Times New Roman" w:hAnsi="Arial" w:cs="Arial"/>
+          <w:color w:val="3D4351"/>
+          <w:sz w:val="27"/>
+          <w:szCs w:val="27"/>
+          <w:shd w:val="clear" w:color="auto" w:fill="FFFFFF"/>
         </w:rPr>
       </w:pPr>
       <w:r>
@@ -12738,490 +12837,827 @@
           <w:szCs w:val="24"/>
         </w:rPr>
       </w:pPr>
-      <w:r>
-        <w:rPr>
-          <w:rFonts w:ascii="Arial" w:eastAsia="Times New Roman" w:hAnsi="Arial" w:cs="Arial"/>
-          <w:color w:val="3D4351"/>
-          <w:sz w:val="27"/>
-          <w:szCs w:val="27"/>
-        </w:rPr>
-        <w:br/>
-        <w:t>Требования:</w:t>
-      </w:r>
-      <w:r>
-        <w:rPr>
-          <w:rFonts w:ascii="Arial" w:eastAsia="Times New Roman" w:hAnsi="Arial" w:cs="Arial"/>
-          <w:color w:val="3D4351"/>
-          <w:sz w:val="27"/>
-          <w:szCs w:val="27"/>
-        </w:rPr>
-        <w:br/>
-      </w:r>
-      <w:r>
-        <w:rPr>
-          <w:rFonts w:ascii="Arial" w:eastAsia="Times New Roman" w:hAnsi="Arial" w:cs="Arial"/>
-          <w:color w:val="3D4351"/>
-          <w:sz w:val="27"/>
-          <w:szCs w:val="27"/>
-          <w:shd w:val="clear" w:color="auto" w:fill="FFFFFF"/>
-        </w:rPr>
-        <w:t>1.</w:t>
-      </w:r>
-      <w:r>
-        <w:rPr>
-          <w:rFonts w:ascii="Arial" w:eastAsia="Times New Roman" w:hAnsi="Arial" w:cs="Arial"/>
-          <w:color w:val="3D4351"/>
-          <w:sz w:val="27"/>
-          <w:szCs w:val="27"/>
-          <w:shd w:val="clear" w:color="auto" w:fill="FFFFFF"/>
-        </w:rPr>
-        <w:t> </w:t>
-      </w:r>
-      <w:r>
-        <w:rPr>
-          <w:rFonts w:ascii="Arial" w:eastAsia="Times New Roman" w:hAnsi="Arial" w:cs="Arial"/>
-          <w:color w:val="3D4351"/>
-          <w:sz w:val="27"/>
-          <w:szCs w:val="27"/>
-          <w:shd w:val="clear" w:color="auto" w:fill="FFFFFF"/>
-        </w:rPr>
-        <w:t>Класс View должен содержать приватное поле UndoManager undoManager, которое должно быть сразу проинициализовано.</w:t>
-      </w:r>
-      <w:r>
-        <w:rPr>
-          <w:rFonts w:ascii="Arial" w:eastAsia="Times New Roman" w:hAnsi="Arial" w:cs="Arial"/>
-          <w:color w:val="3D4351"/>
-          <w:sz w:val="27"/>
-          <w:szCs w:val="27"/>
-        </w:rPr>
-        <w:br/>
-      </w:r>
-      <w:r>
-        <w:rPr>
-          <w:rFonts w:ascii="Arial" w:eastAsia="Times New Roman" w:hAnsi="Arial" w:cs="Arial"/>
-          <w:color w:val="3D4351"/>
-          <w:sz w:val="27"/>
-          <w:szCs w:val="27"/>
-          <w:shd w:val="clear" w:color="auto" w:fill="FFFFFF"/>
-        </w:rPr>
-        <w:t>2.</w:t>
-      </w:r>
-      <w:r>
-        <w:rPr>
-          <w:rFonts w:ascii="Arial" w:eastAsia="Times New Roman" w:hAnsi="Arial" w:cs="Arial"/>
-          <w:color w:val="3D4351"/>
-          <w:sz w:val="27"/>
-          <w:szCs w:val="27"/>
-          <w:shd w:val="clear" w:color="auto" w:fill="FFFFFF"/>
-        </w:rPr>
-        <w:t> </w:t>
-      </w:r>
-      <w:r>
-        <w:rPr>
-          <w:rFonts w:ascii="Arial" w:eastAsia="Times New Roman" w:hAnsi="Arial" w:cs="Arial"/>
-          <w:color w:val="3D4351"/>
-          <w:sz w:val="27"/>
-          <w:szCs w:val="27"/>
-          <w:shd w:val="clear" w:color="auto" w:fill="FFFFFF"/>
-        </w:rPr>
-        <w:t>Класс View должен содержать приватное поле UndoListener undoListener, которое должно быть сразу проинициализовано через поле undoManager.</w:t>
-      </w:r>
-      <w:r>
-        <w:rPr>
-          <w:rFonts w:ascii="Arial" w:eastAsia="Times New Roman" w:hAnsi="Arial" w:cs="Arial"/>
-          <w:color w:val="3D4351"/>
-          <w:sz w:val="27"/>
-          <w:szCs w:val="27"/>
-        </w:rPr>
-        <w:br/>
-      </w:r>
-      <w:r>
-        <w:rPr>
-          <w:rFonts w:ascii="Arial" w:eastAsia="Times New Roman" w:hAnsi="Arial" w:cs="Arial"/>
-          <w:color w:val="3D4351"/>
-          <w:sz w:val="27"/>
-          <w:szCs w:val="27"/>
-          <w:shd w:val="clear" w:color="auto" w:fill="FFFFFF"/>
-        </w:rPr>
-        <w:t>3.</w:t>
-      </w:r>
-      <w:r>
-        <w:rPr>
-          <w:rFonts w:ascii="Arial" w:eastAsia="Times New Roman" w:hAnsi="Arial" w:cs="Arial"/>
-          <w:color w:val="3D4351"/>
-          <w:sz w:val="27"/>
-          <w:szCs w:val="27"/>
-          <w:shd w:val="clear" w:color="auto" w:fill="FFFFFF"/>
-        </w:rPr>
-        <w:t> </w:t>
-      </w:r>
-      <w:r>
-        <w:rPr>
-          <w:rFonts w:ascii="Arial" w:eastAsia="Times New Roman" w:hAnsi="Arial" w:cs="Arial"/>
-          <w:color w:val="3D4351"/>
-          <w:sz w:val="27"/>
-          <w:szCs w:val="27"/>
-          <w:shd w:val="clear" w:color="auto" w:fill="FFFFFF"/>
-        </w:rPr>
-        <w:t>Класс View должен содержать геттер к полю UndoListener undoListener.</w:t>
-      </w:r>
-      <w:r>
-        <w:rPr>
-          <w:rFonts w:ascii="Arial" w:eastAsia="Times New Roman" w:hAnsi="Arial" w:cs="Arial"/>
-          <w:color w:val="3D4351"/>
-          <w:sz w:val="27"/>
-          <w:szCs w:val="27"/>
-        </w:rPr>
-        <w:br/>
-      </w:r>
-      <w:r>
-        <w:rPr>
-          <w:rFonts w:ascii="Arial" w:eastAsia="Times New Roman" w:hAnsi="Arial" w:cs="Arial"/>
-          <w:color w:val="3D4351"/>
-          <w:sz w:val="27"/>
-          <w:szCs w:val="27"/>
-          <w:shd w:val="clear" w:color="auto" w:fill="FFFFFF"/>
-        </w:rPr>
-        <w:t>4.</w:t>
-      </w:r>
-      <w:r>
-        <w:rPr>
-          <w:rFonts w:ascii="Arial" w:eastAsia="Times New Roman" w:hAnsi="Arial" w:cs="Arial"/>
-          <w:color w:val="3D4351"/>
-          <w:sz w:val="27"/>
-          <w:szCs w:val="27"/>
-          <w:shd w:val="clear" w:color="auto" w:fill="FFFFFF"/>
-        </w:rPr>
-        <w:t> </w:t>
-      </w:r>
-      <w:r>
-        <w:rPr>
-          <w:rFonts w:ascii="Arial" w:eastAsia="Times New Roman" w:hAnsi="Arial" w:cs="Arial"/>
-          <w:color w:val="3D4351"/>
-          <w:sz w:val="27"/>
-          <w:szCs w:val="27"/>
-          <w:shd w:val="clear" w:color="auto" w:fill="FFFFFF"/>
-        </w:rPr>
-        <w:t>Класс View должен содержать public void метод undo().</w:t>
-      </w:r>
-      <w:r>
-        <w:rPr>
-          <w:rFonts w:ascii="Arial" w:eastAsia="Times New Roman" w:hAnsi="Arial" w:cs="Arial"/>
-          <w:color w:val="3D4351"/>
-          <w:sz w:val="27"/>
-          <w:szCs w:val="27"/>
-        </w:rPr>
-        <w:br/>
-      </w:r>
-      <w:r>
-        <w:rPr>
-          <w:rFonts w:ascii="Arial" w:eastAsia="Times New Roman" w:hAnsi="Arial" w:cs="Arial"/>
-          <w:color w:val="3D4351"/>
-          <w:sz w:val="27"/>
-          <w:szCs w:val="27"/>
-          <w:shd w:val="clear" w:color="auto" w:fill="FFFFFF"/>
-        </w:rPr>
-        <w:t>5.</w:t>
-      </w:r>
-      <w:r>
-        <w:rPr>
-          <w:rFonts w:ascii="Arial" w:eastAsia="Times New Roman" w:hAnsi="Arial" w:cs="Arial"/>
-          <w:color w:val="3D4351"/>
-          <w:sz w:val="27"/>
-          <w:szCs w:val="27"/>
-          <w:shd w:val="clear" w:color="auto" w:fill="FFFFFF"/>
-        </w:rPr>
-        <w:t> </w:t>
-      </w:r>
-      <w:r>
-        <w:rPr>
-          <w:rFonts w:ascii="Arial" w:eastAsia="Times New Roman" w:hAnsi="Arial" w:cs="Arial"/>
-          <w:color w:val="3D4351"/>
-          <w:sz w:val="27"/>
-          <w:szCs w:val="27"/>
-          <w:shd w:val="clear" w:color="auto" w:fill="FFFFFF"/>
-        </w:rPr>
-        <w:t>Класс View должен содержать public void метод redo().</w:t>
-      </w:r>
-      <w:r>
-        <w:rPr>
-          <w:rFonts w:ascii="Arial" w:eastAsia="Times New Roman" w:hAnsi="Arial" w:cs="Arial"/>
-          <w:color w:val="3D4351"/>
-          <w:sz w:val="27"/>
-          <w:szCs w:val="27"/>
-        </w:rPr>
-        <w:br/>
-      </w:r>
-      <w:r>
-        <w:rPr>
-          <w:rFonts w:ascii="Arial" w:eastAsia="Times New Roman" w:hAnsi="Arial" w:cs="Arial"/>
-          <w:color w:val="3D4351"/>
-          <w:sz w:val="27"/>
-          <w:szCs w:val="27"/>
-          <w:shd w:val="clear" w:color="auto" w:fill="FFFFFF"/>
-        </w:rPr>
-        <w:lastRenderedPageBreak/>
-        <w:t>6.</w:t>
-      </w:r>
-      <w:r>
-        <w:rPr>
-          <w:rFonts w:ascii="Arial" w:eastAsia="Times New Roman" w:hAnsi="Arial" w:cs="Arial"/>
-          <w:color w:val="3D4351"/>
-          <w:sz w:val="27"/>
-          <w:szCs w:val="27"/>
-          <w:shd w:val="clear" w:color="auto" w:fill="FFFFFF"/>
-        </w:rPr>
-        <w:t> </w:t>
-      </w:r>
-      <w:r>
-        <w:rPr>
-          <w:rFonts w:ascii="Arial" w:eastAsia="Times New Roman" w:hAnsi="Arial" w:cs="Arial"/>
-          <w:color w:val="3D4351"/>
-          <w:sz w:val="27"/>
-          <w:szCs w:val="27"/>
-          <w:shd w:val="clear" w:color="auto" w:fill="FFFFFF"/>
-        </w:rPr>
-        <w:t>Реализация метода canUndo() класса View должна использовать undoManager.</w:t>
-      </w:r>
-      <w:r>
-        <w:rPr>
-          <w:rFonts w:ascii="Arial" w:eastAsia="Times New Roman" w:hAnsi="Arial" w:cs="Arial"/>
-          <w:color w:val="3D4351"/>
-          <w:sz w:val="27"/>
-          <w:szCs w:val="27"/>
-        </w:rPr>
-        <w:br/>
-      </w:r>
-      <w:r>
-        <w:rPr>
-          <w:rFonts w:ascii="Arial" w:eastAsia="Times New Roman" w:hAnsi="Arial" w:cs="Arial"/>
-          <w:color w:val="3D4351"/>
-          <w:sz w:val="27"/>
-          <w:szCs w:val="27"/>
-          <w:shd w:val="clear" w:color="auto" w:fill="FFFFFF"/>
-        </w:rPr>
-        <w:t>7.</w:t>
-      </w:r>
-      <w:r>
-        <w:rPr>
-          <w:rFonts w:ascii="Arial" w:eastAsia="Times New Roman" w:hAnsi="Arial" w:cs="Arial"/>
-          <w:color w:val="3D4351"/>
-          <w:sz w:val="27"/>
-          <w:szCs w:val="27"/>
-          <w:shd w:val="clear" w:color="auto" w:fill="FFFFFF"/>
-        </w:rPr>
-        <w:t> </w:t>
-      </w:r>
-      <w:r>
-        <w:rPr>
-          <w:rFonts w:ascii="Arial" w:eastAsia="Times New Roman" w:hAnsi="Arial" w:cs="Arial"/>
-          <w:color w:val="3D4351"/>
-          <w:sz w:val="27"/>
-          <w:szCs w:val="27"/>
-          <w:shd w:val="clear" w:color="auto" w:fill="FFFFFF"/>
-        </w:rPr>
-        <w:t>Реализация метода canRedo() класса View должна использовать undoManager.</w:t>
-      </w:r>
-      <w:r>
-        <w:rPr>
-          <w:rFonts w:ascii="Arial" w:eastAsia="Times New Roman" w:hAnsi="Arial" w:cs="Arial"/>
-          <w:color w:val="3D4351"/>
-          <w:sz w:val="27"/>
-          <w:szCs w:val="27"/>
-        </w:rPr>
-        <w:br/>
-      </w:r>
-      <w:r>
-        <w:rPr>
-          <w:rFonts w:ascii="Arial" w:eastAsia="Times New Roman" w:hAnsi="Arial" w:cs="Arial"/>
-          <w:color w:val="3D4351"/>
-          <w:sz w:val="27"/>
-          <w:szCs w:val="27"/>
-          <w:shd w:val="clear" w:color="auto" w:fill="FFFFFF"/>
-        </w:rPr>
-        <w:t>8.</w:t>
-      </w:r>
-      <w:r>
-        <w:rPr>
-          <w:rFonts w:ascii="Arial" w:eastAsia="Times New Roman" w:hAnsi="Arial" w:cs="Arial"/>
-          <w:color w:val="3D4351"/>
-          <w:sz w:val="27"/>
-          <w:szCs w:val="27"/>
-          <w:shd w:val="clear" w:color="auto" w:fill="FFFFFF"/>
-        </w:rPr>
-        <w:t> </w:t>
-      </w:r>
-      <w:r>
-        <w:rPr>
-          <w:rFonts w:ascii="Arial" w:eastAsia="Times New Roman" w:hAnsi="Arial" w:cs="Arial"/>
-          <w:color w:val="3D4351"/>
-          <w:sz w:val="27"/>
-          <w:szCs w:val="27"/>
-          <w:shd w:val="clear" w:color="auto" w:fill="FFFFFF"/>
-        </w:rPr>
-        <w:t>Класс View должен содержать public void метод resetUndo(), который должен сбрасывать все правки в менеджере undoManager.</w:t>
-      </w:r>
-      <w:r>
-        <w:rPr>
-          <w:rFonts w:ascii="Arial" w:eastAsia="Times New Roman" w:hAnsi="Arial" w:cs="Arial"/>
-          <w:color w:val="3D4351"/>
-          <w:sz w:val="27"/>
-          <w:szCs w:val="27"/>
-        </w:rPr>
-        <w:br/>
-      </w:r>
-      <w:r>
-        <w:rPr>
-          <w:rFonts w:ascii="Arial" w:eastAsia="Times New Roman" w:hAnsi="Arial" w:cs="Arial"/>
-          <w:color w:val="3D4351"/>
-          <w:sz w:val="27"/>
-          <w:szCs w:val="27"/>
-          <w:shd w:val="clear" w:color="auto" w:fill="FFFFFF"/>
-        </w:rPr>
-        <w:t>9.</w:t>
-      </w:r>
-      <w:r>
-        <w:rPr>
-          <w:rFonts w:ascii="Arial" w:eastAsia="Times New Roman" w:hAnsi="Arial" w:cs="Arial"/>
-          <w:color w:val="3D4351"/>
-          <w:sz w:val="27"/>
-          <w:szCs w:val="27"/>
-          <w:shd w:val="clear" w:color="auto" w:fill="FFFFFF"/>
-        </w:rPr>
-        <w:t> </w:t>
-      </w:r>
-      <w:r>
-        <w:rPr>
-          <w:rFonts w:ascii="Arial" w:eastAsia="Times New Roman" w:hAnsi="Arial" w:cs="Arial"/>
-          <w:color w:val="3D4351"/>
-          <w:sz w:val="27"/>
-          <w:szCs w:val="27"/>
-          <w:shd w:val="clear" w:color="auto" w:fill="FFFFFF"/>
-        </w:rPr>
-        <w:t>Класс UndoListener должен быть создан в отдельном файле.</w:t>
-      </w:r>
-      <w:r>
-        <w:rPr>
-          <w:rFonts w:ascii="Arial" w:eastAsia="Times New Roman" w:hAnsi="Arial" w:cs="Arial"/>
-          <w:color w:val="3D4351"/>
-          <w:sz w:val="27"/>
-          <w:szCs w:val="27"/>
-        </w:rPr>
-        <w:br/>
-      </w:r>
-      <w:r>
-        <w:rPr>
-          <w:rFonts w:ascii="Arial" w:eastAsia="Times New Roman" w:hAnsi="Arial" w:cs="Arial"/>
-          <w:color w:val="3D4351"/>
-          <w:sz w:val="27"/>
-          <w:szCs w:val="27"/>
-          <w:shd w:val="clear" w:color="auto" w:fill="FFFFFF"/>
-        </w:rPr>
-        <w:t>10.</w:t>
-      </w:r>
-      <w:r>
-        <w:rPr>
-          <w:rFonts w:ascii="Arial" w:eastAsia="Times New Roman" w:hAnsi="Arial" w:cs="Arial"/>
-          <w:color w:val="3D4351"/>
-          <w:sz w:val="27"/>
-          <w:szCs w:val="27"/>
-          <w:shd w:val="clear" w:color="auto" w:fill="FFFFFF"/>
-        </w:rPr>
-        <w:t> </w:t>
-      </w:r>
-      <w:r>
-        <w:rPr>
-          <w:rFonts w:ascii="Arial" w:eastAsia="Times New Roman" w:hAnsi="Arial" w:cs="Arial"/>
-          <w:color w:val="3D4351"/>
-          <w:sz w:val="27"/>
-          <w:szCs w:val="27"/>
-          <w:shd w:val="clear" w:color="auto" w:fill="FFFFFF"/>
-        </w:rPr>
-        <w:t>Класс UndoListener должен содержать приватное поле UndoManager undoManager.</w:t>
-      </w:r>
-      <w:r>
-        <w:rPr>
-          <w:rFonts w:ascii="Arial" w:eastAsia="Times New Roman" w:hAnsi="Arial" w:cs="Arial"/>
-          <w:color w:val="3D4351"/>
-          <w:sz w:val="27"/>
-          <w:szCs w:val="27"/>
-        </w:rPr>
-        <w:br/>
-      </w:r>
-      <w:r>
-        <w:rPr>
-          <w:rFonts w:ascii="Arial" w:eastAsia="Times New Roman" w:hAnsi="Arial" w:cs="Arial"/>
-          <w:color w:val="3D4351"/>
-          <w:sz w:val="27"/>
-          <w:szCs w:val="27"/>
-          <w:shd w:val="clear" w:color="auto" w:fill="FFFFFF"/>
-        </w:rPr>
-        <w:t>11.</w:t>
-      </w:r>
-      <w:r>
-        <w:rPr>
-          <w:rFonts w:ascii="Arial" w:eastAsia="Times New Roman" w:hAnsi="Arial" w:cs="Arial"/>
-          <w:color w:val="3D4351"/>
-          <w:sz w:val="27"/>
-          <w:szCs w:val="27"/>
-          <w:shd w:val="clear" w:color="auto" w:fill="FFFFFF"/>
-        </w:rPr>
-        <w:t> </w:t>
-      </w:r>
-      <w:r>
-        <w:rPr>
-          <w:rFonts w:ascii="Arial" w:eastAsia="Times New Roman" w:hAnsi="Arial" w:cs="Arial"/>
-          <w:color w:val="3D4351"/>
-          <w:sz w:val="27"/>
-          <w:szCs w:val="27"/>
-          <w:shd w:val="clear" w:color="auto" w:fill="FFFFFF"/>
-        </w:rPr>
-        <w:t>Конструктор UndoListener(UndoManager undoManager) должен корректно инициализировать поле undoManager.</w:t>
-      </w:r>
-      <w:r>
-        <w:rPr>
-          <w:rFonts w:ascii="Arial" w:eastAsia="Times New Roman" w:hAnsi="Arial" w:cs="Arial"/>
-          <w:color w:val="3D4351"/>
-          <w:sz w:val="27"/>
-          <w:szCs w:val="27"/>
-        </w:rPr>
-        <w:br/>
-      </w:r>
-      <w:r>
-        <w:rPr>
-          <w:rFonts w:ascii="Arial" w:eastAsia="Times New Roman" w:hAnsi="Arial" w:cs="Arial"/>
-          <w:color w:val="3D4351"/>
-          <w:sz w:val="27"/>
-          <w:szCs w:val="27"/>
-          <w:shd w:val="clear" w:color="auto" w:fill="FFFFFF"/>
-        </w:rPr>
-        <w:t>12.</w:t>
-      </w:r>
-      <w:r>
-        <w:rPr>
-          <w:rFonts w:ascii="Arial" w:eastAsia="Times New Roman" w:hAnsi="Arial" w:cs="Arial"/>
-          <w:color w:val="3D4351"/>
-          <w:sz w:val="27"/>
-          <w:szCs w:val="27"/>
-          <w:shd w:val="clear" w:color="auto" w:fill="FFFFFF"/>
-        </w:rPr>
-        <w:t> </w:t>
-      </w:r>
-      <w:r>
-        <w:rPr>
-          <w:rFonts w:ascii="Arial" w:eastAsia="Times New Roman" w:hAnsi="Arial" w:cs="Arial"/>
-          <w:color w:val="3D4351"/>
-          <w:sz w:val="27"/>
-          <w:szCs w:val="27"/>
-          <w:shd w:val="clear" w:color="auto" w:fill="FFFFFF"/>
-        </w:rPr>
-        <w:t>Метод undoableEditHappened(UndoableEditEvent e) в классе UndoListener должен из переданного события получать правку и добавлять ее в undoManager.</w:t>
-      </w:r>
     </w:p>
     <w:p>
+      <w:pPr>
+        <w:rPr>
+          <w:rFonts w:ascii="Times New Roman" w:eastAsia="Times New Roman" w:hAnsi="Times New Roman" w:cs="Times New Roman"/>
+          <w:sz w:val="24"/>
+          <w:szCs w:val="24"/>
+        </w:rPr>
+      </w:pPr>
       <w:bookmarkStart w:id="0" w:name="_GoBack"/>
       <w:bookmarkEnd w:id="0"/>
     </w:p>
+    <w:p>
+      <w:pPr>
+        <w:pStyle w:val="3"/>
+        <w:spacing w:before="300" w:beforeAutospacing="0" w:after="150" w:afterAutospacing="0"/>
+        <w:rPr>
+          <w:rFonts w:ascii="Arial" w:hAnsi="Arial" w:cs="Arial"/>
+          <w:color w:val="3D4351"/>
+          <w:sz w:val="32"/>
+          <w:szCs w:val="32"/>
+        </w:rPr>
+      </w:pPr>
+      <w:r>
+        <w:rPr>
+          <w:rFonts w:ascii="Arial" w:hAnsi="Arial" w:cs="Arial"/>
+          <w:color w:val="3D4351"/>
+          <w:sz w:val="32"/>
+          <w:szCs w:val="32"/>
+        </w:rPr>
+        <w:t>HTML Editor (12)</w:t>
+      </w:r>
+    </w:p>
+    <w:p>
+      <w:pPr>
+        <w:pStyle w:val="a3"/>
+        <w:spacing w:before="0" w:beforeAutospacing="0" w:after="150" w:afterAutospacing="0"/>
+        <w:rPr>
+          <w:rFonts w:ascii="Arial" w:eastAsiaTheme="minorHAnsi" w:hAnsi="Arial" w:cs="Arial"/>
+          <w:color w:val="3D4351"/>
+          <w:sz w:val="27"/>
+          <w:szCs w:val="27"/>
+        </w:rPr>
+      </w:pPr>
+      <w:r>
+        <w:rPr>
+          <w:rFonts w:ascii="Arial" w:hAnsi="Arial" w:cs="Arial"/>
+          <w:color w:val="3D4351"/>
+          <w:sz w:val="27"/>
+          <w:szCs w:val="27"/>
+        </w:rPr>
+        <w:t>12.1. Напиши реализацию класса</w:t>
+      </w:r>
+      <w:r>
+        <w:rPr>
+          <w:rStyle w:val="apple-converted-space"/>
+          <w:rFonts w:ascii="Arial" w:hAnsi="Arial" w:cs="Arial"/>
+          <w:color w:val="3D4351"/>
+          <w:sz w:val="27"/>
+          <w:szCs w:val="27"/>
+        </w:rPr>
+        <w:t> </w:t>
+      </w:r>
+      <w:r>
+        <w:rPr>
+          <w:rStyle w:val="text-corporate"/>
+          <w:rFonts w:ascii="Arial" w:hAnsi="Arial" w:cs="Arial"/>
+          <w:color w:val="000000"/>
+          <w:sz w:val="27"/>
+          <w:szCs w:val="27"/>
+        </w:rPr>
+        <w:t>RedoAction</w:t>
+      </w:r>
+      <w:r>
+        <w:rPr>
+          <w:rFonts w:ascii="Arial" w:hAnsi="Arial" w:cs="Arial"/>
+          <w:color w:val="3D4351"/>
+          <w:sz w:val="27"/>
+          <w:szCs w:val="27"/>
+        </w:rPr>
+        <w:t>:</w:t>
+      </w:r>
+      <w:r>
+        <w:rPr>
+          <w:rFonts w:ascii="Arial" w:hAnsi="Arial" w:cs="Arial"/>
+          <w:color w:val="3D4351"/>
+          <w:sz w:val="27"/>
+          <w:szCs w:val="27"/>
+        </w:rPr>
+        <w:br/>
+        <w:t>12.1.1. Добавь в класс поле</w:t>
+      </w:r>
+      <w:r>
+        <w:rPr>
+          <w:rStyle w:val="apple-converted-space"/>
+          <w:rFonts w:ascii="Arial" w:hAnsi="Arial" w:cs="Arial"/>
+          <w:color w:val="3D4351"/>
+          <w:sz w:val="27"/>
+          <w:szCs w:val="27"/>
+        </w:rPr>
+        <w:t> </w:t>
+      </w:r>
+      <w:r>
+        <w:rPr>
+          <w:rStyle w:val="a4"/>
+          <w:rFonts w:ascii="Arial" w:hAnsi="Arial" w:cs="Arial"/>
+          <w:b w:val="0"/>
+          <w:bCs w:val="0"/>
+          <w:color w:val="3D4351"/>
+          <w:sz w:val="27"/>
+          <w:szCs w:val="27"/>
+        </w:rPr>
+        <w:t>View</w:t>
+      </w:r>
+      <w:r>
+        <w:rPr>
+          <w:rFonts w:ascii="Arial" w:hAnsi="Arial" w:cs="Arial"/>
+          <w:color w:val="3D4351"/>
+          <w:sz w:val="27"/>
+          <w:szCs w:val="27"/>
+        </w:rPr>
+        <w:t>. Добавь его инициализацию в конструкторе.</w:t>
+      </w:r>
+      <w:r>
+        <w:rPr>
+          <w:rFonts w:ascii="Arial" w:hAnsi="Arial" w:cs="Arial"/>
+          <w:color w:val="3D4351"/>
+          <w:sz w:val="27"/>
+          <w:szCs w:val="27"/>
+        </w:rPr>
+        <w:br/>
+        <w:t>12.1.2. Реализуй метод</w:t>
+      </w:r>
+      <w:r>
+        <w:rPr>
+          <w:rStyle w:val="apple-converted-space"/>
+          <w:rFonts w:ascii="Arial" w:hAnsi="Arial" w:cs="Arial"/>
+          <w:color w:val="3D4351"/>
+          <w:sz w:val="27"/>
+          <w:szCs w:val="27"/>
+        </w:rPr>
+        <w:t> </w:t>
+      </w:r>
+      <w:r>
+        <w:rPr>
+          <w:rFonts w:ascii="Arial" w:hAnsi="Arial" w:cs="Arial"/>
+          <w:color w:val="3D4351"/>
+          <w:sz w:val="27"/>
+          <w:szCs w:val="27"/>
+        </w:rPr>
+        <w:t>actionPerformed(ActionEvent</w:t>
+      </w:r>
+      <w:r>
+        <w:rPr>
+          <w:rStyle w:val="apple-converted-space"/>
+          <w:rFonts w:ascii="Arial" w:hAnsi="Arial" w:cs="Arial"/>
+          <w:color w:val="3D4351"/>
+          <w:sz w:val="27"/>
+          <w:szCs w:val="27"/>
+        </w:rPr>
+        <w:t> </w:t>
+      </w:r>
+      <w:r>
+        <w:rPr>
+          <w:rStyle w:val="a4"/>
+          <w:rFonts w:ascii="Arial" w:hAnsi="Arial" w:cs="Arial"/>
+          <w:b w:val="0"/>
+          <w:bCs w:val="0"/>
+          <w:color w:val="3D4351"/>
+          <w:sz w:val="27"/>
+          <w:szCs w:val="27"/>
+        </w:rPr>
+        <w:t>actionEvent</w:t>
+      </w:r>
+      <w:r>
+        <w:rPr>
+          <w:rFonts w:ascii="Arial" w:hAnsi="Arial" w:cs="Arial"/>
+          <w:color w:val="3D4351"/>
+          <w:sz w:val="27"/>
+          <w:szCs w:val="27"/>
+        </w:rPr>
+        <w:t>), он должен вызывать метод redo()у представления.</w:t>
+      </w:r>
+      <w:r>
+        <w:rPr>
+          <w:rFonts w:ascii="Arial" w:hAnsi="Arial" w:cs="Arial"/>
+          <w:color w:val="3D4351"/>
+          <w:sz w:val="27"/>
+          <w:szCs w:val="27"/>
+        </w:rPr>
+        <w:br/>
+        <w:t>12.2. Напиши реализацию класса</w:t>
+      </w:r>
+      <w:r>
+        <w:rPr>
+          <w:rStyle w:val="apple-converted-space"/>
+          <w:rFonts w:ascii="Arial" w:hAnsi="Arial" w:cs="Arial"/>
+          <w:color w:val="3D4351"/>
+          <w:sz w:val="27"/>
+          <w:szCs w:val="27"/>
+        </w:rPr>
+        <w:t> </w:t>
+      </w:r>
+      <w:r>
+        <w:rPr>
+          <w:rStyle w:val="a4"/>
+          <w:rFonts w:ascii="Arial" w:hAnsi="Arial" w:cs="Arial"/>
+          <w:b w:val="0"/>
+          <w:bCs w:val="0"/>
+          <w:color w:val="3D4351"/>
+          <w:sz w:val="27"/>
+          <w:szCs w:val="27"/>
+        </w:rPr>
+        <w:t>UndoAction</w:t>
+      </w:r>
+      <w:r>
+        <w:rPr>
+          <w:rStyle w:val="apple-converted-space"/>
+          <w:rFonts w:ascii="Arial" w:hAnsi="Arial" w:cs="Arial"/>
+          <w:color w:val="3D4351"/>
+          <w:sz w:val="27"/>
+          <w:szCs w:val="27"/>
+        </w:rPr>
+        <w:t> </w:t>
+      </w:r>
+      <w:r>
+        <w:rPr>
+          <w:rFonts w:ascii="Arial" w:hAnsi="Arial" w:cs="Arial"/>
+          <w:color w:val="3D4351"/>
+          <w:sz w:val="27"/>
+          <w:szCs w:val="27"/>
+        </w:rPr>
+        <w:t>по аналогии с</w:t>
+      </w:r>
+      <w:r>
+        <w:rPr>
+          <w:rStyle w:val="apple-converted-space"/>
+          <w:rFonts w:ascii="Arial" w:hAnsi="Arial" w:cs="Arial"/>
+          <w:color w:val="3D4351"/>
+          <w:sz w:val="27"/>
+          <w:szCs w:val="27"/>
+        </w:rPr>
+        <w:t> </w:t>
+      </w:r>
+      <w:r>
+        <w:rPr>
+          <w:rStyle w:val="a4"/>
+          <w:rFonts w:ascii="Arial" w:hAnsi="Arial" w:cs="Arial"/>
+          <w:b w:val="0"/>
+          <w:bCs w:val="0"/>
+          <w:color w:val="3D4351"/>
+          <w:sz w:val="27"/>
+          <w:szCs w:val="27"/>
+        </w:rPr>
+        <w:t>RedoAction</w:t>
+      </w:r>
+      <w:r>
+        <w:rPr>
+          <w:rFonts w:ascii="Arial" w:hAnsi="Arial" w:cs="Arial"/>
+          <w:color w:val="3D4351"/>
+          <w:sz w:val="27"/>
+          <w:szCs w:val="27"/>
+        </w:rPr>
+        <w:t>.</w:t>
+      </w:r>
+      <w:r>
+        <w:rPr>
+          <w:rFonts w:ascii="Arial" w:hAnsi="Arial" w:cs="Arial"/>
+          <w:color w:val="3D4351"/>
+          <w:sz w:val="27"/>
+          <w:szCs w:val="27"/>
+        </w:rPr>
+        <w:br/>
+        <w:t>12.3. Изучи реализацию класса</w:t>
+      </w:r>
+      <w:r>
+        <w:rPr>
+          <w:rStyle w:val="apple-converted-space"/>
+          <w:rFonts w:ascii="Arial" w:hAnsi="Arial" w:cs="Arial"/>
+          <w:color w:val="3D4351"/>
+          <w:sz w:val="27"/>
+          <w:szCs w:val="27"/>
+        </w:rPr>
+        <w:t> </w:t>
+      </w:r>
+      <w:r>
+        <w:rPr>
+          <w:rStyle w:val="a4"/>
+          <w:rFonts w:ascii="Arial" w:hAnsi="Arial" w:cs="Arial"/>
+          <w:b w:val="0"/>
+          <w:bCs w:val="0"/>
+          <w:color w:val="3D4351"/>
+          <w:sz w:val="27"/>
+          <w:szCs w:val="27"/>
+        </w:rPr>
+        <w:t>StrikeThroughAction</w:t>
+      </w:r>
+      <w:r>
+        <w:rPr>
+          <w:rFonts w:ascii="Arial" w:hAnsi="Arial" w:cs="Arial"/>
+          <w:color w:val="3D4351"/>
+          <w:sz w:val="27"/>
+          <w:szCs w:val="27"/>
+        </w:rPr>
+        <w:t xml:space="preserve">, которую ты получил </w:t>
+      </w:r>
+      <w:r>
+        <w:rPr>
+          <w:rFonts w:ascii="Arial" w:hAnsi="Arial" w:cs="Arial"/>
+          <w:color w:val="3D4351"/>
+          <w:sz w:val="27"/>
+          <w:szCs w:val="27"/>
+        </w:rPr>
+        <w:lastRenderedPageBreak/>
+        <w:t>вместе с заданием и реализуй аналогичным образом классы:</w:t>
+      </w:r>
+      <w:r>
+        <w:rPr>
+          <w:rFonts w:ascii="Arial" w:hAnsi="Arial" w:cs="Arial"/>
+          <w:color w:val="3D4351"/>
+          <w:sz w:val="27"/>
+          <w:szCs w:val="27"/>
+        </w:rPr>
+        <w:br/>
+        <w:t>12.3.1.</w:t>
+      </w:r>
+      <w:r>
+        <w:rPr>
+          <w:rStyle w:val="apple-converted-space"/>
+          <w:rFonts w:ascii="Arial" w:hAnsi="Arial" w:cs="Arial"/>
+          <w:color w:val="3D4351"/>
+          <w:sz w:val="27"/>
+          <w:szCs w:val="27"/>
+        </w:rPr>
+        <w:t> </w:t>
+      </w:r>
+      <w:r>
+        <w:rPr>
+          <w:rStyle w:val="a4"/>
+          <w:rFonts w:ascii="Arial" w:hAnsi="Arial" w:cs="Arial"/>
+          <w:b w:val="0"/>
+          <w:bCs w:val="0"/>
+          <w:color w:val="3D4351"/>
+          <w:sz w:val="27"/>
+          <w:szCs w:val="27"/>
+        </w:rPr>
+        <w:t>SubscriptAction</w:t>
+      </w:r>
+      <w:r>
+        <w:rPr>
+          <w:rFonts w:ascii="Arial" w:hAnsi="Arial" w:cs="Arial"/>
+          <w:color w:val="3D4351"/>
+          <w:sz w:val="27"/>
+          <w:szCs w:val="27"/>
+        </w:rPr>
+        <w:br/>
+        <w:t>12.3.2.</w:t>
+      </w:r>
+      <w:r>
+        <w:rPr>
+          <w:rStyle w:val="apple-converted-space"/>
+          <w:rFonts w:ascii="Arial" w:hAnsi="Arial" w:cs="Arial"/>
+          <w:color w:val="3D4351"/>
+          <w:sz w:val="27"/>
+          <w:szCs w:val="27"/>
+        </w:rPr>
+        <w:t> </w:t>
+      </w:r>
+      <w:r>
+        <w:rPr>
+          <w:rStyle w:val="a4"/>
+          <w:rFonts w:ascii="Arial" w:hAnsi="Arial" w:cs="Arial"/>
+          <w:b w:val="0"/>
+          <w:bCs w:val="0"/>
+          <w:color w:val="3D4351"/>
+          <w:sz w:val="27"/>
+          <w:szCs w:val="27"/>
+        </w:rPr>
+        <w:t>SuperscriptAction</w:t>
+      </w:r>
+      <w:r>
+        <w:rPr>
+          <w:rFonts w:ascii="Arial" w:hAnsi="Arial" w:cs="Arial"/>
+          <w:color w:val="3D4351"/>
+          <w:sz w:val="27"/>
+          <w:szCs w:val="27"/>
+        </w:rPr>
+        <w:br/>
+        <w:t xml:space="preserve">Запусти программу и убедись, что пункты меню Подстрочный знак, Надстрочный знак и Зачеркнутый работают. Пункты, отвечающие за отмену и возврат действия пока не подключены </w:t>
+      </w:r>
+      <w:proofErr w:type="gramStart"/>
+      <w:r>
+        <w:rPr>
+          <w:rFonts w:ascii="Arial" w:hAnsi="Arial" w:cs="Arial"/>
+          <w:color w:val="3D4351"/>
+          <w:sz w:val="27"/>
+          <w:szCs w:val="27"/>
+        </w:rPr>
+        <w:t>к контроллеру</w:t>
+      </w:r>
+      <w:proofErr w:type="gramEnd"/>
+      <w:r>
+        <w:rPr>
+          <w:rFonts w:ascii="Arial" w:hAnsi="Arial" w:cs="Arial"/>
+          <w:color w:val="3D4351"/>
+          <w:sz w:val="27"/>
+          <w:szCs w:val="27"/>
+        </w:rPr>
+        <w:t xml:space="preserve"> и мы не сможем их проверить.</w:t>
+      </w:r>
+    </w:p>
+    <w:p>
+      <w:pPr>
+        <w:rPr>
+          <w:rFonts w:ascii="Times New Roman" w:eastAsia="Times New Roman" w:hAnsi="Times New Roman" w:cs="Times New Roman"/>
+          <w:sz w:val="24"/>
+          <w:szCs w:val="24"/>
+        </w:rPr>
+      </w:pPr>
+      <w:r>
+        <w:rPr>
+          <w:rFonts w:ascii="Arial" w:eastAsia="Times New Roman" w:hAnsi="Arial" w:cs="Arial"/>
+          <w:color w:val="3D4351"/>
+          <w:sz w:val="27"/>
+          <w:szCs w:val="27"/>
+        </w:rPr>
+        <w:br/>
+        <w:t>Требования:</w:t>
+      </w:r>
+      <w:r>
+        <w:rPr>
+          <w:rFonts w:ascii="Arial" w:eastAsia="Times New Roman" w:hAnsi="Arial" w:cs="Arial"/>
+          <w:color w:val="3D4351"/>
+          <w:sz w:val="27"/>
+          <w:szCs w:val="27"/>
+        </w:rPr>
+        <w:br/>
+      </w:r>
+      <w:r>
+        <w:rPr>
+          <w:rFonts w:ascii="Arial" w:eastAsia="Times New Roman" w:hAnsi="Arial" w:cs="Arial"/>
+          <w:color w:val="3D4351"/>
+          <w:sz w:val="27"/>
+          <w:szCs w:val="27"/>
+          <w:shd w:val="clear" w:color="auto" w:fill="FFFFFF"/>
+        </w:rPr>
+        <w:t>1.</w:t>
+      </w:r>
+      <w:r>
+        <w:rPr>
+          <w:rFonts w:ascii="Arial" w:eastAsia="Times New Roman" w:hAnsi="Arial" w:cs="Arial"/>
+          <w:color w:val="3D4351"/>
+          <w:sz w:val="27"/>
+          <w:szCs w:val="27"/>
+          <w:shd w:val="clear" w:color="auto" w:fill="FFFFFF"/>
+        </w:rPr>
+        <w:t> </w:t>
+      </w:r>
+      <w:r>
+        <w:rPr>
+          <w:rFonts w:ascii="Arial" w:eastAsia="Times New Roman" w:hAnsi="Arial" w:cs="Arial"/>
+          <w:color w:val="3D4351"/>
+          <w:sz w:val="27"/>
+          <w:szCs w:val="27"/>
+          <w:shd w:val="clear" w:color="auto" w:fill="FFFFFF"/>
+        </w:rPr>
+        <w:t>Класс RedoAction должен содержать поле View view.</w:t>
+      </w:r>
+      <w:r>
+        <w:rPr>
+          <w:rFonts w:ascii="Arial" w:eastAsia="Times New Roman" w:hAnsi="Arial" w:cs="Arial"/>
+          <w:color w:val="3D4351"/>
+          <w:sz w:val="27"/>
+          <w:szCs w:val="27"/>
+        </w:rPr>
+        <w:br/>
+      </w:r>
+      <w:r>
+        <w:rPr>
+          <w:rFonts w:ascii="Arial" w:eastAsia="Times New Roman" w:hAnsi="Arial" w:cs="Arial"/>
+          <w:color w:val="3D4351"/>
+          <w:sz w:val="27"/>
+          <w:szCs w:val="27"/>
+          <w:shd w:val="clear" w:color="auto" w:fill="FFFFFF"/>
+        </w:rPr>
+        <w:t>2.</w:t>
+      </w:r>
+      <w:r>
+        <w:rPr>
+          <w:rFonts w:ascii="Arial" w:eastAsia="Times New Roman" w:hAnsi="Arial" w:cs="Arial"/>
+          <w:color w:val="3D4351"/>
+          <w:sz w:val="27"/>
+          <w:szCs w:val="27"/>
+          <w:shd w:val="clear" w:color="auto" w:fill="FFFFFF"/>
+        </w:rPr>
+        <w:t> </w:t>
+      </w:r>
+      <w:r>
+        <w:rPr>
+          <w:rFonts w:ascii="Arial" w:eastAsia="Times New Roman" w:hAnsi="Arial" w:cs="Arial"/>
+          <w:color w:val="3D4351"/>
+          <w:sz w:val="27"/>
+          <w:szCs w:val="27"/>
+          <w:shd w:val="clear" w:color="auto" w:fill="FFFFFF"/>
+        </w:rPr>
+        <w:t>Конструктор класса RedoAction(View view) должен инициализировать поле view.</w:t>
+      </w:r>
+      <w:r>
+        <w:rPr>
+          <w:rFonts w:ascii="Arial" w:eastAsia="Times New Roman" w:hAnsi="Arial" w:cs="Arial"/>
+          <w:color w:val="3D4351"/>
+          <w:sz w:val="27"/>
+          <w:szCs w:val="27"/>
+        </w:rPr>
+        <w:br/>
+      </w:r>
+      <w:r>
+        <w:rPr>
+          <w:rFonts w:ascii="Arial" w:eastAsia="Times New Roman" w:hAnsi="Arial" w:cs="Arial"/>
+          <w:color w:val="3D4351"/>
+          <w:sz w:val="27"/>
+          <w:szCs w:val="27"/>
+          <w:shd w:val="clear" w:color="auto" w:fill="FFFFFF"/>
+        </w:rPr>
+        <w:t>3.</w:t>
+      </w:r>
+      <w:r>
+        <w:rPr>
+          <w:rFonts w:ascii="Arial" w:eastAsia="Times New Roman" w:hAnsi="Arial" w:cs="Arial"/>
+          <w:color w:val="3D4351"/>
+          <w:sz w:val="27"/>
+          <w:szCs w:val="27"/>
+          <w:shd w:val="clear" w:color="auto" w:fill="FFFFFF"/>
+        </w:rPr>
+        <w:t> </w:t>
+      </w:r>
+      <w:r>
+        <w:rPr>
+          <w:rFonts w:ascii="Arial" w:eastAsia="Times New Roman" w:hAnsi="Arial" w:cs="Arial"/>
+          <w:color w:val="3D4351"/>
+          <w:sz w:val="27"/>
+          <w:szCs w:val="27"/>
+          <w:shd w:val="clear" w:color="auto" w:fill="FFFFFF"/>
+        </w:rPr>
+        <w:t>Метод actionPerformed(ActionEvent actionEvent) класса RedoAction должен вызывать метод redo() у представления.</w:t>
+      </w:r>
+      <w:r>
+        <w:rPr>
+          <w:rFonts w:ascii="Arial" w:eastAsia="Times New Roman" w:hAnsi="Arial" w:cs="Arial"/>
+          <w:color w:val="3D4351"/>
+          <w:sz w:val="27"/>
+          <w:szCs w:val="27"/>
+        </w:rPr>
+        <w:br/>
+      </w:r>
+      <w:r>
+        <w:rPr>
+          <w:rFonts w:ascii="Arial" w:eastAsia="Times New Roman" w:hAnsi="Arial" w:cs="Arial"/>
+          <w:color w:val="3D4351"/>
+          <w:sz w:val="27"/>
+          <w:szCs w:val="27"/>
+          <w:shd w:val="clear" w:color="auto" w:fill="FFFFFF"/>
+        </w:rPr>
+        <w:t>4.</w:t>
+      </w:r>
+      <w:r>
+        <w:rPr>
+          <w:rFonts w:ascii="Arial" w:eastAsia="Times New Roman" w:hAnsi="Arial" w:cs="Arial"/>
+          <w:color w:val="3D4351"/>
+          <w:sz w:val="27"/>
+          <w:szCs w:val="27"/>
+          <w:shd w:val="clear" w:color="auto" w:fill="FFFFFF"/>
+        </w:rPr>
+        <w:t> </w:t>
+      </w:r>
+      <w:r>
+        <w:rPr>
+          <w:rFonts w:ascii="Arial" w:eastAsia="Times New Roman" w:hAnsi="Arial" w:cs="Arial"/>
+          <w:color w:val="3D4351"/>
+          <w:sz w:val="27"/>
+          <w:szCs w:val="27"/>
+          <w:shd w:val="clear" w:color="auto" w:fill="FFFFFF"/>
+        </w:rPr>
+        <w:t>Класс UndoAction должен содержать поле View view.</w:t>
+      </w:r>
+      <w:r>
+        <w:rPr>
+          <w:rFonts w:ascii="Arial" w:eastAsia="Times New Roman" w:hAnsi="Arial" w:cs="Arial"/>
+          <w:color w:val="3D4351"/>
+          <w:sz w:val="27"/>
+          <w:szCs w:val="27"/>
+        </w:rPr>
+        <w:br/>
+      </w:r>
+      <w:r>
+        <w:rPr>
+          <w:rFonts w:ascii="Arial" w:eastAsia="Times New Roman" w:hAnsi="Arial" w:cs="Arial"/>
+          <w:color w:val="3D4351"/>
+          <w:sz w:val="27"/>
+          <w:szCs w:val="27"/>
+          <w:shd w:val="clear" w:color="auto" w:fill="FFFFFF"/>
+        </w:rPr>
+        <w:t>5.</w:t>
+      </w:r>
+      <w:r>
+        <w:rPr>
+          <w:rFonts w:ascii="Arial" w:eastAsia="Times New Roman" w:hAnsi="Arial" w:cs="Arial"/>
+          <w:color w:val="3D4351"/>
+          <w:sz w:val="27"/>
+          <w:szCs w:val="27"/>
+          <w:shd w:val="clear" w:color="auto" w:fill="FFFFFF"/>
+        </w:rPr>
+        <w:t> </w:t>
+      </w:r>
+      <w:r>
+        <w:rPr>
+          <w:rFonts w:ascii="Arial" w:eastAsia="Times New Roman" w:hAnsi="Arial" w:cs="Arial"/>
+          <w:color w:val="3D4351"/>
+          <w:sz w:val="27"/>
+          <w:szCs w:val="27"/>
+          <w:shd w:val="clear" w:color="auto" w:fill="FFFFFF"/>
+        </w:rPr>
+        <w:t>Конструктор класса UndoAction(View view) должен инициализировать поле view.</w:t>
+      </w:r>
+      <w:r>
+        <w:rPr>
+          <w:rFonts w:ascii="Arial" w:eastAsia="Times New Roman" w:hAnsi="Arial" w:cs="Arial"/>
+          <w:color w:val="3D4351"/>
+          <w:sz w:val="27"/>
+          <w:szCs w:val="27"/>
+        </w:rPr>
+        <w:br/>
+      </w:r>
+      <w:r>
+        <w:rPr>
+          <w:rFonts w:ascii="Arial" w:eastAsia="Times New Roman" w:hAnsi="Arial" w:cs="Arial"/>
+          <w:color w:val="3D4351"/>
+          <w:sz w:val="27"/>
+          <w:szCs w:val="27"/>
+          <w:shd w:val="clear" w:color="auto" w:fill="FFFFFF"/>
+        </w:rPr>
+        <w:t>6.</w:t>
+      </w:r>
+      <w:r>
+        <w:rPr>
+          <w:rFonts w:ascii="Arial" w:eastAsia="Times New Roman" w:hAnsi="Arial" w:cs="Arial"/>
+          <w:color w:val="3D4351"/>
+          <w:sz w:val="27"/>
+          <w:szCs w:val="27"/>
+          <w:shd w:val="clear" w:color="auto" w:fill="FFFFFF"/>
+        </w:rPr>
+        <w:t> </w:t>
+      </w:r>
+      <w:r>
+        <w:rPr>
+          <w:rFonts w:ascii="Arial" w:eastAsia="Times New Roman" w:hAnsi="Arial" w:cs="Arial"/>
+          <w:color w:val="3D4351"/>
+          <w:sz w:val="27"/>
+          <w:szCs w:val="27"/>
+          <w:shd w:val="clear" w:color="auto" w:fill="FFFFFF"/>
+        </w:rPr>
+        <w:t>Метод actionPerformed(ActionEvent actionEvent) класса UndoAction должен вызывать метод undo() у представления.</w:t>
+      </w:r>
+      <w:r>
+        <w:rPr>
+          <w:rFonts w:ascii="Arial" w:eastAsia="Times New Roman" w:hAnsi="Arial" w:cs="Arial"/>
+          <w:color w:val="3D4351"/>
+          <w:sz w:val="27"/>
+          <w:szCs w:val="27"/>
+        </w:rPr>
+        <w:br/>
+      </w:r>
+      <w:r>
+        <w:rPr>
+          <w:rFonts w:ascii="Arial" w:eastAsia="Times New Roman" w:hAnsi="Arial" w:cs="Arial"/>
+          <w:color w:val="3D4351"/>
+          <w:sz w:val="27"/>
+          <w:szCs w:val="27"/>
+          <w:shd w:val="clear" w:color="auto" w:fill="FFFFFF"/>
+        </w:rPr>
+        <w:t>7.</w:t>
+      </w:r>
+      <w:r>
+        <w:rPr>
+          <w:rFonts w:ascii="Arial" w:eastAsia="Times New Roman" w:hAnsi="Arial" w:cs="Arial"/>
+          <w:color w:val="3D4351"/>
+          <w:sz w:val="27"/>
+          <w:szCs w:val="27"/>
+          <w:shd w:val="clear" w:color="auto" w:fill="FFFFFF"/>
+        </w:rPr>
+        <w:t> </w:t>
+      </w:r>
+      <w:r>
+        <w:rPr>
+          <w:rFonts w:ascii="Arial" w:eastAsia="Times New Roman" w:hAnsi="Arial" w:cs="Arial"/>
+          <w:color w:val="3D4351"/>
+          <w:sz w:val="27"/>
+          <w:szCs w:val="27"/>
+          <w:shd w:val="clear" w:color="auto" w:fill="FFFFFF"/>
+        </w:rPr>
+        <w:t>Конструктор без параметров класса SubscriptAction должен вызывать конструктор суперкласса с параметром StyleConstants.Subscript.</w:t>
+      </w:r>
+      <w:r>
+        <w:rPr>
+          <w:rFonts w:ascii="Arial" w:eastAsia="Times New Roman" w:hAnsi="Arial" w:cs="Arial"/>
+          <w:color w:val="3D4351"/>
+          <w:sz w:val="27"/>
+          <w:szCs w:val="27"/>
+        </w:rPr>
+        <w:br/>
+      </w:r>
+      <w:r>
+        <w:rPr>
+          <w:rFonts w:ascii="Arial" w:eastAsia="Times New Roman" w:hAnsi="Arial" w:cs="Arial"/>
+          <w:color w:val="3D4351"/>
+          <w:sz w:val="27"/>
+          <w:szCs w:val="27"/>
+          <w:shd w:val="clear" w:color="auto" w:fill="FFFFFF"/>
+        </w:rPr>
+        <w:t>8.</w:t>
+      </w:r>
+      <w:r>
+        <w:rPr>
+          <w:rFonts w:ascii="Arial" w:eastAsia="Times New Roman" w:hAnsi="Arial" w:cs="Arial"/>
+          <w:color w:val="3D4351"/>
+          <w:sz w:val="27"/>
+          <w:szCs w:val="27"/>
+          <w:shd w:val="clear" w:color="auto" w:fill="FFFFFF"/>
+        </w:rPr>
+        <w:t> </w:t>
+      </w:r>
+      <w:r>
+        <w:rPr>
+          <w:rFonts w:ascii="Arial" w:eastAsia="Times New Roman" w:hAnsi="Arial" w:cs="Arial"/>
+          <w:color w:val="3D4351"/>
+          <w:sz w:val="27"/>
+          <w:szCs w:val="27"/>
+          <w:shd w:val="clear" w:color="auto" w:fill="FFFFFF"/>
+        </w:rPr>
+        <w:t>Метод actionPerformed(ActionEvent actionEvent) класса SubscriptAction должен использовать метод setSubscript у StyleConstants с параметрами: SimpleAttributeSet и !StyleConstants.isSubscript(mutableAttributeSet).</w:t>
+      </w:r>
+      <w:r>
+        <w:rPr>
+          <w:rFonts w:ascii="Arial" w:eastAsia="Times New Roman" w:hAnsi="Arial" w:cs="Arial"/>
+          <w:color w:val="3D4351"/>
+          <w:sz w:val="27"/>
+          <w:szCs w:val="27"/>
+        </w:rPr>
+        <w:br/>
+      </w:r>
+      <w:r>
+        <w:rPr>
+          <w:rFonts w:ascii="Arial" w:eastAsia="Times New Roman" w:hAnsi="Arial" w:cs="Arial"/>
+          <w:color w:val="3D4351"/>
+          <w:sz w:val="27"/>
+          <w:szCs w:val="27"/>
+          <w:shd w:val="clear" w:color="auto" w:fill="FFFFFF"/>
+        </w:rPr>
+        <w:t>9.</w:t>
+      </w:r>
+      <w:r>
+        <w:rPr>
+          <w:rFonts w:ascii="Arial" w:eastAsia="Times New Roman" w:hAnsi="Arial" w:cs="Arial"/>
+          <w:color w:val="3D4351"/>
+          <w:sz w:val="27"/>
+          <w:szCs w:val="27"/>
+          <w:shd w:val="clear" w:color="auto" w:fill="FFFFFF"/>
+        </w:rPr>
+        <w:t> </w:t>
+      </w:r>
+      <w:r>
+        <w:rPr>
+          <w:rFonts w:ascii="Arial" w:eastAsia="Times New Roman" w:hAnsi="Arial" w:cs="Arial"/>
+          <w:color w:val="3D4351"/>
+          <w:sz w:val="27"/>
+          <w:szCs w:val="27"/>
+          <w:shd w:val="clear" w:color="auto" w:fill="FFFFFF"/>
+        </w:rPr>
+        <w:t>Конструктор без параметров класса SuperscriptAction должен вызывать конструктор суперкласса с параметром StyleConstants.Superscript.</w:t>
+      </w:r>
+      <w:r>
+        <w:rPr>
+          <w:rFonts w:ascii="Arial" w:eastAsia="Times New Roman" w:hAnsi="Arial" w:cs="Arial"/>
+          <w:color w:val="3D4351"/>
+          <w:sz w:val="27"/>
+          <w:szCs w:val="27"/>
+        </w:rPr>
+        <w:br/>
+      </w:r>
+      <w:r>
+        <w:rPr>
+          <w:rFonts w:ascii="Arial" w:eastAsia="Times New Roman" w:hAnsi="Arial" w:cs="Arial"/>
+          <w:color w:val="3D4351"/>
+          <w:sz w:val="27"/>
+          <w:szCs w:val="27"/>
+          <w:shd w:val="clear" w:color="auto" w:fill="FFFFFF"/>
+        </w:rPr>
+        <w:t>10.</w:t>
+      </w:r>
+      <w:r>
+        <w:rPr>
+          <w:rFonts w:ascii="Arial" w:eastAsia="Times New Roman" w:hAnsi="Arial" w:cs="Arial"/>
+          <w:color w:val="3D4351"/>
+          <w:sz w:val="27"/>
+          <w:szCs w:val="27"/>
+          <w:shd w:val="clear" w:color="auto" w:fill="FFFFFF"/>
+        </w:rPr>
+        <w:t> </w:t>
+      </w:r>
+      <w:r>
+        <w:rPr>
+          <w:rFonts w:ascii="Arial" w:eastAsia="Times New Roman" w:hAnsi="Arial" w:cs="Arial"/>
+          <w:color w:val="3D4351"/>
+          <w:sz w:val="27"/>
+          <w:szCs w:val="27"/>
+          <w:shd w:val="clear" w:color="auto" w:fill="FFFFFF"/>
+        </w:rPr>
+        <w:t>Метод actionPerformed(ActionEvent actionEvent) класса SuperscriptAction должен использовать метод setSuperscript у StyleConstants с параметрами: SimpleAttributeSet и !StyleConstants.isSuperscript(mutableAttributeSet).</w:t>
+      </w:r>
+    </w:p>
+    <w:p/>
     <w:sectPr>
       <w:pgSz w:w="11906" w:h="16838"/>
       <w:pgMar w:top="1134" w:right="850" w:bottom="1134" w:left="1701" w:header="708" w:footer="708" w:gutter="0"/>

</xml_diff>

<commit_message>
task3209 HTML Editor (13)
</commit_message>
<xml_diff>
--- a/JavaRushHomeWork/JavaRushTasks/3.JavaMultithreading/src/com/javarush/task/task32/task3209/HTML Editor.docx
+++ b/JavaRushHomeWork/JavaRushTasks/3.JavaMultithreading/src/com/javarush/task/task32/task3209/HTML Editor.docx
@@ -9825,7 +9825,6 @@
         </w:rPr>
         <w:t> </w:t>
       </w:r>
-      <w:proofErr w:type="gramStart"/>
       <w:r>
         <w:rPr>
           <w:rFonts w:ascii="Arial" w:hAnsi="Arial" w:cs="Arial"/>
@@ -9834,18 +9833,7 @@
           <w:szCs w:val="27"/>
           <w:lang w:val="en-US"/>
         </w:rPr>
-        <w:t>initMenuBar(</w:t>
-      </w:r>
-      <w:proofErr w:type="gramEnd"/>
-      <w:r>
-        <w:rPr>
-          <w:rFonts w:ascii="Arial" w:hAnsi="Arial" w:cs="Arial"/>
-          <w:color w:val="3D4351"/>
-          <w:sz w:val="27"/>
-          <w:szCs w:val="27"/>
-          <w:lang w:val="en-US"/>
-        </w:rPr>
-        <w:t>).</w:t>
+        <w:t>initMenuBar().</w:t>
       </w:r>
       <w:r>
         <w:rPr>
@@ -11458,27 +11446,7 @@
           <w:szCs w:val="27"/>
         </w:rPr>
         <w:br/>
-        <w:t xml:space="preserve">10.3.1. Спрашивать у представления можем ли мы отменить действие с помощью метода boolean </w:t>
-      </w:r>
-      <w:proofErr w:type="gramStart"/>
-      <w:r>
-        <w:rPr>
-          <w:rFonts w:ascii="Arial" w:hAnsi="Arial" w:cs="Arial"/>
-          <w:color w:val="3D4351"/>
-          <w:sz w:val="27"/>
-          <w:szCs w:val="27"/>
-        </w:rPr>
-        <w:t>canUndo(</w:t>
-      </w:r>
-      <w:proofErr w:type="gramEnd"/>
-      <w:r>
-        <w:rPr>
-          <w:rFonts w:ascii="Arial" w:hAnsi="Arial" w:cs="Arial"/>
-          <w:color w:val="3D4351"/>
-          <w:sz w:val="27"/>
-          <w:szCs w:val="27"/>
-        </w:rPr>
-        <w:t>). Пока у представления нет такого метода, поэтому добавь заглушку, которая всегда возвращает</w:t>
+        <w:t>10.3.1. Спрашивать у представления можем ли мы отменить действие с помощью метода boolean canUndo(). Пока у представления нет такого метода, поэтому добавь заглушку, которая всегда возвращает</w:t>
       </w:r>
       <w:r>
         <w:rPr>
@@ -11616,25 +11584,14 @@
         </w:rPr>
         <w:t> </w:t>
       </w:r>
-      <w:proofErr w:type="gramStart"/>
-      <w:r>
-        <w:rPr>
-          <w:rFonts w:ascii="Arial" w:hAnsi="Arial" w:cs="Arial"/>
-          <w:color w:val="3D4351"/>
-          <w:sz w:val="27"/>
-          <w:szCs w:val="27"/>
-        </w:rPr>
-        <w:t>setEnabled(</w:t>
-      </w:r>
-      <w:proofErr w:type="gramEnd"/>
-      <w:r>
-        <w:rPr>
-          <w:rFonts w:ascii="Arial" w:hAnsi="Arial" w:cs="Arial"/>
-          <w:color w:val="3D4351"/>
-          <w:sz w:val="27"/>
-          <w:szCs w:val="27"/>
-        </w:rPr>
-        <w:t>).</w:t>
+      <w:r>
+        <w:rPr>
+          <w:rFonts w:ascii="Arial" w:hAnsi="Arial" w:cs="Arial"/>
+          <w:color w:val="3D4351"/>
+          <w:sz w:val="27"/>
+          <w:szCs w:val="27"/>
+        </w:rPr>
+        <w:t>setEnabled().</w:t>
       </w:r>
     </w:p>
     <w:p>
@@ -11686,27 +11643,7 @@
           <w:sz w:val="27"/>
           <w:szCs w:val="27"/>
         </w:rPr>
-        <w:t>, добавив метод-заглушку </w:t>
-      </w:r>
-      <w:proofErr w:type="gramStart"/>
-      <w:r>
-        <w:rPr>
-          <w:rFonts w:ascii="Arial" w:hAnsi="Arial" w:cs="Arial"/>
-          <w:color w:val="3D4351"/>
-          <w:sz w:val="27"/>
-          <w:szCs w:val="27"/>
-        </w:rPr>
-        <w:t>canRedo(</w:t>
-      </w:r>
-      <w:proofErr w:type="gramEnd"/>
-      <w:r>
-        <w:rPr>
-          <w:rFonts w:ascii="Arial" w:hAnsi="Arial" w:cs="Arial"/>
-          <w:color w:val="3D4351"/>
-          <w:sz w:val="27"/>
-          <w:szCs w:val="27"/>
-        </w:rPr>
-        <w:t>)</w:t>
+        <w:t>, добавив метод-заглушку canRedo()</w:t>
       </w:r>
       <w:r>
         <w:rPr>
@@ -12831,23 +12768,790 @@
     </w:p>
     <w:p>
       <w:pPr>
+        <w:pStyle w:val="3"/>
+        <w:spacing w:before="300" w:beforeAutospacing="0" w:after="150" w:afterAutospacing="0"/>
+        <w:rPr>
+          <w:rFonts w:ascii="Arial" w:hAnsi="Arial" w:cs="Arial"/>
+          <w:color w:val="3D4351"/>
+          <w:sz w:val="32"/>
+          <w:szCs w:val="32"/>
+        </w:rPr>
+      </w:pPr>
+      <w:r>
+        <w:rPr>
+          <w:rFonts w:ascii="Arial" w:hAnsi="Arial" w:cs="Arial"/>
+          <w:color w:val="3D4351"/>
+          <w:sz w:val="32"/>
+          <w:szCs w:val="32"/>
+        </w:rPr>
+        <w:t>HTML Editor (12)</w:t>
+      </w:r>
+    </w:p>
+    <w:p>
+      <w:pPr>
+        <w:pStyle w:val="a3"/>
+        <w:spacing w:before="0" w:beforeAutospacing="0" w:after="150" w:afterAutospacing="0"/>
+        <w:rPr>
+          <w:rFonts w:ascii="Arial" w:eastAsiaTheme="minorHAnsi" w:hAnsi="Arial" w:cs="Arial"/>
+          <w:color w:val="3D4351"/>
+          <w:sz w:val="27"/>
+          <w:szCs w:val="27"/>
+        </w:rPr>
+      </w:pPr>
+      <w:r>
+        <w:rPr>
+          <w:rFonts w:ascii="Arial" w:hAnsi="Arial" w:cs="Arial"/>
+          <w:color w:val="3D4351"/>
+          <w:sz w:val="27"/>
+          <w:szCs w:val="27"/>
+        </w:rPr>
+        <w:t>12.1. Напиши реализацию класса</w:t>
+      </w:r>
+      <w:r>
+        <w:rPr>
+          <w:rStyle w:val="apple-converted-space"/>
+          <w:rFonts w:ascii="Arial" w:hAnsi="Arial" w:cs="Arial"/>
+          <w:color w:val="3D4351"/>
+          <w:sz w:val="27"/>
+          <w:szCs w:val="27"/>
+        </w:rPr>
+        <w:t> </w:t>
+      </w:r>
+      <w:r>
+        <w:rPr>
+          <w:rStyle w:val="text-corporate"/>
+          <w:rFonts w:ascii="Arial" w:hAnsi="Arial" w:cs="Arial"/>
+          <w:color w:val="000000"/>
+          <w:sz w:val="27"/>
+          <w:szCs w:val="27"/>
+        </w:rPr>
+        <w:t>RedoAction</w:t>
+      </w:r>
+      <w:r>
+        <w:rPr>
+          <w:rFonts w:ascii="Arial" w:hAnsi="Arial" w:cs="Arial"/>
+          <w:color w:val="3D4351"/>
+          <w:sz w:val="27"/>
+          <w:szCs w:val="27"/>
+        </w:rPr>
+        <w:t>:</w:t>
+      </w:r>
+      <w:r>
+        <w:rPr>
+          <w:rFonts w:ascii="Arial" w:hAnsi="Arial" w:cs="Arial"/>
+          <w:color w:val="3D4351"/>
+          <w:sz w:val="27"/>
+          <w:szCs w:val="27"/>
+        </w:rPr>
+        <w:br/>
+        <w:t>12.1.1. Добавь в класс поле</w:t>
+      </w:r>
+      <w:r>
+        <w:rPr>
+          <w:rStyle w:val="apple-converted-space"/>
+          <w:rFonts w:ascii="Arial" w:hAnsi="Arial" w:cs="Arial"/>
+          <w:color w:val="3D4351"/>
+          <w:sz w:val="27"/>
+          <w:szCs w:val="27"/>
+        </w:rPr>
+        <w:t> </w:t>
+      </w:r>
+      <w:r>
+        <w:rPr>
+          <w:rStyle w:val="a4"/>
+          <w:rFonts w:ascii="Arial" w:hAnsi="Arial" w:cs="Arial"/>
+          <w:b w:val="0"/>
+          <w:bCs w:val="0"/>
+          <w:color w:val="3D4351"/>
+          <w:sz w:val="27"/>
+          <w:szCs w:val="27"/>
+        </w:rPr>
+        <w:t>View</w:t>
+      </w:r>
+      <w:r>
+        <w:rPr>
+          <w:rFonts w:ascii="Arial" w:hAnsi="Arial" w:cs="Arial"/>
+          <w:color w:val="3D4351"/>
+          <w:sz w:val="27"/>
+          <w:szCs w:val="27"/>
+        </w:rPr>
+        <w:t>. Добавь его инициализацию в конструкторе.</w:t>
+      </w:r>
+      <w:r>
+        <w:rPr>
+          <w:rFonts w:ascii="Arial" w:hAnsi="Arial" w:cs="Arial"/>
+          <w:color w:val="3D4351"/>
+          <w:sz w:val="27"/>
+          <w:szCs w:val="27"/>
+        </w:rPr>
+        <w:br/>
+        <w:t>12.1.2. Реализуй метод</w:t>
+      </w:r>
+      <w:r>
+        <w:rPr>
+          <w:rStyle w:val="apple-converted-space"/>
+          <w:rFonts w:ascii="Arial" w:hAnsi="Arial" w:cs="Arial"/>
+          <w:color w:val="3D4351"/>
+          <w:sz w:val="27"/>
+          <w:szCs w:val="27"/>
+        </w:rPr>
+        <w:t> </w:t>
+      </w:r>
+      <w:r>
+        <w:rPr>
+          <w:rFonts w:ascii="Arial" w:hAnsi="Arial" w:cs="Arial"/>
+          <w:color w:val="3D4351"/>
+          <w:sz w:val="27"/>
+          <w:szCs w:val="27"/>
+        </w:rPr>
+        <w:t>actionPerformed(ActionEvent</w:t>
+      </w:r>
+      <w:r>
+        <w:rPr>
+          <w:rStyle w:val="apple-converted-space"/>
+          <w:rFonts w:ascii="Arial" w:hAnsi="Arial" w:cs="Arial"/>
+          <w:color w:val="3D4351"/>
+          <w:sz w:val="27"/>
+          <w:szCs w:val="27"/>
+        </w:rPr>
+        <w:t> </w:t>
+      </w:r>
+      <w:r>
+        <w:rPr>
+          <w:rStyle w:val="a4"/>
+          <w:rFonts w:ascii="Arial" w:hAnsi="Arial" w:cs="Arial"/>
+          <w:b w:val="0"/>
+          <w:bCs w:val="0"/>
+          <w:color w:val="3D4351"/>
+          <w:sz w:val="27"/>
+          <w:szCs w:val="27"/>
+        </w:rPr>
+        <w:t>actionEvent</w:t>
+      </w:r>
+      <w:r>
+        <w:rPr>
+          <w:rFonts w:ascii="Arial" w:hAnsi="Arial" w:cs="Arial"/>
+          <w:color w:val="3D4351"/>
+          <w:sz w:val="27"/>
+          <w:szCs w:val="27"/>
+        </w:rPr>
+        <w:t>), он должен вызывать метод redo()у представления.</w:t>
+      </w:r>
+      <w:r>
+        <w:rPr>
+          <w:rFonts w:ascii="Arial" w:hAnsi="Arial" w:cs="Arial"/>
+          <w:color w:val="3D4351"/>
+          <w:sz w:val="27"/>
+          <w:szCs w:val="27"/>
+        </w:rPr>
+        <w:br/>
+        <w:t>12.2. Напиши реализацию класса</w:t>
+      </w:r>
+      <w:r>
+        <w:rPr>
+          <w:rStyle w:val="apple-converted-space"/>
+          <w:rFonts w:ascii="Arial" w:hAnsi="Arial" w:cs="Arial"/>
+          <w:color w:val="3D4351"/>
+          <w:sz w:val="27"/>
+          <w:szCs w:val="27"/>
+        </w:rPr>
+        <w:t> </w:t>
+      </w:r>
+      <w:r>
+        <w:rPr>
+          <w:rStyle w:val="a4"/>
+          <w:rFonts w:ascii="Arial" w:hAnsi="Arial" w:cs="Arial"/>
+          <w:b w:val="0"/>
+          <w:bCs w:val="0"/>
+          <w:color w:val="3D4351"/>
+          <w:sz w:val="27"/>
+          <w:szCs w:val="27"/>
+        </w:rPr>
+        <w:t>UndoAction</w:t>
+      </w:r>
+      <w:r>
+        <w:rPr>
+          <w:rStyle w:val="apple-converted-space"/>
+          <w:rFonts w:ascii="Arial" w:hAnsi="Arial" w:cs="Arial"/>
+          <w:color w:val="3D4351"/>
+          <w:sz w:val="27"/>
+          <w:szCs w:val="27"/>
+        </w:rPr>
+        <w:t> </w:t>
+      </w:r>
+      <w:r>
+        <w:rPr>
+          <w:rFonts w:ascii="Arial" w:hAnsi="Arial" w:cs="Arial"/>
+          <w:color w:val="3D4351"/>
+          <w:sz w:val="27"/>
+          <w:szCs w:val="27"/>
+        </w:rPr>
+        <w:t>по аналогии с</w:t>
+      </w:r>
+      <w:r>
+        <w:rPr>
+          <w:rStyle w:val="apple-converted-space"/>
+          <w:rFonts w:ascii="Arial" w:hAnsi="Arial" w:cs="Arial"/>
+          <w:color w:val="3D4351"/>
+          <w:sz w:val="27"/>
+          <w:szCs w:val="27"/>
+        </w:rPr>
+        <w:t> </w:t>
+      </w:r>
+      <w:r>
+        <w:rPr>
+          <w:rStyle w:val="a4"/>
+          <w:rFonts w:ascii="Arial" w:hAnsi="Arial" w:cs="Arial"/>
+          <w:b w:val="0"/>
+          <w:bCs w:val="0"/>
+          <w:color w:val="3D4351"/>
+          <w:sz w:val="27"/>
+          <w:szCs w:val="27"/>
+        </w:rPr>
+        <w:t>RedoAction</w:t>
+      </w:r>
+      <w:r>
+        <w:rPr>
+          <w:rFonts w:ascii="Arial" w:hAnsi="Arial" w:cs="Arial"/>
+          <w:color w:val="3D4351"/>
+          <w:sz w:val="27"/>
+          <w:szCs w:val="27"/>
+        </w:rPr>
+        <w:t>.</w:t>
+      </w:r>
+      <w:r>
+        <w:rPr>
+          <w:rFonts w:ascii="Arial" w:hAnsi="Arial" w:cs="Arial"/>
+          <w:color w:val="3D4351"/>
+          <w:sz w:val="27"/>
+          <w:szCs w:val="27"/>
+        </w:rPr>
+        <w:br/>
+        <w:t>12.3. Изучи реализацию класса</w:t>
+      </w:r>
+      <w:r>
+        <w:rPr>
+          <w:rStyle w:val="apple-converted-space"/>
+          <w:rFonts w:ascii="Arial" w:hAnsi="Arial" w:cs="Arial"/>
+          <w:color w:val="3D4351"/>
+          <w:sz w:val="27"/>
+          <w:szCs w:val="27"/>
+        </w:rPr>
+        <w:t> </w:t>
+      </w:r>
+      <w:r>
+        <w:rPr>
+          <w:rStyle w:val="a4"/>
+          <w:rFonts w:ascii="Arial" w:hAnsi="Arial" w:cs="Arial"/>
+          <w:b w:val="0"/>
+          <w:bCs w:val="0"/>
+          <w:color w:val="3D4351"/>
+          <w:sz w:val="27"/>
+          <w:szCs w:val="27"/>
+        </w:rPr>
+        <w:t>StrikeThroughAction</w:t>
+      </w:r>
+      <w:r>
+        <w:rPr>
+          <w:rFonts w:ascii="Arial" w:hAnsi="Arial" w:cs="Arial"/>
+          <w:color w:val="3D4351"/>
+          <w:sz w:val="27"/>
+          <w:szCs w:val="27"/>
+        </w:rPr>
+        <w:t>, которую ты получил вместе с заданием и реализуй аналогичным образом классы:</w:t>
+      </w:r>
+      <w:r>
+        <w:rPr>
+          <w:rFonts w:ascii="Arial" w:hAnsi="Arial" w:cs="Arial"/>
+          <w:color w:val="3D4351"/>
+          <w:sz w:val="27"/>
+          <w:szCs w:val="27"/>
+        </w:rPr>
+        <w:br/>
+        <w:t>12.3.1.</w:t>
+      </w:r>
+      <w:r>
+        <w:rPr>
+          <w:rStyle w:val="apple-converted-space"/>
+          <w:rFonts w:ascii="Arial" w:hAnsi="Arial" w:cs="Arial"/>
+          <w:color w:val="3D4351"/>
+          <w:sz w:val="27"/>
+          <w:szCs w:val="27"/>
+        </w:rPr>
+        <w:t> </w:t>
+      </w:r>
+      <w:r>
+        <w:rPr>
+          <w:rStyle w:val="a4"/>
+          <w:rFonts w:ascii="Arial" w:hAnsi="Arial" w:cs="Arial"/>
+          <w:b w:val="0"/>
+          <w:bCs w:val="0"/>
+          <w:color w:val="3D4351"/>
+          <w:sz w:val="27"/>
+          <w:szCs w:val="27"/>
+        </w:rPr>
+        <w:t>SubscriptAction</w:t>
+      </w:r>
+      <w:r>
+        <w:rPr>
+          <w:rFonts w:ascii="Arial" w:hAnsi="Arial" w:cs="Arial"/>
+          <w:color w:val="3D4351"/>
+          <w:sz w:val="27"/>
+          <w:szCs w:val="27"/>
+        </w:rPr>
+        <w:br/>
+        <w:t>12.3.2.</w:t>
+      </w:r>
+      <w:r>
+        <w:rPr>
+          <w:rStyle w:val="apple-converted-space"/>
+          <w:rFonts w:ascii="Arial" w:hAnsi="Arial" w:cs="Arial"/>
+          <w:color w:val="3D4351"/>
+          <w:sz w:val="27"/>
+          <w:szCs w:val="27"/>
+        </w:rPr>
+        <w:t> </w:t>
+      </w:r>
+      <w:r>
+        <w:rPr>
+          <w:rStyle w:val="a4"/>
+          <w:rFonts w:ascii="Arial" w:hAnsi="Arial" w:cs="Arial"/>
+          <w:b w:val="0"/>
+          <w:bCs w:val="0"/>
+          <w:color w:val="3D4351"/>
+          <w:sz w:val="27"/>
+          <w:szCs w:val="27"/>
+        </w:rPr>
+        <w:t>SuperscriptAction</w:t>
+      </w:r>
+      <w:r>
+        <w:rPr>
+          <w:rFonts w:ascii="Arial" w:hAnsi="Arial" w:cs="Arial"/>
+          <w:color w:val="3D4351"/>
+          <w:sz w:val="27"/>
+          <w:szCs w:val="27"/>
+        </w:rPr>
+        <w:br/>
+      </w:r>
+      <w:r>
+        <w:rPr>
+          <w:rFonts w:ascii="Arial" w:hAnsi="Arial" w:cs="Arial"/>
+          <w:color w:val="3D4351"/>
+          <w:sz w:val="27"/>
+          <w:szCs w:val="27"/>
+        </w:rPr>
+        <w:lastRenderedPageBreak/>
+        <w:t>Запусти программу и убедись, что пункты меню Подстрочный знак, Надстрочный знак и Зачеркнутый работают. Пункты, отвечающие за отмену и возврат действия пока не подключены к контроллеру и мы не сможем их проверить.</w:t>
+      </w:r>
+    </w:p>
+    <w:p>
+      <w:pPr>
         <w:rPr>
           <w:rFonts w:ascii="Times New Roman" w:eastAsia="Times New Roman" w:hAnsi="Times New Roman" w:cs="Times New Roman"/>
           <w:sz w:val="24"/>
           <w:szCs w:val="24"/>
         </w:rPr>
       </w:pPr>
-    </w:p>
-    <w:p>
-      <w:pPr>
-        <w:rPr>
-          <w:rFonts w:ascii="Times New Roman" w:eastAsia="Times New Roman" w:hAnsi="Times New Roman" w:cs="Times New Roman"/>
-          <w:sz w:val="24"/>
-          <w:szCs w:val="24"/>
-        </w:rPr>
-      </w:pPr>
-      <w:bookmarkStart w:id="0" w:name="_GoBack"/>
-      <w:bookmarkEnd w:id="0"/>
+      <w:r>
+        <w:rPr>
+          <w:rFonts w:ascii="Arial" w:eastAsia="Times New Roman" w:hAnsi="Arial" w:cs="Arial"/>
+          <w:color w:val="3D4351"/>
+          <w:sz w:val="27"/>
+          <w:szCs w:val="27"/>
+        </w:rPr>
+        <w:br/>
+        <w:t>Требования:</w:t>
+      </w:r>
+      <w:r>
+        <w:rPr>
+          <w:rFonts w:ascii="Arial" w:eastAsia="Times New Roman" w:hAnsi="Arial" w:cs="Arial"/>
+          <w:color w:val="3D4351"/>
+          <w:sz w:val="27"/>
+          <w:szCs w:val="27"/>
+        </w:rPr>
+        <w:br/>
+      </w:r>
+      <w:r>
+        <w:rPr>
+          <w:rFonts w:ascii="Arial" w:eastAsia="Times New Roman" w:hAnsi="Arial" w:cs="Arial"/>
+          <w:color w:val="3D4351"/>
+          <w:sz w:val="27"/>
+          <w:szCs w:val="27"/>
+          <w:shd w:val="clear" w:color="auto" w:fill="FFFFFF"/>
+        </w:rPr>
+        <w:t>1.</w:t>
+      </w:r>
+      <w:r>
+        <w:rPr>
+          <w:rFonts w:ascii="Arial" w:eastAsia="Times New Roman" w:hAnsi="Arial" w:cs="Arial"/>
+          <w:color w:val="3D4351"/>
+          <w:sz w:val="27"/>
+          <w:szCs w:val="27"/>
+          <w:shd w:val="clear" w:color="auto" w:fill="FFFFFF"/>
+        </w:rPr>
+        <w:t> </w:t>
+      </w:r>
+      <w:r>
+        <w:rPr>
+          <w:rFonts w:ascii="Arial" w:eastAsia="Times New Roman" w:hAnsi="Arial" w:cs="Arial"/>
+          <w:color w:val="3D4351"/>
+          <w:sz w:val="27"/>
+          <w:szCs w:val="27"/>
+          <w:shd w:val="clear" w:color="auto" w:fill="FFFFFF"/>
+        </w:rPr>
+        <w:t>Класс RedoAction должен содержать поле View view.</w:t>
+      </w:r>
+      <w:r>
+        <w:rPr>
+          <w:rFonts w:ascii="Arial" w:eastAsia="Times New Roman" w:hAnsi="Arial" w:cs="Arial"/>
+          <w:color w:val="3D4351"/>
+          <w:sz w:val="27"/>
+          <w:szCs w:val="27"/>
+        </w:rPr>
+        <w:br/>
+      </w:r>
+      <w:r>
+        <w:rPr>
+          <w:rFonts w:ascii="Arial" w:eastAsia="Times New Roman" w:hAnsi="Arial" w:cs="Arial"/>
+          <w:color w:val="3D4351"/>
+          <w:sz w:val="27"/>
+          <w:szCs w:val="27"/>
+          <w:shd w:val="clear" w:color="auto" w:fill="FFFFFF"/>
+        </w:rPr>
+        <w:t>2.</w:t>
+      </w:r>
+      <w:r>
+        <w:rPr>
+          <w:rFonts w:ascii="Arial" w:eastAsia="Times New Roman" w:hAnsi="Arial" w:cs="Arial"/>
+          <w:color w:val="3D4351"/>
+          <w:sz w:val="27"/>
+          <w:szCs w:val="27"/>
+          <w:shd w:val="clear" w:color="auto" w:fill="FFFFFF"/>
+        </w:rPr>
+        <w:t> </w:t>
+      </w:r>
+      <w:r>
+        <w:rPr>
+          <w:rFonts w:ascii="Arial" w:eastAsia="Times New Roman" w:hAnsi="Arial" w:cs="Arial"/>
+          <w:color w:val="3D4351"/>
+          <w:sz w:val="27"/>
+          <w:szCs w:val="27"/>
+          <w:shd w:val="clear" w:color="auto" w:fill="FFFFFF"/>
+        </w:rPr>
+        <w:t>Конструктор класса RedoAction(View view) должен инициализировать поле view.</w:t>
+      </w:r>
+      <w:r>
+        <w:rPr>
+          <w:rFonts w:ascii="Arial" w:eastAsia="Times New Roman" w:hAnsi="Arial" w:cs="Arial"/>
+          <w:color w:val="3D4351"/>
+          <w:sz w:val="27"/>
+          <w:szCs w:val="27"/>
+        </w:rPr>
+        <w:br/>
+      </w:r>
+      <w:r>
+        <w:rPr>
+          <w:rFonts w:ascii="Arial" w:eastAsia="Times New Roman" w:hAnsi="Arial" w:cs="Arial"/>
+          <w:color w:val="3D4351"/>
+          <w:sz w:val="27"/>
+          <w:szCs w:val="27"/>
+          <w:shd w:val="clear" w:color="auto" w:fill="FFFFFF"/>
+        </w:rPr>
+        <w:t>3.</w:t>
+      </w:r>
+      <w:r>
+        <w:rPr>
+          <w:rFonts w:ascii="Arial" w:eastAsia="Times New Roman" w:hAnsi="Arial" w:cs="Arial"/>
+          <w:color w:val="3D4351"/>
+          <w:sz w:val="27"/>
+          <w:szCs w:val="27"/>
+          <w:shd w:val="clear" w:color="auto" w:fill="FFFFFF"/>
+        </w:rPr>
+        <w:t> </w:t>
+      </w:r>
+      <w:r>
+        <w:rPr>
+          <w:rFonts w:ascii="Arial" w:eastAsia="Times New Roman" w:hAnsi="Arial" w:cs="Arial"/>
+          <w:color w:val="3D4351"/>
+          <w:sz w:val="27"/>
+          <w:szCs w:val="27"/>
+          <w:shd w:val="clear" w:color="auto" w:fill="FFFFFF"/>
+        </w:rPr>
+        <w:t>Метод actionPerformed(ActionEvent actionEvent) класса RedoAction должен вызывать метод redo() у представления.</w:t>
+      </w:r>
+      <w:r>
+        <w:rPr>
+          <w:rFonts w:ascii="Arial" w:eastAsia="Times New Roman" w:hAnsi="Arial" w:cs="Arial"/>
+          <w:color w:val="3D4351"/>
+          <w:sz w:val="27"/>
+          <w:szCs w:val="27"/>
+        </w:rPr>
+        <w:br/>
+      </w:r>
+      <w:r>
+        <w:rPr>
+          <w:rFonts w:ascii="Arial" w:eastAsia="Times New Roman" w:hAnsi="Arial" w:cs="Arial"/>
+          <w:color w:val="3D4351"/>
+          <w:sz w:val="27"/>
+          <w:szCs w:val="27"/>
+          <w:shd w:val="clear" w:color="auto" w:fill="FFFFFF"/>
+        </w:rPr>
+        <w:t>4.</w:t>
+      </w:r>
+      <w:r>
+        <w:rPr>
+          <w:rFonts w:ascii="Arial" w:eastAsia="Times New Roman" w:hAnsi="Arial" w:cs="Arial"/>
+          <w:color w:val="3D4351"/>
+          <w:sz w:val="27"/>
+          <w:szCs w:val="27"/>
+          <w:shd w:val="clear" w:color="auto" w:fill="FFFFFF"/>
+        </w:rPr>
+        <w:t> </w:t>
+      </w:r>
+      <w:r>
+        <w:rPr>
+          <w:rFonts w:ascii="Arial" w:eastAsia="Times New Roman" w:hAnsi="Arial" w:cs="Arial"/>
+          <w:color w:val="3D4351"/>
+          <w:sz w:val="27"/>
+          <w:szCs w:val="27"/>
+          <w:shd w:val="clear" w:color="auto" w:fill="FFFFFF"/>
+        </w:rPr>
+        <w:t>Класс UndoAction должен содержать поле View view.</w:t>
+      </w:r>
+      <w:r>
+        <w:rPr>
+          <w:rFonts w:ascii="Arial" w:eastAsia="Times New Roman" w:hAnsi="Arial" w:cs="Arial"/>
+          <w:color w:val="3D4351"/>
+          <w:sz w:val="27"/>
+          <w:szCs w:val="27"/>
+        </w:rPr>
+        <w:br/>
+      </w:r>
+      <w:r>
+        <w:rPr>
+          <w:rFonts w:ascii="Arial" w:eastAsia="Times New Roman" w:hAnsi="Arial" w:cs="Arial"/>
+          <w:color w:val="3D4351"/>
+          <w:sz w:val="27"/>
+          <w:szCs w:val="27"/>
+          <w:shd w:val="clear" w:color="auto" w:fill="FFFFFF"/>
+        </w:rPr>
+        <w:t>5.</w:t>
+      </w:r>
+      <w:r>
+        <w:rPr>
+          <w:rFonts w:ascii="Arial" w:eastAsia="Times New Roman" w:hAnsi="Arial" w:cs="Arial"/>
+          <w:color w:val="3D4351"/>
+          <w:sz w:val="27"/>
+          <w:szCs w:val="27"/>
+          <w:shd w:val="clear" w:color="auto" w:fill="FFFFFF"/>
+        </w:rPr>
+        <w:t> </w:t>
+      </w:r>
+      <w:r>
+        <w:rPr>
+          <w:rFonts w:ascii="Arial" w:eastAsia="Times New Roman" w:hAnsi="Arial" w:cs="Arial"/>
+          <w:color w:val="3D4351"/>
+          <w:sz w:val="27"/>
+          <w:szCs w:val="27"/>
+          <w:shd w:val="clear" w:color="auto" w:fill="FFFFFF"/>
+        </w:rPr>
+        <w:t>Конструктор класса UndoAction(View view) должен инициализировать поле view.</w:t>
+      </w:r>
+      <w:r>
+        <w:rPr>
+          <w:rFonts w:ascii="Arial" w:eastAsia="Times New Roman" w:hAnsi="Arial" w:cs="Arial"/>
+          <w:color w:val="3D4351"/>
+          <w:sz w:val="27"/>
+          <w:szCs w:val="27"/>
+        </w:rPr>
+        <w:br/>
+      </w:r>
+      <w:r>
+        <w:rPr>
+          <w:rFonts w:ascii="Arial" w:eastAsia="Times New Roman" w:hAnsi="Arial" w:cs="Arial"/>
+          <w:color w:val="3D4351"/>
+          <w:sz w:val="27"/>
+          <w:szCs w:val="27"/>
+          <w:shd w:val="clear" w:color="auto" w:fill="FFFFFF"/>
+        </w:rPr>
+        <w:t>6.</w:t>
+      </w:r>
+      <w:r>
+        <w:rPr>
+          <w:rFonts w:ascii="Arial" w:eastAsia="Times New Roman" w:hAnsi="Arial" w:cs="Arial"/>
+          <w:color w:val="3D4351"/>
+          <w:sz w:val="27"/>
+          <w:szCs w:val="27"/>
+          <w:shd w:val="clear" w:color="auto" w:fill="FFFFFF"/>
+        </w:rPr>
+        <w:t> </w:t>
+      </w:r>
+      <w:r>
+        <w:rPr>
+          <w:rFonts w:ascii="Arial" w:eastAsia="Times New Roman" w:hAnsi="Arial" w:cs="Arial"/>
+          <w:color w:val="3D4351"/>
+          <w:sz w:val="27"/>
+          <w:szCs w:val="27"/>
+          <w:shd w:val="clear" w:color="auto" w:fill="FFFFFF"/>
+        </w:rPr>
+        <w:t>Метод actionPerformed(ActionEvent actionEvent) класса UndoAction должен вызывать метод undo() у представления.</w:t>
+      </w:r>
+      <w:r>
+        <w:rPr>
+          <w:rFonts w:ascii="Arial" w:eastAsia="Times New Roman" w:hAnsi="Arial" w:cs="Arial"/>
+          <w:color w:val="3D4351"/>
+          <w:sz w:val="27"/>
+          <w:szCs w:val="27"/>
+        </w:rPr>
+        <w:br/>
+      </w:r>
+      <w:r>
+        <w:rPr>
+          <w:rFonts w:ascii="Arial" w:eastAsia="Times New Roman" w:hAnsi="Arial" w:cs="Arial"/>
+          <w:color w:val="3D4351"/>
+          <w:sz w:val="27"/>
+          <w:szCs w:val="27"/>
+          <w:shd w:val="clear" w:color="auto" w:fill="FFFFFF"/>
+        </w:rPr>
+        <w:t>7.</w:t>
+      </w:r>
+      <w:r>
+        <w:rPr>
+          <w:rFonts w:ascii="Arial" w:eastAsia="Times New Roman" w:hAnsi="Arial" w:cs="Arial"/>
+          <w:color w:val="3D4351"/>
+          <w:sz w:val="27"/>
+          <w:szCs w:val="27"/>
+          <w:shd w:val="clear" w:color="auto" w:fill="FFFFFF"/>
+        </w:rPr>
+        <w:t> </w:t>
+      </w:r>
+      <w:r>
+        <w:rPr>
+          <w:rFonts w:ascii="Arial" w:eastAsia="Times New Roman" w:hAnsi="Arial" w:cs="Arial"/>
+          <w:color w:val="3D4351"/>
+          <w:sz w:val="27"/>
+          <w:szCs w:val="27"/>
+          <w:shd w:val="clear" w:color="auto" w:fill="FFFFFF"/>
+        </w:rPr>
+        <w:t>Конструктор без параметров класса SubscriptAction должен вызывать конструктор суперкласса с параметром StyleConstants.Subscript.</w:t>
+      </w:r>
+      <w:r>
+        <w:rPr>
+          <w:rFonts w:ascii="Arial" w:eastAsia="Times New Roman" w:hAnsi="Arial" w:cs="Arial"/>
+          <w:color w:val="3D4351"/>
+          <w:sz w:val="27"/>
+          <w:szCs w:val="27"/>
+        </w:rPr>
+        <w:br/>
+      </w:r>
+      <w:r>
+        <w:rPr>
+          <w:rFonts w:ascii="Arial" w:eastAsia="Times New Roman" w:hAnsi="Arial" w:cs="Arial"/>
+          <w:color w:val="3D4351"/>
+          <w:sz w:val="27"/>
+          <w:szCs w:val="27"/>
+          <w:shd w:val="clear" w:color="auto" w:fill="FFFFFF"/>
+        </w:rPr>
+        <w:t>8.</w:t>
+      </w:r>
+      <w:r>
+        <w:rPr>
+          <w:rFonts w:ascii="Arial" w:eastAsia="Times New Roman" w:hAnsi="Arial" w:cs="Arial"/>
+          <w:color w:val="3D4351"/>
+          <w:sz w:val="27"/>
+          <w:szCs w:val="27"/>
+          <w:shd w:val="clear" w:color="auto" w:fill="FFFFFF"/>
+        </w:rPr>
+        <w:t> </w:t>
+      </w:r>
+      <w:r>
+        <w:rPr>
+          <w:rFonts w:ascii="Arial" w:eastAsia="Times New Roman" w:hAnsi="Arial" w:cs="Arial"/>
+          <w:color w:val="3D4351"/>
+          <w:sz w:val="27"/>
+          <w:szCs w:val="27"/>
+          <w:shd w:val="clear" w:color="auto" w:fill="FFFFFF"/>
+        </w:rPr>
+        <w:t>Метод actionPerformed(ActionEvent actionEvent) класса SubscriptAction должен использовать метод setSubscript у StyleConstants с параметрами: SimpleAttributeSet и !StyleConstants.isSubscript(mutableAttributeSet).</w:t>
+      </w:r>
+      <w:r>
+        <w:rPr>
+          <w:rFonts w:ascii="Arial" w:eastAsia="Times New Roman" w:hAnsi="Arial" w:cs="Arial"/>
+          <w:color w:val="3D4351"/>
+          <w:sz w:val="27"/>
+          <w:szCs w:val="27"/>
+        </w:rPr>
+        <w:br/>
+      </w:r>
+      <w:r>
+        <w:rPr>
+          <w:rFonts w:ascii="Arial" w:eastAsia="Times New Roman" w:hAnsi="Arial" w:cs="Arial"/>
+          <w:color w:val="3D4351"/>
+          <w:sz w:val="27"/>
+          <w:szCs w:val="27"/>
+          <w:shd w:val="clear" w:color="auto" w:fill="FFFFFF"/>
+        </w:rPr>
+        <w:t>9.</w:t>
+      </w:r>
+      <w:r>
+        <w:rPr>
+          <w:rFonts w:ascii="Arial" w:eastAsia="Times New Roman" w:hAnsi="Arial" w:cs="Arial"/>
+          <w:color w:val="3D4351"/>
+          <w:sz w:val="27"/>
+          <w:szCs w:val="27"/>
+          <w:shd w:val="clear" w:color="auto" w:fill="FFFFFF"/>
+        </w:rPr>
+        <w:t> </w:t>
+      </w:r>
+      <w:r>
+        <w:rPr>
+          <w:rFonts w:ascii="Arial" w:eastAsia="Times New Roman" w:hAnsi="Arial" w:cs="Arial"/>
+          <w:color w:val="3D4351"/>
+          <w:sz w:val="27"/>
+          <w:szCs w:val="27"/>
+          <w:shd w:val="clear" w:color="auto" w:fill="FFFFFF"/>
+        </w:rPr>
+        <w:t>Конструктор без параметров класса SuperscriptAction должен вызывать конструктор суперкласса с параметром StyleConstants.Superscript.</w:t>
+      </w:r>
+      <w:r>
+        <w:rPr>
+          <w:rFonts w:ascii="Arial" w:eastAsia="Times New Roman" w:hAnsi="Arial" w:cs="Arial"/>
+          <w:color w:val="3D4351"/>
+          <w:sz w:val="27"/>
+          <w:szCs w:val="27"/>
+        </w:rPr>
+        <w:br/>
+      </w:r>
+      <w:r>
+        <w:rPr>
+          <w:rFonts w:ascii="Arial" w:eastAsia="Times New Roman" w:hAnsi="Arial" w:cs="Arial"/>
+          <w:color w:val="3D4351"/>
+          <w:sz w:val="27"/>
+          <w:szCs w:val="27"/>
+          <w:shd w:val="clear" w:color="auto" w:fill="FFFFFF"/>
+        </w:rPr>
+        <w:t>10.</w:t>
+      </w:r>
+      <w:r>
+        <w:rPr>
+          <w:rFonts w:ascii="Arial" w:eastAsia="Times New Roman" w:hAnsi="Arial" w:cs="Arial"/>
+          <w:color w:val="3D4351"/>
+          <w:sz w:val="27"/>
+          <w:szCs w:val="27"/>
+          <w:shd w:val="clear" w:color="auto" w:fill="FFFFFF"/>
+        </w:rPr>
+        <w:t> </w:t>
+      </w:r>
+      <w:r>
+        <w:rPr>
+          <w:rFonts w:ascii="Arial" w:eastAsia="Times New Roman" w:hAnsi="Arial" w:cs="Arial"/>
+          <w:color w:val="3D4351"/>
+          <w:sz w:val="27"/>
+          <w:szCs w:val="27"/>
+          <w:shd w:val="clear" w:color="auto" w:fill="FFFFFF"/>
+        </w:rPr>
+        <w:t>Метод actionPerformed(ActionEvent actionEvent) класса SuperscriptAction должен использовать метод setSuperscript у StyleConstants с параметрами: SimpleAttributeSet и !StyleConstants.isSuperscript(mutableAttributeSet).</w:t>
+      </w:r>
     </w:p>
     <w:p>
       <w:pPr>
@@ -12867,7 +13571,7 @@
           <w:sz w:val="32"/>
           <w:szCs w:val="32"/>
         </w:rPr>
-        <w:t>HTML Editor (12)</w:t>
+        <w:t>HTML Editor (13)</w:t>
       </w:r>
     </w:p>
     <w:p>
@@ -12888,54 +13592,35 @@
           <w:sz w:val="27"/>
           <w:szCs w:val="27"/>
         </w:rPr>
-        <w:t>12.1. Напиши реализацию класса</w:t>
-      </w:r>
-      <w:r>
-        <w:rPr>
-          <w:rStyle w:val="apple-converted-space"/>
-          <w:rFonts w:ascii="Arial" w:hAnsi="Arial" w:cs="Arial"/>
-          <w:color w:val="3D4351"/>
-          <w:sz w:val="27"/>
-          <w:szCs w:val="27"/>
-        </w:rPr>
-        <w:t> </w:t>
-      </w:r>
-      <w:r>
-        <w:rPr>
-          <w:rStyle w:val="text-corporate"/>
-          <w:rFonts w:ascii="Arial" w:hAnsi="Arial" w:cs="Arial"/>
-          <w:color w:val="000000"/>
-          <w:sz w:val="27"/>
-          <w:szCs w:val="27"/>
-        </w:rPr>
-        <w:t>RedoAction</w:t>
-      </w:r>
-      <w:r>
-        <w:rPr>
-          <w:rFonts w:ascii="Arial" w:hAnsi="Arial" w:cs="Arial"/>
-          <w:color w:val="3D4351"/>
-          <w:sz w:val="27"/>
-          <w:szCs w:val="27"/>
-        </w:rPr>
-        <w:t>:</w:t>
-      </w:r>
-      <w:r>
-        <w:rPr>
-          <w:rFonts w:ascii="Arial" w:hAnsi="Arial" w:cs="Arial"/>
-          <w:color w:val="3D4351"/>
-          <w:sz w:val="27"/>
-          <w:szCs w:val="27"/>
-        </w:rPr>
-        <w:br/>
-        <w:t>12.1.1. Добавь в класс поле</w:t>
-      </w:r>
-      <w:r>
-        <w:rPr>
-          <w:rStyle w:val="apple-converted-space"/>
-          <w:rFonts w:ascii="Arial" w:hAnsi="Arial" w:cs="Arial"/>
-          <w:color w:val="3D4351"/>
-          <w:sz w:val="27"/>
-          <w:szCs w:val="27"/>
+        <w:t>Реализуем</w:t>
+      </w:r>
+      <w:r>
+        <w:rPr>
+          <w:rFonts w:ascii="Arial" w:hAnsi="Arial" w:cs="Arial"/>
+          <w:color w:val="3D4351"/>
+          <w:sz w:val="27"/>
+          <w:szCs w:val="27"/>
+          <w:lang w:val="en-US"/>
+        </w:rPr>
+        <w:t xml:space="preserve"> </w:t>
+      </w:r>
+      <w:r>
+        <w:rPr>
+          <w:rFonts w:ascii="Arial" w:hAnsi="Arial" w:cs="Arial"/>
+          <w:color w:val="3D4351"/>
+          <w:sz w:val="27"/>
+          <w:szCs w:val="27"/>
+        </w:rPr>
+        <w:t>класс</w:t>
+      </w:r>
+      <w:r>
+        <w:rPr>
+          <w:rStyle w:val="apple-converted-space"/>
+          <w:rFonts w:ascii="Arial" w:hAnsi="Arial" w:cs="Arial"/>
+          <w:color w:val="3D4351"/>
+          <w:sz w:val="27"/>
+          <w:szCs w:val="27"/>
+          <w:lang w:val="en-US"/>
         </w:rPr>
         <w:t> </w:t>
       </w:r>
@@ -12948,54 +13633,57 @@
           <w:color w:val="3D4351"/>
           <w:sz w:val="27"/>
           <w:szCs w:val="27"/>
-        </w:rPr>
-        <w:t>View</w:t>
-      </w:r>
-      <w:r>
-        <w:rPr>
-          <w:rFonts w:ascii="Arial" w:hAnsi="Arial" w:cs="Arial"/>
-          <w:color w:val="3D4351"/>
-          <w:sz w:val="27"/>
-          <w:szCs w:val="27"/>
-        </w:rPr>
-        <w:t>. Добавь его инициализацию в конструкторе.</w:t>
-      </w:r>
-      <w:r>
-        <w:rPr>
-          <w:rFonts w:ascii="Arial" w:hAnsi="Arial" w:cs="Arial"/>
-          <w:color w:val="3D4351"/>
-          <w:sz w:val="27"/>
-          <w:szCs w:val="27"/>
-        </w:rPr>
-        <w:br/>
-        <w:t>12.1.2. Реализуй метод</w:t>
-      </w:r>
-      <w:r>
-        <w:rPr>
-          <w:rStyle w:val="apple-converted-space"/>
-          <w:rFonts w:ascii="Arial" w:hAnsi="Arial" w:cs="Arial"/>
-          <w:color w:val="3D4351"/>
-          <w:sz w:val="27"/>
-          <w:szCs w:val="27"/>
-        </w:rPr>
-        <w:t> </w:t>
-      </w:r>
-      <w:r>
-        <w:rPr>
-          <w:rFonts w:ascii="Arial" w:hAnsi="Arial" w:cs="Arial"/>
-          <w:color w:val="3D4351"/>
-          <w:sz w:val="27"/>
-          <w:szCs w:val="27"/>
-        </w:rPr>
-        <w:t>actionPerformed(ActionEvent</w:t>
-      </w:r>
-      <w:r>
-        <w:rPr>
-          <w:rStyle w:val="apple-converted-space"/>
-          <w:rFonts w:ascii="Arial" w:hAnsi="Arial" w:cs="Arial"/>
-          <w:color w:val="3D4351"/>
-          <w:sz w:val="27"/>
-          <w:szCs w:val="27"/>
+          <w:lang w:val="en-US"/>
+        </w:rPr>
+        <w:t>TextEditMenuListener</w:t>
+      </w:r>
+      <w:r>
+        <w:rPr>
+          <w:rStyle w:val="apple-converted-space"/>
+          <w:rFonts w:ascii="Arial" w:hAnsi="Arial" w:cs="Arial"/>
+          <w:color w:val="3D4351"/>
+          <w:sz w:val="27"/>
+          <w:szCs w:val="27"/>
+          <w:lang w:val="en-US"/>
+        </w:rPr>
+        <w:t> </w:t>
+      </w:r>
+      <w:r>
+        <w:rPr>
+          <w:rFonts w:ascii="Arial" w:hAnsi="Arial" w:cs="Arial"/>
+          <w:color w:val="3D4351"/>
+          <w:sz w:val="27"/>
+          <w:szCs w:val="27"/>
+        </w:rPr>
+        <w:t>в</w:t>
+      </w:r>
+      <w:r>
+        <w:rPr>
+          <w:rFonts w:ascii="Arial" w:hAnsi="Arial" w:cs="Arial"/>
+          <w:color w:val="3D4351"/>
+          <w:sz w:val="27"/>
+          <w:szCs w:val="27"/>
+          <w:lang w:val="en-US"/>
+        </w:rPr>
+        <w:t xml:space="preserve"> </w:t>
+      </w:r>
+      <w:r>
+        <w:rPr>
+          <w:rFonts w:ascii="Arial" w:hAnsi="Arial" w:cs="Arial"/>
+          <w:color w:val="3D4351"/>
+          <w:sz w:val="27"/>
+          <w:szCs w:val="27"/>
+        </w:rPr>
+        <w:t>пакет</w:t>
+      </w:r>
+      <w:r>
+        <w:rPr>
+          <w:rStyle w:val="apple-converted-space"/>
+          <w:rFonts w:ascii="Arial" w:hAnsi="Arial" w:cs="Arial"/>
+          <w:color w:val="3D4351"/>
+          <w:sz w:val="27"/>
+          <w:szCs w:val="27"/>
+          <w:lang w:val="en-US"/>
         </w:rPr>
         <w:t> </w:t>
       </w:r>
@@ -13008,27 +13696,28 @@
           <w:color w:val="3D4351"/>
           <w:sz w:val="27"/>
           <w:szCs w:val="27"/>
-        </w:rPr>
-        <w:t>actionEvent</w:t>
-      </w:r>
-      <w:r>
-        <w:rPr>
-          <w:rFonts w:ascii="Arial" w:hAnsi="Arial" w:cs="Arial"/>
-          <w:color w:val="3D4351"/>
-          <w:sz w:val="27"/>
-          <w:szCs w:val="27"/>
-        </w:rPr>
-        <w:t>), он должен вызывать метод redo()у представления.</w:t>
-      </w:r>
-      <w:r>
-        <w:rPr>
-          <w:rFonts w:ascii="Arial" w:hAnsi="Arial" w:cs="Arial"/>
-          <w:color w:val="3D4351"/>
-          <w:sz w:val="27"/>
-          <w:szCs w:val="27"/>
-        </w:rPr>
-        <w:br/>
-        <w:t>12.2. Напиши реализацию класса</w:t>
+          <w:lang w:val="en-US"/>
+        </w:rPr>
+        <w:t>listeners</w:t>
+      </w:r>
+      <w:r>
+        <w:rPr>
+          <w:rFonts w:ascii="Arial" w:hAnsi="Arial" w:cs="Arial"/>
+          <w:color w:val="3D4351"/>
+          <w:sz w:val="27"/>
+          <w:szCs w:val="27"/>
+          <w:lang w:val="en-US"/>
+        </w:rPr>
+        <w:t xml:space="preserve">. </w:t>
+      </w:r>
+      <w:r>
+        <w:rPr>
+          <w:rFonts w:ascii="Arial" w:hAnsi="Arial" w:cs="Arial"/>
+          <w:color w:val="3D4351"/>
+          <w:sz w:val="27"/>
+          <w:szCs w:val="27"/>
+        </w:rPr>
+        <w:t>Этот класс будет работать аналогично классу</w:t>
       </w:r>
       <w:r>
         <w:rPr>
@@ -13050,26 +13739,55 @@
           <w:sz w:val="27"/>
           <w:szCs w:val="27"/>
         </w:rPr>
-        <w:t>UndoAction</w:t>
-      </w:r>
-      <w:r>
-        <w:rPr>
-          <w:rStyle w:val="apple-converted-space"/>
-          <w:rFonts w:ascii="Arial" w:hAnsi="Arial" w:cs="Arial"/>
-          <w:color w:val="3D4351"/>
-          <w:sz w:val="27"/>
-          <w:szCs w:val="27"/>
-        </w:rPr>
-        <w:t> </w:t>
-      </w:r>
-      <w:r>
-        <w:rPr>
-          <w:rFonts w:ascii="Arial" w:hAnsi="Arial" w:cs="Arial"/>
-          <w:color w:val="3D4351"/>
-          <w:sz w:val="27"/>
-          <w:szCs w:val="27"/>
-        </w:rPr>
-        <w:t>по аналогии с</w:t>
+        <w:t>UndoMenuListener</w:t>
+      </w:r>
+      <w:r>
+        <w:rPr>
+          <w:rStyle w:val="apple-converted-space"/>
+          <w:rFonts w:ascii="Arial" w:hAnsi="Arial" w:cs="Arial"/>
+          <w:color w:val="3D4351"/>
+          <w:sz w:val="27"/>
+          <w:szCs w:val="27"/>
+        </w:rPr>
+        <w:t> </w:t>
+      </w:r>
+      <w:r>
+        <w:rPr>
+          <w:rFonts w:ascii="Arial" w:hAnsi="Arial" w:cs="Arial"/>
+          <w:color w:val="3D4351"/>
+          <w:sz w:val="27"/>
+          <w:szCs w:val="27"/>
+        </w:rPr>
+        <w:t>только для других пунктов меню. Пункты меню, отвечающие за стиль, шрифт, цвет и т.д. должны быть доступны только тогда, когда в нашем редакторе выбрана первая вкладка.</w:t>
+      </w:r>
+      <w:r>
+        <w:rPr>
+          <w:rFonts w:ascii="Arial" w:hAnsi="Arial" w:cs="Arial"/>
+          <w:color w:val="3D4351"/>
+          <w:sz w:val="27"/>
+          <w:szCs w:val="27"/>
+        </w:rPr>
+        <w:br/>
+        <w:t>13.1. Добавь в представление метод</w:t>
+      </w:r>
+      <w:r>
+        <w:rPr>
+          <w:rStyle w:val="apple-converted-space"/>
+          <w:rFonts w:ascii="Arial" w:hAnsi="Arial" w:cs="Arial"/>
+          <w:color w:val="3D4351"/>
+          <w:sz w:val="27"/>
+          <w:szCs w:val="27"/>
+        </w:rPr>
+        <w:t> </w:t>
+      </w:r>
+      <w:r>
+        <w:rPr>
+          <w:rFonts w:ascii="Arial" w:hAnsi="Arial" w:cs="Arial"/>
+          <w:color w:val="3D4351"/>
+          <w:sz w:val="27"/>
+          <w:szCs w:val="27"/>
+        </w:rPr>
+        <w:t>boolean isHtmlTabSelected(). Он должен возвращать true, если выбрана вкладка, отображающая</w:t>
       </w:r>
       <w:r>
         <w:rPr>
@@ -13087,30 +13805,59 @@
           <w:rFonts w:ascii="Arial" w:hAnsi="Arial" w:cs="Arial"/>
           <w:b w:val="0"/>
           <w:bCs w:val="0"/>
-          <w:color w:val="3D4351"/>
-          <w:sz w:val="27"/>
-          <w:szCs w:val="27"/>
-        </w:rPr>
-        <w:t>RedoAction</w:t>
-      </w:r>
-      <w:r>
-        <w:rPr>
-          <w:rFonts w:ascii="Arial" w:hAnsi="Arial" w:cs="Arial"/>
-          <w:color w:val="3D4351"/>
-          <w:sz w:val="27"/>
-          <w:szCs w:val="27"/>
-        </w:rPr>
-        <w:t>.</w:t>
-      </w:r>
-      <w:r>
-        <w:rPr>
-          <w:rFonts w:ascii="Arial" w:hAnsi="Arial" w:cs="Arial"/>
-          <w:color w:val="3D4351"/>
-          <w:sz w:val="27"/>
-          <w:szCs w:val="27"/>
-        </w:rPr>
-        <w:br/>
-        <w:t>12.3. Изучи реализацию класса</w:t>
+          <w:color w:val="000000"/>
+          <w:sz w:val="27"/>
+          <w:szCs w:val="27"/>
+        </w:rPr>
+        <w:t>html</w:t>
+      </w:r>
+      <w:r>
+        <w:rPr>
+          <w:rStyle w:val="apple-converted-space"/>
+          <w:rFonts w:ascii="Arial" w:hAnsi="Arial" w:cs="Arial"/>
+          <w:color w:val="3D4351"/>
+          <w:sz w:val="27"/>
+          <w:szCs w:val="27"/>
+        </w:rPr>
+        <w:t> </w:t>
+      </w:r>
+      <w:r>
+        <w:rPr>
+          <w:rFonts w:ascii="Arial" w:hAnsi="Arial" w:cs="Arial"/>
+          <w:color w:val="3D4351"/>
+          <w:sz w:val="27"/>
+          <w:szCs w:val="27"/>
+        </w:rPr>
+        <w:t>в панели вкладок (</w:t>
+      </w:r>
+      <w:r>
+        <w:rPr>
+          <w:rStyle w:val="a5"/>
+          <w:rFonts w:ascii="Arial" w:hAnsi="Arial" w:cs="Arial"/>
+          <w:color w:val="3D4351"/>
+          <w:sz w:val="27"/>
+          <w:szCs w:val="27"/>
+        </w:rPr>
+        <w:t>подсказка: ее индекс 0</w:t>
+      </w:r>
+      <w:r>
+        <w:rPr>
+          <w:rFonts w:ascii="Arial" w:hAnsi="Arial" w:cs="Arial"/>
+          <w:color w:val="3D4351"/>
+          <w:sz w:val="27"/>
+          <w:szCs w:val="27"/>
+        </w:rPr>
+        <w:t>).</w:t>
+      </w:r>
+      <w:r>
+        <w:rPr>
+          <w:rFonts w:ascii="Arial" w:hAnsi="Arial" w:cs="Arial"/>
+          <w:color w:val="3D4351"/>
+          <w:sz w:val="27"/>
+          <w:szCs w:val="27"/>
+        </w:rPr>
+        <w:br/>
+        <w:t>13.2. Добавь в класс</w:t>
       </w:r>
       <w:r>
         <w:rPr>
@@ -13132,36 +13879,26 @@
           <w:sz w:val="27"/>
           <w:szCs w:val="27"/>
         </w:rPr>
-        <w:t>StrikeThroughAction</w:t>
-      </w:r>
-      <w:r>
-        <w:rPr>
-          <w:rFonts w:ascii="Arial" w:hAnsi="Arial" w:cs="Arial"/>
-          <w:color w:val="3D4351"/>
-          <w:sz w:val="27"/>
-          <w:szCs w:val="27"/>
-        </w:rPr>
-        <w:t xml:space="preserve">, которую ты получил </w:t>
-      </w:r>
-      <w:r>
-        <w:rPr>
-          <w:rFonts w:ascii="Arial" w:hAnsi="Arial" w:cs="Arial"/>
-          <w:color w:val="3D4351"/>
-          <w:sz w:val="27"/>
-          <w:szCs w:val="27"/>
-        </w:rPr>
-        <w:lastRenderedPageBreak/>
-        <w:t>вместе с заданием и реализуй аналогичным образом классы:</w:t>
-      </w:r>
-      <w:r>
-        <w:rPr>
-          <w:rFonts w:ascii="Arial" w:hAnsi="Arial" w:cs="Arial"/>
-          <w:color w:val="3D4351"/>
-          <w:sz w:val="27"/>
-          <w:szCs w:val="27"/>
-        </w:rPr>
-        <w:br/>
-        <w:t>12.3.1.</w:t>
+        <w:t>TextEditMenuListener</w:t>
+      </w:r>
+      <w:r>
+        <w:rPr>
+          <w:rStyle w:val="apple-converted-space"/>
+          <w:rFonts w:ascii="Arial" w:hAnsi="Arial" w:cs="Arial"/>
+          <w:color w:val="3D4351"/>
+          <w:sz w:val="27"/>
+          <w:szCs w:val="27"/>
+        </w:rPr>
+        <w:t> </w:t>
+      </w:r>
+      <w:r>
+        <w:rPr>
+          <w:rFonts w:ascii="Arial" w:hAnsi="Arial" w:cs="Arial"/>
+          <w:color w:val="3D4351"/>
+          <w:sz w:val="27"/>
+          <w:szCs w:val="27"/>
+        </w:rPr>
+        <w:t>поле</w:t>
       </w:r>
       <w:r>
         <w:rPr>
@@ -13183,27 +13920,45 @@
           <w:sz w:val="27"/>
           <w:szCs w:val="27"/>
         </w:rPr>
-        <w:t>SubscriptAction</w:t>
-      </w:r>
-      <w:r>
-        <w:rPr>
-          <w:rFonts w:ascii="Arial" w:hAnsi="Arial" w:cs="Arial"/>
-          <w:color w:val="3D4351"/>
-          <w:sz w:val="27"/>
-          <w:szCs w:val="27"/>
-        </w:rPr>
-        <w:br/>
-        <w:t>12.3.2.</w:t>
-      </w:r>
-      <w:r>
-        <w:rPr>
-          <w:rStyle w:val="apple-converted-space"/>
-          <w:rFonts w:ascii="Arial" w:hAnsi="Arial" w:cs="Arial"/>
-          <w:color w:val="3D4351"/>
-          <w:sz w:val="27"/>
-          <w:szCs w:val="27"/>
-        </w:rPr>
-        <w:t> </w:t>
+        <w:t>View</w:t>
+      </w:r>
+      <w:r>
+        <w:rPr>
+          <w:rFonts w:ascii="Arial" w:hAnsi="Arial" w:cs="Arial"/>
+          <w:color w:val="3D4351"/>
+          <w:sz w:val="27"/>
+          <w:szCs w:val="27"/>
+        </w:rPr>
+        <w:t>, проинициализируй его в конструкторе класса.</w:t>
+      </w:r>
+      <w:r>
+        <w:rPr>
+          <w:rFonts w:ascii="Arial" w:hAnsi="Arial" w:cs="Arial"/>
+          <w:color w:val="3D4351"/>
+          <w:sz w:val="27"/>
+          <w:szCs w:val="27"/>
+        </w:rPr>
+        <w:br/>
+        <w:t>13.3. В классе TextEditMenuListener переопредели метод</w:t>
+      </w:r>
+      <w:r>
+        <w:rPr>
+          <w:rStyle w:val="apple-converted-space"/>
+          <w:rFonts w:ascii="Arial" w:hAnsi="Arial" w:cs="Arial"/>
+          <w:color w:val="3D4351"/>
+          <w:sz w:val="27"/>
+          <w:szCs w:val="27"/>
+        </w:rPr>
+        <w:t> </w:t>
+      </w:r>
+      <w:r>
+        <w:rPr>
+          <w:rFonts w:ascii="Arial" w:hAnsi="Arial" w:cs="Arial"/>
+          <w:color w:val="3D4351"/>
+          <w:sz w:val="27"/>
+          <w:szCs w:val="27"/>
+        </w:rPr>
+        <w:t>menuSelected(MenuEvent </w:t>
       </w:r>
       <w:r>
         <w:rPr>
@@ -13215,37 +13970,225 @@
           <w:sz w:val="27"/>
           <w:szCs w:val="27"/>
         </w:rPr>
-        <w:t>SuperscriptAction</w:t>
-      </w:r>
-      <w:r>
-        <w:rPr>
-          <w:rFonts w:ascii="Arial" w:hAnsi="Arial" w:cs="Arial"/>
-          <w:color w:val="3D4351"/>
-          <w:sz w:val="27"/>
-          <w:szCs w:val="27"/>
-        </w:rPr>
-        <w:br/>
-        <w:t xml:space="preserve">Запусти программу и убедись, что пункты меню Подстрочный знак, Надстрочный знак и Зачеркнутый работают. Пункты, отвечающие за отмену и возврат действия пока не подключены </w:t>
-      </w:r>
-      <w:proofErr w:type="gramStart"/>
-      <w:r>
-        <w:rPr>
-          <w:rFonts w:ascii="Arial" w:hAnsi="Arial" w:cs="Arial"/>
-          <w:color w:val="3D4351"/>
-          <w:sz w:val="27"/>
-          <w:szCs w:val="27"/>
-        </w:rPr>
-        <w:t>к контроллеру</w:t>
-      </w:r>
-      <w:proofErr w:type="gramEnd"/>
-      <w:r>
-        <w:rPr>
-          <w:rFonts w:ascii="Arial" w:hAnsi="Arial" w:cs="Arial"/>
-          <w:color w:val="3D4351"/>
-          <w:sz w:val="27"/>
-          <w:szCs w:val="27"/>
-        </w:rPr>
-        <w:t xml:space="preserve"> и мы не сможем их проверить.</w:t>
+        <w:t>menuEvent</w:t>
+      </w:r>
+      <w:r>
+        <w:rPr>
+          <w:rFonts w:ascii="Arial" w:hAnsi="Arial" w:cs="Arial"/>
+          <w:color w:val="3D4351"/>
+          <w:sz w:val="27"/>
+          <w:szCs w:val="27"/>
+        </w:rPr>
+        <w:t>).</w:t>
+      </w:r>
+      <w:r>
+        <w:rPr>
+          <w:rStyle w:val="apple-converted-space"/>
+          <w:rFonts w:ascii="Arial" w:hAnsi="Arial" w:cs="Arial"/>
+          <w:color w:val="3D4351"/>
+          <w:sz w:val="27"/>
+          <w:szCs w:val="27"/>
+        </w:rPr>
+        <w:t> </w:t>
+      </w:r>
+      <w:r>
+        <w:rPr>
+          <w:rStyle w:val="a4"/>
+          <w:rFonts w:ascii="Arial" w:hAnsi="Arial" w:cs="Arial"/>
+          <w:b w:val="0"/>
+          <w:bCs w:val="0"/>
+          <w:color w:val="000000"/>
+          <w:sz w:val="27"/>
+          <w:szCs w:val="27"/>
+        </w:rPr>
+        <w:t>Он должен:</w:t>
+      </w:r>
+      <w:r>
+        <w:rPr>
+          <w:rFonts w:ascii="Arial" w:hAnsi="Arial" w:cs="Arial"/>
+          <w:color w:val="3D4351"/>
+          <w:sz w:val="27"/>
+          <w:szCs w:val="27"/>
+        </w:rPr>
+        <w:br/>
+      </w:r>
+      <w:r>
+        <w:rPr>
+          <w:rFonts w:ascii="Arial" w:hAnsi="Arial" w:cs="Arial"/>
+          <w:color w:val="3D4351"/>
+          <w:sz w:val="27"/>
+          <w:szCs w:val="27"/>
+        </w:rPr>
+        <w:lastRenderedPageBreak/>
+        <w:t>13.3.1. Из переданного параметра получать объект, над которым было совершено действие. В нашем случае это будет объект с типом</w:t>
+      </w:r>
+      <w:r>
+        <w:rPr>
+          <w:rStyle w:val="apple-converted-space"/>
+          <w:rFonts w:ascii="Arial" w:hAnsi="Arial" w:cs="Arial"/>
+          <w:color w:val="3D4351"/>
+          <w:sz w:val="27"/>
+          <w:szCs w:val="27"/>
+        </w:rPr>
+        <w:t> </w:t>
+      </w:r>
+      <w:r>
+        <w:rPr>
+          <w:rStyle w:val="a4"/>
+          <w:rFonts w:ascii="Arial" w:hAnsi="Arial" w:cs="Arial"/>
+          <w:b w:val="0"/>
+          <w:bCs w:val="0"/>
+          <w:color w:val="3D4351"/>
+          <w:sz w:val="27"/>
+          <w:szCs w:val="27"/>
+        </w:rPr>
+        <w:t>JMenu</w:t>
+      </w:r>
+      <w:r>
+        <w:rPr>
+          <w:rFonts w:ascii="Arial" w:hAnsi="Arial" w:cs="Arial"/>
+          <w:color w:val="3D4351"/>
+          <w:sz w:val="27"/>
+          <w:szCs w:val="27"/>
+        </w:rPr>
+        <w:t>.</w:t>
+      </w:r>
+      <w:r>
+        <w:rPr>
+          <w:rFonts w:ascii="Arial" w:hAnsi="Arial" w:cs="Arial"/>
+          <w:color w:val="3D4351"/>
+          <w:sz w:val="27"/>
+          <w:szCs w:val="27"/>
+        </w:rPr>
+        <w:br/>
+        <w:t>13.3.2. У полученного меню получать список компонентов (</w:t>
+      </w:r>
+      <w:r>
+        <w:rPr>
+          <w:rStyle w:val="a5"/>
+          <w:rFonts w:ascii="Arial" w:hAnsi="Arial" w:cs="Arial"/>
+          <w:color w:val="3D4351"/>
+          <w:sz w:val="27"/>
+          <w:szCs w:val="27"/>
+        </w:rPr>
+        <w:t>пунктов меню</w:t>
+      </w:r>
+      <w:r>
+        <w:rPr>
+          <w:rFonts w:ascii="Arial" w:hAnsi="Arial" w:cs="Arial"/>
+          <w:color w:val="3D4351"/>
+          <w:sz w:val="27"/>
+          <w:szCs w:val="27"/>
+        </w:rPr>
+        <w:t>).</w:t>
+      </w:r>
+      <w:r>
+        <w:rPr>
+          <w:rFonts w:ascii="Arial" w:hAnsi="Arial" w:cs="Arial"/>
+          <w:color w:val="3D4351"/>
+          <w:sz w:val="27"/>
+          <w:szCs w:val="27"/>
+        </w:rPr>
+        <w:br/>
+        <w:t>13.3.3. Для каждого пункта меню вызывать метод</w:t>
+      </w:r>
+      <w:r>
+        <w:rPr>
+          <w:rStyle w:val="apple-converted-space"/>
+          <w:rFonts w:ascii="Arial" w:hAnsi="Arial" w:cs="Arial"/>
+          <w:color w:val="3D4351"/>
+          <w:sz w:val="27"/>
+          <w:szCs w:val="27"/>
+        </w:rPr>
+        <w:t> </w:t>
+      </w:r>
+      <w:r>
+        <w:rPr>
+          <w:rFonts w:ascii="Arial" w:hAnsi="Arial" w:cs="Arial"/>
+          <w:color w:val="3D4351"/>
+          <w:sz w:val="27"/>
+          <w:szCs w:val="27"/>
+        </w:rPr>
+        <w:t>setEnabled, передав в качестве параметра результат вызова метода</w:t>
+      </w:r>
+      <w:r>
+        <w:rPr>
+          <w:rStyle w:val="apple-converted-space"/>
+          <w:rFonts w:ascii="Arial" w:hAnsi="Arial" w:cs="Arial"/>
+          <w:color w:val="3D4351"/>
+          <w:sz w:val="27"/>
+          <w:szCs w:val="27"/>
+        </w:rPr>
+        <w:t> </w:t>
+      </w:r>
+      <w:r>
+        <w:rPr>
+          <w:rFonts w:ascii="Arial" w:hAnsi="Arial" w:cs="Arial"/>
+          <w:color w:val="3D4351"/>
+          <w:sz w:val="27"/>
+          <w:szCs w:val="27"/>
+        </w:rPr>
+        <w:t>isHtmlTabSelected()</w:t>
+      </w:r>
+      <w:r>
+        <w:rPr>
+          <w:rStyle w:val="apple-converted-space"/>
+          <w:rFonts w:ascii="Arial" w:hAnsi="Arial" w:cs="Arial"/>
+          <w:color w:val="3D4351"/>
+          <w:sz w:val="27"/>
+          <w:szCs w:val="27"/>
+        </w:rPr>
+        <w:t> </w:t>
+      </w:r>
+      <w:r>
+        <w:rPr>
+          <w:rFonts w:ascii="Arial" w:hAnsi="Arial" w:cs="Arial"/>
+          <w:color w:val="3D4351"/>
+          <w:sz w:val="27"/>
+          <w:szCs w:val="27"/>
+        </w:rPr>
+        <w:t>из представления. Запусти приложение и убедись, что пункты меню стиль, выравнивание, цвет и шрифт доступны только, когда активна закладка</w:t>
+      </w:r>
+      <w:r>
+        <w:rPr>
+          <w:rStyle w:val="apple-converted-space"/>
+          <w:rFonts w:ascii="Arial" w:hAnsi="Arial" w:cs="Arial"/>
+          <w:color w:val="3D4351"/>
+          <w:sz w:val="27"/>
+          <w:szCs w:val="27"/>
+        </w:rPr>
+        <w:t> </w:t>
+      </w:r>
+      <w:r>
+        <w:rPr>
+          <w:rStyle w:val="a4"/>
+          <w:rFonts w:ascii="Arial" w:hAnsi="Arial" w:cs="Arial"/>
+          <w:b w:val="0"/>
+          <w:bCs w:val="0"/>
+          <w:color w:val="000000"/>
+          <w:sz w:val="27"/>
+          <w:szCs w:val="27"/>
+        </w:rPr>
+        <w:t>HTML</w:t>
+      </w:r>
+      <w:r>
+        <w:rPr>
+          <w:rStyle w:val="apple-converted-space"/>
+          <w:rFonts w:ascii="Arial" w:hAnsi="Arial" w:cs="Arial"/>
+          <w:color w:val="3D4351"/>
+          <w:sz w:val="27"/>
+          <w:szCs w:val="27"/>
+        </w:rPr>
+        <w:t> </w:t>
+      </w:r>
+      <w:r>
+        <w:rPr>
+          <w:rFonts w:ascii="Arial" w:hAnsi="Arial" w:cs="Arial"/>
+          <w:color w:val="3D4351"/>
+          <w:sz w:val="27"/>
+          <w:szCs w:val="27"/>
+        </w:rPr>
+        <w:t>и не доступны для закладки Текст.</w:t>
       </w:r>
     </w:p>
     <w:p>
@@ -13303,7 +14246,7 @@
           <w:szCs w:val="27"/>
           <w:shd w:val="clear" w:color="auto" w:fill="FFFFFF"/>
         </w:rPr>
-        <w:t>Класс RedoAction должен содержать поле View view.</w:t>
+        <w:t>Класс View должен содержать публичный метод boolean isHtmlTabSelected(), определяющий текущую вкладку.</w:t>
       </w:r>
       <w:r>
         <w:rPr>
@@ -13342,7 +14285,7 @@
           <w:szCs w:val="27"/>
           <w:shd w:val="clear" w:color="auto" w:fill="FFFFFF"/>
         </w:rPr>
-        <w:t>Конструктор класса RedoAction(View view) должен инициализировать поле view.</w:t>
+        <w:t>Класс TextEditMenuListener должен содержать поле View view.</w:t>
       </w:r>
       <w:r>
         <w:rPr>
@@ -13381,7 +14324,7 @@
           <w:szCs w:val="27"/>
           <w:shd w:val="clear" w:color="auto" w:fill="FFFFFF"/>
         </w:rPr>
-        <w:t>Метод actionPerformed(ActionEvent actionEvent) класса RedoAction должен вызывать метод redo() у представления.</w:t>
+        <w:t>Конструктор класса TextEditMenuListener(View view) должен инициализировать поле view.</w:t>
       </w:r>
       <w:r>
         <w:rPr>
@@ -13420,244 +14363,13 @@
           <w:szCs w:val="27"/>
           <w:shd w:val="clear" w:color="auto" w:fill="FFFFFF"/>
         </w:rPr>
-        <w:t>Класс UndoAction должен содержать поле View view.</w:t>
-      </w:r>
-      <w:r>
-        <w:rPr>
-          <w:rFonts w:ascii="Arial" w:eastAsia="Times New Roman" w:hAnsi="Arial" w:cs="Arial"/>
-          <w:color w:val="3D4351"/>
-          <w:sz w:val="27"/>
-          <w:szCs w:val="27"/>
-        </w:rPr>
-        <w:br/>
-      </w:r>
-      <w:r>
-        <w:rPr>
-          <w:rFonts w:ascii="Arial" w:eastAsia="Times New Roman" w:hAnsi="Arial" w:cs="Arial"/>
-          <w:color w:val="3D4351"/>
-          <w:sz w:val="27"/>
-          <w:szCs w:val="27"/>
-          <w:shd w:val="clear" w:color="auto" w:fill="FFFFFF"/>
-        </w:rPr>
-        <w:t>5.</w:t>
-      </w:r>
-      <w:r>
-        <w:rPr>
-          <w:rFonts w:ascii="Arial" w:eastAsia="Times New Roman" w:hAnsi="Arial" w:cs="Arial"/>
-          <w:color w:val="3D4351"/>
-          <w:sz w:val="27"/>
-          <w:szCs w:val="27"/>
-          <w:shd w:val="clear" w:color="auto" w:fill="FFFFFF"/>
-        </w:rPr>
-        <w:t> </w:t>
-      </w:r>
-      <w:r>
-        <w:rPr>
-          <w:rFonts w:ascii="Arial" w:eastAsia="Times New Roman" w:hAnsi="Arial" w:cs="Arial"/>
-          <w:color w:val="3D4351"/>
-          <w:sz w:val="27"/>
-          <w:szCs w:val="27"/>
-          <w:shd w:val="clear" w:color="auto" w:fill="FFFFFF"/>
-        </w:rPr>
-        <w:t>Конструктор класса UndoAction(View view) должен инициализировать поле view.</w:t>
-      </w:r>
-      <w:r>
-        <w:rPr>
-          <w:rFonts w:ascii="Arial" w:eastAsia="Times New Roman" w:hAnsi="Arial" w:cs="Arial"/>
-          <w:color w:val="3D4351"/>
-          <w:sz w:val="27"/>
-          <w:szCs w:val="27"/>
-        </w:rPr>
-        <w:br/>
-      </w:r>
-      <w:r>
-        <w:rPr>
-          <w:rFonts w:ascii="Arial" w:eastAsia="Times New Roman" w:hAnsi="Arial" w:cs="Arial"/>
-          <w:color w:val="3D4351"/>
-          <w:sz w:val="27"/>
-          <w:szCs w:val="27"/>
-          <w:shd w:val="clear" w:color="auto" w:fill="FFFFFF"/>
-        </w:rPr>
-        <w:t>6.</w:t>
-      </w:r>
-      <w:r>
-        <w:rPr>
-          <w:rFonts w:ascii="Arial" w:eastAsia="Times New Roman" w:hAnsi="Arial" w:cs="Arial"/>
-          <w:color w:val="3D4351"/>
-          <w:sz w:val="27"/>
-          <w:szCs w:val="27"/>
-          <w:shd w:val="clear" w:color="auto" w:fill="FFFFFF"/>
-        </w:rPr>
-        <w:t> </w:t>
-      </w:r>
-      <w:r>
-        <w:rPr>
-          <w:rFonts w:ascii="Arial" w:eastAsia="Times New Roman" w:hAnsi="Arial" w:cs="Arial"/>
-          <w:color w:val="3D4351"/>
-          <w:sz w:val="27"/>
-          <w:szCs w:val="27"/>
-          <w:shd w:val="clear" w:color="auto" w:fill="FFFFFF"/>
-        </w:rPr>
-        <w:t>Метод actionPerformed(ActionEvent actionEvent) класса UndoAction должен вызывать метод undo() у представления.</w:t>
-      </w:r>
-      <w:r>
-        <w:rPr>
-          <w:rFonts w:ascii="Arial" w:eastAsia="Times New Roman" w:hAnsi="Arial" w:cs="Arial"/>
-          <w:color w:val="3D4351"/>
-          <w:sz w:val="27"/>
-          <w:szCs w:val="27"/>
-        </w:rPr>
-        <w:br/>
-      </w:r>
-      <w:r>
-        <w:rPr>
-          <w:rFonts w:ascii="Arial" w:eastAsia="Times New Roman" w:hAnsi="Arial" w:cs="Arial"/>
-          <w:color w:val="3D4351"/>
-          <w:sz w:val="27"/>
-          <w:szCs w:val="27"/>
-          <w:shd w:val="clear" w:color="auto" w:fill="FFFFFF"/>
-        </w:rPr>
-        <w:t>7.</w:t>
-      </w:r>
-      <w:r>
-        <w:rPr>
-          <w:rFonts w:ascii="Arial" w:eastAsia="Times New Roman" w:hAnsi="Arial" w:cs="Arial"/>
-          <w:color w:val="3D4351"/>
-          <w:sz w:val="27"/>
-          <w:szCs w:val="27"/>
-          <w:shd w:val="clear" w:color="auto" w:fill="FFFFFF"/>
-        </w:rPr>
-        <w:t> </w:t>
-      </w:r>
-      <w:r>
-        <w:rPr>
-          <w:rFonts w:ascii="Arial" w:eastAsia="Times New Roman" w:hAnsi="Arial" w:cs="Arial"/>
-          <w:color w:val="3D4351"/>
-          <w:sz w:val="27"/>
-          <w:szCs w:val="27"/>
-          <w:shd w:val="clear" w:color="auto" w:fill="FFFFFF"/>
-        </w:rPr>
-        <w:t>Конструктор без параметров класса SubscriptAction должен вызывать конструктор суперкласса с параметром StyleConstants.Subscript.</w:t>
-      </w:r>
-      <w:r>
-        <w:rPr>
-          <w:rFonts w:ascii="Arial" w:eastAsia="Times New Roman" w:hAnsi="Arial" w:cs="Arial"/>
-          <w:color w:val="3D4351"/>
-          <w:sz w:val="27"/>
-          <w:szCs w:val="27"/>
-        </w:rPr>
-        <w:br/>
-      </w:r>
-      <w:r>
-        <w:rPr>
-          <w:rFonts w:ascii="Arial" w:eastAsia="Times New Roman" w:hAnsi="Arial" w:cs="Arial"/>
-          <w:color w:val="3D4351"/>
-          <w:sz w:val="27"/>
-          <w:szCs w:val="27"/>
-          <w:shd w:val="clear" w:color="auto" w:fill="FFFFFF"/>
-        </w:rPr>
-        <w:t>8.</w:t>
-      </w:r>
-      <w:r>
-        <w:rPr>
-          <w:rFonts w:ascii="Arial" w:eastAsia="Times New Roman" w:hAnsi="Arial" w:cs="Arial"/>
-          <w:color w:val="3D4351"/>
-          <w:sz w:val="27"/>
-          <w:szCs w:val="27"/>
-          <w:shd w:val="clear" w:color="auto" w:fill="FFFFFF"/>
-        </w:rPr>
-        <w:t> </w:t>
-      </w:r>
-      <w:r>
-        <w:rPr>
-          <w:rFonts w:ascii="Arial" w:eastAsia="Times New Roman" w:hAnsi="Arial" w:cs="Arial"/>
-          <w:color w:val="3D4351"/>
-          <w:sz w:val="27"/>
-          <w:szCs w:val="27"/>
-          <w:shd w:val="clear" w:color="auto" w:fill="FFFFFF"/>
-        </w:rPr>
-        <w:t>Метод actionPerformed(ActionEvent actionEvent) класса SubscriptAction должен использовать метод setSubscript у StyleConstants с параметрами: SimpleAttributeSet и !StyleConstants.isSubscript(mutableAttributeSet).</w:t>
-      </w:r>
-      <w:r>
-        <w:rPr>
-          <w:rFonts w:ascii="Arial" w:eastAsia="Times New Roman" w:hAnsi="Arial" w:cs="Arial"/>
-          <w:color w:val="3D4351"/>
-          <w:sz w:val="27"/>
-          <w:szCs w:val="27"/>
-        </w:rPr>
-        <w:br/>
-      </w:r>
-      <w:r>
-        <w:rPr>
-          <w:rFonts w:ascii="Arial" w:eastAsia="Times New Roman" w:hAnsi="Arial" w:cs="Arial"/>
-          <w:color w:val="3D4351"/>
-          <w:sz w:val="27"/>
-          <w:szCs w:val="27"/>
-          <w:shd w:val="clear" w:color="auto" w:fill="FFFFFF"/>
-        </w:rPr>
-        <w:t>9.</w:t>
-      </w:r>
-      <w:r>
-        <w:rPr>
-          <w:rFonts w:ascii="Arial" w:eastAsia="Times New Roman" w:hAnsi="Arial" w:cs="Arial"/>
-          <w:color w:val="3D4351"/>
-          <w:sz w:val="27"/>
-          <w:szCs w:val="27"/>
-          <w:shd w:val="clear" w:color="auto" w:fill="FFFFFF"/>
-        </w:rPr>
-        <w:t> </w:t>
-      </w:r>
-      <w:r>
-        <w:rPr>
-          <w:rFonts w:ascii="Arial" w:eastAsia="Times New Roman" w:hAnsi="Arial" w:cs="Arial"/>
-          <w:color w:val="3D4351"/>
-          <w:sz w:val="27"/>
-          <w:szCs w:val="27"/>
-          <w:shd w:val="clear" w:color="auto" w:fill="FFFFFF"/>
-        </w:rPr>
-        <w:t>Конструктор без параметров класса SuperscriptAction должен вызывать конструктор суперкласса с параметром StyleConstants.Superscript.</w:t>
-      </w:r>
-      <w:r>
-        <w:rPr>
-          <w:rFonts w:ascii="Arial" w:eastAsia="Times New Roman" w:hAnsi="Arial" w:cs="Arial"/>
-          <w:color w:val="3D4351"/>
-          <w:sz w:val="27"/>
-          <w:szCs w:val="27"/>
-        </w:rPr>
-        <w:br/>
-      </w:r>
-      <w:r>
-        <w:rPr>
-          <w:rFonts w:ascii="Arial" w:eastAsia="Times New Roman" w:hAnsi="Arial" w:cs="Arial"/>
-          <w:color w:val="3D4351"/>
-          <w:sz w:val="27"/>
-          <w:szCs w:val="27"/>
-          <w:shd w:val="clear" w:color="auto" w:fill="FFFFFF"/>
-        </w:rPr>
-        <w:t>10.</w:t>
-      </w:r>
-      <w:r>
-        <w:rPr>
-          <w:rFonts w:ascii="Arial" w:eastAsia="Times New Roman" w:hAnsi="Arial" w:cs="Arial"/>
-          <w:color w:val="3D4351"/>
-          <w:sz w:val="27"/>
-          <w:szCs w:val="27"/>
-          <w:shd w:val="clear" w:color="auto" w:fill="FFFFFF"/>
-        </w:rPr>
-        <w:t> </w:t>
-      </w:r>
-      <w:r>
-        <w:rPr>
-          <w:rFonts w:ascii="Arial" w:eastAsia="Times New Roman" w:hAnsi="Arial" w:cs="Arial"/>
-          <w:color w:val="3D4351"/>
-          <w:sz w:val="27"/>
-          <w:szCs w:val="27"/>
-          <w:shd w:val="clear" w:color="auto" w:fill="FFFFFF"/>
-        </w:rPr>
-        <w:t>Метод actionPerformed(ActionEvent actionEvent) класса SuperscriptAction должен использовать метод setSuperscript у StyleConstants с параметрами: SimpleAttributeSet и !StyleConstants.isSuperscript(mutableAttributeSet).</w:t>
+        <w:t>Метод menuSelected(MenuEvent menuEvent) класса TextEditMenuListener должен устанавливать доступность пунктов меню стиль, выравнивание, цвет и шрифт в зависимости от выбранной вкладки.</w:t>
       </w:r>
     </w:p>
-    <w:p/>
+    <w:p>
+      <w:bookmarkStart w:id="0" w:name="_GoBack"/>
+      <w:bookmarkEnd w:id="0"/>
+    </w:p>
     <w:sectPr>
       <w:pgSz w:w="11906" w:h="16838"/>
       <w:pgMar w:top="1134" w:right="850" w:bottom="1134" w:left="1701" w:header="708" w:footer="708" w:gutter="0"/>
@@ -14139,7 +14851,6 @@
     <w:name w:val="Normal (Web)"/>
     <w:basedOn w:val="a"/>
     <w:uiPriority w:val="99"/>
-    <w:semiHidden/>
     <w:unhideWhenUsed/>
     <w:rsid w:val="00357A25"/>
     <w:pPr>

</xml_diff>

<commit_message>
task3209 HTML Editor (14)
</commit_message>
<xml_diff>
--- a/JavaRushHomeWork/JavaRushTasks/3.JavaMultithreading/src/com/javarush/task/task32/task3209/HTML Editor.docx
+++ b/JavaRushHomeWork/JavaRushTasks/3.JavaMultithreading/src/com/javarush/task/task32/task3209/HTML Editor.docx
@@ -1,6 +1,6 @@
 
 <file path=word/document.xml><?xml version="1.0" encoding="utf-8"?>
-<w:document xmlns:wpc="http://schemas.microsoft.com/office/word/2010/wordprocessingCanvas" xmlns:mo="http://schemas.microsoft.com/office/mac/office/2008/main" xmlns:mc="http://schemas.openxmlformats.org/markup-compatibility/2006" xmlns:mv="urn:schemas-microsoft-com:mac:vml" xmlns:o="urn:schemas-microsoft-com:office:office" xmlns:r="http://schemas.openxmlformats.org/officeDocument/2006/relationships" xmlns:m="http://schemas.openxmlformats.org/officeDocument/2006/math" xmlns:v="urn:schemas-microsoft-com:vml" xmlns:wp14="http://schemas.microsoft.com/office/word/2010/wordprocessingDrawing" xmlns:wp="http://schemas.openxmlformats.org/drawingml/2006/wordprocessingDrawing" xmlns:w10="urn:schemas-microsoft-com:office:word" xmlns:w="http://schemas.openxmlformats.org/wordprocessingml/2006/main" xmlns:w14="http://schemas.microsoft.com/office/word/2010/wordml" xmlns:w15="http://schemas.microsoft.com/office/word/2012/wordml" xmlns:wpg="http://schemas.microsoft.com/office/word/2010/wordprocessingGroup" xmlns:wpi="http://schemas.microsoft.com/office/word/2010/wordprocessingInk" xmlns:wne="http://schemas.microsoft.com/office/word/2006/wordml" xmlns:wps="http://schemas.microsoft.com/office/word/2010/wordprocessingShape" mc:Ignorable="w14 w15 wp14">
+<w:document xmlns:wpc="http://schemas.microsoft.com/office/word/2010/wordprocessingCanvas" xmlns:mc="http://schemas.openxmlformats.org/markup-compatibility/2006" xmlns:o="urn:schemas-microsoft-com:office:office" xmlns:r="http://schemas.openxmlformats.org/officeDocument/2006/relationships" xmlns:m="http://schemas.openxmlformats.org/officeDocument/2006/math" xmlns:v="urn:schemas-microsoft-com:vml" xmlns:wp14="http://schemas.microsoft.com/office/word/2010/wordprocessingDrawing" xmlns:wp="http://schemas.openxmlformats.org/drawingml/2006/wordprocessingDrawing" xmlns:w10="urn:schemas-microsoft-com:office:word" xmlns:w="http://schemas.openxmlformats.org/wordprocessingml/2006/main" xmlns:w14="http://schemas.microsoft.com/office/word/2010/wordml" xmlns:wpg="http://schemas.microsoft.com/office/word/2010/wordprocessingGroup" xmlns:wpi="http://schemas.microsoft.com/office/word/2010/wordprocessingInk" xmlns:wne="http://schemas.microsoft.com/office/word/2006/wordml" xmlns:wps="http://schemas.microsoft.com/office/word/2010/wordprocessingShape" mc:Ignorable="w14 wp14">
   <w:body>
     <w:p>
       <w:pPr>
@@ -14367,6 +14367,495 @@
       </w:r>
     </w:p>
     <w:p>
+      <w:pPr>
+        <w:pStyle w:val="3"/>
+        <w:spacing w:before="300" w:beforeAutospacing="0" w:after="150" w:afterAutospacing="0"/>
+        <w:rPr>
+          <w:rFonts w:ascii="Arial" w:hAnsi="Arial" w:cs="Arial"/>
+          <w:color w:val="3D4351"/>
+          <w:sz w:val="32"/>
+          <w:szCs w:val="32"/>
+        </w:rPr>
+      </w:pPr>
+      <w:r>
+        <w:rPr>
+          <w:rFonts w:ascii="Arial" w:hAnsi="Arial" w:cs="Arial"/>
+          <w:color w:val="3D4351"/>
+          <w:sz w:val="32"/>
+          <w:szCs w:val="32"/>
+        </w:rPr>
+        <w:t>HTML Editor (14)</w:t>
+      </w:r>
+    </w:p>
+    <w:p>
+      <w:pPr>
+        <w:pStyle w:val="a3"/>
+        <w:spacing w:before="0" w:beforeAutospacing="0" w:after="150" w:afterAutospacing="0"/>
+        <w:rPr>
+          <w:rFonts w:ascii="Arial" w:hAnsi="Arial" w:cs="Arial"/>
+          <w:color w:val="3D4351"/>
+          <w:sz w:val="27"/>
+          <w:szCs w:val="27"/>
+        </w:rPr>
+      </w:pPr>
+      <w:r>
+        <w:rPr>
+          <w:rFonts w:ascii="Arial" w:hAnsi="Arial" w:cs="Arial"/>
+          <w:color w:val="3D4351"/>
+          <w:sz w:val="27"/>
+          <w:szCs w:val="27"/>
+        </w:rPr>
+        <w:t>14.1. Добавь в класс представления метод</w:t>
+      </w:r>
+      <w:r>
+        <w:rPr>
+          <w:rStyle w:val="apple-converted-space"/>
+          <w:rFonts w:ascii="Arial" w:hAnsi="Arial" w:cs="Arial"/>
+          <w:color w:val="3D4351"/>
+          <w:sz w:val="27"/>
+          <w:szCs w:val="27"/>
+        </w:rPr>
+        <w:t> </w:t>
+      </w:r>
+      <w:r>
+        <w:rPr>
+          <w:rFonts w:ascii="Arial" w:hAnsi="Arial" w:cs="Arial"/>
+          <w:color w:val="3D4351"/>
+          <w:sz w:val="27"/>
+          <w:szCs w:val="27"/>
+        </w:rPr>
+        <w:t>selectHtmlTab().</w:t>
+      </w:r>
+      <w:r>
+        <w:rPr>
+          <w:rStyle w:val="apple-converted-space"/>
+          <w:rFonts w:ascii="Arial" w:hAnsi="Arial" w:cs="Arial"/>
+          <w:color w:val="3D4351"/>
+          <w:sz w:val="27"/>
+          <w:szCs w:val="27"/>
+        </w:rPr>
+        <w:t> </w:t>
+      </w:r>
+      <w:r>
+        <w:rPr>
+          <w:rStyle w:val="a4"/>
+          <w:rFonts w:ascii="Arial" w:hAnsi="Arial" w:cs="Arial"/>
+          <w:b w:val="0"/>
+          <w:bCs w:val="0"/>
+          <w:color w:val="000000"/>
+          <w:sz w:val="27"/>
+          <w:szCs w:val="27"/>
+        </w:rPr>
+        <w:t>Он должен:</w:t>
+      </w:r>
+      <w:r>
+        <w:rPr>
+          <w:rFonts w:ascii="Arial" w:hAnsi="Arial" w:cs="Arial"/>
+          <w:color w:val="3D4351"/>
+          <w:sz w:val="27"/>
+          <w:szCs w:val="27"/>
+        </w:rPr>
+        <w:br/>
+        <w:t>14.1.1. Выбирать</w:t>
+      </w:r>
+      <w:r>
+        <w:rPr>
+          <w:rStyle w:val="apple-converted-space"/>
+          <w:rFonts w:ascii="Arial" w:hAnsi="Arial" w:cs="Arial"/>
+          <w:color w:val="3D4351"/>
+          <w:sz w:val="27"/>
+          <w:szCs w:val="27"/>
+        </w:rPr>
+        <w:t> </w:t>
+      </w:r>
+      <w:r>
+        <w:rPr>
+          <w:rStyle w:val="a4"/>
+          <w:rFonts w:ascii="Arial" w:hAnsi="Arial" w:cs="Arial"/>
+          <w:b w:val="0"/>
+          <w:bCs w:val="0"/>
+          <w:color w:val="000000"/>
+          <w:sz w:val="27"/>
+          <w:szCs w:val="27"/>
+        </w:rPr>
+        <w:t>html</w:t>
+      </w:r>
+      <w:r>
+        <w:rPr>
+          <w:rStyle w:val="apple-converted-space"/>
+          <w:rFonts w:ascii="Arial" w:hAnsi="Arial" w:cs="Arial"/>
+          <w:color w:val="3D4351"/>
+          <w:sz w:val="27"/>
+          <w:szCs w:val="27"/>
+        </w:rPr>
+        <w:t> </w:t>
+      </w:r>
+      <w:r>
+        <w:rPr>
+          <w:rFonts w:ascii="Arial" w:hAnsi="Arial" w:cs="Arial"/>
+          <w:color w:val="3D4351"/>
+          <w:sz w:val="27"/>
+          <w:szCs w:val="27"/>
+        </w:rPr>
+        <w:t>вкладку (</w:t>
+      </w:r>
+      <w:r>
+        <w:rPr>
+          <w:rStyle w:val="a5"/>
+          <w:rFonts w:ascii="Arial" w:hAnsi="Arial" w:cs="Arial"/>
+          <w:color w:val="3D4351"/>
+          <w:sz w:val="27"/>
+          <w:szCs w:val="27"/>
+        </w:rPr>
+        <w:t>переключаться на нее</w:t>
+      </w:r>
+      <w:r>
+        <w:rPr>
+          <w:rFonts w:ascii="Arial" w:hAnsi="Arial" w:cs="Arial"/>
+          <w:color w:val="3D4351"/>
+          <w:sz w:val="27"/>
+          <w:szCs w:val="27"/>
+        </w:rPr>
+        <w:t>).</w:t>
+      </w:r>
+      <w:r>
+        <w:rPr>
+          <w:rFonts w:ascii="Arial" w:hAnsi="Arial" w:cs="Arial"/>
+          <w:color w:val="3D4351"/>
+          <w:sz w:val="27"/>
+          <w:szCs w:val="27"/>
+        </w:rPr>
+        <w:br/>
+        <w:t>14.1.2. Сбрасывать все правки с помощью метода, который ты реализовал ранее.</w:t>
+      </w:r>
+      <w:r>
+        <w:rPr>
+          <w:rFonts w:ascii="Arial" w:hAnsi="Arial" w:cs="Arial"/>
+          <w:color w:val="3D4351"/>
+          <w:sz w:val="27"/>
+          <w:szCs w:val="27"/>
+        </w:rPr>
+        <w:br/>
+        <w:t>14.2. Добавь в класс контроллера геттер для модели, в нашем случае это поле</w:t>
+      </w:r>
+      <w:r>
+        <w:rPr>
+          <w:rStyle w:val="apple-converted-space"/>
+          <w:rFonts w:ascii="Arial" w:hAnsi="Arial" w:cs="Arial"/>
+          <w:color w:val="3D4351"/>
+          <w:sz w:val="27"/>
+          <w:szCs w:val="27"/>
+        </w:rPr>
+        <w:t> </w:t>
+      </w:r>
+      <w:r>
+        <w:rPr>
+          <w:rStyle w:val="a4"/>
+          <w:rFonts w:ascii="Arial" w:hAnsi="Arial" w:cs="Arial"/>
+          <w:b w:val="0"/>
+          <w:bCs w:val="0"/>
+          <w:color w:val="000000"/>
+          <w:sz w:val="27"/>
+          <w:szCs w:val="27"/>
+        </w:rPr>
+        <w:t>document</w:t>
+      </w:r>
+      <w:r>
+        <w:rPr>
+          <w:rFonts w:ascii="Arial" w:hAnsi="Arial" w:cs="Arial"/>
+          <w:color w:val="3D4351"/>
+          <w:sz w:val="27"/>
+          <w:szCs w:val="27"/>
+        </w:rPr>
+        <w:t>.</w:t>
+      </w:r>
+      <w:r>
+        <w:rPr>
+          <w:rFonts w:ascii="Arial" w:hAnsi="Arial" w:cs="Arial"/>
+          <w:color w:val="3D4351"/>
+          <w:sz w:val="27"/>
+          <w:szCs w:val="27"/>
+        </w:rPr>
+        <w:br/>
+        <w:t>14.3. Добавь в представление метод</w:t>
+      </w:r>
+      <w:r>
+        <w:rPr>
+          <w:rStyle w:val="apple-converted-space"/>
+          <w:rFonts w:ascii="Arial" w:hAnsi="Arial" w:cs="Arial"/>
+          <w:color w:val="3D4351"/>
+          <w:sz w:val="27"/>
+          <w:szCs w:val="27"/>
+        </w:rPr>
+        <w:t> </w:t>
+      </w:r>
+      <w:r>
+        <w:rPr>
+          <w:rFonts w:ascii="Arial" w:hAnsi="Arial" w:cs="Arial"/>
+          <w:color w:val="3D4351"/>
+          <w:sz w:val="27"/>
+          <w:szCs w:val="27"/>
+        </w:rPr>
+        <w:t>update(), который должен получать документ у контроллера и устанавливать его в панель редактирования</w:t>
+      </w:r>
+      <w:r>
+        <w:rPr>
+          <w:rStyle w:val="apple-converted-space"/>
+          <w:rFonts w:ascii="Arial" w:hAnsi="Arial" w:cs="Arial"/>
+          <w:color w:val="3D4351"/>
+          <w:sz w:val="27"/>
+          <w:szCs w:val="27"/>
+        </w:rPr>
+        <w:t> </w:t>
+      </w:r>
+      <w:r>
+        <w:rPr>
+          <w:rStyle w:val="a4"/>
+          <w:rFonts w:ascii="Arial" w:hAnsi="Arial" w:cs="Arial"/>
+          <w:b w:val="0"/>
+          <w:bCs w:val="0"/>
+          <w:color w:val="000000"/>
+          <w:sz w:val="27"/>
+          <w:szCs w:val="27"/>
+        </w:rPr>
+        <w:t>htmlTextPane</w:t>
+      </w:r>
+      <w:r>
+        <w:rPr>
+          <w:rFonts w:ascii="Arial" w:hAnsi="Arial" w:cs="Arial"/>
+          <w:color w:val="3D4351"/>
+          <w:sz w:val="27"/>
+          <w:szCs w:val="27"/>
+        </w:rPr>
+        <w:t>.</w:t>
+      </w:r>
+      <w:r>
+        <w:rPr>
+          <w:rFonts w:ascii="Arial" w:hAnsi="Arial" w:cs="Arial"/>
+          <w:color w:val="3D4351"/>
+          <w:sz w:val="27"/>
+          <w:szCs w:val="27"/>
+        </w:rPr>
+        <w:br/>
+        <w:t>14.4. Добавь в представление метод</w:t>
+      </w:r>
+      <w:r>
+        <w:rPr>
+          <w:rStyle w:val="apple-converted-space"/>
+          <w:rFonts w:ascii="Arial" w:hAnsi="Arial" w:cs="Arial"/>
+          <w:color w:val="3D4351"/>
+          <w:sz w:val="27"/>
+          <w:szCs w:val="27"/>
+        </w:rPr>
+        <w:t> </w:t>
+      </w:r>
+      <w:r>
+        <w:rPr>
+          <w:rFonts w:ascii="Arial" w:hAnsi="Arial" w:cs="Arial"/>
+          <w:color w:val="3D4351"/>
+          <w:sz w:val="27"/>
+          <w:szCs w:val="27"/>
+        </w:rPr>
+        <w:t>showAbout(), который должен показывать диалоговое окно с информацией о программе. Информацию придумай сам, а вот тип сообщения должен быть</w:t>
+      </w:r>
+      <w:r>
+        <w:rPr>
+          <w:rStyle w:val="apple-converted-space"/>
+          <w:rFonts w:ascii="Arial" w:hAnsi="Arial" w:cs="Arial"/>
+          <w:color w:val="3D4351"/>
+          <w:sz w:val="27"/>
+          <w:szCs w:val="27"/>
+        </w:rPr>
+        <w:t> </w:t>
+      </w:r>
+      <w:r>
+        <w:rPr>
+          <w:rStyle w:val="text-neon"/>
+          <w:rFonts w:ascii="Arial" w:hAnsi="Arial" w:cs="Arial"/>
+          <w:color w:val="000000"/>
+          <w:sz w:val="27"/>
+          <w:szCs w:val="27"/>
+        </w:rPr>
+        <w:t>JOptionPane.INFORMATION_MESSAGE</w:t>
+      </w:r>
+      <w:r>
+        <w:rPr>
+          <w:rFonts w:ascii="Arial" w:hAnsi="Arial" w:cs="Arial"/>
+          <w:color w:val="3D4351"/>
+          <w:sz w:val="27"/>
+          <w:szCs w:val="27"/>
+        </w:rPr>
+        <w:t>.</w:t>
+      </w:r>
+    </w:p>
+    <w:p>
+      <w:r>
+        <w:rPr>
+          <w:rFonts w:ascii="Arial" w:hAnsi="Arial" w:cs="Arial"/>
+          <w:color w:val="3D4351"/>
+          <w:sz w:val="27"/>
+          <w:szCs w:val="27"/>
+        </w:rPr>
+        <w:br/>
+        <w:t>Требования:</w:t>
+      </w:r>
+      <w:r>
+        <w:rPr>
+          <w:rFonts w:ascii="Arial" w:hAnsi="Arial" w:cs="Arial"/>
+          <w:color w:val="3D4351"/>
+          <w:sz w:val="27"/>
+          <w:szCs w:val="27"/>
+        </w:rPr>
+        <w:br/>
+      </w:r>
+      <w:r>
+        <w:rPr>
+          <w:rFonts w:ascii="Arial" w:hAnsi="Arial" w:cs="Arial"/>
+          <w:color w:val="3D4351"/>
+          <w:sz w:val="27"/>
+          <w:szCs w:val="27"/>
+          <w:shd w:val="clear" w:color="auto" w:fill="FFFFFF"/>
+        </w:rPr>
+        <w:t>1.</w:t>
+      </w:r>
+      <w:r>
+        <w:rPr>
+          <w:rFonts w:ascii="Arial" w:hAnsi="Arial" w:cs="Arial"/>
+          <w:color w:val="3D4351"/>
+          <w:sz w:val="27"/>
+          <w:szCs w:val="27"/>
+          <w:shd w:val="clear" w:color="auto" w:fill="FFFFFF"/>
+        </w:rPr>
+        <w:t> </w:t>
+      </w:r>
+      <w:r>
+        <w:rPr>
+          <w:rFonts w:ascii="Arial" w:hAnsi="Arial" w:cs="Arial"/>
+          <w:color w:val="3D4351"/>
+          <w:sz w:val="27"/>
+          <w:szCs w:val="27"/>
+          <w:shd w:val="clear" w:color="auto" w:fill="FFFFFF"/>
+        </w:rPr>
+        <w:t>Класс View должен содержать публичный метод selectHtmlTab(), который должен выбирать вкладку и сбрасывать все правки.</w:t>
+      </w:r>
+      <w:r>
+        <w:rPr>
+          <w:rFonts w:ascii="Arial" w:hAnsi="Arial" w:cs="Arial"/>
+          <w:color w:val="3D4351"/>
+          <w:sz w:val="27"/>
+          <w:szCs w:val="27"/>
+        </w:rPr>
+        <w:br/>
+      </w:r>
+      <w:r>
+        <w:rPr>
+          <w:rFonts w:ascii="Arial" w:hAnsi="Arial" w:cs="Arial"/>
+          <w:color w:val="3D4351"/>
+          <w:sz w:val="27"/>
+          <w:szCs w:val="27"/>
+          <w:shd w:val="clear" w:color="auto" w:fill="FFFFFF"/>
+        </w:rPr>
+        <w:t>2.</w:t>
+      </w:r>
+      <w:r>
+        <w:rPr>
+          <w:rFonts w:ascii="Arial" w:hAnsi="Arial" w:cs="Arial"/>
+          <w:color w:val="3D4351"/>
+          <w:sz w:val="27"/>
+          <w:szCs w:val="27"/>
+          <w:shd w:val="clear" w:color="auto" w:fill="FFFFFF"/>
+        </w:rPr>
+        <w:t> </w:t>
+      </w:r>
+      <w:r>
+        <w:rPr>
+          <w:rFonts w:ascii="Arial" w:hAnsi="Arial" w:cs="Arial"/>
+          <w:color w:val="3D4351"/>
+          <w:sz w:val="27"/>
+          <w:szCs w:val="27"/>
+          <w:shd w:val="clear" w:color="auto" w:fill="FFFFFF"/>
+        </w:rPr>
+        <w:t>Класс Controller должен содержать геттер для поля document.</w:t>
+      </w:r>
+      <w:r>
+        <w:rPr>
+          <w:rFonts w:ascii="Arial" w:hAnsi="Arial" w:cs="Arial"/>
+          <w:color w:val="3D4351"/>
+          <w:sz w:val="27"/>
+          <w:szCs w:val="27"/>
+        </w:rPr>
+        <w:br/>
+      </w:r>
+      <w:r>
+        <w:rPr>
+          <w:rFonts w:ascii="Arial" w:hAnsi="Arial" w:cs="Arial"/>
+          <w:color w:val="3D4351"/>
+          <w:sz w:val="27"/>
+          <w:szCs w:val="27"/>
+          <w:shd w:val="clear" w:color="auto" w:fill="FFFFFF"/>
+        </w:rPr>
+        <w:t>3.</w:t>
+      </w:r>
+      <w:r>
+        <w:rPr>
+          <w:rFonts w:ascii="Arial" w:hAnsi="Arial" w:cs="Arial"/>
+          <w:color w:val="3D4351"/>
+          <w:sz w:val="27"/>
+          <w:szCs w:val="27"/>
+          <w:shd w:val="clear" w:color="auto" w:fill="FFFFFF"/>
+        </w:rPr>
+        <w:t> </w:t>
+      </w:r>
+      <w:r>
+        <w:rPr>
+          <w:rFonts w:ascii="Arial" w:hAnsi="Arial" w:cs="Arial"/>
+          <w:color w:val="3D4351"/>
+          <w:sz w:val="27"/>
+          <w:szCs w:val="27"/>
+          <w:shd w:val="clear" w:color="auto" w:fill="FFFFFF"/>
+        </w:rPr>
+        <w:t>Класс View должен содержать публичный метод update(), который должен устанавливать документ в панель редактирования.</w:t>
+      </w:r>
+      <w:r>
+        <w:rPr>
+          <w:rFonts w:ascii="Arial" w:hAnsi="Arial" w:cs="Arial"/>
+          <w:color w:val="3D4351"/>
+          <w:sz w:val="27"/>
+          <w:szCs w:val="27"/>
+        </w:rPr>
+        <w:br/>
+      </w:r>
+      <w:r>
+        <w:rPr>
+          <w:rFonts w:ascii="Arial" w:hAnsi="Arial" w:cs="Arial"/>
+          <w:color w:val="3D4351"/>
+          <w:sz w:val="27"/>
+          <w:szCs w:val="27"/>
+          <w:shd w:val="clear" w:color="auto" w:fill="FFFFFF"/>
+        </w:rPr>
+        <w:lastRenderedPageBreak/>
+        <w:t>4.</w:t>
+      </w:r>
+      <w:r>
+        <w:rPr>
+          <w:rFonts w:ascii="Arial" w:hAnsi="Arial" w:cs="Arial"/>
+          <w:color w:val="3D4351"/>
+          <w:sz w:val="27"/>
+          <w:szCs w:val="27"/>
+          <w:shd w:val="clear" w:color="auto" w:fill="FFFFFF"/>
+        </w:rPr>
+        <w:t> </w:t>
+      </w:r>
+      <w:r>
+        <w:rPr>
+          <w:rFonts w:ascii="Arial" w:hAnsi="Arial" w:cs="Arial"/>
+          <w:color w:val="3D4351"/>
+          <w:sz w:val="27"/>
+          <w:szCs w:val="27"/>
+          <w:shd w:val="clear" w:color="auto" w:fill="FFFFFF"/>
+        </w:rPr>
+        <w:t>Класс View должен содержать публичный метод showAbout(), который должен показывать диалоговое окно с информацией о программе.</w:t>
+      </w:r>
       <w:bookmarkStart w:id="0" w:name="_GoBack"/>
       <w:bookmarkEnd w:id="0"/>
     </w:p>
@@ -14381,7 +14870,7 @@
 </file>
 
 <file path=word/styles.xml><?xml version="1.0" encoding="utf-8"?>
-<w:styles xmlns:mc="http://schemas.openxmlformats.org/markup-compatibility/2006" xmlns:r="http://schemas.openxmlformats.org/officeDocument/2006/relationships" xmlns:w="http://schemas.openxmlformats.org/wordprocessingml/2006/main" xmlns:w14="http://schemas.microsoft.com/office/word/2010/wordml" xmlns:w15="http://schemas.microsoft.com/office/word/2012/wordml" mc:Ignorable="w14 w15">
+<w:styles xmlns:mc="http://schemas.openxmlformats.org/markup-compatibility/2006" xmlns:r="http://schemas.openxmlformats.org/officeDocument/2006/relationships" xmlns:w="http://schemas.openxmlformats.org/wordprocessingml/2006/main" xmlns:w14="http://schemas.microsoft.com/office/word/2010/wordml" mc:Ignorable="w14">
   <w:docDefaults>
     <w:rPrDefault>
       <w:rPr>
@@ -14397,389 +14886,144 @@
       </w:pPr>
     </w:pPrDefault>
   </w:docDefaults>
-  <w:latentStyles w:defLockedState="0" w:defUIPriority="99" w:defSemiHidden="0" w:defUnhideWhenUsed="0" w:defQFormat="0" w:count="382">
-    <w:lsdException w:name="Normal" w:uiPriority="0" w:qFormat="1"/>
-    <w:lsdException w:name="heading 1" w:uiPriority="9" w:qFormat="1"/>
-    <w:lsdException w:name="heading 2" w:semiHidden="1" w:uiPriority="9" w:unhideWhenUsed="1" w:qFormat="1"/>
-    <w:lsdException w:name="heading 3" w:semiHidden="1" w:uiPriority="9" w:unhideWhenUsed="1" w:qFormat="1"/>
-    <w:lsdException w:name="heading 4" w:semiHidden="1" w:uiPriority="9" w:unhideWhenUsed="1" w:qFormat="1"/>
-    <w:lsdException w:name="heading 5" w:semiHidden="1" w:uiPriority="9" w:unhideWhenUsed="1" w:qFormat="1"/>
-    <w:lsdException w:name="heading 6" w:semiHidden="1" w:uiPriority="9" w:unhideWhenUsed="1" w:qFormat="1"/>
-    <w:lsdException w:name="heading 7" w:semiHidden="1" w:uiPriority="9" w:unhideWhenUsed="1" w:qFormat="1"/>
-    <w:lsdException w:name="heading 8" w:semiHidden="1" w:uiPriority="9" w:unhideWhenUsed="1" w:qFormat="1"/>
-    <w:lsdException w:name="heading 9" w:semiHidden="1" w:uiPriority="9" w:unhideWhenUsed="1" w:qFormat="1"/>
-    <w:lsdException w:name="index 1" w:semiHidden="1" w:unhideWhenUsed="1"/>
-    <w:lsdException w:name="index 2" w:semiHidden="1" w:unhideWhenUsed="1"/>
-    <w:lsdException w:name="index 3" w:semiHidden="1" w:unhideWhenUsed="1"/>
-    <w:lsdException w:name="index 4" w:semiHidden="1" w:unhideWhenUsed="1"/>
-    <w:lsdException w:name="index 5" w:semiHidden="1" w:unhideWhenUsed="1"/>
-    <w:lsdException w:name="index 6" w:semiHidden="1" w:unhideWhenUsed="1"/>
-    <w:lsdException w:name="index 7" w:semiHidden="1" w:unhideWhenUsed="1"/>
-    <w:lsdException w:name="index 8" w:semiHidden="1" w:unhideWhenUsed="1"/>
-    <w:lsdException w:name="index 9" w:semiHidden="1" w:unhideWhenUsed="1"/>
-    <w:lsdException w:name="toc 1" w:semiHidden="1" w:uiPriority="39" w:unhideWhenUsed="1"/>
-    <w:lsdException w:name="toc 2" w:semiHidden="1" w:uiPriority="39" w:unhideWhenUsed="1"/>
-    <w:lsdException w:name="toc 3" w:semiHidden="1" w:uiPriority="39" w:unhideWhenUsed="1"/>
-    <w:lsdException w:name="toc 4" w:semiHidden="1" w:uiPriority="39" w:unhideWhenUsed="1"/>
-    <w:lsdException w:name="toc 5" w:semiHidden="1" w:uiPriority="39" w:unhideWhenUsed="1"/>
-    <w:lsdException w:name="toc 6" w:semiHidden="1" w:uiPriority="39" w:unhideWhenUsed="1"/>
-    <w:lsdException w:name="toc 7" w:semiHidden="1" w:uiPriority="39" w:unhideWhenUsed="1"/>
-    <w:lsdException w:name="toc 8" w:semiHidden="1" w:uiPriority="39" w:unhideWhenUsed="1"/>
-    <w:lsdException w:name="toc 9" w:semiHidden="1" w:uiPriority="39" w:unhideWhenUsed="1"/>
-    <w:lsdException w:name="Normal Indent" w:semiHidden="1" w:unhideWhenUsed="1"/>
-    <w:lsdException w:name="footnote text" w:semiHidden="1" w:unhideWhenUsed="1"/>
-    <w:lsdException w:name="annotation text" w:semiHidden="1" w:unhideWhenUsed="1"/>
-    <w:lsdException w:name="header" w:semiHidden="1" w:unhideWhenUsed="1"/>
-    <w:lsdException w:name="footer" w:semiHidden="1" w:unhideWhenUsed="1"/>
-    <w:lsdException w:name="index heading" w:semiHidden="1" w:unhideWhenUsed="1"/>
-    <w:lsdException w:name="caption" w:semiHidden="1" w:uiPriority="35" w:unhideWhenUsed="1" w:qFormat="1"/>
-    <w:lsdException w:name="table of figures" w:semiHidden="1" w:unhideWhenUsed="1"/>
-    <w:lsdException w:name="envelope address" w:semiHidden="1" w:unhideWhenUsed="1"/>
-    <w:lsdException w:name="envelope return" w:semiHidden="1" w:unhideWhenUsed="1"/>
-    <w:lsdException w:name="footnote reference" w:semiHidden="1" w:unhideWhenUsed="1"/>
-    <w:lsdException w:name="annotation reference" w:semiHidden="1" w:unhideWhenUsed="1"/>
-    <w:lsdException w:name="line number" w:semiHidden="1" w:unhideWhenUsed="1"/>
-    <w:lsdException w:name="page number" w:semiHidden="1" w:unhideWhenUsed="1"/>
-    <w:lsdException w:name="endnote reference" w:semiHidden="1" w:unhideWhenUsed="1"/>
-    <w:lsdException w:name="endnote text" w:semiHidden="1" w:unhideWhenUsed="1"/>
-    <w:lsdException w:name="table of authorities" w:semiHidden="1" w:unhideWhenUsed="1"/>
-    <w:lsdException w:name="macro" w:semiHidden="1" w:unhideWhenUsed="1"/>
-    <w:lsdException w:name="toa heading" w:semiHidden="1" w:unhideWhenUsed="1"/>
-    <w:lsdException w:name="List" w:semiHidden="1" w:unhideWhenUsed="1"/>
-    <w:lsdException w:name="List Bullet" w:semiHidden="1" w:unhideWhenUsed="1"/>
-    <w:lsdException w:name="List Number" w:semiHidden="1" w:unhideWhenUsed="1"/>
-    <w:lsdException w:name="List 2" w:semiHidden="1" w:unhideWhenUsed="1"/>
-    <w:lsdException w:name="List 3" w:semiHidden="1" w:unhideWhenUsed="1"/>
-    <w:lsdException w:name="List 4" w:semiHidden="1" w:unhideWhenUsed="1"/>
-    <w:lsdException w:name="List 5" w:semiHidden="1" w:unhideWhenUsed="1"/>
-    <w:lsdException w:name="List Bullet 2" w:semiHidden="1" w:unhideWhenUsed="1"/>
-    <w:lsdException w:name="List Bullet 3" w:semiHidden="1" w:unhideWhenUsed="1"/>
-    <w:lsdException w:name="List Bullet 4" w:semiHidden="1" w:unhideWhenUsed="1"/>
-    <w:lsdException w:name="List Bullet 5" w:semiHidden="1" w:unhideWhenUsed="1"/>
-    <w:lsdException w:name="List Number 2" w:semiHidden="1" w:unhideWhenUsed="1"/>
-    <w:lsdException w:name="List Number 3" w:semiHidden="1" w:unhideWhenUsed="1"/>
-    <w:lsdException w:name="List Number 4" w:semiHidden="1" w:unhideWhenUsed="1"/>
-    <w:lsdException w:name="List Number 5" w:semiHidden="1" w:unhideWhenUsed="1"/>
-    <w:lsdException w:name="Title" w:uiPriority="10" w:qFormat="1"/>
-    <w:lsdException w:name="Closing" w:semiHidden="1" w:unhideWhenUsed="1"/>
-    <w:lsdException w:name="Signature" w:semiHidden="1" w:unhideWhenUsed="1"/>
-    <w:lsdException w:name="Default Paragraph Font" w:semiHidden="1" w:uiPriority="1" w:unhideWhenUsed="1"/>
-    <w:lsdException w:name="Body Text" w:semiHidden="1" w:unhideWhenUsed="1"/>
-    <w:lsdException w:name="Body Text Indent" w:semiHidden="1" w:unhideWhenUsed="1"/>
-    <w:lsdException w:name="List Continue" w:semiHidden="1" w:unhideWhenUsed="1"/>
-    <w:lsdException w:name="List Continue 2" w:semiHidden="1" w:unhideWhenUsed="1"/>
-    <w:lsdException w:name="List Continue 3" w:semiHidden="1" w:unhideWhenUsed="1"/>
-    <w:lsdException w:name="List Continue 4" w:semiHidden="1" w:unhideWhenUsed="1"/>
-    <w:lsdException w:name="List Continue 5" w:semiHidden="1" w:unhideWhenUsed="1"/>
-    <w:lsdException w:name="Message Header" w:semiHidden="1" w:unhideWhenUsed="1"/>
-    <w:lsdException w:name="Subtitle" w:uiPriority="11" w:qFormat="1"/>
-    <w:lsdException w:name="Salutation" w:semiHidden="1" w:unhideWhenUsed="1"/>
-    <w:lsdException w:name="Date" w:semiHidden="1" w:unhideWhenUsed="1"/>
-    <w:lsdException w:name="Body Text First Indent" w:semiHidden="1" w:unhideWhenUsed="1"/>
-    <w:lsdException w:name="Body Text First Indent 2" w:semiHidden="1" w:unhideWhenUsed="1"/>
-    <w:lsdException w:name="Note Heading" w:semiHidden="1" w:unhideWhenUsed="1"/>
-    <w:lsdException w:name="Body Text 2" w:semiHidden="1" w:unhideWhenUsed="1"/>
-    <w:lsdException w:name="Body Text 3" w:semiHidden="1" w:unhideWhenUsed="1"/>
-    <w:lsdException w:name="Body Text Indent 2" w:semiHidden="1" w:unhideWhenUsed="1"/>
-    <w:lsdException w:name="Body Text Indent 3" w:semiHidden="1" w:unhideWhenUsed="1"/>
-    <w:lsdException w:name="Block Text" w:semiHidden="1" w:unhideWhenUsed="1"/>
-    <w:lsdException w:name="Hyperlink" w:semiHidden="1" w:unhideWhenUsed="1"/>
-    <w:lsdException w:name="FollowedHyperlink" w:semiHidden="1" w:unhideWhenUsed="1"/>
-    <w:lsdException w:name="Strong" w:uiPriority="22" w:qFormat="1"/>
-    <w:lsdException w:name="Emphasis" w:uiPriority="20" w:qFormat="1"/>
-    <w:lsdException w:name="Document Map" w:semiHidden="1" w:unhideWhenUsed="1"/>
-    <w:lsdException w:name="Plain Text" w:semiHidden="1" w:unhideWhenUsed="1"/>
-    <w:lsdException w:name="E-mail Signature" w:semiHidden="1" w:unhideWhenUsed="1"/>
-    <w:lsdException w:name="HTML Top of Form" w:semiHidden="1" w:unhideWhenUsed="1"/>
-    <w:lsdException w:name="HTML Bottom of Form" w:semiHidden="1" w:unhideWhenUsed="1"/>
-    <w:lsdException w:name="Normal (Web)" w:semiHidden="1" w:unhideWhenUsed="1"/>
-    <w:lsdException w:name="HTML Acronym" w:semiHidden="1" w:unhideWhenUsed="1"/>
-    <w:lsdException w:name="HTML Address" w:semiHidden="1" w:unhideWhenUsed="1"/>
-    <w:lsdException w:name="HTML Cite" w:semiHidden="1" w:unhideWhenUsed="1"/>
-    <w:lsdException w:name="HTML Code" w:semiHidden="1" w:unhideWhenUsed="1"/>
-    <w:lsdException w:name="HTML Definition" w:semiHidden="1" w:unhideWhenUsed="1"/>
-    <w:lsdException w:name="HTML Keyboard" w:semiHidden="1" w:unhideWhenUsed="1"/>
-    <w:lsdException w:name="HTML Preformatted" w:semiHidden="1" w:unhideWhenUsed="1"/>
-    <w:lsdException w:name="HTML Sample" w:semiHidden="1" w:unhideWhenUsed="1"/>
-    <w:lsdException w:name="HTML Typewriter" w:semiHidden="1" w:unhideWhenUsed="1"/>
-    <w:lsdException w:name="HTML Variable" w:semiHidden="1" w:unhideWhenUsed="1"/>
-    <w:lsdException w:name="Normal Table" w:semiHidden="1" w:unhideWhenUsed="1"/>
-    <w:lsdException w:name="annotation subject" w:semiHidden="1" w:unhideWhenUsed="1"/>
-    <w:lsdException w:name="No List" w:semiHidden="1" w:unhideWhenUsed="1"/>
-    <w:lsdException w:name="Outline List 1" w:semiHidden="1" w:unhideWhenUsed="1"/>
-    <w:lsdException w:name="Outline List 2" w:semiHidden="1" w:unhideWhenUsed="1"/>
-    <w:lsdException w:name="Outline List 3" w:semiHidden="1" w:unhideWhenUsed="1"/>
-    <w:lsdException w:name="Table Simple 1" w:semiHidden="1" w:unhideWhenUsed="1"/>
-    <w:lsdException w:name="Table Simple 2" w:semiHidden="1" w:unhideWhenUsed="1"/>
-    <w:lsdException w:name="Table Simple 3" w:semiHidden="1" w:unhideWhenUsed="1"/>
-    <w:lsdException w:name="Table Classic 1" w:semiHidden="1" w:unhideWhenUsed="1"/>
-    <w:lsdException w:name="Table Classic 2" w:semiHidden="1" w:unhideWhenUsed="1"/>
-    <w:lsdException w:name="Table Classic 3" w:semiHidden="1" w:unhideWhenUsed="1"/>
-    <w:lsdException w:name="Table Classic 4" w:semiHidden="1" w:unhideWhenUsed="1"/>
-    <w:lsdException w:name="Table Colorful 1" w:semiHidden="1" w:unhideWhenUsed="1"/>
-    <w:lsdException w:name="Table Colorful 2" w:semiHidden="1" w:unhideWhenUsed="1"/>
-    <w:lsdException w:name="Table Colorful 3" w:semiHidden="1" w:unhideWhenUsed="1"/>
-    <w:lsdException w:name="Table Columns 1" w:semiHidden="1" w:unhideWhenUsed="1"/>
-    <w:lsdException w:name="Table Columns 2" w:semiHidden="1" w:unhideWhenUsed="1"/>
-    <w:lsdException w:name="Table Columns 3" w:semiHidden="1" w:unhideWhenUsed="1"/>
-    <w:lsdException w:name="Table Columns 4" w:semiHidden="1" w:unhideWhenUsed="1"/>
-    <w:lsdException w:name="Table Columns 5" w:semiHidden="1" w:unhideWhenUsed="1"/>
-    <w:lsdException w:name="Table Grid 1" w:semiHidden="1" w:unhideWhenUsed="1"/>
-    <w:lsdException w:name="Table Grid 2" w:semiHidden="1" w:unhideWhenUsed="1"/>
-    <w:lsdException w:name="Table Grid 3" w:semiHidden="1" w:unhideWhenUsed="1"/>
-    <w:lsdException w:name="Table Grid 4" w:semiHidden="1" w:unhideWhenUsed="1"/>
-    <w:lsdException w:name="Table Grid 5" w:semiHidden="1" w:unhideWhenUsed="1"/>
-    <w:lsdException w:name="Table Grid 6" w:semiHidden="1" w:unhideWhenUsed="1"/>
-    <w:lsdException w:name="Table Grid 7" w:semiHidden="1" w:unhideWhenUsed="1"/>
-    <w:lsdException w:name="Table Grid 8" w:semiHidden="1" w:unhideWhenUsed="1"/>
-    <w:lsdException w:name="Table List 1" w:semiHidden="1" w:unhideWhenUsed="1"/>
-    <w:lsdException w:name="Table List 2" w:semiHidden="1" w:unhideWhenUsed="1"/>
-    <w:lsdException w:name="Table List 3" w:semiHidden="1" w:unhideWhenUsed="1"/>
-    <w:lsdException w:name="Table List 4" w:semiHidden="1" w:unhideWhenUsed="1"/>
-    <w:lsdException w:name="Table List 5" w:semiHidden="1" w:unhideWhenUsed="1"/>
-    <w:lsdException w:name="Table List 6" w:semiHidden="1" w:unhideWhenUsed="1"/>
-    <w:lsdException w:name="Table List 7" w:semiHidden="1" w:unhideWhenUsed="1"/>
-    <w:lsdException w:name="Table List 8" w:semiHidden="1" w:unhideWhenUsed="1"/>
-    <w:lsdException w:name="Table 3D effects 1" w:semiHidden="1" w:unhideWhenUsed="1"/>
-    <w:lsdException w:name="Table 3D effects 2" w:semiHidden="1" w:unhideWhenUsed="1"/>
-    <w:lsdException w:name="Table 3D effects 3" w:semiHidden="1" w:unhideWhenUsed="1"/>
-    <w:lsdException w:name="Table Contemporary" w:semiHidden="1" w:unhideWhenUsed="1"/>
-    <w:lsdException w:name="Table Elegant" w:semiHidden="1" w:unhideWhenUsed="1"/>
-    <w:lsdException w:name="Table Professional" w:semiHidden="1" w:unhideWhenUsed="1"/>
-    <w:lsdException w:name="Table Subtle 1" w:semiHidden="1" w:unhideWhenUsed="1"/>
-    <w:lsdException w:name="Table Subtle 2" w:semiHidden="1" w:unhideWhenUsed="1"/>
-    <w:lsdException w:name="Table Web 1" w:semiHidden="1" w:unhideWhenUsed="1"/>
-    <w:lsdException w:name="Table Web 2" w:semiHidden="1" w:unhideWhenUsed="1"/>
-    <w:lsdException w:name="Table Web 3" w:semiHidden="1" w:unhideWhenUsed="1"/>
-    <w:lsdException w:name="Balloon Text" w:semiHidden="1" w:unhideWhenUsed="1"/>
-    <w:lsdException w:name="Table Grid" w:uiPriority="59"/>
-    <w:lsdException w:name="Table Theme" w:semiHidden="1" w:unhideWhenUsed="1"/>
-    <w:lsdException w:name="Note Level 1" w:semiHidden="1" w:unhideWhenUsed="1"/>
-    <w:lsdException w:name="Note Level 2" w:semiHidden="1" w:unhideWhenUsed="1"/>
-    <w:lsdException w:name="Note Level 3" w:semiHidden="1" w:unhideWhenUsed="1"/>
-    <w:lsdException w:name="Note Level 4" w:semiHidden="1" w:unhideWhenUsed="1"/>
-    <w:lsdException w:name="Note Level 5" w:semiHidden="1" w:unhideWhenUsed="1"/>
-    <w:lsdException w:name="Note Level 6" w:semiHidden="1" w:unhideWhenUsed="1"/>
-    <w:lsdException w:name="Note Level 7" w:semiHidden="1" w:unhideWhenUsed="1"/>
-    <w:lsdException w:name="Note Level 8" w:semiHidden="1" w:unhideWhenUsed="1"/>
-    <w:lsdException w:name="Note Level 9" w:semiHidden="1" w:unhideWhenUsed="1"/>
-    <w:lsdException w:name="Placeholder Text" w:semiHidden="1"/>
-    <w:lsdException w:name="No Spacing" w:uiPriority="1" w:qFormat="1"/>
-    <w:lsdException w:name="Light Shading" w:uiPriority="60"/>
-    <w:lsdException w:name="Light List" w:uiPriority="61"/>
-    <w:lsdException w:name="Light Grid" w:uiPriority="62"/>
-    <w:lsdException w:name="Medium Shading 1" w:uiPriority="63"/>
-    <w:lsdException w:name="Medium Shading 2" w:uiPriority="64"/>
-    <w:lsdException w:name="Medium List 1" w:uiPriority="65"/>
-    <w:lsdException w:name="Medium List 2" w:uiPriority="66"/>
-    <w:lsdException w:name="Medium Grid 1" w:uiPriority="67"/>
-    <w:lsdException w:name="Medium Grid 2" w:uiPriority="68"/>
-    <w:lsdException w:name="Medium Grid 3" w:uiPriority="69"/>
-    <w:lsdException w:name="Dark List" w:uiPriority="70"/>
-    <w:lsdException w:name="Colorful Shading" w:uiPriority="71"/>
-    <w:lsdException w:name="Colorful List" w:uiPriority="72"/>
-    <w:lsdException w:name="Colorful Grid" w:uiPriority="73"/>
-    <w:lsdException w:name="Light Shading Accent 1" w:uiPriority="60"/>
-    <w:lsdException w:name="Light List Accent 1" w:uiPriority="61"/>
-    <w:lsdException w:name="Light Grid Accent 1" w:uiPriority="62"/>
-    <w:lsdException w:name="Medium Shading 1 Accent 1" w:uiPriority="63"/>
-    <w:lsdException w:name="Medium Shading 2 Accent 1" w:uiPriority="64"/>
-    <w:lsdException w:name="Medium List 1 Accent 1" w:uiPriority="65"/>
-    <w:lsdException w:name="Revision" w:semiHidden="1"/>
-    <w:lsdException w:name="List Paragraph" w:uiPriority="34" w:qFormat="1"/>
-    <w:lsdException w:name="Quote" w:uiPriority="29" w:qFormat="1"/>
-    <w:lsdException w:name="Intense Quote" w:uiPriority="30" w:qFormat="1"/>
-    <w:lsdException w:name="Medium List 2 Accent 1" w:uiPriority="66"/>
-    <w:lsdException w:name="Medium Grid 1 Accent 1" w:uiPriority="67"/>
-    <w:lsdException w:name="Medium Grid 2 Accent 1" w:uiPriority="68"/>
-    <w:lsdException w:name="Medium Grid 3 Accent 1" w:uiPriority="69"/>
-    <w:lsdException w:name="Dark List Accent 1" w:uiPriority="70"/>
-    <w:lsdException w:name="Colorful Shading Accent 1" w:uiPriority="71"/>
-    <w:lsdException w:name="Colorful List Accent 1" w:uiPriority="72"/>
-    <w:lsdException w:name="Colorful Grid Accent 1" w:uiPriority="73"/>
-    <w:lsdException w:name="Light Shading Accent 2" w:uiPriority="60"/>
-    <w:lsdException w:name="Light List Accent 2" w:uiPriority="61"/>
-    <w:lsdException w:name="Light Grid Accent 2" w:uiPriority="62"/>
-    <w:lsdException w:name="Medium Shading 1 Accent 2" w:uiPriority="63"/>
-    <w:lsdException w:name="Medium Shading 2 Accent 2" w:uiPriority="64"/>
-    <w:lsdException w:name="Medium List 1 Accent 2" w:uiPriority="65"/>
-    <w:lsdException w:name="Medium List 2 Accent 2" w:uiPriority="66"/>
-    <w:lsdException w:name="Medium Grid 1 Accent 2" w:uiPriority="67"/>
-    <w:lsdException w:name="Medium Grid 2 Accent 2" w:uiPriority="68"/>
-    <w:lsdException w:name="Medium Grid 3 Accent 2" w:uiPriority="69"/>
-    <w:lsdException w:name="Dark List Accent 2" w:uiPriority="70"/>
-    <w:lsdException w:name="Colorful Shading Accent 2" w:uiPriority="71"/>
-    <w:lsdException w:name="Colorful List Accent 2" w:uiPriority="72"/>
-    <w:lsdException w:name="Colorful Grid Accent 2" w:uiPriority="73"/>
-    <w:lsdException w:name="Light Shading Accent 3" w:uiPriority="60"/>
-    <w:lsdException w:name="Light List Accent 3" w:uiPriority="61"/>
-    <w:lsdException w:name="Light Grid Accent 3" w:uiPriority="62"/>
-    <w:lsdException w:name="Medium Shading 1 Accent 3" w:uiPriority="63"/>
-    <w:lsdException w:name="Medium Shading 2 Accent 3" w:uiPriority="64"/>
-    <w:lsdException w:name="Medium List 1 Accent 3" w:uiPriority="65"/>
-    <w:lsdException w:name="Medium List 2 Accent 3" w:uiPriority="66"/>
-    <w:lsdException w:name="Medium Grid 1 Accent 3" w:uiPriority="67"/>
-    <w:lsdException w:name="Medium Grid 2 Accent 3" w:uiPriority="68"/>
-    <w:lsdException w:name="Medium Grid 3 Accent 3" w:uiPriority="69"/>
-    <w:lsdException w:name="Dark List Accent 3" w:uiPriority="70"/>
-    <w:lsdException w:name="Colorful Shading Accent 3" w:uiPriority="71"/>
-    <w:lsdException w:name="Colorful List Accent 3" w:uiPriority="72"/>
-    <w:lsdException w:name="Colorful Grid Accent 3" w:uiPriority="73"/>
-    <w:lsdException w:name="Light Shading Accent 4" w:uiPriority="60"/>
-    <w:lsdException w:name="Light List Accent 4" w:uiPriority="61"/>
-    <w:lsdException w:name="Light Grid Accent 4" w:uiPriority="62"/>
-    <w:lsdException w:name="Medium Shading 1 Accent 4" w:uiPriority="63"/>
-    <w:lsdException w:name="Medium Shading 2 Accent 4" w:uiPriority="64"/>
-    <w:lsdException w:name="Medium List 1 Accent 4" w:uiPriority="65"/>
-    <w:lsdException w:name="Medium List 2 Accent 4" w:uiPriority="66"/>
-    <w:lsdException w:name="Medium Grid 1 Accent 4" w:uiPriority="67"/>
-    <w:lsdException w:name="Medium Grid 2 Accent 4" w:uiPriority="68"/>
-    <w:lsdException w:name="Medium Grid 3 Accent 4" w:uiPriority="69"/>
-    <w:lsdException w:name="Dark List Accent 4" w:uiPriority="70"/>
-    <w:lsdException w:name="Colorful Shading Accent 4" w:uiPriority="71"/>
-    <w:lsdException w:name="Colorful List Accent 4" w:uiPriority="72"/>
-    <w:lsdException w:name="Colorful Grid Accent 4" w:uiPriority="73"/>
-    <w:lsdException w:name="Light Shading Accent 5" w:uiPriority="60"/>
-    <w:lsdException w:name="Light List Accent 5" w:uiPriority="61"/>
-    <w:lsdException w:name="Light Grid Accent 5" w:uiPriority="62"/>
-    <w:lsdException w:name="Medium Shading 1 Accent 5" w:uiPriority="63"/>
-    <w:lsdException w:name="Medium Shading 2 Accent 5" w:uiPriority="64"/>
-    <w:lsdException w:name="Medium List 1 Accent 5" w:uiPriority="65"/>
-    <w:lsdException w:name="Medium List 2 Accent 5" w:uiPriority="66"/>
-    <w:lsdException w:name="Medium Grid 1 Accent 5" w:uiPriority="67"/>
-    <w:lsdException w:name="Medium Grid 2 Accent 5" w:uiPriority="68"/>
-    <w:lsdException w:name="Medium Grid 3 Accent 5" w:uiPriority="69"/>
-    <w:lsdException w:name="Dark List Accent 5" w:uiPriority="70"/>
-    <w:lsdException w:name="Colorful Shading Accent 5" w:uiPriority="71"/>
-    <w:lsdException w:name="Colorful List Accent 5" w:uiPriority="72"/>
-    <w:lsdException w:name="Colorful Grid Accent 5" w:uiPriority="73"/>
-    <w:lsdException w:name="Light Shading Accent 6" w:uiPriority="60"/>
-    <w:lsdException w:name="Light List Accent 6" w:uiPriority="61"/>
-    <w:lsdException w:name="Light Grid Accent 6" w:uiPriority="62"/>
-    <w:lsdException w:name="Medium Shading 1 Accent 6" w:uiPriority="63"/>
-    <w:lsdException w:name="Medium Shading 2 Accent 6" w:uiPriority="64"/>
-    <w:lsdException w:name="Medium List 1 Accent 6" w:uiPriority="65"/>
-    <w:lsdException w:name="Medium List 2 Accent 6" w:uiPriority="66"/>
-    <w:lsdException w:name="Medium Grid 1 Accent 6" w:uiPriority="67"/>
-    <w:lsdException w:name="Medium Grid 2 Accent 6" w:uiPriority="68"/>
-    <w:lsdException w:name="Medium Grid 3 Accent 6" w:uiPriority="69"/>
-    <w:lsdException w:name="Dark List Accent 6" w:uiPriority="70"/>
-    <w:lsdException w:name="Colorful Shading Accent 6" w:uiPriority="71"/>
-    <w:lsdException w:name="Colorful List Accent 6" w:uiPriority="72"/>
-    <w:lsdException w:name="Colorful Grid Accent 6" w:uiPriority="73"/>
-    <w:lsdException w:name="Subtle Emphasis" w:uiPriority="19" w:qFormat="1"/>
-    <w:lsdException w:name="Intense Emphasis" w:uiPriority="21" w:qFormat="1"/>
-    <w:lsdException w:name="Subtle Reference" w:uiPriority="31" w:qFormat="1"/>
-    <w:lsdException w:name="Intense Reference" w:uiPriority="32" w:qFormat="1"/>
-    <w:lsdException w:name="Book Title" w:uiPriority="33" w:qFormat="1"/>
-    <w:lsdException w:name="Bibliography" w:semiHidden="1" w:uiPriority="37" w:unhideWhenUsed="1"/>
-    <w:lsdException w:name="TOC Heading" w:semiHidden="1" w:uiPriority="39" w:unhideWhenUsed="1" w:qFormat="1"/>
-    <w:lsdException w:name="Plain Table 1" w:uiPriority="41"/>
-    <w:lsdException w:name="Plain Table 2" w:uiPriority="42"/>
-    <w:lsdException w:name="Plain Table 3" w:uiPriority="43"/>
-    <w:lsdException w:name="Plain Table 4" w:uiPriority="44"/>
-    <w:lsdException w:name="Plain Table 5" w:uiPriority="45"/>
-    <w:lsdException w:name="Grid Table Light" w:uiPriority="40"/>
-    <w:lsdException w:name="Grid Table 1 Light" w:uiPriority="46"/>
-    <w:lsdException w:name="Grid Table 2" w:uiPriority="47"/>
-    <w:lsdException w:name="Grid Table 3" w:uiPriority="48"/>
-    <w:lsdException w:name="Grid Table 4" w:uiPriority="49"/>
-    <w:lsdException w:name="Grid Table 5 Dark" w:uiPriority="50"/>
-    <w:lsdException w:name="Grid Table 6 Colorful" w:uiPriority="51"/>
-    <w:lsdException w:name="Grid Table 7 Colorful" w:uiPriority="52"/>
-    <w:lsdException w:name="Grid Table 1 Light Accent 1" w:uiPriority="46"/>
-    <w:lsdException w:name="Grid Table 2 Accent 1" w:uiPriority="47"/>
-    <w:lsdException w:name="Grid Table 3 Accent 1" w:uiPriority="48"/>
-    <w:lsdException w:name="Grid Table 4 Accent 1" w:uiPriority="49"/>
-    <w:lsdException w:name="Grid Table 5 Dark Accent 1" w:uiPriority="50"/>
-    <w:lsdException w:name="Grid Table 6 Colorful Accent 1" w:uiPriority="51"/>
-    <w:lsdException w:name="Grid Table 7 Colorful Accent 1" w:uiPriority="52"/>
-    <w:lsdException w:name="Grid Table 1 Light Accent 2" w:uiPriority="46"/>
-    <w:lsdException w:name="Grid Table 2 Accent 2" w:uiPriority="47"/>
-    <w:lsdException w:name="Grid Table 3 Accent 2" w:uiPriority="48"/>
-    <w:lsdException w:name="Grid Table 4 Accent 2" w:uiPriority="49"/>
-    <w:lsdException w:name="Grid Table 5 Dark Accent 2" w:uiPriority="50"/>
-    <w:lsdException w:name="Grid Table 6 Colorful Accent 2" w:uiPriority="51"/>
-    <w:lsdException w:name="Grid Table 7 Colorful Accent 2" w:uiPriority="52"/>
-    <w:lsdException w:name="Grid Table 1 Light Accent 3" w:uiPriority="46"/>
-    <w:lsdException w:name="Grid Table 2 Accent 3" w:uiPriority="47"/>
-    <w:lsdException w:name="Grid Table 3 Accent 3" w:uiPriority="48"/>
-    <w:lsdException w:name="Grid Table 4 Accent 3" w:uiPriority="49"/>
-    <w:lsdException w:name="Grid Table 5 Dark Accent 3" w:uiPriority="50"/>
-    <w:lsdException w:name="Grid Table 6 Colorful Accent 3" w:uiPriority="51"/>
-    <w:lsdException w:name="Grid Table 7 Colorful Accent 3" w:uiPriority="52"/>
-    <w:lsdException w:name="Grid Table 1 Light Accent 4" w:uiPriority="46"/>
-    <w:lsdException w:name="Grid Table 2 Accent 4" w:uiPriority="47"/>
-    <w:lsdException w:name="Grid Table 3 Accent 4" w:uiPriority="48"/>
-    <w:lsdException w:name="Grid Table 4 Accent 4" w:uiPriority="49"/>
-    <w:lsdException w:name="Grid Table 5 Dark Accent 4" w:uiPriority="50"/>
-    <w:lsdException w:name="Grid Table 6 Colorful Accent 4" w:uiPriority="51"/>
-    <w:lsdException w:name="Grid Table 7 Colorful Accent 4" w:uiPriority="52"/>
-    <w:lsdException w:name="Grid Table 1 Light Accent 5" w:uiPriority="46"/>
-    <w:lsdException w:name="Grid Table 2 Accent 5" w:uiPriority="47"/>
-    <w:lsdException w:name="Grid Table 3 Accent 5" w:uiPriority="48"/>
-    <w:lsdException w:name="Grid Table 4 Accent 5" w:uiPriority="49"/>
-    <w:lsdException w:name="Grid Table 5 Dark Accent 5" w:uiPriority="50"/>
-    <w:lsdException w:name="Grid Table 6 Colorful Accent 5" w:uiPriority="51"/>
-    <w:lsdException w:name="Grid Table 7 Colorful Accent 5" w:uiPriority="52"/>
-    <w:lsdException w:name="Grid Table 1 Light Accent 6" w:uiPriority="46"/>
-    <w:lsdException w:name="Grid Table 2 Accent 6" w:uiPriority="47"/>
-    <w:lsdException w:name="Grid Table 3 Accent 6" w:uiPriority="48"/>
-    <w:lsdException w:name="Grid Table 4 Accent 6" w:uiPriority="49"/>
-    <w:lsdException w:name="Grid Table 5 Dark Accent 6" w:uiPriority="50"/>
-    <w:lsdException w:name="Grid Table 6 Colorful Accent 6" w:uiPriority="51"/>
-    <w:lsdException w:name="Grid Table 7 Colorful Accent 6" w:uiPriority="52"/>
-    <w:lsdException w:name="List Table 1 Light" w:uiPriority="46"/>
-    <w:lsdException w:name="List Table 2" w:uiPriority="47"/>
-    <w:lsdException w:name="List Table 3" w:uiPriority="48"/>
-    <w:lsdException w:name="List Table 4" w:uiPriority="49"/>
-    <w:lsdException w:name="List Table 5 Dark" w:uiPriority="50"/>
-    <w:lsdException w:name="List Table 6 Colorful" w:uiPriority="51"/>
-    <w:lsdException w:name="List Table 7 Colorful" w:uiPriority="52"/>
-    <w:lsdException w:name="List Table 1 Light Accent 1" w:uiPriority="46"/>
-    <w:lsdException w:name="List Table 2 Accent 1" w:uiPriority="47"/>
-    <w:lsdException w:name="List Table 3 Accent 1" w:uiPriority="48"/>
-    <w:lsdException w:name="List Table 4 Accent 1" w:uiPriority="49"/>
-    <w:lsdException w:name="List Table 5 Dark Accent 1" w:uiPriority="50"/>
-    <w:lsdException w:name="List Table 6 Colorful Accent 1" w:uiPriority="51"/>
-    <w:lsdException w:name="List Table 7 Colorful Accent 1" w:uiPriority="52"/>
-    <w:lsdException w:name="List Table 1 Light Accent 2" w:uiPriority="46"/>
-    <w:lsdException w:name="List Table 2 Accent 2" w:uiPriority="47"/>
-    <w:lsdException w:name="List Table 3 Accent 2" w:uiPriority="48"/>
-    <w:lsdException w:name="List Table 4 Accent 2" w:uiPriority="49"/>
-    <w:lsdException w:name="List Table 5 Dark Accent 2" w:uiPriority="50"/>
-    <w:lsdException w:name="List Table 6 Colorful Accent 2" w:uiPriority="51"/>
-    <w:lsdException w:name="List Table 7 Colorful Accent 2" w:uiPriority="52"/>
-    <w:lsdException w:name="List Table 1 Light Accent 3" w:uiPriority="46"/>
-    <w:lsdException w:name="List Table 2 Accent 3" w:uiPriority="47"/>
-    <w:lsdException w:name="List Table 3 Accent 3" w:uiPriority="48"/>
-    <w:lsdException w:name="List Table 4 Accent 3" w:uiPriority="49"/>
-    <w:lsdException w:name="List Table 5 Dark Accent 3" w:uiPriority="50"/>
-    <w:lsdException w:name="List Table 6 Colorful Accent 3" w:uiPriority="51"/>
-    <w:lsdException w:name="List Table 7 Colorful Accent 3" w:uiPriority="52"/>
-    <w:lsdException w:name="List Table 1 Light Accent 4" w:uiPriority="46"/>
-    <w:lsdException w:name="List Table 2 Accent 4" w:uiPriority="47"/>
-    <w:lsdException w:name="List Table 3 Accent 4" w:uiPriority="48"/>
-    <w:lsdException w:name="List Table 4 Accent 4" w:uiPriority="49"/>
-    <w:lsdException w:name="List Table 5 Dark Accent 4" w:uiPriority="50"/>
-    <w:lsdException w:name="List Table 6 Colorful Accent 4" w:uiPriority="51"/>
-    <w:lsdException w:name="List Table 7 Colorful Accent 4" w:uiPriority="52"/>
-    <w:lsdException w:name="List Table 1 Light Accent 5" w:uiPriority="46"/>
-    <w:lsdException w:name="List Table 2 Accent 5" w:uiPriority="47"/>
-    <w:lsdException w:name="List Table 3 Accent 5" w:uiPriority="48"/>
-    <w:lsdException w:name="List Table 4 Accent 5" w:uiPriority="49"/>
-    <w:lsdException w:name="List Table 5 Dark Accent 5" w:uiPriority="50"/>
-    <w:lsdException w:name="List Table 6 Colorful Accent 5" w:uiPriority="51"/>
-    <w:lsdException w:name="List Table 7 Colorful Accent 5" w:uiPriority="52"/>
-    <w:lsdException w:name="List Table 1 Light Accent 6" w:uiPriority="46"/>
-    <w:lsdException w:name="List Table 2 Accent 6" w:uiPriority="47"/>
-    <w:lsdException w:name="List Table 3 Accent 6" w:uiPriority="48"/>
-    <w:lsdException w:name="List Table 4 Accent 6" w:uiPriority="49"/>
-    <w:lsdException w:name="List Table 5 Dark Accent 6" w:uiPriority="50"/>
-    <w:lsdException w:name="List Table 6 Colorful Accent 6" w:uiPriority="51"/>
-    <w:lsdException w:name="List Table 7 Colorful Accent 6" w:uiPriority="52"/>
-    <w:lsdException w:name="Mention" w:semiHidden="1" w:unhideWhenUsed="1"/>
-    <w:lsdException w:name="Smart Hyperlink" w:semiHidden="1" w:unhideWhenUsed="1"/>
+  <w:latentStyles w:defLockedState="0" w:defUIPriority="99" w:defSemiHidden="1" w:defUnhideWhenUsed="1" w:defQFormat="0" w:count="267">
+    <w:lsdException w:name="Normal" w:semiHidden="0" w:uiPriority="0" w:unhideWhenUsed="0" w:qFormat="1"/>
+    <w:lsdException w:name="heading 1" w:semiHidden="0" w:uiPriority="9" w:unhideWhenUsed="0" w:qFormat="1"/>
+    <w:lsdException w:name="heading 2" w:uiPriority="9" w:qFormat="1"/>
+    <w:lsdException w:name="heading 3" w:uiPriority="9" w:qFormat="1"/>
+    <w:lsdException w:name="heading 4" w:uiPriority="9" w:qFormat="1"/>
+    <w:lsdException w:name="heading 5" w:uiPriority="9" w:qFormat="1"/>
+    <w:lsdException w:name="heading 6" w:uiPriority="9" w:qFormat="1"/>
+    <w:lsdException w:name="heading 7" w:uiPriority="9" w:qFormat="1"/>
+    <w:lsdException w:name="heading 8" w:uiPriority="9" w:qFormat="1"/>
+    <w:lsdException w:name="heading 9" w:uiPriority="9" w:qFormat="1"/>
+    <w:lsdException w:name="toc 1" w:uiPriority="39"/>
+    <w:lsdException w:name="toc 2" w:uiPriority="39"/>
+    <w:lsdException w:name="toc 3" w:uiPriority="39"/>
+    <w:lsdException w:name="toc 4" w:uiPriority="39"/>
+    <w:lsdException w:name="toc 5" w:uiPriority="39"/>
+    <w:lsdException w:name="toc 6" w:uiPriority="39"/>
+    <w:lsdException w:name="toc 7" w:uiPriority="39"/>
+    <w:lsdException w:name="toc 8" w:uiPriority="39"/>
+    <w:lsdException w:name="toc 9" w:uiPriority="39"/>
+    <w:lsdException w:name="caption" w:uiPriority="35" w:qFormat="1"/>
+    <w:lsdException w:name="Title" w:semiHidden="0" w:uiPriority="10" w:unhideWhenUsed="0" w:qFormat="1"/>
+    <w:lsdException w:name="Default Paragraph Font" w:uiPriority="1"/>
+    <w:lsdException w:name="Subtitle" w:semiHidden="0" w:uiPriority="11" w:unhideWhenUsed="0" w:qFormat="1"/>
+    <w:lsdException w:name="Strong" w:semiHidden="0" w:uiPriority="22" w:unhideWhenUsed="0" w:qFormat="1"/>
+    <w:lsdException w:name="Emphasis" w:semiHidden="0" w:uiPriority="20" w:unhideWhenUsed="0" w:qFormat="1"/>
+    <w:lsdException w:name="Table Grid" w:semiHidden="0" w:uiPriority="59" w:unhideWhenUsed="0"/>
+    <w:lsdException w:name="Placeholder Text" w:unhideWhenUsed="0"/>
+    <w:lsdException w:name="No Spacing" w:semiHidden="0" w:uiPriority="1" w:unhideWhenUsed="0" w:qFormat="1"/>
+    <w:lsdException w:name="Light Shading" w:semiHidden="0" w:uiPriority="60" w:unhideWhenUsed="0"/>
+    <w:lsdException w:name="Light List" w:semiHidden="0" w:uiPriority="61" w:unhideWhenUsed="0"/>
+    <w:lsdException w:name="Light Grid" w:semiHidden="0" w:uiPriority="62" w:unhideWhenUsed="0"/>
+    <w:lsdException w:name="Medium Shading 1" w:semiHidden="0" w:uiPriority="63" w:unhideWhenUsed="0"/>
+    <w:lsdException w:name="Medium Shading 2" w:semiHidden="0" w:uiPriority="64" w:unhideWhenUsed="0"/>
+    <w:lsdException w:name="Medium List 1" w:semiHidden="0" w:uiPriority="65" w:unhideWhenUsed="0"/>
+    <w:lsdException w:name="Medium List 2" w:semiHidden="0" w:uiPriority="66" w:unhideWhenUsed="0"/>
+    <w:lsdException w:name="Medium Grid 1" w:semiHidden="0" w:uiPriority="67" w:unhideWhenUsed="0"/>
+    <w:lsdException w:name="Medium Grid 2" w:semiHidden="0" w:uiPriority="68" w:unhideWhenUsed="0"/>
+    <w:lsdException w:name="Medium Grid 3" w:semiHidden="0" w:uiPriority="69" w:unhideWhenUsed="0"/>
+    <w:lsdException w:name="Dark List" w:semiHidden="0" w:uiPriority="70" w:unhideWhenUsed="0"/>
+    <w:lsdException w:name="Colorful Shading" w:semiHidden="0" w:uiPriority="71" w:unhideWhenUsed="0"/>
+    <w:lsdException w:name="Colorful List" w:semiHidden="0" w:uiPriority="72" w:unhideWhenUsed="0"/>
+    <w:lsdException w:name="Colorful Grid" w:semiHidden="0" w:uiPriority="73" w:unhideWhenUsed="0"/>
+    <w:lsdException w:name="Light Shading Accent 1" w:semiHidden="0" w:uiPriority="60" w:unhideWhenUsed="0"/>
+    <w:lsdException w:name="Light List Accent 1" w:semiHidden="0" w:uiPriority="61" w:unhideWhenUsed="0"/>
+    <w:lsdException w:name="Light Grid Accent 1" w:semiHidden="0" w:uiPriority="62" w:unhideWhenUsed="0"/>
+    <w:lsdException w:name="Medium Shading 1 Accent 1" w:semiHidden="0" w:uiPriority="63" w:unhideWhenUsed="0"/>
+    <w:lsdException w:name="Medium Shading 2 Accent 1" w:semiHidden="0" w:uiPriority="64" w:unhideWhenUsed="0"/>
+    <w:lsdException w:name="Medium List 1 Accent 1" w:semiHidden="0" w:uiPriority="65" w:unhideWhenUsed="0"/>
+    <w:lsdException w:name="Revision" w:unhideWhenUsed="0"/>
+    <w:lsdException w:name="List Paragraph" w:semiHidden="0" w:uiPriority="34" w:unhideWhenUsed="0" w:qFormat="1"/>
+    <w:lsdException w:name="Quote" w:semiHidden="0" w:uiPriority="29" w:unhideWhenUsed="0" w:qFormat="1"/>
+    <w:lsdException w:name="Intense Quote" w:semiHidden="0" w:uiPriority="30" w:unhideWhenUsed="0" w:qFormat="1"/>
+    <w:lsdException w:name="Medium List 2 Accent 1" w:semiHidden="0" w:uiPriority="66" w:unhideWhenUsed="0"/>
+    <w:lsdException w:name="Medium Grid 1 Accent 1" w:semiHidden="0" w:uiPriority="67" w:unhideWhenUsed="0"/>
+    <w:lsdException w:name="Medium Grid 2 Accent 1" w:semiHidden="0" w:uiPriority="68" w:unhideWhenUsed="0"/>
+    <w:lsdException w:name="Medium Grid 3 Accent 1" w:semiHidden="0" w:uiPriority="69" w:unhideWhenUsed="0"/>
+    <w:lsdException w:name="Dark List Accent 1" w:semiHidden="0" w:uiPriority="70" w:unhideWhenUsed="0"/>
+    <w:lsdException w:name="Colorful Shading Accent 1" w:semiHidden="0" w:uiPriority="71" w:unhideWhenUsed="0"/>
+    <w:lsdException w:name="Colorful List Accent 1" w:semiHidden="0" w:uiPriority="72" w:unhideWhenUsed="0"/>
+    <w:lsdException w:name="Colorful Grid Accent 1" w:semiHidden="0" w:uiPriority="73" w:unhideWhenUsed="0"/>
+    <w:lsdException w:name="Light Shading Accent 2" w:semiHidden="0" w:uiPriority="60" w:unhideWhenUsed="0"/>
+    <w:lsdException w:name="Light List Accent 2" w:semiHidden="0" w:uiPriority="61" w:unhideWhenUsed="0"/>
+    <w:lsdException w:name="Light Grid Accent 2" w:semiHidden="0" w:uiPriority="62" w:unhideWhenUsed="0"/>
+    <w:lsdException w:name="Medium Shading 1 Accent 2" w:semiHidden="0" w:uiPriority="63" w:unhideWhenUsed="0"/>
+    <w:lsdException w:name="Medium Shading 2 Accent 2" w:semiHidden="0" w:uiPriority="64" w:unhideWhenUsed="0"/>
+    <w:lsdException w:name="Medium List 1 Accent 2" w:semiHidden="0" w:uiPriority="65" w:unhideWhenUsed="0"/>
+    <w:lsdException w:name="Medium List 2 Accent 2" w:semiHidden="0" w:uiPriority="66" w:unhideWhenUsed="0"/>
+    <w:lsdException w:name="Medium Grid 1 Accent 2" w:semiHidden="0" w:uiPriority="67" w:unhideWhenUsed="0"/>
+    <w:lsdException w:name="Medium Grid 2 Accent 2" w:semiHidden="0" w:uiPriority="68" w:unhideWhenUsed="0"/>
+    <w:lsdException w:name="Medium Grid 3 Accent 2" w:semiHidden="0" w:uiPriority="69" w:unhideWhenUsed="0"/>
+    <w:lsdException w:name="Dark List Accent 2" w:semiHidden="0" w:uiPriority="70" w:unhideWhenUsed="0"/>
+    <w:lsdException w:name="Colorful Shading Accent 2" w:semiHidden="0" w:uiPriority="71" w:unhideWhenUsed="0"/>
+    <w:lsdException w:name="Colorful List Accent 2" w:semiHidden="0" w:uiPriority="72" w:unhideWhenUsed="0"/>
+    <w:lsdException w:name="Colorful Grid Accent 2" w:semiHidden="0" w:uiPriority="73" w:unhideWhenUsed="0"/>
+    <w:lsdException w:name="Light Shading Accent 3" w:semiHidden="0" w:uiPriority="60" w:unhideWhenUsed="0"/>
+    <w:lsdException w:name="Light List Accent 3" w:semiHidden="0" w:uiPriority="61" w:unhideWhenUsed="0"/>
+    <w:lsdException w:name="Light Grid Accent 3" w:semiHidden="0" w:uiPriority="62" w:unhideWhenUsed="0"/>
+    <w:lsdException w:name="Medium Shading 1 Accent 3" w:semiHidden="0" w:uiPriority="63" w:unhideWhenUsed="0"/>
+    <w:lsdException w:name="Medium Shading 2 Accent 3" w:semiHidden="0" w:uiPriority="64" w:unhideWhenUsed="0"/>
+    <w:lsdException w:name="Medium List 1 Accent 3" w:semiHidden="0" w:uiPriority="65" w:unhideWhenUsed="0"/>
+    <w:lsdException w:name="Medium List 2 Accent 3" w:semiHidden="0" w:uiPriority="66" w:unhideWhenUsed="0"/>
+    <w:lsdException w:name="Medium Grid 1 Accent 3" w:semiHidden="0" w:uiPriority="67" w:unhideWhenUsed="0"/>
+    <w:lsdException w:name="Medium Grid 2 Accent 3" w:semiHidden="0" w:uiPriority="68" w:unhideWhenUsed="0"/>
+    <w:lsdException w:name="Medium Grid 3 Accent 3" w:semiHidden="0" w:uiPriority="69" w:unhideWhenUsed="0"/>
+    <w:lsdException w:name="Dark List Accent 3" w:semiHidden="0" w:uiPriority="70" w:unhideWhenUsed="0"/>
+    <w:lsdException w:name="Colorful Shading Accent 3" w:semiHidden="0" w:uiPriority="71" w:unhideWhenUsed="0"/>
+    <w:lsdException w:name="Colorful List Accent 3" w:semiHidden="0" w:uiPriority="72" w:unhideWhenUsed="0"/>
+    <w:lsdException w:name="Colorful Grid Accent 3" w:semiHidden="0" w:uiPriority="73" w:unhideWhenUsed="0"/>
+    <w:lsdException w:name="Light Shading Accent 4" w:semiHidden="0" w:uiPriority="60" w:unhideWhenUsed="0"/>
+    <w:lsdException w:name="Light List Accent 4" w:semiHidden="0" w:uiPriority="61" w:unhideWhenUsed="0"/>
+    <w:lsdException w:name="Light Grid Accent 4" w:semiHidden="0" w:uiPriority="62" w:unhideWhenUsed="0"/>
+    <w:lsdException w:name="Medium Shading 1 Accent 4" w:semiHidden="0" w:uiPriority="63" w:unhideWhenUsed="0"/>
+    <w:lsdException w:name="Medium Shading 2 Accent 4" w:semiHidden="0" w:uiPriority="64" w:unhideWhenUsed="0"/>
+    <w:lsdException w:name="Medium List 1 Accent 4" w:semiHidden="0" w:uiPriority="65" w:unhideWhenUsed="0"/>
+    <w:lsdException w:name="Medium List 2 Accent 4" w:semiHidden="0" w:uiPriority="66" w:unhideWhenUsed="0"/>
+    <w:lsdException w:name="Medium Grid 1 Accent 4" w:semiHidden="0" w:uiPriority="67" w:unhideWhenUsed="0"/>
+    <w:lsdException w:name="Medium Grid 2 Accent 4" w:semiHidden="0" w:uiPriority="68" w:unhideWhenUsed="0"/>
+    <w:lsdException w:name="Medium Grid 3 Accent 4" w:semiHidden="0" w:uiPriority="69" w:unhideWhenUsed="0"/>
+    <w:lsdException w:name="Dark List Accent 4" w:semiHidden="0" w:uiPriority="70" w:unhideWhenUsed="0"/>
+    <w:lsdException w:name="Colorful Shading Accent 4" w:semiHidden="0" w:uiPriority="71" w:unhideWhenUsed="0"/>
+    <w:lsdException w:name="Colorful List Accent 4" w:semiHidden="0" w:uiPriority="72" w:unhideWhenUsed="0"/>
+    <w:lsdException w:name="Colorful Grid Accent 4" w:semiHidden="0" w:uiPriority="73" w:unhideWhenUsed="0"/>
+    <w:lsdException w:name="Light Shading Accent 5" w:semiHidden="0" w:uiPriority="60" w:unhideWhenUsed="0"/>
+    <w:lsdException w:name="Light List Accent 5" w:semiHidden="0" w:uiPriority="61" w:unhideWhenUsed="0"/>
+    <w:lsdException w:name="Light Grid Accent 5" w:semiHidden="0" w:uiPriority="62" w:unhideWhenUsed="0"/>
+    <w:lsdException w:name="Medium Shading 1 Accent 5" w:semiHidden="0" w:uiPriority="63" w:unhideWhenUsed="0"/>
+    <w:lsdException w:name="Medium Shading 2 Accent 5" w:semiHidden="0" w:uiPriority="64" w:unhideWhenUsed="0"/>
+    <w:lsdException w:name="Medium List 1 Accent 5" w:semiHidden="0" w:uiPriority="65" w:unhideWhenUsed="0"/>
+    <w:lsdException w:name="Medium List 2 Accent 5" w:semiHidden="0" w:uiPriority="66" w:unhideWhenUsed="0"/>
+    <w:lsdException w:name="Medium Grid 1 Accent 5" w:semiHidden="0" w:uiPriority="67" w:unhideWhenUsed="0"/>
+    <w:lsdException w:name="Medium Grid 2 Accent 5" w:semiHidden="0" w:uiPriority="68" w:unhideWhenUsed="0"/>
+    <w:lsdException w:name="Medium Grid 3 Accent 5" w:semiHidden="0" w:uiPriority="69" w:unhideWhenUsed="0"/>
+    <w:lsdException w:name="Dark List Accent 5" w:semiHidden="0" w:uiPriority="70" w:unhideWhenUsed="0"/>
+    <w:lsdException w:name="Colorful Shading Accent 5" w:semiHidden="0" w:uiPriority="71" w:unhideWhenUsed="0"/>
+    <w:lsdException w:name="Colorful List Accent 5" w:semiHidden="0" w:uiPriority="72" w:unhideWhenUsed="0"/>
+    <w:lsdException w:name="Colorful Grid Accent 5" w:semiHidden="0" w:uiPriority="73" w:unhideWhenUsed="0"/>
+    <w:lsdException w:name="Light Shading Accent 6" w:semiHidden="0" w:uiPriority="60" w:unhideWhenUsed="0"/>
+    <w:lsdException w:name="Light List Accent 6" w:semiHidden="0" w:uiPriority="61" w:unhideWhenUsed="0"/>
+    <w:lsdException w:name="Light Grid Accent 6" w:semiHidden="0" w:uiPriority="62" w:unhideWhenUsed="0"/>
+    <w:lsdException w:name="Medium Shading 1 Accent 6" w:semiHidden="0" w:uiPriority="63" w:unhideWhenUsed="0"/>
+    <w:lsdException w:name="Medium Shading 2 Accent 6" w:semiHidden="0" w:uiPriority="64" w:unhideWhenUsed="0"/>
+    <w:lsdException w:name="Medium List 1 Accent 6" w:semiHidden="0" w:uiPriority="65" w:unhideWhenUsed="0"/>
+    <w:lsdException w:name="Medium List 2 Accent 6" w:semiHidden="0" w:uiPriority="66" w:unhideWhenUsed="0"/>
+    <w:lsdException w:name="Medium Grid 1 Accent 6" w:semiHidden="0" w:uiPriority="67" w:unhideWhenUsed="0"/>
+    <w:lsdException w:name="Medium Grid 2 Accent 6" w:semiHidden="0" w:uiPriority="68" w:unhideWhenUsed="0"/>
+    <w:lsdException w:name="Medium Grid 3 Accent 6" w:semiHidden="0" w:uiPriority="69" w:unhideWhenUsed="0"/>
+    <w:lsdException w:name="Dark List Accent 6" w:semiHidden="0" w:uiPriority="70" w:unhideWhenUsed="0"/>
+    <w:lsdException w:name="Colorful Shading Accent 6" w:semiHidden="0" w:uiPriority="71" w:unhideWhenUsed="0"/>
+    <w:lsdException w:name="Colorful List Accent 6" w:semiHidden="0" w:uiPriority="72" w:unhideWhenUsed="0"/>
+    <w:lsdException w:name="Colorful Grid Accent 6" w:semiHidden="0" w:uiPriority="73" w:unhideWhenUsed="0"/>
+    <w:lsdException w:name="Subtle Emphasis" w:semiHidden="0" w:uiPriority="19" w:unhideWhenUsed="0" w:qFormat="1"/>
+    <w:lsdException w:name="Intense Emphasis" w:semiHidden="0" w:uiPriority="21" w:unhideWhenUsed="0" w:qFormat="1"/>
+    <w:lsdException w:name="Subtle Reference" w:semiHidden="0" w:uiPriority="31" w:unhideWhenUsed="0" w:qFormat="1"/>
+    <w:lsdException w:name="Intense Reference" w:semiHidden="0" w:uiPriority="32" w:unhideWhenUsed="0" w:qFormat="1"/>
+    <w:lsdException w:name="Book Title" w:semiHidden="0" w:uiPriority="33" w:unhideWhenUsed="0" w:qFormat="1"/>
+    <w:lsdException w:name="Bibliography" w:uiPriority="37"/>
+    <w:lsdException w:name="TOC Heading" w:uiPriority="39" w:qFormat="1"/>
   </w:latentStyles>
   <w:style w:type="paragraph" w:default="1" w:styleId="a">
     <w:name w:val="Normal"/>
@@ -14904,6 +15148,299 @@
     <w:name w:val="text-red"/>
     <w:basedOn w:val="a0"/>
     <w:rsid w:val="00CF1C7A"/>
+  </w:style>
+  <w:style w:type="character" w:customStyle="1" w:styleId="text-neon">
+    <w:name w:val="text-neon"/>
+    <w:basedOn w:val="a0"/>
+    <w:rsid w:val="00E60826"/>
+  </w:style>
+</w:styles>
+</file>
+
+<file path=word/stylesWithEffects.xml><?xml version="1.0" encoding="utf-8"?>
+<w:styles xmlns:wpc="http://schemas.microsoft.com/office/word/2010/wordprocessingCanvas" xmlns:mc="http://schemas.openxmlformats.org/markup-compatibility/2006" xmlns:o="urn:schemas-microsoft-com:office:office" xmlns:r="http://schemas.openxmlformats.org/officeDocument/2006/relationships" xmlns:m="http://schemas.openxmlformats.org/officeDocument/2006/math" xmlns:v="urn:schemas-microsoft-com:vml" xmlns:wp14="http://schemas.microsoft.com/office/word/2010/wordprocessingDrawing" xmlns:wp="http://schemas.openxmlformats.org/drawingml/2006/wordprocessingDrawing" xmlns:w10="urn:schemas-microsoft-com:office:word" xmlns:w="http://schemas.openxmlformats.org/wordprocessingml/2006/main" xmlns:w14="http://schemas.microsoft.com/office/word/2010/wordml" xmlns:wpg="http://schemas.microsoft.com/office/word/2010/wordprocessingGroup" xmlns:wpi="http://schemas.microsoft.com/office/word/2010/wordprocessingInk" xmlns:wne="http://schemas.microsoft.com/office/word/2006/wordml" xmlns:wps="http://schemas.microsoft.com/office/word/2010/wordprocessingShape" mc:Ignorable="w14 wp14">
+  <w:docDefaults>
+    <w:rPrDefault>
+      <w:rPr>
+        <w:rFonts w:asciiTheme="minorHAnsi" w:eastAsiaTheme="minorHAnsi" w:hAnsiTheme="minorHAnsi" w:cstheme="minorBidi"/>
+        <w:sz w:val="22"/>
+        <w:szCs w:val="22"/>
+        <w:lang w:val="ru-RU" w:eastAsia="en-US" w:bidi="ar-SA"/>
+      </w:rPr>
+    </w:rPrDefault>
+    <w:pPrDefault>
+      <w:pPr>
+        <w:spacing w:after="200" w:line="276" w:lineRule="auto"/>
+      </w:pPr>
+    </w:pPrDefault>
+  </w:docDefaults>
+  <w:latentStyles w:defLockedState="0" w:defUIPriority="99" w:defSemiHidden="1" w:defUnhideWhenUsed="1" w:defQFormat="0" w:count="267">
+    <w:lsdException w:name="Normal" w:semiHidden="0" w:uiPriority="0" w:unhideWhenUsed="0" w:qFormat="1"/>
+    <w:lsdException w:name="heading 1" w:semiHidden="0" w:uiPriority="9" w:unhideWhenUsed="0" w:qFormat="1"/>
+    <w:lsdException w:name="heading 2" w:uiPriority="9" w:qFormat="1"/>
+    <w:lsdException w:name="heading 3" w:uiPriority="9" w:qFormat="1"/>
+    <w:lsdException w:name="heading 4" w:uiPriority="9" w:qFormat="1"/>
+    <w:lsdException w:name="heading 5" w:uiPriority="9" w:qFormat="1"/>
+    <w:lsdException w:name="heading 6" w:uiPriority="9" w:qFormat="1"/>
+    <w:lsdException w:name="heading 7" w:uiPriority="9" w:qFormat="1"/>
+    <w:lsdException w:name="heading 8" w:uiPriority="9" w:qFormat="1"/>
+    <w:lsdException w:name="heading 9" w:uiPriority="9" w:qFormat="1"/>
+    <w:lsdException w:name="toc 1" w:uiPriority="39"/>
+    <w:lsdException w:name="toc 2" w:uiPriority="39"/>
+    <w:lsdException w:name="toc 3" w:uiPriority="39"/>
+    <w:lsdException w:name="toc 4" w:uiPriority="39"/>
+    <w:lsdException w:name="toc 5" w:uiPriority="39"/>
+    <w:lsdException w:name="toc 6" w:uiPriority="39"/>
+    <w:lsdException w:name="toc 7" w:uiPriority="39"/>
+    <w:lsdException w:name="toc 8" w:uiPriority="39"/>
+    <w:lsdException w:name="toc 9" w:uiPriority="39"/>
+    <w:lsdException w:name="caption" w:uiPriority="35" w:qFormat="1"/>
+    <w:lsdException w:name="Title" w:semiHidden="0" w:uiPriority="10" w:unhideWhenUsed="0" w:qFormat="1"/>
+    <w:lsdException w:name="Default Paragraph Font" w:uiPriority="1"/>
+    <w:lsdException w:name="Subtitle" w:semiHidden="0" w:uiPriority="11" w:unhideWhenUsed="0" w:qFormat="1"/>
+    <w:lsdException w:name="Strong" w:semiHidden="0" w:uiPriority="22" w:unhideWhenUsed="0" w:qFormat="1"/>
+    <w:lsdException w:name="Emphasis" w:semiHidden="0" w:uiPriority="20" w:unhideWhenUsed="0" w:qFormat="1"/>
+    <w:lsdException w:name="Table Grid" w:semiHidden="0" w:uiPriority="59" w:unhideWhenUsed="0"/>
+    <w:lsdException w:name="Placeholder Text" w:unhideWhenUsed="0"/>
+    <w:lsdException w:name="No Spacing" w:semiHidden="0" w:uiPriority="1" w:unhideWhenUsed="0" w:qFormat="1"/>
+    <w:lsdException w:name="Light Shading" w:semiHidden="0" w:uiPriority="60" w:unhideWhenUsed="0"/>
+    <w:lsdException w:name="Light List" w:semiHidden="0" w:uiPriority="61" w:unhideWhenUsed="0"/>
+    <w:lsdException w:name="Light Grid" w:semiHidden="0" w:uiPriority="62" w:unhideWhenUsed="0"/>
+    <w:lsdException w:name="Medium Shading 1" w:semiHidden="0" w:uiPriority="63" w:unhideWhenUsed="0"/>
+    <w:lsdException w:name="Medium Shading 2" w:semiHidden="0" w:uiPriority="64" w:unhideWhenUsed="0"/>
+    <w:lsdException w:name="Medium List 1" w:semiHidden="0" w:uiPriority="65" w:unhideWhenUsed="0"/>
+    <w:lsdException w:name="Medium List 2" w:semiHidden="0" w:uiPriority="66" w:unhideWhenUsed="0"/>
+    <w:lsdException w:name="Medium Grid 1" w:semiHidden="0" w:uiPriority="67" w:unhideWhenUsed="0"/>
+    <w:lsdException w:name="Medium Grid 2" w:semiHidden="0" w:uiPriority="68" w:unhideWhenUsed="0"/>
+    <w:lsdException w:name="Medium Grid 3" w:semiHidden="0" w:uiPriority="69" w:unhideWhenUsed="0"/>
+    <w:lsdException w:name="Dark List" w:semiHidden="0" w:uiPriority="70" w:unhideWhenUsed="0"/>
+    <w:lsdException w:name="Colorful Shading" w:semiHidden="0" w:uiPriority="71" w:unhideWhenUsed="0"/>
+    <w:lsdException w:name="Colorful List" w:semiHidden="0" w:uiPriority="72" w:unhideWhenUsed="0"/>
+    <w:lsdException w:name="Colorful Grid" w:semiHidden="0" w:uiPriority="73" w:unhideWhenUsed="0"/>
+    <w:lsdException w:name="Light Shading Accent 1" w:semiHidden="0" w:uiPriority="60" w:unhideWhenUsed="0"/>
+    <w:lsdException w:name="Light List Accent 1" w:semiHidden="0" w:uiPriority="61" w:unhideWhenUsed="0"/>
+    <w:lsdException w:name="Light Grid Accent 1" w:semiHidden="0" w:uiPriority="62" w:unhideWhenUsed="0"/>
+    <w:lsdException w:name="Medium Shading 1 Accent 1" w:semiHidden="0" w:uiPriority="63" w:unhideWhenUsed="0"/>
+    <w:lsdException w:name="Medium Shading 2 Accent 1" w:semiHidden="0" w:uiPriority="64" w:unhideWhenUsed="0"/>
+    <w:lsdException w:name="Medium List 1 Accent 1" w:semiHidden="0" w:uiPriority="65" w:unhideWhenUsed="0"/>
+    <w:lsdException w:name="Revision" w:unhideWhenUsed="0"/>
+    <w:lsdException w:name="List Paragraph" w:semiHidden="0" w:uiPriority="34" w:unhideWhenUsed="0" w:qFormat="1"/>
+    <w:lsdException w:name="Quote" w:semiHidden="0" w:uiPriority="29" w:unhideWhenUsed="0" w:qFormat="1"/>
+    <w:lsdException w:name="Intense Quote" w:semiHidden="0" w:uiPriority="30" w:unhideWhenUsed="0" w:qFormat="1"/>
+    <w:lsdException w:name="Medium List 2 Accent 1" w:semiHidden="0" w:uiPriority="66" w:unhideWhenUsed="0"/>
+    <w:lsdException w:name="Medium Grid 1 Accent 1" w:semiHidden="0" w:uiPriority="67" w:unhideWhenUsed="0"/>
+    <w:lsdException w:name="Medium Grid 2 Accent 1" w:semiHidden="0" w:uiPriority="68" w:unhideWhenUsed="0"/>
+    <w:lsdException w:name="Medium Grid 3 Accent 1" w:semiHidden="0" w:uiPriority="69" w:unhideWhenUsed="0"/>
+    <w:lsdException w:name="Dark List Accent 1" w:semiHidden="0" w:uiPriority="70" w:unhideWhenUsed="0"/>
+    <w:lsdException w:name="Colorful Shading Accent 1" w:semiHidden="0" w:uiPriority="71" w:unhideWhenUsed="0"/>
+    <w:lsdException w:name="Colorful List Accent 1" w:semiHidden="0" w:uiPriority="72" w:unhideWhenUsed="0"/>
+    <w:lsdException w:name="Colorful Grid Accent 1" w:semiHidden="0" w:uiPriority="73" w:unhideWhenUsed="0"/>
+    <w:lsdException w:name="Light Shading Accent 2" w:semiHidden="0" w:uiPriority="60" w:unhideWhenUsed="0"/>
+    <w:lsdException w:name="Light List Accent 2" w:semiHidden="0" w:uiPriority="61" w:unhideWhenUsed="0"/>
+    <w:lsdException w:name="Light Grid Accent 2" w:semiHidden="0" w:uiPriority="62" w:unhideWhenUsed="0"/>
+    <w:lsdException w:name="Medium Shading 1 Accent 2" w:semiHidden="0" w:uiPriority="63" w:unhideWhenUsed="0"/>
+    <w:lsdException w:name="Medium Shading 2 Accent 2" w:semiHidden="0" w:uiPriority="64" w:unhideWhenUsed="0"/>
+    <w:lsdException w:name="Medium List 1 Accent 2" w:semiHidden="0" w:uiPriority="65" w:unhideWhenUsed="0"/>
+    <w:lsdException w:name="Medium List 2 Accent 2" w:semiHidden="0" w:uiPriority="66" w:unhideWhenUsed="0"/>
+    <w:lsdException w:name="Medium Grid 1 Accent 2" w:semiHidden="0" w:uiPriority="67" w:unhideWhenUsed="0"/>
+    <w:lsdException w:name="Medium Grid 2 Accent 2" w:semiHidden="0" w:uiPriority="68" w:unhideWhenUsed="0"/>
+    <w:lsdException w:name="Medium Grid 3 Accent 2" w:semiHidden="0" w:uiPriority="69" w:unhideWhenUsed="0"/>
+    <w:lsdException w:name="Dark List Accent 2" w:semiHidden="0" w:uiPriority="70" w:unhideWhenUsed="0"/>
+    <w:lsdException w:name="Colorful Shading Accent 2" w:semiHidden="0" w:uiPriority="71" w:unhideWhenUsed="0"/>
+    <w:lsdException w:name="Colorful List Accent 2" w:semiHidden="0" w:uiPriority="72" w:unhideWhenUsed="0"/>
+    <w:lsdException w:name="Colorful Grid Accent 2" w:semiHidden="0" w:uiPriority="73" w:unhideWhenUsed="0"/>
+    <w:lsdException w:name="Light Shading Accent 3" w:semiHidden="0" w:uiPriority="60" w:unhideWhenUsed="0"/>
+    <w:lsdException w:name="Light List Accent 3" w:semiHidden="0" w:uiPriority="61" w:unhideWhenUsed="0"/>
+    <w:lsdException w:name="Light Grid Accent 3" w:semiHidden="0" w:uiPriority="62" w:unhideWhenUsed="0"/>
+    <w:lsdException w:name="Medium Shading 1 Accent 3" w:semiHidden="0" w:uiPriority="63" w:unhideWhenUsed="0"/>
+    <w:lsdException w:name="Medium Shading 2 Accent 3" w:semiHidden="0" w:uiPriority="64" w:unhideWhenUsed="0"/>
+    <w:lsdException w:name="Medium List 1 Accent 3" w:semiHidden="0" w:uiPriority="65" w:unhideWhenUsed="0"/>
+    <w:lsdException w:name="Medium List 2 Accent 3" w:semiHidden="0" w:uiPriority="66" w:unhideWhenUsed="0"/>
+    <w:lsdException w:name="Medium Grid 1 Accent 3" w:semiHidden="0" w:uiPriority="67" w:unhideWhenUsed="0"/>
+    <w:lsdException w:name="Medium Grid 2 Accent 3" w:semiHidden="0" w:uiPriority="68" w:unhideWhenUsed="0"/>
+    <w:lsdException w:name="Medium Grid 3 Accent 3" w:semiHidden="0" w:uiPriority="69" w:unhideWhenUsed="0"/>
+    <w:lsdException w:name="Dark List Accent 3" w:semiHidden="0" w:uiPriority="70" w:unhideWhenUsed="0"/>
+    <w:lsdException w:name="Colorful Shading Accent 3" w:semiHidden="0" w:uiPriority="71" w:unhideWhenUsed="0"/>
+    <w:lsdException w:name="Colorful List Accent 3" w:semiHidden="0" w:uiPriority="72" w:unhideWhenUsed="0"/>
+    <w:lsdException w:name="Colorful Grid Accent 3" w:semiHidden="0" w:uiPriority="73" w:unhideWhenUsed="0"/>
+    <w:lsdException w:name="Light Shading Accent 4" w:semiHidden="0" w:uiPriority="60" w:unhideWhenUsed="0"/>
+    <w:lsdException w:name="Light List Accent 4" w:semiHidden="0" w:uiPriority="61" w:unhideWhenUsed="0"/>
+    <w:lsdException w:name="Light Grid Accent 4" w:semiHidden="0" w:uiPriority="62" w:unhideWhenUsed="0"/>
+    <w:lsdException w:name="Medium Shading 1 Accent 4" w:semiHidden="0" w:uiPriority="63" w:unhideWhenUsed="0"/>
+    <w:lsdException w:name="Medium Shading 2 Accent 4" w:semiHidden="0" w:uiPriority="64" w:unhideWhenUsed="0"/>
+    <w:lsdException w:name="Medium List 1 Accent 4" w:semiHidden="0" w:uiPriority="65" w:unhideWhenUsed="0"/>
+    <w:lsdException w:name="Medium List 2 Accent 4" w:semiHidden="0" w:uiPriority="66" w:unhideWhenUsed="0"/>
+    <w:lsdException w:name="Medium Grid 1 Accent 4" w:semiHidden="0" w:uiPriority="67" w:unhideWhenUsed="0"/>
+    <w:lsdException w:name="Medium Grid 2 Accent 4" w:semiHidden="0" w:uiPriority="68" w:unhideWhenUsed="0"/>
+    <w:lsdException w:name="Medium Grid 3 Accent 4" w:semiHidden="0" w:uiPriority="69" w:unhideWhenUsed="0"/>
+    <w:lsdException w:name="Dark List Accent 4" w:semiHidden="0" w:uiPriority="70" w:unhideWhenUsed="0"/>
+    <w:lsdException w:name="Colorful Shading Accent 4" w:semiHidden="0" w:uiPriority="71" w:unhideWhenUsed="0"/>
+    <w:lsdException w:name="Colorful List Accent 4" w:semiHidden="0" w:uiPriority="72" w:unhideWhenUsed="0"/>
+    <w:lsdException w:name="Colorful Grid Accent 4" w:semiHidden="0" w:uiPriority="73" w:unhideWhenUsed="0"/>
+    <w:lsdException w:name="Light Shading Accent 5" w:semiHidden="0" w:uiPriority="60" w:unhideWhenUsed="0"/>
+    <w:lsdException w:name="Light List Accent 5" w:semiHidden="0" w:uiPriority="61" w:unhideWhenUsed="0"/>
+    <w:lsdException w:name="Light Grid Accent 5" w:semiHidden="0" w:uiPriority="62" w:unhideWhenUsed="0"/>
+    <w:lsdException w:name="Medium Shading 1 Accent 5" w:semiHidden="0" w:uiPriority="63" w:unhideWhenUsed="0"/>
+    <w:lsdException w:name="Medium Shading 2 Accent 5" w:semiHidden="0" w:uiPriority="64" w:unhideWhenUsed="0"/>
+    <w:lsdException w:name="Medium List 1 Accent 5" w:semiHidden="0" w:uiPriority="65" w:unhideWhenUsed="0"/>
+    <w:lsdException w:name="Medium List 2 Accent 5" w:semiHidden="0" w:uiPriority="66" w:unhideWhenUsed="0"/>
+    <w:lsdException w:name="Medium Grid 1 Accent 5" w:semiHidden="0" w:uiPriority="67" w:unhideWhenUsed="0"/>
+    <w:lsdException w:name="Medium Grid 2 Accent 5" w:semiHidden="0" w:uiPriority="68" w:unhideWhenUsed="0"/>
+    <w:lsdException w:name="Medium Grid 3 Accent 5" w:semiHidden="0" w:uiPriority="69" w:unhideWhenUsed="0"/>
+    <w:lsdException w:name="Dark List Accent 5" w:semiHidden="0" w:uiPriority="70" w:unhideWhenUsed="0"/>
+    <w:lsdException w:name="Colorful Shading Accent 5" w:semiHidden="0" w:uiPriority="71" w:unhideWhenUsed="0"/>
+    <w:lsdException w:name="Colorful List Accent 5" w:semiHidden="0" w:uiPriority="72" w:unhideWhenUsed="0"/>
+    <w:lsdException w:name="Colorful Grid Accent 5" w:semiHidden="0" w:uiPriority="73" w:unhideWhenUsed="0"/>
+    <w:lsdException w:name="Light Shading Accent 6" w:semiHidden="0" w:uiPriority="60" w:unhideWhenUsed="0"/>
+    <w:lsdException w:name="Light List Accent 6" w:semiHidden="0" w:uiPriority="61" w:unhideWhenUsed="0"/>
+    <w:lsdException w:name="Light Grid Accent 6" w:semiHidden="0" w:uiPriority="62" w:unhideWhenUsed="0"/>
+    <w:lsdException w:name="Medium Shading 1 Accent 6" w:semiHidden="0" w:uiPriority="63" w:unhideWhenUsed="0"/>
+    <w:lsdException w:name="Medium Shading 2 Accent 6" w:semiHidden="0" w:uiPriority="64" w:unhideWhenUsed="0"/>
+    <w:lsdException w:name="Medium List 1 Accent 6" w:semiHidden="0" w:uiPriority="65" w:unhideWhenUsed="0"/>
+    <w:lsdException w:name="Medium List 2 Accent 6" w:semiHidden="0" w:uiPriority="66" w:unhideWhenUsed="0"/>
+    <w:lsdException w:name="Medium Grid 1 Accent 6" w:semiHidden="0" w:uiPriority="67" w:unhideWhenUsed="0"/>
+    <w:lsdException w:name="Medium Grid 2 Accent 6" w:semiHidden="0" w:uiPriority="68" w:unhideWhenUsed="0"/>
+    <w:lsdException w:name="Medium Grid 3 Accent 6" w:semiHidden="0" w:uiPriority="69" w:unhideWhenUsed="0"/>
+    <w:lsdException w:name="Dark List Accent 6" w:semiHidden="0" w:uiPriority="70" w:unhideWhenUsed="0"/>
+    <w:lsdException w:name="Colorful Shading Accent 6" w:semiHidden="0" w:uiPriority="71" w:unhideWhenUsed="0"/>
+    <w:lsdException w:name="Colorful List Accent 6" w:semiHidden="0" w:uiPriority="72" w:unhideWhenUsed="0"/>
+    <w:lsdException w:name="Colorful Grid Accent 6" w:semiHidden="0" w:uiPriority="73" w:unhideWhenUsed="0"/>
+    <w:lsdException w:name="Subtle Emphasis" w:semiHidden="0" w:uiPriority="19" w:unhideWhenUsed="0" w:qFormat="1"/>
+    <w:lsdException w:name="Intense Emphasis" w:semiHidden="0" w:uiPriority="21" w:unhideWhenUsed="0" w:qFormat="1"/>
+    <w:lsdException w:name="Subtle Reference" w:semiHidden="0" w:uiPriority="31" w:unhideWhenUsed="0" w:qFormat="1"/>
+    <w:lsdException w:name="Intense Reference" w:semiHidden="0" w:uiPriority="32" w:unhideWhenUsed="0" w:qFormat="1"/>
+    <w:lsdException w:name="Book Title" w:semiHidden="0" w:uiPriority="33" w:unhideWhenUsed="0" w:qFormat="1"/>
+    <w:lsdException w:name="Bibliography" w:uiPriority="37"/>
+    <w:lsdException w:name="TOC Heading" w:uiPriority="39" w:qFormat="1"/>
+  </w:latentStyles>
+  <w:style w:type="paragraph" w:default="1" w:styleId="a">
+    <w:name w:val="Normal"/>
+    <w:qFormat/>
+  </w:style>
+  <w:style w:type="paragraph" w:styleId="3">
+    <w:name w:val="heading 3"/>
+    <w:basedOn w:val="a"/>
+    <w:link w:val="30"/>
+    <w:uiPriority w:val="9"/>
+    <w:qFormat/>
+    <w:rsid w:val="00357A25"/>
+    <w:pPr>
+      <w:spacing w:before="100" w:beforeAutospacing="1" w:after="100" w:afterAutospacing="1" w:line="240" w:lineRule="auto"/>
+      <w:outlineLvl w:val="2"/>
+    </w:pPr>
+    <w:rPr>
+      <w:rFonts w:ascii="Times New Roman" w:eastAsia="Times New Roman" w:hAnsi="Times New Roman" w:cs="Times New Roman"/>
+      <w:b/>
+      <w:bCs/>
+      <w:sz w:val="27"/>
+      <w:szCs w:val="27"/>
+      <w:lang w:eastAsia="ru-RU"/>
+    </w:rPr>
+  </w:style>
+  <w:style w:type="character" w:default="1" w:styleId="a0">
+    <w:name w:val="Default Paragraph Font"/>
+    <w:uiPriority w:val="1"/>
+    <w:semiHidden/>
+    <w:unhideWhenUsed/>
+  </w:style>
+  <w:style w:type="table" w:default="1" w:styleId="a1">
+    <w:name w:val="Normal Table"/>
+    <w:uiPriority w:val="99"/>
+    <w:semiHidden/>
+    <w:unhideWhenUsed/>
+    <w:tblPr>
+      <w:tblInd w:w="0" w:type="dxa"/>
+      <w:tblCellMar>
+        <w:top w:w="0" w:type="dxa"/>
+        <w:left w:w="108" w:type="dxa"/>
+        <w:bottom w:w="0" w:type="dxa"/>
+        <w:right w:w="108" w:type="dxa"/>
+      </w:tblCellMar>
+    </w:tblPr>
+  </w:style>
+  <w:style w:type="numbering" w:default="1" w:styleId="a2">
+    <w:name w:val="No List"/>
+    <w:uiPriority w:val="99"/>
+    <w:semiHidden/>
+    <w:unhideWhenUsed/>
+  </w:style>
+  <w:style w:type="character" w:customStyle="1" w:styleId="30">
+    <w:name w:val="Заголовок 3 Знак"/>
+    <w:basedOn w:val="a0"/>
+    <w:link w:val="3"/>
+    <w:uiPriority w:val="9"/>
+    <w:rsid w:val="00357A25"/>
+    <w:rPr>
+      <w:rFonts w:ascii="Times New Roman" w:eastAsia="Times New Roman" w:hAnsi="Times New Roman" w:cs="Times New Roman"/>
+      <w:b/>
+      <w:bCs/>
+      <w:sz w:val="27"/>
+      <w:szCs w:val="27"/>
+      <w:lang w:eastAsia="ru-RU"/>
+    </w:rPr>
+  </w:style>
+  <w:style w:type="paragraph" w:styleId="a3">
+    <w:name w:val="Normal (Web)"/>
+    <w:basedOn w:val="a"/>
+    <w:uiPriority w:val="99"/>
+    <w:unhideWhenUsed/>
+    <w:rsid w:val="00357A25"/>
+    <w:pPr>
+      <w:spacing w:before="100" w:beforeAutospacing="1" w:after="100" w:afterAutospacing="1" w:line="240" w:lineRule="auto"/>
+    </w:pPr>
+    <w:rPr>
+      <w:rFonts w:ascii="Times New Roman" w:eastAsia="Times New Roman" w:hAnsi="Times New Roman" w:cs="Times New Roman"/>
+      <w:sz w:val="24"/>
+      <w:szCs w:val="24"/>
+      <w:lang w:eastAsia="ru-RU"/>
+    </w:rPr>
+  </w:style>
+  <w:style w:type="character" w:customStyle="1" w:styleId="apple-converted-space">
+    <w:name w:val="apple-converted-space"/>
+    <w:basedOn w:val="a0"/>
+    <w:rsid w:val="00357A25"/>
+  </w:style>
+  <w:style w:type="character" w:styleId="a4">
+    <w:name w:val="Strong"/>
+    <w:basedOn w:val="a0"/>
+    <w:uiPriority w:val="22"/>
+    <w:qFormat/>
+    <w:rsid w:val="00357A25"/>
+    <w:rPr>
+      <w:b/>
+      <w:bCs/>
+    </w:rPr>
+  </w:style>
+  <w:style w:type="character" w:customStyle="1" w:styleId="text-corporate">
+    <w:name w:val="text-corporate"/>
+    <w:basedOn w:val="a0"/>
+    <w:rsid w:val="00357A25"/>
+  </w:style>
+  <w:style w:type="character" w:customStyle="1" w:styleId="text-yellow">
+    <w:name w:val="text-yellow"/>
+    <w:basedOn w:val="a0"/>
+    <w:rsid w:val="00357A25"/>
+  </w:style>
+  <w:style w:type="character" w:styleId="a5">
+    <w:name w:val="Emphasis"/>
+    <w:basedOn w:val="a0"/>
+    <w:uiPriority w:val="20"/>
+    <w:qFormat/>
+    <w:rsid w:val="00357A25"/>
+    <w:rPr>
+      <w:i/>
+      <w:iCs/>
+    </w:rPr>
+  </w:style>
+  <w:style w:type="character" w:customStyle="1" w:styleId="text-red">
+    <w:name w:val="text-red"/>
+    <w:basedOn w:val="a0"/>
+    <w:rsid w:val="00CF1C7A"/>
+  </w:style>
+  <w:style w:type="character" w:customStyle="1" w:styleId="text-neon">
+    <w:name w:val="text-neon"/>
+    <w:basedOn w:val="a0"/>
+    <w:rsid w:val="00E60826"/>
   </w:style>
 </w:styles>
 </file>

</xml_diff>

<commit_message>
task3209 HTML Editor (15)
</commit_message>
<xml_diff>
--- a/JavaRushHomeWork/JavaRushTasks/3.JavaMultithreading/src/com/javarush/task/task32/task3209/HTML Editor.docx
+++ b/JavaRushHomeWork/JavaRushTasks/3.JavaMultithreading/src/com/javarush/task/task32/task3209/HTML Editor.docx
@@ -14689,6 +14689,15 @@
       </w:r>
     </w:p>
     <w:p>
+      <w:pPr>
+        <w:rPr>
+          <w:rFonts w:ascii="Arial" w:hAnsi="Arial" w:cs="Arial"/>
+          <w:color w:val="3D4351"/>
+          <w:sz w:val="27"/>
+          <w:szCs w:val="27"/>
+          <w:shd w:val="clear" w:color="auto" w:fill="FFFFFF"/>
+        </w:rPr>
+      </w:pPr>
       <w:r>
         <w:rPr>
           <w:rFonts w:ascii="Arial" w:hAnsi="Arial" w:cs="Arial"/>
@@ -14855,6 +14864,590 @@
           <w:shd w:val="clear" w:color="auto" w:fill="FFFFFF"/>
         </w:rPr>
         <w:t>Класс View должен содержать публичный метод showAbout(), который должен показывать диалоговое окно с информацией о программе.</w:t>
+      </w:r>
+    </w:p>
+    <w:p>
+      <w:pPr>
+        <w:pStyle w:val="3"/>
+        <w:spacing w:before="300" w:beforeAutospacing="0" w:after="150" w:afterAutospacing="0"/>
+        <w:rPr>
+          <w:rFonts w:ascii="Arial" w:hAnsi="Arial" w:cs="Arial"/>
+          <w:color w:val="3D4351"/>
+          <w:sz w:val="32"/>
+          <w:szCs w:val="32"/>
+        </w:rPr>
+      </w:pPr>
+      <w:r>
+        <w:rPr>
+          <w:rFonts w:ascii="Arial" w:hAnsi="Arial" w:cs="Arial"/>
+          <w:color w:val="3D4351"/>
+          <w:sz w:val="32"/>
+          <w:szCs w:val="32"/>
+        </w:rPr>
+        <w:t>HTML Editor (15)</w:t>
+      </w:r>
+    </w:p>
+    <w:p>
+      <w:pPr>
+        <w:pStyle w:val="a3"/>
+        <w:spacing w:before="0" w:beforeAutospacing="0" w:after="150" w:afterAutospacing="0"/>
+        <w:rPr>
+          <w:rFonts w:ascii="Arial" w:hAnsi="Arial" w:cs="Arial"/>
+          <w:color w:val="3D4351"/>
+          <w:sz w:val="27"/>
+          <w:szCs w:val="27"/>
+        </w:rPr>
+      </w:pPr>
+      <w:r>
+        <w:rPr>
+          <w:rFonts w:ascii="Arial" w:hAnsi="Arial" w:cs="Arial"/>
+          <w:color w:val="3D4351"/>
+          <w:sz w:val="27"/>
+          <w:szCs w:val="27"/>
+        </w:rPr>
+        <w:t>Добавь в контроллер метод</w:t>
+      </w:r>
+      <w:r>
+        <w:rPr>
+          <w:rStyle w:val="apple-converted-space"/>
+          <w:rFonts w:ascii="Arial" w:hAnsi="Arial" w:cs="Arial"/>
+          <w:color w:val="3D4351"/>
+          <w:sz w:val="27"/>
+          <w:szCs w:val="27"/>
+        </w:rPr>
+        <w:t> </w:t>
+      </w:r>
+      <w:r>
+        <w:rPr>
+          <w:rFonts w:ascii="Arial" w:hAnsi="Arial" w:cs="Arial"/>
+          <w:color w:val="3D4351"/>
+          <w:sz w:val="27"/>
+          <w:szCs w:val="27"/>
+        </w:rPr>
+        <w:t>resetDocument(), который будет сбрасывать текущий документ.</w:t>
+      </w:r>
+      <w:r>
+        <w:rPr>
+          <w:rStyle w:val="apple-converted-space"/>
+          <w:rFonts w:ascii="Arial" w:hAnsi="Arial" w:cs="Arial"/>
+          <w:color w:val="3D4351"/>
+          <w:sz w:val="27"/>
+          <w:szCs w:val="27"/>
+        </w:rPr>
+        <w:t> </w:t>
+      </w:r>
+      <w:r>
+        <w:rPr>
+          <w:rStyle w:val="a4"/>
+          <w:rFonts w:ascii="Arial" w:hAnsi="Arial" w:cs="Arial"/>
+          <w:b w:val="0"/>
+          <w:bCs w:val="0"/>
+          <w:color w:val="000000"/>
+          <w:sz w:val="27"/>
+          <w:szCs w:val="27"/>
+        </w:rPr>
+        <w:t>Он должен:</w:t>
+      </w:r>
+      <w:r>
+        <w:rPr>
+          <w:rFonts w:ascii="Arial" w:hAnsi="Arial" w:cs="Arial"/>
+          <w:color w:val="3D4351"/>
+          <w:sz w:val="27"/>
+          <w:szCs w:val="27"/>
+        </w:rPr>
+        <w:br/>
+        <w:t>15.1. Удалять у текущего документа</w:t>
+      </w:r>
+      <w:r>
+        <w:rPr>
+          <w:rStyle w:val="apple-converted-space"/>
+          <w:rFonts w:ascii="Arial" w:hAnsi="Arial" w:cs="Arial"/>
+          <w:color w:val="3D4351"/>
+          <w:sz w:val="27"/>
+          <w:szCs w:val="27"/>
+        </w:rPr>
+        <w:t> </w:t>
+      </w:r>
+      <w:r>
+        <w:rPr>
+          <w:rStyle w:val="a4"/>
+          <w:rFonts w:ascii="Arial" w:hAnsi="Arial" w:cs="Arial"/>
+          <w:b w:val="0"/>
+          <w:bCs w:val="0"/>
+          <w:color w:val="000000"/>
+          <w:sz w:val="27"/>
+          <w:szCs w:val="27"/>
+        </w:rPr>
+        <w:t>document</w:t>
+      </w:r>
+      <w:r>
+        <w:rPr>
+          <w:rStyle w:val="apple-converted-space"/>
+          <w:rFonts w:ascii="Arial" w:hAnsi="Arial" w:cs="Arial"/>
+          <w:color w:val="3D4351"/>
+          <w:sz w:val="27"/>
+          <w:szCs w:val="27"/>
+        </w:rPr>
+        <w:t> </w:t>
+      </w:r>
+      <w:r>
+        <w:rPr>
+          <w:rFonts w:ascii="Arial" w:hAnsi="Arial" w:cs="Arial"/>
+          <w:color w:val="3D4351"/>
+          <w:sz w:val="27"/>
+          <w:szCs w:val="27"/>
+        </w:rPr>
+        <w:t>слушателя правок которые можно отменить/вернуть (</w:t>
+      </w:r>
+      <w:r>
+        <w:rPr>
+          <w:rStyle w:val="a5"/>
+          <w:rFonts w:ascii="Arial" w:hAnsi="Arial" w:cs="Arial"/>
+          <w:color w:val="3D4351"/>
+          <w:sz w:val="27"/>
+          <w:szCs w:val="27"/>
+        </w:rPr>
+        <w:t>найди подходящий для этого метод, унаследованный от</w:t>
+      </w:r>
+      <w:r>
+        <w:rPr>
+          <w:rFonts w:ascii="Arial" w:hAnsi="Arial" w:cs="Arial"/>
+          <w:color w:val="3D4351"/>
+          <w:sz w:val="27"/>
+          <w:szCs w:val="27"/>
+        </w:rPr>
+        <w:t> </w:t>
+      </w:r>
+      <w:r>
+        <w:rPr>
+          <w:rStyle w:val="text-corporate"/>
+          <w:rFonts w:ascii="Arial" w:hAnsi="Arial" w:cs="Arial"/>
+          <w:color w:val="000000"/>
+          <w:sz w:val="27"/>
+          <w:szCs w:val="27"/>
+        </w:rPr>
+        <w:t>AbstractDocument</w:t>
+      </w:r>
+      <w:r>
+        <w:rPr>
+          <w:rFonts w:ascii="Arial" w:hAnsi="Arial" w:cs="Arial"/>
+          <w:color w:val="3D4351"/>
+          <w:sz w:val="27"/>
+          <w:szCs w:val="27"/>
+        </w:rPr>
+        <w:t>). Слушателя нужно запросить у представления (</w:t>
+      </w:r>
+      <w:r>
+        <w:rPr>
+          <w:rStyle w:val="a5"/>
+          <w:rFonts w:ascii="Arial" w:hAnsi="Arial" w:cs="Arial"/>
+          <w:color w:val="3D4351"/>
+          <w:sz w:val="27"/>
+          <w:szCs w:val="27"/>
+        </w:rPr>
+        <w:t>метод</w:t>
+      </w:r>
+      <w:r>
+        <w:rPr>
+          <w:rFonts w:ascii="Arial" w:hAnsi="Arial" w:cs="Arial"/>
+          <w:color w:val="3D4351"/>
+          <w:sz w:val="27"/>
+          <w:szCs w:val="27"/>
+        </w:rPr>
+        <w:t>getUndoListener()).</w:t>
+      </w:r>
+      <w:r>
+        <w:rPr>
+          <w:rFonts w:ascii="Arial" w:hAnsi="Arial" w:cs="Arial"/>
+          <w:color w:val="3D4351"/>
+          <w:sz w:val="27"/>
+          <w:szCs w:val="27"/>
+        </w:rPr>
+        <w:br/>
+        <w:t>Не забудь проверить, что текущий документ существует (</w:t>
+      </w:r>
+      <w:r>
+        <w:rPr>
+          <w:rStyle w:val="a5"/>
+          <w:rFonts w:ascii="Arial" w:hAnsi="Arial" w:cs="Arial"/>
+          <w:color w:val="3D4351"/>
+          <w:sz w:val="27"/>
+          <w:szCs w:val="27"/>
+        </w:rPr>
+        <w:t>не</w:t>
+      </w:r>
+      <w:r>
+        <w:rPr>
+          <w:rStyle w:val="apple-converted-space"/>
+          <w:rFonts w:ascii="Arial" w:hAnsi="Arial" w:cs="Arial"/>
+          <w:color w:val="3D4351"/>
+          <w:sz w:val="27"/>
+          <w:szCs w:val="27"/>
+        </w:rPr>
+        <w:t> </w:t>
+      </w:r>
+      <w:r>
+        <w:rPr>
+          <w:rStyle w:val="a4"/>
+          <w:rFonts w:ascii="Arial" w:hAnsi="Arial" w:cs="Arial"/>
+          <w:b w:val="0"/>
+          <w:bCs w:val="0"/>
+          <w:color w:val="3D4351"/>
+          <w:sz w:val="27"/>
+          <w:szCs w:val="27"/>
+        </w:rPr>
+        <w:t>null</w:t>
+      </w:r>
+      <w:r>
+        <w:rPr>
+          <w:rFonts w:ascii="Arial" w:hAnsi="Arial" w:cs="Arial"/>
+          <w:color w:val="3D4351"/>
+          <w:sz w:val="27"/>
+          <w:szCs w:val="27"/>
+        </w:rPr>
+        <w:t>).</w:t>
+      </w:r>
+      <w:r>
+        <w:rPr>
+          <w:rFonts w:ascii="Arial" w:hAnsi="Arial" w:cs="Arial"/>
+          <w:color w:val="3D4351"/>
+          <w:sz w:val="27"/>
+          <w:szCs w:val="27"/>
+        </w:rPr>
+        <w:br/>
+        <w:t>15.2. Создавать новый документ по умолчанию и присваивать его полю document.</w:t>
+      </w:r>
+    </w:p>
+    <w:p>
+      <w:pPr>
+        <w:pStyle w:val="a3"/>
+        <w:spacing w:before="0" w:beforeAutospacing="0" w:after="150" w:afterAutospacing="0"/>
+        <w:rPr>
+          <w:rFonts w:ascii="Arial" w:hAnsi="Arial" w:cs="Arial"/>
+          <w:color w:val="3D4351"/>
+          <w:sz w:val="27"/>
+          <w:szCs w:val="27"/>
+        </w:rPr>
+      </w:pPr>
+      <w:r>
+        <w:rPr>
+          <w:rStyle w:val="a4"/>
+          <w:rFonts w:ascii="Arial" w:hAnsi="Arial" w:cs="Arial"/>
+          <w:b w:val="0"/>
+          <w:bCs w:val="0"/>
+          <w:color w:val="000000"/>
+          <w:sz w:val="27"/>
+          <w:szCs w:val="27"/>
+        </w:rPr>
+        <w:t>Подсказка:</w:t>
+      </w:r>
+      <w:r>
+        <w:rPr>
+          <w:rStyle w:val="apple-converted-space"/>
+          <w:rFonts w:ascii="Arial" w:hAnsi="Arial" w:cs="Arial"/>
+          <w:color w:val="3D4351"/>
+          <w:sz w:val="27"/>
+          <w:szCs w:val="27"/>
+        </w:rPr>
+        <w:t> </w:t>
+      </w:r>
+      <w:r>
+        <w:rPr>
+          <w:rStyle w:val="a5"/>
+          <w:rFonts w:ascii="Arial" w:hAnsi="Arial" w:cs="Arial"/>
+          <w:color w:val="3D4351"/>
+          <w:sz w:val="27"/>
+          <w:szCs w:val="27"/>
+        </w:rPr>
+        <w:t>воспользуйся подходящим методом класса</w:t>
+      </w:r>
+      <w:r>
+        <w:rPr>
+          <w:rStyle w:val="apple-converted-space"/>
+          <w:rFonts w:ascii="Arial" w:hAnsi="Arial" w:cs="Arial"/>
+          <w:color w:val="3D4351"/>
+          <w:sz w:val="27"/>
+          <w:szCs w:val="27"/>
+        </w:rPr>
+        <w:t> </w:t>
+      </w:r>
+      <w:r>
+        <w:rPr>
+          <w:rStyle w:val="a4"/>
+          <w:rFonts w:ascii="Arial" w:hAnsi="Arial" w:cs="Arial"/>
+          <w:b w:val="0"/>
+          <w:bCs w:val="0"/>
+          <w:color w:val="3D4351"/>
+          <w:sz w:val="27"/>
+          <w:szCs w:val="27"/>
+        </w:rPr>
+        <w:t>HTMLEditorKit</w:t>
+      </w:r>
+      <w:r>
+        <w:rPr>
+          <w:rFonts w:ascii="Arial" w:hAnsi="Arial" w:cs="Arial"/>
+          <w:color w:val="3D4351"/>
+          <w:sz w:val="27"/>
+          <w:szCs w:val="27"/>
+        </w:rPr>
+        <w:t>.</w:t>
+      </w:r>
+    </w:p>
+    <w:p>
+      <w:pPr>
+        <w:pStyle w:val="a3"/>
+        <w:spacing w:before="0" w:beforeAutospacing="0" w:after="150" w:afterAutospacing="0"/>
+        <w:rPr>
+          <w:rFonts w:ascii="Arial" w:hAnsi="Arial" w:cs="Arial"/>
+          <w:color w:val="3D4351"/>
+          <w:sz w:val="27"/>
+          <w:szCs w:val="27"/>
+        </w:rPr>
+      </w:pPr>
+      <w:r>
+        <w:rPr>
+          <w:rFonts w:ascii="Arial" w:hAnsi="Arial" w:cs="Arial"/>
+          <w:color w:val="3D4351"/>
+          <w:sz w:val="27"/>
+          <w:szCs w:val="27"/>
+        </w:rPr>
+        <w:t>15.3. Добавлять новому документу слушателя правок.</w:t>
+      </w:r>
+      <w:r>
+        <w:rPr>
+          <w:rFonts w:ascii="Arial" w:hAnsi="Arial" w:cs="Arial"/>
+          <w:color w:val="3D4351"/>
+          <w:sz w:val="27"/>
+          <w:szCs w:val="27"/>
+        </w:rPr>
+        <w:br/>
+        <w:t>15.4. Вызывать у представления метод</w:t>
+      </w:r>
+      <w:r>
+        <w:rPr>
+          <w:rStyle w:val="apple-converted-space"/>
+          <w:rFonts w:ascii="Arial" w:hAnsi="Arial" w:cs="Arial"/>
+          <w:color w:val="3D4351"/>
+          <w:sz w:val="27"/>
+          <w:szCs w:val="27"/>
+        </w:rPr>
+        <w:t> </w:t>
+      </w:r>
+      <w:r>
+        <w:rPr>
+          <w:rFonts w:ascii="Arial" w:hAnsi="Arial" w:cs="Arial"/>
+          <w:color w:val="3D4351"/>
+          <w:sz w:val="27"/>
+          <w:szCs w:val="27"/>
+        </w:rPr>
+        <w:t>update().</w:t>
+      </w:r>
+    </w:p>
+    <w:p>
+      <w:r>
+        <w:rPr>
+          <w:rFonts w:ascii="Arial" w:hAnsi="Arial" w:cs="Arial"/>
+          <w:color w:val="3D4351"/>
+          <w:sz w:val="27"/>
+          <w:szCs w:val="27"/>
+        </w:rPr>
+        <w:br/>
+        <w:t>Требования:</w:t>
+      </w:r>
+      <w:r>
+        <w:rPr>
+          <w:rFonts w:ascii="Arial" w:hAnsi="Arial" w:cs="Arial"/>
+          <w:color w:val="3D4351"/>
+          <w:sz w:val="27"/>
+          <w:szCs w:val="27"/>
+        </w:rPr>
+        <w:br/>
+      </w:r>
+      <w:r>
+        <w:rPr>
+          <w:rFonts w:ascii="Arial" w:hAnsi="Arial" w:cs="Arial"/>
+          <w:color w:val="3D4351"/>
+          <w:sz w:val="27"/>
+          <w:szCs w:val="27"/>
+          <w:shd w:val="clear" w:color="auto" w:fill="FFFFFF"/>
+        </w:rPr>
+        <w:t>1.</w:t>
+      </w:r>
+      <w:r>
+        <w:rPr>
+          <w:rFonts w:ascii="Arial" w:hAnsi="Arial" w:cs="Arial"/>
+          <w:color w:val="3D4351"/>
+          <w:sz w:val="27"/>
+          <w:szCs w:val="27"/>
+          <w:shd w:val="clear" w:color="auto" w:fill="FFFFFF"/>
+        </w:rPr>
+        <w:t> </w:t>
+      </w:r>
+      <w:r>
+        <w:rPr>
+          <w:rFonts w:ascii="Arial" w:hAnsi="Arial" w:cs="Arial"/>
+          <w:color w:val="3D4351"/>
+          <w:sz w:val="27"/>
+          <w:szCs w:val="27"/>
+          <w:shd w:val="clear" w:color="auto" w:fill="FFFFFF"/>
+        </w:rPr>
+        <w:t>Класс Controller должен содержать публичный метод resetDocument(), который будет сбрасывать текущий документ.</w:t>
+      </w:r>
+      <w:r>
+        <w:rPr>
+          <w:rFonts w:ascii="Arial" w:hAnsi="Arial" w:cs="Arial"/>
+          <w:color w:val="3D4351"/>
+          <w:sz w:val="27"/>
+          <w:szCs w:val="27"/>
+        </w:rPr>
+        <w:br/>
+      </w:r>
+      <w:r>
+        <w:rPr>
+          <w:rFonts w:ascii="Arial" w:hAnsi="Arial" w:cs="Arial"/>
+          <w:color w:val="3D4351"/>
+          <w:sz w:val="27"/>
+          <w:szCs w:val="27"/>
+          <w:shd w:val="clear" w:color="auto" w:fill="FFFFFF"/>
+        </w:rPr>
+        <w:t>2.</w:t>
+      </w:r>
+      <w:r>
+        <w:rPr>
+          <w:rFonts w:ascii="Arial" w:hAnsi="Arial" w:cs="Arial"/>
+          <w:color w:val="3D4351"/>
+          <w:sz w:val="27"/>
+          <w:szCs w:val="27"/>
+          <w:shd w:val="clear" w:color="auto" w:fill="FFFFFF"/>
+        </w:rPr>
+        <w:t> </w:t>
+      </w:r>
+      <w:r>
+        <w:rPr>
+          <w:rFonts w:ascii="Arial" w:hAnsi="Arial" w:cs="Arial"/>
+          <w:color w:val="3D4351"/>
+          <w:sz w:val="27"/>
+          <w:szCs w:val="27"/>
+          <w:shd w:val="clear" w:color="auto" w:fill="FFFFFF"/>
+        </w:rPr>
+        <w:t>Метод resetDocument() должен удалять у текущего документа document слушателя правок через метод removeUndoableEditListener().</w:t>
+      </w:r>
+      <w:r>
+        <w:rPr>
+          <w:rFonts w:ascii="Arial" w:hAnsi="Arial" w:cs="Arial"/>
+          <w:color w:val="3D4351"/>
+          <w:sz w:val="27"/>
+          <w:szCs w:val="27"/>
+        </w:rPr>
+        <w:br/>
+      </w:r>
+      <w:r>
+        <w:rPr>
+          <w:rFonts w:ascii="Arial" w:hAnsi="Arial" w:cs="Arial"/>
+          <w:color w:val="3D4351"/>
+          <w:sz w:val="27"/>
+          <w:szCs w:val="27"/>
+          <w:shd w:val="clear" w:color="auto" w:fill="FFFFFF"/>
+        </w:rPr>
+        <w:t>3.</w:t>
+      </w:r>
+      <w:r>
+        <w:rPr>
+          <w:rFonts w:ascii="Arial" w:hAnsi="Arial" w:cs="Arial"/>
+          <w:color w:val="3D4351"/>
+          <w:sz w:val="27"/>
+          <w:szCs w:val="27"/>
+          <w:shd w:val="clear" w:color="auto" w:fill="FFFFFF"/>
+        </w:rPr>
+        <w:t> </w:t>
+      </w:r>
+      <w:r>
+        <w:rPr>
+          <w:rFonts w:ascii="Arial" w:hAnsi="Arial" w:cs="Arial"/>
+          <w:color w:val="3D4351"/>
+          <w:sz w:val="27"/>
+          <w:szCs w:val="27"/>
+          <w:shd w:val="clear" w:color="auto" w:fill="FFFFFF"/>
+        </w:rPr>
+        <w:t>Метод resetDocument() должен создавать новый документ по умолчанию через метод createDefaultDocument().</w:t>
+      </w:r>
+      <w:r>
+        <w:rPr>
+          <w:rFonts w:ascii="Arial" w:hAnsi="Arial" w:cs="Arial"/>
+          <w:color w:val="3D4351"/>
+          <w:sz w:val="27"/>
+          <w:szCs w:val="27"/>
+        </w:rPr>
+        <w:br/>
+      </w:r>
+      <w:r>
+        <w:rPr>
+          <w:rFonts w:ascii="Arial" w:hAnsi="Arial" w:cs="Arial"/>
+          <w:color w:val="3D4351"/>
+          <w:sz w:val="27"/>
+          <w:szCs w:val="27"/>
+          <w:shd w:val="clear" w:color="auto" w:fill="FFFFFF"/>
+        </w:rPr>
+        <w:t>4.</w:t>
+      </w:r>
+      <w:r>
+        <w:rPr>
+          <w:rFonts w:ascii="Arial" w:hAnsi="Arial" w:cs="Arial"/>
+          <w:color w:val="3D4351"/>
+          <w:sz w:val="27"/>
+          <w:szCs w:val="27"/>
+          <w:shd w:val="clear" w:color="auto" w:fill="FFFFFF"/>
+        </w:rPr>
+        <w:t> </w:t>
+      </w:r>
+      <w:r>
+        <w:rPr>
+          <w:rFonts w:ascii="Arial" w:hAnsi="Arial" w:cs="Arial"/>
+          <w:color w:val="3D4351"/>
+          <w:sz w:val="27"/>
+          <w:szCs w:val="27"/>
+          <w:shd w:val="clear" w:color="auto" w:fill="FFFFFF"/>
+        </w:rPr>
+        <w:t>Метод resetDocument() должен добавлять новому документу слушателя правок через метод addUndoableEditListener().</w:t>
+      </w:r>
+      <w:r>
+        <w:rPr>
+          <w:rFonts w:ascii="Arial" w:hAnsi="Arial" w:cs="Arial"/>
+          <w:color w:val="3D4351"/>
+          <w:sz w:val="27"/>
+          <w:szCs w:val="27"/>
+        </w:rPr>
+        <w:br/>
+      </w:r>
+      <w:r>
+        <w:rPr>
+          <w:rFonts w:ascii="Arial" w:hAnsi="Arial" w:cs="Arial"/>
+          <w:color w:val="3D4351"/>
+          <w:sz w:val="27"/>
+          <w:szCs w:val="27"/>
+          <w:shd w:val="clear" w:color="auto" w:fill="FFFFFF"/>
+        </w:rPr>
+        <w:t>5.</w:t>
+      </w:r>
+      <w:r>
+        <w:rPr>
+          <w:rFonts w:ascii="Arial" w:hAnsi="Arial" w:cs="Arial"/>
+          <w:color w:val="3D4351"/>
+          <w:sz w:val="27"/>
+          <w:szCs w:val="27"/>
+          <w:shd w:val="clear" w:color="auto" w:fill="FFFFFF"/>
+        </w:rPr>
+        <w:t> </w:t>
+      </w:r>
+      <w:r>
+        <w:rPr>
+          <w:rFonts w:ascii="Arial" w:hAnsi="Arial" w:cs="Arial"/>
+          <w:color w:val="3D4351"/>
+          <w:sz w:val="27"/>
+          <w:szCs w:val="27"/>
+          <w:shd w:val="clear" w:color="auto" w:fill="FFFFFF"/>
+        </w:rPr>
+        <w:t>Метод resetDocument() должен вызывать у представления метод update().</w:t>
       </w:r>
       <w:bookmarkStart w:id="0" w:name="_GoBack"/>
       <w:bookmarkEnd w:id="0"/>

</xml_diff>

<commit_message>
task3209 HTML Editor (16)
</commit_message>
<xml_diff>
--- a/JavaRushHomeWork/JavaRushTasks/3.JavaMultithreading/src/com/javarush/task/task32/task3209/HTML Editor.docx
+++ b/JavaRushHomeWork/JavaRushTasks/3.JavaMultithreading/src/com/javarush/task/task32/task3209/HTML Editor.docx
@@ -15244,6 +15244,16 @@
       </w:r>
     </w:p>
     <w:p>
+      <w:pPr>
+        <w:rPr>
+          <w:rFonts w:ascii="Arial" w:hAnsi="Arial" w:cs="Arial"/>
+          <w:color w:val="3D4351"/>
+          <w:sz w:val="27"/>
+          <w:szCs w:val="27"/>
+          <w:shd w:val="clear" w:color="auto" w:fill="FFFFFF"/>
+          <w:lang w:val="en-US"/>
+        </w:rPr>
+      </w:pPr>
       <w:r>
         <w:rPr>
           <w:rFonts w:ascii="Arial" w:hAnsi="Arial" w:cs="Arial"/>
@@ -15448,6 +15458,533 @@
           <w:shd w:val="clear" w:color="auto" w:fill="FFFFFF"/>
         </w:rPr>
         <w:t>Метод resetDocument() должен вызывать у представления метод update().</w:t>
+      </w:r>
+    </w:p>
+    <w:p>
+      <w:pPr>
+        <w:pStyle w:val="3"/>
+        <w:spacing w:before="300" w:beforeAutospacing="0" w:after="150" w:afterAutospacing="0"/>
+        <w:rPr>
+          <w:rFonts w:ascii="Arial" w:hAnsi="Arial" w:cs="Arial"/>
+          <w:color w:val="3D4351"/>
+          <w:sz w:val="32"/>
+          <w:szCs w:val="32"/>
+        </w:rPr>
+      </w:pPr>
+      <w:r>
+        <w:rPr>
+          <w:rFonts w:ascii="Arial" w:hAnsi="Arial" w:cs="Arial"/>
+          <w:color w:val="3D4351"/>
+          <w:sz w:val="32"/>
+          <w:szCs w:val="32"/>
+        </w:rPr>
+        <w:t>HTML Editor (16)</w:t>
+      </w:r>
+    </w:p>
+    <w:p>
+      <w:pPr>
+        <w:pStyle w:val="a3"/>
+        <w:spacing w:before="0" w:beforeAutospacing="0" w:after="150" w:afterAutospacing="0"/>
+        <w:rPr>
+          <w:rFonts w:ascii="Arial" w:hAnsi="Arial" w:cs="Arial"/>
+          <w:color w:val="3D4351"/>
+          <w:sz w:val="27"/>
+          <w:szCs w:val="27"/>
+        </w:rPr>
+      </w:pPr>
+      <w:r>
+        <w:rPr>
+          <w:rFonts w:ascii="Arial" w:hAnsi="Arial" w:cs="Arial"/>
+          <w:color w:val="3D4351"/>
+          <w:sz w:val="27"/>
+          <w:szCs w:val="27"/>
+        </w:rPr>
+        <w:t>Добавь метод</w:t>
+      </w:r>
+      <w:r>
+        <w:rPr>
+          <w:rStyle w:val="apple-converted-space"/>
+          <w:rFonts w:ascii="Arial" w:hAnsi="Arial" w:cs="Arial"/>
+          <w:color w:val="3D4351"/>
+          <w:sz w:val="27"/>
+          <w:szCs w:val="27"/>
+        </w:rPr>
+        <w:t> </w:t>
+      </w:r>
+      <w:r>
+        <w:rPr>
+          <w:rFonts w:ascii="Arial" w:hAnsi="Arial" w:cs="Arial"/>
+          <w:color w:val="3D4351"/>
+          <w:sz w:val="27"/>
+          <w:szCs w:val="27"/>
+        </w:rPr>
+        <w:t>setPlainText(String text)</w:t>
+      </w:r>
+      <w:r>
+        <w:rPr>
+          <w:rStyle w:val="apple-converted-space"/>
+          <w:rFonts w:ascii="Arial" w:hAnsi="Arial" w:cs="Arial"/>
+          <w:color w:val="3D4351"/>
+          <w:sz w:val="27"/>
+          <w:szCs w:val="27"/>
+        </w:rPr>
+        <w:t> </w:t>
+      </w:r>
+      <w:r>
+        <w:rPr>
+          <w:rFonts w:ascii="Arial" w:hAnsi="Arial" w:cs="Arial"/>
+          <w:color w:val="3D4351"/>
+          <w:sz w:val="27"/>
+          <w:szCs w:val="27"/>
+        </w:rPr>
+        <w:t>в контроллер. Он будет записывать переданный текст с </w:t>
+      </w:r>
+      <w:r>
+        <w:rPr>
+          <w:rStyle w:val="a4"/>
+          <w:rFonts w:ascii="Arial" w:hAnsi="Arial" w:cs="Arial"/>
+          <w:b w:val="0"/>
+          <w:bCs w:val="0"/>
+          <w:color w:val="000000"/>
+          <w:sz w:val="27"/>
+          <w:szCs w:val="27"/>
+        </w:rPr>
+        <w:t>html</w:t>
+      </w:r>
+      <w:r>
+        <w:rPr>
+          <w:rStyle w:val="apple-converted-space"/>
+          <w:rFonts w:ascii="Arial" w:hAnsi="Arial" w:cs="Arial"/>
+          <w:color w:val="3D4351"/>
+          <w:sz w:val="27"/>
+          <w:szCs w:val="27"/>
+        </w:rPr>
+        <w:t> </w:t>
+      </w:r>
+      <w:r>
+        <w:rPr>
+          <w:rFonts w:ascii="Arial" w:hAnsi="Arial" w:cs="Arial"/>
+          <w:color w:val="3D4351"/>
+          <w:sz w:val="27"/>
+          <w:szCs w:val="27"/>
+        </w:rPr>
+        <w:t>тегами в документ document.</w:t>
+      </w:r>
+      <w:r>
+        <w:rPr>
+          <w:rStyle w:val="apple-converted-space"/>
+          <w:rFonts w:ascii="Arial" w:hAnsi="Arial" w:cs="Arial"/>
+          <w:color w:val="3D4351"/>
+          <w:sz w:val="27"/>
+          <w:szCs w:val="27"/>
+        </w:rPr>
+        <w:t> </w:t>
+      </w:r>
+      <w:r>
+        <w:rPr>
+          <w:rStyle w:val="a4"/>
+          <w:rFonts w:ascii="Arial" w:hAnsi="Arial" w:cs="Arial"/>
+          <w:b w:val="0"/>
+          <w:bCs w:val="0"/>
+          <w:color w:val="000000"/>
+          <w:sz w:val="27"/>
+          <w:szCs w:val="27"/>
+        </w:rPr>
+        <w:t>При его реализации:</w:t>
+      </w:r>
+      <w:r>
+        <w:rPr>
+          <w:rFonts w:ascii="Arial" w:hAnsi="Arial" w:cs="Arial"/>
+          <w:color w:val="3D4351"/>
+          <w:sz w:val="27"/>
+          <w:szCs w:val="27"/>
+        </w:rPr>
+        <w:br/>
+        <w:t>16.1. Сбрось документ.</w:t>
+      </w:r>
+      <w:r>
+        <w:rPr>
+          <w:rFonts w:ascii="Arial" w:hAnsi="Arial" w:cs="Arial"/>
+          <w:color w:val="3D4351"/>
+          <w:sz w:val="27"/>
+          <w:szCs w:val="27"/>
+        </w:rPr>
+        <w:br/>
+        <w:t>16.2. Создай новый реадер</w:t>
+      </w:r>
+      <w:r>
+        <w:rPr>
+          <w:rStyle w:val="apple-converted-space"/>
+          <w:rFonts w:ascii="Arial" w:hAnsi="Arial" w:cs="Arial"/>
+          <w:color w:val="3D4351"/>
+          <w:sz w:val="27"/>
+          <w:szCs w:val="27"/>
+        </w:rPr>
+        <w:t> </w:t>
+      </w:r>
+      <w:r>
+        <w:rPr>
+          <w:rFonts w:ascii="Arial" w:hAnsi="Arial" w:cs="Arial"/>
+          <w:color w:val="3D4351"/>
+          <w:sz w:val="27"/>
+          <w:szCs w:val="27"/>
+        </w:rPr>
+        <w:t>StringReader</w:t>
+      </w:r>
+      <w:r>
+        <w:rPr>
+          <w:rStyle w:val="apple-converted-space"/>
+          <w:rFonts w:ascii="Arial" w:hAnsi="Arial" w:cs="Arial"/>
+          <w:color w:val="3D4351"/>
+          <w:sz w:val="27"/>
+          <w:szCs w:val="27"/>
+        </w:rPr>
+        <w:t> </w:t>
+      </w:r>
+      <w:r>
+        <w:rPr>
+          <w:rFonts w:ascii="Arial" w:hAnsi="Arial" w:cs="Arial"/>
+          <w:color w:val="3D4351"/>
+          <w:sz w:val="27"/>
+          <w:szCs w:val="27"/>
+        </w:rPr>
+        <w:t>на базе переданного текста.</w:t>
+      </w:r>
+      <w:r>
+        <w:rPr>
+          <w:rFonts w:ascii="Arial" w:hAnsi="Arial" w:cs="Arial"/>
+          <w:color w:val="3D4351"/>
+          <w:sz w:val="27"/>
+          <w:szCs w:val="27"/>
+        </w:rPr>
+        <w:br/>
+        <w:t>16.3. Вызови метод</w:t>
+      </w:r>
+      <w:r>
+        <w:rPr>
+          <w:rStyle w:val="apple-converted-space"/>
+          <w:rFonts w:ascii="Arial" w:hAnsi="Arial" w:cs="Arial"/>
+          <w:color w:val="3D4351"/>
+          <w:sz w:val="27"/>
+          <w:szCs w:val="27"/>
+        </w:rPr>
+        <w:t> </w:t>
+      </w:r>
+      <w:r>
+        <w:rPr>
+          <w:rFonts w:ascii="Arial" w:hAnsi="Arial" w:cs="Arial"/>
+          <w:color w:val="3D4351"/>
+          <w:sz w:val="27"/>
+          <w:szCs w:val="27"/>
+        </w:rPr>
+        <w:t>read()</w:t>
+      </w:r>
+      <w:r>
+        <w:rPr>
+          <w:rStyle w:val="apple-converted-space"/>
+          <w:rFonts w:ascii="Arial" w:hAnsi="Arial" w:cs="Arial"/>
+          <w:color w:val="3D4351"/>
+          <w:sz w:val="27"/>
+          <w:szCs w:val="27"/>
+        </w:rPr>
+        <w:t> </w:t>
+      </w:r>
+      <w:r>
+        <w:rPr>
+          <w:rFonts w:ascii="Arial" w:hAnsi="Arial" w:cs="Arial"/>
+          <w:color w:val="3D4351"/>
+          <w:sz w:val="27"/>
+          <w:szCs w:val="27"/>
+        </w:rPr>
+        <w:t>из класса</w:t>
+      </w:r>
+      <w:r>
+        <w:rPr>
+          <w:rStyle w:val="apple-converted-space"/>
+          <w:rFonts w:ascii="Arial" w:hAnsi="Arial" w:cs="Arial"/>
+          <w:color w:val="3D4351"/>
+          <w:sz w:val="27"/>
+          <w:szCs w:val="27"/>
+        </w:rPr>
+        <w:t> </w:t>
+      </w:r>
+      <w:r>
+        <w:rPr>
+          <w:rStyle w:val="text-corporate"/>
+          <w:rFonts w:ascii="Arial" w:hAnsi="Arial" w:cs="Arial"/>
+          <w:color w:val="000000"/>
+          <w:sz w:val="27"/>
+          <w:szCs w:val="27"/>
+        </w:rPr>
+        <w:t>HTMLEditorKit</w:t>
+      </w:r>
+      <w:r>
+        <w:rPr>
+          <w:rFonts w:ascii="Arial" w:hAnsi="Arial" w:cs="Arial"/>
+          <w:color w:val="3D4351"/>
+          <w:sz w:val="27"/>
+          <w:szCs w:val="27"/>
+        </w:rPr>
+        <w:t>, который вычитает данные из реадера в</w:t>
+      </w:r>
+      <w:r>
+        <w:rPr>
+          <w:rFonts w:ascii="Arial" w:hAnsi="Arial" w:cs="Arial"/>
+          <w:color w:val="3D4351"/>
+          <w:sz w:val="27"/>
+          <w:szCs w:val="27"/>
+        </w:rPr>
+        <w:br/>
+        <w:t>документ</w:t>
+      </w:r>
+      <w:r>
+        <w:rPr>
+          <w:rStyle w:val="apple-converted-space"/>
+          <w:rFonts w:ascii="Arial" w:hAnsi="Arial" w:cs="Arial"/>
+          <w:color w:val="3D4351"/>
+          <w:sz w:val="27"/>
+          <w:szCs w:val="27"/>
+        </w:rPr>
+        <w:t> </w:t>
+      </w:r>
+      <w:r>
+        <w:rPr>
+          <w:rStyle w:val="a4"/>
+          <w:rFonts w:ascii="Arial" w:hAnsi="Arial" w:cs="Arial"/>
+          <w:b w:val="0"/>
+          <w:bCs w:val="0"/>
+          <w:color w:val="000000"/>
+          <w:sz w:val="27"/>
+          <w:szCs w:val="27"/>
+        </w:rPr>
+        <w:t>document</w:t>
+      </w:r>
+      <w:r>
+        <w:rPr>
+          <w:rFonts w:ascii="Arial" w:hAnsi="Arial" w:cs="Arial"/>
+          <w:color w:val="3D4351"/>
+          <w:sz w:val="27"/>
+          <w:szCs w:val="27"/>
+        </w:rPr>
+        <w:t>.</w:t>
+      </w:r>
+      <w:r>
+        <w:rPr>
+          <w:rFonts w:ascii="Arial" w:hAnsi="Arial" w:cs="Arial"/>
+          <w:color w:val="3D4351"/>
+          <w:sz w:val="27"/>
+          <w:szCs w:val="27"/>
+        </w:rPr>
+        <w:br/>
+        <w:t>16.4. Проследи, чтобы метод не кидал исключения. Их необходимо просто логировать.</w:t>
+      </w:r>
+    </w:p>
+    <w:p>
+      <w:r>
+        <w:rPr>
+          <w:rFonts w:ascii="Arial" w:hAnsi="Arial" w:cs="Arial"/>
+          <w:color w:val="3D4351"/>
+          <w:sz w:val="27"/>
+          <w:szCs w:val="27"/>
+        </w:rPr>
+        <w:lastRenderedPageBreak/>
+        <w:br/>
+        <w:t>Требования:</w:t>
+      </w:r>
+      <w:r>
+        <w:rPr>
+          <w:rFonts w:ascii="Arial" w:hAnsi="Arial" w:cs="Arial"/>
+          <w:color w:val="3D4351"/>
+          <w:sz w:val="27"/>
+          <w:szCs w:val="27"/>
+        </w:rPr>
+        <w:br/>
+      </w:r>
+      <w:r>
+        <w:rPr>
+          <w:rFonts w:ascii="Arial" w:hAnsi="Arial" w:cs="Arial"/>
+          <w:color w:val="3D4351"/>
+          <w:sz w:val="27"/>
+          <w:szCs w:val="27"/>
+          <w:shd w:val="clear" w:color="auto" w:fill="FFFFFF"/>
+        </w:rPr>
+        <w:t>1.</w:t>
+      </w:r>
+      <w:r>
+        <w:rPr>
+          <w:rFonts w:ascii="Arial" w:hAnsi="Arial" w:cs="Arial"/>
+          <w:color w:val="3D4351"/>
+          <w:sz w:val="27"/>
+          <w:szCs w:val="27"/>
+          <w:shd w:val="clear" w:color="auto" w:fill="FFFFFF"/>
+        </w:rPr>
+        <w:t> </w:t>
+      </w:r>
+      <w:r>
+        <w:rPr>
+          <w:rFonts w:ascii="Arial" w:hAnsi="Arial" w:cs="Arial"/>
+          <w:color w:val="3D4351"/>
+          <w:sz w:val="27"/>
+          <w:szCs w:val="27"/>
+          <w:shd w:val="clear" w:color="auto" w:fill="FFFFFF"/>
+        </w:rPr>
+        <w:t>Класс Controller должен содержать публичный метод setPlainText(String text), который будет записывать переданный текст с html тегами в документ document.</w:t>
+      </w:r>
+      <w:r>
+        <w:rPr>
+          <w:rFonts w:ascii="Arial" w:hAnsi="Arial" w:cs="Arial"/>
+          <w:color w:val="3D4351"/>
+          <w:sz w:val="27"/>
+          <w:szCs w:val="27"/>
+        </w:rPr>
+        <w:br/>
+      </w:r>
+      <w:r>
+        <w:rPr>
+          <w:rFonts w:ascii="Arial" w:hAnsi="Arial" w:cs="Arial"/>
+          <w:color w:val="3D4351"/>
+          <w:sz w:val="27"/>
+          <w:szCs w:val="27"/>
+          <w:shd w:val="clear" w:color="auto" w:fill="FFFFFF"/>
+        </w:rPr>
+        <w:t>2.</w:t>
+      </w:r>
+      <w:r>
+        <w:rPr>
+          <w:rFonts w:ascii="Arial" w:hAnsi="Arial" w:cs="Arial"/>
+          <w:color w:val="3D4351"/>
+          <w:sz w:val="27"/>
+          <w:szCs w:val="27"/>
+          <w:shd w:val="clear" w:color="auto" w:fill="FFFFFF"/>
+        </w:rPr>
+        <w:t> </w:t>
+      </w:r>
+      <w:r>
+        <w:rPr>
+          <w:rFonts w:ascii="Arial" w:hAnsi="Arial" w:cs="Arial"/>
+          <w:color w:val="3D4351"/>
+          <w:sz w:val="27"/>
+          <w:szCs w:val="27"/>
+          <w:shd w:val="clear" w:color="auto" w:fill="FFFFFF"/>
+        </w:rPr>
+        <w:t>Метод setPlainText(String text) должен сбрасывать документ через метод resetDocument().</w:t>
+      </w:r>
+      <w:r>
+        <w:rPr>
+          <w:rFonts w:ascii="Arial" w:hAnsi="Arial" w:cs="Arial"/>
+          <w:color w:val="3D4351"/>
+          <w:sz w:val="27"/>
+          <w:szCs w:val="27"/>
+        </w:rPr>
+        <w:br/>
+      </w:r>
+      <w:r>
+        <w:rPr>
+          <w:rFonts w:ascii="Arial" w:hAnsi="Arial" w:cs="Arial"/>
+          <w:color w:val="3D4351"/>
+          <w:sz w:val="27"/>
+          <w:szCs w:val="27"/>
+          <w:shd w:val="clear" w:color="auto" w:fill="FFFFFF"/>
+        </w:rPr>
+        <w:t>3.</w:t>
+      </w:r>
+      <w:r>
+        <w:rPr>
+          <w:rFonts w:ascii="Arial" w:hAnsi="Arial" w:cs="Arial"/>
+          <w:color w:val="3D4351"/>
+          <w:sz w:val="27"/>
+          <w:szCs w:val="27"/>
+          <w:shd w:val="clear" w:color="auto" w:fill="FFFFFF"/>
+        </w:rPr>
+        <w:t> </w:t>
+      </w:r>
+      <w:r>
+        <w:rPr>
+          <w:rFonts w:ascii="Arial" w:hAnsi="Arial" w:cs="Arial"/>
+          <w:color w:val="3D4351"/>
+          <w:sz w:val="27"/>
+          <w:szCs w:val="27"/>
+          <w:shd w:val="clear" w:color="auto" w:fill="FFFFFF"/>
+        </w:rPr>
+        <w:t>Метод setPlainText(String text) должен создавать новый StringReader на базе переданного параметра.</w:t>
+      </w:r>
+      <w:r>
+        <w:rPr>
+          <w:rFonts w:ascii="Arial" w:hAnsi="Arial" w:cs="Arial"/>
+          <w:color w:val="3D4351"/>
+          <w:sz w:val="27"/>
+          <w:szCs w:val="27"/>
+        </w:rPr>
+        <w:br/>
+      </w:r>
+      <w:r>
+        <w:rPr>
+          <w:rFonts w:ascii="Arial" w:hAnsi="Arial" w:cs="Arial"/>
+          <w:color w:val="3D4351"/>
+          <w:sz w:val="27"/>
+          <w:szCs w:val="27"/>
+          <w:shd w:val="clear" w:color="auto" w:fill="FFFFFF"/>
+        </w:rPr>
+        <w:t>4.</w:t>
+      </w:r>
+      <w:r>
+        <w:rPr>
+          <w:rFonts w:ascii="Arial" w:hAnsi="Arial" w:cs="Arial"/>
+          <w:color w:val="3D4351"/>
+          <w:sz w:val="27"/>
+          <w:szCs w:val="27"/>
+          <w:shd w:val="clear" w:color="auto" w:fill="FFFFFF"/>
+        </w:rPr>
+        <w:t> </w:t>
+      </w:r>
+      <w:r>
+        <w:rPr>
+          <w:rFonts w:ascii="Arial" w:hAnsi="Arial" w:cs="Arial"/>
+          <w:color w:val="3D4351"/>
+          <w:sz w:val="27"/>
+          <w:szCs w:val="27"/>
+          <w:shd w:val="clear" w:color="auto" w:fill="FFFFFF"/>
+        </w:rPr>
+        <w:t>Метод setPlainText(String text) должен вызывать метод read() у объекта HTMLEditorKit.</w:t>
+      </w:r>
+      <w:r>
+        <w:rPr>
+          <w:rFonts w:ascii="Arial" w:hAnsi="Arial" w:cs="Arial"/>
+          <w:color w:val="3D4351"/>
+          <w:sz w:val="27"/>
+          <w:szCs w:val="27"/>
+        </w:rPr>
+        <w:br/>
+      </w:r>
+      <w:r>
+        <w:rPr>
+          <w:rFonts w:ascii="Arial" w:hAnsi="Arial" w:cs="Arial"/>
+          <w:color w:val="3D4351"/>
+          <w:sz w:val="27"/>
+          <w:szCs w:val="27"/>
+          <w:shd w:val="clear" w:color="auto" w:fill="FFFFFF"/>
+        </w:rPr>
+        <w:t>5.</w:t>
+      </w:r>
+      <w:r>
+        <w:rPr>
+          <w:rFonts w:ascii="Arial" w:hAnsi="Arial" w:cs="Arial"/>
+          <w:color w:val="3D4351"/>
+          <w:sz w:val="27"/>
+          <w:szCs w:val="27"/>
+          <w:shd w:val="clear" w:color="auto" w:fill="FFFFFF"/>
+        </w:rPr>
+        <w:t> </w:t>
+      </w:r>
+      <w:r>
+        <w:rPr>
+          <w:rFonts w:ascii="Arial" w:hAnsi="Arial" w:cs="Arial"/>
+          <w:color w:val="3D4351"/>
+          <w:sz w:val="27"/>
+          <w:szCs w:val="27"/>
+          <w:shd w:val="clear" w:color="auto" w:fill="FFFFFF"/>
+        </w:rPr>
+        <w:t>Если в методе setPlainText(String text) возникнет исключительная ситуация, то исключение должно логироваться через метод log у класса ExceptionHandler.</w:t>
       </w:r>
       <w:bookmarkStart w:id="0" w:name="_GoBack"/>
       <w:bookmarkEnd w:id="0"/>

</xml_diff>

<commit_message>
task3209 HTML Editor (17)
</commit_message>
<xml_diff>
--- a/JavaRushHomeWork/JavaRushTasks/3.JavaMultithreading/src/com/javarush/task/task32/task3209/HTML Editor.docx
+++ b/JavaRushHomeWork/JavaRushTasks/3.JavaMultithreading/src/com/javarush/task/task32/task3209/HTML Editor.docx
@@ -15780,6 +15780,16 @@
       </w:r>
     </w:p>
     <w:p>
+      <w:pPr>
+        <w:rPr>
+          <w:rFonts w:ascii="Arial" w:hAnsi="Arial" w:cs="Arial"/>
+          <w:color w:val="3D4351"/>
+          <w:sz w:val="27"/>
+          <w:szCs w:val="27"/>
+          <w:shd w:val="clear" w:color="auto" w:fill="FFFFFF"/>
+          <w:lang w:val="en-US"/>
+        </w:rPr>
+      </w:pPr>
       <w:r>
         <w:rPr>
           <w:rFonts w:ascii="Arial" w:hAnsi="Arial" w:cs="Arial"/>
@@ -15985,6 +15995,340 @@
           <w:shd w:val="clear" w:color="auto" w:fill="FFFFFF"/>
         </w:rPr>
         <w:t>Если в методе setPlainText(String text) возникнет исключительная ситуация, то исключение должно логироваться через метод log у класса ExceptionHandler.</w:t>
+      </w:r>
+    </w:p>
+    <w:p>
+      <w:pPr>
+        <w:pStyle w:val="3"/>
+        <w:spacing w:before="300" w:beforeAutospacing="0" w:after="150" w:afterAutospacing="0"/>
+        <w:rPr>
+          <w:rFonts w:ascii="Arial" w:hAnsi="Arial" w:cs="Arial"/>
+          <w:color w:val="3D4351"/>
+          <w:sz w:val="32"/>
+          <w:szCs w:val="32"/>
+        </w:rPr>
+      </w:pPr>
+      <w:r>
+        <w:rPr>
+          <w:rFonts w:ascii="Arial" w:hAnsi="Arial" w:cs="Arial"/>
+          <w:color w:val="3D4351"/>
+          <w:sz w:val="32"/>
+          <w:szCs w:val="32"/>
+        </w:rPr>
+        <w:t>HTML Editor (17)</w:t>
+      </w:r>
+    </w:p>
+    <w:p>
+      <w:pPr>
+        <w:pStyle w:val="a3"/>
+        <w:spacing w:before="0" w:beforeAutospacing="0" w:after="150" w:afterAutospacing="0"/>
+        <w:rPr>
+          <w:rFonts w:ascii="Arial" w:hAnsi="Arial" w:cs="Arial"/>
+          <w:color w:val="3D4351"/>
+          <w:sz w:val="27"/>
+          <w:szCs w:val="27"/>
+        </w:rPr>
+      </w:pPr>
+      <w:r>
+        <w:rPr>
+          <w:rFonts w:ascii="Arial" w:hAnsi="Arial" w:cs="Arial"/>
+          <w:color w:val="3D4351"/>
+          <w:sz w:val="27"/>
+          <w:szCs w:val="27"/>
+        </w:rPr>
+        <w:t>Добавь метод</w:t>
+      </w:r>
+      <w:r>
+        <w:rPr>
+          <w:rStyle w:val="apple-converted-space"/>
+          <w:rFonts w:ascii="Arial" w:hAnsi="Arial" w:cs="Arial"/>
+          <w:color w:val="3D4351"/>
+          <w:sz w:val="27"/>
+          <w:szCs w:val="27"/>
+        </w:rPr>
+        <w:t> </w:t>
+      </w:r>
+      <w:r>
+        <w:rPr>
+          <w:rFonts w:ascii="Arial" w:hAnsi="Arial" w:cs="Arial"/>
+          <w:color w:val="3D4351"/>
+          <w:sz w:val="27"/>
+          <w:szCs w:val="27"/>
+        </w:rPr>
+        <w:t>String getPlainText() в контроллер. Он должен получать текст из документа со всеми html тегами.</w:t>
+      </w:r>
+      <w:r>
+        <w:rPr>
+          <w:rFonts w:ascii="Arial" w:hAnsi="Arial" w:cs="Arial"/>
+          <w:color w:val="3D4351"/>
+          <w:sz w:val="27"/>
+          <w:szCs w:val="27"/>
+        </w:rPr>
+        <w:br/>
+        <w:t>17.1. Создай объект</w:t>
+      </w:r>
+      <w:r>
+        <w:rPr>
+          <w:rStyle w:val="apple-converted-space"/>
+          <w:rFonts w:ascii="Arial" w:hAnsi="Arial" w:cs="Arial"/>
+          <w:color w:val="3D4351"/>
+          <w:sz w:val="27"/>
+          <w:szCs w:val="27"/>
+        </w:rPr>
+        <w:t> </w:t>
+      </w:r>
+      <w:r>
+        <w:rPr>
+          <w:rStyle w:val="text-corporate"/>
+          <w:rFonts w:ascii="Arial" w:hAnsi="Arial" w:cs="Arial"/>
+          <w:color w:val="000000"/>
+          <w:sz w:val="27"/>
+          <w:szCs w:val="27"/>
+        </w:rPr>
+        <w:t>StringWriter</w:t>
+      </w:r>
+      <w:r>
+        <w:rPr>
+          <w:rFonts w:ascii="Arial" w:hAnsi="Arial" w:cs="Arial"/>
+          <w:color w:val="3D4351"/>
+          <w:sz w:val="27"/>
+          <w:szCs w:val="27"/>
+        </w:rPr>
+        <w:t>.</w:t>
+      </w:r>
+      <w:r>
+        <w:rPr>
+          <w:rFonts w:ascii="Arial" w:hAnsi="Arial" w:cs="Arial"/>
+          <w:color w:val="3D4351"/>
+          <w:sz w:val="27"/>
+          <w:szCs w:val="27"/>
+        </w:rPr>
+        <w:br/>
+        <w:t>17.2. Перепиши все содержимое из документа document в созданный объект с помощью</w:t>
+      </w:r>
+      <w:r>
+        <w:rPr>
+          <w:rFonts w:ascii="Arial" w:hAnsi="Arial" w:cs="Arial"/>
+          <w:color w:val="3D4351"/>
+          <w:sz w:val="27"/>
+          <w:szCs w:val="27"/>
+        </w:rPr>
+        <w:br/>
+        <w:t>метода write класса</w:t>
+      </w:r>
+      <w:r>
+        <w:rPr>
+          <w:rStyle w:val="apple-converted-space"/>
+          <w:rFonts w:ascii="Arial" w:hAnsi="Arial" w:cs="Arial"/>
+          <w:color w:val="3D4351"/>
+          <w:sz w:val="27"/>
+          <w:szCs w:val="27"/>
+        </w:rPr>
+        <w:t> </w:t>
+      </w:r>
+      <w:r>
+        <w:rPr>
+          <w:rStyle w:val="a4"/>
+          <w:rFonts w:ascii="Arial" w:hAnsi="Arial" w:cs="Arial"/>
+          <w:b w:val="0"/>
+          <w:bCs w:val="0"/>
+          <w:color w:val="3D4351"/>
+          <w:sz w:val="27"/>
+          <w:szCs w:val="27"/>
+        </w:rPr>
+        <w:t>HTMLEditorKit</w:t>
+      </w:r>
+      <w:r>
+        <w:rPr>
+          <w:rFonts w:ascii="Arial" w:hAnsi="Arial" w:cs="Arial"/>
+          <w:color w:val="3D4351"/>
+          <w:sz w:val="27"/>
+          <w:szCs w:val="27"/>
+        </w:rPr>
+        <w:t>.</w:t>
+      </w:r>
+      <w:r>
+        <w:rPr>
+          <w:rFonts w:ascii="Arial" w:hAnsi="Arial" w:cs="Arial"/>
+          <w:color w:val="3D4351"/>
+          <w:sz w:val="27"/>
+          <w:szCs w:val="27"/>
+        </w:rPr>
+        <w:br/>
+        <w:t>17.3. Как обычно, метод не должен кидать исключений.</w:t>
+      </w:r>
+    </w:p>
+    <w:p>
+      <w:pPr>
+        <w:rPr>
+          <w:lang w:val="en-US"/>
+        </w:rPr>
+      </w:pPr>
+      <w:r>
+        <w:rPr>
+          <w:rFonts w:ascii="Arial" w:hAnsi="Arial" w:cs="Arial"/>
+          <w:color w:val="3D4351"/>
+          <w:sz w:val="27"/>
+          <w:szCs w:val="27"/>
+        </w:rPr>
+        <w:br/>
+        <w:t>Требования:</w:t>
+      </w:r>
+      <w:r>
+        <w:rPr>
+          <w:rFonts w:ascii="Arial" w:hAnsi="Arial" w:cs="Arial"/>
+          <w:color w:val="3D4351"/>
+          <w:sz w:val="27"/>
+          <w:szCs w:val="27"/>
+        </w:rPr>
+        <w:br/>
+      </w:r>
+      <w:r>
+        <w:rPr>
+          <w:rFonts w:ascii="Arial" w:hAnsi="Arial" w:cs="Arial"/>
+          <w:color w:val="3D4351"/>
+          <w:sz w:val="27"/>
+          <w:szCs w:val="27"/>
+          <w:shd w:val="clear" w:color="auto" w:fill="FFFFFF"/>
+        </w:rPr>
+        <w:t>1.</w:t>
+      </w:r>
+      <w:r>
+        <w:rPr>
+          <w:rFonts w:ascii="Arial" w:hAnsi="Arial" w:cs="Arial"/>
+          <w:color w:val="3D4351"/>
+          <w:sz w:val="27"/>
+          <w:szCs w:val="27"/>
+          <w:shd w:val="clear" w:color="auto" w:fill="FFFFFF"/>
+        </w:rPr>
+        <w:t> </w:t>
+      </w:r>
+      <w:r>
+        <w:rPr>
+          <w:rFonts w:ascii="Arial" w:hAnsi="Arial" w:cs="Arial"/>
+          <w:color w:val="3D4351"/>
+          <w:sz w:val="27"/>
+          <w:szCs w:val="27"/>
+          <w:shd w:val="clear" w:color="auto" w:fill="FFFFFF"/>
+        </w:rPr>
+        <w:t>Класс Controller должен содержать публичный метод String getPlainText(), который будет получать текст из документа со всеми html тегами.</w:t>
+      </w:r>
+      <w:r>
+        <w:rPr>
+          <w:rFonts w:ascii="Arial" w:hAnsi="Arial" w:cs="Arial"/>
+          <w:color w:val="3D4351"/>
+          <w:sz w:val="27"/>
+          <w:szCs w:val="27"/>
+        </w:rPr>
+        <w:br/>
+      </w:r>
+      <w:r>
+        <w:rPr>
+          <w:rFonts w:ascii="Arial" w:hAnsi="Arial" w:cs="Arial"/>
+          <w:color w:val="3D4351"/>
+          <w:sz w:val="27"/>
+          <w:szCs w:val="27"/>
+          <w:shd w:val="clear" w:color="auto" w:fill="FFFFFF"/>
+        </w:rPr>
+        <w:t>2.</w:t>
+      </w:r>
+      <w:r>
+        <w:rPr>
+          <w:rFonts w:ascii="Arial" w:hAnsi="Arial" w:cs="Arial"/>
+          <w:color w:val="3D4351"/>
+          <w:sz w:val="27"/>
+          <w:szCs w:val="27"/>
+          <w:shd w:val="clear" w:color="auto" w:fill="FFFFFF"/>
+        </w:rPr>
+        <w:t> </w:t>
+      </w:r>
+      <w:r>
+        <w:rPr>
+          <w:rFonts w:ascii="Arial" w:hAnsi="Arial" w:cs="Arial"/>
+          <w:color w:val="3D4351"/>
+          <w:sz w:val="27"/>
+          <w:szCs w:val="27"/>
+          <w:shd w:val="clear" w:color="auto" w:fill="FFFFFF"/>
+        </w:rPr>
+        <w:t>В методе getPlainText() должен создаваться объект класса StringWriter.</w:t>
+      </w:r>
+      <w:r>
+        <w:rPr>
+          <w:rFonts w:ascii="Arial" w:hAnsi="Arial" w:cs="Arial"/>
+          <w:color w:val="3D4351"/>
+          <w:sz w:val="27"/>
+          <w:szCs w:val="27"/>
+        </w:rPr>
+        <w:br/>
+      </w:r>
+      <w:r>
+        <w:rPr>
+          <w:rFonts w:ascii="Arial" w:hAnsi="Arial" w:cs="Arial"/>
+          <w:color w:val="3D4351"/>
+          <w:sz w:val="27"/>
+          <w:szCs w:val="27"/>
+          <w:shd w:val="clear" w:color="auto" w:fill="FFFFFF"/>
+        </w:rPr>
+        <w:t>3.</w:t>
+      </w:r>
+      <w:r>
+        <w:rPr>
+          <w:rFonts w:ascii="Arial" w:hAnsi="Arial" w:cs="Arial"/>
+          <w:color w:val="3D4351"/>
+          <w:sz w:val="27"/>
+          <w:szCs w:val="27"/>
+          <w:shd w:val="clear" w:color="auto" w:fill="FFFFFF"/>
+        </w:rPr>
+        <w:t> </w:t>
+      </w:r>
+      <w:r>
+        <w:rPr>
+          <w:rFonts w:ascii="Arial" w:hAnsi="Arial" w:cs="Arial"/>
+          <w:color w:val="3D4351"/>
+          <w:sz w:val="27"/>
+          <w:szCs w:val="27"/>
+          <w:shd w:val="clear" w:color="auto" w:fill="FFFFFF"/>
+        </w:rPr>
+        <w:t>Метод getPlainText() должен вызывать метод write() у объекта HTMLEditorKit.</w:t>
+      </w:r>
+      <w:r>
+        <w:rPr>
+          <w:rFonts w:ascii="Arial" w:hAnsi="Arial" w:cs="Arial"/>
+          <w:color w:val="3D4351"/>
+          <w:sz w:val="27"/>
+          <w:szCs w:val="27"/>
+        </w:rPr>
+        <w:br/>
+      </w:r>
+      <w:r>
+        <w:rPr>
+          <w:rFonts w:ascii="Arial" w:hAnsi="Arial" w:cs="Arial"/>
+          <w:color w:val="3D4351"/>
+          <w:sz w:val="27"/>
+          <w:szCs w:val="27"/>
+          <w:shd w:val="clear" w:color="auto" w:fill="FFFFFF"/>
+        </w:rPr>
+        <w:t>4.</w:t>
+      </w:r>
+      <w:r>
+        <w:rPr>
+          <w:rFonts w:ascii="Arial" w:hAnsi="Arial" w:cs="Arial"/>
+          <w:color w:val="3D4351"/>
+          <w:sz w:val="27"/>
+          <w:szCs w:val="27"/>
+          <w:shd w:val="clear" w:color="auto" w:fill="FFFFFF"/>
+        </w:rPr>
+        <w:t> </w:t>
+      </w:r>
+      <w:r>
+        <w:rPr>
+          <w:rFonts w:ascii="Arial" w:hAnsi="Arial" w:cs="Arial"/>
+          <w:color w:val="3D4351"/>
+          <w:sz w:val="27"/>
+          <w:szCs w:val="27"/>
+          <w:shd w:val="clear" w:color="auto" w:fill="FFFFFF"/>
+        </w:rPr>
+        <w:t>Если в методе getPlainText() возникнет исключительная ситуация, то исключение должно логироваться через метод log у класса ExceptionHandler.</w:t>
       </w:r>
       <w:bookmarkStart w:id="0" w:name="_GoBack"/>
       <w:bookmarkEnd w:id="0"/>

</xml_diff>

<commit_message>
task3209 HTML Editor (21)
</commit_message>
<xml_diff>
--- a/JavaRushHomeWork/JavaRushTasks/3.JavaMultithreading/src/com/javarush/task/task32/task3209/HTML Editor.docx
+++ b/JavaRushHomeWork/JavaRushTasks/3.JavaMultithreading/src/com/javarush/task/task32/task3209/HTML Editor.docx
@@ -18206,6 +18206,11 @@
     <w:p>
       <w:pPr>
         <w:rPr>
+          <w:rFonts w:ascii="Arial" w:hAnsi="Arial" w:cs="Arial"/>
+          <w:color w:val="3D4351"/>
+          <w:sz w:val="27"/>
+          <w:szCs w:val="27"/>
+          <w:shd w:val="clear" w:color="auto" w:fill="FFFFFF"/>
           <w:lang w:val="en-US"/>
         </w:rPr>
       </w:pPr>
@@ -18463,6 +18468,628 @@
           <w:shd w:val="clear" w:color="auto" w:fill="FFFFFF"/>
         </w:rPr>
         <w:t>Метод init() в контроллере должен вызывать метод создания нового документа.</w:t>
+      </w:r>
+    </w:p>
+    <w:p>
+      <w:pPr>
+        <w:pStyle w:val="3"/>
+        <w:spacing w:before="300" w:beforeAutospacing="0" w:after="150" w:afterAutospacing="0"/>
+        <w:rPr>
+          <w:rFonts w:ascii="Arial" w:hAnsi="Arial" w:cs="Arial"/>
+          <w:color w:val="3D4351"/>
+          <w:sz w:val="32"/>
+          <w:szCs w:val="32"/>
+        </w:rPr>
+      </w:pPr>
+      <w:r>
+        <w:rPr>
+          <w:rFonts w:ascii="Arial" w:hAnsi="Arial" w:cs="Arial"/>
+          <w:color w:val="3D4351"/>
+          <w:sz w:val="32"/>
+          <w:szCs w:val="32"/>
+        </w:rPr>
+        <w:t>HTML Editor (21)</w:t>
+      </w:r>
+    </w:p>
+    <w:p>
+      <w:pPr>
+        <w:pStyle w:val="a3"/>
+        <w:spacing w:before="0" w:beforeAutospacing="0" w:after="150" w:afterAutospacing="0"/>
+        <w:rPr>
+          <w:rFonts w:ascii="Arial" w:hAnsi="Arial" w:cs="Arial"/>
+          <w:color w:val="3D4351"/>
+          <w:sz w:val="27"/>
+          <w:szCs w:val="27"/>
+        </w:rPr>
+      </w:pPr>
+      <w:r>
+        <w:rPr>
+          <w:rFonts w:ascii="Arial" w:hAnsi="Arial" w:cs="Arial"/>
+          <w:color w:val="3D4351"/>
+          <w:sz w:val="27"/>
+          <w:szCs w:val="27"/>
+        </w:rPr>
+        <w:t>Для открытия или сохранения файла мы будем использовать</w:t>
+      </w:r>
+      <w:r>
+        <w:rPr>
+          <w:rStyle w:val="apple-converted-space"/>
+          <w:rFonts w:ascii="Arial" w:hAnsi="Arial" w:cs="Arial"/>
+          <w:color w:val="3D4351"/>
+          <w:sz w:val="27"/>
+          <w:szCs w:val="27"/>
+        </w:rPr>
+        <w:t> </w:t>
+      </w:r>
+      <w:r>
+        <w:rPr>
+          <w:rStyle w:val="a4"/>
+          <w:rFonts w:ascii="Arial" w:hAnsi="Arial" w:cs="Arial"/>
+          <w:b w:val="0"/>
+          <w:bCs w:val="0"/>
+          <w:color w:val="3D4351"/>
+          <w:sz w:val="27"/>
+          <w:szCs w:val="27"/>
+        </w:rPr>
+        <w:t>JFileChooser</w:t>
+      </w:r>
+      <w:r>
+        <w:rPr>
+          <w:rStyle w:val="apple-converted-space"/>
+          <w:rFonts w:ascii="Arial" w:hAnsi="Arial" w:cs="Arial"/>
+          <w:color w:val="3D4351"/>
+          <w:sz w:val="27"/>
+          <w:szCs w:val="27"/>
+        </w:rPr>
+        <w:t> </w:t>
+      </w:r>
+      <w:r>
+        <w:rPr>
+          <w:rFonts w:ascii="Arial" w:hAnsi="Arial" w:cs="Arial"/>
+          <w:color w:val="3D4351"/>
+          <w:sz w:val="27"/>
+          <w:szCs w:val="27"/>
+        </w:rPr>
+        <w:t>из библиотеки</w:t>
+      </w:r>
+      <w:r>
+        <w:rPr>
+          <w:rStyle w:val="apple-converted-space"/>
+          <w:rFonts w:ascii="Arial" w:hAnsi="Arial" w:cs="Arial"/>
+          <w:color w:val="3D4351"/>
+          <w:sz w:val="27"/>
+          <w:szCs w:val="27"/>
+        </w:rPr>
+        <w:t> </w:t>
+      </w:r>
+      <w:r>
+        <w:rPr>
+          <w:rStyle w:val="a4"/>
+          <w:rFonts w:ascii="Arial" w:hAnsi="Arial" w:cs="Arial"/>
+          <w:b w:val="0"/>
+          <w:bCs w:val="0"/>
+          <w:color w:val="3D4351"/>
+          <w:sz w:val="27"/>
+          <w:szCs w:val="27"/>
+        </w:rPr>
+        <w:t>swing</w:t>
+      </w:r>
+      <w:r>
+        <w:rPr>
+          <w:rFonts w:ascii="Arial" w:hAnsi="Arial" w:cs="Arial"/>
+          <w:color w:val="3D4351"/>
+          <w:sz w:val="27"/>
+          <w:szCs w:val="27"/>
+        </w:rPr>
+        <w:t>.</w:t>
+      </w:r>
+      <w:r>
+        <w:rPr>
+          <w:rFonts w:ascii="Arial" w:hAnsi="Arial" w:cs="Arial"/>
+          <w:color w:val="3D4351"/>
+          <w:sz w:val="27"/>
+          <w:szCs w:val="27"/>
+        </w:rPr>
+        <w:br/>
+        <w:t>Объекты этого типа поддерживают фильтры, унаследованные от</w:t>
+      </w:r>
+      <w:r>
+        <w:rPr>
+          <w:rStyle w:val="apple-converted-space"/>
+          <w:rFonts w:ascii="Arial" w:hAnsi="Arial" w:cs="Arial"/>
+          <w:color w:val="3D4351"/>
+          <w:sz w:val="27"/>
+          <w:szCs w:val="27"/>
+        </w:rPr>
+        <w:t> </w:t>
+      </w:r>
+      <w:r>
+        <w:rPr>
+          <w:rStyle w:val="a4"/>
+          <w:rFonts w:ascii="Arial" w:hAnsi="Arial" w:cs="Arial"/>
+          <w:b w:val="0"/>
+          <w:bCs w:val="0"/>
+          <w:color w:val="3D4351"/>
+          <w:sz w:val="27"/>
+          <w:szCs w:val="27"/>
+        </w:rPr>
+        <w:t>FileFilter</w:t>
+      </w:r>
+      <w:r>
+        <w:rPr>
+          <w:rFonts w:ascii="Arial" w:hAnsi="Arial" w:cs="Arial"/>
+          <w:color w:val="3D4351"/>
+          <w:sz w:val="27"/>
+          <w:szCs w:val="27"/>
+        </w:rPr>
+        <w:t>. Сейчас мы напишем свой фильтр:</w:t>
+      </w:r>
+      <w:r>
+        <w:rPr>
+          <w:rFonts w:ascii="Arial" w:hAnsi="Arial" w:cs="Arial"/>
+          <w:color w:val="3D4351"/>
+          <w:sz w:val="27"/>
+          <w:szCs w:val="27"/>
+        </w:rPr>
+        <w:br/>
+        <w:t>21.1. Создай публичный класс</w:t>
+      </w:r>
+      <w:r>
+        <w:rPr>
+          <w:rStyle w:val="apple-converted-space"/>
+          <w:rFonts w:ascii="Arial" w:hAnsi="Arial" w:cs="Arial"/>
+          <w:color w:val="3D4351"/>
+          <w:sz w:val="27"/>
+          <w:szCs w:val="27"/>
+        </w:rPr>
+        <w:t> </w:t>
+      </w:r>
+      <w:r>
+        <w:rPr>
+          <w:rStyle w:val="a4"/>
+          <w:rFonts w:ascii="Arial" w:hAnsi="Arial" w:cs="Arial"/>
+          <w:b w:val="0"/>
+          <w:bCs w:val="0"/>
+          <w:color w:val="3D4351"/>
+          <w:sz w:val="27"/>
+          <w:szCs w:val="27"/>
+        </w:rPr>
+        <w:t>HTMLFileFilter</w:t>
+      </w:r>
+      <w:r>
+        <w:rPr>
+          <w:rStyle w:val="apple-converted-space"/>
+          <w:rFonts w:ascii="Arial" w:hAnsi="Arial" w:cs="Arial"/>
+          <w:color w:val="3D4351"/>
+          <w:sz w:val="27"/>
+          <w:szCs w:val="27"/>
+        </w:rPr>
+        <w:t> </w:t>
+      </w:r>
+      <w:r>
+        <w:rPr>
+          <w:rFonts w:ascii="Arial" w:hAnsi="Arial" w:cs="Arial"/>
+          <w:color w:val="3D4351"/>
+          <w:sz w:val="27"/>
+          <w:szCs w:val="27"/>
+        </w:rPr>
+        <w:t>унаследованный от</w:t>
+      </w:r>
+      <w:r>
+        <w:rPr>
+          <w:rStyle w:val="apple-converted-space"/>
+          <w:rFonts w:ascii="Arial" w:hAnsi="Arial" w:cs="Arial"/>
+          <w:color w:val="3D4351"/>
+          <w:sz w:val="27"/>
+          <w:szCs w:val="27"/>
+        </w:rPr>
+        <w:t> </w:t>
+      </w:r>
+      <w:r>
+        <w:rPr>
+          <w:rStyle w:val="a4"/>
+          <w:rFonts w:ascii="Arial" w:hAnsi="Arial" w:cs="Arial"/>
+          <w:b w:val="0"/>
+          <w:bCs w:val="0"/>
+          <w:color w:val="3D4351"/>
+          <w:sz w:val="27"/>
+          <w:szCs w:val="27"/>
+        </w:rPr>
+        <w:t>FileFilter</w:t>
+      </w:r>
+      <w:r>
+        <w:rPr>
+          <w:rFonts w:ascii="Arial" w:hAnsi="Arial" w:cs="Arial"/>
+          <w:color w:val="3D4351"/>
+          <w:sz w:val="27"/>
+          <w:szCs w:val="27"/>
+        </w:rPr>
+        <w:t>.</w:t>
+      </w:r>
+      <w:r>
+        <w:rPr>
+          <w:rFonts w:ascii="Arial" w:hAnsi="Arial" w:cs="Arial"/>
+          <w:color w:val="3D4351"/>
+          <w:sz w:val="27"/>
+          <w:szCs w:val="27"/>
+        </w:rPr>
+        <w:br/>
+        <w:t>21.2. Мы хотим, чтобы окно выбора файла отображало только</w:t>
+      </w:r>
+      <w:r>
+        <w:rPr>
+          <w:rStyle w:val="apple-converted-space"/>
+          <w:rFonts w:ascii="Arial" w:hAnsi="Arial" w:cs="Arial"/>
+          <w:color w:val="3D4351"/>
+          <w:sz w:val="27"/>
+          <w:szCs w:val="27"/>
+        </w:rPr>
+        <w:t> </w:t>
+      </w:r>
+      <w:r>
+        <w:rPr>
+          <w:rStyle w:val="a4"/>
+          <w:rFonts w:ascii="Arial" w:hAnsi="Arial" w:cs="Arial"/>
+          <w:b w:val="0"/>
+          <w:bCs w:val="0"/>
+          <w:color w:val="000000"/>
+          <w:sz w:val="27"/>
+          <w:szCs w:val="27"/>
+        </w:rPr>
+        <w:t>html/htm</w:t>
+      </w:r>
+      <w:r>
+        <w:rPr>
+          <w:rStyle w:val="apple-converted-space"/>
+          <w:rFonts w:ascii="Arial" w:hAnsi="Arial" w:cs="Arial"/>
+          <w:color w:val="3D4351"/>
+          <w:sz w:val="27"/>
+          <w:szCs w:val="27"/>
+        </w:rPr>
+        <w:t> </w:t>
+      </w:r>
+      <w:r>
+        <w:rPr>
+          <w:rFonts w:ascii="Arial" w:hAnsi="Arial" w:cs="Arial"/>
+          <w:color w:val="3D4351"/>
+          <w:sz w:val="27"/>
+          <w:szCs w:val="27"/>
+        </w:rPr>
+        <w:t>файлы или папки.</w:t>
+      </w:r>
+      <w:r>
+        <w:rPr>
+          <w:rFonts w:ascii="Arial" w:hAnsi="Arial" w:cs="Arial"/>
+          <w:color w:val="3D4351"/>
+          <w:sz w:val="27"/>
+          <w:szCs w:val="27"/>
+        </w:rPr>
+        <w:br/>
+        <w:t>Переопредели метод</w:t>
+      </w:r>
+      <w:r>
+        <w:rPr>
+          <w:rStyle w:val="apple-converted-space"/>
+          <w:rFonts w:ascii="Arial" w:hAnsi="Arial" w:cs="Arial"/>
+          <w:color w:val="3D4351"/>
+          <w:sz w:val="27"/>
+          <w:szCs w:val="27"/>
+        </w:rPr>
+        <w:t> </w:t>
+      </w:r>
+      <w:r>
+        <w:rPr>
+          <w:rFonts w:ascii="Arial" w:hAnsi="Arial" w:cs="Arial"/>
+          <w:color w:val="3D4351"/>
+          <w:sz w:val="27"/>
+          <w:szCs w:val="27"/>
+        </w:rPr>
+        <w:t>accept(File file), чтобы он возвращал true, если переданный файл директория или содержит в конце имени «</w:t>
+      </w:r>
+      <w:r>
+        <w:rPr>
+          <w:rStyle w:val="a4"/>
+          <w:rFonts w:ascii="Arial" w:hAnsi="Arial" w:cs="Arial"/>
+          <w:b w:val="0"/>
+          <w:bCs w:val="0"/>
+          <w:i/>
+          <w:iCs/>
+          <w:color w:val="3D4351"/>
+          <w:sz w:val="27"/>
+          <w:szCs w:val="27"/>
+        </w:rPr>
+        <w:t>.html</w:t>
+      </w:r>
+      <w:r>
+        <w:rPr>
+          <w:rFonts w:ascii="Arial" w:hAnsi="Arial" w:cs="Arial"/>
+          <w:color w:val="3D4351"/>
+          <w:sz w:val="27"/>
+          <w:szCs w:val="27"/>
+        </w:rPr>
+        <w:t>» или «</w:t>
+      </w:r>
+      <w:r>
+        <w:rPr>
+          <w:rStyle w:val="a4"/>
+          <w:rFonts w:ascii="Arial" w:hAnsi="Arial" w:cs="Arial"/>
+          <w:b w:val="0"/>
+          <w:bCs w:val="0"/>
+          <w:i/>
+          <w:iCs/>
+          <w:color w:val="3D4351"/>
+          <w:sz w:val="27"/>
+          <w:szCs w:val="27"/>
+        </w:rPr>
+        <w:t>.htm</w:t>
+      </w:r>
+      <w:r>
+        <w:rPr>
+          <w:rFonts w:ascii="Arial" w:hAnsi="Arial" w:cs="Arial"/>
+          <w:color w:val="3D4351"/>
+          <w:sz w:val="27"/>
+          <w:szCs w:val="27"/>
+        </w:rPr>
+        <w:t>» без учета регистра.</w:t>
+      </w:r>
+      <w:r>
+        <w:rPr>
+          <w:rFonts w:ascii="Arial" w:hAnsi="Arial" w:cs="Arial"/>
+          <w:color w:val="3D4351"/>
+          <w:sz w:val="27"/>
+          <w:szCs w:val="27"/>
+        </w:rPr>
+        <w:br/>
+        <w:t>21.3. Чтобы в окне выбора файла в описании доступных типов файлов отображался текст «</w:t>
+      </w:r>
+      <w:r>
+        <w:rPr>
+          <w:rStyle w:val="a4"/>
+          <w:rFonts w:ascii="Arial" w:hAnsi="Arial" w:cs="Arial"/>
+          <w:b w:val="0"/>
+          <w:bCs w:val="0"/>
+          <w:i/>
+          <w:iCs/>
+          <w:color w:val="3D4351"/>
+          <w:sz w:val="27"/>
+          <w:szCs w:val="27"/>
+        </w:rPr>
+        <w:t>HTML и HTM файлы</w:t>
+      </w:r>
+      <w:r>
+        <w:rPr>
+          <w:rFonts w:ascii="Arial" w:hAnsi="Arial" w:cs="Arial"/>
+          <w:color w:val="3D4351"/>
+          <w:sz w:val="27"/>
+          <w:szCs w:val="27"/>
+        </w:rPr>
+        <w:t>» переопредели соответствующим образом метод</w:t>
+      </w:r>
+      <w:r>
+        <w:rPr>
+          <w:rStyle w:val="apple-converted-space"/>
+          <w:rFonts w:ascii="Arial" w:hAnsi="Arial" w:cs="Arial"/>
+          <w:color w:val="3D4351"/>
+          <w:sz w:val="27"/>
+          <w:szCs w:val="27"/>
+        </w:rPr>
+        <w:t> </w:t>
+      </w:r>
+      <w:r>
+        <w:rPr>
+          <w:rFonts w:ascii="Arial" w:hAnsi="Arial" w:cs="Arial"/>
+          <w:color w:val="3D4351"/>
+          <w:sz w:val="27"/>
+          <w:szCs w:val="27"/>
+        </w:rPr>
+        <w:t>getDescription().</w:t>
+      </w:r>
+    </w:p>
+    <w:p>
+      <w:r>
+        <w:rPr>
+          <w:rFonts w:ascii="Arial" w:hAnsi="Arial" w:cs="Arial"/>
+          <w:color w:val="3D4351"/>
+          <w:sz w:val="27"/>
+          <w:szCs w:val="27"/>
+        </w:rPr>
+        <w:br/>
+        <w:t>Требования:</w:t>
+      </w:r>
+      <w:r>
+        <w:rPr>
+          <w:rFonts w:ascii="Arial" w:hAnsi="Arial" w:cs="Arial"/>
+          <w:color w:val="3D4351"/>
+          <w:sz w:val="27"/>
+          <w:szCs w:val="27"/>
+        </w:rPr>
+        <w:br/>
+      </w:r>
+      <w:r>
+        <w:rPr>
+          <w:rFonts w:ascii="Arial" w:hAnsi="Arial" w:cs="Arial"/>
+          <w:color w:val="3D4351"/>
+          <w:sz w:val="27"/>
+          <w:szCs w:val="27"/>
+          <w:shd w:val="clear" w:color="auto" w:fill="FFFFFF"/>
+        </w:rPr>
+        <w:t>1.</w:t>
+      </w:r>
+      <w:r>
+        <w:rPr>
+          <w:rFonts w:ascii="Arial" w:hAnsi="Arial" w:cs="Arial"/>
+          <w:color w:val="3D4351"/>
+          <w:sz w:val="27"/>
+          <w:szCs w:val="27"/>
+          <w:shd w:val="clear" w:color="auto" w:fill="FFFFFF"/>
+        </w:rPr>
+        <w:t> </w:t>
+      </w:r>
+      <w:r>
+        <w:rPr>
+          <w:rFonts w:ascii="Arial" w:hAnsi="Arial" w:cs="Arial"/>
+          <w:color w:val="3D4351"/>
+          <w:sz w:val="27"/>
+          <w:szCs w:val="27"/>
+          <w:shd w:val="clear" w:color="auto" w:fill="FFFFFF"/>
+        </w:rPr>
+        <w:t>Класс HTMLFileFilter должен быть создан в отдельном файле.</w:t>
+      </w:r>
+      <w:r>
+        <w:rPr>
+          <w:rFonts w:ascii="Arial" w:hAnsi="Arial" w:cs="Arial"/>
+          <w:color w:val="3D4351"/>
+          <w:sz w:val="27"/>
+          <w:szCs w:val="27"/>
+        </w:rPr>
+        <w:br/>
+      </w:r>
+      <w:r>
+        <w:rPr>
+          <w:rFonts w:ascii="Arial" w:hAnsi="Arial" w:cs="Arial"/>
+          <w:color w:val="3D4351"/>
+          <w:sz w:val="27"/>
+          <w:szCs w:val="27"/>
+          <w:shd w:val="clear" w:color="auto" w:fill="FFFFFF"/>
+        </w:rPr>
+        <w:t>2.</w:t>
+      </w:r>
+      <w:r>
+        <w:rPr>
+          <w:rFonts w:ascii="Arial" w:hAnsi="Arial" w:cs="Arial"/>
+          <w:color w:val="3D4351"/>
+          <w:sz w:val="27"/>
+          <w:szCs w:val="27"/>
+          <w:shd w:val="clear" w:color="auto" w:fill="FFFFFF"/>
+        </w:rPr>
+        <w:t> </w:t>
+      </w:r>
+      <w:r>
+        <w:rPr>
+          <w:rFonts w:ascii="Arial" w:hAnsi="Arial" w:cs="Arial"/>
+          <w:color w:val="3D4351"/>
+          <w:sz w:val="27"/>
+          <w:szCs w:val="27"/>
+          <w:shd w:val="clear" w:color="auto" w:fill="FFFFFF"/>
+        </w:rPr>
+        <w:t>Класс HTMLFileFilter должен наследоваться от FileFilter.</w:t>
+      </w:r>
+      <w:r>
+        <w:rPr>
+          <w:rFonts w:ascii="Arial" w:hAnsi="Arial" w:cs="Arial"/>
+          <w:color w:val="3D4351"/>
+          <w:sz w:val="27"/>
+          <w:szCs w:val="27"/>
+        </w:rPr>
+        <w:br/>
+      </w:r>
+      <w:r>
+        <w:rPr>
+          <w:rFonts w:ascii="Arial" w:hAnsi="Arial" w:cs="Arial"/>
+          <w:color w:val="3D4351"/>
+          <w:sz w:val="27"/>
+          <w:szCs w:val="27"/>
+          <w:shd w:val="clear" w:color="auto" w:fill="FFFFFF"/>
+        </w:rPr>
+        <w:t>3.</w:t>
+      </w:r>
+      <w:r>
+        <w:rPr>
+          <w:rFonts w:ascii="Arial" w:hAnsi="Arial" w:cs="Arial"/>
+          <w:color w:val="3D4351"/>
+          <w:sz w:val="27"/>
+          <w:szCs w:val="27"/>
+          <w:shd w:val="clear" w:color="auto" w:fill="FFFFFF"/>
+        </w:rPr>
+        <w:t> </w:t>
+      </w:r>
+      <w:r>
+        <w:rPr>
+          <w:rFonts w:ascii="Arial" w:hAnsi="Arial" w:cs="Arial"/>
+          <w:color w:val="3D4351"/>
+          <w:sz w:val="27"/>
+          <w:szCs w:val="27"/>
+          <w:shd w:val="clear" w:color="auto" w:fill="FFFFFF"/>
+        </w:rPr>
+        <w:t>Метод accept(File file) класса HTMLFileFilter должен возвращать true, если переданный файл - директория или содержит в конце имени ".html" или ".htm" без учета регистра.</w:t>
+      </w:r>
+      <w:r>
+        <w:rPr>
+          <w:rFonts w:ascii="Arial" w:hAnsi="Arial" w:cs="Arial"/>
+          <w:color w:val="3D4351"/>
+          <w:sz w:val="27"/>
+          <w:szCs w:val="27"/>
+        </w:rPr>
+        <w:br/>
+      </w:r>
+      <w:r>
+        <w:rPr>
+          <w:rFonts w:ascii="Arial" w:hAnsi="Arial" w:cs="Arial"/>
+          <w:color w:val="3D4351"/>
+          <w:sz w:val="27"/>
+          <w:szCs w:val="27"/>
+          <w:shd w:val="clear" w:color="auto" w:fill="FFFFFF"/>
+        </w:rPr>
+        <w:t>4.</w:t>
+      </w:r>
+      <w:r>
+        <w:rPr>
+          <w:rFonts w:ascii="Arial" w:hAnsi="Arial" w:cs="Arial"/>
+          <w:color w:val="3D4351"/>
+          <w:sz w:val="27"/>
+          <w:szCs w:val="27"/>
+          <w:shd w:val="clear" w:color="auto" w:fill="FFFFFF"/>
+        </w:rPr>
+        <w:t> </w:t>
+      </w:r>
+      <w:r>
+        <w:rPr>
+          <w:rFonts w:ascii="Arial" w:hAnsi="Arial" w:cs="Arial"/>
+          <w:color w:val="3D4351"/>
+          <w:sz w:val="27"/>
+          <w:szCs w:val="27"/>
+          <w:shd w:val="clear" w:color="auto" w:fill="FFFFFF"/>
+        </w:rPr>
+        <w:t>Метод accept(File file) класса HTMLFileFilter должен возвращать false, если переданный файл - НЕ директория или НЕ содержит в конце имени ".html" или ".htm" без учета регистра.</w:t>
+      </w:r>
+      <w:r>
+        <w:rPr>
+          <w:rFonts w:ascii="Arial" w:hAnsi="Arial" w:cs="Arial"/>
+          <w:color w:val="3D4351"/>
+          <w:sz w:val="27"/>
+          <w:szCs w:val="27"/>
+        </w:rPr>
+        <w:br/>
+      </w:r>
+      <w:r>
+        <w:rPr>
+          <w:rFonts w:ascii="Arial" w:hAnsi="Arial" w:cs="Arial"/>
+          <w:color w:val="3D4351"/>
+          <w:sz w:val="27"/>
+          <w:szCs w:val="27"/>
+          <w:shd w:val="clear" w:color="auto" w:fill="FFFFFF"/>
+        </w:rPr>
+        <w:t>5.</w:t>
+      </w:r>
+      <w:r>
+        <w:rPr>
+          <w:rFonts w:ascii="Arial" w:hAnsi="Arial" w:cs="Arial"/>
+          <w:color w:val="3D4351"/>
+          <w:sz w:val="27"/>
+          <w:szCs w:val="27"/>
+          <w:shd w:val="clear" w:color="auto" w:fill="FFFFFF"/>
+        </w:rPr>
+        <w:t> </w:t>
+      </w:r>
+      <w:r>
+        <w:rPr>
+          <w:rFonts w:ascii="Arial" w:hAnsi="Arial" w:cs="Arial"/>
+          <w:color w:val="3D4351"/>
+          <w:sz w:val="27"/>
+          <w:szCs w:val="27"/>
+          <w:shd w:val="clear" w:color="auto" w:fill="FFFFFF"/>
+        </w:rPr>
+        <w:t>Метод getDescription() класса HTMLFileFilter должен возвращать строку "HTML и HTM файлы".</w:t>
       </w:r>
       <w:bookmarkStart w:id="0" w:name="_GoBack"/>
       <w:bookmarkEnd w:id="0"/>

</xml_diff>

<commit_message>
task3209 HTML Editor (22)
</commit_message>
<xml_diff>
--- a/JavaRushHomeWork/JavaRushTasks/3.JavaMultithreading/src/com/javarush/task/task32/task3209/HTML Editor.docx
+++ b/JavaRushHomeWork/JavaRushTasks/3.JavaMultithreading/src/com/javarush/task/task32/task3209/HTML Editor.docx
@@ -172,7 +172,29 @@
           <w:szCs w:val="27"/>
           <w:lang w:eastAsia="ru-RU"/>
         </w:rPr>
-        <w:t> document. Здесь и далее, классы, которые мы не объявляли, но используем в коде скорее всего все находятся в библиотеке swing. Например, класс HTMLDocument реализован в пакете </w:t>
+        <w:t xml:space="preserve"> document. Здесь и далее, классы, которые мы не объявляли, но используем в </w:t>
+      </w:r>
+      <w:proofErr w:type="gramStart"/>
+      <w:r>
+        <w:rPr>
+          <w:rFonts w:ascii="Arial" w:eastAsia="Times New Roman" w:hAnsi="Arial" w:cs="Arial"/>
+          <w:color w:val="3D4351"/>
+          <w:sz w:val="27"/>
+          <w:szCs w:val="27"/>
+          <w:lang w:eastAsia="ru-RU"/>
+        </w:rPr>
+        <w:t>коде</w:t>
+      </w:r>
+      <w:proofErr w:type="gramEnd"/>
+      <w:r>
+        <w:rPr>
+          <w:rFonts w:ascii="Arial" w:eastAsia="Times New Roman" w:hAnsi="Arial" w:cs="Arial"/>
+          <w:color w:val="3D4351"/>
+          <w:sz w:val="27"/>
+          <w:szCs w:val="27"/>
+          <w:lang w:eastAsia="ru-RU"/>
+        </w:rPr>
+        <w:t xml:space="preserve"> скорее всего все находятся в библиотеке swing. Например, класс HTMLDocument реализован в пакете </w:t>
       </w:r>
       <w:r>
         <w:rPr>
@@ -826,18 +848,21 @@
           <w:shd w:val="clear" w:color="auto" w:fill="FFFFFF"/>
           <w:lang w:val="en-US" w:eastAsia="ru-RU"/>
         </w:rPr>
-        <w:t>: View view, HTMLDocument document, File currentFile.</w:t>
-      </w:r>
+        <w:t xml:space="preserve">: View view, HTMLDocument document, </w:t>
+      </w:r>
+      <w:proofErr w:type="gramStart"/>
       <w:r>
         <w:rPr>
           <w:rFonts w:ascii="Arial" w:eastAsia="Times New Roman" w:hAnsi="Arial" w:cs="Arial"/>
           <w:color w:val="3D4351"/>
           <w:sz w:val="27"/>
           <w:szCs w:val="27"/>
+          <w:shd w:val="clear" w:color="auto" w:fill="FFFFFF"/>
           <w:lang w:val="en-US" w:eastAsia="ru-RU"/>
         </w:rPr>
-        <w:br/>
-      </w:r>
+        <w:t>File</w:t>
+      </w:r>
+      <w:proofErr w:type="gramEnd"/>
       <w:r>
         <w:rPr>
           <w:rFonts w:ascii="Arial" w:eastAsia="Times New Roman" w:hAnsi="Arial" w:cs="Arial"/>
@@ -847,8 +872,31 @@
           <w:shd w:val="clear" w:color="auto" w:fill="FFFFFF"/>
           <w:lang w:val="en-US" w:eastAsia="ru-RU"/>
         </w:rPr>
+        <w:t xml:space="preserve"> currentFile.</w:t>
+      </w:r>
+      <w:r>
+        <w:rPr>
+          <w:rFonts w:ascii="Arial" w:eastAsia="Times New Roman" w:hAnsi="Arial" w:cs="Arial"/>
+          <w:color w:val="3D4351"/>
+          <w:sz w:val="27"/>
+          <w:szCs w:val="27"/>
+          <w:lang w:val="en-US" w:eastAsia="ru-RU"/>
+        </w:rPr>
+        <w:br/>
+      </w:r>
+      <w:proofErr w:type="gramStart"/>
+      <w:r>
+        <w:rPr>
+          <w:rFonts w:ascii="Arial" w:eastAsia="Times New Roman" w:hAnsi="Arial" w:cs="Arial"/>
+          <w:color w:val="3D4351"/>
+          <w:sz w:val="27"/>
+          <w:szCs w:val="27"/>
+          <w:shd w:val="clear" w:color="auto" w:fill="FFFFFF"/>
+          <w:lang w:val="en-US" w:eastAsia="ru-RU"/>
+        </w:rPr>
         <w:t>5.</w:t>
       </w:r>
+      <w:proofErr w:type="gramEnd"/>
       <w:r>
         <w:rPr>
           <w:rFonts w:ascii="Arial" w:eastAsia="Times New Roman" w:hAnsi="Arial" w:cs="Arial"/>
@@ -1886,7 +1934,27 @@
           <w:sz w:val="27"/>
           <w:szCs w:val="27"/>
         </w:rPr>
-        <w:t> страницу. На ней можно будет форматировать и редактировать текст страницы.</w:t>
+        <w:t xml:space="preserve"> страницу. На ней можно будет </w:t>
+      </w:r>
+      <w:proofErr w:type="gramStart"/>
+      <w:r>
+        <w:rPr>
+          <w:rFonts w:ascii="Arial" w:hAnsi="Arial" w:cs="Arial"/>
+          <w:color w:val="3D4351"/>
+          <w:sz w:val="27"/>
+          <w:szCs w:val="27"/>
+        </w:rPr>
+        <w:t>форматировать</w:t>
+      </w:r>
+      <w:proofErr w:type="gramEnd"/>
+      <w:r>
+        <w:rPr>
+          <w:rFonts w:ascii="Arial" w:hAnsi="Arial" w:cs="Arial"/>
+          <w:color w:val="3D4351"/>
+          <w:sz w:val="27"/>
+          <w:szCs w:val="27"/>
+        </w:rPr>
+        <w:t xml:space="preserve"> и редактировать текст страницы.</w:t>
       </w:r>
       <w:r>
         <w:rPr>
@@ -1937,7 +2005,27 @@
           <w:sz w:val="27"/>
           <w:szCs w:val="27"/>
         </w:rPr>
-        <w:t>теги. В нем также можно будет менять текст страницы, добавлять и удалять различные теги.</w:t>
+        <w:t>теги. В нем также можно будет менять те</w:t>
+      </w:r>
+      <w:proofErr w:type="gramStart"/>
+      <w:r>
+        <w:rPr>
+          <w:rFonts w:ascii="Arial" w:hAnsi="Arial" w:cs="Arial"/>
+          <w:color w:val="3D4351"/>
+          <w:sz w:val="27"/>
+          <w:szCs w:val="27"/>
+        </w:rPr>
+        <w:t>кст стр</w:t>
+      </w:r>
+      <w:proofErr w:type="gramEnd"/>
+      <w:r>
+        <w:rPr>
+          <w:rFonts w:ascii="Arial" w:hAnsi="Arial" w:cs="Arial"/>
+          <w:color w:val="3D4351"/>
+          <w:sz w:val="27"/>
+          <w:szCs w:val="27"/>
+        </w:rPr>
+        <w:t>аницы, добавлять и удалять различные теги.</w:t>
       </w:r>
       <w:r>
         <w:rPr>
@@ -2331,7 +2419,27 @@
           <w:szCs w:val="27"/>
         </w:rPr>
         <w:br/>
-        <w:t>3.2.1. Быть унаследован от</w:t>
+        <w:t xml:space="preserve">3.2.1. Быть </w:t>
+      </w:r>
+      <w:proofErr w:type="gramStart"/>
+      <w:r>
+        <w:rPr>
+          <w:rFonts w:ascii="Arial" w:hAnsi="Arial" w:cs="Arial"/>
+          <w:color w:val="3D4351"/>
+          <w:sz w:val="27"/>
+          <w:szCs w:val="27"/>
+        </w:rPr>
+        <w:t>унаследован</w:t>
+      </w:r>
+      <w:proofErr w:type="gramEnd"/>
+      <w:r>
+        <w:rPr>
+          <w:rFonts w:ascii="Arial" w:hAnsi="Arial" w:cs="Arial"/>
+          <w:color w:val="3D4351"/>
+          <w:sz w:val="27"/>
+          <w:szCs w:val="27"/>
+        </w:rPr>
+        <w:t xml:space="preserve"> от</w:t>
       </w:r>
       <w:r>
         <w:rPr>
@@ -2818,7 +2926,29 @@
           <w:szCs w:val="27"/>
           <w:shd w:val="clear" w:color="auto" w:fill="FFFFFF"/>
         </w:rPr>
-        <w:t>Класс FrameListener должен должен содержать конструктор с одним параметром, инициализирующий поле view.</w:t>
+        <w:t xml:space="preserve">Класс FrameListener должен </w:t>
+      </w:r>
+      <w:proofErr w:type="gramStart"/>
+      <w:r>
+        <w:rPr>
+          <w:rFonts w:ascii="Arial" w:hAnsi="Arial" w:cs="Arial"/>
+          <w:color w:val="3D4351"/>
+          <w:sz w:val="27"/>
+          <w:szCs w:val="27"/>
+          <w:shd w:val="clear" w:color="auto" w:fill="FFFFFF"/>
+        </w:rPr>
+        <w:t>должен</w:t>
+      </w:r>
+      <w:proofErr w:type="gramEnd"/>
+      <w:r>
+        <w:rPr>
+          <w:rFonts w:ascii="Arial" w:hAnsi="Arial" w:cs="Arial"/>
+          <w:color w:val="3D4351"/>
+          <w:sz w:val="27"/>
+          <w:szCs w:val="27"/>
+          <w:shd w:val="clear" w:color="auto" w:fill="FFFFFF"/>
+        </w:rPr>
+        <w:t xml:space="preserve"> содержать конструктор с одним параметром, инициализирующий поле view.</w:t>
       </w:r>
       <w:r>
         <w:rPr>
@@ -2892,6 +3022,7 @@
         </w:rPr>
         <w:t xml:space="preserve"> FrameListener</w:t>
       </w:r>
+      <w:proofErr w:type="gramStart"/>
       <w:r>
         <w:rPr>
           <w:rFonts w:ascii="Arial" w:hAnsi="Arial" w:cs="Arial"/>
@@ -2902,6 +3033,7 @@
         </w:rPr>
         <w:t>Метод</w:t>
       </w:r>
+      <w:proofErr w:type="gramEnd"/>
       <w:r>
         <w:rPr>
           <w:rFonts w:ascii="Arial" w:hAnsi="Arial" w:cs="Arial"/>
@@ -3060,6 +3192,7 @@
         </w:rPr>
         <w:t> </w:t>
       </w:r>
+      <w:proofErr w:type="gramStart"/>
       <w:r>
         <w:rPr>
           <w:rFonts w:ascii="Arial" w:hAnsi="Arial" w:cs="Arial"/>
@@ -3068,7 +3201,18 @@
           <w:szCs w:val="27"/>
           <w:lang w:val="en-US"/>
         </w:rPr>
-        <w:t>initMenuBar()</w:t>
+        <w:t>initMenuBar(</w:t>
+      </w:r>
+      <w:proofErr w:type="gramEnd"/>
+      <w:r>
+        <w:rPr>
+          <w:rFonts w:ascii="Arial" w:hAnsi="Arial" w:cs="Arial"/>
+          <w:color w:val="3D4351"/>
+          <w:sz w:val="27"/>
+          <w:szCs w:val="27"/>
+          <w:lang w:val="en-US"/>
+        </w:rPr>
+        <w:t>)</w:t>
       </w:r>
       <w:r>
         <w:rPr>
@@ -3316,7 +3460,26 @@
           <w:szCs w:val="27"/>
         </w:rPr>
         <w:br/>
-        <w:t>Разберись что делает метод</w:t>
+      </w:r>
+      <w:proofErr w:type="gramStart"/>
+      <w:r>
+        <w:rPr>
+          <w:rFonts w:ascii="Arial" w:hAnsi="Arial" w:cs="Arial"/>
+          <w:color w:val="3D4351"/>
+          <w:sz w:val="27"/>
+          <w:szCs w:val="27"/>
+        </w:rPr>
+        <w:t>Разберись</w:t>
+      </w:r>
+      <w:proofErr w:type="gramEnd"/>
+      <w:r>
+        <w:rPr>
+          <w:rFonts w:ascii="Arial" w:hAnsi="Arial" w:cs="Arial"/>
+          <w:color w:val="3D4351"/>
+          <w:sz w:val="27"/>
+          <w:szCs w:val="27"/>
+        </w:rPr>
+        <w:t xml:space="preserve"> что делает метод</w:t>
       </w:r>
       <w:r>
         <w:rPr>
@@ -3475,8 +3638,19 @@
           <w:sz w:val="27"/>
           <w:szCs w:val="27"/>
         </w:rPr>
-        <w:t>. В качестве метода для добавления подписчика используй подходящий метод из класса</w:t>
-      </w:r>
+        <w:t xml:space="preserve">. В качестве метода для добавления подписчика используй подходящий метод из </w:t>
+      </w:r>
+      <w:proofErr w:type="gramStart"/>
+      <w:r>
+        <w:rPr>
+          <w:rFonts w:ascii="Arial" w:hAnsi="Arial" w:cs="Arial"/>
+          <w:color w:val="3D4351"/>
+          <w:sz w:val="27"/>
+          <w:szCs w:val="27"/>
+        </w:rPr>
+        <w:t>класса</w:t>
+      </w:r>
+      <w:proofErr w:type="gramEnd"/>
       <w:r>
         <w:rPr>
           <w:rStyle w:val="apple-converted-space"/>
@@ -3516,7 +3690,27 @@
           <w:sz w:val="27"/>
           <w:szCs w:val="27"/>
         </w:rPr>
-        <w:t>от которого наследуется и наш класс через классы</w:t>
+        <w:t xml:space="preserve">от </w:t>
+      </w:r>
+      <w:proofErr w:type="gramStart"/>
+      <w:r>
+        <w:rPr>
+          <w:rFonts w:ascii="Arial" w:hAnsi="Arial" w:cs="Arial"/>
+          <w:color w:val="3D4351"/>
+          <w:sz w:val="27"/>
+          <w:szCs w:val="27"/>
+        </w:rPr>
+        <w:t>которого</w:t>
+      </w:r>
+      <w:proofErr w:type="gramEnd"/>
+      <w:r>
+        <w:rPr>
+          <w:rFonts w:ascii="Arial" w:hAnsi="Arial" w:cs="Arial"/>
+          <w:color w:val="3D4351"/>
+          <w:sz w:val="27"/>
+          <w:szCs w:val="27"/>
+        </w:rPr>
+        <w:t xml:space="preserve"> наследуется и наш класс через классы</w:t>
       </w:r>
       <w:r>
         <w:rPr>
@@ -3771,7 +3965,27 @@
           <w:sz w:val="27"/>
           <w:szCs w:val="27"/>
         </w:rPr>
-        <w:t>в пакете listeners. Этот класс будет слушать и обрабатывать изменения состояния панели вкладок.</w:t>
+        <w:t xml:space="preserve">в пакете listeners. Этот класс будет </w:t>
+      </w:r>
+      <w:proofErr w:type="gramStart"/>
+      <w:r>
+        <w:rPr>
+          <w:rFonts w:ascii="Arial" w:hAnsi="Arial" w:cs="Arial"/>
+          <w:color w:val="3D4351"/>
+          <w:sz w:val="27"/>
+          <w:szCs w:val="27"/>
+        </w:rPr>
+        <w:t>слушать</w:t>
+      </w:r>
+      <w:proofErr w:type="gramEnd"/>
+      <w:r>
+        <w:rPr>
+          <w:rFonts w:ascii="Arial" w:hAnsi="Arial" w:cs="Arial"/>
+          <w:color w:val="3D4351"/>
+          <w:sz w:val="27"/>
+          <w:szCs w:val="27"/>
+        </w:rPr>
+        <w:t xml:space="preserve"> и обрабатывать изменения состояния панели вкладок.</w:t>
       </w:r>
       <w:r>
         <w:rPr>
@@ -5075,7 +5289,29 @@
           <w:szCs w:val="27"/>
           <w:shd w:val="clear" w:color="auto" w:fill="FFFFFF"/>
         </w:rPr>
-        <w:t>В методе initEditor() для компонента htmlTextPane должен устанавливаться тип контента "text/html" через сеттер setContentType.</w:t>
+        <w:t xml:space="preserve">В методе initEditor() для компонента htmlTextPane должен устанавливаться тип контента "text/html" </w:t>
+      </w:r>
+      <w:proofErr w:type="gramStart"/>
+      <w:r>
+        <w:rPr>
+          <w:rFonts w:ascii="Arial" w:hAnsi="Arial" w:cs="Arial"/>
+          <w:color w:val="3D4351"/>
+          <w:sz w:val="27"/>
+          <w:szCs w:val="27"/>
+          <w:shd w:val="clear" w:color="auto" w:fill="FFFFFF"/>
+        </w:rPr>
+        <w:t>через</w:t>
+      </w:r>
+      <w:proofErr w:type="gramEnd"/>
+      <w:r>
+        <w:rPr>
+          <w:rFonts w:ascii="Arial" w:hAnsi="Arial" w:cs="Arial"/>
+          <w:color w:val="3D4351"/>
+          <w:sz w:val="27"/>
+          <w:szCs w:val="27"/>
+          <w:shd w:val="clear" w:color="auto" w:fill="FFFFFF"/>
+        </w:rPr>
+        <w:t xml:space="preserve"> сеттер setContentType.</w:t>
       </w:r>
       <w:r>
         <w:rPr>
@@ -5114,7 +5350,29 @@
           <w:szCs w:val="27"/>
           <w:shd w:val="clear" w:color="auto" w:fill="FFFFFF"/>
         </w:rPr>
-        <w:t>В методе initEditor() должен создаваться новый локальный компонент JScrollPane через конструктор принимающий htmlTextPane.</w:t>
+        <w:t xml:space="preserve">В методе initEditor() должен создаваться новый локальный компонент JScrollPane </w:t>
+      </w:r>
+      <w:proofErr w:type="gramStart"/>
+      <w:r>
+        <w:rPr>
+          <w:rFonts w:ascii="Arial" w:hAnsi="Arial" w:cs="Arial"/>
+          <w:color w:val="3D4351"/>
+          <w:sz w:val="27"/>
+          <w:szCs w:val="27"/>
+          <w:shd w:val="clear" w:color="auto" w:fill="FFFFFF"/>
+        </w:rPr>
+        <w:t>через</w:t>
+      </w:r>
+      <w:proofErr w:type="gramEnd"/>
+      <w:r>
+        <w:rPr>
+          <w:rFonts w:ascii="Arial" w:hAnsi="Arial" w:cs="Arial"/>
+          <w:color w:val="3D4351"/>
+          <w:sz w:val="27"/>
+          <w:szCs w:val="27"/>
+          <w:shd w:val="clear" w:color="auto" w:fill="FFFFFF"/>
+        </w:rPr>
+        <w:t xml:space="preserve"> конструктор принимающий htmlTextPane.</w:t>
       </w:r>
       <w:r>
         <w:rPr>
@@ -5192,7 +5450,29 @@
           <w:szCs w:val="27"/>
           <w:shd w:val="clear" w:color="auto" w:fill="FFFFFF"/>
         </w:rPr>
-        <w:t>В методе initEditor() должен создаваться новый локальный компонент JScrollPane через конструктор принимающий plainTextPane.</w:t>
+        <w:t xml:space="preserve">В методе initEditor() должен создаваться новый локальный компонент JScrollPane </w:t>
+      </w:r>
+      <w:proofErr w:type="gramStart"/>
+      <w:r>
+        <w:rPr>
+          <w:rFonts w:ascii="Arial" w:hAnsi="Arial" w:cs="Arial"/>
+          <w:color w:val="3D4351"/>
+          <w:sz w:val="27"/>
+          <w:szCs w:val="27"/>
+          <w:shd w:val="clear" w:color="auto" w:fill="FFFFFF"/>
+        </w:rPr>
+        <w:t>через</w:t>
+      </w:r>
+      <w:proofErr w:type="gramEnd"/>
+      <w:r>
+        <w:rPr>
+          <w:rFonts w:ascii="Arial" w:hAnsi="Arial" w:cs="Arial"/>
+          <w:color w:val="3D4351"/>
+          <w:sz w:val="27"/>
+          <w:szCs w:val="27"/>
+          <w:shd w:val="clear" w:color="auto" w:fill="FFFFFF"/>
+        </w:rPr>
+        <w:t xml:space="preserve"> конструктор принимающий plainTextPane.</w:t>
       </w:r>
       <w:r>
         <w:rPr>
@@ -5270,7 +5550,29 @@
           <w:szCs w:val="27"/>
           <w:shd w:val="clear" w:color="auto" w:fill="FFFFFF"/>
         </w:rPr>
-        <w:t>В методе initEditor() для компонента tabbedPane должен устанавливаться предпочтительный размер панели, через сеттер setPreferredSize.</w:t>
+        <w:t xml:space="preserve">В методе initEditor() для компонента tabbedPane должен устанавливаться предпочтительный размер панели, </w:t>
+      </w:r>
+      <w:proofErr w:type="gramStart"/>
+      <w:r>
+        <w:rPr>
+          <w:rFonts w:ascii="Arial" w:hAnsi="Arial" w:cs="Arial"/>
+          <w:color w:val="3D4351"/>
+          <w:sz w:val="27"/>
+          <w:szCs w:val="27"/>
+          <w:shd w:val="clear" w:color="auto" w:fill="FFFFFF"/>
+        </w:rPr>
+        <w:t>через</w:t>
+      </w:r>
+      <w:proofErr w:type="gramEnd"/>
+      <w:r>
+        <w:rPr>
+          <w:rFonts w:ascii="Arial" w:hAnsi="Arial" w:cs="Arial"/>
+          <w:color w:val="3D4351"/>
+          <w:sz w:val="27"/>
+          <w:szCs w:val="27"/>
+          <w:shd w:val="clear" w:color="auto" w:fill="FFFFFF"/>
+        </w:rPr>
+        <w:t xml:space="preserve"> сеттер setPreferredSize.</w:t>
       </w:r>
       <w:r>
         <w:rPr>
@@ -6192,8 +6494,21 @@
           <w:szCs w:val="27"/>
           <w:lang w:val="en-US"/>
         </w:rPr>
-        <w:t>— SansSerif, Serif, Monospaced, Dialog, DialogInput,</w:t>
-      </w:r>
+        <w:t>— SansSerif, Serif, Monospaced, Dialog, DialogInput</w:t>
+      </w:r>
+      <w:proofErr w:type="gramStart"/>
+      <w:r>
+        <w:rPr>
+          <w:rStyle w:val="a5"/>
+          <w:rFonts w:ascii="Arial" w:hAnsi="Arial" w:cs="Arial"/>
+          <w:color w:val="3D4351"/>
+          <w:sz w:val="27"/>
+          <w:szCs w:val="27"/>
+          <w:lang w:val="en-US"/>
+        </w:rPr>
+        <w:t>,</w:t>
+      </w:r>
+      <w:proofErr w:type="gramEnd"/>
       <w:r>
         <w:rPr>
           <w:rFonts w:ascii="Arial" w:hAnsi="Arial" w:cs="Arial"/>
@@ -6485,7 +6800,29 @@
           <w:szCs w:val="27"/>
           <w:lang w:val="en-US"/>
         </w:rPr>
-        <w:t>JMenuItem addMenuItem(JMenu</w:t>
+        <w:t xml:space="preserve">JMenuItem </w:t>
+      </w:r>
+      <w:proofErr w:type="gramStart"/>
+      <w:r>
+        <w:rPr>
+          <w:rFonts w:ascii="Arial" w:hAnsi="Arial" w:cs="Arial"/>
+          <w:color w:val="3D4351"/>
+          <w:sz w:val="27"/>
+          <w:szCs w:val="27"/>
+          <w:lang w:val="en-US"/>
+        </w:rPr>
+        <w:t>addMenuItem(</w:t>
+      </w:r>
+      <w:proofErr w:type="gramEnd"/>
+      <w:r>
+        <w:rPr>
+          <w:rFonts w:ascii="Arial" w:hAnsi="Arial" w:cs="Arial"/>
+          <w:color w:val="3D4351"/>
+          <w:sz w:val="27"/>
+          <w:szCs w:val="27"/>
+          <w:lang w:val="en-US"/>
+        </w:rPr>
+        <w:t>JMenu</w:t>
       </w:r>
       <w:r>
         <w:rPr>
@@ -7285,7 +7622,29 @@
           <w:sz w:val="27"/>
           <w:szCs w:val="27"/>
         </w:rPr>
-        <w:t>передай в конструктор</w:t>
+        <w:t xml:space="preserve">передай </w:t>
+      </w:r>
+      <w:proofErr w:type="gramStart"/>
+      <w:r>
+        <w:rPr>
+          <w:rStyle w:val="a5"/>
+          <w:rFonts w:ascii="Arial" w:hAnsi="Arial" w:cs="Arial"/>
+          <w:color w:val="3D4351"/>
+          <w:sz w:val="27"/>
+          <w:szCs w:val="27"/>
+        </w:rPr>
+        <w:t>в</w:t>
+      </w:r>
+      <w:proofErr w:type="gramEnd"/>
+      <w:r>
+        <w:rPr>
+          <w:rStyle w:val="a5"/>
+          <w:rFonts w:ascii="Arial" w:hAnsi="Arial" w:cs="Arial"/>
+          <w:color w:val="3D4351"/>
+          <w:sz w:val="27"/>
+          <w:szCs w:val="27"/>
+        </w:rPr>
+        <w:t xml:space="preserve"> конструктор</w:t>
       </w:r>
       <w:r>
         <w:rPr>
@@ -7319,7 +7678,29 @@
           <w:sz w:val="27"/>
           <w:szCs w:val="27"/>
         </w:rPr>
-        <w:t>. Разберись откуда возьмется имя пункта меню, если его не устанавливать дополнительно.</w:t>
+        <w:t xml:space="preserve">. </w:t>
+      </w:r>
+      <w:proofErr w:type="gramStart"/>
+      <w:r>
+        <w:rPr>
+          <w:rStyle w:val="a5"/>
+          <w:rFonts w:ascii="Arial" w:hAnsi="Arial" w:cs="Arial"/>
+          <w:color w:val="3D4351"/>
+          <w:sz w:val="27"/>
+          <w:szCs w:val="27"/>
+        </w:rPr>
+        <w:t>Разберись откуда возьмется</w:t>
+      </w:r>
+      <w:proofErr w:type="gramEnd"/>
+      <w:r>
+        <w:rPr>
+          <w:rStyle w:val="a5"/>
+          <w:rFonts w:ascii="Arial" w:hAnsi="Arial" w:cs="Arial"/>
+          <w:color w:val="3D4351"/>
+          <w:sz w:val="27"/>
+          <w:szCs w:val="27"/>
+        </w:rPr>
+        <w:t xml:space="preserve"> имя пункта меню, если его не устанавливать дополнительно.</w:t>
       </w:r>
     </w:p>
     <w:p>
@@ -7452,7 +7833,17 @@
           <w:szCs w:val="27"/>
         </w:rPr>
         <w:br/>
-        <w:t>7.4. Добавь в</w:t>
+        <w:t xml:space="preserve">7.4. </w:t>
+      </w:r>
+      <w:proofErr w:type="gramStart"/>
+      <w:r>
+        <w:rPr>
+          <w:rFonts w:ascii="Arial" w:hAnsi="Arial" w:cs="Arial"/>
+          <w:color w:val="3D4351"/>
+          <w:sz w:val="27"/>
+          <w:szCs w:val="27"/>
+        </w:rPr>
+        <w:t>Добавь в</w:t>
       </w:r>
       <w:r>
         <w:rPr>
@@ -8053,7 +8444,17 @@
           <w:sz w:val="27"/>
           <w:szCs w:val="27"/>
         </w:rPr>
-        <w:t>— инициализация меню выбора стиля текста.</w:t>
+        <w:t>— инициализация меню выбора</w:t>
+      </w:r>
+      <w:proofErr w:type="gramEnd"/>
+      <w:r>
+        <w:rPr>
+          <w:rFonts w:ascii="Arial" w:hAnsi="Arial" w:cs="Arial"/>
+          <w:color w:val="3D4351"/>
+          <w:sz w:val="27"/>
+          <w:szCs w:val="27"/>
+        </w:rPr>
+        <w:t xml:space="preserve"> стиля текста.</w:t>
       </w:r>
       <w:r>
         <w:rPr>
@@ -8919,14 +9320,25 @@
         </w:rPr>
         <w:t>AbstractAction</w:t>
       </w:r>
-      <w:r>
-        <w:rPr>
-          <w:rFonts w:ascii="Arial" w:hAnsi="Arial" w:cs="Arial"/>
-          <w:color w:val="3D4351"/>
-          <w:sz w:val="27"/>
-          <w:szCs w:val="27"/>
-        </w:rPr>
-        <w:t>и содержать конструктор</w:t>
+      <w:proofErr w:type="gramStart"/>
+      <w:r>
+        <w:rPr>
+          <w:rFonts w:ascii="Arial" w:hAnsi="Arial" w:cs="Arial"/>
+          <w:color w:val="3D4351"/>
+          <w:sz w:val="27"/>
+          <w:szCs w:val="27"/>
+        </w:rPr>
+        <w:t>и</w:t>
+      </w:r>
+      <w:proofErr w:type="gramEnd"/>
+      <w:r>
+        <w:rPr>
+          <w:rFonts w:ascii="Arial" w:hAnsi="Arial" w:cs="Arial"/>
+          <w:color w:val="3D4351"/>
+          <w:sz w:val="27"/>
+          <w:szCs w:val="27"/>
+        </w:rPr>
+        <w:t> содержать конструктор</w:t>
       </w:r>
       <w:r>
         <w:rPr>
@@ -9354,7 +9766,27 @@
           <w:sz w:val="27"/>
           <w:szCs w:val="27"/>
         </w:rPr>
-        <w:t>UndoMenuListener(View view, JMenuItem undoMenuItem, JMenuItem redoMenuItem). Чем он будет заниматься узнаешь чуть позже.</w:t>
+        <w:t xml:space="preserve">UndoMenuListener(View view, JMenuItem undoMenuItem, JMenuItem redoMenuItem). Чем он будет </w:t>
+      </w:r>
+      <w:proofErr w:type="gramStart"/>
+      <w:r>
+        <w:rPr>
+          <w:rFonts w:ascii="Arial" w:hAnsi="Arial" w:cs="Arial"/>
+          <w:color w:val="3D4351"/>
+          <w:sz w:val="27"/>
+          <w:szCs w:val="27"/>
+        </w:rPr>
+        <w:t>заниматься</w:t>
+      </w:r>
+      <w:proofErr w:type="gramEnd"/>
+      <w:r>
+        <w:rPr>
+          <w:rFonts w:ascii="Arial" w:hAnsi="Arial" w:cs="Arial"/>
+          <w:color w:val="3D4351"/>
+          <w:sz w:val="27"/>
+          <w:szCs w:val="27"/>
+        </w:rPr>
+        <w:t xml:space="preserve"> узнаешь чуть позже.</w:t>
       </w:r>
       <w:r>
         <w:rPr>
@@ -9824,6 +10256,7 @@
         </w:rPr>
         <w:t> </w:t>
       </w:r>
+      <w:proofErr w:type="gramStart"/>
       <w:r>
         <w:rPr>
           <w:rFonts w:ascii="Arial" w:hAnsi="Arial" w:cs="Arial"/>
@@ -9832,7 +10265,18 @@
           <w:szCs w:val="27"/>
           <w:lang w:val="en-US"/>
         </w:rPr>
-        <w:t>initMenuBar().</w:t>
+        <w:t>initMenuBar(</w:t>
+      </w:r>
+      <w:proofErr w:type="gramEnd"/>
+      <w:r>
+        <w:rPr>
+          <w:rFonts w:ascii="Arial" w:hAnsi="Arial" w:cs="Arial"/>
+          <w:color w:val="3D4351"/>
+          <w:sz w:val="27"/>
+          <w:szCs w:val="27"/>
+          <w:lang w:val="en-US"/>
+        </w:rPr>
+        <w:t>).</w:t>
       </w:r>
       <w:r>
         <w:rPr>
@@ -10232,7 +10676,27 @@
           <w:sz w:val="27"/>
           <w:szCs w:val="27"/>
         </w:rPr>
-        <w:t>) нашего приложения такими же, как это определено в системе.</w:t>
+        <w:t xml:space="preserve">) нашего приложения </w:t>
+      </w:r>
+      <w:proofErr w:type="gramStart"/>
+      <w:r>
+        <w:rPr>
+          <w:rFonts w:ascii="Arial" w:hAnsi="Arial" w:cs="Arial"/>
+          <w:color w:val="3D4351"/>
+          <w:sz w:val="27"/>
+          <w:szCs w:val="27"/>
+        </w:rPr>
+        <w:t>такими</w:t>
+      </w:r>
+      <w:proofErr w:type="gramEnd"/>
+      <w:r>
+        <w:rPr>
+          <w:rFonts w:ascii="Arial" w:hAnsi="Arial" w:cs="Arial"/>
+          <w:color w:val="3D4351"/>
+          <w:sz w:val="27"/>
+          <w:szCs w:val="27"/>
+        </w:rPr>
+        <w:t xml:space="preserve"> же, как это определено в системе.</w:t>
       </w:r>
       <w:r>
         <w:rPr>
@@ -10359,7 +10823,17 @@
           <w:sz w:val="27"/>
           <w:szCs w:val="27"/>
         </w:rPr>
-        <w:t>Запусти приложение, теперь ты должен видеть панель с меню вверху окна. Некоторые из пунктов меню (</w:t>
+        <w:t xml:space="preserve">Запусти приложение, теперь ты должен видеть панель с меню вверху окна. </w:t>
+      </w:r>
+      <w:proofErr w:type="gramStart"/>
+      <w:r>
+        <w:rPr>
+          <w:rFonts w:ascii="Arial" w:hAnsi="Arial" w:cs="Arial"/>
+          <w:color w:val="3D4351"/>
+          <w:sz w:val="27"/>
+          <w:szCs w:val="27"/>
+        </w:rPr>
+        <w:t>Некоторые из пунктов меню (</w:t>
       </w:r>
       <w:r>
         <w:rPr>
@@ -10371,16 +10845,18 @@
         </w:rPr>
         <w:t>например:</w:t>
       </w:r>
-      <w:r>
-        <w:rPr>
-          <w:rStyle w:val="apple-converted-space"/>
-          <w:rFonts w:ascii="Arial" w:hAnsi="Arial" w:cs="Arial"/>
-          <w:color w:val="3D4351"/>
-          <w:sz w:val="27"/>
-          <w:szCs w:val="27"/>
-        </w:rPr>
-        <w:t> </w:t>
-      </w:r>
+      <w:proofErr w:type="gramEnd"/>
+      <w:r>
+        <w:rPr>
+          <w:rStyle w:val="apple-converted-space"/>
+          <w:rFonts w:ascii="Arial" w:hAnsi="Arial" w:cs="Arial"/>
+          <w:color w:val="3D4351"/>
+          <w:sz w:val="27"/>
+          <w:szCs w:val="27"/>
+        </w:rPr>
+        <w:t> </w:t>
+      </w:r>
+      <w:proofErr w:type="gramStart"/>
       <w:r>
         <w:rPr>
           <w:rStyle w:val="a4"/>
@@ -10605,7 +11081,37 @@
           <w:sz w:val="27"/>
           <w:szCs w:val="27"/>
         </w:rPr>
-        <w:t>) должны уже работать. Убедись, что все работает и только затем продолжи разработку.</w:t>
+        <w:t>) должны уже работать.</w:t>
+      </w:r>
+      <w:proofErr w:type="gramEnd"/>
+      <w:r>
+        <w:rPr>
+          <w:rFonts w:ascii="Arial" w:hAnsi="Arial" w:cs="Arial"/>
+          <w:color w:val="3D4351"/>
+          <w:sz w:val="27"/>
+          <w:szCs w:val="27"/>
+        </w:rPr>
+        <w:t xml:space="preserve"> Убедись, что все </w:t>
+      </w:r>
+      <w:proofErr w:type="gramStart"/>
+      <w:r>
+        <w:rPr>
+          <w:rFonts w:ascii="Arial" w:hAnsi="Arial" w:cs="Arial"/>
+          <w:color w:val="3D4351"/>
+          <w:sz w:val="27"/>
+          <w:szCs w:val="27"/>
+        </w:rPr>
+        <w:t>работает и только затем продолжи</w:t>
+      </w:r>
+      <w:proofErr w:type="gramEnd"/>
+      <w:r>
+        <w:rPr>
+          <w:rFonts w:ascii="Arial" w:hAnsi="Arial" w:cs="Arial"/>
+          <w:color w:val="3D4351"/>
+          <w:sz w:val="27"/>
+          <w:szCs w:val="27"/>
+        </w:rPr>
+        <w:t> разработку.</w:t>
       </w:r>
     </w:p>
     <w:p>
@@ -10955,7 +11461,27 @@
           <w:sz w:val="27"/>
           <w:szCs w:val="27"/>
         </w:rPr>
-        <w:t>. Этот слушатель будет следить за меню, а если конкретнее, то за моментом, когда меню редактирования будет выбрано пользователем. В этот момент он будет запрашивать у представления можем ли мы сейчас отменить или вернуть какое-то действие, и в зависимости от этого делать доступными или не доступными пункты меню «</w:t>
+        <w:t>. Этот слушатель будет следить за меню, а если конкретнее, то за моментом, когда меню редактирования будет выбрано пользователем. В этот момент он </w:t>
+      </w:r>
+      <w:proofErr w:type="gramStart"/>
+      <w:r>
+        <w:rPr>
+          <w:rFonts w:ascii="Arial" w:hAnsi="Arial" w:cs="Arial"/>
+          <w:color w:val="3D4351"/>
+          <w:sz w:val="27"/>
+          <w:szCs w:val="27"/>
+        </w:rPr>
+        <w:t>будет запрашивать у представления можем</w:t>
+      </w:r>
+      <w:proofErr w:type="gramEnd"/>
+      <w:r>
+        <w:rPr>
+          <w:rFonts w:ascii="Arial" w:hAnsi="Arial" w:cs="Arial"/>
+          <w:color w:val="3D4351"/>
+          <w:sz w:val="27"/>
+          <w:szCs w:val="27"/>
+        </w:rPr>
+        <w:t xml:space="preserve"> ли мы сейчас отменить или вернуть какое-то действие, и в зависимости от этого делать доступными или не доступными пункты меню «</w:t>
       </w:r>
       <w:r>
         <w:rPr>
@@ -11671,7 +12197,27 @@
           <w:szCs w:val="27"/>
         </w:rPr>
         <w:br/>
-        <w:t>Запусти программу и убедись, что пункты меню Отменить и Вернуть недоступны.</w:t>
+        <w:t>Запусти программу и убедись, что пункты меню</w:t>
+      </w:r>
+      <w:proofErr w:type="gramStart"/>
+      <w:r>
+        <w:rPr>
+          <w:rFonts w:ascii="Arial" w:hAnsi="Arial" w:cs="Arial"/>
+          <w:color w:val="3D4351"/>
+          <w:sz w:val="27"/>
+          <w:szCs w:val="27"/>
+        </w:rPr>
+        <w:t xml:space="preserve"> О</w:t>
+      </w:r>
+      <w:proofErr w:type="gramEnd"/>
+      <w:r>
+        <w:rPr>
+          <w:rFonts w:ascii="Arial" w:hAnsi="Arial" w:cs="Arial"/>
+          <w:color w:val="3D4351"/>
+          <w:sz w:val="27"/>
+          <w:szCs w:val="27"/>
+        </w:rPr>
+        <w:t>тменить и Вернуть недоступны.</w:t>
       </w:r>
     </w:p>
     <w:p>
@@ -12049,7 +12595,27 @@
           <w:sz w:val="27"/>
           <w:szCs w:val="27"/>
         </w:rPr>
-        <w:t>undoManager. Разберись для чего используется этот класс. Проинициализируй поле класса новым объектом.</w:t>
+        <w:t xml:space="preserve">undoManager. </w:t>
+      </w:r>
+      <w:proofErr w:type="gramStart"/>
+      <w:r>
+        <w:rPr>
+          <w:rFonts w:ascii="Arial" w:hAnsi="Arial" w:cs="Arial"/>
+          <w:color w:val="3D4351"/>
+          <w:sz w:val="27"/>
+          <w:szCs w:val="27"/>
+        </w:rPr>
+        <w:t>Разберись для чего используется</w:t>
+      </w:r>
+      <w:proofErr w:type="gramEnd"/>
+      <w:r>
+        <w:rPr>
+          <w:rFonts w:ascii="Arial" w:hAnsi="Arial" w:cs="Arial"/>
+          <w:color w:val="3D4351"/>
+          <w:sz w:val="27"/>
+          <w:szCs w:val="27"/>
+        </w:rPr>
+        <w:t xml:space="preserve"> этот класс. Проинициализируй поле класса новым объектом.</w:t>
       </w:r>
       <w:r>
         <w:rPr>
@@ -12416,7 +12982,27 @@
           <w:sz w:val="27"/>
           <w:szCs w:val="27"/>
         </w:rPr>
-        <w:t>undoListener, проинициализируй его используя</w:t>
+        <w:t xml:space="preserve">undoListener, проинициализируй </w:t>
+      </w:r>
+      <w:proofErr w:type="gramStart"/>
+      <w:r>
+        <w:rPr>
+          <w:rFonts w:ascii="Arial" w:hAnsi="Arial" w:cs="Arial"/>
+          <w:color w:val="3D4351"/>
+          <w:sz w:val="27"/>
+          <w:szCs w:val="27"/>
+        </w:rPr>
+        <w:t>его</w:t>
+      </w:r>
+      <w:proofErr w:type="gramEnd"/>
+      <w:r>
+        <w:rPr>
+          <w:rFonts w:ascii="Arial" w:hAnsi="Arial" w:cs="Arial"/>
+          <w:color w:val="3D4351"/>
+          <w:sz w:val="27"/>
+          <w:szCs w:val="27"/>
+        </w:rPr>
+        <w:t> используя</w:t>
       </w:r>
       <w:r>
         <w:rPr>
@@ -12505,7 +13091,27 @@
           <w:sz w:val="27"/>
           <w:szCs w:val="27"/>
         </w:rPr>
-        <w:t>— отменяет последнее действие. Реализуй его используя undoManager.</w:t>
+        <w:t xml:space="preserve">— отменяет последнее действие. Реализуй </w:t>
+      </w:r>
+      <w:proofErr w:type="gramStart"/>
+      <w:r>
+        <w:rPr>
+          <w:rFonts w:ascii="Arial" w:hAnsi="Arial" w:cs="Arial"/>
+          <w:color w:val="3D4351"/>
+          <w:sz w:val="27"/>
+          <w:szCs w:val="27"/>
+        </w:rPr>
+        <w:t>его</w:t>
+      </w:r>
+      <w:proofErr w:type="gramEnd"/>
+      <w:r>
+        <w:rPr>
+          <w:rFonts w:ascii="Arial" w:hAnsi="Arial" w:cs="Arial"/>
+          <w:color w:val="3D4351"/>
+          <w:sz w:val="27"/>
+          <w:szCs w:val="27"/>
+        </w:rPr>
+        <w:t xml:space="preserve"> используя undoManager.</w:t>
       </w:r>
       <w:r>
         <w:rPr>
@@ -13123,6 +13729,7 @@
         </w:rPr>
         <w:t>SuperscriptAction</w:t>
       </w:r>
+      <w:proofErr w:type="gramStart"/>
       <w:r>
         <w:rPr>
           <w:rFonts w:ascii="Arial" w:hAnsi="Arial" w:cs="Arial"/>
@@ -13140,7 +13747,37 @@
           <w:szCs w:val="27"/>
         </w:rPr>
         <w:lastRenderedPageBreak/>
-        <w:t>Запусти программу и убедись, что пункты меню Подстрочный знак, Надстрочный знак и Зачеркнутый работают. Пункты, отвечающие за отмену и возврат действия пока не подключены к контроллеру и мы не сможем их проверить.</w:t>
+        <w:t>З</w:t>
+      </w:r>
+      <w:proofErr w:type="gramEnd"/>
+      <w:r>
+        <w:rPr>
+          <w:rFonts w:ascii="Arial" w:hAnsi="Arial" w:cs="Arial"/>
+          <w:color w:val="3D4351"/>
+          <w:sz w:val="27"/>
+          <w:szCs w:val="27"/>
+        </w:rPr>
+        <w:t xml:space="preserve">апусти программу и убедись, что пункты меню Подстрочный знак, Надстрочный знак и Зачеркнутый работают. </w:t>
+      </w:r>
+      <w:proofErr w:type="gramStart"/>
+      <w:r>
+        <w:rPr>
+          <w:rFonts w:ascii="Arial" w:hAnsi="Arial" w:cs="Arial"/>
+          <w:color w:val="3D4351"/>
+          <w:sz w:val="27"/>
+          <w:szCs w:val="27"/>
+        </w:rPr>
+        <w:t>Пункты, отвечающие за отмену и возврат действия пока не подключены</w:t>
+      </w:r>
+      <w:proofErr w:type="gramEnd"/>
+      <w:r>
+        <w:rPr>
+          <w:rFonts w:ascii="Arial" w:hAnsi="Arial" w:cs="Arial"/>
+          <w:color w:val="3D4351"/>
+          <w:sz w:val="27"/>
+          <w:szCs w:val="27"/>
+        </w:rPr>
+        <w:t xml:space="preserve"> к контроллеру и мы не сможем их проверить.</w:t>
       </w:r>
     </w:p>
     <w:p>
@@ -14998,7 +15635,27 @@
           <w:sz w:val="27"/>
           <w:szCs w:val="27"/>
         </w:rPr>
-        <w:t>слушателя правок которые можно отменить/вернуть (</w:t>
+        <w:t xml:space="preserve">слушателя </w:t>
+      </w:r>
+      <w:proofErr w:type="gramStart"/>
+      <w:r>
+        <w:rPr>
+          <w:rFonts w:ascii="Arial" w:hAnsi="Arial" w:cs="Arial"/>
+          <w:color w:val="3D4351"/>
+          <w:sz w:val="27"/>
+          <w:szCs w:val="27"/>
+        </w:rPr>
+        <w:t>правок</w:t>
+      </w:r>
+      <w:proofErr w:type="gramEnd"/>
+      <w:r>
+        <w:rPr>
+          <w:rFonts w:ascii="Arial" w:hAnsi="Arial" w:cs="Arial"/>
+          <w:color w:val="3D4351"/>
+          <w:sz w:val="27"/>
+          <w:szCs w:val="27"/>
+        </w:rPr>
+        <w:t xml:space="preserve"> которые можно отменить/вернуть (</w:t>
       </w:r>
       <w:r>
         <w:rPr>
@@ -15038,6 +15695,7 @@
         </w:rPr>
         <w:t>). Слушателя нужно запросить у представления (</w:t>
       </w:r>
+      <w:proofErr w:type="gramStart"/>
       <w:r>
         <w:rPr>
           <w:rStyle w:val="a5"/>
@@ -15048,6 +15706,7 @@
         </w:rPr>
         <w:t>метод</w:t>
       </w:r>
+      <w:proofErr w:type="gramEnd"/>
       <w:r>
         <w:rPr>
           <w:rFonts w:ascii="Arial" w:hAnsi="Arial" w:cs="Arial"/>
@@ -15610,7 +16269,27 @@
           <w:szCs w:val="27"/>
         </w:rPr>
         <w:br/>
-        <w:t>16.2. Создай новый реадер</w:t>
+        <w:t xml:space="preserve">16.2. Создай </w:t>
+      </w:r>
+      <w:proofErr w:type="gramStart"/>
+      <w:r>
+        <w:rPr>
+          <w:rFonts w:ascii="Arial" w:hAnsi="Arial" w:cs="Arial"/>
+          <w:color w:val="3D4351"/>
+          <w:sz w:val="27"/>
+          <w:szCs w:val="27"/>
+        </w:rPr>
+        <w:t>новый</w:t>
+      </w:r>
+      <w:proofErr w:type="gramEnd"/>
+      <w:r>
+        <w:rPr>
+          <w:rFonts w:ascii="Arial" w:hAnsi="Arial" w:cs="Arial"/>
+          <w:color w:val="3D4351"/>
+          <w:sz w:val="27"/>
+          <w:szCs w:val="27"/>
+        </w:rPr>
+        <w:t xml:space="preserve"> реадер</w:t>
       </w:r>
       <w:r>
         <w:rPr>
@@ -16614,7 +17293,27 @@
           <w:sz w:val="27"/>
           <w:szCs w:val="27"/>
         </w:rPr>
-        <w:t>), значит нам нужно получить текст из </w:t>
+        <w:t xml:space="preserve">), </w:t>
+      </w:r>
+      <w:proofErr w:type="gramStart"/>
+      <w:r>
+        <w:rPr>
+          <w:rFonts w:ascii="Arial" w:hAnsi="Arial" w:cs="Arial"/>
+          <w:color w:val="3D4351"/>
+          <w:sz w:val="27"/>
+          <w:szCs w:val="27"/>
+        </w:rPr>
+        <w:t>значит</w:t>
+      </w:r>
+      <w:proofErr w:type="gramEnd"/>
+      <w:r>
+        <w:rPr>
+          <w:rFonts w:ascii="Arial" w:hAnsi="Arial" w:cs="Arial"/>
+          <w:color w:val="3D4351"/>
+          <w:sz w:val="27"/>
+          <w:szCs w:val="27"/>
+        </w:rPr>
+        <w:t xml:space="preserve"> нам нужно получить текст из </w:t>
       </w:r>
       <w:r>
         <w:rPr>
@@ -17016,7 +17715,29 @@
           <w:szCs w:val="27"/>
           <w:shd w:val="clear" w:color="auto" w:fill="FFFFFF"/>
         </w:rPr>
-        <w:t>Если индекс вкладки равен 0 - метод selectedTabChanged() должен получить текст из plainTextPane и установить его в контроллер с помощью метода setPlainText().</w:t>
+        <w:t>Если инде</w:t>
+      </w:r>
+      <w:proofErr w:type="gramStart"/>
+      <w:r>
+        <w:rPr>
+          <w:rFonts w:ascii="Arial" w:hAnsi="Arial" w:cs="Arial"/>
+          <w:color w:val="3D4351"/>
+          <w:sz w:val="27"/>
+          <w:szCs w:val="27"/>
+          <w:shd w:val="clear" w:color="auto" w:fill="FFFFFF"/>
+        </w:rPr>
+        <w:t>кс вкл</w:t>
+      </w:r>
+      <w:proofErr w:type="gramEnd"/>
+      <w:r>
+        <w:rPr>
+          <w:rFonts w:ascii="Arial" w:hAnsi="Arial" w:cs="Arial"/>
+          <w:color w:val="3D4351"/>
+          <w:sz w:val="27"/>
+          <w:szCs w:val="27"/>
+          <w:shd w:val="clear" w:color="auto" w:fill="FFFFFF"/>
+        </w:rPr>
+        <w:t>адки равен 0 - метод selectedTabChanged() должен получить текст из plainTextPane и установить его в контроллер с помощью метода setPlainText().</w:t>
       </w:r>
       <w:r>
         <w:rPr>
@@ -17055,7 +17776,29 @@
           <w:szCs w:val="27"/>
           <w:shd w:val="clear" w:color="auto" w:fill="FFFFFF"/>
         </w:rPr>
-        <w:t>Если индекс вкладки равен 1 - метод selectedTabChanged() должен получить текст у контроллера с помощью метода getPlainText() и установить его в панель plainTextPane.</w:t>
+        <w:t>Если инде</w:t>
+      </w:r>
+      <w:proofErr w:type="gramStart"/>
+      <w:r>
+        <w:rPr>
+          <w:rFonts w:ascii="Arial" w:hAnsi="Arial" w:cs="Arial"/>
+          <w:color w:val="3D4351"/>
+          <w:sz w:val="27"/>
+          <w:szCs w:val="27"/>
+          <w:shd w:val="clear" w:color="auto" w:fill="FFFFFF"/>
+        </w:rPr>
+        <w:t>кс вкл</w:t>
+      </w:r>
+      <w:proofErr w:type="gramEnd"/>
+      <w:r>
+        <w:rPr>
+          <w:rFonts w:ascii="Arial" w:hAnsi="Arial" w:cs="Arial"/>
+          <w:color w:val="3D4351"/>
+          <w:sz w:val="27"/>
+          <w:szCs w:val="27"/>
+          <w:shd w:val="clear" w:color="auto" w:fill="FFFFFF"/>
+        </w:rPr>
+        <w:t>адки равен 1 - метод selectedTabChanged() должен получить текст у контроллера с помощью метода getPlainText() и установить его в панель plainTextPane.</w:t>
       </w:r>
       <w:r>
         <w:rPr>
@@ -17242,7 +17985,47 @@
           <w:sz w:val="27"/>
           <w:szCs w:val="27"/>
         </w:rPr>
-        <w:t>getActionCommand(). Это будет обычная строка. По этой строке ты можешь понять какой пункт меню создал данное событие.</w:t>
+        <w:t xml:space="preserve">getActionCommand(). Это будет обычная строка. По этой </w:t>
+      </w:r>
+      <w:proofErr w:type="gramStart"/>
+      <w:r>
+        <w:rPr>
+          <w:rFonts w:ascii="Arial" w:hAnsi="Arial" w:cs="Arial"/>
+          <w:color w:val="3D4351"/>
+          <w:sz w:val="27"/>
+          <w:szCs w:val="27"/>
+        </w:rPr>
+        <w:t>строке</w:t>
+      </w:r>
+      <w:proofErr w:type="gramEnd"/>
+      <w:r>
+        <w:rPr>
+          <w:rFonts w:ascii="Arial" w:hAnsi="Arial" w:cs="Arial"/>
+          <w:color w:val="3D4351"/>
+          <w:sz w:val="27"/>
+          <w:szCs w:val="27"/>
+        </w:rPr>
+        <w:t xml:space="preserve"> ты можешь понять </w:t>
+      </w:r>
+      <w:proofErr w:type="gramStart"/>
+      <w:r>
+        <w:rPr>
+          <w:rFonts w:ascii="Arial" w:hAnsi="Arial" w:cs="Arial"/>
+          <w:color w:val="3D4351"/>
+          <w:sz w:val="27"/>
+          <w:szCs w:val="27"/>
+        </w:rPr>
+        <w:t>какой</w:t>
+      </w:r>
+      <w:proofErr w:type="gramEnd"/>
+      <w:r>
+        <w:rPr>
+          <w:rFonts w:ascii="Arial" w:hAnsi="Arial" w:cs="Arial"/>
+          <w:color w:val="3D4351"/>
+          <w:sz w:val="27"/>
+          <w:szCs w:val="27"/>
+        </w:rPr>
+        <w:t xml:space="preserve"> пункт меню создал данное событие.</w:t>
       </w:r>
       <w:r>
         <w:rPr>
@@ -17579,7 +18362,27 @@
           <w:szCs w:val="27"/>
         </w:rPr>
         <w:br/>
-        <w:t>Проверь, что заработали пункты меню Выход и О программе.</w:t>
+        <w:t>Проверь, что заработали пункты меню Выход и</w:t>
+      </w:r>
+      <w:proofErr w:type="gramStart"/>
+      <w:r>
+        <w:rPr>
+          <w:rFonts w:ascii="Arial" w:hAnsi="Arial" w:cs="Arial"/>
+          <w:color w:val="3D4351"/>
+          <w:sz w:val="27"/>
+          <w:szCs w:val="27"/>
+        </w:rPr>
+        <w:t xml:space="preserve"> О</w:t>
+      </w:r>
+      <w:proofErr w:type="gramEnd"/>
+      <w:r>
+        <w:rPr>
+          <w:rFonts w:ascii="Arial" w:hAnsi="Arial" w:cs="Arial"/>
+          <w:color w:val="3D4351"/>
+          <w:sz w:val="27"/>
+          <w:szCs w:val="27"/>
+        </w:rPr>
+        <w:t xml:space="preserve"> программе.</w:t>
       </w:r>
     </w:p>
     <w:p>
@@ -17590,7 +18393,6 @@
           <w:sz w:val="27"/>
           <w:szCs w:val="27"/>
           <w:shd w:val="clear" w:color="auto" w:fill="FFFFFF"/>
-          <w:lang w:val="en-US"/>
         </w:rPr>
       </w:pPr>
       <w:r>
@@ -18200,7 +19002,27 @@
           <w:szCs w:val="27"/>
         </w:rPr>
         <w:br/>
-        <w:t>Проверь работу пункта меню Новый.</w:t>
+        <w:t xml:space="preserve">Проверь работу пункта меню </w:t>
+      </w:r>
+      <w:proofErr w:type="gramStart"/>
+      <w:r>
+        <w:rPr>
+          <w:rFonts w:ascii="Arial" w:hAnsi="Arial" w:cs="Arial"/>
+          <w:color w:val="3D4351"/>
+          <w:sz w:val="27"/>
+          <w:szCs w:val="27"/>
+        </w:rPr>
+        <w:t>Новый</w:t>
+      </w:r>
+      <w:proofErr w:type="gramEnd"/>
+      <w:r>
+        <w:rPr>
+          <w:rFonts w:ascii="Arial" w:hAnsi="Arial" w:cs="Arial"/>
+          <w:color w:val="3D4351"/>
+          <w:sz w:val="27"/>
+          <w:szCs w:val="27"/>
+        </w:rPr>
+        <w:t>.</w:t>
       </w:r>
     </w:p>
     <w:p>
@@ -18211,7 +19033,6 @@
           <w:sz w:val="27"/>
           <w:szCs w:val="27"/>
           <w:shd w:val="clear" w:color="auto" w:fill="FFFFFF"/>
-          <w:lang w:val="en-US"/>
         </w:rPr>
       </w:pPr>
       <w:r>
@@ -18886,6 +19707,15 @@
       </w:r>
     </w:p>
     <w:p>
+      <w:pPr>
+        <w:rPr>
+          <w:rFonts w:ascii="Arial" w:hAnsi="Arial" w:cs="Arial"/>
+          <w:color w:val="3D4351"/>
+          <w:sz w:val="27"/>
+          <w:szCs w:val="27"/>
+          <w:shd w:val="clear" w:color="auto" w:fill="FFFFFF"/>
+        </w:rPr>
+      </w:pPr>
       <w:r>
         <w:rPr>
           <w:rFonts w:ascii="Arial" w:hAnsi="Arial" w:cs="Arial"/>
@@ -19090,6 +19920,890 @@
           <w:shd w:val="clear" w:color="auto" w:fill="FFFFFF"/>
         </w:rPr>
         <w:t>Метод getDescription() класса HTMLFileFilter должен возвращать строку "HTML и HTM файлы".</w:t>
+      </w:r>
+    </w:p>
+    <w:p>
+      <w:pPr>
+        <w:pStyle w:val="3"/>
+        <w:spacing w:before="300" w:beforeAutospacing="0" w:after="150" w:afterAutospacing="0"/>
+        <w:rPr>
+          <w:rFonts w:ascii="Arial" w:hAnsi="Arial" w:cs="Arial"/>
+          <w:color w:val="3D4351"/>
+          <w:sz w:val="32"/>
+          <w:szCs w:val="32"/>
+        </w:rPr>
+      </w:pPr>
+      <w:r>
+        <w:rPr>
+          <w:rFonts w:ascii="Arial" w:hAnsi="Arial" w:cs="Arial"/>
+          <w:color w:val="3D4351"/>
+          <w:sz w:val="32"/>
+          <w:szCs w:val="32"/>
+        </w:rPr>
+        <w:t>HTML Editor (22)</w:t>
+      </w:r>
+    </w:p>
+    <w:p>
+      <w:pPr>
+        <w:pStyle w:val="a3"/>
+        <w:spacing w:before="0" w:beforeAutospacing="0" w:after="150" w:afterAutospacing="0"/>
+        <w:rPr>
+          <w:rFonts w:ascii="Arial" w:hAnsi="Arial" w:cs="Arial"/>
+          <w:color w:val="3D4351"/>
+          <w:sz w:val="27"/>
+          <w:szCs w:val="27"/>
+        </w:rPr>
+      </w:pPr>
+      <w:r>
+        <w:rPr>
+          <w:rFonts w:ascii="Arial" w:hAnsi="Arial" w:cs="Arial"/>
+          <w:color w:val="3D4351"/>
+          <w:sz w:val="27"/>
+          <w:szCs w:val="27"/>
+        </w:rPr>
+        <w:t>Реализуем в контроллере метод для сохранения файла под новым именем</w:t>
+      </w:r>
+      <w:r>
+        <w:rPr>
+          <w:rStyle w:val="apple-converted-space"/>
+          <w:rFonts w:ascii="Arial" w:hAnsi="Arial" w:cs="Arial"/>
+          <w:color w:val="3D4351"/>
+          <w:sz w:val="27"/>
+          <w:szCs w:val="27"/>
+        </w:rPr>
+        <w:t> </w:t>
+      </w:r>
+      <w:r>
+        <w:rPr>
+          <w:rFonts w:ascii="Arial" w:hAnsi="Arial" w:cs="Arial"/>
+          <w:color w:val="3D4351"/>
+          <w:sz w:val="27"/>
+          <w:szCs w:val="27"/>
+        </w:rPr>
+        <w:t>saveDocumentAs().</w:t>
+      </w:r>
+      <w:r>
+        <w:rPr>
+          <w:rFonts w:ascii="Arial" w:hAnsi="Arial" w:cs="Arial"/>
+          <w:color w:val="3D4351"/>
+          <w:sz w:val="27"/>
+          <w:szCs w:val="27"/>
+        </w:rPr>
+        <w:br/>
+        <w:t>Реализация должна:</w:t>
+      </w:r>
+      <w:r>
+        <w:rPr>
+          <w:rFonts w:ascii="Arial" w:hAnsi="Arial" w:cs="Arial"/>
+          <w:color w:val="3D4351"/>
+          <w:sz w:val="27"/>
+          <w:szCs w:val="27"/>
+        </w:rPr>
+        <w:br/>
+        <w:t>22.1. Переключать представление на</w:t>
+      </w:r>
+      <w:r>
+        <w:rPr>
+          <w:rStyle w:val="apple-converted-space"/>
+          <w:rFonts w:ascii="Arial" w:hAnsi="Arial" w:cs="Arial"/>
+          <w:color w:val="3D4351"/>
+          <w:sz w:val="27"/>
+          <w:szCs w:val="27"/>
+        </w:rPr>
+        <w:t> </w:t>
+      </w:r>
+      <w:r>
+        <w:rPr>
+          <w:rStyle w:val="a4"/>
+          <w:rFonts w:ascii="Arial" w:hAnsi="Arial" w:cs="Arial"/>
+          <w:b w:val="0"/>
+          <w:bCs w:val="0"/>
+          <w:color w:val="000000"/>
+          <w:sz w:val="27"/>
+          <w:szCs w:val="27"/>
+        </w:rPr>
+        <w:t>html</w:t>
+      </w:r>
+      <w:r>
+        <w:rPr>
+          <w:rStyle w:val="apple-converted-space"/>
+          <w:rFonts w:ascii="Arial" w:hAnsi="Arial" w:cs="Arial"/>
+          <w:color w:val="3D4351"/>
+          <w:sz w:val="27"/>
+          <w:szCs w:val="27"/>
+        </w:rPr>
+        <w:t> </w:t>
+      </w:r>
+      <w:r>
+        <w:rPr>
+          <w:rFonts w:ascii="Arial" w:hAnsi="Arial" w:cs="Arial"/>
+          <w:color w:val="3D4351"/>
+          <w:sz w:val="27"/>
+          <w:szCs w:val="27"/>
+        </w:rPr>
+        <w:t>вкладку.</w:t>
+      </w:r>
+      <w:r>
+        <w:rPr>
+          <w:rFonts w:ascii="Arial" w:hAnsi="Arial" w:cs="Arial"/>
+          <w:color w:val="3D4351"/>
+          <w:sz w:val="27"/>
+          <w:szCs w:val="27"/>
+        </w:rPr>
+        <w:br/>
+        <w:t>22.2. Создавать новый объект для выбора файла</w:t>
+      </w:r>
+      <w:r>
+        <w:rPr>
+          <w:rStyle w:val="apple-converted-space"/>
+          <w:rFonts w:ascii="Arial" w:hAnsi="Arial" w:cs="Arial"/>
+          <w:color w:val="3D4351"/>
+          <w:sz w:val="27"/>
+          <w:szCs w:val="27"/>
+        </w:rPr>
+        <w:t> </w:t>
+      </w:r>
+      <w:r>
+        <w:rPr>
+          <w:rStyle w:val="a4"/>
+          <w:rFonts w:ascii="Arial" w:hAnsi="Arial" w:cs="Arial"/>
+          <w:b w:val="0"/>
+          <w:bCs w:val="0"/>
+          <w:color w:val="3D4351"/>
+          <w:sz w:val="27"/>
+          <w:szCs w:val="27"/>
+        </w:rPr>
+        <w:t>JFileChooser</w:t>
+      </w:r>
+      <w:r>
+        <w:rPr>
+          <w:rFonts w:ascii="Arial" w:hAnsi="Arial" w:cs="Arial"/>
+          <w:color w:val="3D4351"/>
+          <w:sz w:val="27"/>
+          <w:szCs w:val="27"/>
+        </w:rPr>
+        <w:t>.</w:t>
+      </w:r>
+      <w:r>
+        <w:rPr>
+          <w:rFonts w:ascii="Arial" w:hAnsi="Arial" w:cs="Arial"/>
+          <w:color w:val="3D4351"/>
+          <w:sz w:val="27"/>
+          <w:szCs w:val="27"/>
+        </w:rPr>
+        <w:br/>
+        <w:t>22.3. Устанавливать ему в качестве фильтра объект</w:t>
+      </w:r>
+      <w:r>
+        <w:rPr>
+          <w:rStyle w:val="apple-converted-space"/>
+          <w:rFonts w:ascii="Arial" w:hAnsi="Arial" w:cs="Arial"/>
+          <w:color w:val="3D4351"/>
+          <w:sz w:val="27"/>
+          <w:szCs w:val="27"/>
+        </w:rPr>
+        <w:t> </w:t>
+      </w:r>
+      <w:r>
+        <w:rPr>
+          <w:rStyle w:val="a4"/>
+          <w:rFonts w:ascii="Arial" w:hAnsi="Arial" w:cs="Arial"/>
+          <w:b w:val="0"/>
+          <w:bCs w:val="0"/>
+          <w:color w:val="3D4351"/>
+          <w:sz w:val="27"/>
+          <w:szCs w:val="27"/>
+        </w:rPr>
+        <w:t>HTMLFileFilter</w:t>
+      </w:r>
+      <w:r>
+        <w:rPr>
+          <w:rFonts w:ascii="Arial" w:hAnsi="Arial" w:cs="Arial"/>
+          <w:color w:val="3D4351"/>
+          <w:sz w:val="27"/>
+          <w:szCs w:val="27"/>
+        </w:rPr>
+        <w:t>.</w:t>
+      </w:r>
+      <w:r>
+        <w:rPr>
+          <w:rFonts w:ascii="Arial" w:hAnsi="Arial" w:cs="Arial"/>
+          <w:color w:val="3D4351"/>
+          <w:sz w:val="27"/>
+          <w:szCs w:val="27"/>
+        </w:rPr>
+        <w:br/>
+        <w:t>22.4. Показывать диалоговое окно «</w:t>
+      </w:r>
+      <w:r>
+        <w:rPr>
+          <w:rStyle w:val="a4"/>
+          <w:rFonts w:ascii="Arial" w:hAnsi="Arial" w:cs="Arial"/>
+          <w:b w:val="0"/>
+          <w:bCs w:val="0"/>
+          <w:i/>
+          <w:iCs/>
+          <w:color w:val="3D4351"/>
+          <w:sz w:val="27"/>
+          <w:szCs w:val="27"/>
+        </w:rPr>
+        <w:t>Save File</w:t>
+      </w:r>
+      <w:r>
+        <w:rPr>
+          <w:rFonts w:ascii="Arial" w:hAnsi="Arial" w:cs="Arial"/>
+          <w:color w:val="3D4351"/>
+          <w:sz w:val="27"/>
+          <w:szCs w:val="27"/>
+        </w:rPr>
+        <w:t>» для выбора файла.</w:t>
+      </w:r>
+      <w:r>
+        <w:rPr>
+          <w:rFonts w:ascii="Arial" w:hAnsi="Arial" w:cs="Arial"/>
+          <w:color w:val="3D4351"/>
+          <w:sz w:val="27"/>
+          <w:szCs w:val="27"/>
+        </w:rPr>
+        <w:br/>
+      </w:r>
+      <w:r>
+        <w:rPr>
+          <w:rFonts w:ascii="Arial" w:hAnsi="Arial" w:cs="Arial"/>
+          <w:color w:val="3D4351"/>
+          <w:sz w:val="27"/>
+          <w:szCs w:val="27"/>
+        </w:rPr>
+        <w:lastRenderedPageBreak/>
+        <w:t>22.5. Если пользователь подтвердит выбор файла:</w:t>
+      </w:r>
+      <w:r>
+        <w:rPr>
+          <w:rFonts w:ascii="Arial" w:hAnsi="Arial" w:cs="Arial"/>
+          <w:color w:val="3D4351"/>
+          <w:sz w:val="27"/>
+          <w:szCs w:val="27"/>
+        </w:rPr>
+        <w:br/>
+        <w:t>22.5.1. Сохранять выбранный файл в поле currentFile.</w:t>
+      </w:r>
+      <w:r>
+        <w:rPr>
+          <w:rFonts w:ascii="Arial" w:hAnsi="Arial" w:cs="Arial"/>
+          <w:color w:val="3D4351"/>
+          <w:sz w:val="27"/>
+          <w:szCs w:val="27"/>
+        </w:rPr>
+        <w:br/>
+        <w:t>22.5.2. Устанавливать имя файла в качестве заголовка окна представления.</w:t>
+      </w:r>
+      <w:r>
+        <w:rPr>
+          <w:rFonts w:ascii="Arial" w:hAnsi="Arial" w:cs="Arial"/>
+          <w:color w:val="3D4351"/>
+          <w:sz w:val="27"/>
+          <w:szCs w:val="27"/>
+        </w:rPr>
+        <w:br/>
+        <w:t>22.5.3. Создавать</w:t>
+      </w:r>
+      <w:r>
+        <w:rPr>
+          <w:rStyle w:val="apple-converted-space"/>
+          <w:rFonts w:ascii="Arial" w:hAnsi="Arial" w:cs="Arial"/>
+          <w:color w:val="3D4351"/>
+          <w:sz w:val="27"/>
+          <w:szCs w:val="27"/>
+        </w:rPr>
+        <w:t> </w:t>
+      </w:r>
+      <w:r>
+        <w:rPr>
+          <w:rStyle w:val="a4"/>
+          <w:rFonts w:ascii="Arial" w:hAnsi="Arial" w:cs="Arial"/>
+          <w:b w:val="0"/>
+          <w:bCs w:val="0"/>
+          <w:color w:val="3D4351"/>
+          <w:sz w:val="27"/>
+          <w:szCs w:val="27"/>
+        </w:rPr>
+        <w:t>FileWriter</w:t>
+      </w:r>
+      <w:r>
+        <w:rPr>
+          <w:rStyle w:val="apple-converted-space"/>
+          <w:rFonts w:ascii="Arial" w:hAnsi="Arial" w:cs="Arial"/>
+          <w:color w:val="3D4351"/>
+          <w:sz w:val="27"/>
+          <w:szCs w:val="27"/>
+        </w:rPr>
+        <w:t> </w:t>
+      </w:r>
+      <w:r>
+        <w:rPr>
+          <w:rFonts w:ascii="Arial" w:hAnsi="Arial" w:cs="Arial"/>
+          <w:color w:val="3D4351"/>
+          <w:sz w:val="27"/>
+          <w:szCs w:val="27"/>
+        </w:rPr>
+        <w:t>на базе</w:t>
+      </w:r>
+      <w:r>
+        <w:rPr>
+          <w:rStyle w:val="apple-converted-space"/>
+          <w:rFonts w:ascii="Arial" w:hAnsi="Arial" w:cs="Arial"/>
+          <w:color w:val="3D4351"/>
+          <w:sz w:val="27"/>
+          <w:szCs w:val="27"/>
+        </w:rPr>
+        <w:t> </w:t>
+      </w:r>
+      <w:r>
+        <w:rPr>
+          <w:rStyle w:val="a4"/>
+          <w:rFonts w:ascii="Arial" w:hAnsi="Arial" w:cs="Arial"/>
+          <w:b w:val="0"/>
+          <w:bCs w:val="0"/>
+          <w:color w:val="3D4351"/>
+          <w:sz w:val="27"/>
+          <w:szCs w:val="27"/>
+        </w:rPr>
+        <w:t>currentFile</w:t>
+      </w:r>
+      <w:r>
+        <w:rPr>
+          <w:rFonts w:ascii="Arial" w:hAnsi="Arial" w:cs="Arial"/>
+          <w:color w:val="3D4351"/>
+          <w:sz w:val="27"/>
+          <w:szCs w:val="27"/>
+        </w:rPr>
+        <w:t>.</w:t>
+      </w:r>
+      <w:r>
+        <w:rPr>
+          <w:rFonts w:ascii="Arial" w:hAnsi="Arial" w:cs="Arial"/>
+          <w:color w:val="3D4351"/>
+          <w:sz w:val="27"/>
+          <w:szCs w:val="27"/>
+        </w:rPr>
+        <w:br/>
+        <w:t>22.5.4. Переписывать данные из документа</w:t>
+      </w:r>
+      <w:r>
+        <w:rPr>
+          <w:rStyle w:val="apple-converted-space"/>
+          <w:rFonts w:ascii="Arial" w:hAnsi="Arial" w:cs="Arial"/>
+          <w:color w:val="3D4351"/>
+          <w:sz w:val="27"/>
+          <w:szCs w:val="27"/>
+        </w:rPr>
+        <w:t> </w:t>
+      </w:r>
+      <w:r>
+        <w:rPr>
+          <w:rStyle w:val="a4"/>
+          <w:rFonts w:ascii="Arial" w:hAnsi="Arial" w:cs="Arial"/>
+          <w:b w:val="0"/>
+          <w:bCs w:val="0"/>
+          <w:color w:val="3D4351"/>
+          <w:sz w:val="27"/>
+          <w:szCs w:val="27"/>
+        </w:rPr>
+        <w:t>document</w:t>
+      </w:r>
+      <w:r>
+        <w:rPr>
+          <w:rStyle w:val="apple-converted-space"/>
+          <w:rFonts w:ascii="Arial" w:hAnsi="Arial" w:cs="Arial"/>
+          <w:color w:val="3D4351"/>
+          <w:sz w:val="27"/>
+          <w:szCs w:val="27"/>
+        </w:rPr>
+        <w:t> </w:t>
+      </w:r>
+      <w:proofErr w:type="gramStart"/>
+      <w:r>
+        <w:rPr>
+          <w:rFonts w:ascii="Arial" w:hAnsi="Arial" w:cs="Arial"/>
+          <w:color w:val="3D4351"/>
+          <w:sz w:val="27"/>
+          <w:szCs w:val="27"/>
+        </w:rPr>
+        <w:t>в</w:t>
+      </w:r>
+      <w:proofErr w:type="gramEnd"/>
+      <w:r>
+        <w:rPr>
+          <w:rFonts w:ascii="Arial" w:hAnsi="Arial" w:cs="Arial"/>
+          <w:color w:val="3D4351"/>
+          <w:sz w:val="27"/>
+          <w:szCs w:val="27"/>
+        </w:rPr>
+        <w:t xml:space="preserve"> </w:t>
+      </w:r>
+      <w:proofErr w:type="gramStart"/>
+      <w:r>
+        <w:rPr>
+          <w:rFonts w:ascii="Arial" w:hAnsi="Arial" w:cs="Arial"/>
+          <w:color w:val="3D4351"/>
+          <w:sz w:val="27"/>
+          <w:szCs w:val="27"/>
+        </w:rPr>
+        <w:t>объекта</w:t>
+      </w:r>
+      <w:proofErr w:type="gramEnd"/>
+      <w:r>
+        <w:rPr>
+          <w:rStyle w:val="apple-converted-space"/>
+          <w:rFonts w:ascii="Arial" w:hAnsi="Arial" w:cs="Arial"/>
+          <w:color w:val="3D4351"/>
+          <w:sz w:val="27"/>
+          <w:szCs w:val="27"/>
+        </w:rPr>
+        <w:t> </w:t>
+      </w:r>
+      <w:r>
+        <w:rPr>
+          <w:rStyle w:val="a4"/>
+          <w:rFonts w:ascii="Arial" w:hAnsi="Arial" w:cs="Arial"/>
+          <w:b w:val="0"/>
+          <w:bCs w:val="0"/>
+          <w:color w:val="3D4351"/>
+          <w:sz w:val="27"/>
+          <w:szCs w:val="27"/>
+        </w:rPr>
+        <w:t>FileWriter</w:t>
+      </w:r>
+      <w:r>
+        <w:rPr>
+          <w:rFonts w:ascii="Arial" w:hAnsi="Arial" w:cs="Arial"/>
+          <w:color w:val="3D4351"/>
+          <w:sz w:val="27"/>
+          <w:szCs w:val="27"/>
+        </w:rPr>
+        <w:t>-а аналогично тому, как мы это делали в методе</w:t>
+      </w:r>
+      <w:r>
+        <w:rPr>
+          <w:rStyle w:val="apple-converted-space"/>
+          <w:rFonts w:ascii="Arial" w:hAnsi="Arial" w:cs="Arial"/>
+          <w:color w:val="3D4351"/>
+          <w:sz w:val="27"/>
+          <w:szCs w:val="27"/>
+        </w:rPr>
+        <w:t> </w:t>
+      </w:r>
+      <w:r>
+        <w:rPr>
+          <w:rFonts w:ascii="Arial" w:hAnsi="Arial" w:cs="Arial"/>
+          <w:color w:val="3D4351"/>
+          <w:sz w:val="27"/>
+          <w:szCs w:val="27"/>
+        </w:rPr>
+        <w:t>getPlainText().</w:t>
+      </w:r>
+      <w:r>
+        <w:rPr>
+          <w:rFonts w:ascii="Arial" w:hAnsi="Arial" w:cs="Arial"/>
+          <w:color w:val="3D4351"/>
+          <w:sz w:val="27"/>
+          <w:szCs w:val="27"/>
+        </w:rPr>
+        <w:br/>
+        <w:t>22.6. Метод не должен кидать исключения.</w:t>
+      </w:r>
+      <w:r>
+        <w:rPr>
+          <w:rFonts w:ascii="Arial" w:hAnsi="Arial" w:cs="Arial"/>
+          <w:color w:val="3D4351"/>
+          <w:sz w:val="27"/>
+          <w:szCs w:val="27"/>
+        </w:rPr>
+        <w:br/>
+        <w:t>Проверь работу пункта меню</w:t>
+      </w:r>
+      <w:proofErr w:type="gramStart"/>
+      <w:r>
+        <w:rPr>
+          <w:rFonts w:ascii="Arial" w:hAnsi="Arial" w:cs="Arial"/>
+          <w:color w:val="3D4351"/>
+          <w:sz w:val="27"/>
+          <w:szCs w:val="27"/>
+        </w:rPr>
+        <w:t xml:space="preserve"> С</w:t>
+      </w:r>
+      <w:proofErr w:type="gramEnd"/>
+      <w:r>
+        <w:rPr>
+          <w:rFonts w:ascii="Arial" w:hAnsi="Arial" w:cs="Arial"/>
+          <w:color w:val="3D4351"/>
+          <w:sz w:val="27"/>
+          <w:szCs w:val="27"/>
+        </w:rPr>
+        <w:t>охранить как…</w:t>
+      </w:r>
+    </w:p>
+    <w:p>
+      <w:r>
+        <w:rPr>
+          <w:rFonts w:ascii="Arial" w:hAnsi="Arial" w:cs="Arial"/>
+          <w:color w:val="3D4351"/>
+          <w:sz w:val="27"/>
+          <w:szCs w:val="27"/>
+        </w:rPr>
+        <w:br/>
+        <w:t>Требования:</w:t>
+      </w:r>
+      <w:r>
+        <w:rPr>
+          <w:rFonts w:ascii="Arial" w:hAnsi="Arial" w:cs="Arial"/>
+          <w:color w:val="3D4351"/>
+          <w:sz w:val="27"/>
+          <w:szCs w:val="27"/>
+        </w:rPr>
+        <w:br/>
+      </w:r>
+      <w:r>
+        <w:rPr>
+          <w:rFonts w:ascii="Arial" w:hAnsi="Arial" w:cs="Arial"/>
+          <w:color w:val="3D4351"/>
+          <w:sz w:val="27"/>
+          <w:szCs w:val="27"/>
+          <w:shd w:val="clear" w:color="auto" w:fill="FFFFFF"/>
+        </w:rPr>
+        <w:t>1.</w:t>
+      </w:r>
+      <w:r>
+        <w:rPr>
+          <w:rFonts w:ascii="Arial" w:hAnsi="Arial" w:cs="Arial"/>
+          <w:color w:val="3D4351"/>
+          <w:sz w:val="27"/>
+          <w:szCs w:val="27"/>
+          <w:shd w:val="clear" w:color="auto" w:fill="FFFFFF"/>
+        </w:rPr>
+        <w:t> </w:t>
+      </w:r>
+      <w:r>
+        <w:rPr>
+          <w:rFonts w:ascii="Arial" w:hAnsi="Arial" w:cs="Arial"/>
+          <w:color w:val="3D4351"/>
+          <w:sz w:val="27"/>
+          <w:szCs w:val="27"/>
+          <w:shd w:val="clear" w:color="auto" w:fill="FFFFFF"/>
+        </w:rPr>
+        <w:t>Метод saveDocumentAs() в контроллере должен переключать представление на html вкладку.</w:t>
+      </w:r>
+      <w:r>
+        <w:rPr>
+          <w:rFonts w:ascii="Arial" w:hAnsi="Arial" w:cs="Arial"/>
+          <w:color w:val="3D4351"/>
+          <w:sz w:val="27"/>
+          <w:szCs w:val="27"/>
+        </w:rPr>
+        <w:br/>
+      </w:r>
+      <w:r>
+        <w:rPr>
+          <w:rFonts w:ascii="Arial" w:hAnsi="Arial" w:cs="Arial"/>
+          <w:color w:val="3D4351"/>
+          <w:sz w:val="27"/>
+          <w:szCs w:val="27"/>
+          <w:shd w:val="clear" w:color="auto" w:fill="FFFFFF"/>
+        </w:rPr>
+        <w:t>2.</w:t>
+      </w:r>
+      <w:r>
+        <w:rPr>
+          <w:rFonts w:ascii="Arial" w:hAnsi="Arial" w:cs="Arial"/>
+          <w:color w:val="3D4351"/>
+          <w:sz w:val="27"/>
+          <w:szCs w:val="27"/>
+          <w:shd w:val="clear" w:color="auto" w:fill="FFFFFF"/>
+        </w:rPr>
+        <w:t> </w:t>
+      </w:r>
+      <w:r>
+        <w:rPr>
+          <w:rFonts w:ascii="Arial" w:hAnsi="Arial" w:cs="Arial"/>
+          <w:color w:val="3D4351"/>
+          <w:sz w:val="27"/>
+          <w:szCs w:val="27"/>
+          <w:shd w:val="clear" w:color="auto" w:fill="FFFFFF"/>
+        </w:rPr>
+        <w:t>Метод saveDocumentAs() в контроллере должен создавать новый объект для выбора файла JFileChooser.</w:t>
+      </w:r>
+      <w:r>
+        <w:rPr>
+          <w:rFonts w:ascii="Arial" w:hAnsi="Arial" w:cs="Arial"/>
+          <w:color w:val="3D4351"/>
+          <w:sz w:val="27"/>
+          <w:szCs w:val="27"/>
+        </w:rPr>
+        <w:br/>
+      </w:r>
+      <w:r>
+        <w:rPr>
+          <w:rFonts w:ascii="Arial" w:hAnsi="Arial" w:cs="Arial"/>
+          <w:color w:val="3D4351"/>
+          <w:sz w:val="27"/>
+          <w:szCs w:val="27"/>
+          <w:shd w:val="clear" w:color="auto" w:fill="FFFFFF"/>
+        </w:rPr>
+        <w:t>3.</w:t>
+      </w:r>
+      <w:r>
+        <w:rPr>
+          <w:rFonts w:ascii="Arial" w:hAnsi="Arial" w:cs="Arial"/>
+          <w:color w:val="3D4351"/>
+          <w:sz w:val="27"/>
+          <w:szCs w:val="27"/>
+          <w:shd w:val="clear" w:color="auto" w:fill="FFFFFF"/>
+        </w:rPr>
+        <w:t> </w:t>
+      </w:r>
+      <w:r>
+        <w:rPr>
+          <w:rFonts w:ascii="Arial" w:hAnsi="Arial" w:cs="Arial"/>
+          <w:color w:val="3D4351"/>
+          <w:sz w:val="27"/>
+          <w:szCs w:val="27"/>
+          <w:shd w:val="clear" w:color="auto" w:fill="FFFFFF"/>
+        </w:rPr>
+        <w:t>Метод saveDocumentAs() в контроллере должен устанавливать объекту класса JFileChooser в качестве фильтра объект HTMLFileFilter.</w:t>
+      </w:r>
+      <w:r>
+        <w:rPr>
+          <w:rFonts w:ascii="Arial" w:hAnsi="Arial" w:cs="Arial"/>
+          <w:color w:val="3D4351"/>
+          <w:sz w:val="27"/>
+          <w:szCs w:val="27"/>
+        </w:rPr>
+        <w:br/>
+      </w:r>
+      <w:r>
+        <w:rPr>
+          <w:rFonts w:ascii="Arial" w:hAnsi="Arial" w:cs="Arial"/>
+          <w:color w:val="3D4351"/>
+          <w:sz w:val="27"/>
+          <w:szCs w:val="27"/>
+          <w:shd w:val="clear" w:color="auto" w:fill="FFFFFF"/>
+        </w:rPr>
+        <w:t>4.</w:t>
+      </w:r>
+      <w:r>
+        <w:rPr>
+          <w:rFonts w:ascii="Arial" w:hAnsi="Arial" w:cs="Arial"/>
+          <w:color w:val="3D4351"/>
+          <w:sz w:val="27"/>
+          <w:szCs w:val="27"/>
+          <w:shd w:val="clear" w:color="auto" w:fill="FFFFFF"/>
+        </w:rPr>
+        <w:t> </w:t>
+      </w:r>
+      <w:r>
+        <w:rPr>
+          <w:rFonts w:ascii="Arial" w:hAnsi="Arial" w:cs="Arial"/>
+          <w:color w:val="3D4351"/>
+          <w:sz w:val="27"/>
+          <w:szCs w:val="27"/>
+          <w:shd w:val="clear" w:color="auto" w:fill="FFFFFF"/>
+        </w:rPr>
+        <w:t>Метод saveDocumentAs() в контроллере должен, используя метод showSaveDialog() у JFileChooser показывать диалоговое окно "Save File" для выбора файла.</w:t>
+      </w:r>
+      <w:r>
+        <w:rPr>
+          <w:rFonts w:ascii="Arial" w:hAnsi="Arial" w:cs="Arial"/>
+          <w:color w:val="3D4351"/>
+          <w:sz w:val="27"/>
+          <w:szCs w:val="27"/>
+        </w:rPr>
+        <w:br/>
+      </w:r>
+      <w:r>
+        <w:rPr>
+          <w:rFonts w:ascii="Arial" w:hAnsi="Arial" w:cs="Arial"/>
+          <w:color w:val="3D4351"/>
+          <w:sz w:val="27"/>
+          <w:szCs w:val="27"/>
+          <w:shd w:val="clear" w:color="auto" w:fill="FFFFFF"/>
+        </w:rPr>
+        <w:t>5.</w:t>
+      </w:r>
+      <w:r>
+        <w:rPr>
+          <w:rFonts w:ascii="Arial" w:hAnsi="Arial" w:cs="Arial"/>
+          <w:color w:val="3D4351"/>
+          <w:sz w:val="27"/>
+          <w:szCs w:val="27"/>
+          <w:shd w:val="clear" w:color="auto" w:fill="FFFFFF"/>
+        </w:rPr>
+        <w:t> </w:t>
+      </w:r>
+      <w:r>
+        <w:rPr>
+          <w:rFonts w:ascii="Arial" w:hAnsi="Arial" w:cs="Arial"/>
+          <w:color w:val="3D4351"/>
+          <w:sz w:val="27"/>
+          <w:szCs w:val="27"/>
+          <w:shd w:val="clear" w:color="auto" w:fill="FFFFFF"/>
+        </w:rPr>
+        <w:t>Метод saveDocumentAs() в контроллере должен сохранять выбранный файл в поле currentFile, если пользователь подтвердит выбор файла.</w:t>
+      </w:r>
+      <w:r>
+        <w:rPr>
+          <w:rFonts w:ascii="Arial" w:hAnsi="Arial" w:cs="Arial"/>
+          <w:color w:val="3D4351"/>
+          <w:sz w:val="27"/>
+          <w:szCs w:val="27"/>
+        </w:rPr>
+        <w:br/>
+      </w:r>
+      <w:r>
+        <w:rPr>
+          <w:rFonts w:ascii="Arial" w:hAnsi="Arial" w:cs="Arial"/>
+          <w:color w:val="3D4351"/>
+          <w:sz w:val="27"/>
+          <w:szCs w:val="27"/>
+          <w:shd w:val="clear" w:color="auto" w:fill="FFFFFF"/>
+        </w:rPr>
+        <w:t>6.</w:t>
+      </w:r>
+      <w:r>
+        <w:rPr>
+          <w:rFonts w:ascii="Arial" w:hAnsi="Arial" w:cs="Arial"/>
+          <w:color w:val="3D4351"/>
+          <w:sz w:val="27"/>
+          <w:szCs w:val="27"/>
+          <w:shd w:val="clear" w:color="auto" w:fill="FFFFFF"/>
+        </w:rPr>
+        <w:t> </w:t>
+      </w:r>
+      <w:r>
+        <w:rPr>
+          <w:rFonts w:ascii="Arial" w:hAnsi="Arial" w:cs="Arial"/>
+          <w:color w:val="3D4351"/>
+          <w:sz w:val="27"/>
+          <w:szCs w:val="27"/>
+          <w:shd w:val="clear" w:color="auto" w:fill="FFFFFF"/>
+        </w:rPr>
+        <w:t>Метод saveDocumentAs() в контроллере должен устанавливать имя файла в качестве заголовка окна представления, если пользователь подтвердит выбор файла.</w:t>
+      </w:r>
+      <w:r>
+        <w:rPr>
+          <w:rFonts w:ascii="Arial" w:hAnsi="Arial" w:cs="Arial"/>
+          <w:color w:val="3D4351"/>
+          <w:sz w:val="27"/>
+          <w:szCs w:val="27"/>
+        </w:rPr>
+        <w:br/>
+      </w:r>
+      <w:r>
+        <w:rPr>
+          <w:rFonts w:ascii="Arial" w:hAnsi="Arial" w:cs="Arial"/>
+          <w:color w:val="3D4351"/>
+          <w:sz w:val="27"/>
+          <w:szCs w:val="27"/>
+          <w:shd w:val="clear" w:color="auto" w:fill="FFFFFF"/>
+        </w:rPr>
+        <w:t>7.</w:t>
+      </w:r>
+      <w:r>
+        <w:rPr>
+          <w:rFonts w:ascii="Arial" w:hAnsi="Arial" w:cs="Arial"/>
+          <w:color w:val="3D4351"/>
+          <w:sz w:val="27"/>
+          <w:szCs w:val="27"/>
+          <w:shd w:val="clear" w:color="auto" w:fill="FFFFFF"/>
+        </w:rPr>
+        <w:t> </w:t>
+      </w:r>
+      <w:r>
+        <w:rPr>
+          <w:rFonts w:ascii="Arial" w:hAnsi="Arial" w:cs="Arial"/>
+          <w:color w:val="3D4351"/>
+          <w:sz w:val="27"/>
+          <w:szCs w:val="27"/>
+          <w:shd w:val="clear" w:color="auto" w:fill="FFFFFF"/>
+        </w:rPr>
+        <w:t>Метод saveDocumentAs() в контроллере должен создавать FileWriter на базе currentFile, если пользователь подтвердит выбор файла.</w:t>
+      </w:r>
+      <w:r>
+        <w:rPr>
+          <w:rFonts w:ascii="Arial" w:hAnsi="Arial" w:cs="Arial"/>
+          <w:color w:val="3D4351"/>
+          <w:sz w:val="27"/>
+          <w:szCs w:val="27"/>
+        </w:rPr>
+        <w:br/>
+      </w:r>
+      <w:r>
+        <w:rPr>
+          <w:rFonts w:ascii="Arial" w:hAnsi="Arial" w:cs="Arial"/>
+          <w:color w:val="3D4351"/>
+          <w:sz w:val="27"/>
+          <w:szCs w:val="27"/>
+          <w:shd w:val="clear" w:color="auto" w:fill="FFFFFF"/>
+        </w:rPr>
+        <w:t>8.</w:t>
+      </w:r>
+      <w:r>
+        <w:rPr>
+          <w:rFonts w:ascii="Arial" w:hAnsi="Arial" w:cs="Arial"/>
+          <w:color w:val="3D4351"/>
+          <w:sz w:val="27"/>
+          <w:szCs w:val="27"/>
+          <w:shd w:val="clear" w:color="auto" w:fill="FFFFFF"/>
+        </w:rPr>
+        <w:t> </w:t>
+      </w:r>
+      <w:r>
+        <w:rPr>
+          <w:rFonts w:ascii="Arial" w:hAnsi="Arial" w:cs="Arial"/>
+          <w:color w:val="3D4351"/>
+          <w:sz w:val="27"/>
+          <w:szCs w:val="27"/>
+          <w:shd w:val="clear" w:color="auto" w:fill="FFFFFF"/>
+        </w:rPr>
+        <w:t>Метод saveDocumentAs() в контроллере должен используя HTMLEditorKit переписывать данные из документа document в объект FileWriter-а, если пользователь подтвердит выбор файла.</w:t>
+      </w:r>
+      <w:r>
+        <w:rPr>
+          <w:rFonts w:ascii="Arial" w:hAnsi="Arial" w:cs="Arial"/>
+          <w:color w:val="3D4351"/>
+          <w:sz w:val="27"/>
+          <w:szCs w:val="27"/>
+        </w:rPr>
+        <w:br/>
+      </w:r>
+      <w:r>
+        <w:rPr>
+          <w:rFonts w:ascii="Arial" w:hAnsi="Arial" w:cs="Arial"/>
+          <w:color w:val="3D4351"/>
+          <w:sz w:val="27"/>
+          <w:szCs w:val="27"/>
+          <w:shd w:val="clear" w:color="auto" w:fill="FFFFFF"/>
+        </w:rPr>
+        <w:t>9.</w:t>
+      </w:r>
+      <w:r>
+        <w:rPr>
+          <w:rFonts w:ascii="Arial" w:hAnsi="Arial" w:cs="Arial"/>
+          <w:color w:val="3D4351"/>
+          <w:sz w:val="27"/>
+          <w:szCs w:val="27"/>
+          <w:shd w:val="clear" w:color="auto" w:fill="FFFFFF"/>
+        </w:rPr>
+        <w:t> </w:t>
+      </w:r>
+      <w:r>
+        <w:rPr>
+          <w:rFonts w:ascii="Arial" w:hAnsi="Arial" w:cs="Arial"/>
+          <w:color w:val="3D4351"/>
+          <w:sz w:val="27"/>
+          <w:szCs w:val="27"/>
+          <w:shd w:val="clear" w:color="auto" w:fill="FFFFFF"/>
+        </w:rPr>
+        <w:t>Метод saveDocumentAs() в контроллере не должен кидать исключения, а логировать через ExceptionHandler.</w:t>
       </w:r>
       <w:bookmarkStart w:id="0" w:name="_GoBack"/>
       <w:bookmarkEnd w:id="0"/>

</xml_diff>